<commit_message>
flere ting og sager
</commit_message>
<xml_diff>
--- a/Rapport/RapportDone/RapportComplete.docx
+++ b/Rapport/RapportDone/RapportComplete.docx
@@ -390,7 +390,7 @@
                 <w:noProof/>
                 <w:webHidden/>
               </w:rPr>
-              <w:t>3</w:t>
+              <w:t>11</w:t>
             </w:r>
             <w:r>
               <w:rPr>
@@ -458,7 +458,7 @@
                 <w:noProof/>
                 <w:webHidden/>
               </w:rPr>
-              <w:t>3</w:t>
+              <w:t>11</w:t>
             </w:r>
             <w:r>
               <w:rPr>
@@ -526,7 +526,7 @@
                 <w:noProof/>
                 <w:webHidden/>
               </w:rPr>
-              <w:t>5</w:t>
+              <w:t>12</w:t>
             </w:r>
             <w:r>
               <w:rPr>
@@ -594,7 +594,7 @@
                 <w:noProof/>
                 <w:webHidden/>
               </w:rPr>
-              <w:t>6</w:t>
+              <w:t>13</w:t>
             </w:r>
             <w:r>
               <w:rPr>
@@ -662,7 +662,7 @@
                 <w:noProof/>
                 <w:webHidden/>
               </w:rPr>
-              <w:t>6</w:t>
+              <w:t>13</w:t>
             </w:r>
             <w:r>
               <w:rPr>
@@ -730,7 +730,7 @@
                 <w:noProof/>
                 <w:webHidden/>
               </w:rPr>
-              <w:t>6</w:t>
+              <w:t>15</w:t>
             </w:r>
             <w:r>
               <w:rPr>
@@ -798,7 +798,7 @@
                 <w:noProof/>
                 <w:webHidden/>
               </w:rPr>
-              <w:t>6</w:t>
+              <w:t>15</w:t>
             </w:r>
             <w:r>
               <w:rPr>
@@ -866,7 +866,7 @@
                 <w:noProof/>
                 <w:webHidden/>
               </w:rPr>
-              <w:t>6</w:t>
+              <w:t>15</w:t>
             </w:r>
             <w:r>
               <w:rPr>
@@ -934,7 +934,7 @@
                 <w:noProof/>
                 <w:webHidden/>
               </w:rPr>
-              <w:t>6</w:t>
+              <w:t>15</w:t>
             </w:r>
             <w:r>
               <w:rPr>
@@ -1002,7 +1002,7 @@
                 <w:noProof/>
                 <w:webHidden/>
               </w:rPr>
-              <w:t>6</w:t>
+              <w:t>15</w:t>
             </w:r>
             <w:r>
               <w:rPr>
@@ -1070,7 +1070,7 @@
                 <w:noProof/>
                 <w:webHidden/>
               </w:rPr>
-              <w:t>6</w:t>
+              <w:t>15</w:t>
             </w:r>
             <w:r>
               <w:rPr>
@@ -1138,7 +1138,7 @@
                 <w:noProof/>
                 <w:webHidden/>
               </w:rPr>
-              <w:t>6</w:t>
+              <w:t>15</w:t>
             </w:r>
             <w:r>
               <w:rPr>
@@ -1206,7 +1206,7 @@
                 <w:noProof/>
                 <w:webHidden/>
               </w:rPr>
-              <w:t>6</w:t>
+              <w:t>15</w:t>
             </w:r>
             <w:r>
               <w:rPr>
@@ -1274,7 +1274,7 @@
                 <w:noProof/>
                 <w:webHidden/>
               </w:rPr>
-              <w:t>6</w:t>
+              <w:t>15</w:t>
             </w:r>
             <w:r>
               <w:rPr>
@@ -1342,7 +1342,7 @@
                 <w:noProof/>
                 <w:webHidden/>
               </w:rPr>
-              <w:t>6</w:t>
+              <w:t>15</w:t>
             </w:r>
             <w:r>
               <w:rPr>
@@ -1410,7 +1410,7 @@
                 <w:noProof/>
                 <w:webHidden/>
               </w:rPr>
-              <w:t>6</w:t>
+              <w:t>15</w:t>
             </w:r>
             <w:r>
               <w:rPr>
@@ -1478,7 +1478,7 @@
                 <w:noProof/>
                 <w:webHidden/>
               </w:rPr>
-              <w:t>6</w:t>
+              <w:t>15</w:t>
             </w:r>
             <w:r>
               <w:rPr>
@@ -1546,7 +1546,7 @@
                 <w:noProof/>
                 <w:webHidden/>
               </w:rPr>
-              <w:t>6</w:t>
+              <w:t>15</w:t>
             </w:r>
             <w:r>
               <w:rPr>
@@ -1614,7 +1614,7 @@
                 <w:noProof/>
                 <w:webHidden/>
               </w:rPr>
-              <w:t>6</w:t>
+              <w:t>16</w:t>
             </w:r>
             <w:r>
               <w:rPr>
@@ -1682,7 +1682,7 @@
                 <w:noProof/>
                 <w:webHidden/>
               </w:rPr>
-              <w:t>7</w:t>
+              <w:t>16</w:t>
             </w:r>
             <w:r>
               <w:rPr>
@@ -1750,7 +1750,7 @@
                 <w:noProof/>
                 <w:webHidden/>
               </w:rPr>
-              <w:t>8</w:t>
+              <w:t>17</w:t>
             </w:r>
             <w:r>
               <w:rPr>
@@ -1818,7 +1818,7 @@
                 <w:noProof/>
                 <w:webHidden/>
               </w:rPr>
-              <w:t>8</w:t>
+              <w:t>18</w:t>
             </w:r>
             <w:r>
               <w:rPr>
@@ -1886,7 +1886,7 @@
                 <w:noProof/>
                 <w:webHidden/>
               </w:rPr>
-              <w:t>8</w:t>
+              <w:t>18</w:t>
             </w:r>
             <w:r>
               <w:rPr>
@@ -5368,8 +5368,7 @@
     </w:p>
     <w:p>
       <w:pPr>
-        <w:pStyle w:val="Overskrift3"/>
-        <w:ind w:left="1304" w:firstLine="0"/>
+        <w:pStyle w:val="Heading2"/>
       </w:pPr>
       <w:r>
         <w:t>Målgruppen</w:t>
@@ -5433,11 +5432,1671 @@
     </w:p>
     <w:p>
       <w:pPr>
-        <w:pStyle w:val="Overskrift3"/>
-        <w:ind w:left="1304" w:firstLine="0"/>
-      </w:pPr>
-      <w:r>
+        <w:spacing w:after="0" w:line="240" w:lineRule="auto"/>
+        <w:rPr>
+          <w:rFonts w:ascii="Times New Roman" w:eastAsia="Times New Roman" w:hAnsi="Times New Roman" w:cs="Times New Roman"/>
+          <w:sz w:val="24"/>
+          <w:szCs w:val="24"/>
+          <w:lang w:eastAsia="da-DK"/>
+        </w:rPr>
+      </w:pPr>
+      <w:r>
+        <w:rPr>
+          <w:rFonts w:ascii="Arial" w:eastAsia="Times New Roman" w:hAnsi="Arial" w:cs="Arial"/>
+          <w:color w:val="000000"/>
+          <w:sz w:val="23"/>
+          <w:szCs w:val="23"/>
+          <w:lang w:eastAsia="da-DK"/>
+        </w:rPr>
         <w:lastRenderedPageBreak/>
+        <w:t xml:space="preserve">Er i udgangspunktet alle som har lysten til at starte, eller fortsætte deres træning. Men måske mangler motivation, eller bare synes at det kunne være en sjov måde at </w:t>
+      </w:r>
+      <w:proofErr w:type="spellStart"/>
+      <w:r>
+        <w:rPr>
+          <w:rFonts w:ascii="Arial" w:eastAsia="Times New Roman" w:hAnsi="Arial" w:cs="Arial"/>
+          <w:color w:val="000000"/>
+          <w:sz w:val="23"/>
+          <w:szCs w:val="23"/>
+          <w:lang w:eastAsia="da-DK"/>
+        </w:rPr>
+        <w:t>tracke</w:t>
+      </w:r>
+      <w:proofErr w:type="spellEnd"/>
+      <w:r>
+        <w:rPr>
+          <w:rFonts w:ascii="Arial" w:eastAsia="Times New Roman" w:hAnsi="Arial" w:cs="Arial"/>
+          <w:color w:val="000000"/>
+          <w:sz w:val="23"/>
+          <w:szCs w:val="23"/>
+          <w:lang w:eastAsia="da-DK"/>
+        </w:rPr>
+        <w:t xml:space="preserve"> sin træning på. Motivationen består dels i, at de måske ikke dyrker en hold eller konkurrencesport, alligevel bliver præsenteret for konkurrenceelementer. Brugen af </w:t>
+      </w:r>
+      <w:proofErr w:type="spellStart"/>
+      <w:r>
+        <w:rPr>
+          <w:rFonts w:ascii="Arial" w:eastAsia="Times New Roman" w:hAnsi="Arial" w:cs="Arial"/>
+          <w:color w:val="000000"/>
+          <w:sz w:val="23"/>
+          <w:szCs w:val="23"/>
+          <w:lang w:eastAsia="da-DK"/>
+        </w:rPr>
+        <w:t>achievements</w:t>
+      </w:r>
+      <w:proofErr w:type="spellEnd"/>
+      <w:r>
+        <w:rPr>
+          <w:rFonts w:ascii="Arial" w:eastAsia="Times New Roman" w:hAnsi="Arial" w:cs="Arial"/>
+          <w:color w:val="000000"/>
+          <w:sz w:val="23"/>
+          <w:szCs w:val="23"/>
+          <w:lang w:eastAsia="da-DK"/>
+        </w:rPr>
+        <w:t xml:space="preserve"> taler til samleren i os, og de forskellige variationer over temaet XP giver en konstant følelse af fremgang.</w:t>
+      </w:r>
+    </w:p>
+    <w:p>
+      <w:pPr>
+        <w:spacing w:after="0" w:line="240" w:lineRule="auto"/>
+        <w:rPr>
+          <w:rFonts w:ascii="Times New Roman" w:eastAsia="Times New Roman" w:hAnsi="Times New Roman" w:cs="Times New Roman"/>
+          <w:sz w:val="24"/>
+          <w:szCs w:val="24"/>
+          <w:lang w:eastAsia="da-DK"/>
+        </w:rPr>
+      </w:pPr>
+      <w:r>
+        <w:rPr>
+          <w:rFonts w:ascii="Arial" w:eastAsia="Times New Roman" w:hAnsi="Arial" w:cs="Arial"/>
+          <w:color w:val="000000"/>
+          <w:sz w:val="23"/>
+          <w:szCs w:val="23"/>
+          <w:lang w:eastAsia="da-DK"/>
+        </w:rPr>
+        <w:t xml:space="preserve">Implementeringen af et liga-system ville sikre at medlemmer på alle træningsniveauer ville kunne finde passende modstandere at udfordre. </w:t>
+      </w:r>
+    </w:p>
+    <w:p>
+      <w:pPr>
+        <w:spacing w:after="0" w:line="240" w:lineRule="auto"/>
+        <w:rPr>
+          <w:rFonts w:ascii="Times New Roman" w:eastAsia="Times New Roman" w:hAnsi="Times New Roman" w:cs="Times New Roman"/>
+          <w:sz w:val="24"/>
+          <w:szCs w:val="24"/>
+          <w:lang w:eastAsia="da-DK"/>
+        </w:rPr>
+      </w:pPr>
+      <w:r>
+        <w:rPr>
+          <w:rFonts w:ascii="Arial" w:eastAsia="Times New Roman" w:hAnsi="Arial" w:cs="Arial"/>
+          <w:color w:val="000000"/>
+          <w:sz w:val="23"/>
+          <w:szCs w:val="23"/>
+          <w:lang w:eastAsia="da-DK"/>
+        </w:rPr>
+        <w:t xml:space="preserve">Selvom det principielt ikke giver mening at ekskludere nogen pga. deres alder, vil det måske alligevel være at foretrække med et lidt mere modent publikum, da det forhåbentligt kunne mere medvirkende til at forhindre snyd. Selv om konkurrenceelementet er vigtigt, er det meningen at det skal være sjovt, mere end </w:t>
+      </w:r>
+      <w:bookmarkStart w:id="9" w:name="_GoBack"/>
+      <w:bookmarkEnd w:id="9"/>
+      <w:r>
+        <w:rPr>
+          <w:rFonts w:ascii="Arial" w:eastAsia="Times New Roman" w:hAnsi="Arial" w:cs="Arial"/>
+          <w:color w:val="000000"/>
+          <w:sz w:val="23"/>
+          <w:szCs w:val="23"/>
+          <w:lang w:eastAsia="da-DK"/>
+        </w:rPr>
+        <w:t xml:space="preserve">konkurrence. </w:t>
+      </w:r>
+    </w:p>
+    <w:p>
+      <w:pPr>
+        <w:pStyle w:val="Standard"/>
+      </w:pPr>
+    </w:p>
+    <w:p>
+      <w:pPr>
+        <w:pStyle w:val="Heading2"/>
+      </w:pPr>
+      <w:r>
+        <w:t>Brugsscenarier</w:t>
+      </w:r>
+    </w:p>
+    <w:p>
+      <w:pPr>
+        <w:spacing w:after="0" w:line="240" w:lineRule="auto"/>
+        <w:rPr>
+          <w:rFonts w:ascii="Times New Roman" w:eastAsia="Times New Roman" w:hAnsi="Times New Roman" w:cs="Times New Roman"/>
+          <w:sz w:val="24"/>
+          <w:szCs w:val="24"/>
+          <w:lang w:eastAsia="da-DK"/>
+        </w:rPr>
+      </w:pPr>
+      <w:r>
+        <w:rPr>
+          <w:rFonts w:ascii="Arial" w:eastAsia="Times New Roman" w:hAnsi="Arial" w:cs="Arial"/>
+          <w:color w:val="000000"/>
+          <w:sz w:val="23"/>
+          <w:szCs w:val="23"/>
+          <w:lang w:eastAsia="da-DK"/>
+        </w:rPr>
+        <w:t>Login:</w:t>
+      </w:r>
+    </w:p>
+    <w:p>
+      <w:pPr>
+        <w:spacing w:after="0" w:line="240" w:lineRule="auto"/>
+        <w:rPr>
+          <w:rFonts w:ascii="Times New Roman" w:eastAsia="Times New Roman" w:hAnsi="Times New Roman" w:cs="Times New Roman"/>
+          <w:sz w:val="24"/>
+          <w:szCs w:val="24"/>
+          <w:lang w:eastAsia="da-DK"/>
+        </w:rPr>
+      </w:pPr>
+      <w:r>
+        <w:rPr>
+          <w:rFonts w:ascii="Arial" w:eastAsia="Times New Roman" w:hAnsi="Arial" w:cs="Arial"/>
+          <w:color w:val="000000"/>
+          <w:sz w:val="23"/>
+          <w:szCs w:val="23"/>
+          <w:lang w:eastAsia="da-DK"/>
+        </w:rPr>
+        <w:t>Brugeren skal være i stand til oprette en bruger og logge ind via brugernavn/password.</w:t>
+      </w:r>
+    </w:p>
+    <w:p>
+      <w:pPr>
+        <w:spacing w:after="0" w:line="240" w:lineRule="auto"/>
+        <w:rPr>
+          <w:rFonts w:ascii="Times New Roman" w:eastAsia="Times New Roman" w:hAnsi="Times New Roman" w:cs="Times New Roman"/>
+          <w:sz w:val="24"/>
+          <w:szCs w:val="24"/>
+          <w:lang w:eastAsia="da-DK"/>
+        </w:rPr>
+      </w:pPr>
+      <w:r>
+        <w:rPr>
+          <w:rFonts w:ascii="Arial" w:eastAsia="Times New Roman" w:hAnsi="Arial" w:cs="Arial"/>
+          <w:color w:val="000000"/>
+          <w:sz w:val="23"/>
+          <w:szCs w:val="23"/>
+          <w:lang w:eastAsia="da-DK"/>
+        </w:rPr>
+        <w:t>Når brugeren opretter sig, skal han (m/k) give de følgende oplysninger</w:t>
+      </w:r>
+    </w:p>
+    <w:p>
+      <w:pPr>
+        <w:numPr>
+          <w:ilvl w:val="0"/>
+          <w:numId w:val="15"/>
+        </w:numPr>
+        <w:spacing w:after="0" w:line="240" w:lineRule="auto"/>
+        <w:textAlignment w:val="baseline"/>
+        <w:rPr>
+          <w:rFonts w:ascii="Arial" w:eastAsia="Times New Roman" w:hAnsi="Arial" w:cs="Arial"/>
+          <w:color w:val="000000"/>
+          <w:sz w:val="23"/>
+          <w:szCs w:val="23"/>
+          <w:lang w:eastAsia="da-DK"/>
+        </w:rPr>
+      </w:pPr>
+      <w:r>
+        <w:rPr>
+          <w:rFonts w:ascii="Arial" w:eastAsia="Times New Roman" w:hAnsi="Arial" w:cs="Arial"/>
+          <w:color w:val="000000"/>
+          <w:sz w:val="23"/>
+          <w:szCs w:val="23"/>
+          <w:lang w:eastAsia="da-DK"/>
+        </w:rPr>
+        <w:t>Navn &amp; personlige oplysninger</w:t>
+      </w:r>
+    </w:p>
+    <w:p>
+      <w:pPr>
+        <w:numPr>
+          <w:ilvl w:val="0"/>
+          <w:numId w:val="15"/>
+        </w:numPr>
+        <w:spacing w:after="0" w:line="240" w:lineRule="auto"/>
+        <w:textAlignment w:val="baseline"/>
+        <w:rPr>
+          <w:rFonts w:ascii="Arial" w:eastAsia="Times New Roman" w:hAnsi="Arial" w:cs="Arial"/>
+          <w:color w:val="000000"/>
+          <w:sz w:val="23"/>
+          <w:szCs w:val="23"/>
+          <w:lang w:eastAsia="da-DK"/>
+        </w:rPr>
+      </w:pPr>
+      <w:r>
+        <w:rPr>
+          <w:rFonts w:ascii="Arial" w:eastAsia="Times New Roman" w:hAnsi="Arial" w:cs="Arial"/>
+          <w:color w:val="000000"/>
+          <w:sz w:val="23"/>
+          <w:szCs w:val="23"/>
+          <w:lang w:eastAsia="da-DK"/>
+        </w:rPr>
+        <w:t>Højde, vægt, fedtprocent, kondital, alder, mål, kropstype</w:t>
+      </w:r>
+    </w:p>
+    <w:p>
+      <w:pPr>
+        <w:numPr>
+          <w:ilvl w:val="0"/>
+          <w:numId w:val="15"/>
+        </w:numPr>
+        <w:spacing w:after="0" w:line="240" w:lineRule="auto"/>
+        <w:textAlignment w:val="baseline"/>
+        <w:rPr>
+          <w:rFonts w:ascii="Arial" w:eastAsia="Times New Roman" w:hAnsi="Arial" w:cs="Arial"/>
+          <w:color w:val="000000"/>
+          <w:sz w:val="23"/>
+          <w:szCs w:val="23"/>
+          <w:lang w:eastAsia="da-DK"/>
+        </w:rPr>
+      </w:pPr>
+      <w:r>
+        <w:rPr>
+          <w:rFonts w:ascii="Arial" w:eastAsia="Times New Roman" w:hAnsi="Arial" w:cs="Arial"/>
+          <w:color w:val="000000"/>
+          <w:sz w:val="23"/>
+          <w:szCs w:val="23"/>
+          <w:lang w:eastAsia="da-DK"/>
+        </w:rPr>
+        <w:t>Træningstyper - Interesser</w:t>
+      </w:r>
+    </w:p>
+    <w:p>
+      <w:pPr>
+        <w:spacing w:after="0" w:line="240" w:lineRule="auto"/>
+        <w:rPr>
+          <w:rFonts w:ascii="Times New Roman" w:eastAsia="Times New Roman" w:hAnsi="Times New Roman" w:cs="Times New Roman"/>
+          <w:sz w:val="24"/>
+          <w:szCs w:val="24"/>
+          <w:lang w:eastAsia="da-DK"/>
+        </w:rPr>
+      </w:pPr>
+      <w:r>
+        <w:rPr>
+          <w:rFonts w:ascii="Arial" w:eastAsia="Times New Roman" w:hAnsi="Arial" w:cs="Arial"/>
+          <w:color w:val="000000"/>
+          <w:sz w:val="23"/>
+          <w:szCs w:val="23"/>
+          <w:lang w:eastAsia="da-DK"/>
+        </w:rPr>
+        <w:t>Brugeren gemmer sine oplysninger, og er oprettet i systemet.</w:t>
+      </w:r>
+    </w:p>
+    <w:p>
+      <w:pPr>
+        <w:spacing w:after="0" w:line="240" w:lineRule="auto"/>
+        <w:rPr>
+          <w:rFonts w:ascii="Times New Roman" w:eastAsia="Times New Roman" w:hAnsi="Times New Roman" w:cs="Times New Roman"/>
+          <w:sz w:val="24"/>
+          <w:szCs w:val="24"/>
+          <w:lang w:eastAsia="da-DK"/>
+        </w:rPr>
+      </w:pPr>
+      <w:r>
+        <w:rPr>
+          <w:rFonts w:ascii="Times New Roman" w:eastAsia="Times New Roman" w:hAnsi="Times New Roman" w:cs="Times New Roman"/>
+          <w:sz w:val="24"/>
+          <w:szCs w:val="24"/>
+          <w:lang w:eastAsia="da-DK"/>
+        </w:rPr>
+        <w:br/>
+      </w:r>
+      <w:r>
+        <w:rPr>
+          <w:rFonts w:ascii="Times New Roman" w:eastAsia="Times New Roman" w:hAnsi="Times New Roman" w:cs="Times New Roman"/>
+          <w:sz w:val="24"/>
+          <w:szCs w:val="24"/>
+          <w:lang w:eastAsia="da-DK"/>
+        </w:rPr>
+        <w:br/>
+      </w:r>
+    </w:p>
+    <w:p>
+      <w:pPr>
+        <w:spacing w:after="0" w:line="240" w:lineRule="auto"/>
+        <w:rPr>
+          <w:rFonts w:ascii="Times New Roman" w:eastAsia="Times New Roman" w:hAnsi="Times New Roman" w:cs="Times New Roman"/>
+          <w:sz w:val="24"/>
+          <w:szCs w:val="24"/>
+          <w:lang w:eastAsia="da-DK"/>
+        </w:rPr>
+      </w:pPr>
+      <w:r>
+        <w:rPr>
+          <w:rFonts w:ascii="Arial" w:eastAsia="Times New Roman" w:hAnsi="Arial" w:cs="Arial"/>
+          <w:color w:val="000000"/>
+          <w:sz w:val="23"/>
+          <w:szCs w:val="23"/>
+          <w:lang w:eastAsia="da-DK"/>
+        </w:rPr>
+        <w:t>Log træning:</w:t>
+      </w:r>
+    </w:p>
+    <w:p>
+      <w:pPr>
+        <w:numPr>
+          <w:ilvl w:val="0"/>
+          <w:numId w:val="16"/>
+        </w:numPr>
+        <w:spacing w:after="0" w:line="240" w:lineRule="auto"/>
+        <w:textAlignment w:val="baseline"/>
+        <w:rPr>
+          <w:rFonts w:ascii="Arial" w:eastAsia="Times New Roman" w:hAnsi="Arial" w:cs="Arial"/>
+          <w:color w:val="000000"/>
+          <w:sz w:val="23"/>
+          <w:szCs w:val="23"/>
+          <w:lang w:eastAsia="da-DK"/>
+        </w:rPr>
+      </w:pPr>
+      <w:r>
+        <w:rPr>
+          <w:rFonts w:ascii="Arial" w:eastAsia="Times New Roman" w:hAnsi="Arial" w:cs="Arial"/>
+          <w:color w:val="000000"/>
+          <w:sz w:val="23"/>
+          <w:szCs w:val="23"/>
+          <w:lang w:eastAsia="da-DK"/>
+        </w:rPr>
+        <w:t>Brugeren navigerer til den korrekte skærm</w:t>
+      </w:r>
+    </w:p>
+    <w:p>
+      <w:pPr>
+        <w:numPr>
+          <w:ilvl w:val="0"/>
+          <w:numId w:val="16"/>
+        </w:numPr>
+        <w:spacing w:after="0" w:line="240" w:lineRule="auto"/>
+        <w:textAlignment w:val="baseline"/>
+        <w:rPr>
+          <w:rFonts w:ascii="Arial" w:eastAsia="Times New Roman" w:hAnsi="Arial" w:cs="Arial"/>
+          <w:color w:val="000000"/>
+          <w:sz w:val="23"/>
+          <w:szCs w:val="23"/>
+          <w:lang w:eastAsia="da-DK"/>
+        </w:rPr>
+      </w:pPr>
+      <w:r>
+        <w:rPr>
+          <w:rFonts w:ascii="Arial" w:eastAsia="Times New Roman" w:hAnsi="Arial" w:cs="Arial"/>
+          <w:color w:val="000000"/>
+          <w:sz w:val="23"/>
+          <w:szCs w:val="23"/>
+          <w:lang w:eastAsia="da-DK"/>
+        </w:rPr>
+        <w:t xml:space="preserve">Brugeren opretter en </w:t>
+      </w:r>
+      <w:proofErr w:type="spellStart"/>
+      <w:r>
+        <w:rPr>
+          <w:rFonts w:ascii="Arial" w:eastAsia="Times New Roman" w:hAnsi="Arial" w:cs="Arial"/>
+          <w:color w:val="000000"/>
+          <w:sz w:val="23"/>
+          <w:szCs w:val="23"/>
+          <w:lang w:eastAsia="da-DK"/>
+        </w:rPr>
+        <w:t>entry</w:t>
+      </w:r>
+      <w:proofErr w:type="spellEnd"/>
+      <w:r>
+        <w:rPr>
+          <w:rFonts w:ascii="Arial" w:eastAsia="Times New Roman" w:hAnsi="Arial" w:cs="Arial"/>
+          <w:color w:val="000000"/>
+          <w:sz w:val="23"/>
+          <w:szCs w:val="23"/>
+          <w:lang w:eastAsia="da-DK"/>
+        </w:rPr>
+        <w:t xml:space="preserve"> i logbogen, hvor han vælger eksempelvis “løb, 30 min, 4km” og gemmer denne.</w:t>
+      </w:r>
+    </w:p>
+    <w:p>
+      <w:pPr>
+        <w:numPr>
+          <w:ilvl w:val="1"/>
+          <w:numId w:val="17"/>
+        </w:numPr>
+        <w:spacing w:after="0" w:line="240" w:lineRule="auto"/>
+        <w:ind w:left="1440" w:hanging="360"/>
+        <w:textAlignment w:val="baseline"/>
+        <w:rPr>
+          <w:rFonts w:ascii="Arial" w:eastAsia="Times New Roman" w:hAnsi="Arial" w:cs="Arial"/>
+          <w:color w:val="000000"/>
+          <w:sz w:val="23"/>
+          <w:szCs w:val="23"/>
+          <w:lang w:eastAsia="da-DK"/>
+        </w:rPr>
+      </w:pPr>
+      <w:r>
+        <w:rPr>
+          <w:rFonts w:ascii="Arial" w:eastAsia="Times New Roman" w:hAnsi="Arial" w:cs="Arial"/>
+          <w:color w:val="000000"/>
+          <w:sz w:val="23"/>
+          <w:szCs w:val="23"/>
+          <w:lang w:eastAsia="da-DK"/>
+        </w:rPr>
+        <w:t xml:space="preserve">Brugeren får en XP-værdi tildelt på baggrund af </w:t>
+      </w:r>
+      <w:proofErr w:type="spellStart"/>
+      <w:r>
+        <w:rPr>
+          <w:rFonts w:ascii="Arial" w:eastAsia="Times New Roman" w:hAnsi="Arial" w:cs="Arial"/>
+          <w:color w:val="000000"/>
+          <w:sz w:val="23"/>
+          <w:szCs w:val="23"/>
+          <w:lang w:eastAsia="da-DK"/>
+        </w:rPr>
+        <w:t>entry´en</w:t>
+      </w:r>
+      <w:proofErr w:type="spellEnd"/>
+      <w:r>
+        <w:rPr>
+          <w:rFonts w:ascii="Arial" w:eastAsia="Times New Roman" w:hAnsi="Arial" w:cs="Arial"/>
+          <w:color w:val="000000"/>
+          <w:sz w:val="23"/>
+          <w:szCs w:val="23"/>
+          <w:lang w:eastAsia="da-DK"/>
+        </w:rPr>
+        <w:t>.</w:t>
+      </w:r>
+    </w:p>
+    <w:p>
+      <w:pPr>
+        <w:numPr>
+          <w:ilvl w:val="1"/>
+          <w:numId w:val="17"/>
+        </w:numPr>
+        <w:spacing w:after="0" w:line="240" w:lineRule="auto"/>
+        <w:ind w:left="1440" w:hanging="360"/>
+        <w:textAlignment w:val="baseline"/>
+        <w:rPr>
+          <w:rFonts w:ascii="Arial" w:eastAsia="Times New Roman" w:hAnsi="Arial" w:cs="Arial"/>
+          <w:color w:val="000000"/>
+          <w:sz w:val="23"/>
+          <w:szCs w:val="23"/>
+          <w:lang w:eastAsia="da-DK"/>
+        </w:rPr>
+      </w:pPr>
+      <w:r>
+        <w:rPr>
+          <w:rFonts w:ascii="Arial" w:eastAsia="Times New Roman" w:hAnsi="Arial" w:cs="Arial"/>
+          <w:color w:val="000000"/>
+          <w:sz w:val="23"/>
+          <w:szCs w:val="23"/>
+          <w:lang w:eastAsia="da-DK"/>
+        </w:rPr>
+        <w:t xml:space="preserve">Det kan </w:t>
+      </w:r>
+      <w:proofErr w:type="gramStart"/>
+      <w:r>
+        <w:rPr>
+          <w:rFonts w:ascii="Arial" w:eastAsia="Times New Roman" w:hAnsi="Arial" w:cs="Arial"/>
+          <w:color w:val="000000"/>
+          <w:sz w:val="23"/>
+          <w:szCs w:val="23"/>
+          <w:lang w:eastAsia="da-DK"/>
+        </w:rPr>
+        <w:t>resulterer</w:t>
+      </w:r>
+      <w:proofErr w:type="gramEnd"/>
+      <w:r>
+        <w:rPr>
+          <w:rFonts w:ascii="Arial" w:eastAsia="Times New Roman" w:hAnsi="Arial" w:cs="Arial"/>
+          <w:color w:val="000000"/>
+          <w:sz w:val="23"/>
+          <w:szCs w:val="23"/>
+          <w:lang w:eastAsia="da-DK"/>
+        </w:rPr>
+        <w:t xml:space="preserve"> i </w:t>
+      </w:r>
+      <w:proofErr w:type="spellStart"/>
+      <w:r>
+        <w:rPr>
+          <w:rFonts w:ascii="Arial" w:eastAsia="Times New Roman" w:hAnsi="Arial" w:cs="Arial"/>
+          <w:color w:val="000000"/>
+          <w:sz w:val="23"/>
+          <w:szCs w:val="23"/>
+          <w:lang w:eastAsia="da-DK"/>
+        </w:rPr>
+        <w:t>level</w:t>
+      </w:r>
+      <w:proofErr w:type="spellEnd"/>
+      <w:r>
+        <w:rPr>
+          <w:rFonts w:ascii="Arial" w:eastAsia="Times New Roman" w:hAnsi="Arial" w:cs="Arial"/>
+          <w:color w:val="000000"/>
+          <w:sz w:val="23"/>
+          <w:szCs w:val="23"/>
+          <w:lang w:eastAsia="da-DK"/>
+        </w:rPr>
+        <w:t xml:space="preserve"> up, og/eller </w:t>
+      </w:r>
+      <w:proofErr w:type="spellStart"/>
+      <w:r>
+        <w:rPr>
+          <w:rFonts w:ascii="Arial" w:eastAsia="Times New Roman" w:hAnsi="Arial" w:cs="Arial"/>
+          <w:color w:val="000000"/>
+          <w:sz w:val="23"/>
+          <w:szCs w:val="23"/>
+          <w:lang w:eastAsia="da-DK"/>
+        </w:rPr>
+        <w:t>achievement</w:t>
+      </w:r>
+      <w:proofErr w:type="spellEnd"/>
+      <w:r>
+        <w:rPr>
+          <w:rFonts w:ascii="Arial" w:eastAsia="Times New Roman" w:hAnsi="Arial" w:cs="Arial"/>
+          <w:color w:val="000000"/>
+          <w:sz w:val="23"/>
+          <w:szCs w:val="23"/>
+          <w:lang w:eastAsia="da-DK"/>
+        </w:rPr>
+        <w:t xml:space="preserve">, </w:t>
+      </w:r>
+      <w:proofErr w:type="spellStart"/>
+      <w:r>
+        <w:rPr>
+          <w:rFonts w:ascii="Arial" w:eastAsia="Times New Roman" w:hAnsi="Arial" w:cs="Arial"/>
+          <w:color w:val="000000"/>
+          <w:sz w:val="23"/>
+          <w:szCs w:val="23"/>
+          <w:lang w:eastAsia="da-DK"/>
+        </w:rPr>
+        <w:t>title</w:t>
+      </w:r>
+      <w:proofErr w:type="spellEnd"/>
+    </w:p>
+    <w:p>
+      <w:pPr>
+        <w:numPr>
+          <w:ilvl w:val="1"/>
+          <w:numId w:val="17"/>
+        </w:numPr>
+        <w:spacing w:after="0" w:line="240" w:lineRule="auto"/>
+        <w:ind w:left="1440" w:hanging="360"/>
+        <w:textAlignment w:val="baseline"/>
+        <w:rPr>
+          <w:rFonts w:ascii="Arial" w:eastAsia="Times New Roman" w:hAnsi="Arial" w:cs="Arial"/>
+          <w:color w:val="000000"/>
+          <w:sz w:val="23"/>
+          <w:szCs w:val="23"/>
+          <w:lang w:eastAsia="da-DK"/>
+        </w:rPr>
+      </w:pPr>
+      <w:r>
+        <w:rPr>
+          <w:rFonts w:ascii="Arial" w:eastAsia="Times New Roman" w:hAnsi="Arial" w:cs="Arial"/>
+          <w:color w:val="000000"/>
+          <w:sz w:val="23"/>
+          <w:szCs w:val="23"/>
+          <w:lang w:eastAsia="da-DK"/>
+        </w:rPr>
+        <w:t>Systemet gemmer forbrugt kalorie etc.</w:t>
+      </w:r>
+    </w:p>
+    <w:p>
+      <w:pPr>
+        <w:spacing w:after="0" w:line="240" w:lineRule="auto"/>
+        <w:rPr>
+          <w:rFonts w:ascii="Times New Roman" w:eastAsia="Times New Roman" w:hAnsi="Times New Roman" w:cs="Times New Roman"/>
+          <w:sz w:val="24"/>
+          <w:szCs w:val="24"/>
+          <w:lang w:eastAsia="da-DK"/>
+        </w:rPr>
+      </w:pPr>
+      <w:r>
+        <w:rPr>
+          <w:rFonts w:ascii="Times New Roman" w:eastAsia="Times New Roman" w:hAnsi="Times New Roman" w:cs="Times New Roman"/>
+          <w:sz w:val="24"/>
+          <w:szCs w:val="24"/>
+          <w:lang w:eastAsia="da-DK"/>
+        </w:rPr>
+        <w:br/>
+      </w:r>
+    </w:p>
+    <w:p>
+      <w:pPr>
+        <w:spacing w:after="0" w:line="240" w:lineRule="auto"/>
+        <w:rPr>
+          <w:rFonts w:ascii="Times New Roman" w:eastAsia="Times New Roman" w:hAnsi="Times New Roman" w:cs="Times New Roman"/>
+          <w:sz w:val="24"/>
+          <w:szCs w:val="24"/>
+          <w:lang w:eastAsia="da-DK"/>
+        </w:rPr>
+      </w:pPr>
+      <w:r>
+        <w:rPr>
+          <w:rFonts w:ascii="Arial" w:eastAsia="Times New Roman" w:hAnsi="Arial" w:cs="Arial"/>
+          <w:color w:val="000000"/>
+          <w:sz w:val="23"/>
+          <w:szCs w:val="23"/>
+          <w:lang w:eastAsia="da-DK"/>
+        </w:rPr>
+        <w:t xml:space="preserve">Ved </w:t>
+      </w:r>
+      <w:proofErr w:type="spellStart"/>
+      <w:r>
+        <w:rPr>
+          <w:rFonts w:ascii="Arial" w:eastAsia="Times New Roman" w:hAnsi="Arial" w:cs="Arial"/>
+          <w:color w:val="000000"/>
+          <w:sz w:val="23"/>
+          <w:szCs w:val="23"/>
+          <w:lang w:eastAsia="da-DK"/>
+        </w:rPr>
+        <w:t>level</w:t>
+      </w:r>
+      <w:proofErr w:type="spellEnd"/>
+      <w:r>
+        <w:rPr>
+          <w:rFonts w:ascii="Arial" w:eastAsia="Times New Roman" w:hAnsi="Arial" w:cs="Arial"/>
+          <w:color w:val="000000"/>
+          <w:sz w:val="23"/>
+          <w:szCs w:val="23"/>
+          <w:lang w:eastAsia="da-DK"/>
+        </w:rPr>
+        <w:t xml:space="preserve"> up</w:t>
+      </w:r>
+    </w:p>
+    <w:p>
+      <w:pPr>
+        <w:numPr>
+          <w:ilvl w:val="0"/>
+          <w:numId w:val="18"/>
+        </w:numPr>
+        <w:spacing w:after="0" w:line="240" w:lineRule="auto"/>
+        <w:textAlignment w:val="baseline"/>
+        <w:rPr>
+          <w:rFonts w:ascii="Arial" w:eastAsia="Times New Roman" w:hAnsi="Arial" w:cs="Arial"/>
+          <w:color w:val="000000"/>
+          <w:sz w:val="23"/>
+          <w:szCs w:val="23"/>
+          <w:lang w:eastAsia="da-DK"/>
+        </w:rPr>
+      </w:pPr>
+      <w:r>
+        <w:rPr>
+          <w:rFonts w:ascii="Arial" w:eastAsia="Times New Roman" w:hAnsi="Arial" w:cs="Arial"/>
+          <w:color w:val="000000"/>
+          <w:sz w:val="23"/>
+          <w:szCs w:val="23"/>
+          <w:lang w:eastAsia="da-DK"/>
+        </w:rPr>
+        <w:t xml:space="preserve">Systemet kigger om der er xp nok til et </w:t>
+      </w:r>
+      <w:proofErr w:type="spellStart"/>
+      <w:r>
+        <w:rPr>
+          <w:rFonts w:ascii="Arial" w:eastAsia="Times New Roman" w:hAnsi="Arial" w:cs="Arial"/>
+          <w:color w:val="000000"/>
+          <w:sz w:val="23"/>
+          <w:szCs w:val="23"/>
+          <w:lang w:eastAsia="da-DK"/>
+        </w:rPr>
+        <w:t>level</w:t>
+      </w:r>
+      <w:proofErr w:type="spellEnd"/>
+      <w:r>
+        <w:rPr>
+          <w:rFonts w:ascii="Arial" w:eastAsia="Times New Roman" w:hAnsi="Arial" w:cs="Arial"/>
+          <w:color w:val="000000"/>
+          <w:sz w:val="23"/>
+          <w:szCs w:val="23"/>
+          <w:lang w:eastAsia="da-DK"/>
+        </w:rPr>
+        <w:t xml:space="preserve"> up hver gang brugeren får tildelt xp</w:t>
+      </w:r>
+    </w:p>
+    <w:p>
+      <w:pPr>
+        <w:numPr>
+          <w:ilvl w:val="0"/>
+          <w:numId w:val="18"/>
+        </w:numPr>
+        <w:spacing w:after="0" w:line="240" w:lineRule="auto"/>
+        <w:textAlignment w:val="baseline"/>
+        <w:rPr>
+          <w:rFonts w:ascii="Arial" w:eastAsia="Times New Roman" w:hAnsi="Arial" w:cs="Arial"/>
+          <w:color w:val="000000"/>
+          <w:sz w:val="23"/>
+          <w:szCs w:val="23"/>
+          <w:lang w:eastAsia="da-DK"/>
+        </w:rPr>
+      </w:pPr>
+      <w:r>
+        <w:rPr>
+          <w:rFonts w:ascii="Arial" w:eastAsia="Times New Roman" w:hAnsi="Arial" w:cs="Arial"/>
+          <w:color w:val="000000"/>
+          <w:sz w:val="23"/>
+          <w:szCs w:val="23"/>
+          <w:lang w:eastAsia="da-DK"/>
+        </w:rPr>
+        <w:t xml:space="preserve">Systemet kigger om ens </w:t>
+      </w:r>
+      <w:proofErr w:type="spellStart"/>
+      <w:r>
+        <w:rPr>
+          <w:rFonts w:ascii="Arial" w:eastAsia="Times New Roman" w:hAnsi="Arial" w:cs="Arial"/>
+          <w:color w:val="000000"/>
+          <w:sz w:val="23"/>
+          <w:szCs w:val="23"/>
+          <w:lang w:eastAsia="da-DK"/>
+        </w:rPr>
+        <w:t>level</w:t>
+      </w:r>
+      <w:proofErr w:type="spellEnd"/>
+      <w:r>
+        <w:rPr>
+          <w:rFonts w:ascii="Arial" w:eastAsia="Times New Roman" w:hAnsi="Arial" w:cs="Arial"/>
+          <w:color w:val="000000"/>
+          <w:sz w:val="23"/>
+          <w:szCs w:val="23"/>
+          <w:lang w:eastAsia="da-DK"/>
+        </w:rPr>
+        <w:t xml:space="preserve"> udløser en </w:t>
+      </w:r>
+      <w:proofErr w:type="spellStart"/>
+      <w:r>
+        <w:rPr>
+          <w:rFonts w:ascii="Arial" w:eastAsia="Times New Roman" w:hAnsi="Arial" w:cs="Arial"/>
+          <w:color w:val="000000"/>
+          <w:sz w:val="23"/>
+          <w:szCs w:val="23"/>
+          <w:lang w:eastAsia="da-DK"/>
+        </w:rPr>
+        <w:t>achievement</w:t>
+      </w:r>
+      <w:proofErr w:type="spellEnd"/>
+    </w:p>
+    <w:p>
+      <w:pPr>
+        <w:numPr>
+          <w:ilvl w:val="0"/>
+          <w:numId w:val="18"/>
+        </w:numPr>
+        <w:spacing w:after="0" w:line="240" w:lineRule="auto"/>
+        <w:textAlignment w:val="baseline"/>
+        <w:rPr>
+          <w:rFonts w:ascii="Arial" w:eastAsia="Times New Roman" w:hAnsi="Arial" w:cs="Arial"/>
+          <w:color w:val="000000"/>
+          <w:sz w:val="23"/>
+          <w:szCs w:val="23"/>
+          <w:lang w:eastAsia="da-DK"/>
+        </w:rPr>
+      </w:pPr>
+      <w:r>
+        <w:rPr>
+          <w:rFonts w:ascii="Arial" w:eastAsia="Times New Roman" w:hAnsi="Arial" w:cs="Arial"/>
+          <w:color w:val="000000"/>
+          <w:sz w:val="23"/>
+          <w:szCs w:val="23"/>
+          <w:lang w:eastAsia="da-DK"/>
+        </w:rPr>
+        <w:t>Brugeren får en visuel respons om levelup. Nye dele af systemet bliver måske gjort tilgængeligt?</w:t>
+      </w:r>
+    </w:p>
+    <w:p>
+      <w:pPr>
+        <w:spacing w:after="0" w:line="240" w:lineRule="auto"/>
+        <w:rPr>
+          <w:rFonts w:ascii="Times New Roman" w:eastAsia="Times New Roman" w:hAnsi="Times New Roman" w:cs="Times New Roman"/>
+          <w:sz w:val="24"/>
+          <w:szCs w:val="24"/>
+          <w:lang w:eastAsia="da-DK"/>
+        </w:rPr>
+      </w:pPr>
+      <w:r>
+        <w:rPr>
+          <w:rFonts w:ascii="Times New Roman" w:eastAsia="Times New Roman" w:hAnsi="Times New Roman" w:cs="Times New Roman"/>
+          <w:sz w:val="24"/>
+          <w:szCs w:val="24"/>
+          <w:lang w:eastAsia="da-DK"/>
+        </w:rPr>
+        <w:br/>
+      </w:r>
+    </w:p>
+    <w:p>
+      <w:pPr>
+        <w:spacing w:after="0" w:line="240" w:lineRule="auto"/>
+        <w:rPr>
+          <w:rFonts w:ascii="Times New Roman" w:eastAsia="Times New Roman" w:hAnsi="Times New Roman" w:cs="Times New Roman"/>
+          <w:sz w:val="24"/>
+          <w:szCs w:val="24"/>
+          <w:lang w:eastAsia="da-DK"/>
+        </w:rPr>
+      </w:pPr>
+      <w:r>
+        <w:rPr>
+          <w:rFonts w:ascii="Arial" w:eastAsia="Times New Roman" w:hAnsi="Arial" w:cs="Arial"/>
+          <w:color w:val="000000"/>
+          <w:sz w:val="23"/>
+          <w:szCs w:val="23"/>
+          <w:lang w:eastAsia="da-DK"/>
+        </w:rPr>
+        <w:t>Profiloversigt:</w:t>
+      </w:r>
+    </w:p>
+    <w:p>
+      <w:pPr>
+        <w:numPr>
+          <w:ilvl w:val="0"/>
+          <w:numId w:val="19"/>
+        </w:numPr>
+        <w:spacing w:after="0" w:line="240" w:lineRule="auto"/>
+        <w:textAlignment w:val="baseline"/>
+        <w:rPr>
+          <w:rFonts w:ascii="Arial" w:eastAsia="Times New Roman" w:hAnsi="Arial" w:cs="Arial"/>
+          <w:color w:val="000000"/>
+          <w:sz w:val="23"/>
+          <w:szCs w:val="23"/>
+          <w:lang w:eastAsia="da-DK"/>
+        </w:rPr>
+      </w:pPr>
+      <w:r>
+        <w:rPr>
+          <w:rFonts w:ascii="Arial" w:eastAsia="Times New Roman" w:hAnsi="Arial" w:cs="Arial"/>
+          <w:color w:val="000000"/>
+          <w:sz w:val="23"/>
+          <w:szCs w:val="23"/>
+          <w:lang w:eastAsia="da-DK"/>
+        </w:rPr>
+        <w:t>Brugeren kan se personlige statistikker over totalt forbrugt kalorier, ugentligt motion mv.</w:t>
+      </w:r>
+    </w:p>
+    <w:p>
+      <w:pPr>
+        <w:numPr>
+          <w:ilvl w:val="0"/>
+          <w:numId w:val="19"/>
+        </w:numPr>
+        <w:spacing w:after="0" w:line="240" w:lineRule="auto"/>
+        <w:textAlignment w:val="baseline"/>
+        <w:rPr>
+          <w:rFonts w:ascii="Arial" w:eastAsia="Times New Roman" w:hAnsi="Arial" w:cs="Arial"/>
+          <w:color w:val="000000"/>
+          <w:sz w:val="23"/>
+          <w:szCs w:val="23"/>
+          <w:lang w:eastAsia="da-DK"/>
+        </w:rPr>
+      </w:pPr>
+      <w:r>
+        <w:rPr>
+          <w:rFonts w:ascii="Arial" w:eastAsia="Times New Roman" w:hAnsi="Arial" w:cs="Arial"/>
+          <w:color w:val="000000"/>
+          <w:sz w:val="23"/>
+          <w:szCs w:val="23"/>
+          <w:lang w:eastAsia="da-DK"/>
+        </w:rPr>
+        <w:t xml:space="preserve">Brugeren kan se personlige </w:t>
+      </w:r>
+      <w:proofErr w:type="spellStart"/>
+      <w:r>
+        <w:rPr>
+          <w:rFonts w:ascii="Arial" w:eastAsia="Times New Roman" w:hAnsi="Arial" w:cs="Arial"/>
+          <w:color w:val="000000"/>
+          <w:sz w:val="23"/>
+          <w:szCs w:val="23"/>
+          <w:lang w:eastAsia="da-DK"/>
+        </w:rPr>
+        <w:t>achievements</w:t>
+      </w:r>
+      <w:proofErr w:type="spellEnd"/>
+      <w:r>
+        <w:rPr>
+          <w:rFonts w:ascii="Arial" w:eastAsia="Times New Roman" w:hAnsi="Arial" w:cs="Arial"/>
+          <w:color w:val="000000"/>
+          <w:sz w:val="23"/>
+          <w:szCs w:val="23"/>
+          <w:lang w:eastAsia="da-DK"/>
+        </w:rPr>
+        <w:t xml:space="preserve">, </w:t>
+      </w:r>
+      <w:proofErr w:type="spellStart"/>
+      <w:r>
+        <w:rPr>
+          <w:rFonts w:ascii="Arial" w:eastAsia="Times New Roman" w:hAnsi="Arial" w:cs="Arial"/>
+          <w:color w:val="000000"/>
+          <w:sz w:val="23"/>
+          <w:szCs w:val="23"/>
+          <w:lang w:eastAsia="da-DK"/>
+        </w:rPr>
+        <w:t>level</w:t>
+      </w:r>
+      <w:proofErr w:type="spellEnd"/>
+      <w:r>
+        <w:rPr>
+          <w:rFonts w:ascii="Arial" w:eastAsia="Times New Roman" w:hAnsi="Arial" w:cs="Arial"/>
+          <w:color w:val="000000"/>
+          <w:sz w:val="23"/>
+          <w:szCs w:val="23"/>
+          <w:lang w:eastAsia="da-DK"/>
+        </w:rPr>
+        <w:t xml:space="preserve">, XP, </w:t>
+      </w:r>
+      <w:proofErr w:type="spellStart"/>
+      <w:r>
+        <w:rPr>
+          <w:rFonts w:ascii="Arial" w:eastAsia="Times New Roman" w:hAnsi="Arial" w:cs="Arial"/>
+          <w:color w:val="000000"/>
+          <w:sz w:val="23"/>
+          <w:szCs w:val="23"/>
+          <w:lang w:eastAsia="da-DK"/>
+        </w:rPr>
+        <w:t>Avatar</w:t>
+      </w:r>
+      <w:proofErr w:type="spellEnd"/>
+      <w:r>
+        <w:rPr>
+          <w:rFonts w:ascii="Arial" w:eastAsia="Times New Roman" w:hAnsi="Arial" w:cs="Arial"/>
+          <w:color w:val="000000"/>
+          <w:sz w:val="23"/>
+          <w:szCs w:val="23"/>
+          <w:lang w:eastAsia="da-DK"/>
+        </w:rPr>
+        <w:t xml:space="preserve">, </w:t>
+      </w:r>
+      <w:proofErr w:type="spellStart"/>
+      <w:r>
+        <w:rPr>
+          <w:rFonts w:ascii="Arial" w:eastAsia="Times New Roman" w:hAnsi="Arial" w:cs="Arial"/>
+          <w:color w:val="000000"/>
+          <w:sz w:val="23"/>
+          <w:szCs w:val="23"/>
+          <w:lang w:eastAsia="da-DK"/>
+        </w:rPr>
+        <w:t>title</w:t>
+      </w:r>
+      <w:proofErr w:type="spellEnd"/>
+      <w:r>
+        <w:rPr>
+          <w:rFonts w:ascii="Arial" w:eastAsia="Times New Roman" w:hAnsi="Arial" w:cs="Arial"/>
+          <w:color w:val="000000"/>
+          <w:sz w:val="23"/>
+          <w:szCs w:val="23"/>
+          <w:lang w:eastAsia="da-DK"/>
+        </w:rPr>
+        <w:t xml:space="preserve"> mv.</w:t>
+      </w:r>
+    </w:p>
+    <w:p>
+      <w:pPr>
+        <w:numPr>
+          <w:ilvl w:val="0"/>
+          <w:numId w:val="19"/>
+        </w:numPr>
+        <w:spacing w:after="0" w:line="240" w:lineRule="auto"/>
+        <w:textAlignment w:val="baseline"/>
+        <w:rPr>
+          <w:rFonts w:ascii="Arial" w:eastAsia="Times New Roman" w:hAnsi="Arial" w:cs="Arial"/>
+          <w:color w:val="000000"/>
+          <w:sz w:val="23"/>
+          <w:szCs w:val="23"/>
+          <w:lang w:eastAsia="da-DK"/>
+        </w:rPr>
+      </w:pPr>
+      <w:r>
+        <w:rPr>
+          <w:rFonts w:ascii="Arial" w:eastAsia="Times New Roman" w:hAnsi="Arial" w:cs="Arial"/>
+          <w:color w:val="000000"/>
+          <w:sz w:val="23"/>
+          <w:szCs w:val="23"/>
+          <w:lang w:eastAsia="da-DK"/>
+        </w:rPr>
+        <w:t>Brugeren kan indstille sin konto</w:t>
+      </w:r>
+    </w:p>
+    <w:p>
+      <w:pPr>
+        <w:numPr>
+          <w:ilvl w:val="0"/>
+          <w:numId w:val="19"/>
+        </w:numPr>
+        <w:spacing w:after="0" w:line="240" w:lineRule="auto"/>
+        <w:textAlignment w:val="baseline"/>
+        <w:rPr>
+          <w:rFonts w:ascii="Arial" w:eastAsia="Times New Roman" w:hAnsi="Arial" w:cs="Arial"/>
+          <w:color w:val="000000"/>
+          <w:sz w:val="23"/>
+          <w:szCs w:val="23"/>
+          <w:lang w:eastAsia="da-DK"/>
+        </w:rPr>
+      </w:pPr>
+      <w:r>
+        <w:rPr>
+          <w:rFonts w:ascii="Arial" w:eastAsia="Times New Roman" w:hAnsi="Arial" w:cs="Arial"/>
+          <w:color w:val="000000"/>
+          <w:sz w:val="23"/>
+          <w:szCs w:val="23"/>
+          <w:lang w:eastAsia="da-DK"/>
+        </w:rPr>
+        <w:t xml:space="preserve">Brugeren kan indstille hvilke typer </w:t>
+      </w:r>
+      <w:proofErr w:type="spellStart"/>
+      <w:r>
+        <w:rPr>
+          <w:rFonts w:ascii="Arial" w:eastAsia="Times New Roman" w:hAnsi="Arial" w:cs="Arial"/>
+          <w:color w:val="000000"/>
+          <w:sz w:val="23"/>
+          <w:szCs w:val="23"/>
+          <w:lang w:eastAsia="da-DK"/>
+        </w:rPr>
+        <w:t>challenges</w:t>
+      </w:r>
+      <w:proofErr w:type="spellEnd"/>
+      <w:r>
+        <w:rPr>
+          <w:rFonts w:ascii="Arial" w:eastAsia="Times New Roman" w:hAnsi="Arial" w:cs="Arial"/>
+          <w:color w:val="000000"/>
+          <w:sz w:val="23"/>
+          <w:szCs w:val="23"/>
+          <w:lang w:eastAsia="da-DK"/>
+        </w:rPr>
+        <w:t xml:space="preserve"> han vil modtage</w:t>
+      </w:r>
+    </w:p>
+    <w:p>
+      <w:pPr>
+        <w:numPr>
+          <w:ilvl w:val="0"/>
+          <w:numId w:val="19"/>
+        </w:numPr>
+        <w:spacing w:before="100" w:beforeAutospacing="1" w:after="100" w:afterAutospacing="1" w:line="240" w:lineRule="auto"/>
+        <w:textAlignment w:val="baseline"/>
+        <w:rPr>
+          <w:rFonts w:ascii="Arial" w:eastAsia="Times New Roman" w:hAnsi="Arial" w:cs="Arial"/>
+          <w:color w:val="000000"/>
+          <w:sz w:val="23"/>
+          <w:szCs w:val="23"/>
+          <w:lang w:eastAsia="da-DK"/>
+        </w:rPr>
+      </w:pPr>
+    </w:p>
+    <w:p>
+      <w:pPr>
+        <w:spacing w:after="0" w:line="240" w:lineRule="auto"/>
+        <w:rPr>
+          <w:rFonts w:ascii="Times New Roman" w:eastAsia="Times New Roman" w:hAnsi="Times New Roman" w:cs="Times New Roman"/>
+          <w:sz w:val="24"/>
+          <w:szCs w:val="24"/>
+          <w:lang w:eastAsia="da-DK"/>
+        </w:rPr>
+      </w:pPr>
+      <w:r>
+        <w:rPr>
+          <w:rFonts w:ascii="Times New Roman" w:eastAsia="Times New Roman" w:hAnsi="Times New Roman" w:cs="Times New Roman"/>
+          <w:sz w:val="24"/>
+          <w:szCs w:val="24"/>
+          <w:lang w:eastAsia="da-DK"/>
+        </w:rPr>
+        <w:br/>
+      </w:r>
+    </w:p>
+    <w:p>
+      <w:pPr>
+        <w:spacing w:after="0" w:line="240" w:lineRule="auto"/>
+        <w:rPr>
+          <w:rFonts w:ascii="Times New Roman" w:eastAsia="Times New Roman" w:hAnsi="Times New Roman" w:cs="Times New Roman"/>
+          <w:sz w:val="24"/>
+          <w:szCs w:val="24"/>
+          <w:lang w:eastAsia="da-DK"/>
+        </w:rPr>
+      </w:pPr>
+      <w:proofErr w:type="spellStart"/>
+      <w:r>
+        <w:rPr>
+          <w:rFonts w:ascii="Arial" w:eastAsia="Times New Roman" w:hAnsi="Arial" w:cs="Arial"/>
+          <w:color w:val="000000"/>
+          <w:sz w:val="23"/>
+          <w:szCs w:val="23"/>
+          <w:lang w:eastAsia="da-DK"/>
+        </w:rPr>
+        <w:lastRenderedPageBreak/>
+        <w:t>Leaderboards</w:t>
+      </w:r>
+      <w:proofErr w:type="spellEnd"/>
+      <w:r>
+        <w:rPr>
+          <w:rFonts w:ascii="Arial" w:eastAsia="Times New Roman" w:hAnsi="Arial" w:cs="Arial"/>
+          <w:color w:val="000000"/>
+          <w:sz w:val="23"/>
+          <w:szCs w:val="23"/>
+          <w:lang w:eastAsia="da-DK"/>
+        </w:rPr>
+        <w:t>:</w:t>
+      </w:r>
+    </w:p>
+    <w:p>
+      <w:pPr>
+        <w:numPr>
+          <w:ilvl w:val="0"/>
+          <w:numId w:val="20"/>
+        </w:numPr>
+        <w:spacing w:after="0" w:line="240" w:lineRule="auto"/>
+        <w:textAlignment w:val="baseline"/>
+        <w:rPr>
+          <w:rFonts w:ascii="Arial" w:eastAsia="Times New Roman" w:hAnsi="Arial" w:cs="Arial"/>
+          <w:color w:val="000000"/>
+          <w:sz w:val="23"/>
+          <w:szCs w:val="23"/>
+          <w:lang w:eastAsia="da-DK"/>
+        </w:rPr>
+      </w:pPr>
+      <w:proofErr w:type="spellStart"/>
+      <w:r>
+        <w:rPr>
+          <w:rFonts w:ascii="Arial" w:eastAsia="Times New Roman" w:hAnsi="Arial" w:cs="Arial"/>
+          <w:color w:val="000000"/>
+          <w:sz w:val="23"/>
+          <w:szCs w:val="23"/>
+          <w:lang w:eastAsia="da-DK"/>
+        </w:rPr>
+        <w:t>Tracker</w:t>
+      </w:r>
+      <w:proofErr w:type="spellEnd"/>
+      <w:r>
+        <w:rPr>
+          <w:rFonts w:ascii="Arial" w:eastAsia="Times New Roman" w:hAnsi="Arial" w:cs="Arial"/>
+          <w:color w:val="000000"/>
+          <w:sz w:val="23"/>
+          <w:szCs w:val="23"/>
+          <w:lang w:eastAsia="da-DK"/>
+        </w:rPr>
+        <w:t xml:space="preserve"> hvem der er bedst til sport.</w:t>
+      </w:r>
+    </w:p>
+    <w:p>
+      <w:pPr>
+        <w:spacing w:after="0" w:line="240" w:lineRule="auto"/>
+        <w:rPr>
+          <w:rFonts w:ascii="Times New Roman" w:eastAsia="Times New Roman" w:hAnsi="Times New Roman" w:cs="Times New Roman"/>
+          <w:sz w:val="24"/>
+          <w:szCs w:val="24"/>
+          <w:lang w:eastAsia="da-DK"/>
+        </w:rPr>
+      </w:pPr>
+      <w:r>
+        <w:rPr>
+          <w:rFonts w:ascii="Times New Roman" w:eastAsia="Times New Roman" w:hAnsi="Times New Roman" w:cs="Times New Roman"/>
+          <w:sz w:val="24"/>
+          <w:szCs w:val="24"/>
+          <w:lang w:eastAsia="da-DK"/>
+        </w:rPr>
+        <w:br/>
+      </w:r>
+    </w:p>
+    <w:p>
+      <w:pPr>
+        <w:spacing w:after="0" w:line="240" w:lineRule="auto"/>
+        <w:rPr>
+          <w:rFonts w:ascii="Times New Roman" w:eastAsia="Times New Roman" w:hAnsi="Times New Roman" w:cs="Times New Roman"/>
+          <w:sz w:val="24"/>
+          <w:szCs w:val="24"/>
+          <w:lang w:eastAsia="da-DK"/>
+        </w:rPr>
+      </w:pPr>
+      <w:r>
+        <w:rPr>
+          <w:rFonts w:ascii="Arial" w:eastAsia="Times New Roman" w:hAnsi="Arial" w:cs="Arial"/>
+          <w:color w:val="000000"/>
+          <w:sz w:val="23"/>
+          <w:szCs w:val="23"/>
+          <w:lang w:eastAsia="da-DK"/>
+        </w:rPr>
+        <w:t>Challenges:</w:t>
+      </w:r>
+    </w:p>
+    <w:p>
+      <w:pPr>
+        <w:numPr>
+          <w:ilvl w:val="0"/>
+          <w:numId w:val="21"/>
+        </w:numPr>
+        <w:spacing w:after="0" w:line="240" w:lineRule="auto"/>
+        <w:textAlignment w:val="baseline"/>
+        <w:rPr>
+          <w:rFonts w:ascii="Arial" w:eastAsia="Times New Roman" w:hAnsi="Arial" w:cs="Arial"/>
+          <w:color w:val="000000"/>
+          <w:sz w:val="23"/>
+          <w:szCs w:val="23"/>
+          <w:lang w:eastAsia="da-DK"/>
+        </w:rPr>
+      </w:pPr>
+      <w:r>
+        <w:rPr>
+          <w:rFonts w:ascii="Arial" w:eastAsia="Times New Roman" w:hAnsi="Arial" w:cs="Arial"/>
+          <w:color w:val="000000"/>
+          <w:sz w:val="23"/>
+          <w:szCs w:val="23"/>
+          <w:lang w:eastAsia="da-DK"/>
+        </w:rPr>
+        <w:t>Det er muligt for brugeren at udfordre andre brugere til dyst</w:t>
+      </w:r>
+    </w:p>
+    <w:p>
+      <w:pPr>
+        <w:numPr>
+          <w:ilvl w:val="1"/>
+          <w:numId w:val="22"/>
+        </w:numPr>
+        <w:spacing w:after="0" w:line="240" w:lineRule="auto"/>
+        <w:ind w:left="1440" w:hanging="360"/>
+        <w:textAlignment w:val="baseline"/>
+        <w:rPr>
+          <w:rFonts w:ascii="Arial" w:eastAsia="Times New Roman" w:hAnsi="Arial" w:cs="Arial"/>
+          <w:color w:val="000000"/>
+          <w:sz w:val="23"/>
+          <w:szCs w:val="23"/>
+          <w:lang w:eastAsia="da-DK"/>
+        </w:rPr>
+      </w:pPr>
+      <w:r>
+        <w:rPr>
+          <w:rFonts w:ascii="Arial" w:eastAsia="Times New Roman" w:hAnsi="Arial" w:cs="Arial"/>
+          <w:color w:val="000000"/>
+          <w:sz w:val="23"/>
+          <w:szCs w:val="23"/>
+          <w:lang w:eastAsia="da-DK"/>
+        </w:rPr>
+        <w:t>Eksempelvis hvem der løber flest kilometer på en uge</w:t>
+      </w:r>
+    </w:p>
+    <w:p>
+      <w:pPr>
+        <w:numPr>
+          <w:ilvl w:val="1"/>
+          <w:numId w:val="22"/>
+        </w:numPr>
+        <w:spacing w:after="0" w:line="240" w:lineRule="auto"/>
+        <w:ind w:left="1440" w:hanging="360"/>
+        <w:textAlignment w:val="baseline"/>
+        <w:rPr>
+          <w:rFonts w:ascii="Arial" w:eastAsia="Times New Roman" w:hAnsi="Arial" w:cs="Arial"/>
+          <w:color w:val="000000"/>
+          <w:sz w:val="23"/>
+          <w:szCs w:val="23"/>
+          <w:lang w:eastAsia="da-DK"/>
+        </w:rPr>
+      </w:pPr>
+      <w:proofErr w:type="spellStart"/>
+      <w:r>
+        <w:rPr>
+          <w:rFonts w:ascii="Arial" w:eastAsia="Times New Roman" w:hAnsi="Arial" w:cs="Arial"/>
+          <w:color w:val="000000"/>
+          <w:sz w:val="23"/>
+          <w:szCs w:val="23"/>
+          <w:lang w:eastAsia="da-DK"/>
+        </w:rPr>
+        <w:t>Achievements</w:t>
+      </w:r>
+      <w:proofErr w:type="spellEnd"/>
+      <w:r>
+        <w:rPr>
+          <w:rFonts w:ascii="Arial" w:eastAsia="Times New Roman" w:hAnsi="Arial" w:cs="Arial"/>
+          <w:color w:val="000000"/>
+          <w:sz w:val="23"/>
+          <w:szCs w:val="23"/>
+          <w:lang w:eastAsia="da-DK"/>
+        </w:rPr>
+        <w:t>, XP mv. til vinderen.</w:t>
+      </w:r>
+    </w:p>
+    <w:p>
+      <w:pPr>
+        <w:numPr>
+          <w:ilvl w:val="0"/>
+          <w:numId w:val="22"/>
+        </w:numPr>
+        <w:spacing w:after="0" w:line="240" w:lineRule="auto"/>
+        <w:textAlignment w:val="baseline"/>
+        <w:rPr>
+          <w:rFonts w:ascii="Arial" w:eastAsia="Times New Roman" w:hAnsi="Arial" w:cs="Arial"/>
+          <w:color w:val="000000"/>
+          <w:sz w:val="23"/>
+          <w:szCs w:val="23"/>
+          <w:lang w:eastAsia="da-DK"/>
+        </w:rPr>
+      </w:pPr>
+      <w:proofErr w:type="spellStart"/>
+      <w:r>
+        <w:rPr>
+          <w:rFonts w:ascii="Arial" w:eastAsia="Times New Roman" w:hAnsi="Arial" w:cs="Arial"/>
+          <w:color w:val="000000"/>
+          <w:sz w:val="23"/>
+          <w:szCs w:val="23"/>
+          <w:lang w:eastAsia="da-DK"/>
+        </w:rPr>
+        <w:t>Weekly</w:t>
+      </w:r>
+      <w:proofErr w:type="spellEnd"/>
+      <w:r>
+        <w:rPr>
+          <w:rFonts w:ascii="Arial" w:eastAsia="Times New Roman" w:hAnsi="Arial" w:cs="Arial"/>
+          <w:color w:val="000000"/>
+          <w:sz w:val="23"/>
+          <w:szCs w:val="23"/>
+          <w:lang w:eastAsia="da-DK"/>
+        </w:rPr>
+        <w:t xml:space="preserve"> Challenges</w:t>
+      </w:r>
+    </w:p>
+    <w:p>
+      <w:pPr>
+        <w:numPr>
+          <w:ilvl w:val="1"/>
+          <w:numId w:val="23"/>
+        </w:numPr>
+        <w:spacing w:after="0" w:line="240" w:lineRule="auto"/>
+        <w:textAlignment w:val="baseline"/>
+        <w:rPr>
+          <w:rFonts w:ascii="Arial" w:eastAsia="Times New Roman" w:hAnsi="Arial" w:cs="Arial"/>
+          <w:color w:val="000000"/>
+          <w:sz w:val="23"/>
+          <w:szCs w:val="23"/>
+          <w:lang w:eastAsia="da-DK"/>
+        </w:rPr>
+      </w:pPr>
+      <w:r>
+        <w:rPr>
+          <w:rFonts w:ascii="Arial" w:eastAsia="Times New Roman" w:hAnsi="Arial" w:cs="Arial"/>
+          <w:color w:val="000000"/>
+          <w:sz w:val="23"/>
+          <w:szCs w:val="23"/>
+          <w:lang w:eastAsia="da-DK"/>
+        </w:rPr>
+        <w:t>Run from Zombies! (Løb 15 min)</w:t>
+      </w:r>
+    </w:p>
+    <w:p>
+      <w:pPr>
+        <w:spacing w:after="0" w:line="240" w:lineRule="auto"/>
+        <w:rPr>
+          <w:rFonts w:ascii="Times New Roman" w:eastAsia="Times New Roman" w:hAnsi="Times New Roman" w:cs="Times New Roman"/>
+          <w:sz w:val="24"/>
+          <w:szCs w:val="24"/>
+          <w:lang w:eastAsia="da-DK"/>
+        </w:rPr>
+      </w:pPr>
+      <w:r>
+        <w:rPr>
+          <w:rFonts w:ascii="Arial" w:eastAsia="Times New Roman" w:hAnsi="Arial" w:cs="Arial"/>
+          <w:color w:val="000000"/>
+          <w:sz w:val="23"/>
+          <w:szCs w:val="23"/>
+          <w:lang w:eastAsia="da-DK"/>
+        </w:rPr>
+        <w:t>Statistik:</w:t>
+      </w:r>
+    </w:p>
+    <w:p>
+      <w:pPr>
+        <w:numPr>
+          <w:ilvl w:val="0"/>
+          <w:numId w:val="24"/>
+        </w:numPr>
+        <w:spacing w:after="0" w:line="240" w:lineRule="auto"/>
+        <w:textAlignment w:val="baseline"/>
+        <w:rPr>
+          <w:rFonts w:ascii="Arial" w:eastAsia="Times New Roman" w:hAnsi="Arial" w:cs="Arial"/>
+          <w:color w:val="000000"/>
+          <w:sz w:val="23"/>
+          <w:szCs w:val="23"/>
+          <w:lang w:eastAsia="da-DK"/>
+        </w:rPr>
+      </w:pPr>
+      <w:r>
+        <w:rPr>
+          <w:rFonts w:ascii="Arial" w:eastAsia="Times New Roman" w:hAnsi="Arial" w:cs="Arial"/>
+          <w:color w:val="000000"/>
+          <w:sz w:val="23"/>
+          <w:szCs w:val="23"/>
+          <w:lang w:eastAsia="da-DK"/>
+        </w:rPr>
+        <w:t xml:space="preserve">Systemet skal </w:t>
+      </w:r>
+      <w:proofErr w:type="spellStart"/>
+      <w:r>
+        <w:rPr>
+          <w:rFonts w:ascii="Arial" w:eastAsia="Times New Roman" w:hAnsi="Arial" w:cs="Arial"/>
+          <w:color w:val="000000"/>
+          <w:sz w:val="23"/>
+          <w:szCs w:val="23"/>
+          <w:lang w:eastAsia="da-DK"/>
+        </w:rPr>
+        <w:t>tracke</w:t>
+      </w:r>
+      <w:proofErr w:type="spellEnd"/>
+      <w:r>
+        <w:rPr>
+          <w:rFonts w:ascii="Arial" w:eastAsia="Times New Roman" w:hAnsi="Arial" w:cs="Arial"/>
+          <w:color w:val="000000"/>
+          <w:sz w:val="23"/>
+          <w:szCs w:val="23"/>
+          <w:lang w:eastAsia="da-DK"/>
+        </w:rPr>
+        <w:t xml:space="preserve"> brugerens fremskridt (og tilbageskridt)</w:t>
+      </w:r>
+    </w:p>
+    <w:p>
+      <w:pPr>
+        <w:spacing w:after="0" w:line="240" w:lineRule="auto"/>
+        <w:rPr>
+          <w:rFonts w:ascii="Times New Roman" w:eastAsia="Times New Roman" w:hAnsi="Times New Roman" w:cs="Times New Roman"/>
+          <w:sz w:val="24"/>
+          <w:szCs w:val="24"/>
+          <w:lang w:eastAsia="da-DK"/>
+        </w:rPr>
+      </w:pPr>
+      <w:r>
+        <w:rPr>
+          <w:rFonts w:ascii="Times New Roman" w:eastAsia="Times New Roman" w:hAnsi="Times New Roman" w:cs="Times New Roman"/>
+          <w:sz w:val="24"/>
+          <w:szCs w:val="24"/>
+          <w:lang w:eastAsia="da-DK"/>
+        </w:rPr>
+        <w:br/>
+      </w:r>
+      <w:r>
+        <w:rPr>
+          <w:rFonts w:ascii="Times New Roman" w:eastAsia="Times New Roman" w:hAnsi="Times New Roman" w:cs="Times New Roman"/>
+          <w:sz w:val="24"/>
+          <w:szCs w:val="24"/>
+          <w:lang w:eastAsia="da-DK"/>
+        </w:rPr>
+        <w:br/>
+      </w:r>
+    </w:p>
+    <w:p>
+      <w:pPr>
+        <w:spacing w:after="0" w:line="240" w:lineRule="auto"/>
+        <w:rPr>
+          <w:rFonts w:ascii="Times New Roman" w:eastAsia="Times New Roman" w:hAnsi="Times New Roman" w:cs="Times New Roman"/>
+          <w:sz w:val="24"/>
+          <w:szCs w:val="24"/>
+          <w:lang w:eastAsia="da-DK"/>
+        </w:rPr>
+      </w:pPr>
+      <w:r>
+        <w:rPr>
+          <w:rFonts w:ascii="Arial" w:eastAsia="Times New Roman" w:hAnsi="Arial" w:cs="Arial"/>
+          <w:color w:val="000000"/>
+          <w:sz w:val="23"/>
+          <w:szCs w:val="23"/>
+          <w:lang w:eastAsia="da-DK"/>
+        </w:rPr>
+        <w:t>Noter:</w:t>
+      </w:r>
+    </w:p>
+    <w:p>
+      <w:pPr>
+        <w:spacing w:after="0" w:line="240" w:lineRule="auto"/>
+        <w:rPr>
+          <w:rFonts w:ascii="Times New Roman" w:eastAsia="Times New Roman" w:hAnsi="Times New Roman" w:cs="Times New Roman"/>
+          <w:sz w:val="24"/>
+          <w:szCs w:val="24"/>
+          <w:lang w:eastAsia="da-DK"/>
+        </w:rPr>
+      </w:pPr>
+      <w:proofErr w:type="gramStart"/>
+      <w:r>
+        <w:rPr>
+          <w:rFonts w:ascii="Arial" w:eastAsia="Times New Roman" w:hAnsi="Arial" w:cs="Arial"/>
+          <w:color w:val="000000"/>
+          <w:sz w:val="23"/>
+          <w:szCs w:val="23"/>
+          <w:lang w:eastAsia="da-DK"/>
+        </w:rPr>
+        <w:t xml:space="preserve">to typer </w:t>
+      </w:r>
+      <w:proofErr w:type="spellStart"/>
+      <w:r>
+        <w:rPr>
+          <w:rFonts w:ascii="Arial" w:eastAsia="Times New Roman" w:hAnsi="Arial" w:cs="Arial"/>
+          <w:color w:val="000000"/>
+          <w:sz w:val="23"/>
+          <w:szCs w:val="23"/>
+          <w:lang w:eastAsia="da-DK"/>
+        </w:rPr>
+        <w:t>level</w:t>
+      </w:r>
+      <w:proofErr w:type="spellEnd"/>
+      <w:r>
+        <w:rPr>
+          <w:rFonts w:ascii="Arial" w:eastAsia="Times New Roman" w:hAnsi="Arial" w:cs="Arial"/>
+          <w:color w:val="000000"/>
+          <w:sz w:val="23"/>
+          <w:szCs w:val="23"/>
+          <w:lang w:eastAsia="da-DK"/>
+        </w:rPr>
+        <w:t>.</w:t>
+      </w:r>
+      <w:proofErr w:type="gramEnd"/>
+      <w:r>
+        <w:rPr>
+          <w:rFonts w:ascii="Arial" w:eastAsia="Times New Roman" w:hAnsi="Arial" w:cs="Arial"/>
+          <w:color w:val="000000"/>
+          <w:sz w:val="23"/>
+          <w:szCs w:val="23"/>
+          <w:lang w:eastAsia="da-DK"/>
+        </w:rPr>
+        <w:t xml:space="preserve"> En personlig der bygger på egen fremgang. En “offentlig” der f.eks. kunne være baseret på ens coopertest tid. </w:t>
+      </w:r>
+    </w:p>
+    <w:p>
+      <w:pPr>
+        <w:spacing w:after="0" w:line="240" w:lineRule="auto"/>
+        <w:rPr>
+          <w:rFonts w:ascii="Times New Roman" w:eastAsia="Times New Roman" w:hAnsi="Times New Roman" w:cs="Times New Roman"/>
+          <w:sz w:val="24"/>
+          <w:szCs w:val="24"/>
+          <w:lang w:eastAsia="da-DK"/>
+        </w:rPr>
+      </w:pPr>
+      <w:r>
+        <w:rPr>
+          <w:rFonts w:ascii="Arial" w:eastAsia="Times New Roman" w:hAnsi="Arial" w:cs="Arial"/>
+          <w:color w:val="000000"/>
+          <w:sz w:val="23"/>
+          <w:szCs w:val="23"/>
+          <w:lang w:eastAsia="da-DK"/>
+        </w:rPr>
+        <w:t xml:space="preserve">Hvad vinder man ved </w:t>
+      </w:r>
+      <w:proofErr w:type="spellStart"/>
+      <w:r>
+        <w:rPr>
+          <w:rFonts w:ascii="Arial" w:eastAsia="Times New Roman" w:hAnsi="Arial" w:cs="Arial"/>
+          <w:color w:val="000000"/>
+          <w:sz w:val="23"/>
+          <w:szCs w:val="23"/>
+          <w:lang w:eastAsia="da-DK"/>
+        </w:rPr>
+        <w:t>level</w:t>
+      </w:r>
+      <w:proofErr w:type="spellEnd"/>
+      <w:r>
+        <w:rPr>
+          <w:rFonts w:ascii="Arial" w:eastAsia="Times New Roman" w:hAnsi="Arial" w:cs="Arial"/>
+          <w:color w:val="000000"/>
+          <w:sz w:val="23"/>
+          <w:szCs w:val="23"/>
+          <w:lang w:eastAsia="da-DK"/>
+        </w:rPr>
+        <w:t xml:space="preserve"> up?</w:t>
+      </w:r>
+    </w:p>
+    <w:p>
+      <w:pPr>
+        <w:spacing w:after="0" w:line="240" w:lineRule="auto"/>
+        <w:rPr>
+          <w:rFonts w:ascii="Times New Roman" w:eastAsia="Times New Roman" w:hAnsi="Times New Roman" w:cs="Times New Roman"/>
+          <w:sz w:val="24"/>
+          <w:szCs w:val="24"/>
+          <w:lang w:eastAsia="da-DK"/>
+        </w:rPr>
+      </w:pPr>
+      <w:r>
+        <w:rPr>
+          <w:rFonts w:ascii="Arial" w:eastAsia="Times New Roman" w:hAnsi="Arial" w:cs="Arial"/>
+          <w:color w:val="000000"/>
+          <w:sz w:val="23"/>
+          <w:szCs w:val="23"/>
+          <w:lang w:eastAsia="da-DK"/>
+        </w:rPr>
+        <w:t xml:space="preserve">Hvad får man i </w:t>
+      </w:r>
+      <w:proofErr w:type="spellStart"/>
+      <w:r>
+        <w:rPr>
+          <w:rFonts w:ascii="Arial" w:eastAsia="Times New Roman" w:hAnsi="Arial" w:cs="Arial"/>
+          <w:color w:val="000000"/>
+          <w:sz w:val="23"/>
+          <w:szCs w:val="23"/>
+          <w:lang w:eastAsia="da-DK"/>
+        </w:rPr>
+        <w:t>achievements</w:t>
+      </w:r>
+      <w:proofErr w:type="spellEnd"/>
+      <w:r>
+        <w:rPr>
+          <w:rFonts w:ascii="Arial" w:eastAsia="Times New Roman" w:hAnsi="Arial" w:cs="Arial"/>
+          <w:color w:val="000000"/>
+          <w:sz w:val="23"/>
+          <w:szCs w:val="23"/>
+          <w:lang w:eastAsia="da-DK"/>
+        </w:rPr>
+        <w:t>?</w:t>
+      </w:r>
+    </w:p>
+    <w:p>
+      <w:pPr>
+        <w:spacing w:after="0" w:line="240" w:lineRule="auto"/>
+        <w:rPr>
+          <w:rFonts w:ascii="Times New Roman" w:eastAsia="Times New Roman" w:hAnsi="Times New Roman" w:cs="Times New Roman"/>
+          <w:sz w:val="24"/>
+          <w:szCs w:val="24"/>
+          <w:lang w:eastAsia="da-DK"/>
+        </w:rPr>
+      </w:pPr>
+      <w:r>
+        <w:rPr>
+          <w:rFonts w:ascii="Arial" w:eastAsia="Times New Roman" w:hAnsi="Arial" w:cs="Arial"/>
+          <w:color w:val="000000"/>
+          <w:sz w:val="23"/>
+          <w:szCs w:val="23"/>
+          <w:lang w:eastAsia="da-DK"/>
+        </w:rPr>
+        <w:t>Ligaer! Så alle kan være med i kampen, på et eller andet niveau.</w:t>
+      </w:r>
+    </w:p>
+    <w:p/>
+    <w:p>
+      <w:pPr>
+        <w:pStyle w:val="Heading2"/>
+      </w:pPr>
+      <w:r>
         <w:t>Behov</w:t>
       </w:r>
     </w:p>
@@ -5483,8 +7142,7 @@
     </w:p>
     <w:p>
       <w:pPr>
-        <w:pStyle w:val="Overskrift3"/>
-        <w:ind w:left="1304" w:firstLine="0"/>
+        <w:pStyle w:val="Heading2"/>
       </w:pPr>
       <w:r>
         <w:t>Produkt</w:t>
@@ -5582,9 +7240,7 @@
     </w:p>
     <w:p>
       <w:pPr>
-        <w:pStyle w:val="Overskrift3"/>
-        <w:spacing w:line="115" w:lineRule="atLeast"/>
-        <w:ind w:left="1304" w:firstLine="0"/>
+        <w:pStyle w:val="Heading2"/>
       </w:pPr>
       <w:r>
         <w:t>Værdi</w:t>
@@ -5654,6 +7310,7 @@
         <w:spacing w:line="115" w:lineRule="atLeast"/>
       </w:pPr>
       <w:r>
+        <w:lastRenderedPageBreak/>
         <w:t xml:space="preserve">Det kan skabe </w:t>
       </w:r>
       <w:proofErr w:type="gramStart"/>
@@ -5681,9 +7338,7 @@
     </w:p>
     <w:p>
       <w:pPr>
-        <w:pStyle w:val="Overskrift3"/>
-        <w:spacing w:line="115" w:lineRule="atLeast"/>
-        <w:ind w:left="1304" w:firstLine="0"/>
+        <w:pStyle w:val="Heading2"/>
       </w:pPr>
       <w:r>
         <w:t>konkurrence</w:t>
@@ -5859,7 +7514,6 @@
         <w:spacing w:line="115" w:lineRule="atLeast"/>
       </w:pPr>
       <w:r>
-        <w:lastRenderedPageBreak/>
         <w:t xml:space="preserve">Når motivation er en afgørende faktor i individuel træning, tror vi på at en </w:t>
       </w:r>
       <w:proofErr w:type="gramStart"/>
@@ -6020,96 +7674,97 @@
       <w:pPr>
         <w:pStyle w:val="Heading2"/>
       </w:pPr>
-      <w:bookmarkStart w:id="9" w:name="_Toc376419822"/>
-      <w:r>
+      <w:bookmarkStart w:id="10" w:name="_Toc376419822"/>
+      <w:r>
+        <w:lastRenderedPageBreak/>
         <w:t>Kanvas</w:t>
       </w:r>
-      <w:bookmarkEnd w:id="9"/>
+      <w:bookmarkEnd w:id="10"/>
     </w:p>
     <w:p>
       <w:pPr>
         <w:pStyle w:val="NormalWeb"/>
         <w:spacing w:before="0" w:beforeAutospacing="0" w:after="0" w:afterAutospacing="0"/>
       </w:pPr>
-      <w:bookmarkStart w:id="10" w:name="_Toc376419823"/>
+      <w:bookmarkStart w:id="11" w:name="_Toc376419823"/>
       <w:r>
         <w:rPr>
           <w:rStyle w:val="Heading1Char"/>
         </w:rPr>
         <w:t>Projektplanlægning</w:t>
       </w:r>
-      <w:bookmarkEnd w:id="10"/>
+      <w:bookmarkEnd w:id="11"/>
     </w:p>
     <w:p>
       <w:pPr>
         <w:pStyle w:val="NormalWeb"/>
         <w:spacing w:before="0" w:beforeAutospacing="0" w:after="0" w:afterAutospacing="0"/>
       </w:pPr>
-      <w:bookmarkStart w:id="11" w:name="_Toc376419824"/>
+      <w:bookmarkStart w:id="12" w:name="_Toc376419824"/>
       <w:r>
         <w:rPr>
           <w:rStyle w:val="Heading1Char"/>
         </w:rPr>
         <w:t>Sprint 0</w:t>
       </w:r>
-      <w:bookmarkEnd w:id="11"/>
+      <w:bookmarkEnd w:id="12"/>
     </w:p>
     <w:p>
       <w:pPr>
         <w:pStyle w:val="Heading2"/>
       </w:pPr>
-      <w:bookmarkStart w:id="12" w:name="_Toc376419825"/>
+      <w:bookmarkStart w:id="13" w:name="_Toc376419825"/>
       <w:r>
         <w:t>Spikes</w:t>
       </w:r>
-      <w:bookmarkEnd w:id="12"/>
+      <w:bookmarkEnd w:id="13"/>
     </w:p>
     <w:p>
       <w:pPr>
         <w:pStyle w:val="NormalWeb"/>
         <w:spacing w:before="0" w:beforeAutospacing="0" w:after="0" w:afterAutospacing="0"/>
       </w:pPr>
-      <w:bookmarkStart w:id="13" w:name="_Toc376419826"/>
+      <w:bookmarkStart w:id="14" w:name="_Toc376419826"/>
       <w:r>
         <w:rPr>
           <w:rStyle w:val="Heading1Char"/>
         </w:rPr>
         <w:t>Sprint 1</w:t>
       </w:r>
-      <w:bookmarkEnd w:id="13"/>
+      <w:bookmarkEnd w:id="14"/>
     </w:p>
     <w:p>
       <w:pPr>
         <w:pStyle w:val="Heading2"/>
       </w:pPr>
-      <w:bookmarkStart w:id="14" w:name="_Toc376419827"/>
+      <w:bookmarkStart w:id="15" w:name="_Toc376419827"/>
       <w:r>
         <w:t>Planlægning</w:t>
       </w:r>
-      <w:bookmarkEnd w:id="14"/>
+      <w:bookmarkEnd w:id="15"/>
     </w:p>
     <w:p>
       <w:pPr>
         <w:pStyle w:val="Heading2"/>
       </w:pPr>
-      <w:bookmarkStart w:id="15" w:name="_Toc376419828"/>
+      <w:bookmarkStart w:id="16" w:name="_Toc376419828"/>
       <w:proofErr w:type="spellStart"/>
       <w:r>
         <w:t>Review</w:t>
       </w:r>
-      <w:bookmarkEnd w:id="15"/>
+      <w:bookmarkEnd w:id="16"/>
       <w:proofErr w:type="spellEnd"/>
     </w:p>
     <w:p>
       <w:pPr>
         <w:pStyle w:val="Heading2"/>
       </w:pPr>
-      <w:bookmarkStart w:id="16" w:name="_Toc376419829"/>
+      <w:bookmarkStart w:id="17" w:name="_Toc376419829"/>
       <w:proofErr w:type="spellStart"/>
       <w:r>
         <w:t>Retrospective</w:t>
       </w:r>
-      <w:bookmarkEnd w:id="16"/>
+      <w:bookmarkEnd w:id="17"/>
       <w:proofErr w:type="spellEnd"/>
     </w:p>
     <w:p>
@@ -6117,47 +7772,47 @@
         <w:pStyle w:val="NormalWeb"/>
         <w:spacing w:before="0" w:beforeAutospacing="0" w:after="0" w:afterAutospacing="0"/>
       </w:pPr>
-      <w:bookmarkStart w:id="17" w:name="_Toc376419830"/>
+      <w:bookmarkStart w:id="18" w:name="_Toc376419830"/>
       <w:r>
         <w:rPr>
           <w:rStyle w:val="Heading1Char"/>
         </w:rPr>
         <w:t>Sprint 2</w:t>
       </w:r>
-      <w:bookmarkEnd w:id="17"/>
+      <w:bookmarkEnd w:id="18"/>
     </w:p>
     <w:p>
       <w:pPr>
         <w:pStyle w:val="Heading2"/>
       </w:pPr>
-      <w:bookmarkStart w:id="18" w:name="_Toc376419831"/>
+      <w:bookmarkStart w:id="19" w:name="_Toc376419831"/>
       <w:r>
         <w:t>Planlægning</w:t>
       </w:r>
-      <w:bookmarkEnd w:id="18"/>
+      <w:bookmarkEnd w:id="19"/>
     </w:p>
     <w:p>
       <w:pPr>
         <w:pStyle w:val="Heading2"/>
       </w:pPr>
-      <w:bookmarkStart w:id="19" w:name="_Toc376419832"/>
+      <w:bookmarkStart w:id="20" w:name="_Toc376419832"/>
       <w:proofErr w:type="spellStart"/>
       <w:r>
         <w:t>Review</w:t>
       </w:r>
-      <w:bookmarkEnd w:id="19"/>
+      <w:bookmarkEnd w:id="20"/>
       <w:proofErr w:type="spellEnd"/>
     </w:p>
     <w:p>
       <w:pPr>
         <w:pStyle w:val="Heading2"/>
       </w:pPr>
-      <w:bookmarkStart w:id="20" w:name="_Toc376419833"/>
+      <w:bookmarkStart w:id="21" w:name="_Toc376419833"/>
       <w:proofErr w:type="spellStart"/>
       <w:r>
         <w:t>Retrospective</w:t>
       </w:r>
-      <w:bookmarkEnd w:id="20"/>
+      <w:bookmarkEnd w:id="21"/>
       <w:proofErr w:type="spellEnd"/>
     </w:p>
     <w:p>
@@ -6165,180 +7820,180 @@
         <w:pStyle w:val="NormalWeb"/>
         <w:spacing w:before="0" w:beforeAutospacing="0" w:after="0" w:afterAutospacing="0"/>
       </w:pPr>
-      <w:bookmarkStart w:id="21" w:name="_Toc376419834"/>
+      <w:bookmarkStart w:id="22" w:name="_Toc376419834"/>
       <w:r>
         <w:rPr>
           <w:rStyle w:val="Heading1Char"/>
         </w:rPr>
         <w:t>Sprint 3</w:t>
       </w:r>
-      <w:bookmarkEnd w:id="21"/>
+      <w:bookmarkEnd w:id="22"/>
     </w:p>
     <w:p>
       <w:pPr>
         <w:pStyle w:val="Heading2"/>
       </w:pPr>
-      <w:bookmarkStart w:id="22" w:name="_Toc376419835"/>
-      <w:r>
+      <w:bookmarkStart w:id="23" w:name="_Toc376419835"/>
+      <w:r>
+        <w:t>Planlægning</w:t>
+      </w:r>
+      <w:bookmarkEnd w:id="23"/>
+    </w:p>
+    <w:p>
+      <w:pPr>
+        <w:rPr>
+          <w:rFonts w:ascii="Calibri" w:eastAsia="Calibri" w:hAnsi="Calibri" w:cs="Calibri"/>
+          <w:sz w:val="24"/>
+        </w:rPr>
+      </w:pPr>
+      <w:r>
+        <w:rPr>
+          <w:rFonts w:ascii="Calibri" w:eastAsia="Calibri" w:hAnsi="Calibri" w:cs="Calibri"/>
+          <w:sz w:val="24"/>
+        </w:rPr>
+        <w:t xml:space="preserve">Dette sidste sprint i projektperioden er en dag kortere end de forgående. Derfor har vi blot afsat 12 story points til, at dække sprintet. Dermed skulle vi gerne holde os til vores ”37”-timers uge Igen i dette sprint har vi valgt at undlade parprogrammeringen. En af udfordringerne i det sidste sprint var, at det kollektive kodeejerskab blev sat lidt i baggrunden. Alle kan naturligvis rette i koden, uden at skulle spørge nogen om tilladelse, men det har typisk været de samme gruppemedlemmer der har stået for den samme type opgave, igennem hele forløbet. I dette sprint har vi målrettet besluttet, at ryste posen, så vi på den måde kunne sprede kompetencerne. I øvrigt har vi en hensigtserklæring i gruppen om, at oppe kommunikationsniveauet, så vi hurtigere kan overkomme eventuelle hindringer. </w:t>
+      </w:r>
+    </w:p>
+    <w:p>
+      <w:pPr>
+        <w:rPr>
+          <w:rFonts w:ascii="Calibri" w:eastAsia="Calibri" w:hAnsi="Calibri" w:cs="Calibri"/>
+          <w:sz w:val="24"/>
+        </w:rPr>
+      </w:pPr>
+      <w:r>
+        <w:rPr>
+          <w:rFonts w:ascii="Calibri" w:eastAsia="Calibri" w:hAnsi="Calibri" w:cs="Calibri"/>
+          <w:sz w:val="24"/>
+        </w:rPr>
+        <w:t xml:space="preserve">I den forbindelse har vi tidligere haft diskuteret hvorvidt vi burde anvende </w:t>
+      </w:r>
+      <w:proofErr w:type="spellStart"/>
+      <w:r>
+        <w:rPr>
+          <w:rFonts w:ascii="Calibri" w:eastAsia="Calibri" w:hAnsi="Calibri" w:cs="Calibri"/>
+          <w:sz w:val="24"/>
+        </w:rPr>
+        <w:t>KanBan</w:t>
+      </w:r>
+      <w:proofErr w:type="spellEnd"/>
+      <w:r>
+        <w:rPr>
+          <w:rFonts w:ascii="Calibri" w:eastAsia="Calibri" w:hAnsi="Calibri" w:cs="Calibri"/>
+          <w:sz w:val="24"/>
+        </w:rPr>
+        <w:t xml:space="preserve">-metoden til at styre </w:t>
+      </w:r>
+      <w:proofErr w:type="spellStart"/>
+      <w:r>
+        <w:rPr>
+          <w:rFonts w:ascii="Calibri" w:eastAsia="Calibri" w:hAnsi="Calibri" w:cs="Calibri"/>
+          <w:sz w:val="24"/>
+        </w:rPr>
+        <w:t>workflowet</w:t>
+      </w:r>
+      <w:proofErr w:type="spellEnd"/>
+      <w:r>
+        <w:rPr>
+          <w:rFonts w:ascii="Calibri" w:eastAsia="Calibri" w:hAnsi="Calibri" w:cs="Calibri"/>
+          <w:sz w:val="24"/>
+        </w:rPr>
+        <w:t xml:space="preserve"> på vores </w:t>
+      </w:r>
+      <w:proofErr w:type="spellStart"/>
+      <w:r>
+        <w:rPr>
+          <w:rFonts w:ascii="Calibri" w:eastAsia="Calibri" w:hAnsi="Calibri" w:cs="Calibri"/>
+          <w:sz w:val="24"/>
+        </w:rPr>
+        <w:t>tasks</w:t>
+      </w:r>
+      <w:proofErr w:type="spellEnd"/>
+      <w:r>
+        <w:rPr>
+          <w:rFonts w:ascii="Calibri" w:eastAsia="Calibri" w:hAnsi="Calibri" w:cs="Calibri"/>
+          <w:sz w:val="24"/>
+        </w:rPr>
+        <w:t xml:space="preserve">. Det har tidligere været en kilde til ærgrelse, at opgaver har trukket ud, hvor det ikke har været nødvendigt. Det ville vi i højere grad være </w:t>
+      </w:r>
+      <w:proofErr w:type="spellStart"/>
+      <w:r>
+        <w:rPr>
+          <w:rFonts w:ascii="Calibri" w:eastAsia="Calibri" w:hAnsi="Calibri" w:cs="Calibri"/>
+          <w:sz w:val="24"/>
+        </w:rPr>
+        <w:t>istand</w:t>
+      </w:r>
+      <w:proofErr w:type="spellEnd"/>
+      <w:r>
+        <w:rPr>
+          <w:rFonts w:ascii="Calibri" w:eastAsia="Calibri" w:hAnsi="Calibri" w:cs="Calibri"/>
+          <w:sz w:val="24"/>
+        </w:rPr>
+        <w:t xml:space="preserve"> til at gennemskue hvis vi også implementerede et </w:t>
+      </w:r>
+      <w:proofErr w:type="spellStart"/>
+      <w:r>
+        <w:rPr>
+          <w:rFonts w:ascii="Calibri" w:eastAsia="Calibri" w:hAnsi="Calibri" w:cs="Calibri"/>
+          <w:sz w:val="24"/>
+        </w:rPr>
+        <w:t>KanBan-board</w:t>
+      </w:r>
+      <w:proofErr w:type="spellEnd"/>
+      <w:r>
+        <w:rPr>
+          <w:rFonts w:ascii="Calibri" w:eastAsia="Calibri" w:hAnsi="Calibri" w:cs="Calibri"/>
+          <w:sz w:val="24"/>
+        </w:rPr>
+        <w:t xml:space="preserve">.  Det havde vi valgt at gøre hvis sprintet havde haft en normal længde. Men over en så kort periode vurderer vi, at processen med at implementere denne model, ville overskygge den værdi som vi kunne få ud af den. I øvrigt er </w:t>
+      </w:r>
+      <w:proofErr w:type="spellStart"/>
+      <w:r>
+        <w:rPr>
+          <w:rFonts w:ascii="Calibri" w:eastAsia="Calibri" w:hAnsi="Calibri" w:cs="Calibri"/>
+          <w:sz w:val="24"/>
+        </w:rPr>
+        <w:t>Kanban</w:t>
+      </w:r>
+      <w:proofErr w:type="spellEnd"/>
+      <w:r>
+        <w:rPr>
+          <w:rFonts w:ascii="Calibri" w:eastAsia="Calibri" w:hAnsi="Calibri" w:cs="Calibri"/>
+          <w:sz w:val="24"/>
+        </w:rPr>
+        <w:t xml:space="preserve"> ikke at betragte som en magisk løsning. Pga. Opgavens kompleksitet vil vi også fremadrettet rende ind i opgaver der går i hårdknude. </w:t>
+      </w:r>
+      <w:proofErr w:type="spellStart"/>
+      <w:r>
+        <w:rPr>
+          <w:rFonts w:ascii="Calibri" w:eastAsia="Calibri" w:hAnsi="Calibri" w:cs="Calibri"/>
+          <w:sz w:val="24"/>
+        </w:rPr>
+        <w:t>Kanbans</w:t>
+      </w:r>
+      <w:proofErr w:type="spellEnd"/>
+      <w:r>
+        <w:rPr>
+          <w:rFonts w:ascii="Calibri" w:eastAsia="Calibri" w:hAnsi="Calibri" w:cs="Calibri"/>
+          <w:sz w:val="24"/>
+        </w:rPr>
+        <w:t xml:space="preserve"> opgave ville blot være at identificere de hårdknuder for os, og måske hurtigere end vi ellers ville have set dem.</w:t>
+      </w:r>
+    </w:p>
+    <w:p>
+      <w:pPr>
+        <w:rPr>
+          <w:rFonts w:ascii="Calibri" w:eastAsia="Calibri" w:hAnsi="Calibri" w:cs="Calibri"/>
+          <w:sz w:val="24"/>
+        </w:rPr>
+      </w:pPr>
+      <w:r>
+        <w:rPr>
+          <w:rFonts w:ascii="Calibri" w:eastAsia="Calibri" w:hAnsi="Calibri" w:cs="Calibri"/>
+          <w:sz w:val="24"/>
+        </w:rPr>
         <w:lastRenderedPageBreak/>
-        <w:t>Planlægning</w:t>
-      </w:r>
-      <w:bookmarkEnd w:id="22"/>
-    </w:p>
-    <w:p>
-      <w:pPr>
-        <w:rPr>
-          <w:rFonts w:ascii="Calibri" w:eastAsia="Calibri" w:hAnsi="Calibri" w:cs="Calibri"/>
-          <w:sz w:val="24"/>
-        </w:rPr>
-      </w:pPr>
-      <w:r>
-        <w:rPr>
-          <w:rFonts w:ascii="Calibri" w:eastAsia="Calibri" w:hAnsi="Calibri" w:cs="Calibri"/>
-          <w:sz w:val="24"/>
-        </w:rPr>
-        <w:t xml:space="preserve">Dette sidste sprint i projektperioden er en dag kortere end de forgående. Derfor har vi blot afsat 12 story points til, at dække sprintet. Dermed skulle vi gerne holde os til vores ”37”-timers uge Igen i dette sprint har vi valgt at undlade parprogrammeringen. En af udfordringerne i det sidste sprint var, at det kollektive kodeejerskab blev sat lidt i baggrunden. Alle kan naturligvis rette i koden, uden at skulle spørge nogen om tilladelse, men det har typisk været de samme gruppemedlemmer der har stået for den samme type opgave, igennem hele forløbet. I dette sprint har vi målrettet besluttet, at ryste posen, så vi på den måde kunne sprede kompetencerne. I øvrigt har vi en hensigtserklæring i gruppen om, at oppe kommunikationsniveauet, så vi hurtigere kan overkomme eventuelle hindringer. </w:t>
-      </w:r>
-    </w:p>
-    <w:p>
-      <w:pPr>
-        <w:rPr>
-          <w:rFonts w:ascii="Calibri" w:eastAsia="Calibri" w:hAnsi="Calibri" w:cs="Calibri"/>
-          <w:sz w:val="24"/>
-        </w:rPr>
-      </w:pPr>
-      <w:r>
-        <w:rPr>
-          <w:rFonts w:ascii="Calibri" w:eastAsia="Calibri" w:hAnsi="Calibri" w:cs="Calibri"/>
-          <w:sz w:val="24"/>
-        </w:rPr>
-        <w:t xml:space="preserve">I den forbindelse har vi tidligere haft diskuteret hvorvidt vi burde anvende </w:t>
-      </w:r>
-      <w:proofErr w:type="spellStart"/>
-      <w:r>
-        <w:rPr>
-          <w:rFonts w:ascii="Calibri" w:eastAsia="Calibri" w:hAnsi="Calibri" w:cs="Calibri"/>
-          <w:sz w:val="24"/>
-        </w:rPr>
-        <w:t>KanBan</w:t>
-      </w:r>
-      <w:proofErr w:type="spellEnd"/>
-      <w:r>
-        <w:rPr>
-          <w:rFonts w:ascii="Calibri" w:eastAsia="Calibri" w:hAnsi="Calibri" w:cs="Calibri"/>
-          <w:sz w:val="24"/>
-        </w:rPr>
-        <w:t xml:space="preserve">-metoden til at styre </w:t>
-      </w:r>
-      <w:proofErr w:type="spellStart"/>
-      <w:r>
-        <w:rPr>
-          <w:rFonts w:ascii="Calibri" w:eastAsia="Calibri" w:hAnsi="Calibri" w:cs="Calibri"/>
-          <w:sz w:val="24"/>
-        </w:rPr>
-        <w:t>workflowet</w:t>
-      </w:r>
-      <w:proofErr w:type="spellEnd"/>
-      <w:r>
-        <w:rPr>
-          <w:rFonts w:ascii="Calibri" w:eastAsia="Calibri" w:hAnsi="Calibri" w:cs="Calibri"/>
-          <w:sz w:val="24"/>
-        </w:rPr>
-        <w:t xml:space="preserve"> på vores </w:t>
-      </w:r>
-      <w:proofErr w:type="spellStart"/>
-      <w:r>
-        <w:rPr>
-          <w:rFonts w:ascii="Calibri" w:eastAsia="Calibri" w:hAnsi="Calibri" w:cs="Calibri"/>
-          <w:sz w:val="24"/>
-        </w:rPr>
-        <w:t>tasks</w:t>
-      </w:r>
-      <w:proofErr w:type="spellEnd"/>
-      <w:r>
-        <w:rPr>
-          <w:rFonts w:ascii="Calibri" w:eastAsia="Calibri" w:hAnsi="Calibri" w:cs="Calibri"/>
-          <w:sz w:val="24"/>
-        </w:rPr>
-        <w:t xml:space="preserve">. Det har tidligere været en kilde til ærgrelse, at opgaver har trukket ud, hvor det ikke har været nødvendigt. Det ville vi i højere grad være </w:t>
-      </w:r>
-      <w:proofErr w:type="spellStart"/>
-      <w:r>
-        <w:rPr>
-          <w:rFonts w:ascii="Calibri" w:eastAsia="Calibri" w:hAnsi="Calibri" w:cs="Calibri"/>
-          <w:sz w:val="24"/>
-        </w:rPr>
-        <w:t>istand</w:t>
-      </w:r>
-      <w:proofErr w:type="spellEnd"/>
-      <w:r>
-        <w:rPr>
-          <w:rFonts w:ascii="Calibri" w:eastAsia="Calibri" w:hAnsi="Calibri" w:cs="Calibri"/>
-          <w:sz w:val="24"/>
-        </w:rPr>
-        <w:t xml:space="preserve"> til at gennemskue hvis vi også implementerede et </w:t>
-      </w:r>
-      <w:proofErr w:type="spellStart"/>
-      <w:r>
-        <w:rPr>
-          <w:rFonts w:ascii="Calibri" w:eastAsia="Calibri" w:hAnsi="Calibri" w:cs="Calibri"/>
-          <w:sz w:val="24"/>
-        </w:rPr>
-        <w:t>KanBan-board</w:t>
-      </w:r>
-      <w:proofErr w:type="spellEnd"/>
-      <w:r>
-        <w:rPr>
-          <w:rFonts w:ascii="Calibri" w:eastAsia="Calibri" w:hAnsi="Calibri" w:cs="Calibri"/>
-          <w:sz w:val="24"/>
-        </w:rPr>
-        <w:t xml:space="preserve">.  Det havde vi valgt at gøre hvis sprintet havde haft en normal længde. Men over en så kort periode vurderer vi, at processen med at implementere denne model, ville overskygge den værdi som vi kunne få ud af den. I øvrigt er </w:t>
-      </w:r>
-      <w:proofErr w:type="spellStart"/>
-      <w:r>
-        <w:rPr>
-          <w:rFonts w:ascii="Calibri" w:eastAsia="Calibri" w:hAnsi="Calibri" w:cs="Calibri"/>
-          <w:sz w:val="24"/>
-        </w:rPr>
-        <w:t>Kanban</w:t>
-      </w:r>
-      <w:proofErr w:type="spellEnd"/>
-      <w:r>
-        <w:rPr>
-          <w:rFonts w:ascii="Calibri" w:eastAsia="Calibri" w:hAnsi="Calibri" w:cs="Calibri"/>
-          <w:sz w:val="24"/>
-        </w:rPr>
-        <w:t xml:space="preserve"> ikke at betragte som en magisk løsning. Pga. Opgavens kompleksitet vil vi også fremadrettet rende ind i opgaver der går i hårdknude. </w:t>
-      </w:r>
-      <w:proofErr w:type="spellStart"/>
-      <w:r>
-        <w:rPr>
-          <w:rFonts w:ascii="Calibri" w:eastAsia="Calibri" w:hAnsi="Calibri" w:cs="Calibri"/>
-          <w:sz w:val="24"/>
-        </w:rPr>
-        <w:t>Kanbans</w:t>
-      </w:r>
-      <w:proofErr w:type="spellEnd"/>
-      <w:r>
-        <w:rPr>
-          <w:rFonts w:ascii="Calibri" w:eastAsia="Calibri" w:hAnsi="Calibri" w:cs="Calibri"/>
-          <w:sz w:val="24"/>
-        </w:rPr>
-        <w:t xml:space="preserve"> opgave ville blot være at identificere de hårdknuder for os, og måske hurtigere end vi ellers ville have set dem.</w:t>
-      </w:r>
-    </w:p>
-    <w:p>
-      <w:pPr>
-        <w:rPr>
-          <w:rFonts w:ascii="Calibri" w:eastAsia="Calibri" w:hAnsi="Calibri" w:cs="Calibri"/>
-          <w:sz w:val="24"/>
-        </w:rPr>
-      </w:pPr>
-      <w:r>
-        <w:rPr>
-          <w:rFonts w:ascii="Calibri" w:eastAsia="Calibri" w:hAnsi="Calibri" w:cs="Calibri"/>
-          <w:sz w:val="24"/>
-        </w:rPr>
         <w:t xml:space="preserve">Som i de tidligere sprints, har vi fokus på kundeinvolvering, dels fordi det er en kernedel af udviklingsmetoden, men især fordi alle erfaringer peger på, at en hurtig forventningsjustering i fællesskab med kunden, kan medvirke til afhjælpe et ellers </w:t>
       </w:r>
       <w:proofErr w:type="spellStart"/>
@@ -6499,12 +8154,12 @@
       <w:pPr>
         <w:pStyle w:val="Heading2"/>
       </w:pPr>
-      <w:bookmarkStart w:id="23" w:name="_Toc376419836"/>
+      <w:bookmarkStart w:id="24" w:name="_Toc376419836"/>
       <w:proofErr w:type="spellStart"/>
       <w:r>
         <w:t>Review</w:t>
       </w:r>
-      <w:bookmarkEnd w:id="23"/>
+      <w:bookmarkEnd w:id="24"/>
       <w:proofErr w:type="spellEnd"/>
     </w:p>
     <w:p>
@@ -6601,16 +8256,7 @@
         <w:rPr>
           <w:rFonts w:ascii="Calibri" w:eastAsia="Calibri" w:hAnsi="Calibri" w:cs="Calibri"/>
         </w:rPr>
-        <w:t xml:space="preserve"> blev fremskudt til et teoretisk 4. sprint. Dog kunne vi demo det meste af det vi havde planlagt på. Hvad angår story points, så var den originale story på 5. Baseret på de ting som er lavet i systemet, UI, </w:t>
-      </w:r>
-      <w:bookmarkStart w:id="24" w:name="_GoBack"/>
-      <w:bookmarkEnd w:id="24"/>
-      <w:r>
-        <w:rPr>
-          <w:rFonts w:ascii="Calibri" w:eastAsia="Calibri" w:hAnsi="Calibri" w:cs="Calibri"/>
-        </w:rPr>
-        <w:lastRenderedPageBreak/>
-        <w:t>databasefelter, controller-metoder. Så har gruppen vurderet at 3 story points er brugt, hvorfor den uløste opgave er delegeret videre med en værdi på 2 story points.</w:t>
+        <w:t xml:space="preserve"> blev fremskudt til et teoretisk 4. sprint. Dog kunne vi demo det meste af det vi havde planlagt på. Hvad angår story points, så var den originale story på 5. Baseret på de ting som er lavet i systemet, UI, databasefelter, controller-metoder. Så har gruppen vurderet at 3 story points er brugt, hvorfor den uløste opgave er delegeret videre med en værdi på 2 story points.</w:t>
       </w:r>
     </w:p>
     <w:p>
@@ -6899,7 +8545,14 @@
         <w:rPr>
           <w:rFonts w:ascii="Calibri" w:eastAsia="Calibri" w:hAnsi="Calibri" w:cs="Calibri"/>
         </w:rPr>
-        <w:t>, at dette var det sprint hvor vi nåede mest af det vi havde estimeret.</w:t>
+        <w:t xml:space="preserve">, at dette var det sprint hvor vi nåede mest </w:t>
+      </w:r>
+      <w:r>
+        <w:rPr>
+          <w:rFonts w:ascii="Calibri" w:eastAsia="Calibri" w:hAnsi="Calibri" w:cs="Calibri"/>
+        </w:rPr>
+        <w:lastRenderedPageBreak/>
+        <w:t>af det vi havde estimeret.</w:t>
       </w:r>
       <w:r>
         <w:rPr>
@@ -7220,14 +8873,7 @@
         <w:rPr>
           <w:rFonts w:ascii="Calibri" w:eastAsia="Calibri" w:hAnsi="Calibri" w:cs="Calibri"/>
         </w:rPr>
-        <w:t xml:space="preserve">, da en sådan jo af gode grunde ikke ville </w:t>
-      </w:r>
-      <w:r>
-        <w:rPr>
-          <w:rFonts w:ascii="Calibri" w:eastAsia="Calibri" w:hAnsi="Calibri" w:cs="Calibri"/>
-        </w:rPr>
-        <w:lastRenderedPageBreak/>
-        <w:t xml:space="preserve">kunne stå alene. Alternativt kunne vi planlægge at sætte tid af til det i hver story, som en latent </w:t>
+        <w:t xml:space="preserve">, da en sådan jo af gode grunde ikke ville kunne stå alene. Alternativt kunne vi planlægge at sætte tid af til det i hver story, som en latent </w:t>
       </w:r>
       <w:proofErr w:type="spellStart"/>
       <w:r>
@@ -7297,6 +8943,119 @@
 <file path=word/numbering.xml><?xml version="1.0" encoding="utf-8"?>
 <w:numbering xmlns:wpc="http://schemas.microsoft.com/office/word/2010/wordprocessingCanvas" xmlns:mc="http://schemas.openxmlformats.org/markup-compatibility/2006" xmlns:o="urn:schemas-microsoft-com:office:office" xmlns:r="http://schemas.openxmlformats.org/officeDocument/2006/relationships" xmlns:m="http://schemas.openxmlformats.org/officeDocument/2006/math" xmlns:v="urn:schemas-microsoft-com:vml" xmlns:wp14="http://schemas.microsoft.com/office/word/2010/wordprocessingDrawing" xmlns:wp="http://schemas.openxmlformats.org/drawingml/2006/wordprocessingDrawing" xmlns:w10="urn:schemas-microsoft-com:office:word" xmlns:w="http://schemas.openxmlformats.org/wordprocessingml/2006/main" xmlns:w14="http://schemas.microsoft.com/office/word/2010/wordml" xmlns:wpg="http://schemas.microsoft.com/office/word/2010/wordprocessingGroup" xmlns:wpi="http://schemas.microsoft.com/office/word/2010/wordprocessingInk" xmlns:wne="http://schemas.microsoft.com/office/word/2006/wordml" xmlns:wps="http://schemas.microsoft.com/office/word/2010/wordprocessingShape" mc:Ignorable="w14 wp14">
   <w:abstractNum w:abstractNumId="0">
+    <w:nsid w:val="01F260BD"/>
+    <w:multiLevelType w:val="multilevel"/>
+    <w:tmpl w:val="19B20B20"/>
+    <w:lvl w:ilvl="0">
+      <w:start w:val="1"/>
+      <w:numFmt w:val="decimal"/>
+      <w:lvlText w:val="%1."/>
+      <w:lvlJc w:val="left"/>
+      <w:pPr>
+        <w:tabs>
+          <w:tab w:val="num" w:pos="720"/>
+        </w:tabs>
+        <w:ind w:left="720" w:hanging="360"/>
+      </w:pPr>
+    </w:lvl>
+    <w:lvl w:ilvl="1">
+      <w:start w:val="1"/>
+      <w:numFmt w:val="decimal"/>
+      <w:lvlText w:val="%2."/>
+      <w:lvlJc w:val="left"/>
+      <w:pPr>
+        <w:tabs>
+          <w:tab w:val="num" w:pos="1440"/>
+        </w:tabs>
+        <w:ind w:left="1440" w:hanging="360"/>
+      </w:pPr>
+    </w:lvl>
+    <w:lvl w:ilvl="2" w:tentative="1">
+      <w:start w:val="1"/>
+      <w:numFmt w:val="decimal"/>
+      <w:lvlText w:val="%3."/>
+      <w:lvlJc w:val="left"/>
+      <w:pPr>
+        <w:tabs>
+          <w:tab w:val="num" w:pos="2160"/>
+        </w:tabs>
+        <w:ind w:left="2160" w:hanging="360"/>
+      </w:pPr>
+    </w:lvl>
+    <w:lvl w:ilvl="3" w:tentative="1">
+      <w:start w:val="1"/>
+      <w:numFmt w:val="decimal"/>
+      <w:lvlText w:val="%4."/>
+      <w:lvlJc w:val="left"/>
+      <w:pPr>
+        <w:tabs>
+          <w:tab w:val="num" w:pos="2880"/>
+        </w:tabs>
+        <w:ind w:left="2880" w:hanging="360"/>
+      </w:pPr>
+    </w:lvl>
+    <w:lvl w:ilvl="4" w:tentative="1">
+      <w:start w:val="1"/>
+      <w:numFmt w:val="decimal"/>
+      <w:lvlText w:val="%5."/>
+      <w:lvlJc w:val="left"/>
+      <w:pPr>
+        <w:tabs>
+          <w:tab w:val="num" w:pos="3600"/>
+        </w:tabs>
+        <w:ind w:left="3600" w:hanging="360"/>
+      </w:pPr>
+    </w:lvl>
+    <w:lvl w:ilvl="5" w:tentative="1">
+      <w:start w:val="1"/>
+      <w:numFmt w:val="decimal"/>
+      <w:lvlText w:val="%6."/>
+      <w:lvlJc w:val="left"/>
+      <w:pPr>
+        <w:tabs>
+          <w:tab w:val="num" w:pos="4320"/>
+        </w:tabs>
+        <w:ind w:left="4320" w:hanging="360"/>
+      </w:pPr>
+    </w:lvl>
+    <w:lvl w:ilvl="6" w:tentative="1">
+      <w:start w:val="1"/>
+      <w:numFmt w:val="decimal"/>
+      <w:lvlText w:val="%7."/>
+      <w:lvlJc w:val="left"/>
+      <w:pPr>
+        <w:tabs>
+          <w:tab w:val="num" w:pos="5040"/>
+        </w:tabs>
+        <w:ind w:left="5040" w:hanging="360"/>
+      </w:pPr>
+    </w:lvl>
+    <w:lvl w:ilvl="7" w:tentative="1">
+      <w:start w:val="1"/>
+      <w:numFmt w:val="decimal"/>
+      <w:lvlText w:val="%8."/>
+      <w:lvlJc w:val="left"/>
+      <w:pPr>
+        <w:tabs>
+          <w:tab w:val="num" w:pos="5760"/>
+        </w:tabs>
+        <w:ind w:left="5760" w:hanging="360"/>
+      </w:pPr>
+    </w:lvl>
+    <w:lvl w:ilvl="8" w:tentative="1">
+      <w:start w:val="1"/>
+      <w:numFmt w:val="decimal"/>
+      <w:lvlText w:val="%9."/>
+      <w:lvlJc w:val="left"/>
+      <w:pPr>
+        <w:tabs>
+          <w:tab w:val="num" w:pos="6480"/>
+        </w:tabs>
+        <w:ind w:left="6480" w:hanging="360"/>
+      </w:pPr>
+    </w:lvl>
+  </w:abstractNum>
+  <w:abstractNum w:abstractNumId="1">
     <w:nsid w:val="0630201C"/>
     <w:multiLevelType w:val="multilevel"/>
     <w:tmpl w:val="F8D0E2AA"/>
@@ -7445,7 +9204,120 @@
       </w:rPr>
     </w:lvl>
   </w:abstractNum>
-  <w:abstractNum w:abstractNumId="1">
+  <w:abstractNum w:abstractNumId="2">
+    <w:nsid w:val="077A715F"/>
+    <w:multiLevelType w:val="multilevel"/>
+    <w:tmpl w:val="0DFCF5B8"/>
+    <w:lvl w:ilvl="0">
+      <w:start w:val="1"/>
+      <w:numFmt w:val="decimal"/>
+      <w:lvlText w:val="%1."/>
+      <w:lvlJc w:val="left"/>
+      <w:pPr>
+        <w:tabs>
+          <w:tab w:val="num" w:pos="720"/>
+        </w:tabs>
+        <w:ind w:left="720" w:hanging="360"/>
+      </w:pPr>
+    </w:lvl>
+    <w:lvl w:ilvl="1" w:tentative="1">
+      <w:start w:val="1"/>
+      <w:numFmt w:val="decimal"/>
+      <w:lvlText w:val="%2."/>
+      <w:lvlJc w:val="left"/>
+      <w:pPr>
+        <w:tabs>
+          <w:tab w:val="num" w:pos="1440"/>
+        </w:tabs>
+        <w:ind w:left="1440" w:hanging="360"/>
+      </w:pPr>
+    </w:lvl>
+    <w:lvl w:ilvl="2" w:tentative="1">
+      <w:start w:val="1"/>
+      <w:numFmt w:val="decimal"/>
+      <w:lvlText w:val="%3."/>
+      <w:lvlJc w:val="left"/>
+      <w:pPr>
+        <w:tabs>
+          <w:tab w:val="num" w:pos="2160"/>
+        </w:tabs>
+        <w:ind w:left="2160" w:hanging="360"/>
+      </w:pPr>
+    </w:lvl>
+    <w:lvl w:ilvl="3" w:tentative="1">
+      <w:start w:val="1"/>
+      <w:numFmt w:val="decimal"/>
+      <w:lvlText w:val="%4."/>
+      <w:lvlJc w:val="left"/>
+      <w:pPr>
+        <w:tabs>
+          <w:tab w:val="num" w:pos="2880"/>
+        </w:tabs>
+        <w:ind w:left="2880" w:hanging="360"/>
+      </w:pPr>
+    </w:lvl>
+    <w:lvl w:ilvl="4" w:tentative="1">
+      <w:start w:val="1"/>
+      <w:numFmt w:val="decimal"/>
+      <w:lvlText w:val="%5."/>
+      <w:lvlJc w:val="left"/>
+      <w:pPr>
+        <w:tabs>
+          <w:tab w:val="num" w:pos="3600"/>
+        </w:tabs>
+        <w:ind w:left="3600" w:hanging="360"/>
+      </w:pPr>
+    </w:lvl>
+    <w:lvl w:ilvl="5" w:tentative="1">
+      <w:start w:val="1"/>
+      <w:numFmt w:val="decimal"/>
+      <w:lvlText w:val="%6."/>
+      <w:lvlJc w:val="left"/>
+      <w:pPr>
+        <w:tabs>
+          <w:tab w:val="num" w:pos="4320"/>
+        </w:tabs>
+        <w:ind w:left="4320" w:hanging="360"/>
+      </w:pPr>
+    </w:lvl>
+    <w:lvl w:ilvl="6" w:tentative="1">
+      <w:start w:val="1"/>
+      <w:numFmt w:val="decimal"/>
+      <w:lvlText w:val="%7."/>
+      <w:lvlJc w:val="left"/>
+      <w:pPr>
+        <w:tabs>
+          <w:tab w:val="num" w:pos="5040"/>
+        </w:tabs>
+        <w:ind w:left="5040" w:hanging="360"/>
+      </w:pPr>
+    </w:lvl>
+    <w:lvl w:ilvl="7" w:tentative="1">
+      <w:start w:val="1"/>
+      <w:numFmt w:val="decimal"/>
+      <w:lvlText w:val="%8."/>
+      <w:lvlJc w:val="left"/>
+      <w:pPr>
+        <w:tabs>
+          <w:tab w:val="num" w:pos="5760"/>
+        </w:tabs>
+        <w:ind w:left="5760" w:hanging="360"/>
+      </w:pPr>
+    </w:lvl>
+    <w:lvl w:ilvl="8" w:tentative="1">
+      <w:start w:val="1"/>
+      <w:numFmt w:val="decimal"/>
+      <w:lvlText w:val="%9."/>
+      <w:lvlJc w:val="left"/>
+      <w:pPr>
+        <w:tabs>
+          <w:tab w:val="num" w:pos="6480"/>
+        </w:tabs>
+        <w:ind w:left="6480" w:hanging="360"/>
+      </w:pPr>
+    </w:lvl>
+  </w:abstractNum>
+  <w:abstractNum w:abstractNumId="3">
     <w:nsid w:val="0E7C5214"/>
     <w:multiLevelType w:val="multilevel"/>
     <w:tmpl w:val="0C64B1CA"/>
@@ -7594,7 +9466,7 @@
       </w:rPr>
     </w:lvl>
   </w:abstractNum>
-  <w:abstractNum w:abstractNumId="2">
+  <w:abstractNum w:abstractNumId="4">
     <w:nsid w:val="10DF6972"/>
     <w:multiLevelType w:val="multilevel"/>
     <w:tmpl w:val="17B49FC0"/>
@@ -7743,7 +9615,7 @@
       </w:rPr>
     </w:lvl>
   </w:abstractNum>
-  <w:abstractNum w:abstractNumId="3">
+  <w:abstractNum w:abstractNumId="5">
     <w:nsid w:val="16B84C1C"/>
     <w:multiLevelType w:val="multilevel"/>
     <w:tmpl w:val="29620DBC"/>
@@ -7883,7 +9755,120 @@
       </w:rPr>
     </w:lvl>
   </w:abstractNum>
-  <w:abstractNum w:abstractNumId="4">
+  <w:abstractNum w:abstractNumId="6">
+    <w:nsid w:val="188609A8"/>
+    <w:multiLevelType w:val="multilevel"/>
+    <w:tmpl w:val="3198128A"/>
+    <w:lvl w:ilvl="0">
+      <w:start w:val="1"/>
+      <w:numFmt w:val="decimal"/>
+      <w:lvlText w:val="%1."/>
+      <w:lvlJc w:val="left"/>
+      <w:pPr>
+        <w:tabs>
+          <w:tab w:val="num" w:pos="720"/>
+        </w:tabs>
+        <w:ind w:left="720" w:hanging="360"/>
+      </w:pPr>
+    </w:lvl>
+    <w:lvl w:ilvl="1" w:tentative="1">
+      <w:start w:val="1"/>
+      <w:numFmt w:val="decimal"/>
+      <w:lvlText w:val="%2."/>
+      <w:lvlJc w:val="left"/>
+      <w:pPr>
+        <w:tabs>
+          <w:tab w:val="num" w:pos="1440"/>
+        </w:tabs>
+        <w:ind w:left="1440" w:hanging="360"/>
+      </w:pPr>
+    </w:lvl>
+    <w:lvl w:ilvl="2" w:tentative="1">
+      <w:start w:val="1"/>
+      <w:numFmt w:val="decimal"/>
+      <w:lvlText w:val="%3."/>
+      <w:lvlJc w:val="left"/>
+      <w:pPr>
+        <w:tabs>
+          <w:tab w:val="num" w:pos="2160"/>
+        </w:tabs>
+        <w:ind w:left="2160" w:hanging="360"/>
+      </w:pPr>
+    </w:lvl>
+    <w:lvl w:ilvl="3" w:tentative="1">
+      <w:start w:val="1"/>
+      <w:numFmt w:val="decimal"/>
+      <w:lvlText w:val="%4."/>
+      <w:lvlJc w:val="left"/>
+      <w:pPr>
+        <w:tabs>
+          <w:tab w:val="num" w:pos="2880"/>
+        </w:tabs>
+        <w:ind w:left="2880" w:hanging="360"/>
+      </w:pPr>
+    </w:lvl>
+    <w:lvl w:ilvl="4" w:tentative="1">
+      <w:start w:val="1"/>
+      <w:numFmt w:val="decimal"/>
+      <w:lvlText w:val="%5."/>
+      <w:lvlJc w:val="left"/>
+      <w:pPr>
+        <w:tabs>
+          <w:tab w:val="num" w:pos="3600"/>
+        </w:tabs>
+        <w:ind w:left="3600" w:hanging="360"/>
+      </w:pPr>
+    </w:lvl>
+    <w:lvl w:ilvl="5" w:tentative="1">
+      <w:start w:val="1"/>
+      <w:numFmt w:val="decimal"/>
+      <w:lvlText w:val="%6."/>
+      <w:lvlJc w:val="left"/>
+      <w:pPr>
+        <w:tabs>
+          <w:tab w:val="num" w:pos="4320"/>
+        </w:tabs>
+        <w:ind w:left="4320" w:hanging="360"/>
+      </w:pPr>
+    </w:lvl>
+    <w:lvl w:ilvl="6" w:tentative="1">
+      <w:start w:val="1"/>
+      <w:numFmt w:val="decimal"/>
+      <w:lvlText w:val="%7."/>
+      <w:lvlJc w:val="left"/>
+      <w:pPr>
+        <w:tabs>
+          <w:tab w:val="num" w:pos="5040"/>
+        </w:tabs>
+        <w:ind w:left="5040" w:hanging="360"/>
+      </w:pPr>
+    </w:lvl>
+    <w:lvl w:ilvl="7" w:tentative="1">
+      <w:start w:val="1"/>
+      <w:numFmt w:val="decimal"/>
+      <w:lvlText w:val="%8."/>
+      <w:lvlJc w:val="left"/>
+      <w:pPr>
+        <w:tabs>
+          <w:tab w:val="num" w:pos="5760"/>
+        </w:tabs>
+        <w:ind w:left="5760" w:hanging="360"/>
+      </w:pPr>
+    </w:lvl>
+    <w:lvl w:ilvl="8" w:tentative="1">
+      <w:start w:val="1"/>
+      <w:numFmt w:val="decimal"/>
+      <w:lvlText w:val="%9."/>
+      <w:lvlJc w:val="left"/>
+      <w:pPr>
+        <w:tabs>
+          <w:tab w:val="num" w:pos="6480"/>
+        </w:tabs>
+        <w:ind w:left="6480" w:hanging="360"/>
+      </w:pPr>
+    </w:lvl>
+  </w:abstractNum>
+  <w:abstractNum w:abstractNumId="7">
     <w:nsid w:val="1B473C56"/>
     <w:multiLevelType w:val="multilevel"/>
     <w:tmpl w:val="D4BE1C7A"/>
@@ -8023,7 +10008,7 @@
       </w:rPr>
     </w:lvl>
   </w:abstractNum>
-  <w:abstractNum w:abstractNumId="5">
+  <w:abstractNum w:abstractNumId="8">
     <w:nsid w:val="1B53717C"/>
     <w:multiLevelType w:val="multilevel"/>
     <w:tmpl w:val="C0C84C30"/>
@@ -8172,7 +10157,7 @@
       </w:rPr>
     </w:lvl>
   </w:abstractNum>
-  <w:abstractNum w:abstractNumId="6">
+  <w:abstractNum w:abstractNumId="9">
     <w:nsid w:val="29420CC4"/>
     <w:multiLevelType w:val="multilevel"/>
     <w:tmpl w:val="F3EC5F42"/>
@@ -8321,7 +10306,7 @@
       </w:rPr>
     </w:lvl>
   </w:abstractNum>
-  <w:abstractNum w:abstractNumId="7">
+  <w:abstractNum w:abstractNumId="10">
     <w:nsid w:val="35165DBD"/>
     <w:multiLevelType w:val="hybridMultilevel"/>
     <w:tmpl w:val="4C247176"/>
@@ -8433,7 +10418,120 @@
       </w:rPr>
     </w:lvl>
   </w:abstractNum>
-  <w:abstractNum w:abstractNumId="8">
+  <w:abstractNum w:abstractNumId="11">
+    <w:nsid w:val="41F63230"/>
+    <w:multiLevelType w:val="multilevel"/>
+    <w:tmpl w:val="474C8B1A"/>
+    <w:lvl w:ilvl="0">
+      <w:start w:val="1"/>
+      <w:numFmt w:val="decimal"/>
+      <w:lvlText w:val="%1."/>
+      <w:lvlJc w:val="left"/>
+      <w:pPr>
+        <w:tabs>
+          <w:tab w:val="num" w:pos="720"/>
+        </w:tabs>
+        <w:ind w:left="720" w:hanging="360"/>
+      </w:pPr>
+    </w:lvl>
+    <w:lvl w:ilvl="1">
+      <w:start w:val="1"/>
+      <w:numFmt w:val="decimal"/>
+      <w:lvlText w:val="%2."/>
+      <w:lvlJc w:val="left"/>
+      <w:pPr>
+        <w:tabs>
+          <w:tab w:val="num" w:pos="1440"/>
+        </w:tabs>
+        <w:ind w:left="1440" w:hanging="360"/>
+      </w:pPr>
+    </w:lvl>
+    <w:lvl w:ilvl="2" w:tentative="1">
+      <w:start w:val="1"/>
+      <w:numFmt w:val="decimal"/>
+      <w:lvlText w:val="%3."/>
+      <w:lvlJc w:val="left"/>
+      <w:pPr>
+        <w:tabs>
+          <w:tab w:val="num" w:pos="2160"/>
+        </w:tabs>
+        <w:ind w:left="2160" w:hanging="360"/>
+      </w:pPr>
+    </w:lvl>
+    <w:lvl w:ilvl="3" w:tentative="1">
+      <w:start w:val="1"/>
+      <w:numFmt w:val="decimal"/>
+      <w:lvlText w:val="%4."/>
+      <w:lvlJc w:val="left"/>
+      <w:pPr>
+        <w:tabs>
+          <w:tab w:val="num" w:pos="2880"/>
+        </w:tabs>
+        <w:ind w:left="2880" w:hanging="360"/>
+      </w:pPr>
+    </w:lvl>
+    <w:lvl w:ilvl="4" w:tentative="1">
+      <w:start w:val="1"/>
+      <w:numFmt w:val="decimal"/>
+      <w:lvlText w:val="%5."/>
+      <w:lvlJc w:val="left"/>
+      <w:pPr>
+        <w:tabs>
+          <w:tab w:val="num" w:pos="3600"/>
+        </w:tabs>
+        <w:ind w:left="3600" w:hanging="360"/>
+      </w:pPr>
+    </w:lvl>
+    <w:lvl w:ilvl="5" w:tentative="1">
+      <w:start w:val="1"/>
+      <w:numFmt w:val="decimal"/>
+      <w:lvlText w:val="%6."/>
+      <w:lvlJc w:val="left"/>
+      <w:pPr>
+        <w:tabs>
+          <w:tab w:val="num" w:pos="4320"/>
+        </w:tabs>
+        <w:ind w:left="4320" w:hanging="360"/>
+      </w:pPr>
+    </w:lvl>
+    <w:lvl w:ilvl="6" w:tentative="1">
+      <w:start w:val="1"/>
+      <w:numFmt w:val="decimal"/>
+      <w:lvlText w:val="%7."/>
+      <w:lvlJc w:val="left"/>
+      <w:pPr>
+        <w:tabs>
+          <w:tab w:val="num" w:pos="5040"/>
+        </w:tabs>
+        <w:ind w:left="5040" w:hanging="360"/>
+      </w:pPr>
+    </w:lvl>
+    <w:lvl w:ilvl="7" w:tentative="1">
+      <w:start w:val="1"/>
+      <w:numFmt w:val="decimal"/>
+      <w:lvlText w:val="%8."/>
+      <w:lvlJc w:val="left"/>
+      <w:pPr>
+        <w:tabs>
+          <w:tab w:val="num" w:pos="5760"/>
+        </w:tabs>
+        <w:ind w:left="5760" w:hanging="360"/>
+      </w:pPr>
+    </w:lvl>
+    <w:lvl w:ilvl="8" w:tentative="1">
+      <w:start w:val="1"/>
+      <w:numFmt w:val="decimal"/>
+      <w:lvlText w:val="%9."/>
+      <w:lvlJc w:val="left"/>
+      <w:pPr>
+        <w:tabs>
+          <w:tab w:val="num" w:pos="6480"/>
+        </w:tabs>
+        <w:ind w:left="6480" w:hanging="360"/>
+      </w:pPr>
+    </w:lvl>
+  </w:abstractNum>
+  <w:abstractNum w:abstractNumId="12">
     <w:nsid w:val="470F4C00"/>
     <w:multiLevelType w:val="multilevel"/>
     <w:tmpl w:val="C4BE6016"/>
@@ -8573,7 +10671,156 @@
       </w:rPr>
     </w:lvl>
   </w:abstractNum>
-  <w:abstractNum w:abstractNumId="9">
+  <w:abstractNum w:abstractNumId="13">
+    <w:nsid w:val="4F3E5449"/>
+    <w:multiLevelType w:val="multilevel"/>
+    <w:tmpl w:val="9C70F5F2"/>
+    <w:lvl w:ilvl="0">
+      <w:start w:val="1"/>
+      <w:numFmt w:val="bullet"/>
+      <w:lvlText w:val=""/>
+      <w:lvlJc w:val="left"/>
+      <w:pPr>
+        <w:tabs>
+          <w:tab w:val="num" w:pos="720"/>
+        </w:tabs>
+        <w:ind w:left="720" w:hanging="360"/>
+      </w:pPr>
+      <w:rPr>
+        <w:rFonts w:ascii="Symbol" w:hAnsi="Symbol" w:hint="default"/>
+        <w:sz w:val="20"/>
+      </w:rPr>
+    </w:lvl>
+    <w:lvl w:ilvl="1" w:tentative="1">
+      <w:start w:val="1"/>
+      <w:numFmt w:val="bullet"/>
+      <w:lvlText w:val="o"/>
+      <w:lvlJc w:val="left"/>
+      <w:pPr>
+        <w:tabs>
+          <w:tab w:val="num" w:pos="1440"/>
+        </w:tabs>
+        <w:ind w:left="1440" w:hanging="360"/>
+      </w:pPr>
+      <w:rPr>
+        <w:rFonts w:ascii="Courier New" w:hAnsi="Courier New" w:hint="default"/>
+        <w:sz w:val="20"/>
+      </w:rPr>
+    </w:lvl>
+    <w:lvl w:ilvl="2" w:tentative="1">
+      <w:start w:val="1"/>
+      <w:numFmt w:val="bullet"/>
+      <w:lvlText w:val=""/>
+      <w:lvlJc w:val="left"/>
+      <w:pPr>
+        <w:tabs>
+          <w:tab w:val="num" w:pos="2160"/>
+        </w:tabs>
+        <w:ind w:left="2160" w:hanging="360"/>
+      </w:pPr>
+      <w:rPr>
+        <w:rFonts w:ascii="Wingdings" w:hAnsi="Wingdings" w:hint="default"/>
+        <w:sz w:val="20"/>
+      </w:rPr>
+    </w:lvl>
+    <w:lvl w:ilvl="3" w:tentative="1">
+      <w:start w:val="1"/>
+      <w:numFmt w:val="bullet"/>
+      <w:lvlText w:val=""/>
+      <w:lvlJc w:val="left"/>
+      <w:pPr>
+        <w:tabs>
+          <w:tab w:val="num" w:pos="2880"/>
+        </w:tabs>
+        <w:ind w:left="2880" w:hanging="360"/>
+      </w:pPr>
+      <w:rPr>
+        <w:rFonts w:ascii="Wingdings" w:hAnsi="Wingdings" w:hint="default"/>
+        <w:sz w:val="20"/>
+      </w:rPr>
+    </w:lvl>
+    <w:lvl w:ilvl="4" w:tentative="1">
+      <w:start w:val="1"/>
+      <w:numFmt w:val="bullet"/>
+      <w:lvlText w:val=""/>
+      <w:lvlJc w:val="left"/>
+      <w:pPr>
+        <w:tabs>
+          <w:tab w:val="num" w:pos="3600"/>
+        </w:tabs>
+        <w:ind w:left="3600" w:hanging="360"/>
+      </w:pPr>
+      <w:rPr>
+        <w:rFonts w:ascii="Wingdings" w:hAnsi="Wingdings" w:hint="default"/>
+        <w:sz w:val="20"/>
+      </w:rPr>
+    </w:lvl>
+    <w:lvl w:ilvl="5" w:tentative="1">
+      <w:start w:val="1"/>
+      <w:numFmt w:val="bullet"/>
+      <w:lvlText w:val=""/>
+      <w:lvlJc w:val="left"/>
+      <w:pPr>
+        <w:tabs>
+          <w:tab w:val="num" w:pos="4320"/>
+        </w:tabs>
+        <w:ind w:left="4320" w:hanging="360"/>
+      </w:pPr>
+      <w:rPr>
+        <w:rFonts w:ascii="Wingdings" w:hAnsi="Wingdings" w:hint="default"/>
+        <w:sz w:val="20"/>
+      </w:rPr>
+    </w:lvl>
+    <w:lvl w:ilvl="6" w:tentative="1">
+      <w:start w:val="1"/>
+      <w:numFmt w:val="bullet"/>
+      <w:lvlText w:val=""/>
+      <w:lvlJc w:val="left"/>
+      <w:pPr>
+        <w:tabs>
+          <w:tab w:val="num" w:pos="5040"/>
+        </w:tabs>
+        <w:ind w:left="5040" w:hanging="360"/>
+      </w:pPr>
+      <w:rPr>
+        <w:rFonts w:ascii="Wingdings" w:hAnsi="Wingdings" w:hint="default"/>
+        <w:sz w:val="20"/>
+      </w:rPr>
+    </w:lvl>
+    <w:lvl w:ilvl="7" w:tentative="1">
+      <w:start w:val="1"/>
+      <w:numFmt w:val="bullet"/>
+      <w:lvlText w:val=""/>
+      <w:lvlJc w:val="left"/>
+      <w:pPr>
+        <w:tabs>
+          <w:tab w:val="num" w:pos="5760"/>
+        </w:tabs>
+        <w:ind w:left="5760" w:hanging="360"/>
+      </w:pPr>
+      <w:rPr>
+        <w:rFonts w:ascii="Wingdings" w:hAnsi="Wingdings" w:hint="default"/>
+        <w:sz w:val="20"/>
+      </w:rPr>
+    </w:lvl>
+    <w:lvl w:ilvl="8" w:tentative="1">
+      <w:start w:val="1"/>
+      <w:numFmt w:val="bullet"/>
+      <w:lvlText w:val=""/>
+      <w:lvlJc w:val="left"/>
+      <w:pPr>
+        <w:tabs>
+          <w:tab w:val="num" w:pos="6480"/>
+        </w:tabs>
+        <w:ind w:left="6480" w:hanging="360"/>
+      </w:pPr>
+      <w:rPr>
+        <w:rFonts w:ascii="Wingdings" w:hAnsi="Wingdings" w:hint="default"/>
+        <w:sz w:val="20"/>
+      </w:rPr>
+    </w:lvl>
+  </w:abstractNum>
+  <w:abstractNum w:abstractNumId="14">
     <w:nsid w:val="59D34A72"/>
     <w:multiLevelType w:val="multilevel"/>
     <w:tmpl w:val="7C80DBA6"/>
@@ -8713,7 +10960,120 @@
       </w:rPr>
     </w:lvl>
   </w:abstractNum>
-  <w:abstractNum w:abstractNumId="10">
+  <w:abstractNum w:abstractNumId="15">
+    <w:nsid w:val="5CA33570"/>
+    <w:multiLevelType w:val="multilevel"/>
+    <w:tmpl w:val="6F80FAD8"/>
+    <w:lvl w:ilvl="0">
+      <w:start w:val="1"/>
+      <w:numFmt w:val="decimal"/>
+      <w:lvlText w:val="%1."/>
+      <w:lvlJc w:val="left"/>
+      <w:pPr>
+        <w:tabs>
+          <w:tab w:val="num" w:pos="720"/>
+        </w:tabs>
+        <w:ind w:left="720" w:hanging="360"/>
+      </w:pPr>
+    </w:lvl>
+    <w:lvl w:ilvl="1" w:tentative="1">
+      <w:start w:val="1"/>
+      <w:numFmt w:val="decimal"/>
+      <w:lvlText w:val="%2."/>
+      <w:lvlJc w:val="left"/>
+      <w:pPr>
+        <w:tabs>
+          <w:tab w:val="num" w:pos="1440"/>
+        </w:tabs>
+        <w:ind w:left="1440" w:hanging="360"/>
+      </w:pPr>
+    </w:lvl>
+    <w:lvl w:ilvl="2" w:tentative="1">
+      <w:start w:val="1"/>
+      <w:numFmt w:val="decimal"/>
+      <w:lvlText w:val="%3."/>
+      <w:lvlJc w:val="left"/>
+      <w:pPr>
+        <w:tabs>
+          <w:tab w:val="num" w:pos="2160"/>
+        </w:tabs>
+        <w:ind w:left="2160" w:hanging="360"/>
+      </w:pPr>
+    </w:lvl>
+    <w:lvl w:ilvl="3" w:tentative="1">
+      <w:start w:val="1"/>
+      <w:numFmt w:val="decimal"/>
+      <w:lvlText w:val="%4."/>
+      <w:lvlJc w:val="left"/>
+      <w:pPr>
+        <w:tabs>
+          <w:tab w:val="num" w:pos="2880"/>
+        </w:tabs>
+        <w:ind w:left="2880" w:hanging="360"/>
+      </w:pPr>
+    </w:lvl>
+    <w:lvl w:ilvl="4" w:tentative="1">
+      <w:start w:val="1"/>
+      <w:numFmt w:val="decimal"/>
+      <w:lvlText w:val="%5."/>
+      <w:lvlJc w:val="left"/>
+      <w:pPr>
+        <w:tabs>
+          <w:tab w:val="num" w:pos="3600"/>
+        </w:tabs>
+        <w:ind w:left="3600" w:hanging="360"/>
+      </w:pPr>
+    </w:lvl>
+    <w:lvl w:ilvl="5" w:tentative="1">
+      <w:start w:val="1"/>
+      <w:numFmt w:val="decimal"/>
+      <w:lvlText w:val="%6."/>
+      <w:lvlJc w:val="left"/>
+      <w:pPr>
+        <w:tabs>
+          <w:tab w:val="num" w:pos="4320"/>
+        </w:tabs>
+        <w:ind w:left="4320" w:hanging="360"/>
+      </w:pPr>
+    </w:lvl>
+    <w:lvl w:ilvl="6" w:tentative="1">
+      <w:start w:val="1"/>
+      <w:numFmt w:val="decimal"/>
+      <w:lvlText w:val="%7."/>
+      <w:lvlJc w:val="left"/>
+      <w:pPr>
+        <w:tabs>
+          <w:tab w:val="num" w:pos="5040"/>
+        </w:tabs>
+        <w:ind w:left="5040" w:hanging="360"/>
+      </w:pPr>
+    </w:lvl>
+    <w:lvl w:ilvl="7" w:tentative="1">
+      <w:start w:val="1"/>
+      <w:numFmt w:val="decimal"/>
+      <w:lvlText w:val="%8."/>
+      <w:lvlJc w:val="left"/>
+      <w:pPr>
+        <w:tabs>
+          <w:tab w:val="num" w:pos="5760"/>
+        </w:tabs>
+        <w:ind w:left="5760" w:hanging="360"/>
+      </w:pPr>
+    </w:lvl>
+    <w:lvl w:ilvl="8" w:tentative="1">
+      <w:start w:val="1"/>
+      <w:numFmt w:val="decimal"/>
+      <w:lvlText w:val="%9."/>
+      <w:lvlJc w:val="left"/>
+      <w:pPr>
+        <w:tabs>
+          <w:tab w:val="num" w:pos="6480"/>
+        </w:tabs>
+        <w:ind w:left="6480" w:hanging="360"/>
+      </w:pPr>
+    </w:lvl>
+  </w:abstractNum>
+  <w:abstractNum w:abstractNumId="16">
     <w:nsid w:val="640C5DE9"/>
     <w:multiLevelType w:val="multilevel"/>
     <w:tmpl w:val="22240932"/>
@@ -8862,7 +11222,120 @@
       </w:rPr>
     </w:lvl>
   </w:abstractNum>
-  <w:abstractNum w:abstractNumId="11">
+  <w:abstractNum w:abstractNumId="17">
+    <w:nsid w:val="6A2C56A9"/>
+    <w:multiLevelType w:val="multilevel"/>
+    <w:tmpl w:val="D6B45A0A"/>
+    <w:lvl w:ilvl="0">
+      <w:start w:val="1"/>
+      <w:numFmt w:val="decimal"/>
+      <w:lvlText w:val="%1."/>
+      <w:lvlJc w:val="left"/>
+      <w:pPr>
+        <w:tabs>
+          <w:tab w:val="num" w:pos="720"/>
+        </w:tabs>
+        <w:ind w:left="720" w:hanging="360"/>
+      </w:pPr>
+    </w:lvl>
+    <w:lvl w:ilvl="1" w:tentative="1">
+      <w:start w:val="1"/>
+      <w:numFmt w:val="decimal"/>
+      <w:lvlText w:val="%2."/>
+      <w:lvlJc w:val="left"/>
+      <w:pPr>
+        <w:tabs>
+          <w:tab w:val="num" w:pos="1440"/>
+        </w:tabs>
+        <w:ind w:left="1440" w:hanging="360"/>
+      </w:pPr>
+    </w:lvl>
+    <w:lvl w:ilvl="2" w:tentative="1">
+      <w:start w:val="1"/>
+      <w:numFmt w:val="decimal"/>
+      <w:lvlText w:val="%3."/>
+      <w:lvlJc w:val="left"/>
+      <w:pPr>
+        <w:tabs>
+          <w:tab w:val="num" w:pos="2160"/>
+        </w:tabs>
+        <w:ind w:left="2160" w:hanging="360"/>
+      </w:pPr>
+    </w:lvl>
+    <w:lvl w:ilvl="3" w:tentative="1">
+      <w:start w:val="1"/>
+      <w:numFmt w:val="decimal"/>
+      <w:lvlText w:val="%4."/>
+      <w:lvlJc w:val="left"/>
+      <w:pPr>
+        <w:tabs>
+          <w:tab w:val="num" w:pos="2880"/>
+        </w:tabs>
+        <w:ind w:left="2880" w:hanging="360"/>
+      </w:pPr>
+    </w:lvl>
+    <w:lvl w:ilvl="4" w:tentative="1">
+      <w:start w:val="1"/>
+      <w:numFmt w:val="decimal"/>
+      <w:lvlText w:val="%5."/>
+      <w:lvlJc w:val="left"/>
+      <w:pPr>
+        <w:tabs>
+          <w:tab w:val="num" w:pos="3600"/>
+        </w:tabs>
+        <w:ind w:left="3600" w:hanging="360"/>
+      </w:pPr>
+    </w:lvl>
+    <w:lvl w:ilvl="5" w:tentative="1">
+      <w:start w:val="1"/>
+      <w:numFmt w:val="decimal"/>
+      <w:lvlText w:val="%6."/>
+      <w:lvlJc w:val="left"/>
+      <w:pPr>
+        <w:tabs>
+          <w:tab w:val="num" w:pos="4320"/>
+        </w:tabs>
+        <w:ind w:left="4320" w:hanging="360"/>
+      </w:pPr>
+    </w:lvl>
+    <w:lvl w:ilvl="6" w:tentative="1">
+      <w:start w:val="1"/>
+      <w:numFmt w:val="decimal"/>
+      <w:lvlText w:val="%7."/>
+      <w:lvlJc w:val="left"/>
+      <w:pPr>
+        <w:tabs>
+          <w:tab w:val="num" w:pos="5040"/>
+        </w:tabs>
+        <w:ind w:left="5040" w:hanging="360"/>
+      </w:pPr>
+    </w:lvl>
+    <w:lvl w:ilvl="7" w:tentative="1">
+      <w:start w:val="1"/>
+      <w:numFmt w:val="decimal"/>
+      <w:lvlText w:val="%8."/>
+      <w:lvlJc w:val="left"/>
+      <w:pPr>
+        <w:tabs>
+          <w:tab w:val="num" w:pos="5760"/>
+        </w:tabs>
+        <w:ind w:left="5760" w:hanging="360"/>
+      </w:pPr>
+    </w:lvl>
+    <w:lvl w:ilvl="8" w:tentative="1">
+      <w:start w:val="1"/>
+      <w:numFmt w:val="decimal"/>
+      <w:lvlText w:val="%9."/>
+      <w:lvlJc w:val="left"/>
+      <w:pPr>
+        <w:tabs>
+          <w:tab w:val="num" w:pos="6480"/>
+        </w:tabs>
+        <w:ind w:left="6480" w:hanging="360"/>
+      </w:pPr>
+    </w:lvl>
+  </w:abstractNum>
+  <w:abstractNum w:abstractNumId="18">
     <w:nsid w:val="6FA720DA"/>
     <w:multiLevelType w:val="multilevel"/>
     <w:tmpl w:val="EDAC7AF8"/>
@@ -8975,7 +11448,7 @@
       </w:rPr>
     </w:lvl>
   </w:abstractNum>
-  <w:abstractNum w:abstractNumId="12">
+  <w:abstractNum w:abstractNumId="19">
     <w:nsid w:val="78F35A9E"/>
     <w:multiLevelType w:val="multilevel"/>
     <w:tmpl w:val="677EDC88"/>
@@ -9099,7 +11572,7 @@
       </w:pPr>
     </w:lvl>
   </w:abstractNum>
-  <w:abstractNum w:abstractNumId="13">
+  <w:abstractNum w:abstractNumId="20">
     <w:nsid w:val="7B595DC2"/>
     <w:multiLevelType w:val="multilevel"/>
     <w:tmpl w:val="53683D78"/>
@@ -9240,46 +11713,97 @@
     </w:lvl>
   </w:abstractNum>
   <w:num w:numId="1">
+    <w:abstractNumId w:val="9"/>
+  </w:num>
+  <w:num w:numId="2">
+    <w:abstractNumId w:val="16"/>
+  </w:num>
+  <w:num w:numId="3">
+    <w:abstractNumId w:val="8"/>
+  </w:num>
+  <w:num w:numId="4">
+    <w:abstractNumId w:val="4"/>
+  </w:num>
+  <w:num w:numId="5">
+    <w:abstractNumId w:val="3"/>
+  </w:num>
+  <w:num w:numId="6">
+    <w:abstractNumId w:val="1"/>
+  </w:num>
+  <w:num w:numId="7">
+    <w:abstractNumId w:val="10"/>
+  </w:num>
+  <w:num w:numId="8">
+    <w:abstractNumId w:val="14"/>
+  </w:num>
+  <w:num w:numId="9">
+    <w:abstractNumId w:val="5"/>
+  </w:num>
+  <w:num w:numId="10">
+    <w:abstractNumId w:val="7"/>
+  </w:num>
+  <w:num w:numId="11">
+    <w:abstractNumId w:val="20"/>
+  </w:num>
+  <w:num w:numId="12">
+    <w:abstractNumId w:val="12"/>
+  </w:num>
+  <w:num w:numId="13">
+    <w:abstractNumId w:val="19"/>
+  </w:num>
+  <w:num w:numId="14">
+    <w:abstractNumId w:val="18"/>
+  </w:num>
+  <w:num w:numId="15">
+    <w:abstractNumId w:val="13"/>
+  </w:num>
+  <w:num w:numId="16">
+    <w:abstractNumId w:val="0"/>
+  </w:num>
+  <w:num w:numId="17">
+    <w:abstractNumId w:val="0"/>
+    <w:lvlOverride w:ilvl="1">
+      <w:lvl w:ilvl="1">
+        <w:numFmt w:val="lowerLetter"/>
+        <w:lvlText w:val="%2."/>
+        <w:lvlJc w:val="left"/>
+      </w:lvl>
+    </w:lvlOverride>
+  </w:num>
+  <w:num w:numId="18">
     <w:abstractNumId w:val="6"/>
   </w:num>
-  <w:num w:numId="2">
-    <w:abstractNumId w:val="10"/>
+  <w:num w:numId="19">
+    <w:abstractNumId w:val="15"/>
   </w:num>
-  <w:num w:numId="3">
-    <w:abstractNumId w:val="5"/>
+  <w:num w:numId="20">
+    <w:abstractNumId w:val="17"/>
   </w:num>
-  <w:num w:numId="4">
+  <w:num w:numId="21">
+    <w:abstractNumId w:val="11"/>
+  </w:num>
+  <w:num w:numId="22">
+    <w:abstractNumId w:val="11"/>
+    <w:lvlOverride w:ilvl="1">
+      <w:lvl w:ilvl="1">
+        <w:numFmt w:val="lowerLetter"/>
+        <w:lvlText w:val="%2."/>
+        <w:lvlJc w:val="left"/>
+      </w:lvl>
+    </w:lvlOverride>
+  </w:num>
+  <w:num w:numId="23">
+    <w:abstractNumId w:val="11"/>
+    <w:lvlOverride w:ilvl="1">
+      <w:lvl w:ilvl="1">
+        <w:numFmt w:val="lowerLetter"/>
+        <w:lvlText w:val="%2."/>
+        <w:lvlJc w:val="left"/>
+      </w:lvl>
+    </w:lvlOverride>
+  </w:num>
+  <w:num w:numId="24">
     <w:abstractNumId w:val="2"/>
-  </w:num>
-  <w:num w:numId="5">
-    <w:abstractNumId w:val="1"/>
-  </w:num>
-  <w:num w:numId="6">
-    <w:abstractNumId w:val="0"/>
-  </w:num>
-  <w:num w:numId="7">
-    <w:abstractNumId w:val="7"/>
-  </w:num>
-  <w:num w:numId="8">
-    <w:abstractNumId w:val="9"/>
-  </w:num>
-  <w:num w:numId="9">
-    <w:abstractNumId w:val="3"/>
-  </w:num>
-  <w:num w:numId="10">
-    <w:abstractNumId w:val="4"/>
-  </w:num>
-  <w:num w:numId="11">
-    <w:abstractNumId w:val="13"/>
-  </w:num>
-  <w:num w:numId="12">
-    <w:abstractNumId w:val="8"/>
-  </w:num>
-  <w:num w:numId="13">
-    <w:abstractNumId w:val="12"/>
-  </w:num>
-  <w:num w:numId="14">
-    <w:abstractNumId w:val="11"/>
   </w:num>
 </w:numbering>
 </file>
@@ -10502,6 +13026,13 @@
     <w:pitch w:val="variable"/>
     <w:sig w:usb0="00008003" w:usb1="00000000" w:usb2="00000000" w:usb3="00000000" w:csb0="00000001" w:csb1="00000000"/>
   </w:font>
+  <w:font w:name="Arial">
+    <w:panose1 w:val="020B0604020202020204"/>
+    <w:charset w:val="00"/>
+    <w:family w:val="swiss"/>
+    <w:pitch w:val="variable"/>
+    <w:sig w:usb0="E0002AFF" w:usb1="C0007843" w:usb2="00000009" w:usb3="00000000" w:csb0="000001FF" w:csb1="00000000"/>
+  </w:font>
 </w:fonts>
 </file>
 
@@ -10522,7 +13053,7 @@
   <w:rsids>
     <w:rsidRoot w:val="005C6D2A"/>
     <w:rsid w:val="005C6D2A"/>
-    <w:rsid w:val="00D16325"/>
+    <w:rsid w:val="00C32534"/>
   </w:rsids>
   <m:mathPr>
     <m:mathFont m:val="Cambria Math"/>
@@ -11245,7 +13776,7 @@
 </file>
 
 <file path=customXml/itemProps1.xml><?xml version="1.0" encoding="utf-8"?>
-<ds:datastoreItem xmlns:ds="http://schemas.openxmlformats.org/officeDocument/2006/customXml" ds:itemID="{C5DA3AF4-CB91-4FB7-ABDD-E4FC5D040E36}">
+<ds:datastoreItem xmlns:ds="http://schemas.openxmlformats.org/officeDocument/2006/customXml" ds:itemID="{0227CEB2-2C7E-4925-932C-149D6CF45FFF}">
   <ds:schemaRefs>
     <ds:schemaRef ds:uri="http://schemas.openxmlformats.org/officeDocument/2006/bibliography"/>
   </ds:schemaRefs>

</xml_diff>

<commit_message>
næsten done med sprint 1 og tilføjet det til complete doc
</commit_message>
<xml_diff>
--- a/Rapport/RapportDone/RapportComplete.docx
+++ b/Rapport/RapportDone/RapportComplete.docx
@@ -55,6 +55,8 @@
           <w:r>
             <w:t>Contents</w:t>
           </w:r>
+          <w:bookmarkStart w:id="0" w:name="_GoBack"/>
+          <w:bookmarkEnd w:id="0"/>
         </w:p>
         <w:p>
           <w:pPr>
@@ -75,7 +77,7 @@
           <w:r>
             <w:fldChar w:fldCharType="separate"/>
           </w:r>
-          <w:hyperlink w:anchor="_Toc376419813" w:history="1">
+          <w:hyperlink w:anchor="_Toc376502116" w:history="1">
             <w:r>
               <w:rPr>
                 <w:rStyle w:val="Hyperlink"/>
@@ -102,7 +104,7 @@
                 <w:noProof/>
                 <w:webHidden/>
               </w:rPr>
-              <w:instrText xml:space="preserve"> PAGEREF _Toc376419813 \h </w:instrText>
+              <w:instrText xml:space="preserve"> PAGEREF _Toc376502116 \h </w:instrText>
             </w:r>
             <w:r>
               <w:rPr>
@@ -122,7 +124,7 @@
                 <w:noProof/>
                 <w:webHidden/>
               </w:rPr>
-              <w:t>3</w:t>
+              <w:t>4</w:t>
             </w:r>
             <w:r>
               <w:rPr>
@@ -143,7 +145,7 @@
               <w:noProof/>
             </w:rPr>
           </w:pPr>
-          <w:hyperlink w:anchor="_Toc376419814" w:history="1">
+          <w:hyperlink w:anchor="_Toc376502117" w:history="1">
             <w:r>
               <w:rPr>
                 <w:rStyle w:val="Hyperlink"/>
@@ -170,7 +172,7 @@
                 <w:noProof/>
                 <w:webHidden/>
               </w:rPr>
-              <w:instrText xml:space="preserve"> PAGEREF _Toc376419814 \h </w:instrText>
+              <w:instrText xml:space="preserve"> PAGEREF _Toc376502117 \h </w:instrText>
             </w:r>
             <w:r>
               <w:rPr>
@@ -190,7 +192,7 @@
                 <w:noProof/>
                 <w:webHidden/>
               </w:rPr>
-              <w:t>3</w:t>
+              <w:t>4</w:t>
             </w:r>
             <w:r>
               <w:rPr>
@@ -211,7 +213,7 @@
               <w:noProof/>
             </w:rPr>
           </w:pPr>
-          <w:hyperlink w:anchor="_Toc376419815" w:history="1">
+          <w:hyperlink w:anchor="_Toc376502118" w:history="1">
             <w:r>
               <w:rPr>
                 <w:rStyle w:val="Hyperlink"/>
@@ -238,7 +240,7 @@
                 <w:noProof/>
                 <w:webHidden/>
               </w:rPr>
-              <w:instrText xml:space="preserve"> PAGEREF _Toc376419815 \h </w:instrText>
+              <w:instrText xml:space="preserve"> PAGEREF _Toc376502118 \h </w:instrText>
             </w:r>
             <w:r>
               <w:rPr>
@@ -258,7 +260,7 @@
                 <w:noProof/>
                 <w:webHidden/>
               </w:rPr>
-              <w:t>3</w:t>
+              <w:t>4</w:t>
             </w:r>
             <w:r>
               <w:rPr>
@@ -279,7 +281,7 @@
               <w:noProof/>
             </w:rPr>
           </w:pPr>
-          <w:hyperlink w:anchor="_Toc376419816" w:history="1">
+          <w:hyperlink w:anchor="_Toc376502119" w:history="1">
             <w:r>
               <w:rPr>
                 <w:rStyle w:val="Hyperlink"/>
@@ -306,7 +308,7 @@
                 <w:noProof/>
                 <w:webHidden/>
               </w:rPr>
-              <w:instrText xml:space="preserve"> PAGEREF _Toc376419816 \h </w:instrText>
+              <w:instrText xml:space="preserve"> PAGEREF _Toc376502119 \h </w:instrText>
             </w:r>
             <w:r>
               <w:rPr>
@@ -326,7 +328,7 @@
                 <w:noProof/>
                 <w:webHidden/>
               </w:rPr>
-              <w:t>3</w:t>
+              <w:t>4</w:t>
             </w:r>
             <w:r>
               <w:rPr>
@@ -347,7 +349,7 @@
               <w:noProof/>
             </w:rPr>
           </w:pPr>
-          <w:hyperlink w:anchor="_Toc376419817" w:history="1">
+          <w:hyperlink w:anchor="_Toc376502120" w:history="1">
             <w:r>
               <w:rPr>
                 <w:rStyle w:val="Hyperlink"/>
@@ -374,7 +376,7 @@
                 <w:noProof/>
                 <w:webHidden/>
               </w:rPr>
-              <w:instrText xml:space="preserve"> PAGEREF _Toc376419817 \h </w:instrText>
+              <w:instrText xml:space="preserve"> PAGEREF _Toc376502120 \h </w:instrText>
             </w:r>
             <w:r>
               <w:rPr>
@@ -394,7 +396,7 @@
                 <w:noProof/>
                 <w:webHidden/>
               </w:rPr>
-              <w:t>11</w:t>
+              <w:t>12</w:t>
             </w:r>
             <w:r>
               <w:rPr>
@@ -415,7 +417,7 @@
               <w:noProof/>
             </w:rPr>
           </w:pPr>
-          <w:hyperlink w:anchor="_Toc376419818" w:history="1">
+          <w:hyperlink w:anchor="_Toc376502121" w:history="1">
             <w:r>
               <w:rPr>
                 <w:rStyle w:val="Hyperlink"/>
@@ -442,7 +444,7 @@
                 <w:noProof/>
                 <w:webHidden/>
               </w:rPr>
-              <w:instrText xml:space="preserve"> PAGEREF _Toc376419818 \h </w:instrText>
+              <w:instrText xml:space="preserve"> PAGEREF _Toc376502121 \h </w:instrText>
             </w:r>
             <w:r>
               <w:rPr>
@@ -462,7 +464,7 @@
                 <w:noProof/>
                 <w:webHidden/>
               </w:rPr>
-              <w:t>11</w:t>
+              <w:t>12</w:t>
             </w:r>
             <w:r>
               <w:rPr>
@@ -483,7 +485,7 @@
               <w:noProof/>
             </w:rPr>
           </w:pPr>
-          <w:hyperlink w:anchor="_Toc376419819" w:history="1">
+          <w:hyperlink w:anchor="_Toc376502122" w:history="1">
             <w:r>
               <w:rPr>
                 <w:rStyle w:val="Hyperlink"/>
@@ -510,7 +512,7 @@
                 <w:noProof/>
                 <w:webHidden/>
               </w:rPr>
-              <w:instrText xml:space="preserve"> PAGEREF _Toc376419819 \h </w:instrText>
+              <w:instrText xml:space="preserve"> PAGEREF _Toc376502122 \h </w:instrText>
             </w:r>
             <w:r>
               <w:rPr>
@@ -530,7 +532,7 @@
                 <w:noProof/>
                 <w:webHidden/>
               </w:rPr>
-              <w:t>12</w:t>
+              <w:t>14</w:t>
             </w:r>
             <w:r>
               <w:rPr>
@@ -551,7 +553,7 @@
               <w:noProof/>
             </w:rPr>
           </w:pPr>
-          <w:hyperlink w:anchor="_Toc376419820" w:history="1">
+          <w:hyperlink w:anchor="_Toc376502123" w:history="1">
             <w:r>
               <w:rPr>
                 <w:rStyle w:val="Hyperlink"/>
@@ -578,7 +580,7 @@
                 <w:noProof/>
                 <w:webHidden/>
               </w:rPr>
-              <w:instrText xml:space="preserve"> PAGEREF _Toc376419820 \h </w:instrText>
+              <w:instrText xml:space="preserve"> PAGEREF _Toc376502123 \h </w:instrText>
             </w:r>
             <w:r>
               <w:rPr>
@@ -598,7 +600,7 @@
                 <w:noProof/>
                 <w:webHidden/>
               </w:rPr>
-              <w:t>13</w:t>
+              <w:t>15</w:t>
             </w:r>
             <w:r>
               <w:rPr>
@@ -619,7 +621,7 @@
               <w:noProof/>
             </w:rPr>
           </w:pPr>
-          <w:hyperlink w:anchor="_Toc376419821" w:history="1">
+          <w:hyperlink w:anchor="_Toc376502124" w:history="1">
             <w:r>
               <w:rPr>
                 <w:rStyle w:val="Hyperlink"/>
@@ -646,7 +648,7 @@
                 <w:noProof/>
                 <w:webHidden/>
               </w:rPr>
-              <w:instrText xml:space="preserve"> PAGEREF _Toc376419821 \h </w:instrText>
+              <w:instrText xml:space="preserve"> PAGEREF _Toc376502124 \h </w:instrText>
             </w:r>
             <w:r>
               <w:rPr>
@@ -666,7 +668,7 @@
                 <w:noProof/>
                 <w:webHidden/>
               </w:rPr>
-              <w:t>13</w:t>
+              <w:t>15</w:t>
             </w:r>
             <w:r>
               <w:rPr>
@@ -687,12 +689,488 @@
               <w:noProof/>
             </w:rPr>
           </w:pPr>
-          <w:hyperlink w:anchor="_Toc376419822" w:history="1">
+          <w:hyperlink w:anchor="_Toc376502125" w:history="1">
             <w:r>
               <w:rPr>
                 <w:rStyle w:val="Hyperlink"/>
                 <w:noProof/>
               </w:rPr>
+              <w:t>Målgruppen</w:t>
+            </w:r>
+            <w:r>
+              <w:rPr>
+                <w:noProof/>
+                <w:webHidden/>
+              </w:rPr>
+              <w:tab/>
+            </w:r>
+            <w:r>
+              <w:rPr>
+                <w:noProof/>
+                <w:webHidden/>
+              </w:rPr>
+              <w:fldChar w:fldCharType="begin"/>
+            </w:r>
+            <w:r>
+              <w:rPr>
+                <w:noProof/>
+                <w:webHidden/>
+              </w:rPr>
+              <w:instrText xml:space="preserve"> PAGEREF _Toc376502125 \h </w:instrText>
+            </w:r>
+            <w:r>
+              <w:rPr>
+                <w:noProof/>
+                <w:webHidden/>
+              </w:rPr>
+            </w:r>
+            <w:r>
+              <w:rPr>
+                <w:noProof/>
+                <w:webHidden/>
+              </w:rPr>
+              <w:fldChar w:fldCharType="separate"/>
+            </w:r>
+            <w:r>
+              <w:rPr>
+                <w:noProof/>
+                <w:webHidden/>
+              </w:rPr>
+              <w:t>16</w:t>
+            </w:r>
+            <w:r>
+              <w:rPr>
+                <w:noProof/>
+                <w:webHidden/>
+              </w:rPr>
+              <w:fldChar w:fldCharType="end"/>
+            </w:r>
+          </w:hyperlink>
+        </w:p>
+        <w:p>
+          <w:pPr>
+            <w:pStyle w:val="TOC2"/>
+            <w:tabs>
+              <w:tab w:val="right" w:leader="dot" w:pos="9016"/>
+            </w:tabs>
+            <w:rPr>
+              <w:noProof/>
+            </w:rPr>
+          </w:pPr>
+          <w:hyperlink w:anchor="_Toc376502126" w:history="1">
+            <w:r>
+              <w:rPr>
+                <w:rStyle w:val="Hyperlink"/>
+                <w:noProof/>
+              </w:rPr>
+              <w:t>Brugsscenarier</w:t>
+            </w:r>
+            <w:r>
+              <w:rPr>
+                <w:noProof/>
+                <w:webHidden/>
+              </w:rPr>
+              <w:tab/>
+            </w:r>
+            <w:r>
+              <w:rPr>
+                <w:noProof/>
+                <w:webHidden/>
+              </w:rPr>
+              <w:fldChar w:fldCharType="begin"/>
+            </w:r>
+            <w:r>
+              <w:rPr>
+                <w:noProof/>
+                <w:webHidden/>
+              </w:rPr>
+              <w:instrText xml:space="preserve"> PAGEREF _Toc376502126 \h </w:instrText>
+            </w:r>
+            <w:r>
+              <w:rPr>
+                <w:noProof/>
+                <w:webHidden/>
+              </w:rPr>
+            </w:r>
+            <w:r>
+              <w:rPr>
+                <w:noProof/>
+                <w:webHidden/>
+              </w:rPr>
+              <w:fldChar w:fldCharType="separate"/>
+            </w:r>
+            <w:r>
+              <w:rPr>
+                <w:noProof/>
+                <w:webHidden/>
+              </w:rPr>
+              <w:t>16</w:t>
+            </w:r>
+            <w:r>
+              <w:rPr>
+                <w:noProof/>
+                <w:webHidden/>
+              </w:rPr>
+              <w:fldChar w:fldCharType="end"/>
+            </w:r>
+          </w:hyperlink>
+        </w:p>
+        <w:p>
+          <w:pPr>
+            <w:pStyle w:val="TOC2"/>
+            <w:tabs>
+              <w:tab w:val="right" w:leader="dot" w:pos="9016"/>
+            </w:tabs>
+            <w:rPr>
+              <w:noProof/>
+            </w:rPr>
+          </w:pPr>
+          <w:hyperlink w:anchor="_Toc376502127" w:history="1">
+            <w:r>
+              <w:rPr>
+                <w:rStyle w:val="Hyperlink"/>
+                <w:noProof/>
+              </w:rPr>
+              <w:t>Behov</w:t>
+            </w:r>
+            <w:r>
+              <w:rPr>
+                <w:noProof/>
+                <w:webHidden/>
+              </w:rPr>
+              <w:tab/>
+            </w:r>
+            <w:r>
+              <w:rPr>
+                <w:noProof/>
+                <w:webHidden/>
+              </w:rPr>
+              <w:fldChar w:fldCharType="begin"/>
+            </w:r>
+            <w:r>
+              <w:rPr>
+                <w:noProof/>
+                <w:webHidden/>
+              </w:rPr>
+              <w:instrText xml:space="preserve"> PAGEREF _Toc376502127 \h </w:instrText>
+            </w:r>
+            <w:r>
+              <w:rPr>
+                <w:noProof/>
+                <w:webHidden/>
+              </w:rPr>
+            </w:r>
+            <w:r>
+              <w:rPr>
+                <w:noProof/>
+                <w:webHidden/>
+              </w:rPr>
+              <w:fldChar w:fldCharType="separate"/>
+            </w:r>
+            <w:r>
+              <w:rPr>
+                <w:noProof/>
+                <w:webHidden/>
+              </w:rPr>
+              <w:t>17</w:t>
+            </w:r>
+            <w:r>
+              <w:rPr>
+                <w:noProof/>
+                <w:webHidden/>
+              </w:rPr>
+              <w:fldChar w:fldCharType="end"/>
+            </w:r>
+          </w:hyperlink>
+        </w:p>
+        <w:p>
+          <w:pPr>
+            <w:pStyle w:val="TOC2"/>
+            <w:tabs>
+              <w:tab w:val="right" w:leader="dot" w:pos="9016"/>
+            </w:tabs>
+            <w:rPr>
+              <w:noProof/>
+            </w:rPr>
+          </w:pPr>
+          <w:hyperlink w:anchor="_Toc376502128" w:history="1">
+            <w:r>
+              <w:rPr>
+                <w:rStyle w:val="Hyperlink"/>
+                <w:noProof/>
+              </w:rPr>
+              <w:t>Produkt</w:t>
+            </w:r>
+            <w:r>
+              <w:rPr>
+                <w:noProof/>
+                <w:webHidden/>
+              </w:rPr>
+              <w:tab/>
+            </w:r>
+            <w:r>
+              <w:rPr>
+                <w:noProof/>
+                <w:webHidden/>
+              </w:rPr>
+              <w:fldChar w:fldCharType="begin"/>
+            </w:r>
+            <w:r>
+              <w:rPr>
+                <w:noProof/>
+                <w:webHidden/>
+              </w:rPr>
+              <w:instrText xml:space="preserve"> PAGEREF _Toc376502128 \h </w:instrText>
+            </w:r>
+            <w:r>
+              <w:rPr>
+                <w:noProof/>
+                <w:webHidden/>
+              </w:rPr>
+            </w:r>
+            <w:r>
+              <w:rPr>
+                <w:noProof/>
+                <w:webHidden/>
+              </w:rPr>
+              <w:fldChar w:fldCharType="separate"/>
+            </w:r>
+            <w:r>
+              <w:rPr>
+                <w:noProof/>
+                <w:webHidden/>
+              </w:rPr>
+              <w:t>17</w:t>
+            </w:r>
+            <w:r>
+              <w:rPr>
+                <w:noProof/>
+                <w:webHidden/>
+              </w:rPr>
+              <w:fldChar w:fldCharType="end"/>
+            </w:r>
+          </w:hyperlink>
+        </w:p>
+        <w:p>
+          <w:pPr>
+            <w:pStyle w:val="TOC2"/>
+            <w:tabs>
+              <w:tab w:val="right" w:leader="dot" w:pos="9016"/>
+            </w:tabs>
+            <w:rPr>
+              <w:noProof/>
+            </w:rPr>
+          </w:pPr>
+          <w:hyperlink w:anchor="_Toc376502129" w:history="1">
+            <w:r>
+              <w:rPr>
+                <w:rStyle w:val="Hyperlink"/>
+                <w:noProof/>
+              </w:rPr>
+              <w:t>Værdi</w:t>
+            </w:r>
+            <w:r>
+              <w:rPr>
+                <w:noProof/>
+                <w:webHidden/>
+              </w:rPr>
+              <w:tab/>
+            </w:r>
+            <w:r>
+              <w:rPr>
+                <w:noProof/>
+                <w:webHidden/>
+              </w:rPr>
+              <w:fldChar w:fldCharType="begin"/>
+            </w:r>
+            <w:r>
+              <w:rPr>
+                <w:noProof/>
+                <w:webHidden/>
+              </w:rPr>
+              <w:instrText xml:space="preserve"> PAGEREF _Toc376502129 \h </w:instrText>
+            </w:r>
+            <w:r>
+              <w:rPr>
+                <w:noProof/>
+                <w:webHidden/>
+              </w:rPr>
+            </w:r>
+            <w:r>
+              <w:rPr>
+                <w:noProof/>
+                <w:webHidden/>
+              </w:rPr>
+              <w:fldChar w:fldCharType="separate"/>
+            </w:r>
+            <w:r>
+              <w:rPr>
+                <w:noProof/>
+                <w:webHidden/>
+              </w:rPr>
+              <w:t>18</w:t>
+            </w:r>
+            <w:r>
+              <w:rPr>
+                <w:noProof/>
+                <w:webHidden/>
+              </w:rPr>
+              <w:fldChar w:fldCharType="end"/>
+            </w:r>
+          </w:hyperlink>
+        </w:p>
+        <w:p>
+          <w:pPr>
+            <w:pStyle w:val="TOC2"/>
+            <w:tabs>
+              <w:tab w:val="right" w:leader="dot" w:pos="9016"/>
+            </w:tabs>
+            <w:rPr>
+              <w:noProof/>
+            </w:rPr>
+          </w:pPr>
+          <w:hyperlink w:anchor="_Toc376502130" w:history="1">
+            <w:r>
+              <w:rPr>
+                <w:rStyle w:val="Hyperlink"/>
+                <w:noProof/>
+              </w:rPr>
+              <w:t>konkurrence</w:t>
+            </w:r>
+            <w:r>
+              <w:rPr>
+                <w:noProof/>
+                <w:webHidden/>
+              </w:rPr>
+              <w:tab/>
+            </w:r>
+            <w:r>
+              <w:rPr>
+                <w:noProof/>
+                <w:webHidden/>
+              </w:rPr>
+              <w:fldChar w:fldCharType="begin"/>
+            </w:r>
+            <w:r>
+              <w:rPr>
+                <w:noProof/>
+                <w:webHidden/>
+              </w:rPr>
+              <w:instrText xml:space="preserve"> PAGEREF _Toc376502130 \h </w:instrText>
+            </w:r>
+            <w:r>
+              <w:rPr>
+                <w:noProof/>
+                <w:webHidden/>
+              </w:rPr>
+            </w:r>
+            <w:r>
+              <w:rPr>
+                <w:noProof/>
+                <w:webHidden/>
+              </w:rPr>
+              <w:fldChar w:fldCharType="separate"/>
+            </w:r>
+            <w:r>
+              <w:rPr>
+                <w:noProof/>
+                <w:webHidden/>
+              </w:rPr>
+              <w:t>18</w:t>
+            </w:r>
+            <w:r>
+              <w:rPr>
+                <w:noProof/>
+                <w:webHidden/>
+              </w:rPr>
+              <w:fldChar w:fldCharType="end"/>
+            </w:r>
+          </w:hyperlink>
+        </w:p>
+        <w:p>
+          <w:pPr>
+            <w:pStyle w:val="TOC3"/>
+            <w:tabs>
+              <w:tab w:val="right" w:leader="dot" w:pos="9016"/>
+            </w:tabs>
+            <w:rPr>
+              <w:noProof/>
+            </w:rPr>
+          </w:pPr>
+          <w:hyperlink w:anchor="_Toc376502131" w:history="1">
+            <w:r>
+              <w:rPr>
+                <w:rStyle w:val="Hyperlink"/>
+                <w:noProof/>
+              </w:rPr>
+              <w:t>Navn og Applikation Statement</w:t>
+            </w:r>
+            <w:r>
+              <w:rPr>
+                <w:noProof/>
+                <w:webHidden/>
+              </w:rPr>
+              <w:tab/>
+            </w:r>
+            <w:r>
+              <w:rPr>
+                <w:noProof/>
+                <w:webHidden/>
+              </w:rPr>
+              <w:fldChar w:fldCharType="begin"/>
+            </w:r>
+            <w:r>
+              <w:rPr>
+                <w:noProof/>
+                <w:webHidden/>
+              </w:rPr>
+              <w:instrText xml:space="preserve"> PAGEREF _Toc376502131 \h </w:instrText>
+            </w:r>
+            <w:r>
+              <w:rPr>
+                <w:noProof/>
+                <w:webHidden/>
+              </w:rPr>
+            </w:r>
+            <w:r>
+              <w:rPr>
+                <w:noProof/>
+                <w:webHidden/>
+              </w:rPr>
+              <w:fldChar w:fldCharType="separate"/>
+            </w:r>
+            <w:r>
+              <w:rPr>
+                <w:noProof/>
+                <w:webHidden/>
+              </w:rPr>
+              <w:t>18</w:t>
+            </w:r>
+            <w:r>
+              <w:rPr>
+                <w:noProof/>
+                <w:webHidden/>
+              </w:rPr>
+              <w:fldChar w:fldCharType="end"/>
+            </w:r>
+          </w:hyperlink>
+        </w:p>
+        <w:p>
+          <w:pPr>
+            <w:pStyle w:val="TOC2"/>
+            <w:tabs>
+              <w:tab w:val="right" w:leader="dot" w:pos="9016"/>
+            </w:tabs>
+            <w:rPr>
+              <w:noProof/>
+            </w:rPr>
+          </w:pPr>
+          <w:hyperlink w:anchor="_Toc376502132" w:history="1">
+            <w:r>
+              <w:rPr>
+                <w:rStyle w:val="Hyperlink"/>
+                <w:noProof/>
+              </w:rPr>
               <w:t>Kanvas</w:t>
             </w:r>
             <w:r>
@@ -714,7 +1192,7 @@
                 <w:noProof/>
                 <w:webHidden/>
               </w:rPr>
-              <w:instrText xml:space="preserve"> PAGEREF _Toc376419822 \h </w:instrText>
+              <w:instrText xml:space="preserve"> PAGEREF _Toc376502132 \h </w:instrText>
             </w:r>
             <w:r>
               <w:rPr>
@@ -734,7 +1212,7 @@
                 <w:noProof/>
                 <w:webHidden/>
               </w:rPr>
-              <w:t>15</w:t>
+              <w:t>19</w:t>
             </w:r>
             <w:r>
               <w:rPr>
@@ -755,7 +1233,7 @@
               <w:noProof/>
             </w:rPr>
           </w:pPr>
-          <w:hyperlink w:anchor="_Toc376419823" w:history="1">
+          <w:hyperlink w:anchor="_Toc376502133" w:history="1">
             <w:r>
               <w:rPr>
                 <w:rStyle w:val="Hyperlink"/>
@@ -782,7 +1260,7 @@
                 <w:noProof/>
                 <w:webHidden/>
               </w:rPr>
-              <w:instrText xml:space="preserve"> PAGEREF _Toc376419823 \h </w:instrText>
+              <w:instrText xml:space="preserve"> PAGEREF _Toc376502133 \h </w:instrText>
             </w:r>
             <w:r>
               <w:rPr>
@@ -802,7 +1280,7 @@
                 <w:noProof/>
                 <w:webHidden/>
               </w:rPr>
-              <w:t>15</w:t>
+              <w:t>19</w:t>
             </w:r>
             <w:r>
               <w:rPr>
@@ -823,7 +1301,7 @@
               <w:noProof/>
             </w:rPr>
           </w:pPr>
-          <w:hyperlink w:anchor="_Toc376419824" w:history="1">
+          <w:hyperlink w:anchor="_Toc376502134" w:history="1">
             <w:r>
               <w:rPr>
                 <w:rStyle w:val="Hyperlink"/>
@@ -850,7 +1328,7 @@
                 <w:noProof/>
                 <w:webHidden/>
               </w:rPr>
-              <w:instrText xml:space="preserve"> PAGEREF _Toc376419824 \h </w:instrText>
+              <w:instrText xml:space="preserve"> PAGEREF _Toc376502134 \h </w:instrText>
             </w:r>
             <w:r>
               <w:rPr>
@@ -870,7 +1348,7 @@
                 <w:noProof/>
                 <w:webHidden/>
               </w:rPr>
-              <w:t>15</w:t>
+              <w:t>19</w:t>
             </w:r>
             <w:r>
               <w:rPr>
@@ -891,7 +1369,7 @@
               <w:noProof/>
             </w:rPr>
           </w:pPr>
-          <w:hyperlink w:anchor="_Toc376419825" w:history="1">
+          <w:hyperlink w:anchor="_Toc376502135" w:history="1">
             <w:r>
               <w:rPr>
                 <w:rStyle w:val="Hyperlink"/>
@@ -918,7 +1396,7 @@
                 <w:noProof/>
                 <w:webHidden/>
               </w:rPr>
-              <w:instrText xml:space="preserve"> PAGEREF _Toc376419825 \h </w:instrText>
+              <w:instrText xml:space="preserve"> PAGEREF _Toc376502135 \h </w:instrText>
             </w:r>
             <w:r>
               <w:rPr>
@@ -938,7 +1416,7 @@
                 <w:noProof/>
                 <w:webHidden/>
               </w:rPr>
-              <w:t>15</w:t>
+              <w:t>19</w:t>
             </w:r>
             <w:r>
               <w:rPr>
@@ -959,7 +1437,7 @@
               <w:noProof/>
             </w:rPr>
           </w:pPr>
-          <w:hyperlink w:anchor="_Toc376419826" w:history="1">
+          <w:hyperlink w:anchor="_Toc376502136" w:history="1">
             <w:r>
               <w:rPr>
                 <w:rStyle w:val="Hyperlink"/>
@@ -986,7 +1464,7 @@
                 <w:noProof/>
                 <w:webHidden/>
               </w:rPr>
-              <w:instrText xml:space="preserve"> PAGEREF _Toc376419826 \h </w:instrText>
+              <w:instrText xml:space="preserve"> PAGEREF _Toc376502136 \h </w:instrText>
             </w:r>
             <w:r>
               <w:rPr>
@@ -1006,7 +1484,7 @@
                 <w:noProof/>
                 <w:webHidden/>
               </w:rPr>
-              <w:t>15</w:t>
+              <w:t>19</w:t>
             </w:r>
             <w:r>
               <w:rPr>
@@ -1027,7 +1505,7 @@
               <w:noProof/>
             </w:rPr>
           </w:pPr>
-          <w:hyperlink w:anchor="_Toc376419827" w:history="1">
+          <w:hyperlink w:anchor="_Toc376502137" w:history="1">
             <w:r>
               <w:rPr>
                 <w:rStyle w:val="Hyperlink"/>
@@ -1054,7 +1532,7 @@
                 <w:noProof/>
                 <w:webHidden/>
               </w:rPr>
-              <w:instrText xml:space="preserve"> PAGEREF _Toc376419827 \h </w:instrText>
+              <w:instrText xml:space="preserve"> PAGEREF _Toc376502137 \h </w:instrText>
             </w:r>
             <w:r>
               <w:rPr>
@@ -1074,7 +1552,279 @@
                 <w:noProof/>
                 <w:webHidden/>
               </w:rPr>
-              <w:t>15</w:t>
+              <w:t>19</w:t>
+            </w:r>
+            <w:r>
+              <w:rPr>
+                <w:noProof/>
+                <w:webHidden/>
+              </w:rPr>
+              <w:fldChar w:fldCharType="end"/>
+            </w:r>
+          </w:hyperlink>
+        </w:p>
+        <w:p>
+          <w:pPr>
+            <w:pStyle w:val="TOC3"/>
+            <w:tabs>
+              <w:tab w:val="right" w:leader="dot" w:pos="9016"/>
+            </w:tabs>
+            <w:rPr>
+              <w:noProof/>
+            </w:rPr>
+          </w:pPr>
+          <w:hyperlink w:anchor="_Toc376502138" w:history="1">
+            <w:r>
+              <w:rPr>
+                <w:rStyle w:val="Hyperlink"/>
+                <w:noProof/>
+              </w:rPr>
+              <w:t>Velocity</w:t>
+            </w:r>
+            <w:r>
+              <w:rPr>
+                <w:noProof/>
+                <w:webHidden/>
+              </w:rPr>
+              <w:tab/>
+            </w:r>
+            <w:r>
+              <w:rPr>
+                <w:noProof/>
+                <w:webHidden/>
+              </w:rPr>
+              <w:fldChar w:fldCharType="begin"/>
+            </w:r>
+            <w:r>
+              <w:rPr>
+                <w:noProof/>
+                <w:webHidden/>
+              </w:rPr>
+              <w:instrText xml:space="preserve"> PAGEREF _Toc376502138 \h </w:instrText>
+            </w:r>
+            <w:r>
+              <w:rPr>
+                <w:noProof/>
+                <w:webHidden/>
+              </w:rPr>
+            </w:r>
+            <w:r>
+              <w:rPr>
+                <w:noProof/>
+                <w:webHidden/>
+              </w:rPr>
+              <w:fldChar w:fldCharType="separate"/>
+            </w:r>
+            <w:r>
+              <w:rPr>
+                <w:noProof/>
+                <w:webHidden/>
+              </w:rPr>
+              <w:t>19</w:t>
+            </w:r>
+            <w:r>
+              <w:rPr>
+                <w:noProof/>
+                <w:webHidden/>
+              </w:rPr>
+              <w:fldChar w:fldCharType="end"/>
+            </w:r>
+          </w:hyperlink>
+        </w:p>
+        <w:p>
+          <w:pPr>
+            <w:pStyle w:val="TOC3"/>
+            <w:tabs>
+              <w:tab w:val="right" w:leader="dot" w:pos="9016"/>
+            </w:tabs>
+            <w:rPr>
+              <w:noProof/>
+            </w:rPr>
+          </w:pPr>
+          <w:hyperlink w:anchor="_Toc376502139" w:history="1">
+            <w:r>
+              <w:rPr>
+                <w:rStyle w:val="Hyperlink"/>
+                <w:noProof/>
+              </w:rPr>
+              <w:t>Planning poker</w:t>
+            </w:r>
+            <w:r>
+              <w:rPr>
+                <w:noProof/>
+                <w:webHidden/>
+              </w:rPr>
+              <w:tab/>
+            </w:r>
+            <w:r>
+              <w:rPr>
+                <w:noProof/>
+                <w:webHidden/>
+              </w:rPr>
+              <w:fldChar w:fldCharType="begin"/>
+            </w:r>
+            <w:r>
+              <w:rPr>
+                <w:noProof/>
+                <w:webHidden/>
+              </w:rPr>
+              <w:instrText xml:space="preserve"> PAGEREF _Toc376502139 \h </w:instrText>
+            </w:r>
+            <w:r>
+              <w:rPr>
+                <w:noProof/>
+                <w:webHidden/>
+              </w:rPr>
+            </w:r>
+            <w:r>
+              <w:rPr>
+                <w:noProof/>
+                <w:webHidden/>
+              </w:rPr>
+              <w:fldChar w:fldCharType="separate"/>
+            </w:r>
+            <w:r>
+              <w:rPr>
+                <w:noProof/>
+                <w:webHidden/>
+              </w:rPr>
+              <w:t>19</w:t>
+            </w:r>
+            <w:r>
+              <w:rPr>
+                <w:noProof/>
+                <w:webHidden/>
+              </w:rPr>
+              <w:fldChar w:fldCharType="end"/>
+            </w:r>
+          </w:hyperlink>
+        </w:p>
+        <w:p>
+          <w:pPr>
+            <w:pStyle w:val="TOC3"/>
+            <w:tabs>
+              <w:tab w:val="right" w:leader="dot" w:pos="9016"/>
+            </w:tabs>
+            <w:rPr>
+              <w:noProof/>
+            </w:rPr>
+          </w:pPr>
+          <w:hyperlink w:anchor="_Toc376502140" w:history="1">
+            <w:r>
+              <w:rPr>
+                <w:rStyle w:val="Hyperlink"/>
+                <w:noProof/>
+              </w:rPr>
+              <w:t>Fra productbacklog til sprintbacklog</w:t>
+            </w:r>
+            <w:r>
+              <w:rPr>
+                <w:noProof/>
+                <w:webHidden/>
+              </w:rPr>
+              <w:tab/>
+            </w:r>
+            <w:r>
+              <w:rPr>
+                <w:noProof/>
+                <w:webHidden/>
+              </w:rPr>
+              <w:fldChar w:fldCharType="begin"/>
+            </w:r>
+            <w:r>
+              <w:rPr>
+                <w:noProof/>
+                <w:webHidden/>
+              </w:rPr>
+              <w:instrText xml:space="preserve"> PAGEREF _Toc376502140 \h </w:instrText>
+            </w:r>
+            <w:r>
+              <w:rPr>
+                <w:noProof/>
+                <w:webHidden/>
+              </w:rPr>
+            </w:r>
+            <w:r>
+              <w:rPr>
+                <w:noProof/>
+                <w:webHidden/>
+              </w:rPr>
+              <w:fldChar w:fldCharType="separate"/>
+            </w:r>
+            <w:r>
+              <w:rPr>
+                <w:noProof/>
+                <w:webHidden/>
+              </w:rPr>
+              <w:t>19</w:t>
+            </w:r>
+            <w:r>
+              <w:rPr>
+                <w:noProof/>
+                <w:webHidden/>
+              </w:rPr>
+              <w:fldChar w:fldCharType="end"/>
+            </w:r>
+          </w:hyperlink>
+        </w:p>
+        <w:p>
+          <w:pPr>
+            <w:pStyle w:val="TOC3"/>
+            <w:tabs>
+              <w:tab w:val="right" w:leader="dot" w:pos="9016"/>
+            </w:tabs>
+            <w:rPr>
+              <w:noProof/>
+            </w:rPr>
+          </w:pPr>
+          <w:hyperlink w:anchor="_Toc376502141" w:history="1">
+            <w:r>
+              <w:rPr>
+                <w:rStyle w:val="Hyperlink"/>
+                <w:noProof/>
+              </w:rPr>
+              <w:t>Processen</w:t>
+            </w:r>
+            <w:r>
+              <w:rPr>
+                <w:noProof/>
+                <w:webHidden/>
+              </w:rPr>
+              <w:tab/>
+            </w:r>
+            <w:r>
+              <w:rPr>
+                <w:noProof/>
+                <w:webHidden/>
+              </w:rPr>
+              <w:fldChar w:fldCharType="begin"/>
+            </w:r>
+            <w:r>
+              <w:rPr>
+                <w:noProof/>
+                <w:webHidden/>
+              </w:rPr>
+              <w:instrText xml:space="preserve"> PAGEREF _Toc376502141 \h </w:instrText>
+            </w:r>
+            <w:r>
+              <w:rPr>
+                <w:noProof/>
+                <w:webHidden/>
+              </w:rPr>
+            </w:r>
+            <w:r>
+              <w:rPr>
+                <w:noProof/>
+                <w:webHidden/>
+              </w:rPr>
+              <w:fldChar w:fldCharType="separate"/>
+            </w:r>
+            <w:r>
+              <w:rPr>
+                <w:noProof/>
+                <w:webHidden/>
+              </w:rPr>
+              <w:t>20</w:t>
             </w:r>
             <w:r>
               <w:rPr>
@@ -1095,7 +1845,7 @@
               <w:noProof/>
             </w:rPr>
           </w:pPr>
-          <w:hyperlink w:anchor="_Toc376419828" w:history="1">
+          <w:hyperlink w:anchor="_Toc376502142" w:history="1">
             <w:r>
               <w:rPr>
                 <w:rStyle w:val="Hyperlink"/>
@@ -1122,7 +1872,7 @@
                 <w:noProof/>
                 <w:webHidden/>
               </w:rPr>
-              <w:instrText xml:space="preserve"> PAGEREF _Toc376419828 \h </w:instrText>
+              <w:instrText xml:space="preserve"> PAGEREF _Toc376502142 \h </w:instrText>
             </w:r>
             <w:r>
               <w:rPr>
@@ -1142,7 +1892,7 @@
                 <w:noProof/>
                 <w:webHidden/>
               </w:rPr>
-              <w:t>15</w:t>
+              <w:t>20</w:t>
             </w:r>
             <w:r>
               <w:rPr>
@@ -1163,7 +1913,7 @@
               <w:noProof/>
             </w:rPr>
           </w:pPr>
-          <w:hyperlink w:anchor="_Toc376419829" w:history="1">
+          <w:hyperlink w:anchor="_Toc376502143" w:history="1">
             <w:r>
               <w:rPr>
                 <w:rStyle w:val="Hyperlink"/>
@@ -1190,7 +1940,7 @@
                 <w:noProof/>
                 <w:webHidden/>
               </w:rPr>
-              <w:instrText xml:space="preserve"> PAGEREF _Toc376419829 \h </w:instrText>
+              <w:instrText xml:space="preserve"> PAGEREF _Toc376502143 \h </w:instrText>
             </w:r>
             <w:r>
               <w:rPr>
@@ -1210,7 +1960,211 @@
                 <w:noProof/>
                 <w:webHidden/>
               </w:rPr>
-              <w:t>15</w:t>
+              <w:t>20</w:t>
+            </w:r>
+            <w:r>
+              <w:rPr>
+                <w:noProof/>
+                <w:webHidden/>
+              </w:rPr>
+              <w:fldChar w:fldCharType="end"/>
+            </w:r>
+          </w:hyperlink>
+        </w:p>
+        <w:p>
+          <w:pPr>
+            <w:pStyle w:val="TOC3"/>
+            <w:tabs>
+              <w:tab w:val="right" w:leader="dot" w:pos="9016"/>
+            </w:tabs>
+            <w:rPr>
+              <w:noProof/>
+            </w:rPr>
+          </w:pPr>
+          <w:hyperlink w:anchor="_Toc376502144" w:history="1">
+            <w:r>
+              <w:rPr>
+                <w:rStyle w:val="Hyperlink"/>
+                <w:noProof/>
+              </w:rPr>
+              <w:t>Hvad var godt ?</w:t>
+            </w:r>
+            <w:r>
+              <w:rPr>
+                <w:noProof/>
+                <w:webHidden/>
+              </w:rPr>
+              <w:tab/>
+            </w:r>
+            <w:r>
+              <w:rPr>
+                <w:noProof/>
+                <w:webHidden/>
+              </w:rPr>
+              <w:fldChar w:fldCharType="begin"/>
+            </w:r>
+            <w:r>
+              <w:rPr>
+                <w:noProof/>
+                <w:webHidden/>
+              </w:rPr>
+              <w:instrText xml:space="preserve"> PAGEREF _Toc376502144 \h </w:instrText>
+            </w:r>
+            <w:r>
+              <w:rPr>
+                <w:noProof/>
+                <w:webHidden/>
+              </w:rPr>
+            </w:r>
+            <w:r>
+              <w:rPr>
+                <w:noProof/>
+                <w:webHidden/>
+              </w:rPr>
+              <w:fldChar w:fldCharType="separate"/>
+            </w:r>
+            <w:r>
+              <w:rPr>
+                <w:noProof/>
+                <w:webHidden/>
+              </w:rPr>
+              <w:t>20</w:t>
+            </w:r>
+            <w:r>
+              <w:rPr>
+                <w:noProof/>
+                <w:webHidden/>
+              </w:rPr>
+              <w:fldChar w:fldCharType="end"/>
+            </w:r>
+          </w:hyperlink>
+        </w:p>
+        <w:p>
+          <w:pPr>
+            <w:pStyle w:val="TOC3"/>
+            <w:tabs>
+              <w:tab w:val="right" w:leader="dot" w:pos="9016"/>
+            </w:tabs>
+            <w:rPr>
+              <w:noProof/>
+            </w:rPr>
+          </w:pPr>
+          <w:hyperlink w:anchor="_Toc376502145" w:history="1">
+            <w:r>
+              <w:rPr>
+                <w:rStyle w:val="Hyperlink"/>
+                <w:noProof/>
+              </w:rPr>
+              <w:t>Hvad var ikke så godt ?</w:t>
+            </w:r>
+            <w:r>
+              <w:rPr>
+                <w:noProof/>
+                <w:webHidden/>
+              </w:rPr>
+              <w:tab/>
+            </w:r>
+            <w:r>
+              <w:rPr>
+                <w:noProof/>
+                <w:webHidden/>
+              </w:rPr>
+              <w:fldChar w:fldCharType="begin"/>
+            </w:r>
+            <w:r>
+              <w:rPr>
+                <w:noProof/>
+                <w:webHidden/>
+              </w:rPr>
+              <w:instrText xml:space="preserve"> PAGEREF _Toc376502145 \h </w:instrText>
+            </w:r>
+            <w:r>
+              <w:rPr>
+                <w:noProof/>
+                <w:webHidden/>
+              </w:rPr>
+            </w:r>
+            <w:r>
+              <w:rPr>
+                <w:noProof/>
+                <w:webHidden/>
+              </w:rPr>
+              <w:fldChar w:fldCharType="separate"/>
+            </w:r>
+            <w:r>
+              <w:rPr>
+                <w:noProof/>
+                <w:webHidden/>
+              </w:rPr>
+              <w:t>21</w:t>
+            </w:r>
+            <w:r>
+              <w:rPr>
+                <w:noProof/>
+                <w:webHidden/>
+              </w:rPr>
+              <w:fldChar w:fldCharType="end"/>
+            </w:r>
+          </w:hyperlink>
+        </w:p>
+        <w:p>
+          <w:pPr>
+            <w:pStyle w:val="TOC3"/>
+            <w:tabs>
+              <w:tab w:val="right" w:leader="dot" w:pos="9016"/>
+            </w:tabs>
+            <w:rPr>
+              <w:noProof/>
+            </w:rPr>
+          </w:pPr>
+          <w:hyperlink w:anchor="_Toc376502146" w:history="1">
+            <w:r>
+              <w:rPr>
+                <w:rStyle w:val="Hyperlink"/>
+                <w:noProof/>
+              </w:rPr>
+              <w:t>Hvad kunne vi gøre bedre til næste sprint ?</w:t>
+            </w:r>
+            <w:r>
+              <w:rPr>
+                <w:noProof/>
+                <w:webHidden/>
+              </w:rPr>
+              <w:tab/>
+            </w:r>
+            <w:r>
+              <w:rPr>
+                <w:noProof/>
+                <w:webHidden/>
+              </w:rPr>
+              <w:fldChar w:fldCharType="begin"/>
+            </w:r>
+            <w:r>
+              <w:rPr>
+                <w:noProof/>
+                <w:webHidden/>
+              </w:rPr>
+              <w:instrText xml:space="preserve"> PAGEREF _Toc376502146 \h </w:instrText>
+            </w:r>
+            <w:r>
+              <w:rPr>
+                <w:noProof/>
+                <w:webHidden/>
+              </w:rPr>
+            </w:r>
+            <w:r>
+              <w:rPr>
+                <w:noProof/>
+                <w:webHidden/>
+              </w:rPr>
+              <w:fldChar w:fldCharType="separate"/>
+            </w:r>
+            <w:r>
+              <w:rPr>
+                <w:noProof/>
+                <w:webHidden/>
+              </w:rPr>
+              <w:t>21</w:t>
             </w:r>
             <w:r>
               <w:rPr>
@@ -1231,11 +2185,12 @@
               <w:noProof/>
             </w:rPr>
           </w:pPr>
-          <w:hyperlink w:anchor="_Toc376419830" w:history="1">
+          <w:hyperlink w:anchor="_Toc376502147" w:history="1">
             <w:r>
               <w:rPr>
                 <w:rStyle w:val="Hyperlink"/>
                 <w:noProof/>
+                <w:lang w:val="en-US"/>
               </w:rPr>
               <w:t>Sprint 2</w:t>
             </w:r>
@@ -1258,7 +2213,7 @@
                 <w:noProof/>
                 <w:webHidden/>
               </w:rPr>
-              <w:instrText xml:space="preserve"> PAGEREF _Toc376419830 \h </w:instrText>
+              <w:instrText xml:space="preserve"> PAGEREF _Toc376502147 \h </w:instrText>
             </w:r>
             <w:r>
               <w:rPr>
@@ -1278,7 +2233,7 @@
                 <w:noProof/>
                 <w:webHidden/>
               </w:rPr>
-              <w:t>15</w:t>
+              <w:t>21</w:t>
             </w:r>
             <w:r>
               <w:rPr>
@@ -1299,11 +2254,12 @@
               <w:noProof/>
             </w:rPr>
           </w:pPr>
-          <w:hyperlink w:anchor="_Toc376419831" w:history="1">
+          <w:hyperlink w:anchor="_Toc376502148" w:history="1">
             <w:r>
               <w:rPr>
                 <w:rStyle w:val="Hyperlink"/>
                 <w:noProof/>
+                <w:lang w:val="en-US"/>
               </w:rPr>
               <w:t>Planlægning</w:t>
             </w:r>
@@ -1326,7 +2282,7 @@
                 <w:noProof/>
                 <w:webHidden/>
               </w:rPr>
-              <w:instrText xml:space="preserve"> PAGEREF _Toc376419831 \h </w:instrText>
+              <w:instrText xml:space="preserve"> PAGEREF _Toc376502148 \h </w:instrText>
             </w:r>
             <w:r>
               <w:rPr>
@@ -1346,7 +2302,7 @@
                 <w:noProof/>
                 <w:webHidden/>
               </w:rPr>
-              <w:t>15</w:t>
+              <w:t>21</w:t>
             </w:r>
             <w:r>
               <w:rPr>
@@ -1367,11 +2323,12 @@
               <w:noProof/>
             </w:rPr>
           </w:pPr>
-          <w:hyperlink w:anchor="_Toc376419832" w:history="1">
+          <w:hyperlink w:anchor="_Toc376502149" w:history="1">
             <w:r>
               <w:rPr>
                 <w:rStyle w:val="Hyperlink"/>
                 <w:noProof/>
+                <w:lang w:val="en-US"/>
               </w:rPr>
               <w:t>Review</w:t>
             </w:r>
@@ -1394,7 +2351,7 @@
                 <w:noProof/>
                 <w:webHidden/>
               </w:rPr>
-              <w:instrText xml:space="preserve"> PAGEREF _Toc376419832 \h </w:instrText>
+              <w:instrText xml:space="preserve"> PAGEREF _Toc376502149 \h </w:instrText>
             </w:r>
             <w:r>
               <w:rPr>
@@ -1414,7 +2371,7 @@
                 <w:noProof/>
                 <w:webHidden/>
               </w:rPr>
-              <w:t>15</w:t>
+              <w:t>21</w:t>
             </w:r>
             <w:r>
               <w:rPr>
@@ -1435,11 +2392,12 @@
               <w:noProof/>
             </w:rPr>
           </w:pPr>
-          <w:hyperlink w:anchor="_Toc376419833" w:history="1">
+          <w:hyperlink w:anchor="_Toc376502150" w:history="1">
             <w:r>
               <w:rPr>
                 <w:rStyle w:val="Hyperlink"/>
                 <w:noProof/>
+                <w:lang w:val="en-US"/>
               </w:rPr>
               <w:t>Retrospective</w:t>
             </w:r>
@@ -1462,7 +2420,7 @@
                 <w:noProof/>
                 <w:webHidden/>
               </w:rPr>
-              <w:instrText xml:space="preserve"> PAGEREF _Toc376419833 \h </w:instrText>
+              <w:instrText xml:space="preserve"> PAGEREF _Toc376502150 \h </w:instrText>
             </w:r>
             <w:r>
               <w:rPr>
@@ -1482,7 +2440,7 @@
                 <w:noProof/>
                 <w:webHidden/>
               </w:rPr>
-              <w:t>15</w:t>
+              <w:t>21</w:t>
             </w:r>
             <w:r>
               <w:rPr>
@@ -1503,11 +2461,12 @@
               <w:noProof/>
             </w:rPr>
           </w:pPr>
-          <w:hyperlink w:anchor="_Toc376419834" w:history="1">
+          <w:hyperlink w:anchor="_Toc376502151" w:history="1">
             <w:r>
               <w:rPr>
                 <w:rStyle w:val="Hyperlink"/>
                 <w:noProof/>
+                <w:lang w:val="en-US"/>
               </w:rPr>
               <w:t>Sprint 3</w:t>
             </w:r>
@@ -1530,7 +2489,7 @@
                 <w:noProof/>
                 <w:webHidden/>
               </w:rPr>
-              <w:instrText xml:space="preserve"> PAGEREF _Toc376419834 \h </w:instrText>
+              <w:instrText xml:space="preserve"> PAGEREF _Toc376502151 \h </w:instrText>
             </w:r>
             <w:r>
               <w:rPr>
@@ -1550,7 +2509,7 @@
                 <w:noProof/>
                 <w:webHidden/>
               </w:rPr>
-              <w:t>15</w:t>
+              <w:t>21</w:t>
             </w:r>
             <w:r>
               <w:rPr>
@@ -1571,7 +2530,7 @@
               <w:noProof/>
             </w:rPr>
           </w:pPr>
-          <w:hyperlink w:anchor="_Toc376419835" w:history="1">
+          <w:hyperlink w:anchor="_Toc376502152" w:history="1">
             <w:r>
               <w:rPr>
                 <w:rStyle w:val="Hyperlink"/>
@@ -1598,7 +2557,7 @@
                 <w:noProof/>
                 <w:webHidden/>
               </w:rPr>
-              <w:instrText xml:space="preserve"> PAGEREF _Toc376419835 \h </w:instrText>
+              <w:instrText xml:space="preserve"> PAGEREF _Toc376502152 \h </w:instrText>
             </w:r>
             <w:r>
               <w:rPr>
@@ -1618,7 +2577,7 @@
                 <w:noProof/>
                 <w:webHidden/>
               </w:rPr>
-              <w:t>16</w:t>
+              <w:t>21</w:t>
             </w:r>
             <w:r>
               <w:rPr>
@@ -1639,7 +2598,7 @@
               <w:noProof/>
             </w:rPr>
           </w:pPr>
-          <w:hyperlink w:anchor="_Toc376419836" w:history="1">
+          <w:hyperlink w:anchor="_Toc376502153" w:history="1">
             <w:r>
               <w:rPr>
                 <w:rStyle w:val="Hyperlink"/>
@@ -1666,7 +2625,7 @@
                 <w:noProof/>
                 <w:webHidden/>
               </w:rPr>
-              <w:instrText xml:space="preserve"> PAGEREF _Toc376419836 \h </w:instrText>
+              <w:instrText xml:space="preserve"> PAGEREF _Toc376502153 \h </w:instrText>
             </w:r>
             <w:r>
               <w:rPr>
@@ -1686,7 +2645,7 @@
                 <w:noProof/>
                 <w:webHidden/>
               </w:rPr>
-              <w:t>16</w:t>
+              <w:t>22</w:t>
             </w:r>
             <w:r>
               <w:rPr>
@@ -1707,7 +2666,7 @@
               <w:noProof/>
             </w:rPr>
           </w:pPr>
-          <w:hyperlink w:anchor="_Toc376419837" w:history="1">
+          <w:hyperlink w:anchor="_Toc376502154" w:history="1">
             <w:r>
               <w:rPr>
                 <w:rStyle w:val="Hyperlink"/>
@@ -1734,7 +2693,7 @@
                 <w:noProof/>
                 <w:webHidden/>
               </w:rPr>
-              <w:instrText xml:space="preserve"> PAGEREF _Toc376419837 \h </w:instrText>
+              <w:instrText xml:space="preserve"> PAGEREF _Toc376502154 \h </w:instrText>
             </w:r>
             <w:r>
               <w:rPr>
@@ -1754,7 +2713,7 @@
                 <w:noProof/>
                 <w:webHidden/>
               </w:rPr>
-              <w:t>17</w:t>
+              <w:t>22</w:t>
             </w:r>
             <w:r>
               <w:rPr>
@@ -1775,7 +2734,7 @@
               <w:noProof/>
             </w:rPr>
           </w:pPr>
-          <w:hyperlink w:anchor="_Toc376419838" w:history="1">
+          <w:hyperlink w:anchor="_Toc376502155" w:history="1">
             <w:r>
               <w:rPr>
                 <w:rStyle w:val="Hyperlink"/>
@@ -1802,7 +2761,7 @@
                 <w:noProof/>
                 <w:webHidden/>
               </w:rPr>
-              <w:instrText xml:space="preserve"> PAGEREF _Toc376419838 \h </w:instrText>
+              <w:instrText xml:space="preserve"> PAGEREF _Toc376502155 \h </w:instrText>
             </w:r>
             <w:r>
               <w:rPr>
@@ -1822,7 +2781,7 @@
                 <w:noProof/>
                 <w:webHidden/>
               </w:rPr>
-              <w:t>18</w:t>
+              <w:t>23</w:t>
             </w:r>
             <w:r>
               <w:rPr>
@@ -1843,7 +2802,7 @@
               <w:noProof/>
             </w:rPr>
           </w:pPr>
-          <w:hyperlink w:anchor="_Toc376419839" w:history="1">
+          <w:hyperlink w:anchor="_Toc376502156" w:history="1">
             <w:r>
               <w:rPr>
                 <w:rStyle w:val="Hyperlink"/>
@@ -1870,7 +2829,7 @@
                 <w:noProof/>
                 <w:webHidden/>
               </w:rPr>
-              <w:instrText xml:space="preserve"> PAGEREF _Toc376419839 \h </w:instrText>
+              <w:instrText xml:space="preserve"> PAGEREF _Toc376502156 \h </w:instrText>
             </w:r>
             <w:r>
               <w:rPr>
@@ -1890,7 +2849,7 @@
                 <w:noProof/>
                 <w:webHidden/>
               </w:rPr>
-              <w:t>18</w:t>
+              <w:t>23</w:t>
             </w:r>
             <w:r>
               <w:rPr>
@@ -1920,20 +2879,18 @@
       <w:r>
         <w:br w:type="page"/>
       </w:r>
-      <w:bookmarkStart w:id="0" w:name="_Toc376419813"/>
-      <w:bookmarkStart w:id="1" w:name="_GoBack"/>
-      <w:bookmarkEnd w:id="1"/>
+      <w:bookmarkStart w:id="1" w:name="_Toc376502116"/>
       <w:r>
         <w:lastRenderedPageBreak/>
         <w:t>Teori</w:t>
       </w:r>
-      <w:bookmarkEnd w:id="0"/>
+      <w:bookmarkEnd w:id="1"/>
     </w:p>
     <w:p>
       <w:pPr>
         <w:pStyle w:val="Heading2"/>
       </w:pPr>
-      <w:bookmarkStart w:id="2" w:name="_Toc376419814"/>
+      <w:bookmarkStart w:id="2" w:name="_Toc376502117"/>
       <w:r>
         <w:t>Unified Process</w:t>
       </w:r>
@@ -1958,7 +2915,7 @@
       <w:pPr>
         <w:pStyle w:val="Heading3"/>
       </w:pPr>
-      <w:bookmarkStart w:id="3" w:name="_Toc376419815"/>
+      <w:bookmarkStart w:id="3" w:name="_Toc376502118"/>
       <w:r>
         <w:t>Hvordan er UP anderledes fra den Agile Systemudviklingsmetode ?</w:t>
       </w:r>
@@ -1973,7 +2930,7 @@
       <w:pPr>
         <w:pStyle w:val="Heading2"/>
       </w:pPr>
-      <w:bookmarkStart w:id="4" w:name="_Toc376419816"/>
+      <w:bookmarkStart w:id="4" w:name="_Toc376502119"/>
       <w:r>
         <w:t>Scrum</w:t>
       </w:r>
@@ -2543,7 +3500,7 @@
       <w:pPr>
         <w:pStyle w:val="Heading2"/>
       </w:pPr>
-      <w:bookmarkStart w:id="5" w:name="_Toc376419817"/>
+      <w:bookmarkStart w:id="5" w:name="_Toc376502120"/>
       <w:r>
         <w:lastRenderedPageBreak/>
         <w:t>Extreme Programming</w:t>
@@ -2554,7 +3511,7 @@
       <w:pPr>
         <w:pStyle w:val="Heading2"/>
       </w:pPr>
-      <w:bookmarkStart w:id="6" w:name="_Toc376419818"/>
+      <w:bookmarkStart w:id="6" w:name="_Toc376502121"/>
       <w:r>
         <w:t>Kanban</w:t>
       </w:r>
@@ -2692,27 +3649,14 @@
       <w:r>
         <w:t xml:space="preserve">Figur </w:t>
       </w:r>
-      <w:r>
-        <w:fldChar w:fldCharType="begin"/>
-      </w:r>
-      <w:r>
-        <w:instrText xml:space="preserve"> SEQ Figur \* ARABIC </w:instrText>
-      </w:r>
-      <w:r>
-        <w:fldChar w:fldCharType="separate"/>
-      </w:r>
-      <w:r>
-        <w:rPr>
-          <w:noProof/>
-        </w:rPr>
-        <w:t>1</w:t>
-      </w:r>
-      <w:r>
-        <w:rPr>
-          <w:noProof/>
-        </w:rPr>
-        <w:fldChar w:fldCharType="end"/>
-      </w:r>
+      <w:fldSimple w:instr=" SEQ Figur \* ARABIC ">
+        <w:r>
+          <w:rPr>
+            <w:noProof/>
+          </w:rPr>
+          <w:t>1</w:t>
+        </w:r>
+      </w:fldSimple>
       <w:r>
         <w:t xml:space="preserve"> - Kanban board</w:t>
       </w:r>
@@ -2891,7 +3835,7 @@
       <w:pPr>
         <w:pStyle w:val="Heading2"/>
       </w:pPr>
-      <w:bookmarkStart w:id="7" w:name="_Toc376419819"/>
+      <w:bookmarkStart w:id="7" w:name="_Toc376502122"/>
       <w:r>
         <w:lastRenderedPageBreak/>
         <w:t>Metodevalg</w:t>
@@ -3109,7 +4053,7 @@
       <w:pPr>
         <w:pStyle w:val="Heading2"/>
       </w:pPr>
-      <w:bookmarkStart w:id="8" w:name="_Toc376419820"/>
+      <w:bookmarkStart w:id="8" w:name="_Toc376502123"/>
       <w:r>
         <w:t>Risikostyring</w:t>
       </w:r>
@@ -3129,7 +4073,7 @@
       <w:pPr>
         <w:pStyle w:val="Heading1"/>
       </w:pPr>
-      <w:bookmarkStart w:id="9" w:name="_Toc376419821"/>
+      <w:bookmarkStart w:id="9" w:name="_Toc376502124"/>
       <w:r>
         <w:t>Product Vision</w:t>
       </w:r>
@@ -3147,10 +4091,12 @@
       <w:pPr>
         <w:pStyle w:val="Heading2"/>
       </w:pPr>
+      <w:bookmarkStart w:id="10" w:name="_Toc376502125"/>
       <w:r>
         <w:lastRenderedPageBreak/>
         <w:t>Målgruppen</w:t>
       </w:r>
+      <w:bookmarkEnd w:id="10"/>
     </w:p>
     <w:p>
       <w:pPr>
@@ -3252,9 +4198,11 @@
       <w:pPr>
         <w:pStyle w:val="Heading2"/>
       </w:pPr>
+      <w:bookmarkStart w:id="11" w:name="_Toc376502126"/>
       <w:r>
         <w:t>Brugsscenarier</w:t>
       </w:r>
+      <w:bookmarkEnd w:id="11"/>
     </w:p>
     <w:p>
       <w:pPr>
@@ -4331,9 +5279,11 @@
       <w:pPr>
         <w:pStyle w:val="Heading2"/>
       </w:pPr>
+      <w:bookmarkStart w:id="12" w:name="_Toc376502127"/>
       <w:r>
         <w:t>Behov</w:t>
       </w:r>
+      <w:bookmarkEnd w:id="12"/>
     </w:p>
     <w:p>
       <w:pPr>
@@ -4347,9 +5297,11 @@
       <w:pPr>
         <w:pStyle w:val="Heading2"/>
       </w:pPr>
+      <w:bookmarkStart w:id="13" w:name="_Toc376502128"/>
       <w:r>
         <w:t>Produkt</w:t>
       </w:r>
+      <w:bookmarkEnd w:id="13"/>
     </w:p>
     <w:p>
       <w:pPr>
@@ -4429,10 +5381,12 @@
       <w:pPr>
         <w:pStyle w:val="Heading2"/>
       </w:pPr>
+      <w:bookmarkStart w:id="14" w:name="_Toc376502129"/>
       <w:r>
         <w:lastRenderedPageBreak/>
         <w:t>Værdi</w:t>
       </w:r>
+      <w:bookmarkEnd w:id="14"/>
     </w:p>
     <w:p>
       <w:pPr>
@@ -4495,9 +5449,11 @@
       <w:pPr>
         <w:pStyle w:val="Heading2"/>
       </w:pPr>
+      <w:bookmarkStart w:id="15" w:name="_Toc376502130"/>
       <w:r>
         <w:t>konkurrence</w:t>
       </w:r>
+      <w:bookmarkEnd w:id="15"/>
     </w:p>
     <w:p>
       <w:pPr>
@@ -4673,9 +5629,11 @@
       <w:pPr>
         <w:pStyle w:val="Heading3"/>
       </w:pPr>
+      <w:bookmarkStart w:id="16" w:name="_Toc376502131"/>
       <w:r>
         <w:t>Navn og Applikation Statement</w:t>
       </w:r>
+      <w:bookmarkEnd w:id="16"/>
     </w:p>
     <w:p>
       <w:pPr>
@@ -4709,113 +5667,824 @@
       <w:pPr>
         <w:pStyle w:val="Heading2"/>
       </w:pPr>
-      <w:bookmarkStart w:id="10" w:name="_Toc376419822"/>
+      <w:bookmarkStart w:id="17" w:name="_Toc376502132"/>
       <w:r>
         <w:t>Kanvas</w:t>
       </w:r>
-      <w:bookmarkEnd w:id="10"/>
+      <w:bookmarkEnd w:id="17"/>
     </w:p>
     <w:p>
       <w:pPr>
         <w:pStyle w:val="NormalWeb"/>
         <w:spacing w:before="0" w:beforeAutospacing="0" w:after="0" w:afterAutospacing="0"/>
       </w:pPr>
-      <w:bookmarkStart w:id="11" w:name="_Toc376419823"/>
+      <w:bookmarkStart w:id="18" w:name="_Toc376502133"/>
       <w:r>
         <w:rPr>
           <w:rStyle w:val="Heading1Char"/>
         </w:rPr>
         <w:t>Projektplanlægning</w:t>
       </w:r>
-      <w:bookmarkEnd w:id="11"/>
+      <w:bookmarkEnd w:id="18"/>
     </w:p>
     <w:p>
       <w:pPr>
         <w:pStyle w:val="NormalWeb"/>
         <w:spacing w:before="0" w:beforeAutospacing="0" w:after="0" w:afterAutospacing="0"/>
       </w:pPr>
-      <w:bookmarkStart w:id="12" w:name="_Toc376419824"/>
+      <w:bookmarkStart w:id="19" w:name="_Toc376502134"/>
       <w:r>
         <w:rPr>
           <w:rStyle w:val="Heading1Char"/>
         </w:rPr>
         <w:t>Sprint 0</w:t>
       </w:r>
-      <w:bookmarkEnd w:id="12"/>
+      <w:bookmarkEnd w:id="19"/>
     </w:p>
     <w:p>
       <w:pPr>
         <w:pStyle w:val="Heading2"/>
       </w:pPr>
-      <w:bookmarkStart w:id="13" w:name="_Toc376419825"/>
+      <w:bookmarkStart w:id="20" w:name="_Toc376502135"/>
       <w:r>
         <w:t>Spikes</w:t>
       </w:r>
-      <w:bookmarkEnd w:id="13"/>
+      <w:bookmarkEnd w:id="20"/>
     </w:p>
     <w:p>
       <w:pPr>
         <w:pStyle w:val="NormalWeb"/>
         <w:spacing w:before="0" w:beforeAutospacing="0" w:after="0" w:afterAutospacing="0"/>
       </w:pPr>
-      <w:bookmarkStart w:id="14" w:name="_Toc376419826"/>
+      <w:bookmarkStart w:id="21" w:name="_Toc376502136"/>
       <w:r>
         <w:rPr>
           <w:rStyle w:val="Heading1Char"/>
         </w:rPr>
         <w:t>Sprint 1</w:t>
       </w:r>
-      <w:bookmarkEnd w:id="14"/>
+      <w:bookmarkEnd w:id="21"/>
     </w:p>
     <w:p>
       <w:pPr>
         <w:pStyle w:val="Heading2"/>
-        <w:rPr>
-          <w:lang w:val="en-US"/>
-        </w:rPr>
-      </w:pPr>
-      <w:bookmarkStart w:id="15" w:name="_Toc376419827"/>
+      </w:pPr>
+      <w:bookmarkStart w:id="22" w:name="_Toc376502137"/>
+      <w:r>
+        <w:t>Planlægning</w:t>
+      </w:r>
+      <w:bookmarkEnd w:id="22"/>
+    </w:p>
+    <w:p>
+      <w:pPr>
+        <w:pStyle w:val="Heading3"/>
+      </w:pPr>
+      <w:bookmarkStart w:id="23" w:name="_Toc376502138"/>
       <w:proofErr w:type="spellStart"/>
       <w:r>
-        <w:rPr>
-          <w:lang w:val="en-US"/>
-        </w:rPr>
-        <w:t>Planlægning</w:t>
-      </w:r>
-      <w:bookmarkEnd w:id="15"/>
+        <w:t>Velocity</w:t>
+      </w:r>
+      <w:bookmarkEnd w:id="23"/>
       <w:proofErr w:type="spellEnd"/>
     </w:p>
     <w:p>
+      <w:r>
+        <w:t xml:space="preserve">Som tidligere nævnt i sprint 0 afsnittet er vores </w:t>
+      </w:r>
+      <w:proofErr w:type="spellStart"/>
+      <w:r>
+        <w:t>productbacklog</w:t>
+      </w:r>
+      <w:proofErr w:type="spellEnd"/>
+      <w:r>
+        <w:t xml:space="preserve"> prioriteret i samarbejde med vores </w:t>
+      </w:r>
+      <w:proofErr w:type="spellStart"/>
+      <w:r>
+        <w:t>productowner</w:t>
+      </w:r>
+      <w:proofErr w:type="spellEnd"/>
+      <w:r>
+        <w:t xml:space="preserve"> i sprint 0. For at finde ud af hvilken </w:t>
+      </w:r>
+      <w:proofErr w:type="spellStart"/>
+      <w:r>
+        <w:t>velocity</w:t>
+      </w:r>
+      <w:proofErr w:type="spellEnd"/>
+      <w:r>
+        <w:t xml:space="preserve"> vi skulle arbejde ud fra i det første sprint skulle en middel sværhedsgrad sættes til 5 ifølge reglerne fra </w:t>
+      </w:r>
+      <w:proofErr w:type="spellStart"/>
+      <w:r>
+        <w:t>planning</w:t>
+      </w:r>
+      <w:proofErr w:type="spellEnd"/>
+      <w:r>
+        <w:t xml:space="preserve"> poker. Her valgte vi </w:t>
+      </w:r>
+      <w:proofErr w:type="spellStart"/>
+      <w:r>
+        <w:t>userstorien</w:t>
+      </w:r>
+      <w:proofErr w:type="spellEnd"/>
+      <w:r>
+        <w:t xml:space="preserve"> Tilføj log som en middelopgave og diskuterede frem og tilbage om hvor lang tid den ville tage. Vi nåede frem til en konsensus af at det ville tage 4 mandedage at færdiggøre den </w:t>
+      </w:r>
+      <w:proofErr w:type="spellStart"/>
+      <w:r>
+        <w:t>userstory</w:t>
+      </w:r>
+      <w:proofErr w:type="spellEnd"/>
+      <w:r>
+        <w:t xml:space="preserve">. Herefter divideres de 5 middel storypoints med de 4 mandedage som giver en pointer om hvor mange storypoints man kan nå pr. dag. Så det vil sige 1,25 storypoints pr. dag i sprint 1. Vi er 4 mand i gruppen og derfor ganges 4 med 5 dage som sprintet består af som giver 20 mandedage som så ganges med de 1,25 storypoints som kan opnås pr. dag hvilket lander os på 25 storypoints i alt for sprint 1. For at korrigere for par programmering har vi så divideret de 25 med 2 fordi </w:t>
+      </w:r>
+      <w:proofErr w:type="spellStart"/>
+      <w:r>
+        <w:t>hey</w:t>
+      </w:r>
+      <w:proofErr w:type="spellEnd"/>
+      <w:r>
+        <w:t xml:space="preserve"> et par er 2. dette giver os så 12,5 storypoints som skal udføres for sprint 1. </w:t>
+      </w:r>
+    </w:p>
+    <w:p>
+      <w:pPr>
+        <w:pStyle w:val="Heading3"/>
+      </w:pPr>
+      <w:bookmarkStart w:id="24" w:name="_Toc376502139"/>
+      <w:r>
+        <w:t>Planning poker</w:t>
+      </w:r>
+      <w:bookmarkEnd w:id="24"/>
+    </w:p>
+    <w:p>
+      <w:r>
+        <w:t xml:space="preserve">Med vores middel </w:t>
+      </w:r>
+      <w:proofErr w:type="spellStart"/>
+      <w:r>
+        <w:t>userstory</w:t>
+      </w:r>
+      <w:proofErr w:type="spellEnd"/>
+      <w:r>
+        <w:t xml:space="preserve"> tilføj log som er estimeret til 5 storypoints var det nu på tide at gå i gang med </w:t>
+      </w:r>
+      <w:proofErr w:type="spellStart"/>
+      <w:r>
+        <w:t>planning</w:t>
+      </w:r>
+      <w:proofErr w:type="spellEnd"/>
+      <w:r>
+        <w:t xml:space="preserve"> poker for at finde ud hvor mange storypoints de andre </w:t>
+      </w:r>
+      <w:proofErr w:type="spellStart"/>
+      <w:r>
+        <w:t>userstories</w:t>
+      </w:r>
+      <w:proofErr w:type="spellEnd"/>
+      <w:r>
+        <w:t xml:space="preserve"> skulle have af points. Inden vi gik i gang lavede vi lige en hurtig estimering af hvor mange </w:t>
+      </w:r>
+      <w:proofErr w:type="spellStart"/>
+      <w:r>
+        <w:t>userstories</w:t>
+      </w:r>
+      <w:proofErr w:type="spellEnd"/>
+      <w:r>
+        <w:t xml:space="preserve"> vi kunne nå, for at finde ud af hvor mange </w:t>
+      </w:r>
+      <w:proofErr w:type="spellStart"/>
+      <w:r>
+        <w:t>userstories</w:t>
+      </w:r>
+      <w:proofErr w:type="spellEnd"/>
+      <w:r>
+        <w:t xml:space="preserve"> vi skulle lave </w:t>
+      </w:r>
+      <w:proofErr w:type="spellStart"/>
+      <w:r>
+        <w:t>planning</w:t>
+      </w:r>
+      <w:proofErr w:type="spellEnd"/>
+      <w:r>
+        <w:t xml:space="preserve"> poker for. Derfor lavede vi estimering på de første 4 </w:t>
+      </w:r>
+      <w:proofErr w:type="spellStart"/>
+      <w:r>
+        <w:t>userstories</w:t>
+      </w:r>
+      <w:proofErr w:type="spellEnd"/>
+      <w:r>
+        <w:t xml:space="preserve"> i </w:t>
+      </w:r>
+      <w:proofErr w:type="spellStart"/>
+      <w:r>
+        <w:t>productbackloggen</w:t>
+      </w:r>
+      <w:proofErr w:type="spellEnd"/>
+      <w:r>
+        <w:t xml:space="preserve">. Efter vild diskussion endte vi med at give de første 4 </w:t>
+      </w:r>
+      <w:proofErr w:type="spellStart"/>
+      <w:r>
+        <w:t>userstories</w:t>
+      </w:r>
+      <w:proofErr w:type="spellEnd"/>
+      <w:r>
+        <w:t xml:space="preserve"> følgende point:</w:t>
+      </w:r>
+    </w:p>
+    <w:p>
+      <w:pPr>
+        <w:pStyle w:val="ListParagraph"/>
+        <w:numPr>
+          <w:ilvl w:val="0"/>
+          <w:numId w:val="25"/>
+        </w:numPr>
+      </w:pPr>
+      <w:r>
+        <w:t>Tilføj log – 5 point</w:t>
+      </w:r>
+    </w:p>
+    <w:p>
+      <w:pPr>
+        <w:pStyle w:val="ListParagraph"/>
+        <w:numPr>
+          <w:ilvl w:val="0"/>
+          <w:numId w:val="25"/>
+        </w:numPr>
+      </w:pPr>
+      <w:r>
+        <w:t>Progress tab – 3 point</w:t>
+      </w:r>
+    </w:p>
+    <w:p>
+      <w:pPr>
+        <w:pStyle w:val="ListParagraph"/>
+        <w:numPr>
+          <w:ilvl w:val="0"/>
+          <w:numId w:val="25"/>
+        </w:numPr>
+      </w:pPr>
+      <w:r>
+        <w:t>Beregning af xp – 8 point</w:t>
+      </w:r>
+    </w:p>
+    <w:p>
+      <w:pPr>
+        <w:pStyle w:val="ListParagraph"/>
+        <w:numPr>
+          <w:ilvl w:val="0"/>
+          <w:numId w:val="25"/>
+        </w:numPr>
+      </w:pPr>
+      <w:r>
+        <w:t xml:space="preserve">Tildel </w:t>
+      </w:r>
+      <w:proofErr w:type="spellStart"/>
+      <w:r>
+        <w:t>achievements</w:t>
+      </w:r>
+      <w:proofErr w:type="spellEnd"/>
+      <w:r>
+        <w:t xml:space="preserve"> – 8 point</w:t>
+      </w:r>
+    </w:p>
+    <w:p>
+      <w:pPr>
+        <w:pStyle w:val="Heading3"/>
+      </w:pPr>
+      <w:bookmarkStart w:id="25" w:name="_Toc376502140"/>
+      <w:r>
+        <w:t xml:space="preserve">Fra </w:t>
+      </w:r>
+      <w:proofErr w:type="spellStart"/>
+      <w:r>
+        <w:t>productbacklog</w:t>
+      </w:r>
+      <w:proofErr w:type="spellEnd"/>
+      <w:r>
+        <w:t xml:space="preserve"> til </w:t>
+      </w:r>
+      <w:proofErr w:type="spellStart"/>
+      <w:r>
+        <w:t>sprintbacklog</w:t>
+      </w:r>
+      <w:bookmarkEnd w:id="25"/>
+      <w:proofErr w:type="spellEnd"/>
+    </w:p>
+    <w:p>
+      <w:r>
+        <w:t xml:space="preserve">Nu skulle der føres opgaver fra </w:t>
+      </w:r>
+      <w:proofErr w:type="spellStart"/>
+      <w:r>
+        <w:t>productbackloggen</w:t>
+      </w:r>
+      <w:proofErr w:type="spellEnd"/>
+      <w:r>
+        <w:t xml:space="preserve"> over til </w:t>
+      </w:r>
+      <w:proofErr w:type="spellStart"/>
+      <w:r>
+        <w:t>sprintbackloggen</w:t>
+      </w:r>
+      <w:proofErr w:type="spellEnd"/>
+      <w:r>
+        <w:t xml:space="preserve">. De højest prioriterede skal selvfølgelig tages ind først. Dette medførte dog at der var enten alt for lidt point for sprintet eller alt for mange point. De første 3 </w:t>
+      </w:r>
+      <w:proofErr w:type="spellStart"/>
+      <w:r>
+        <w:t>stories</w:t>
+      </w:r>
+      <w:proofErr w:type="spellEnd"/>
+      <w:r>
+        <w:t xml:space="preserve"> giver 16 point og de første to giver 8 point.  Derfor snakkede vi om at tage en lavere prioriteret </w:t>
+      </w:r>
+      <w:proofErr w:type="spellStart"/>
+      <w:r>
+        <w:t>userstory</w:t>
+      </w:r>
+      <w:proofErr w:type="spellEnd"/>
+      <w:r>
+        <w:t xml:space="preserve"> ind i stedet for, så det passer bedre med pointene for sprintet. Efter at have diskuteret hvilke </w:t>
+      </w:r>
+      <w:proofErr w:type="spellStart"/>
+      <w:r>
+        <w:t>userstories</w:t>
+      </w:r>
+      <w:proofErr w:type="spellEnd"/>
+      <w:r>
+        <w:t xml:space="preserve"> som kunne tages ind, blev vi enige </w:t>
+      </w:r>
+      <w:r>
+        <w:lastRenderedPageBreak/>
+        <w:t xml:space="preserve">om opret bruger </w:t>
+      </w:r>
+      <w:proofErr w:type="spellStart"/>
+      <w:r>
+        <w:t>storien</w:t>
+      </w:r>
+      <w:proofErr w:type="spellEnd"/>
+      <w:r>
+        <w:t xml:space="preserve">. Mens vi diskuterede snakkede vi også om at den ville give god mening at lave som en af de første, da brugeren skal bruges hele vejen igennem systemet. Men før at vi endegyldigt kunne tage beslutningen </w:t>
+      </w:r>
+      <w:proofErr w:type="spellStart"/>
+      <w:r>
+        <w:t>indragede</w:t>
+      </w:r>
+      <w:proofErr w:type="spellEnd"/>
+      <w:r>
+        <w:t xml:space="preserve"> vi vores </w:t>
+      </w:r>
+      <w:proofErr w:type="spellStart"/>
+      <w:r>
+        <w:t>productowner</w:t>
+      </w:r>
+      <w:proofErr w:type="spellEnd"/>
+      <w:r>
+        <w:t xml:space="preserve"> i problemstillingen. </w:t>
+      </w:r>
+      <w:proofErr w:type="spellStart"/>
+      <w:r>
+        <w:t>Productowner</w:t>
+      </w:r>
+      <w:proofErr w:type="spellEnd"/>
+      <w:r>
+        <w:t xml:space="preserve"> synes det gav mening at få flyttet opret bruger </w:t>
+      </w:r>
+      <w:proofErr w:type="spellStart"/>
+      <w:r>
+        <w:t>storien</w:t>
+      </w:r>
+      <w:proofErr w:type="spellEnd"/>
+      <w:r>
+        <w:t xml:space="preserve"> ind i det første sprint, så derfor hav valg følgende </w:t>
+      </w:r>
+      <w:proofErr w:type="spellStart"/>
+      <w:r>
+        <w:t>userstories</w:t>
+      </w:r>
+      <w:proofErr w:type="spellEnd"/>
+      <w:r>
+        <w:t xml:space="preserve"> til vores </w:t>
+      </w:r>
+      <w:proofErr w:type="spellStart"/>
+      <w:r>
+        <w:t>sprintbacklog</w:t>
+      </w:r>
+      <w:proofErr w:type="spellEnd"/>
+      <w:r>
+        <w:t xml:space="preserve"> i sprint 1:</w:t>
+      </w:r>
+    </w:p>
+    <w:p>
+      <w:pPr>
+        <w:pStyle w:val="ListParagraph"/>
+        <w:numPr>
+          <w:ilvl w:val="0"/>
+          <w:numId w:val="26"/>
+        </w:numPr>
+      </w:pPr>
+      <w:r>
+        <w:t>Tilføj log – 5 point</w:t>
+      </w:r>
+    </w:p>
+    <w:p>
+      <w:pPr>
+        <w:pStyle w:val="ListParagraph"/>
+        <w:numPr>
+          <w:ilvl w:val="0"/>
+          <w:numId w:val="26"/>
+        </w:numPr>
+      </w:pPr>
+      <w:r>
+        <w:t>Progress tab – 3 point</w:t>
+      </w:r>
+    </w:p>
+    <w:p>
+      <w:pPr>
+        <w:pStyle w:val="ListParagraph"/>
+        <w:numPr>
+          <w:ilvl w:val="0"/>
+          <w:numId w:val="26"/>
+        </w:numPr>
+      </w:pPr>
+      <w:r>
+        <w:t>Opret bruger 3 point</w:t>
+      </w:r>
+    </w:p>
+    <w:p>
+      <w:r>
+        <w:t xml:space="preserve">Sammenlagt giver de 3 </w:t>
+      </w:r>
+      <w:proofErr w:type="spellStart"/>
+      <w:r>
+        <w:t>stories</w:t>
+      </w:r>
+      <w:proofErr w:type="spellEnd"/>
+      <w:r>
+        <w:t xml:space="preserve"> 11 point, hvilket passer fint med de 12,5 point vi har som </w:t>
+      </w:r>
+      <w:proofErr w:type="spellStart"/>
+      <w:r>
+        <w:t>velocity</w:t>
+      </w:r>
+      <w:proofErr w:type="spellEnd"/>
+      <w:r>
+        <w:t xml:space="preserve"> for sprintet.</w:t>
+      </w:r>
+    </w:p>
+    <w:p>
+      <w:pPr>
+        <w:pStyle w:val="Heading3"/>
+      </w:pPr>
+      <w:bookmarkStart w:id="26" w:name="_Toc376502141"/>
+      <w:r>
+        <w:t>Processen</w:t>
+      </w:r>
+      <w:bookmarkEnd w:id="26"/>
+    </w:p>
+    <w:p>
+      <w:r>
+        <w:t xml:space="preserve">Progress tab </w:t>
+      </w:r>
+      <w:proofErr w:type="spellStart"/>
+      <w:r>
+        <w:t>userstory</w:t>
+      </w:r>
+      <w:proofErr w:type="spellEnd"/>
+      <w:r>
+        <w:t xml:space="preserve"> blev flyttet til sprint 2, da den ikke blev brændt</w:t>
+      </w:r>
+    </w:p>
+    <w:p>
       <w:pPr>
         <w:pStyle w:val="Heading2"/>
-        <w:rPr>
-          <w:lang w:val="en-US"/>
-        </w:rPr>
-      </w:pPr>
-      <w:bookmarkStart w:id="16" w:name="_Toc376419828"/>
-      <w:r>
-        <w:rPr>
-          <w:lang w:val="en-US"/>
-        </w:rPr>
+      </w:pPr>
+      <w:bookmarkStart w:id="27" w:name="_Toc376502142"/>
+      <w:proofErr w:type="spellStart"/>
+      <w:r>
         <w:t>Review</w:t>
       </w:r>
-      <w:bookmarkEnd w:id="16"/>
+      <w:bookmarkEnd w:id="27"/>
+      <w:proofErr w:type="spellEnd"/>
+    </w:p>
+    <w:p>
+      <w:r>
+        <w:t xml:space="preserve">Målene for sprint 1 var at få færdiggjort Tilføj log, Progress tab og Opret bruger. Som det kan ses på </w:t>
+      </w:r>
+      <w:proofErr w:type="spellStart"/>
+      <w:r>
+        <w:t>burndown</w:t>
+      </w:r>
+      <w:proofErr w:type="spellEnd"/>
+      <w:r>
+        <w:t xml:space="preserve"> </w:t>
+      </w:r>
+      <w:proofErr w:type="spellStart"/>
+      <w:r>
+        <w:t>chartet</w:t>
+      </w:r>
+      <w:proofErr w:type="spellEnd"/>
+      <w:r>
+        <w:t xml:space="preserve"> se </w:t>
+      </w:r>
+      <w:proofErr w:type="gramStart"/>
+      <w:r>
+        <w:t>bilag ?</w:t>
+      </w:r>
+      <w:proofErr w:type="gramEnd"/>
+      <w:r>
+        <w:t xml:space="preserve"> er det kun opret bruger og tilføj log som er blevet lavet færdig i sprintet. Progress tab skal derfor overføres til sprint 2.</w:t>
+      </w:r>
+    </w:p>
+    <w:p>
+      <w:r>
+        <w:t xml:space="preserve">Den første dag i sprintet blev der ikke brændt nogle SP dog er dette ikke alarmerende da den første dag i sprintet skal bruges på planlægning af det pågældende sprint. Vores Rest-service </w:t>
+      </w:r>
+      <w:proofErr w:type="spellStart"/>
+      <w:r>
+        <w:t>spike</w:t>
+      </w:r>
+      <w:proofErr w:type="spellEnd"/>
+      <w:r>
+        <w:t xml:space="preserve"> fra sprint 0 havde vi ikke fået færdig. Dette skyldes at det var ukendt område for os alle og derfor skulle der bruges ekstra tid i sprintet på at løse denne opgave. Det var vigtigt for </w:t>
+      </w:r>
+      <w:proofErr w:type="spellStart"/>
+      <w:r>
+        <w:t>productowner</w:t>
+      </w:r>
+      <w:proofErr w:type="spellEnd"/>
+      <w:r>
+        <w:t xml:space="preserve"> at Rest-servicen kom op at køre så at programmet kunne konsumeres af flere forskellige klienter. Så derfor havde vi en udvikler til at arbejde på </w:t>
+      </w:r>
+      <w:proofErr w:type="spellStart"/>
+      <w:r>
+        <w:t>spiken</w:t>
+      </w:r>
+      <w:proofErr w:type="spellEnd"/>
+      <w:r>
+        <w:t xml:space="preserve"> den 2 dag i sprintet, hvor den også blev færdiggjort. Onsdag fik vi så lavet de 2 </w:t>
+      </w:r>
+      <w:proofErr w:type="spellStart"/>
+      <w:proofErr w:type="gramStart"/>
+      <w:r>
+        <w:t>userstories</w:t>
+      </w:r>
+      <w:proofErr w:type="spellEnd"/>
+      <w:r>
+        <w:t xml:space="preserve">  Tilføj</w:t>
+      </w:r>
+      <w:proofErr w:type="gramEnd"/>
+      <w:r>
+        <w:t xml:space="preserve"> log og Opret bruger som vi så brændte torsdag morgen til det daglige </w:t>
+      </w:r>
+      <w:proofErr w:type="spellStart"/>
+      <w:r>
+        <w:t>scrum</w:t>
+      </w:r>
+      <w:proofErr w:type="spellEnd"/>
+      <w:r>
+        <w:t xml:space="preserve"> møde. Den sidste dag i sprintet nåede vi desværre ikke at få lavet </w:t>
+      </w:r>
+      <w:proofErr w:type="spellStart"/>
+      <w:r>
+        <w:t>userstorien</w:t>
+      </w:r>
+      <w:proofErr w:type="spellEnd"/>
+      <w:r>
+        <w:t xml:space="preserve"> </w:t>
+      </w:r>
+      <w:proofErr w:type="spellStart"/>
+      <w:r>
+        <w:t>progress</w:t>
+      </w:r>
+      <w:proofErr w:type="spellEnd"/>
+      <w:r>
+        <w:t xml:space="preserve"> tab færdig, da der som nævnt tidligere var brugt tid på at lave en </w:t>
+      </w:r>
+      <w:proofErr w:type="spellStart"/>
+      <w:r>
+        <w:t>spike</w:t>
+      </w:r>
+      <w:proofErr w:type="spellEnd"/>
+      <w:r>
+        <w:t xml:space="preserve"> færdig fra sprint 0. Derudover skulle udviklerne også lige vænne sig til at arbejde med test-</w:t>
+      </w:r>
+      <w:proofErr w:type="spellStart"/>
+      <w:r>
+        <w:t>first</w:t>
+      </w:r>
+      <w:proofErr w:type="spellEnd"/>
+      <w:r>
+        <w:t xml:space="preserve"> og </w:t>
+      </w:r>
+      <w:proofErr w:type="spellStart"/>
+      <w:r>
+        <w:t>unittesting</w:t>
+      </w:r>
+      <w:proofErr w:type="spellEnd"/>
+      <w:r>
+        <w:t xml:space="preserve"> i </w:t>
+      </w:r>
+      <w:proofErr w:type="spellStart"/>
+      <w:r>
+        <w:t>visual</w:t>
+      </w:r>
+      <w:proofErr w:type="spellEnd"/>
+      <w:r>
+        <w:t xml:space="preserve"> </w:t>
+      </w:r>
+      <w:proofErr w:type="spellStart"/>
+      <w:r>
+        <w:t>studio</w:t>
+      </w:r>
+      <w:proofErr w:type="spellEnd"/>
+      <w:r>
+        <w:t>. Disse faktorer var med til at der kun blev brændt 8 SP for sprintet.</w:t>
+      </w:r>
     </w:p>
     <w:p>
       <w:pPr>
         <w:pStyle w:val="Heading2"/>
-        <w:rPr>
-          <w:lang w:val="en-US"/>
-        </w:rPr>
-      </w:pPr>
-      <w:bookmarkStart w:id="17" w:name="_Toc376419829"/>
-      <w:r>
-        <w:rPr>
-          <w:lang w:val="en-US"/>
-        </w:rPr>
+      </w:pPr>
+      <w:bookmarkStart w:id="28" w:name="_Toc376502143"/>
+      <w:proofErr w:type="spellStart"/>
+      <w:r>
         <w:t>Retrospective</w:t>
       </w:r>
-      <w:bookmarkEnd w:id="17"/>
+      <w:bookmarkEnd w:id="28"/>
+      <w:proofErr w:type="spellEnd"/>
+    </w:p>
+    <w:p>
+      <w:pPr>
+        <w:pStyle w:val="Heading3"/>
+      </w:pPr>
+      <w:bookmarkStart w:id="29" w:name="_Toc376502144"/>
+      <w:r>
+        <w:t xml:space="preserve">Hvad var </w:t>
+      </w:r>
+      <w:proofErr w:type="gramStart"/>
+      <w:r>
+        <w:t>godt ?</w:t>
+      </w:r>
+      <w:bookmarkEnd w:id="29"/>
+      <w:proofErr w:type="gramEnd"/>
+    </w:p>
+    <w:p>
+      <w:r>
+        <w:t xml:space="preserve">På den positive side kan det siges at selvom vi havde 2 dage med en fraværende udvikler og var nød til at arbejde på en </w:t>
+      </w:r>
+      <w:proofErr w:type="spellStart"/>
+      <w:r>
+        <w:t>spike</w:t>
+      </w:r>
+      <w:proofErr w:type="spellEnd"/>
+      <w:r>
+        <w:t xml:space="preserve"> som ikke var lavet færdig og som ikke var planlagt i sprintet, er det alligevel lykkedes os at få brændt 8 </w:t>
+      </w:r>
+      <w:proofErr w:type="spellStart"/>
+      <w:r>
+        <w:t>sp</w:t>
+      </w:r>
+      <w:proofErr w:type="spellEnd"/>
+      <w:r>
+        <w:t xml:space="preserve">. Med disse faktorer taget i betragtning ser vi vores estimering af </w:t>
+      </w:r>
+      <w:proofErr w:type="spellStart"/>
+      <w:r>
+        <w:t>sp</w:t>
+      </w:r>
+      <w:proofErr w:type="spellEnd"/>
+      <w:r>
+        <w:t xml:space="preserve"> på vores </w:t>
+      </w:r>
+      <w:proofErr w:type="spellStart"/>
+      <w:r>
+        <w:t>userstories</w:t>
+      </w:r>
+      <w:proofErr w:type="spellEnd"/>
+      <w:r>
+        <w:t xml:space="preserve"> som okay. </w:t>
+      </w:r>
+    </w:p>
+    <w:p>
+      <w:r>
+        <w:t>Der er delvist arbejdet med parprogrammering og det har fungeret fint i det omfang vi brugte det. Der er dog forskel på udviklere og ikke alle er lige glade for at skulle sidde 2 ved en skærm. Samtidig er der også en stor andel i gruppen som lærer bedst ved at gøre tingene selv og prøve sig frem. Der kan man sige at parprogrammering halter lidt på det område. I øvrigt sidder vi ved siden af hinanden og kan hele tiden se hvad hver især laver og hver enkelt udvikler hjælper til og kommer med ideer.</w:t>
+      </w:r>
+    </w:p>
+    <w:p/>
+    <w:p>
+      <w:pPr>
+        <w:pStyle w:val="Heading3"/>
+      </w:pPr>
+      <w:bookmarkStart w:id="30" w:name="_Toc376502145"/>
+      <w:r>
+        <w:lastRenderedPageBreak/>
+        <w:t xml:space="preserve">Hvad var ikke så </w:t>
+      </w:r>
+      <w:proofErr w:type="gramStart"/>
+      <w:r>
+        <w:t>godt ?</w:t>
+      </w:r>
+      <w:bookmarkEnd w:id="30"/>
+      <w:proofErr w:type="gramEnd"/>
+    </w:p>
+    <w:p>
+      <w:r>
+        <w:t xml:space="preserve">Det var ikke så godt at vi havde en </w:t>
+      </w:r>
+      <w:proofErr w:type="spellStart"/>
+      <w:r>
+        <w:t>spike</w:t>
+      </w:r>
+      <w:proofErr w:type="spellEnd"/>
+      <w:r>
+        <w:t xml:space="preserve"> som ikke var færdig i sprint 0 som gjorde at der blev brugt tid som der ikke var planlagt i sprintet. Men på den anden side synes vi og </w:t>
+      </w:r>
+      <w:proofErr w:type="spellStart"/>
+      <w:r>
+        <w:t>productowner</w:t>
+      </w:r>
+      <w:proofErr w:type="spellEnd"/>
+      <w:r>
+        <w:t xml:space="preserve"> at det var en vigtig feature i systemet. </w:t>
+      </w:r>
+    </w:p>
+    <w:p>
+      <w:r>
+        <w:t xml:space="preserve">Dog er vi tilfredse med at have fået lavet </w:t>
+      </w:r>
+      <w:proofErr w:type="spellStart"/>
+      <w:r>
+        <w:t>spiken</w:t>
+      </w:r>
+      <w:proofErr w:type="spellEnd"/>
+      <w:r>
+        <w:t xml:space="preserve"> færdig og samtidig at have fået brændt størstedelen af sprintets </w:t>
+      </w:r>
+      <w:proofErr w:type="spellStart"/>
+      <w:r>
+        <w:t>Sp</w:t>
+      </w:r>
+      <w:proofErr w:type="spellEnd"/>
+      <w:r>
+        <w:t xml:space="preserve">. </w:t>
+      </w:r>
+    </w:p>
+    <w:p>
+      <w:pPr>
+        <w:pStyle w:val="Heading3"/>
+      </w:pPr>
+      <w:bookmarkStart w:id="31" w:name="_Toc376502146"/>
+      <w:r>
+        <w:t xml:space="preserve">Hvad kunne vi gøre bedre til næste </w:t>
+      </w:r>
+      <w:proofErr w:type="gramStart"/>
+      <w:r>
+        <w:t>sprint ?</w:t>
+      </w:r>
+      <w:bookmarkEnd w:id="31"/>
+      <w:proofErr w:type="gramEnd"/>
+    </w:p>
+    <w:p>
+      <w:r>
+        <w:t xml:space="preserve">Fordi at vores </w:t>
+      </w:r>
+      <w:proofErr w:type="spellStart"/>
+      <w:r>
+        <w:t>burndown</w:t>
+      </w:r>
+      <w:proofErr w:type="spellEnd"/>
+      <w:r>
+        <w:t xml:space="preserve"> er vandret de første 3 dage af sprintet kan det være svært at se hvor meget vi har lavet. Derfor har vi snakket om at implementere en </w:t>
+      </w:r>
+      <w:proofErr w:type="spellStart"/>
+      <w:r>
+        <w:t>burndown</w:t>
+      </w:r>
+      <w:proofErr w:type="spellEnd"/>
+      <w:r>
+        <w:t xml:space="preserve"> for mandetimer, sådan at vi bedre kan </w:t>
+      </w:r>
+      <w:proofErr w:type="spellStart"/>
+      <w:r>
+        <w:t>tracke</w:t>
+      </w:r>
+      <w:proofErr w:type="spellEnd"/>
+      <w:r>
+        <w:t xml:space="preserve"> de timer vi bruger på de forskellige opgaver og </w:t>
+      </w:r>
+      <w:proofErr w:type="spellStart"/>
+      <w:r>
+        <w:t>userstories</w:t>
+      </w:r>
+      <w:proofErr w:type="spellEnd"/>
+      <w:r>
+        <w:t>.</w:t>
+      </w:r>
     </w:p>
     <w:p>
       <w:pPr>
@@ -4825,7 +6494,7 @@
           <w:lang w:val="en-US"/>
         </w:rPr>
       </w:pPr>
-      <w:bookmarkStart w:id="18" w:name="_Toc376419830"/>
+      <w:bookmarkStart w:id="32" w:name="_Toc376502147"/>
       <w:r>
         <w:rPr>
           <w:rStyle w:val="Heading1Char"/>
@@ -4833,7 +6502,7 @@
         </w:rPr>
         <w:t>Sprint 2</w:t>
       </w:r>
-      <w:bookmarkEnd w:id="18"/>
+      <w:bookmarkEnd w:id="32"/>
     </w:p>
     <w:p>
       <w:pPr>
@@ -4842,7 +6511,7 @@
           <w:lang w:val="en-US"/>
         </w:rPr>
       </w:pPr>
-      <w:bookmarkStart w:id="19" w:name="_Toc376419831"/>
+      <w:bookmarkStart w:id="33" w:name="_Toc376502148"/>
       <w:proofErr w:type="spellStart"/>
       <w:r>
         <w:rPr>
@@ -4850,7 +6519,7 @@
         </w:rPr>
         <w:t>Planlægning</w:t>
       </w:r>
-      <w:bookmarkEnd w:id="19"/>
+      <w:bookmarkEnd w:id="33"/>
       <w:proofErr w:type="spellEnd"/>
     </w:p>
     <w:p>
@@ -4860,14 +6529,14 @@
           <w:lang w:val="en-US"/>
         </w:rPr>
       </w:pPr>
-      <w:bookmarkStart w:id="20" w:name="_Toc376419832"/>
+      <w:bookmarkStart w:id="34" w:name="_Toc376502149"/>
       <w:r>
         <w:rPr>
           <w:lang w:val="en-US"/>
         </w:rPr>
         <w:t>Review</w:t>
       </w:r>
-      <w:bookmarkEnd w:id="20"/>
+      <w:bookmarkEnd w:id="34"/>
     </w:p>
     <w:p>
       <w:pPr>
@@ -4876,38 +6545,42 @@
           <w:lang w:val="en-US"/>
         </w:rPr>
       </w:pPr>
-      <w:bookmarkStart w:id="21" w:name="_Toc376419833"/>
+      <w:bookmarkStart w:id="35" w:name="_Toc376502150"/>
       <w:r>
         <w:rPr>
           <w:lang w:val="en-US"/>
         </w:rPr>
         <w:t>Retrospective</w:t>
       </w:r>
-      <w:bookmarkEnd w:id="21"/>
+      <w:bookmarkEnd w:id="35"/>
     </w:p>
     <w:p>
       <w:pPr>
         <w:pStyle w:val="NormalWeb"/>
         <w:spacing w:before="0" w:beforeAutospacing="0" w:after="0" w:afterAutospacing="0"/>
-      </w:pPr>
-      <w:bookmarkStart w:id="22" w:name="_Toc376419834"/>
+        <w:rPr>
+          <w:lang w:val="en-US"/>
+        </w:rPr>
+      </w:pPr>
+      <w:bookmarkStart w:id="36" w:name="_Toc376502151"/>
       <w:r>
         <w:rPr>
           <w:rStyle w:val="Heading1Char"/>
+          <w:lang w:val="en-US"/>
         </w:rPr>
         <w:t>Sprint 3</w:t>
       </w:r>
-      <w:bookmarkEnd w:id="22"/>
+      <w:bookmarkEnd w:id="36"/>
     </w:p>
     <w:p>
       <w:pPr>
         <w:pStyle w:val="Heading2"/>
       </w:pPr>
-      <w:bookmarkStart w:id="23" w:name="_Toc376419835"/>
+      <w:bookmarkStart w:id="37" w:name="_Toc376502152"/>
       <w:r>
         <w:t>Planlægning</w:t>
       </w:r>
-      <w:bookmarkEnd w:id="23"/>
+      <w:bookmarkEnd w:id="37"/>
     </w:p>
     <w:p>
       <w:pPr>
@@ -4936,29 +6609,22 @@
           <w:rFonts w:ascii="Calibri" w:eastAsia="Calibri" w:hAnsi="Calibri" w:cs="Calibri"/>
           <w:sz w:val="24"/>
         </w:rPr>
-        <w:t xml:space="preserve">I den forbindelse har vi tidligere haft diskuteret hvorvidt vi burde anvende KanBan-metoden til at styre workflowet på vores tasks. Det har tidligere været en kilde til ærgrelse, at opgaver har trukket ud, hvor det ikke har været nødvendigt. Det ville vi i højere grad være istand til at gennemskue hvis vi også implementerede et KanBan-board.  Det havde vi valgt at gøre hvis sprintet havde haft en normal længde. Men over en så kort periode vurderer vi, at processen med at implementere denne model, ville overskygge den værdi som vi kunne få ud af den. I øvrigt er Kanban ikke at betragte som en magisk løsning. Pga. Opgavens </w:t>
-      </w:r>
-      <w:r>
+        <w:t>I den forbindelse har vi tidligere haft diskuteret hvorvidt vi burde anvende KanBan-metoden til at styre workflowet på vores tasks. Det har tidligere været en kilde til ærgrelse, at opgaver har trukket ud, hvor det ikke har været nødvendigt. Det ville vi i højere grad være istand til at gennemskue hvis vi også implementerede et KanBan-board.  Det havde vi valgt at gøre hvis sprintet havde haft en normal længde. Men over en så kort periode vurderer vi, at processen med at implementere denne model, ville overskygge den værdi som vi kunne få ud af den. I øvrigt er Kanban ikke at betragte som en magisk løsning. Pga. Opgavens kompleksitet vil vi også fremadrettet rende ind i opgaver der går i hårdknude. Kanbans opgave ville blot være at identificere de hårdknuder for os, og måske hurtigere end vi ellers ville have set dem.</w:t>
+      </w:r>
+    </w:p>
+    <w:p>
+      <w:pPr>
         <w:rPr>
           <w:rFonts w:ascii="Calibri" w:eastAsia="Calibri" w:hAnsi="Calibri" w:cs="Calibri"/>
           <w:sz w:val="24"/>
         </w:rPr>
-        <w:lastRenderedPageBreak/>
-        <w:t>kompleksitet vil vi også fremadrettet rende ind i opgaver der går i hårdknude. Kanbans opgave ville blot være at identificere de hårdknuder for os, og måske hurtigere end vi ellers ville have set dem.</w:t>
-      </w:r>
-    </w:p>
-    <w:p>
-      <w:pPr>
+      </w:pPr>
+      <w:r>
         <w:rPr>
           <w:rFonts w:ascii="Calibri" w:eastAsia="Calibri" w:hAnsi="Calibri" w:cs="Calibri"/>
           <w:sz w:val="24"/>
         </w:rPr>
-      </w:pPr>
-      <w:r>
-        <w:rPr>
-          <w:rFonts w:ascii="Calibri" w:eastAsia="Calibri" w:hAnsi="Calibri" w:cs="Calibri"/>
-          <w:sz w:val="24"/>
-        </w:rPr>
+        <w:lastRenderedPageBreak/>
         <w:t>Som i de tidligere sprints, har vi fokus på kundeinvolvering, dels fordi det er en kernedel af udviklingsmetoden, men især fordi alle erfaringer peger på, at en hurtig forventningsjustering i fællesskab med kunden, kan medvirke til afhjælpe et ellers katestrofalt skred i tidsplanen (SE SPRINT 1)</w:t>
       </w:r>
     </w:p>
@@ -5062,11 +6728,11 @@
       <w:pPr>
         <w:pStyle w:val="Heading2"/>
       </w:pPr>
-      <w:bookmarkStart w:id="24" w:name="_Toc376419836"/>
+      <w:bookmarkStart w:id="38" w:name="_Toc376502153"/>
       <w:r>
         <w:t>Review</w:t>
       </w:r>
-      <w:bookmarkEnd w:id="24"/>
+      <w:bookmarkEnd w:id="38"/>
     </w:p>
     <w:p>
       <w:pPr>
@@ -5125,11 +6791,11 @@
       <w:pPr>
         <w:pStyle w:val="Heading2"/>
       </w:pPr>
-      <w:bookmarkStart w:id="25" w:name="_Toc376419837"/>
+      <w:bookmarkStart w:id="39" w:name="_Toc376502154"/>
       <w:r>
         <w:t>Retrospective</w:t>
       </w:r>
-      <w:bookmarkEnd w:id="25"/>
+      <w:bookmarkEnd w:id="39"/>
     </w:p>
     <w:p>
       <w:pPr>
@@ -5148,21 +6814,21 @@
           <w:rFonts w:ascii="Calibri" w:eastAsia="Calibri" w:hAnsi="Calibri" w:cs="Calibri"/>
         </w:rPr>
         <w:br/>
-        <w:t xml:space="preserve">Vi synes også estimeringen af velocity var god denne gang, med kun en opdelt task og ingen </w:t>
+        <w:t>Vi synes også estimeringen af velocity var god denne gang, med kun en opdelt task og ingen uforudsete spikes. Grunden skal findes i, at vi var meget bedre til, at arbejde på flere parallelle tasks. Vores fortsæt for sprintet angående en bedre kommunikation blev holdt, og derfor var vi istand til at nå opgaverne.</w:t>
       </w:r>
       <w:r>
         <w:rPr>
           <w:rFonts w:ascii="Calibri" w:eastAsia="Calibri" w:hAnsi="Calibri" w:cs="Calibri"/>
         </w:rPr>
+        <w:br/>
+        <w:t xml:space="preserve">Samlet viser både vores time burndown, og sp-burndown, at dette var det sprint hvor vi nåede mest </w:t>
+      </w:r>
+      <w:r>
+        <w:rPr>
+          <w:rFonts w:ascii="Calibri" w:eastAsia="Calibri" w:hAnsi="Calibri" w:cs="Calibri"/>
+        </w:rPr>
         <w:lastRenderedPageBreak/>
-        <w:t>uforudsete spikes. Grunden skal findes i, at vi var meget bedre til, at arbejde på flere parallelle tasks. Vores fortsæt for sprintet angående en bedre kommunikation blev holdt, og derfor var vi istand til at nå opgaverne.</w:t>
-      </w:r>
-      <w:r>
-        <w:rPr>
-          <w:rFonts w:ascii="Calibri" w:eastAsia="Calibri" w:hAnsi="Calibri" w:cs="Calibri"/>
-        </w:rPr>
-        <w:br/>
-        <w:t>Samlet viser både vores time burndown, og sp-burndown, at dette var det sprint hvor vi nåede mest af det vi havde estimeret.</w:t>
+        <w:t>af det vi havde estimeret.</w:t>
       </w:r>
       <w:r>
         <w:rPr>
@@ -5211,28 +6877,28 @@
         <w:pStyle w:val="NormalWeb"/>
         <w:spacing w:before="0" w:beforeAutospacing="0" w:after="0" w:afterAutospacing="0"/>
       </w:pPr>
-      <w:bookmarkStart w:id="26" w:name="_Toc376419838"/>
+      <w:bookmarkStart w:id="40" w:name="_Toc376502155"/>
       <w:r>
         <w:rPr>
           <w:rStyle w:val="Heading1Char"/>
         </w:rPr>
         <w:t>Perspektivering</w:t>
       </w:r>
-      <w:bookmarkEnd w:id="26"/>
+      <w:bookmarkEnd w:id="40"/>
     </w:p>
     <w:p>
       <w:pPr>
         <w:pStyle w:val="NormalWeb"/>
         <w:spacing w:before="0" w:beforeAutospacing="0" w:after="0" w:afterAutospacing="0"/>
       </w:pPr>
-      <w:bookmarkStart w:id="27" w:name="_Toc376419839"/>
+      <w:bookmarkStart w:id="41" w:name="_Toc376502156"/>
       <w:r>
         <w:rPr>
           <w:rStyle w:val="Heading1Char"/>
         </w:rPr>
         <w:t>Konklusion</w:t>
       </w:r>
-      <w:bookmarkEnd w:id="27"/>
+      <w:bookmarkEnd w:id="41"/>
     </w:p>
     <w:p>
       <w:pPr>
@@ -5932,6 +7598,119 @@
     </w:lvl>
   </w:abstractNum>
   <w:abstractNum w:abstractNumId="5">
+    <w:nsid w:val="11B44865"/>
+    <w:multiLevelType w:val="hybridMultilevel"/>
+    <w:tmpl w:val="3E3CF42E"/>
+    <w:lvl w:ilvl="0" w:tplc="04060001">
+      <w:start w:val="1"/>
+      <w:numFmt w:val="bullet"/>
+      <w:lvlText w:val=""/>
+      <w:lvlJc w:val="left"/>
+      <w:pPr>
+        <w:ind w:left="720" w:hanging="360"/>
+      </w:pPr>
+      <w:rPr>
+        <w:rFonts w:ascii="Symbol" w:hAnsi="Symbol" w:hint="default"/>
+      </w:rPr>
+    </w:lvl>
+    <w:lvl w:ilvl="1" w:tplc="04060003" w:tentative="1">
+      <w:start w:val="1"/>
+      <w:numFmt w:val="bullet"/>
+      <w:lvlText w:val="o"/>
+      <w:lvlJc w:val="left"/>
+      <w:pPr>
+        <w:ind w:left="1440" w:hanging="360"/>
+      </w:pPr>
+      <w:rPr>
+        <w:rFonts w:ascii="Courier New" w:hAnsi="Courier New" w:cs="Courier New" w:hint="default"/>
+      </w:rPr>
+    </w:lvl>
+    <w:lvl w:ilvl="2" w:tplc="04060005" w:tentative="1">
+      <w:start w:val="1"/>
+      <w:numFmt w:val="bullet"/>
+      <w:lvlText w:val=""/>
+      <w:lvlJc w:val="left"/>
+      <w:pPr>
+        <w:ind w:left="2160" w:hanging="360"/>
+      </w:pPr>
+      <w:rPr>
+        <w:rFonts w:ascii="Wingdings" w:hAnsi="Wingdings" w:hint="default"/>
+      </w:rPr>
+    </w:lvl>
+    <w:lvl w:ilvl="3" w:tplc="04060001" w:tentative="1">
+      <w:start w:val="1"/>
+      <w:numFmt w:val="bullet"/>
+      <w:lvlText w:val=""/>
+      <w:lvlJc w:val="left"/>
+      <w:pPr>
+        <w:ind w:left="2880" w:hanging="360"/>
+      </w:pPr>
+      <w:rPr>
+        <w:rFonts w:ascii="Symbol" w:hAnsi="Symbol" w:hint="default"/>
+      </w:rPr>
+    </w:lvl>
+    <w:lvl w:ilvl="4" w:tplc="04060003" w:tentative="1">
+      <w:start w:val="1"/>
+      <w:numFmt w:val="bullet"/>
+      <w:lvlText w:val="o"/>
+      <w:lvlJc w:val="left"/>
+      <w:pPr>
+        <w:ind w:left="3600" w:hanging="360"/>
+      </w:pPr>
+      <w:rPr>
+        <w:rFonts w:ascii="Courier New" w:hAnsi="Courier New" w:cs="Courier New" w:hint="default"/>
+      </w:rPr>
+    </w:lvl>
+    <w:lvl w:ilvl="5" w:tplc="04060005" w:tentative="1">
+      <w:start w:val="1"/>
+      <w:numFmt w:val="bullet"/>
+      <w:lvlText w:val=""/>
+      <w:lvlJc w:val="left"/>
+      <w:pPr>
+        <w:ind w:left="4320" w:hanging="360"/>
+      </w:pPr>
+      <w:rPr>
+        <w:rFonts w:ascii="Wingdings" w:hAnsi="Wingdings" w:hint="default"/>
+      </w:rPr>
+    </w:lvl>
+    <w:lvl w:ilvl="6" w:tplc="04060001" w:tentative="1">
+      <w:start w:val="1"/>
+      <w:numFmt w:val="bullet"/>
+      <w:lvlText w:val=""/>
+      <w:lvlJc w:val="left"/>
+      <w:pPr>
+        <w:ind w:left="5040" w:hanging="360"/>
+      </w:pPr>
+      <w:rPr>
+        <w:rFonts w:ascii="Symbol" w:hAnsi="Symbol" w:hint="default"/>
+      </w:rPr>
+    </w:lvl>
+    <w:lvl w:ilvl="7" w:tplc="04060003" w:tentative="1">
+      <w:start w:val="1"/>
+      <w:numFmt w:val="bullet"/>
+      <w:lvlText w:val="o"/>
+      <w:lvlJc w:val="left"/>
+      <w:pPr>
+        <w:ind w:left="5760" w:hanging="360"/>
+      </w:pPr>
+      <w:rPr>
+        <w:rFonts w:ascii="Courier New" w:hAnsi="Courier New" w:cs="Courier New" w:hint="default"/>
+      </w:rPr>
+    </w:lvl>
+    <w:lvl w:ilvl="8" w:tplc="04060005" w:tentative="1">
+      <w:start w:val="1"/>
+      <w:numFmt w:val="bullet"/>
+      <w:lvlText w:val=""/>
+      <w:lvlJc w:val="left"/>
+      <w:pPr>
+        <w:ind w:left="6480" w:hanging="360"/>
+      </w:pPr>
+      <w:rPr>
+        <w:rFonts w:ascii="Wingdings" w:hAnsi="Wingdings" w:hint="default"/>
+      </w:rPr>
+    </w:lvl>
+  </w:abstractNum>
+  <w:abstractNum w:abstractNumId="6">
     <w:nsid w:val="16B84C1C"/>
     <w:multiLevelType w:val="multilevel"/>
     <w:tmpl w:val="29620DBC"/>
@@ -6071,7 +7850,7 @@
       </w:rPr>
     </w:lvl>
   </w:abstractNum>
-  <w:abstractNum w:abstractNumId="6">
+  <w:abstractNum w:abstractNumId="7">
     <w:nsid w:val="188609A8"/>
     <w:multiLevelType w:val="multilevel"/>
     <w:tmpl w:val="3198128A"/>
@@ -6184,7 +7963,7 @@
       </w:pPr>
     </w:lvl>
   </w:abstractNum>
-  <w:abstractNum w:abstractNumId="7">
+  <w:abstractNum w:abstractNumId="8">
     <w:nsid w:val="1B473C56"/>
     <w:multiLevelType w:val="multilevel"/>
     <w:tmpl w:val="D4BE1C7A"/>
@@ -6324,7 +8103,7 @@
       </w:rPr>
     </w:lvl>
   </w:abstractNum>
-  <w:abstractNum w:abstractNumId="8">
+  <w:abstractNum w:abstractNumId="9">
     <w:nsid w:val="1B53717C"/>
     <w:multiLevelType w:val="multilevel"/>
     <w:tmpl w:val="C0C84C30"/>
@@ -6473,7 +8252,7 @@
       </w:rPr>
     </w:lvl>
   </w:abstractNum>
-  <w:abstractNum w:abstractNumId="9">
+  <w:abstractNum w:abstractNumId="10">
     <w:nsid w:val="29420CC4"/>
     <w:multiLevelType w:val="multilevel"/>
     <w:tmpl w:val="F3EC5F42"/>
@@ -6622,7 +8401,7 @@
       </w:rPr>
     </w:lvl>
   </w:abstractNum>
-  <w:abstractNum w:abstractNumId="10">
+  <w:abstractNum w:abstractNumId="11">
     <w:nsid w:val="35165DBD"/>
     <w:multiLevelType w:val="hybridMultilevel"/>
     <w:tmpl w:val="4C247176"/>
@@ -6734,7 +8513,7 @@
       </w:rPr>
     </w:lvl>
   </w:abstractNum>
-  <w:abstractNum w:abstractNumId="11">
+  <w:abstractNum w:abstractNumId="12">
     <w:nsid w:val="41F63230"/>
     <w:multiLevelType w:val="multilevel"/>
     <w:tmpl w:val="474C8B1A"/>
@@ -6847,7 +8626,120 @@
       </w:pPr>
     </w:lvl>
   </w:abstractNum>
-  <w:abstractNum w:abstractNumId="12">
+  <w:abstractNum w:abstractNumId="13">
+    <w:nsid w:val="42305D89"/>
+    <w:multiLevelType w:val="hybridMultilevel"/>
+    <w:tmpl w:val="568229C0"/>
+    <w:lvl w:ilvl="0" w:tplc="04060001">
+      <w:start w:val="1"/>
+      <w:numFmt w:val="bullet"/>
+      <w:lvlText w:val=""/>
+      <w:lvlJc w:val="left"/>
+      <w:pPr>
+        <w:ind w:left="720" w:hanging="360"/>
+      </w:pPr>
+      <w:rPr>
+        <w:rFonts w:ascii="Symbol" w:hAnsi="Symbol" w:hint="default"/>
+      </w:rPr>
+    </w:lvl>
+    <w:lvl w:ilvl="1" w:tplc="04060003" w:tentative="1">
+      <w:start w:val="1"/>
+      <w:numFmt w:val="bullet"/>
+      <w:lvlText w:val="o"/>
+      <w:lvlJc w:val="left"/>
+      <w:pPr>
+        <w:ind w:left="1440" w:hanging="360"/>
+      </w:pPr>
+      <w:rPr>
+        <w:rFonts w:ascii="Courier New" w:hAnsi="Courier New" w:cs="Courier New" w:hint="default"/>
+      </w:rPr>
+    </w:lvl>
+    <w:lvl w:ilvl="2" w:tplc="04060005" w:tentative="1">
+      <w:start w:val="1"/>
+      <w:numFmt w:val="bullet"/>
+      <w:lvlText w:val=""/>
+      <w:lvlJc w:val="left"/>
+      <w:pPr>
+        <w:ind w:left="2160" w:hanging="360"/>
+      </w:pPr>
+      <w:rPr>
+        <w:rFonts w:ascii="Wingdings" w:hAnsi="Wingdings" w:hint="default"/>
+      </w:rPr>
+    </w:lvl>
+    <w:lvl w:ilvl="3" w:tplc="04060001" w:tentative="1">
+      <w:start w:val="1"/>
+      <w:numFmt w:val="bullet"/>
+      <w:lvlText w:val=""/>
+      <w:lvlJc w:val="left"/>
+      <w:pPr>
+        <w:ind w:left="2880" w:hanging="360"/>
+      </w:pPr>
+      <w:rPr>
+        <w:rFonts w:ascii="Symbol" w:hAnsi="Symbol" w:hint="default"/>
+      </w:rPr>
+    </w:lvl>
+    <w:lvl w:ilvl="4" w:tplc="04060003" w:tentative="1">
+      <w:start w:val="1"/>
+      <w:numFmt w:val="bullet"/>
+      <w:lvlText w:val="o"/>
+      <w:lvlJc w:val="left"/>
+      <w:pPr>
+        <w:ind w:left="3600" w:hanging="360"/>
+      </w:pPr>
+      <w:rPr>
+        <w:rFonts w:ascii="Courier New" w:hAnsi="Courier New" w:cs="Courier New" w:hint="default"/>
+      </w:rPr>
+    </w:lvl>
+    <w:lvl w:ilvl="5" w:tplc="04060005" w:tentative="1">
+      <w:start w:val="1"/>
+      <w:numFmt w:val="bullet"/>
+      <w:lvlText w:val=""/>
+      <w:lvlJc w:val="left"/>
+      <w:pPr>
+        <w:ind w:left="4320" w:hanging="360"/>
+      </w:pPr>
+      <w:rPr>
+        <w:rFonts w:ascii="Wingdings" w:hAnsi="Wingdings" w:hint="default"/>
+      </w:rPr>
+    </w:lvl>
+    <w:lvl w:ilvl="6" w:tplc="04060001" w:tentative="1">
+      <w:start w:val="1"/>
+      <w:numFmt w:val="bullet"/>
+      <w:lvlText w:val=""/>
+      <w:lvlJc w:val="left"/>
+      <w:pPr>
+        <w:ind w:left="5040" w:hanging="360"/>
+      </w:pPr>
+      <w:rPr>
+        <w:rFonts w:ascii="Symbol" w:hAnsi="Symbol" w:hint="default"/>
+      </w:rPr>
+    </w:lvl>
+    <w:lvl w:ilvl="7" w:tplc="04060003" w:tentative="1">
+      <w:start w:val="1"/>
+      <w:numFmt w:val="bullet"/>
+      <w:lvlText w:val="o"/>
+      <w:lvlJc w:val="left"/>
+      <w:pPr>
+        <w:ind w:left="5760" w:hanging="360"/>
+      </w:pPr>
+      <w:rPr>
+        <w:rFonts w:ascii="Courier New" w:hAnsi="Courier New" w:cs="Courier New" w:hint="default"/>
+      </w:rPr>
+    </w:lvl>
+    <w:lvl w:ilvl="8" w:tplc="04060005" w:tentative="1">
+      <w:start w:val="1"/>
+      <w:numFmt w:val="bullet"/>
+      <w:lvlText w:val=""/>
+      <w:lvlJc w:val="left"/>
+      <w:pPr>
+        <w:ind w:left="6480" w:hanging="360"/>
+      </w:pPr>
+      <w:rPr>
+        <w:rFonts w:ascii="Wingdings" w:hAnsi="Wingdings" w:hint="default"/>
+      </w:rPr>
+    </w:lvl>
+  </w:abstractNum>
+  <w:abstractNum w:abstractNumId="14">
     <w:nsid w:val="470F4C00"/>
     <w:multiLevelType w:val="multilevel"/>
     <w:tmpl w:val="C4BE6016"/>
@@ -6987,7 +8879,7 @@
       </w:rPr>
     </w:lvl>
   </w:abstractNum>
-  <w:abstractNum w:abstractNumId="13">
+  <w:abstractNum w:abstractNumId="15">
     <w:nsid w:val="4F3E5449"/>
     <w:multiLevelType w:val="multilevel"/>
     <w:tmpl w:val="9C70F5F2"/>
@@ -7136,7 +9028,7 @@
       </w:rPr>
     </w:lvl>
   </w:abstractNum>
-  <w:abstractNum w:abstractNumId="14">
+  <w:abstractNum w:abstractNumId="16">
     <w:nsid w:val="59D34A72"/>
     <w:multiLevelType w:val="multilevel"/>
     <w:tmpl w:val="7C80DBA6"/>
@@ -7276,7 +9168,7 @@
       </w:rPr>
     </w:lvl>
   </w:abstractNum>
-  <w:abstractNum w:abstractNumId="15">
+  <w:abstractNum w:abstractNumId="17">
     <w:nsid w:val="5CA33570"/>
     <w:multiLevelType w:val="multilevel"/>
     <w:tmpl w:val="6F80FAD8"/>
@@ -7389,7 +9281,7 @@
       </w:pPr>
     </w:lvl>
   </w:abstractNum>
-  <w:abstractNum w:abstractNumId="16">
+  <w:abstractNum w:abstractNumId="18">
     <w:nsid w:val="640C5DE9"/>
     <w:multiLevelType w:val="multilevel"/>
     <w:tmpl w:val="22240932"/>
@@ -7538,7 +9430,7 @@
       </w:rPr>
     </w:lvl>
   </w:abstractNum>
-  <w:abstractNum w:abstractNumId="17">
+  <w:abstractNum w:abstractNumId="19">
     <w:nsid w:val="6A2C56A9"/>
     <w:multiLevelType w:val="multilevel"/>
     <w:tmpl w:val="D6B45A0A"/>
@@ -7651,7 +9543,7 @@
       </w:pPr>
     </w:lvl>
   </w:abstractNum>
-  <w:abstractNum w:abstractNumId="18">
+  <w:abstractNum w:abstractNumId="20">
     <w:nsid w:val="6FA720DA"/>
     <w:multiLevelType w:val="multilevel"/>
     <w:tmpl w:val="EDAC7AF8"/>
@@ -7764,7 +9656,7 @@
       </w:rPr>
     </w:lvl>
   </w:abstractNum>
-  <w:abstractNum w:abstractNumId="19">
+  <w:abstractNum w:abstractNumId="21">
     <w:nsid w:val="78F35A9E"/>
     <w:multiLevelType w:val="multilevel"/>
     <w:tmpl w:val="677EDC88"/>
@@ -7888,7 +9780,7 @@
       </w:pPr>
     </w:lvl>
   </w:abstractNum>
-  <w:abstractNum w:abstractNumId="20">
+  <w:abstractNum w:abstractNumId="22">
     <w:nsid w:val="7B595DC2"/>
     <w:multiLevelType w:val="multilevel"/>
     <w:tmpl w:val="53683D78"/>
@@ -8029,13 +9921,13 @@
     </w:lvl>
   </w:abstractNum>
   <w:num w:numId="1">
-    <w:abstractNumId w:val="9"/>
+    <w:abstractNumId w:val="10"/>
   </w:num>
   <w:num w:numId="2">
-    <w:abstractNumId w:val="16"/>
+    <w:abstractNumId w:val="18"/>
   </w:num>
   <w:num w:numId="3">
-    <w:abstractNumId w:val="8"/>
+    <w:abstractNumId w:val="9"/>
   </w:num>
   <w:num w:numId="4">
     <w:abstractNumId w:val="4"/>
@@ -8047,31 +9939,31 @@
     <w:abstractNumId w:val="1"/>
   </w:num>
   <w:num w:numId="7">
-    <w:abstractNumId w:val="10"/>
+    <w:abstractNumId w:val="11"/>
   </w:num>
   <w:num w:numId="8">
+    <w:abstractNumId w:val="16"/>
+  </w:num>
+  <w:num w:numId="9">
+    <w:abstractNumId w:val="6"/>
+  </w:num>
+  <w:num w:numId="10">
+    <w:abstractNumId w:val="8"/>
+  </w:num>
+  <w:num w:numId="11">
+    <w:abstractNumId w:val="22"/>
+  </w:num>
+  <w:num w:numId="12">
     <w:abstractNumId w:val="14"/>
   </w:num>
-  <w:num w:numId="9">
-    <w:abstractNumId w:val="5"/>
+  <w:num w:numId="13">
+    <w:abstractNumId w:val="21"/>
   </w:num>
-  <w:num w:numId="10">
-    <w:abstractNumId w:val="7"/>
-  </w:num>
-  <w:num w:numId="11">
+  <w:num w:numId="14">
     <w:abstractNumId w:val="20"/>
   </w:num>
-  <w:num w:numId="12">
-    <w:abstractNumId w:val="12"/>
-  </w:num>
-  <w:num w:numId="13">
-    <w:abstractNumId w:val="19"/>
-  </w:num>
-  <w:num w:numId="14">
-    <w:abstractNumId w:val="18"/>
-  </w:num>
   <w:num w:numId="15">
-    <w:abstractNumId w:val="13"/>
+    <w:abstractNumId w:val="15"/>
   </w:num>
   <w:num w:numId="16">
     <w:abstractNumId w:val="0"/>
@@ -8087,19 +9979,19 @@
     </w:lvlOverride>
   </w:num>
   <w:num w:numId="18">
-    <w:abstractNumId w:val="6"/>
+    <w:abstractNumId w:val="7"/>
   </w:num>
   <w:num w:numId="19">
-    <w:abstractNumId w:val="15"/>
+    <w:abstractNumId w:val="17"/>
   </w:num>
   <w:num w:numId="20">
-    <w:abstractNumId w:val="17"/>
+    <w:abstractNumId w:val="19"/>
   </w:num>
   <w:num w:numId="21">
-    <w:abstractNumId w:val="11"/>
+    <w:abstractNumId w:val="12"/>
   </w:num>
   <w:num w:numId="22">
-    <w:abstractNumId w:val="11"/>
+    <w:abstractNumId w:val="12"/>
     <w:lvlOverride w:ilvl="1">
       <w:lvl w:ilvl="1">
         <w:numFmt w:val="lowerLetter"/>
@@ -8109,7 +10001,7 @@
     </w:lvlOverride>
   </w:num>
   <w:num w:numId="23">
-    <w:abstractNumId w:val="11"/>
+    <w:abstractNumId w:val="12"/>
     <w:lvlOverride w:ilvl="1">
       <w:lvl w:ilvl="1">
         <w:numFmt w:val="lowerLetter"/>
@@ -8120,6 +10012,12 @@
   </w:num>
   <w:num w:numId="24">
     <w:abstractNumId w:val="2"/>
+  </w:num>
+  <w:num w:numId="25">
+    <w:abstractNumId w:val="13"/>
+  </w:num>
+  <w:num w:numId="26">
+    <w:abstractNumId w:val="5"/>
   </w:num>
 </w:numbering>
 </file>
@@ -8191,7 +10089,7 @@
     <w:lsdException w:name="Medium Shading 2 Accent 1" w:semiHidden="0" w:uiPriority="64" w:unhideWhenUsed="0"/>
     <w:lsdException w:name="Medium List 1 Accent 1" w:semiHidden="0" w:uiPriority="65" w:unhideWhenUsed="0"/>
     <w:lsdException w:name="Revision" w:unhideWhenUsed="0"/>
-    <w:lsdException w:name="List Paragraph" w:semiHidden="0" w:uiPriority="0" w:unhideWhenUsed="0" w:qFormat="1"/>
+    <w:lsdException w:name="List Paragraph" w:semiHidden="0" w:uiPriority="34" w:unhideWhenUsed="0" w:qFormat="1"/>
     <w:lsdException w:name="Quote" w:semiHidden="0" w:uiPriority="29" w:unhideWhenUsed="0" w:qFormat="1"/>
     <w:lsdException w:name="Intense Quote" w:semiHidden="0" w:uiPriority="30" w:unhideWhenUsed="0" w:qFormat="1"/>
     <w:lsdException w:name="Medium List 2 Accent 1" w:semiHidden="0" w:uiPriority="66" w:unhideWhenUsed="0"/>
@@ -8483,6 +10381,7 @@
   <w:style w:type="paragraph" w:styleId="ListParagraph">
     <w:name w:val="List Paragraph"/>
     <w:basedOn w:val="Normal"/>
+    <w:uiPriority w:val="34"/>
     <w:qFormat/>
     <w:rsid w:val="00C66C70"/>
     <w:pPr>
@@ -8762,7 +10661,7 @@
     <w:lsdException w:name="Medium Shading 2 Accent 1" w:semiHidden="0" w:uiPriority="64" w:unhideWhenUsed="0"/>
     <w:lsdException w:name="Medium List 1 Accent 1" w:semiHidden="0" w:uiPriority="65" w:unhideWhenUsed="0"/>
     <w:lsdException w:name="Revision" w:unhideWhenUsed="0"/>
-    <w:lsdException w:name="List Paragraph" w:semiHidden="0" w:uiPriority="0" w:unhideWhenUsed="0" w:qFormat="1"/>
+    <w:lsdException w:name="List Paragraph" w:semiHidden="0" w:uiPriority="34" w:unhideWhenUsed="0" w:qFormat="1"/>
     <w:lsdException w:name="Quote" w:semiHidden="0" w:uiPriority="29" w:unhideWhenUsed="0" w:qFormat="1"/>
     <w:lsdException w:name="Intense Quote" w:semiHidden="0" w:uiPriority="30" w:unhideWhenUsed="0" w:qFormat="1"/>
     <w:lsdException w:name="Medium List 2 Accent 1" w:semiHidden="0" w:uiPriority="66" w:unhideWhenUsed="0"/>
@@ -9054,6 +10953,7 @@
   <w:style w:type="paragraph" w:styleId="ListParagraph">
     <w:name w:val="List Paragraph"/>
     <w:basedOn w:val="Normal"/>
+    <w:uiPriority w:val="34"/>
     <w:qFormat/>
     <w:rsid w:val="00C66C70"/>
     <w:pPr>
@@ -9556,7 +11456,7 @@
 </file>
 
 <file path=customXml/itemProps1.xml><?xml version="1.0" encoding="utf-8"?>
-<ds:datastoreItem xmlns:ds="http://schemas.openxmlformats.org/officeDocument/2006/customXml" ds:itemID="{431F3F86-A8A1-4CEB-8246-327F10C8934A}">
+<ds:datastoreItem xmlns:ds="http://schemas.openxmlformats.org/officeDocument/2006/customXml" ds:itemID="{2DEFD395-5186-4328-8D05-3C63FF63DCBC}">
   <ds:schemaRefs>
     <ds:schemaRef ds:uri="http://schemas.openxmlformats.org/officeDocument/2006/bibliography"/>
   </ds:schemaRefs>

</xml_diff>

<commit_message>
fisk jeg aner det ikke
</commit_message>
<xml_diff>
--- a/Rapport/RapportDone/RapportComplete.docx
+++ b/Rapport/RapportDone/RapportComplete.docx
@@ -10,6 +10,7 @@
           <w:docPartUnique/>
         </w:docPartObj>
       </w:sdtPr>
+      <w:sdtEndPr/>
       <w:sdtContent>
         <w:p>
           <w:r>
@@ -91,6 +92,7 @@
                                   <w:dataBinding w:prefixMappings="xmlns:ns0='http://schemas.openxmlformats.org/package/2006/metadata/core-properties' xmlns:ns1='http://purl.org/dc/elements/1.1/'" w:xpath="/ns0:coreProperties[1]/ns1:title[1]" w:storeItemID="{6C3C8BC8-F283-45AE-878A-BAB7291924A1}"/>
                                   <w:text/>
                                 </w:sdtPr>
+                                <w:sdtEndPr/>
                                 <w:sdtContent>
                                   <w:p>
                                     <w:pPr>
@@ -152,6 +154,7 @@
                             <w:dataBinding w:prefixMappings="xmlns:ns0='http://schemas.openxmlformats.org/package/2006/metadata/core-properties' xmlns:ns1='http://purl.org/dc/elements/1.1/'" w:xpath="/ns0:coreProperties[1]/ns1:title[1]" w:storeItemID="{6C3C8BC8-F283-45AE-878A-BAB7291924A1}"/>
                             <w:text/>
                           </w:sdtPr>
+                          <w:sdtEndPr/>
                           <w:sdtContent>
                             <w:p>
                               <w:pPr>
@@ -187,7 +190,10 @@
           </w:r>
         </w:p>
         <w:p/>
-        <w:p/>
+        <w:p>
+          <w:bookmarkStart w:id="0" w:name="_GoBack"/>
+          <w:bookmarkEnd w:id="0"/>
+        </w:p>
         <w:p/>
         <w:p>
           <w:r>
@@ -682,6 +688,7 @@
                                   <w:dataBinding w:prefixMappings="xmlns:ns0='http://schemas.openxmlformats.org/package/2006/metadata/core-properties' xmlns:ns1='http://purl.org/dc/elements/1.1/'" w:xpath="/ns0:coreProperties[1]/ns1:creator[1]" w:storeItemID="{6C3C8BC8-F283-45AE-878A-BAB7291924A1}"/>
                                   <w:text/>
                                 </w:sdtPr>
+                                <w:sdtEndPr/>
                                 <w:sdtContent>
                                   <w:p>
                                     <w:pPr>
@@ -715,6 +722,7 @@
                                   <w:dataBinding w:prefixMappings="xmlns:ns0='http://schemas.microsoft.com/office/2006/coverPageProps'" w:xpath="/ns0:CoverPageProperties[1]/ns0:Abstract[1]" w:storeItemID="{55AF091B-3C7A-41E3-B477-F2FDAA23CFDA}"/>
                                   <w:text/>
                                 </w:sdtPr>
+                                <w:sdtEndPr/>
                                 <w:sdtContent>
                                   <w:p>
                                     <w:pPr>
@@ -789,6 +797,7 @@
                             <w:dataBinding w:prefixMappings="xmlns:ns0='http://schemas.openxmlformats.org/package/2006/metadata/core-properties' xmlns:ns1='http://purl.org/dc/elements/1.1/'" w:xpath="/ns0:coreProperties[1]/ns1:creator[1]" w:storeItemID="{6C3C8BC8-F283-45AE-878A-BAB7291924A1}"/>
                             <w:text/>
                           </w:sdtPr>
+                          <w:sdtEndPr/>
                           <w:sdtContent>
                             <w:p>
                               <w:pPr>
@@ -822,6 +831,7 @@
                             <w:dataBinding w:prefixMappings="xmlns:ns0='http://schemas.microsoft.com/office/2006/coverPageProps'" w:xpath="/ns0:CoverPageProperties[1]/ns0:Abstract[1]" w:storeItemID="{55AF091B-3C7A-41E3-B477-F2FDAA23CFDA}"/>
                             <w:text/>
                           </w:sdtPr>
+                          <w:sdtEndPr/>
                           <w:sdtContent>
                             <w:p>
                               <w:pPr>
@@ -4025,22 +4035,22 @@
       <w:r>
         <w:br w:type="page"/>
       </w:r>
-      <w:bookmarkStart w:id="0" w:name="_Toc376502116"/>
+      <w:bookmarkStart w:id="1" w:name="_Toc376502116"/>
       <w:r>
         <w:lastRenderedPageBreak/>
         <w:t>Teori</w:t>
       </w:r>
-      <w:bookmarkEnd w:id="0"/>
+      <w:bookmarkEnd w:id="1"/>
     </w:p>
     <w:p>
       <w:pPr>
         <w:pStyle w:val="Heading2"/>
       </w:pPr>
-      <w:bookmarkStart w:id="1" w:name="_Toc376502117"/>
+      <w:bookmarkStart w:id="2" w:name="_Toc376502117"/>
       <w:r>
         <w:t>Unified Process</w:t>
       </w:r>
-      <w:bookmarkEnd w:id="1"/>
+      <w:bookmarkEnd w:id="2"/>
     </w:p>
     <w:p>
       <w:r>
@@ -4061,11 +4071,11 @@
       <w:pPr>
         <w:pStyle w:val="Heading3"/>
       </w:pPr>
-      <w:bookmarkStart w:id="2" w:name="_Toc376502118"/>
+      <w:bookmarkStart w:id="3" w:name="_Toc376502118"/>
       <w:r>
         <w:t>Hvordan er UP anderledes fra den Agile Systemudviklingsmetode ?</w:t>
       </w:r>
-      <w:bookmarkEnd w:id="2"/>
+      <w:bookmarkEnd w:id="3"/>
     </w:p>
     <w:p>
       <w:r>
@@ -4076,19 +4086,104 @@
       <w:pPr>
         <w:pStyle w:val="Heading2"/>
       </w:pPr>
-      <w:bookmarkStart w:id="3" w:name="_Toc376502119"/>
+      <w:bookmarkStart w:id="4" w:name="_Toc376502119"/>
       <w:r>
         <w:t>Scrum</w:t>
       </w:r>
-      <w:bookmarkEnd w:id="3"/>
+      <w:bookmarkEnd w:id="4"/>
     </w:p>
     <w:p>
       <w:pPr>
         <w:pStyle w:val="Standard"/>
         <w:spacing w:line="360" w:lineRule="auto"/>
       </w:pPr>
-      <w:r>
-        <w:t>Scrum er en agil udviklingsmetode, hvilket også afspejles i at den mange steder betegnes som en agil udviklingsmetode. Nogle steder betegnes den også som et framework til agil udvikling. Det der kendetegner Scrum er, at den som metode ikke beskæftiger sig de praktiske aspekter af softwareudvikling.Scrum fokuserer derimod mere på managementmæssige og projektledelsesmæssige aspekter af softwareudvikling. Dette gør, at Scrum i praksis kommer til, at fungere som et projektstyringsredskab som selve softwareudviklingsprocessen styres med. Da Scrum ikke foreskriver noget omkring den praktiske side af softwareudvikling, ser man ofte i praksis, at Scrum anvendes i kombination med elementer fra en eller flere mere praksisorienterede udviklingsmetoder. Eksempelvis kan nævnes Extremeprogramming og Unified Process, der begge trods deres forskelle, begge beskæftiger sig med den praktiske side af softwareudvikling. På denne måde kan Scrum i kombination med andre metoder danne en optimal praksis for udvikling, hvor der er fokus på både styring af projektet, samt taget højde for hvordan man vil håndtere de mere praksisnære dele af udviklingen.</w:t>
+      <w:proofErr w:type="spellStart"/>
+      <w:r>
+        <w:t>Scrum</w:t>
+      </w:r>
+      <w:proofErr w:type="spellEnd"/>
+      <w:r>
+        <w:t xml:space="preserve"> er en agil udviklingsmetode, der dog alt afhængig af hvilken kontekst den nævnes i, betegnes som enten et </w:t>
+      </w:r>
+      <w:proofErr w:type="spellStart"/>
+      <w:r>
+        <w:t>framework</w:t>
+      </w:r>
+      <w:proofErr w:type="spellEnd"/>
+      <w:r>
+        <w:t xml:space="preserve"> til agil udvikling, eller en agil udviklingsmetode. Det der kendetegner </w:t>
+      </w:r>
+      <w:proofErr w:type="spellStart"/>
+      <w:r>
+        <w:t>Scrum</w:t>
+      </w:r>
+      <w:proofErr w:type="spellEnd"/>
+      <w:r>
+        <w:t xml:space="preserve"> er, at den som metode ikke beskæftiger sig de praktiske aspekter af softwareudvikling. </w:t>
+      </w:r>
+      <w:proofErr w:type="spellStart"/>
+      <w:r>
+        <w:t>Scrum</w:t>
+      </w:r>
+      <w:proofErr w:type="spellEnd"/>
+      <w:r>
+        <w:t xml:space="preserve"> fokuserer derimod mere på managementmæssige og projektledelsesmæssige aspekter af softwareudvikling. Dette gør, at </w:t>
+      </w:r>
+      <w:proofErr w:type="spellStart"/>
+      <w:r>
+        <w:t>Scrum</w:t>
+      </w:r>
+      <w:proofErr w:type="spellEnd"/>
+      <w:r>
+        <w:t xml:space="preserve"> i praksis kommer til, at fungere som et projektstyringsredskab som selve softwareudviklingsprocessen styres med. Da </w:t>
+      </w:r>
+      <w:proofErr w:type="spellStart"/>
+      <w:r>
+        <w:t>Scrum</w:t>
+      </w:r>
+      <w:proofErr w:type="spellEnd"/>
+      <w:r>
+        <w:t xml:space="preserve"> ikke foreskriver noget omkring den praktiske side af softwareudvikling, ser man ofte i praksis, at </w:t>
+      </w:r>
+      <w:proofErr w:type="spellStart"/>
+      <w:r>
+        <w:t>Scrum</w:t>
+      </w:r>
+      <w:proofErr w:type="spellEnd"/>
+      <w:r>
+        <w:t xml:space="preserve"> anvendes i kombination med elementer fra en eller flere mere praksisorienterede udviklingsmetoder. Eksempelvis kan nævnes </w:t>
+      </w:r>
+      <w:proofErr w:type="spellStart"/>
+      <w:r>
+        <w:t>extremeprogramming</w:t>
+      </w:r>
+      <w:proofErr w:type="spellEnd"/>
+      <w:r>
+        <w:t xml:space="preserve"> og </w:t>
+      </w:r>
+      <w:proofErr w:type="spellStart"/>
+      <w:r>
+        <w:t>unified</w:t>
+      </w:r>
+      <w:proofErr w:type="spellEnd"/>
+      <w:r>
+        <w:t xml:space="preserve"> </w:t>
+      </w:r>
+      <w:proofErr w:type="spellStart"/>
+      <w:r>
+        <w:t>process</w:t>
+      </w:r>
+      <w:proofErr w:type="spellEnd"/>
+      <w:r>
+        <w:t xml:space="preserve">, der begge trods deres forskelle, begge beskæftiger sig med den praktiske side af softwareudvikling. På denne måde kan </w:t>
+      </w:r>
+      <w:proofErr w:type="spellStart"/>
+      <w:r>
+        <w:t>Scrum</w:t>
+      </w:r>
+      <w:proofErr w:type="spellEnd"/>
+      <w:r>
+        <w:t xml:space="preserve"> i kombination med andre metoder danne en optimal praksis for udvikling, hvor der er fokus på både styring af projektet, samt taget højde for hvordan man vil håndtere de mere praksisnære dele af udviklingen.</w:t>
       </w:r>
     </w:p>
     <w:p>
@@ -4102,12 +4197,161 @@
         <w:pStyle w:val="Standard"/>
         <w:spacing w:line="360" w:lineRule="auto"/>
       </w:pPr>
-      <w:r>
-        <w:t xml:space="preserve">Scrum rummer tre artefakter som er kerneelementer i metoden. Der opereres med en Product </w:t>
+      <w:proofErr w:type="spellStart"/>
+      <w:r>
+        <w:t>Scrum</w:t>
+      </w:r>
+      <w:proofErr w:type="spellEnd"/>
+      <w:r>
+        <w:t xml:space="preserve"> rummer tre artefakter som er kerneelementer i metoden. Der opereres med en </w:t>
+      </w:r>
+      <w:proofErr w:type="spellStart"/>
+      <w:r>
+        <w:t>product</w:t>
+      </w:r>
+      <w:proofErr w:type="spellEnd"/>
+      <w:r>
+        <w:t xml:space="preserve"> </w:t>
+      </w:r>
+      <w:proofErr w:type="spellStart"/>
+      <w:r>
+        <w:t>backlog</w:t>
+      </w:r>
+      <w:proofErr w:type="spellEnd"/>
+      <w:r>
+        <w:t xml:space="preserve"> som er den vigtigste af artefakt. Product </w:t>
+      </w:r>
+      <w:proofErr w:type="spellStart"/>
+      <w:r>
+        <w:t>backlog</w:t>
+      </w:r>
+      <w:proofErr w:type="spellEnd"/>
+      <w:r>
+        <w:t xml:space="preserve"> er en prioriteret liste af krav til det </w:t>
       </w:r>
       <w:r>
         <w:lastRenderedPageBreak/>
-        <w:t xml:space="preserve">Backlog som er den vigtigste af artefakt. Product Backlog er en prioriteret liste af krav til det system der skal udvikles. Elementerne i Product Backlog kaldes items, og de er i Product Backloggen prioriteret efter deres forretningsværdi også kaldes Business Value. Rent praktisk sker det, at efterhånden som der bliver fjernet items fra Backloggen i takt med, at items bliver omsat til kode står man efter denne ændring med en ny version af Product Backloggen. På denne måde vil man komme til, at stå med en ny version af Product Backloggen hver gang der er blevet færdigudviklet nogle items. I kontrast til at der typisk fjernes items fra Backloggen efterhånden som der udvikles mere og mere på systemet, kan det også ske at der føjes nye items til Backloggen. Der kan være flere årsager til dette.  Det kan være at kunden får nye forretningsbehov, der kan ske lovændringer der gør, at der skal implementeres yderligere funktionalitet på et område eller der kan for eksempelvis opstå nye konkurrencemarkeder som kunden vil satse på. Ofte er det i praksis sådan, at behovet for et stykke softwares kunnen, ændrer sig i løbet af, at det er i gang med at blive udviklet. Dette sker på baggrund af, at det scenarie som softwaren skal fungere i, ændrer sig med korte mellemrum. Netop derfor er en af hovedtankerne bag Scrum, at man havde behov for en udviklingsmetode, der kunne håndtere ændringer i krav til produktet undervejs i udviklingsprocessen. </w:t>
+        <w:t xml:space="preserve">system der skal udvikles. Elementerne i </w:t>
+      </w:r>
+      <w:proofErr w:type="spellStart"/>
+      <w:r>
+        <w:t>product</w:t>
+      </w:r>
+      <w:proofErr w:type="spellEnd"/>
+      <w:r>
+        <w:t xml:space="preserve"> </w:t>
+      </w:r>
+      <w:proofErr w:type="spellStart"/>
+      <w:r>
+        <w:t>backlog</w:t>
+      </w:r>
+      <w:proofErr w:type="spellEnd"/>
+      <w:r>
+        <w:t xml:space="preserve"> kaldes items, og de er i </w:t>
+      </w:r>
+      <w:proofErr w:type="spellStart"/>
+      <w:r>
+        <w:t>product</w:t>
+      </w:r>
+      <w:proofErr w:type="spellEnd"/>
+      <w:r>
+        <w:t xml:space="preserve"> </w:t>
+      </w:r>
+      <w:proofErr w:type="spellStart"/>
+      <w:r>
+        <w:t>backloggen</w:t>
+      </w:r>
+      <w:proofErr w:type="spellEnd"/>
+      <w:r>
+        <w:t xml:space="preserve"> prioriteret efter deres forretningsværdi også kaldes business </w:t>
+      </w:r>
+      <w:proofErr w:type="spellStart"/>
+      <w:r>
+        <w:t>value</w:t>
+      </w:r>
+      <w:proofErr w:type="spellEnd"/>
+      <w:r>
+        <w:t xml:space="preserve">. Rent praktisk sker det, at efterhånden som der bliver fjernet items fra </w:t>
+      </w:r>
+      <w:proofErr w:type="spellStart"/>
+      <w:r>
+        <w:t>backloggen</w:t>
+      </w:r>
+      <w:proofErr w:type="spellEnd"/>
+      <w:r>
+        <w:t xml:space="preserve"> i takt med, at items bliver omsat </w:t>
+      </w:r>
+      <w:proofErr w:type="gramStart"/>
+      <w:r>
+        <w:t>til</w:t>
+      </w:r>
+      <w:proofErr w:type="gramEnd"/>
+      <w:r>
+        <w:t xml:space="preserve"> </w:t>
+      </w:r>
+      <w:proofErr w:type="gramStart"/>
+      <w:r>
+        <w:t>kode</w:t>
+      </w:r>
+      <w:proofErr w:type="gramEnd"/>
+      <w:r>
+        <w:t xml:space="preserve"> står man efter denne ændring med en ny version af </w:t>
+      </w:r>
+      <w:proofErr w:type="spellStart"/>
+      <w:r>
+        <w:t>product</w:t>
+      </w:r>
+      <w:proofErr w:type="spellEnd"/>
+      <w:r>
+        <w:t xml:space="preserve"> </w:t>
+      </w:r>
+      <w:proofErr w:type="spellStart"/>
+      <w:r>
+        <w:t>backloggen</w:t>
+      </w:r>
+      <w:proofErr w:type="spellEnd"/>
+      <w:r>
+        <w:t xml:space="preserve">. På denne måde vil man komme til, at stå med en ny version af </w:t>
+      </w:r>
+      <w:proofErr w:type="spellStart"/>
+      <w:r>
+        <w:t>product</w:t>
+      </w:r>
+      <w:proofErr w:type="spellEnd"/>
+      <w:r>
+        <w:t xml:space="preserve"> </w:t>
+      </w:r>
+      <w:proofErr w:type="spellStart"/>
+      <w:r>
+        <w:t>backloggen</w:t>
+      </w:r>
+      <w:proofErr w:type="spellEnd"/>
+      <w:r>
+        <w:t xml:space="preserve"> hver gang der er blevet færdigudviklet nogle items. I kontrast til at der typisk fjernes items fra </w:t>
+      </w:r>
+      <w:proofErr w:type="spellStart"/>
+      <w:r>
+        <w:t>backloggen</w:t>
+      </w:r>
+      <w:proofErr w:type="spellEnd"/>
+      <w:r>
+        <w:t xml:space="preserve"> efterhånden som der udvikles mere og mere på systemet, kan det også ske at der føjes nye items til </w:t>
+      </w:r>
+      <w:proofErr w:type="spellStart"/>
+      <w:r>
+        <w:t>backloggen</w:t>
+      </w:r>
+      <w:proofErr w:type="spellEnd"/>
+      <w:r>
+        <w:t xml:space="preserve">. Der kan være flere årsager til dette. Det kan være at kunden får nye forretningsbehov, der kan ske lovændringer der gør, at der skal implementeres yderligere funktionalitet på et område eller der kan for eksempelvis opstå nye konkurrencemarkeder som kunden vil satse på. Ofte er det i praksis sådan, at behovet for et stykke softwares kunnen, ændrer sig i løbet af, at det er i gang med at blive udviklet. Dette sker på baggrund af, at det scenarie som softwaren skal fungere i, ændrer sig med korte mellemrum. Netop derfor er en af hovedtankerne bag </w:t>
+      </w:r>
+      <w:proofErr w:type="spellStart"/>
+      <w:r>
+        <w:t>Scrum</w:t>
+      </w:r>
+      <w:proofErr w:type="spellEnd"/>
+      <w:r>
+        <w:t xml:space="preserve">, at man havde behov for en udviklingsmetode, der kunne håndtere ændringer i krav til produktet undervejs i udviklingsprocessen. </w:t>
       </w:r>
     </w:p>
     <w:p>
@@ -4116,7 +4360,151 @@
         <w:spacing w:line="360" w:lineRule="auto"/>
       </w:pPr>
       <w:r>
-        <w:t>Den anden artifakt i Scrum er Sprint Backlog. Inden man går i gang med en udviklingsfase flytter man items fra Product Backloggen over i Sprint Backloggen. Dette foregår sammen med kunden eller en repræsentant for denne. Alt efter hvad prioritet de forskellige items i Productbackloggen har, flyttes de mest relevante af dem over i Sprint Backloggen. Det der praktisk sker når items føres fra Product Backloggen til Sprint backloggen er, at de omsættes til User Stories. Sprint Backloggens formål er, at være en liste af User Stories hvor hver Story er nedbrudt i en række konkrete udviklingsopgaver kaldes tasks.</w:t>
+        <w:t xml:space="preserve">Den anden </w:t>
+      </w:r>
+      <w:proofErr w:type="spellStart"/>
+      <w:r>
+        <w:t>artifakt</w:t>
+      </w:r>
+      <w:proofErr w:type="spellEnd"/>
+      <w:r>
+        <w:t xml:space="preserve"> i </w:t>
+      </w:r>
+      <w:proofErr w:type="spellStart"/>
+      <w:r>
+        <w:t>Scrum</w:t>
+      </w:r>
+      <w:proofErr w:type="spellEnd"/>
+      <w:r>
+        <w:t xml:space="preserve"> er sprint </w:t>
+      </w:r>
+      <w:proofErr w:type="spellStart"/>
+      <w:r>
+        <w:t>backlog</w:t>
+      </w:r>
+      <w:proofErr w:type="spellEnd"/>
+      <w:r>
+        <w:t xml:space="preserve">. Inden man går i gang med en udviklingsfase flytter man items fra </w:t>
+      </w:r>
+      <w:proofErr w:type="spellStart"/>
+      <w:r>
+        <w:t>product</w:t>
+      </w:r>
+      <w:proofErr w:type="spellEnd"/>
+      <w:r>
+        <w:t xml:space="preserve"> </w:t>
+      </w:r>
+      <w:proofErr w:type="spellStart"/>
+      <w:r>
+        <w:t>backloggen</w:t>
+      </w:r>
+      <w:proofErr w:type="spellEnd"/>
+      <w:r>
+        <w:t xml:space="preserve"> over i sprint </w:t>
+      </w:r>
+      <w:proofErr w:type="spellStart"/>
+      <w:r>
+        <w:t>backloggen</w:t>
+      </w:r>
+      <w:proofErr w:type="spellEnd"/>
+      <w:r>
+        <w:t xml:space="preserve">. Dette foregår sammen med kunden eller en repræsentant for denne. Alt efter hvad prioritet de forskellige items i </w:t>
+      </w:r>
+      <w:proofErr w:type="spellStart"/>
+      <w:r>
+        <w:t>product</w:t>
+      </w:r>
+      <w:proofErr w:type="spellEnd"/>
+      <w:r>
+        <w:t xml:space="preserve"> </w:t>
+      </w:r>
+      <w:proofErr w:type="spellStart"/>
+      <w:r>
+        <w:t>backloggen</w:t>
+      </w:r>
+      <w:proofErr w:type="spellEnd"/>
+      <w:r>
+        <w:t xml:space="preserve"> har, flyttes de mest relevante af dem over i sprint </w:t>
+      </w:r>
+      <w:proofErr w:type="spellStart"/>
+      <w:r>
+        <w:t>backloggen</w:t>
+      </w:r>
+      <w:proofErr w:type="spellEnd"/>
+      <w:r>
+        <w:t xml:space="preserve">. Det der praktisk sker når items føres fra </w:t>
+      </w:r>
+      <w:proofErr w:type="spellStart"/>
+      <w:r>
+        <w:t>product</w:t>
+      </w:r>
+      <w:proofErr w:type="spellEnd"/>
+      <w:r>
+        <w:t xml:space="preserve"> </w:t>
+      </w:r>
+      <w:proofErr w:type="spellStart"/>
+      <w:r>
+        <w:t>backloggen</w:t>
+      </w:r>
+      <w:proofErr w:type="spellEnd"/>
+      <w:r>
+        <w:t xml:space="preserve"> til sprint </w:t>
+      </w:r>
+      <w:proofErr w:type="spellStart"/>
+      <w:r>
+        <w:t>backloggen</w:t>
+      </w:r>
+      <w:proofErr w:type="spellEnd"/>
+      <w:r>
+        <w:t xml:space="preserve"> er, at de omsættes til </w:t>
+      </w:r>
+      <w:proofErr w:type="spellStart"/>
+      <w:r>
+        <w:t>user</w:t>
+      </w:r>
+      <w:proofErr w:type="spellEnd"/>
+      <w:r>
+        <w:t xml:space="preserve"> </w:t>
+      </w:r>
+      <w:proofErr w:type="spellStart"/>
+      <w:r>
+        <w:t>stories</w:t>
+      </w:r>
+      <w:proofErr w:type="spellEnd"/>
+      <w:r>
+        <w:t xml:space="preserve">. Sprint </w:t>
+      </w:r>
+      <w:proofErr w:type="spellStart"/>
+      <w:r>
+        <w:t>backloggens</w:t>
+      </w:r>
+      <w:proofErr w:type="spellEnd"/>
+      <w:r>
+        <w:t xml:space="preserve"> formål er, at være en liste af </w:t>
+      </w:r>
+      <w:proofErr w:type="spellStart"/>
+      <w:r>
+        <w:t>user</w:t>
+      </w:r>
+      <w:proofErr w:type="spellEnd"/>
+      <w:r>
+        <w:t xml:space="preserve"> </w:t>
+      </w:r>
+      <w:proofErr w:type="spellStart"/>
+      <w:r>
+        <w:t>stories</w:t>
+      </w:r>
+      <w:proofErr w:type="spellEnd"/>
+      <w:r>
+        <w:t xml:space="preserve"> hvor hver story er nedbrudt i en række konkrete udviklingsopgaver kaldes </w:t>
+      </w:r>
+      <w:proofErr w:type="spellStart"/>
+      <w:r>
+        <w:t>tasks</w:t>
+      </w:r>
+      <w:proofErr w:type="spellEnd"/>
+      <w:r>
+        <w:t>.</w:t>
       </w:r>
     </w:p>
     <w:p>
@@ -4125,7 +4513,119 @@
         <w:spacing w:line="360" w:lineRule="auto"/>
       </w:pPr>
       <w:r>
-        <w:t>Den tredje artifakt er Burn Down Chart. Burn Down Chart er en graf der indikerer hvor godt det lykkedes udviklingsteamet at løse de opgaver de har vurderet de kunne, indenfor den givne ramme af tid. På Burn Down Chartet anføres der først en teoretisk linje der indikerer hvad man teoretisk set som team bør kunne brænde hver dag. Derudover påfører teamet hvad dag hvor meget arbejde de har nået at lave, altså hvor meget de reelt kan brænde. Brun Down chart er en vigtig artifakt da den kan bruges til, at fortælle eller afsløre om teamet generelt ikke kan levere det estimerede arbejde, eller den kan lede opmærksomheden hen på om det eksempelvis er en særlig type funktionalitet, der ofte er svær at implementere til tiden.</w:t>
+        <w:t xml:space="preserve">Den tredje </w:t>
+      </w:r>
+      <w:proofErr w:type="spellStart"/>
+      <w:r>
+        <w:t>artifakt</w:t>
+      </w:r>
+      <w:proofErr w:type="spellEnd"/>
+      <w:r>
+        <w:t xml:space="preserve"> er </w:t>
+      </w:r>
+      <w:proofErr w:type="spellStart"/>
+      <w:r>
+        <w:t>burn</w:t>
+      </w:r>
+      <w:proofErr w:type="spellEnd"/>
+      <w:r>
+        <w:t xml:space="preserve"> </w:t>
+      </w:r>
+      <w:proofErr w:type="spellStart"/>
+      <w:r>
+        <w:t>down</w:t>
+      </w:r>
+      <w:proofErr w:type="spellEnd"/>
+      <w:r>
+        <w:t xml:space="preserve"> </w:t>
+      </w:r>
+      <w:proofErr w:type="spellStart"/>
+      <w:r>
+        <w:t>chart</w:t>
+      </w:r>
+      <w:proofErr w:type="spellEnd"/>
+      <w:r>
+        <w:t xml:space="preserve">. </w:t>
+      </w:r>
+      <w:proofErr w:type="spellStart"/>
+      <w:r>
+        <w:t>burn</w:t>
+      </w:r>
+      <w:proofErr w:type="spellEnd"/>
+      <w:r>
+        <w:t xml:space="preserve"> </w:t>
+      </w:r>
+      <w:proofErr w:type="spellStart"/>
+      <w:r>
+        <w:t>down</w:t>
+      </w:r>
+      <w:proofErr w:type="spellEnd"/>
+      <w:r>
+        <w:t xml:space="preserve"> </w:t>
+      </w:r>
+      <w:proofErr w:type="spellStart"/>
+      <w:r>
+        <w:t>chart</w:t>
+      </w:r>
+      <w:proofErr w:type="spellEnd"/>
+      <w:r>
+        <w:t xml:space="preserve"> er en graf der indikerer hvor godt det lykkedes udviklingsteamet at løse de opgaver de har vurderet de kunne, indenfor den givne ramme af tid. På </w:t>
+      </w:r>
+      <w:proofErr w:type="spellStart"/>
+      <w:r>
+        <w:t>burn</w:t>
+      </w:r>
+      <w:proofErr w:type="spellEnd"/>
+      <w:r>
+        <w:t xml:space="preserve"> </w:t>
+      </w:r>
+      <w:proofErr w:type="spellStart"/>
+      <w:r>
+        <w:t>down</w:t>
+      </w:r>
+      <w:proofErr w:type="spellEnd"/>
+      <w:r>
+        <w:t xml:space="preserve"> </w:t>
+      </w:r>
+      <w:proofErr w:type="spellStart"/>
+      <w:r>
+        <w:t>chartet</w:t>
+      </w:r>
+      <w:proofErr w:type="spellEnd"/>
+      <w:r>
+        <w:t xml:space="preserve"> anføres der først en teoretisk linje der indikerer hvad man teoretisk set som team bør kunne brænde hver dag. Derudover påfører teamet hvad dag hvor meget arbejde de har nået at lave, altså hvor meget de reelt kan brænde. </w:t>
+      </w:r>
+      <w:proofErr w:type="spellStart"/>
+      <w:r>
+        <w:t>Burn</w:t>
+      </w:r>
+      <w:proofErr w:type="spellEnd"/>
+      <w:r>
+        <w:t xml:space="preserve"> </w:t>
+      </w:r>
+      <w:proofErr w:type="spellStart"/>
+      <w:r>
+        <w:t>down</w:t>
+      </w:r>
+      <w:proofErr w:type="spellEnd"/>
+      <w:r>
+        <w:t xml:space="preserve"> </w:t>
+      </w:r>
+      <w:proofErr w:type="spellStart"/>
+      <w:r>
+        <w:t>chart</w:t>
+      </w:r>
+      <w:proofErr w:type="spellEnd"/>
+      <w:r>
+        <w:t xml:space="preserve"> er en vigtig </w:t>
+      </w:r>
+      <w:proofErr w:type="spellStart"/>
+      <w:r>
+        <w:t>artifakt</w:t>
+      </w:r>
+      <w:proofErr w:type="spellEnd"/>
+      <w:r>
+        <w:t xml:space="preserve"> da den kan bruges til, at fortælle eller afsløre om teamet generelt ikke kan levere det estimerede arbejde, eller den kan lede opmærksomheden hen på om det eksempelvis er en særlig type funktionalitet, der ofte er svær at implementere til tiden.</w:t>
       </w:r>
     </w:p>
     <w:p>
@@ -4139,21 +4639,124 @@
         <w:pStyle w:val="Standard"/>
         <w:spacing w:line="360" w:lineRule="auto"/>
       </w:pPr>
-      <w:r>
-        <w:t>Scrum rummer også tre roller der er centrale i metoden. Som repræsentant for kundens behov har man en Product Owner. Dette kan være en person kunden selv har stillet til rådighed, eller det kan være en person internt i udviklingsvirksomheden. Product Owner er den vigtigste af de roller der er i Scrum, da det er dennes opgave, at sørge for, at det der bliver udviklet faktisk er det kunden har behov for, også hvis der skulle opstå ændringer i kundens behov. Product Owner er den person der kender produktet der skal udvikles og, de behov kunden har, og gerne forretningen som produktet skal varetage. Ifølge Jeff Sutherland, grundlæggeren af Scrum, har Product Owner nogle direkte ansvar som er følgende :</w:t>
-      </w:r>
+      <w:proofErr w:type="spellStart"/>
+      <w:r>
+        <w:t>Scrum</w:t>
+      </w:r>
+      <w:proofErr w:type="spellEnd"/>
+      <w:r>
+        <w:t xml:space="preserve"> rummer også tre roller der er centrale i metoden. Som repræsentant for kundens behov </w:t>
+      </w:r>
+      <w:r>
+        <w:lastRenderedPageBreak/>
+        <w:t xml:space="preserve">har man en </w:t>
+      </w:r>
+      <w:proofErr w:type="spellStart"/>
+      <w:r>
+        <w:t>product</w:t>
+      </w:r>
+      <w:proofErr w:type="spellEnd"/>
+      <w:r>
+        <w:t xml:space="preserve"> </w:t>
+      </w:r>
+      <w:proofErr w:type="spellStart"/>
+      <w:r>
+        <w:t>owner</w:t>
+      </w:r>
+      <w:proofErr w:type="spellEnd"/>
+      <w:r>
+        <w:t xml:space="preserve">. Dette kan være en person kunden selv har stillet til rådighed, eller det kan være en person internt i udviklingsvirksomheden. Product </w:t>
+      </w:r>
+      <w:proofErr w:type="spellStart"/>
+      <w:r>
+        <w:t>owner</w:t>
+      </w:r>
+      <w:proofErr w:type="spellEnd"/>
+      <w:r>
+        <w:t xml:space="preserve"> er den vigtigste af de roller der er i </w:t>
+      </w:r>
+      <w:proofErr w:type="spellStart"/>
+      <w:r>
+        <w:t>Scrum</w:t>
+      </w:r>
+      <w:proofErr w:type="spellEnd"/>
+      <w:r>
+        <w:t xml:space="preserve">, da det er dennes opgave, at sørge for, at det der bliver udviklet faktisk er det kunden har behov for, også hvis der skulle opstå ændringer i kundens behov. Product </w:t>
+      </w:r>
+      <w:proofErr w:type="spellStart"/>
+      <w:r>
+        <w:t>owner</w:t>
+      </w:r>
+      <w:proofErr w:type="spellEnd"/>
+      <w:r>
+        <w:t xml:space="preserve"> er den person der kender produktet der skal udvikles og, de behov kunden har, og gerne forretningen som produktet skal varetage. Ifølge Jeff Sutherland, grundlæggeren af </w:t>
+      </w:r>
+      <w:proofErr w:type="spellStart"/>
+      <w:r>
+        <w:t>Scrum</w:t>
+      </w:r>
+      <w:proofErr w:type="spellEnd"/>
+      <w:r>
+        <w:t xml:space="preserve">, har </w:t>
+      </w:r>
+      <w:proofErr w:type="spellStart"/>
+      <w:r>
+        <w:t>product</w:t>
+      </w:r>
+      <w:proofErr w:type="spellEnd"/>
+      <w:r>
+        <w:t xml:space="preserve"> </w:t>
+      </w:r>
+      <w:proofErr w:type="spellStart"/>
+      <w:r>
+        <w:t>owner</w:t>
+      </w:r>
+      <w:proofErr w:type="spellEnd"/>
+      <w:r>
+        <w:t xml:space="preserve"> nogle direkte ansvar som er </w:t>
+      </w:r>
+      <w:proofErr w:type="gramStart"/>
+      <w:r>
+        <w:t>følgende :</w:t>
+      </w:r>
+      <w:proofErr w:type="gramEnd"/>
     </w:p>
     <w:p>
       <w:pPr>
         <w:pStyle w:val="Standard"/>
         <w:numPr>
           <w:ilvl w:val="0"/>
-          <w:numId w:val="8"/>
+          <w:numId w:val="28"/>
         </w:numPr>
+        <w:overflowPunct w:val="0"/>
         <w:spacing w:line="360" w:lineRule="auto"/>
       </w:pPr>
       <w:r>
-        <w:t>Han har som ene person ansvar for Product Backloggen.</w:t>
+        <w:t xml:space="preserve">Han har som </w:t>
+      </w:r>
+      <w:proofErr w:type="gramStart"/>
+      <w:r>
+        <w:t>ene</w:t>
+      </w:r>
+      <w:proofErr w:type="gramEnd"/>
+      <w:r>
+        <w:t xml:space="preserve"> person ansvar for </w:t>
+      </w:r>
+      <w:proofErr w:type="spellStart"/>
+      <w:r>
+        <w:t>product</w:t>
+      </w:r>
+      <w:proofErr w:type="spellEnd"/>
+      <w:r>
+        <w:t xml:space="preserve"> </w:t>
+      </w:r>
+      <w:proofErr w:type="spellStart"/>
+      <w:r>
+        <w:t>backloggen</w:t>
+      </w:r>
+      <w:proofErr w:type="spellEnd"/>
+      <w:r>
+        <w:t>.</w:t>
       </w:r>
     </w:p>
     <w:p>
@@ -4161,12 +4764,29 @@
         <w:pStyle w:val="Standard"/>
         <w:numPr>
           <w:ilvl w:val="0"/>
-          <w:numId w:val="8"/>
+          <w:numId w:val="28"/>
         </w:numPr>
+        <w:overflowPunct w:val="0"/>
         <w:spacing w:line="360" w:lineRule="auto"/>
       </w:pPr>
       <w:r>
-        <w:t>Items i Product Backloggen skal være tydeligt og præcist formuleret.</w:t>
+        <w:t xml:space="preserve">Items i </w:t>
+      </w:r>
+      <w:proofErr w:type="spellStart"/>
+      <w:r>
+        <w:t>product</w:t>
+      </w:r>
+      <w:proofErr w:type="spellEnd"/>
+      <w:r>
+        <w:t xml:space="preserve"> </w:t>
+      </w:r>
+      <w:proofErr w:type="spellStart"/>
+      <w:r>
+        <w:t>backloggen</w:t>
+      </w:r>
+      <w:proofErr w:type="spellEnd"/>
+      <w:r>
+        <w:t xml:space="preserve"> skal være tydeligt og præcist formuleret.</w:t>
       </w:r>
     </w:p>
     <w:p>
@@ -4174,12 +4794,29 @@
         <w:pStyle w:val="Standard"/>
         <w:numPr>
           <w:ilvl w:val="0"/>
-          <w:numId w:val="8"/>
+          <w:numId w:val="28"/>
         </w:numPr>
+        <w:overflowPunct w:val="0"/>
         <w:spacing w:line="360" w:lineRule="auto"/>
       </w:pPr>
       <w:r>
-        <w:t>At hele tiden, og løbende omprioritere items i Product Backloggen, så deres hierarki korresponderer med et virkelighedens snapshot af kundens behov.</w:t>
+        <w:t xml:space="preserve">At hele tiden, og løbende omprioritere items i </w:t>
+      </w:r>
+      <w:proofErr w:type="spellStart"/>
+      <w:r>
+        <w:t>product</w:t>
+      </w:r>
+      <w:proofErr w:type="spellEnd"/>
+      <w:r>
+        <w:t xml:space="preserve"> </w:t>
+      </w:r>
+      <w:proofErr w:type="spellStart"/>
+      <w:r>
+        <w:t>backloggen</w:t>
+      </w:r>
+      <w:proofErr w:type="spellEnd"/>
+      <w:r>
+        <w:t>, så deres hierarki korresponderer med et virkelighedens snapshot af kundens behov.</w:t>
       </w:r>
     </w:p>
     <w:p>
@@ -4187,12 +4824,53 @@
         <w:pStyle w:val="Standard"/>
         <w:numPr>
           <w:ilvl w:val="0"/>
-          <w:numId w:val="8"/>
+          <w:numId w:val="28"/>
         </w:numPr>
+        <w:overflowPunct w:val="0"/>
         <w:spacing w:line="360" w:lineRule="auto"/>
       </w:pPr>
       <w:r>
-        <w:t>Hvis der er interessanter der kunne ønske ændringer i Product Backloggen, skal de gå til Product Owner, da han er den eneste person, der har ret til at ændre på prioriteringen af items.</w:t>
+        <w:t xml:space="preserve">Hvis der er </w:t>
+      </w:r>
+      <w:proofErr w:type="spellStart"/>
+      <w:r>
+        <w:t>interessanter</w:t>
+      </w:r>
+      <w:proofErr w:type="spellEnd"/>
+      <w:r>
+        <w:t xml:space="preserve"> der kunne ønske ændringer i </w:t>
+      </w:r>
+      <w:proofErr w:type="spellStart"/>
+      <w:r>
+        <w:t>product</w:t>
+      </w:r>
+      <w:proofErr w:type="spellEnd"/>
+      <w:r>
+        <w:t xml:space="preserve"> </w:t>
+      </w:r>
+      <w:proofErr w:type="spellStart"/>
+      <w:r>
+        <w:t>backloggen</w:t>
+      </w:r>
+      <w:proofErr w:type="spellEnd"/>
+      <w:r>
+        <w:t xml:space="preserve">, skal de gå til </w:t>
+      </w:r>
+      <w:proofErr w:type="spellStart"/>
+      <w:r>
+        <w:t>product</w:t>
+      </w:r>
+      <w:proofErr w:type="spellEnd"/>
+      <w:r>
+        <w:t xml:space="preserve"> </w:t>
+      </w:r>
+      <w:proofErr w:type="spellStart"/>
+      <w:r>
+        <w:t>owner</w:t>
+      </w:r>
+      <w:proofErr w:type="spellEnd"/>
+      <w:r>
+        <w:t>, da han er den eneste person, der har ret til at ændre på prioriteringen af items.</w:t>
       </w:r>
     </w:p>
     <w:p>
@@ -4200,8 +4878,9 @@
         <w:pStyle w:val="Standard"/>
         <w:numPr>
           <w:ilvl w:val="0"/>
-          <w:numId w:val="8"/>
+          <w:numId w:val="28"/>
         </w:numPr>
+        <w:overflowPunct w:val="0"/>
         <w:spacing w:line="360" w:lineRule="auto"/>
       </w:pPr>
       <w:r>
@@ -4213,12 +4892,45 @@
         <w:pStyle w:val="Standard"/>
         <w:numPr>
           <w:ilvl w:val="0"/>
-          <w:numId w:val="8"/>
+          <w:numId w:val="28"/>
         </w:numPr>
+        <w:overflowPunct w:val="0"/>
         <w:spacing w:line="360" w:lineRule="auto"/>
       </w:pPr>
       <w:r>
-        <w:t>Han har til opgave, at prioritere features og dermed de items der findes i Product Backloggen, så de er reflekterer hvad der har mest business value/forretningsværdi.</w:t>
+        <w:t xml:space="preserve">Han har til opgave, at prioritere features og dermed de items der findes i </w:t>
+      </w:r>
+      <w:proofErr w:type="spellStart"/>
+      <w:r>
+        <w:t>product</w:t>
+      </w:r>
+      <w:proofErr w:type="spellEnd"/>
+      <w:r>
+        <w:t xml:space="preserve"> </w:t>
+      </w:r>
+      <w:proofErr w:type="spellStart"/>
+      <w:r>
+        <w:t>backloggen</w:t>
+      </w:r>
+      <w:proofErr w:type="spellEnd"/>
+      <w:r>
+        <w:t xml:space="preserve">, så de </w:t>
+      </w:r>
+      <w:proofErr w:type="gramStart"/>
+      <w:r>
+        <w:t>er reflekterer</w:t>
+      </w:r>
+      <w:proofErr w:type="gramEnd"/>
+      <w:r>
+        <w:t xml:space="preserve"> hvad der har mest business </w:t>
+      </w:r>
+      <w:proofErr w:type="spellStart"/>
+      <w:r>
+        <w:t>value</w:t>
+      </w:r>
+      <w:proofErr w:type="spellEnd"/>
+      <w:r>
+        <w:t>/forretningsværdi.</w:t>
       </w:r>
     </w:p>
     <w:p>
@@ -4226,12 +4938,29 @@
         <w:pStyle w:val="Standard"/>
         <w:numPr>
           <w:ilvl w:val="0"/>
-          <w:numId w:val="8"/>
+          <w:numId w:val="28"/>
         </w:numPr>
+        <w:overflowPunct w:val="0"/>
         <w:spacing w:line="360" w:lineRule="auto"/>
       </w:pPr>
       <w:r>
-        <w:t>Når nogle features er udviklet, er det hans opgave, at acceptere eller afvise de features der er blevet udviklet af udviklingsteamet. Dette sker i forbindelse med en særlig Scrum aktivitet der betegnes Sprint Review.</w:t>
+        <w:t xml:space="preserve">Når nogle features er udviklet, er det hans opgave, at acceptere eller afvise de features der er blevet udviklet af udviklingsteamet. Dette sker i forbindelse med en særlig </w:t>
+      </w:r>
+      <w:proofErr w:type="spellStart"/>
+      <w:r>
+        <w:t>Scrum</w:t>
+      </w:r>
+      <w:proofErr w:type="spellEnd"/>
+      <w:r>
+        <w:t xml:space="preserve"> aktivitet der betegnes sprint </w:t>
+      </w:r>
+      <w:proofErr w:type="spellStart"/>
+      <w:r>
+        <w:t>review</w:t>
+      </w:r>
+      <w:proofErr w:type="spellEnd"/>
+      <w:r>
+        <w:t>.</w:t>
       </w:r>
     </w:p>
     <w:p>
@@ -4240,7 +4969,39 @@
         <w:spacing w:line="360" w:lineRule="auto"/>
       </w:pPr>
       <w:r>
-        <w:t>Product Owner er på mange måder central, og man kan sige, at hvis ikke man har en Product Owner der har et solidt kendskab til forretningsbehovene, som det færdige produkt skal understøtte, kan det være svært for udviklingsteamet, at ramme rigtigt med de features de udvikler. Product Owner har som udgangspunkt, som den eneste person ret til at varetage ovenstående, men må gerne uddelegere</w:t>
+        <w:t xml:space="preserve">Product </w:t>
+      </w:r>
+      <w:proofErr w:type="spellStart"/>
+      <w:r>
+        <w:t>owner</w:t>
+      </w:r>
+      <w:proofErr w:type="spellEnd"/>
+      <w:r>
+        <w:t xml:space="preserve"> er på mange måder central, og man kan sige, at hvis ikke man har en </w:t>
+      </w:r>
+      <w:proofErr w:type="spellStart"/>
+      <w:r>
+        <w:t>product</w:t>
+      </w:r>
+      <w:proofErr w:type="spellEnd"/>
+      <w:r>
+        <w:t xml:space="preserve"> </w:t>
+      </w:r>
+      <w:proofErr w:type="spellStart"/>
+      <w:r>
+        <w:t>owner</w:t>
+      </w:r>
+      <w:proofErr w:type="spellEnd"/>
+      <w:r>
+        <w:t xml:space="preserve"> der har et solidt kendskab til forretningsbehovene, som det færdige produkt skal understøtte, kan det være svært for udviklingsteamet, at ramme rigtigt med de features de udvikler. Product </w:t>
+      </w:r>
+      <w:proofErr w:type="spellStart"/>
+      <w:r>
+        <w:t>owner</w:t>
+      </w:r>
+      <w:proofErr w:type="spellEnd"/>
+      <w:r>
+        <w:t xml:space="preserve"> har som udgangspunkt, som den eneste person ret til at varetage ovenstående, men må gerne uddelegere</w:t>
       </w:r>
     </w:p>
     <w:p>
@@ -4248,13 +5009,19 @@
         <w:pStyle w:val="Standard"/>
         <w:spacing w:line="360" w:lineRule="auto"/>
       </w:pPr>
-      <w:r>
-        <w:t xml:space="preserve">opgaverne til udviklingsteamet. Dog er han stadig den endeligt ansvarlige for. at opgaver </w:t>
-      </w:r>
-      <w:r>
-        <w:lastRenderedPageBreak/>
-        <w:t>udføres tilfredsstillende.</w:t>
-      </w:r>
+      <w:proofErr w:type="gramStart"/>
+      <w:r>
+        <w:t>opgaverne til udviklingsteamet.</w:t>
+      </w:r>
+      <w:proofErr w:type="gramEnd"/>
+      <w:r>
+        <w:t xml:space="preserve"> Dog er han stadig den endeligt ansvarlige for. </w:t>
+      </w:r>
+      <w:proofErr w:type="gramStart"/>
+      <w:r>
+        <w:t>at opgaver udføres tilfredsstillende.</w:t>
+      </w:r>
+      <w:proofErr w:type="gramEnd"/>
     </w:p>
     <w:p>
       <w:pPr>
@@ -4268,7 +5035,72 @@
         <w:spacing w:line="360" w:lineRule="auto"/>
       </w:pPr>
       <w:r>
-        <w:t>Den anden Centrale rolle i Scrum er Scrum Master. Scrum Master har overordnet set en servicerende rolle overfor selve udviklingsteamet, mere end der er tale om en dikterende rolle. De primære ansvar i rollen består i, at hjælpe teamet fri af blokeringer, der hindrer dem i at arbejde effektivt, og levere de estimerede features indenfor den afsatte tidsramme. I Scrum opererer man med begrebet 'impediments', som er et udtryk der dækker over alt tænkeligt, der hindrer en udvikler i, at få leveret et stykke arbejde indenfor estimeret tidsramme. Det er ligger Scrum Masters rolle, at tage sig af 'impediments' og få skabt bedre betingelser for udviklingspraksis hvis der er behov for det. Han fungerer på denne måde som en slags firewall der beskytter teamet.</w:t>
+        <w:lastRenderedPageBreak/>
+        <w:t xml:space="preserve">Den anden centrale rolle i </w:t>
+      </w:r>
+      <w:proofErr w:type="spellStart"/>
+      <w:r>
+        <w:t>Scrum</w:t>
+      </w:r>
+      <w:proofErr w:type="spellEnd"/>
+      <w:r>
+        <w:t xml:space="preserve"> er </w:t>
+      </w:r>
+      <w:proofErr w:type="spellStart"/>
+      <w:r>
+        <w:t>scrum</w:t>
+      </w:r>
+      <w:proofErr w:type="spellEnd"/>
+      <w:r>
+        <w:t xml:space="preserve"> master. </w:t>
+      </w:r>
+      <w:proofErr w:type="spellStart"/>
+      <w:r>
+        <w:t>Scrum</w:t>
+      </w:r>
+      <w:proofErr w:type="spellEnd"/>
+      <w:r>
+        <w:t xml:space="preserve"> master har overordnet set en servicerende rolle overfor selve udviklingsteamet, mere end der er tale om en dikterende rolle. </w:t>
+      </w:r>
+      <w:proofErr w:type="gramStart"/>
+      <w:r>
+        <w:t>De</w:t>
+      </w:r>
+      <w:proofErr w:type="gramEnd"/>
+      <w:r>
+        <w:t xml:space="preserve"> primære ansvar i rollen består i, at hjælpe teamet fri af blokeringer, der hindrer dem i at arbejde effektivt, og levere de estimerede features indenfor den afsatte tidsramme. I </w:t>
+      </w:r>
+      <w:proofErr w:type="spellStart"/>
+      <w:r>
+        <w:t>Scrum</w:t>
+      </w:r>
+      <w:proofErr w:type="spellEnd"/>
+      <w:r>
+        <w:t xml:space="preserve"> opererer man med begrebet '</w:t>
+      </w:r>
+      <w:proofErr w:type="spellStart"/>
+      <w:r>
+        <w:t>impediments</w:t>
+      </w:r>
+      <w:proofErr w:type="spellEnd"/>
+      <w:r>
+        <w:t xml:space="preserve">', som er et udtryk der dækker over alt tænkeligt, der hindrer en udvikler i, at få leveret et stykke arbejde indenfor estimeret tidsramme. Det er ligger </w:t>
+      </w:r>
+      <w:proofErr w:type="spellStart"/>
+      <w:r>
+        <w:t>scrum</w:t>
+      </w:r>
+      <w:proofErr w:type="spellEnd"/>
+      <w:r>
+        <w:t xml:space="preserve"> masters rolle, at tage sig af </w:t>
+      </w:r>
+      <w:proofErr w:type="spellStart"/>
+      <w:r>
+        <w:t>impediments</w:t>
+      </w:r>
+      <w:proofErr w:type="spellEnd"/>
+      <w:r>
+        <w:t xml:space="preserve"> og få skabt bedre betingelser for udviklingspraksis hvis der er behov for det. Han fungerer på denne måde som en slags firewall der beskytter teamet.</w:t>
       </w:r>
     </w:p>
     <w:p>
@@ -4277,7 +5109,135 @@
         <w:spacing w:line="360" w:lineRule="auto"/>
       </w:pPr>
       <w:r>
-        <w:t>Det er Scrum Masters ansvar, at facilitere Scrum Processen, via en slags projektlederrolle. Dette betyder, at han skal sørge for at Scrum Processen bliver overholdt. Dette indebærer, at de forskellige Scrum Events bliver afholdt på korrekt vis, at Scrums indbyggede regler, værdier og praktikker overholdes. Scrum Master kan både være en del af udviklingsteamet, men han kan i praksis også være en dedikeret person, der som Scrum Master kun beskæftiger sig med sikring af Scrum Processen. Scrum Master leder det daglige Scrum møde der kaldes Daily Scrum, hvor alle i teamet bliver opdateret på hvordan det går andre i teamet. Generelt fungerer Scrum Master som et bindeled mellem Teamet og Product Owner.</w:t>
+        <w:t xml:space="preserve">Det er </w:t>
+      </w:r>
+      <w:proofErr w:type="spellStart"/>
+      <w:r>
+        <w:t>scrum</w:t>
+      </w:r>
+      <w:proofErr w:type="spellEnd"/>
+      <w:r>
+        <w:t xml:space="preserve"> masters ansvar, at </w:t>
+      </w:r>
+      <w:proofErr w:type="spellStart"/>
+      <w:r>
+        <w:t>facilitere</w:t>
+      </w:r>
+      <w:proofErr w:type="spellEnd"/>
+      <w:r>
+        <w:t xml:space="preserve"> </w:t>
+      </w:r>
+      <w:proofErr w:type="spellStart"/>
+      <w:r>
+        <w:t>scrum</w:t>
+      </w:r>
+      <w:proofErr w:type="spellEnd"/>
+      <w:r>
+        <w:t xml:space="preserve"> processen, via en slags projektlederrolle. Dette betyder, at han skal sørge for at </w:t>
+      </w:r>
+      <w:proofErr w:type="spellStart"/>
+      <w:r>
+        <w:t>scrum</w:t>
+      </w:r>
+      <w:proofErr w:type="spellEnd"/>
+      <w:r>
+        <w:t xml:space="preserve"> processen bliver overholdt. Dette indebærer, at de forskellige </w:t>
+      </w:r>
+      <w:proofErr w:type="spellStart"/>
+      <w:r>
+        <w:t>scrum</w:t>
+      </w:r>
+      <w:proofErr w:type="spellEnd"/>
+      <w:r>
+        <w:t xml:space="preserve"> events bliver afholdt på korrekt vis, at </w:t>
+      </w:r>
+      <w:proofErr w:type="spellStart"/>
+      <w:r>
+        <w:t>scrums</w:t>
+      </w:r>
+      <w:proofErr w:type="spellEnd"/>
+      <w:r>
+        <w:t xml:space="preserve"> indbyggede regler, værdier og praktikker overholdes. </w:t>
+      </w:r>
+      <w:proofErr w:type="spellStart"/>
+      <w:r>
+        <w:t>Scrum</w:t>
+      </w:r>
+      <w:proofErr w:type="spellEnd"/>
+      <w:r>
+        <w:t xml:space="preserve"> master kan både være en del af udviklingsteamet, men han kan i praksis også være en dedikeret person, der som </w:t>
+      </w:r>
+      <w:proofErr w:type="spellStart"/>
+      <w:r>
+        <w:t>scrum</w:t>
+      </w:r>
+      <w:proofErr w:type="spellEnd"/>
+      <w:r>
+        <w:t xml:space="preserve"> master kun beskæftiger sig med sikring af </w:t>
+      </w:r>
+      <w:proofErr w:type="spellStart"/>
+      <w:r>
+        <w:t>scrum</w:t>
+      </w:r>
+      <w:proofErr w:type="spellEnd"/>
+      <w:r>
+        <w:t xml:space="preserve"> processen. </w:t>
+      </w:r>
+      <w:proofErr w:type="spellStart"/>
+      <w:r>
+        <w:t>Scrum</w:t>
+      </w:r>
+      <w:proofErr w:type="spellEnd"/>
+      <w:r>
+        <w:t xml:space="preserve"> master leder det daglige </w:t>
+      </w:r>
+      <w:proofErr w:type="spellStart"/>
+      <w:r>
+        <w:t>Scrum</w:t>
+      </w:r>
+      <w:proofErr w:type="spellEnd"/>
+      <w:r>
+        <w:t xml:space="preserve"> møde der kaldes </w:t>
+      </w:r>
+      <w:proofErr w:type="spellStart"/>
+      <w:r>
+        <w:t>daily</w:t>
+      </w:r>
+      <w:proofErr w:type="spellEnd"/>
+      <w:r>
+        <w:t xml:space="preserve"> </w:t>
+      </w:r>
+      <w:proofErr w:type="spellStart"/>
+      <w:r>
+        <w:t>scrum</w:t>
+      </w:r>
+      <w:proofErr w:type="spellEnd"/>
+      <w:r>
+        <w:t xml:space="preserve">, hvor alle i teamet bliver opdateret på hvordan det går andre i teamet. Generelt fungerer </w:t>
+      </w:r>
+      <w:proofErr w:type="spellStart"/>
+      <w:r>
+        <w:t>scrum</w:t>
+      </w:r>
+      <w:proofErr w:type="spellEnd"/>
+      <w:r>
+        <w:t xml:space="preserve"> master som et bindeled mellem teamet og </w:t>
+      </w:r>
+      <w:proofErr w:type="spellStart"/>
+      <w:r>
+        <w:t>product</w:t>
+      </w:r>
+      <w:proofErr w:type="spellEnd"/>
+      <w:r>
+        <w:t xml:space="preserve"> </w:t>
+      </w:r>
+      <w:proofErr w:type="spellStart"/>
+      <w:r>
+        <w:t>owner</w:t>
+      </w:r>
+      <w:proofErr w:type="spellEnd"/>
+      <w:r>
+        <w:t>.</w:t>
       </w:r>
     </w:p>
     <w:p>
@@ -4285,27 +5245,116 @@
         <w:pStyle w:val="Standard"/>
         <w:spacing w:line="360" w:lineRule="auto"/>
       </w:pPr>
+      <w:r>
+        <w:t xml:space="preserve">Den sidste af de tre </w:t>
+      </w:r>
+      <w:proofErr w:type="spellStart"/>
+      <w:r>
+        <w:t>rollet</w:t>
+      </w:r>
+      <w:proofErr w:type="spellEnd"/>
+      <w:r>
+        <w:t xml:space="preserve"> er selve udviklingsteamet hvor alle udviklere i teamet under et betegnes som udviklingsteamet. Det er udviklingsteamets ansvar under hele processen at blive mere erfaren i hvordan de kan arbejde med </w:t>
+      </w:r>
+      <w:proofErr w:type="spellStart"/>
+      <w:r>
+        <w:t>Scrum</w:t>
+      </w:r>
+      <w:proofErr w:type="spellEnd"/>
+      <w:r>
+        <w:t xml:space="preserve">, ligesom det er helt central at de får mere erfaring i at estimere </w:t>
+      </w:r>
+      <w:proofErr w:type="spellStart"/>
+      <w:r>
+        <w:t>tasks</w:t>
+      </w:r>
+      <w:proofErr w:type="spellEnd"/>
+      <w:r>
+        <w:t xml:space="preserve"> og vide med sikkerhed hvad de kan udvikle indenfor en given tidsramme. </w:t>
+      </w:r>
     </w:p>
     <w:p>
       <w:pPr>
         <w:pStyle w:val="Standard"/>
         <w:spacing w:line="360" w:lineRule="auto"/>
       </w:pPr>
-      <w:r>
-        <w:t>Scrum består udover roller og artifakter af en række foruddefinerede events, som hver især har sit formål og sin speficikke plads i Scrum Processen. Scrum anvender i forbindelse med events et princip om 'timeboxing', hvilket betyder at der er afsat et maksimalt tidsrum som en given event må tage. Hver Scrum Event har sit eget navn. Meningen med at have disse events er, at minimere behovet for ad-hoc møder, der antageligt vil have en forstyrrende effekt på udviklingsprocessen, samt sikre kontinuitet og fremdrift i arbejdet. En Event i Scrum kan godt slutte før dens 'timebox' er brugt, hvis dens formål er opfyldt.</w:t>
-      </w:r>
     </w:p>
     <w:p>
       <w:pPr>
         <w:pStyle w:val="Standard"/>
         <w:spacing w:line="360" w:lineRule="auto"/>
       </w:pPr>
-      <w:r>
-        <w:t xml:space="preserve">Den helt centrale event i Scrum er Sprint. Sprint er en fastsat tidsramme på typisk 1-4 uger, som er der hvor selve softwareudviklingen foregår. Indenfor Sprintet har teamet comitted sig til, at udvikle en bestemt mængde features, som de gerne skulle kunne nå indenfor denne periode. Sprint består af en række underaktiviteter der betegnes som, Sprint Planning, Daily </w:t>
-      </w:r>
-      <w:r>
-        <w:lastRenderedPageBreak/>
-        <w:t>Scrums, Sprint Review og Sprint Retrospective.</w:t>
+      <w:proofErr w:type="spellStart"/>
+      <w:r>
+        <w:t>Scrum</w:t>
+      </w:r>
+      <w:proofErr w:type="spellEnd"/>
+      <w:r>
+        <w:t xml:space="preserve"> består udover roller og </w:t>
+      </w:r>
+      <w:proofErr w:type="spellStart"/>
+      <w:r>
+        <w:t>artifakter</w:t>
+      </w:r>
+      <w:proofErr w:type="spellEnd"/>
+      <w:r>
+        <w:t xml:space="preserve"> af en række foruddefinerede events, som hver især har sit formål og sin </w:t>
+      </w:r>
+      <w:proofErr w:type="spellStart"/>
+      <w:r>
+        <w:t>speficikke</w:t>
+      </w:r>
+      <w:proofErr w:type="spellEnd"/>
+      <w:r>
+        <w:t xml:space="preserve"> plads i </w:t>
+      </w:r>
+      <w:proofErr w:type="spellStart"/>
+      <w:r>
+        <w:t>scrum</w:t>
+      </w:r>
+      <w:proofErr w:type="spellEnd"/>
+      <w:r>
+        <w:t xml:space="preserve"> processen. </w:t>
+      </w:r>
+      <w:proofErr w:type="spellStart"/>
+      <w:r>
+        <w:t>Scrum</w:t>
+      </w:r>
+      <w:proofErr w:type="spellEnd"/>
+      <w:r>
+        <w:t xml:space="preserve"> anvender i forbindelse med events et princip om '</w:t>
+      </w:r>
+      <w:proofErr w:type="spellStart"/>
+      <w:r>
+        <w:t>timeboxing</w:t>
+      </w:r>
+      <w:proofErr w:type="spellEnd"/>
+      <w:r>
+        <w:t xml:space="preserve">', hvilket betyder at der er afsat et maksimalt tidsrum som en given event må tage. Hver </w:t>
+      </w:r>
+      <w:proofErr w:type="spellStart"/>
+      <w:r>
+        <w:t>Scrum</w:t>
+      </w:r>
+      <w:proofErr w:type="spellEnd"/>
+      <w:r>
+        <w:t xml:space="preserve"> Event har sit eget navn. Meningen med at have disse events er, at minimere behovet for ad-hoc møder, der antageligt vil have en forstyrrende effekt på udviklingsprocessen, samt sikre kontinuitet og fremdrift i arbejdet. En Event i </w:t>
+      </w:r>
+      <w:proofErr w:type="spellStart"/>
+      <w:r>
+        <w:t>Scrum</w:t>
+      </w:r>
+      <w:proofErr w:type="spellEnd"/>
+      <w:r>
+        <w:t xml:space="preserve"> kan godt slutte før dens '</w:t>
+      </w:r>
+      <w:proofErr w:type="spellStart"/>
+      <w:r>
+        <w:t>timebox</w:t>
+      </w:r>
+      <w:proofErr w:type="spellEnd"/>
+      <w:r>
+        <w:t>' er brugt, hvis dens formål er opfyldt.</w:t>
       </w:r>
     </w:p>
     <w:p>
@@ -4314,7 +5363,100 @@
         <w:spacing w:line="360" w:lineRule="auto"/>
       </w:pPr>
       <w:r>
-        <w:t>Sprint Planning er den første aktivitet der er i et Sprint. Alle i teamet deltager i denne aktivitet. Formålet med denne aktivitet er, at planlægge alt det arbejde der skal foregå i det kommende Sprint. Tidsrammen for Sprint Planning er maksimalt 8 timer for Sprint på 4 uger, men for kortere Sprint er tidsrammen kortere. Formålet med aktiviteten er af finde ud ad :</w:t>
+        <w:t xml:space="preserve">Den helt centrale event i </w:t>
+      </w:r>
+      <w:proofErr w:type="spellStart"/>
+      <w:r>
+        <w:t>Scrum</w:t>
+      </w:r>
+      <w:proofErr w:type="spellEnd"/>
+      <w:r>
+        <w:t xml:space="preserve"> er Sprint. Sprint er en fastsat tidsramme på typisk 1-4 uger, </w:t>
+      </w:r>
+      <w:r>
+        <w:lastRenderedPageBreak/>
+        <w:t xml:space="preserve">som er der hvor selve softwareudviklingen foregår. Indenfor sprintet har teamet </w:t>
+      </w:r>
+      <w:proofErr w:type="spellStart"/>
+      <w:r>
+        <w:t>comitted</w:t>
+      </w:r>
+      <w:proofErr w:type="spellEnd"/>
+      <w:r>
+        <w:t xml:space="preserve"> sig til, at udvikle en bestemt mængde features, som de gerne skulle kunne nå indenfor denne periode. Sprint består af en række underaktiviteter der betegnes som, sprint </w:t>
+      </w:r>
+      <w:proofErr w:type="spellStart"/>
+      <w:r>
+        <w:t>planning</w:t>
+      </w:r>
+      <w:proofErr w:type="spellEnd"/>
+      <w:r>
+        <w:t xml:space="preserve">, </w:t>
+      </w:r>
+      <w:proofErr w:type="spellStart"/>
+      <w:r>
+        <w:t>daily</w:t>
+      </w:r>
+      <w:proofErr w:type="spellEnd"/>
+      <w:r>
+        <w:t xml:space="preserve"> </w:t>
+      </w:r>
+      <w:proofErr w:type="spellStart"/>
+      <w:r>
+        <w:t>scrums</w:t>
+      </w:r>
+      <w:proofErr w:type="spellEnd"/>
+      <w:r>
+        <w:t xml:space="preserve">, sprint </w:t>
+      </w:r>
+      <w:proofErr w:type="spellStart"/>
+      <w:r>
+        <w:t>review</w:t>
+      </w:r>
+      <w:proofErr w:type="spellEnd"/>
+      <w:r>
+        <w:t xml:space="preserve"> og sprint </w:t>
+      </w:r>
+      <w:proofErr w:type="spellStart"/>
+      <w:r>
+        <w:t>retrospective</w:t>
+      </w:r>
+      <w:proofErr w:type="spellEnd"/>
+      <w:r>
+        <w:t>.</w:t>
+      </w:r>
+    </w:p>
+    <w:p>
+      <w:pPr>
+        <w:pStyle w:val="Standard"/>
+        <w:spacing w:line="360" w:lineRule="auto"/>
+      </w:pPr>
+      <w:r>
+        <w:t xml:space="preserve">Sprint </w:t>
+      </w:r>
+      <w:proofErr w:type="spellStart"/>
+      <w:r>
+        <w:t>planning</w:t>
+      </w:r>
+      <w:proofErr w:type="spellEnd"/>
+      <w:r>
+        <w:t xml:space="preserve"> er den første aktivitet der er i et sprint. Alle i teamet deltager i denne aktivitet. Formålet med denne aktivitet er, at planlægge alt det arbejde der skal foregå i det kommende Sprint. Tidsrammen for sprint </w:t>
+      </w:r>
+      <w:proofErr w:type="spellStart"/>
+      <w:r>
+        <w:t>planning</w:t>
+      </w:r>
+      <w:proofErr w:type="spellEnd"/>
+      <w:r>
+        <w:t xml:space="preserve"> er maksimalt 8 timer for sprint på 4 uger, men for kortere sprint er tidsrammen kortere. Formålet med aktiviteten er af </w:t>
+      </w:r>
+      <w:proofErr w:type="gramStart"/>
+      <w:r>
+        <w:t>finde</w:t>
+      </w:r>
+      <w:proofErr w:type="gramEnd"/>
+      <w:r>
+        <w:t xml:space="preserve"> ud ad :</w:t>
       </w:r>
     </w:p>
     <w:p>
@@ -4322,12 +5464,13 @@
         <w:pStyle w:val="Standard"/>
         <w:numPr>
           <w:ilvl w:val="0"/>
-          <w:numId w:val="9"/>
+          <w:numId w:val="29"/>
         </w:numPr>
+        <w:overflowPunct w:val="0"/>
         <w:spacing w:line="360" w:lineRule="auto"/>
       </w:pPr>
       <w:r>
-        <w:t>Hvilke features kan vi nå at lave i løbet af dette Sprint.</w:t>
+        <w:t>Hvilke features kan vi nå at lave i løbet af dette sprint.</w:t>
       </w:r>
     </w:p>
     <w:p>
@@ -4335,8 +5478,9 @@
         <w:pStyle w:val="Standard"/>
         <w:numPr>
           <w:ilvl w:val="0"/>
-          <w:numId w:val="9"/>
+          <w:numId w:val="29"/>
         </w:numPr>
+        <w:overflowPunct w:val="0"/>
         <w:spacing w:line="360" w:lineRule="auto"/>
       </w:pPr>
       <w:r>
@@ -4355,7 +5499,119 @@
         <w:spacing w:line="360" w:lineRule="auto"/>
       </w:pPr>
       <w:r>
-        <w:t>På dette møde tager man udgangspunkt i Product Backloggen. Det første der sker på Sprint Planning Meeting er, at teamet sammen Product Owner gennemgår Product Backloggen og drøfter de items der har størst prioritet. Med udgangspunkt i, at udviklingsteamet som skal udvikle er dem der bedst ved hvad de kan nå indenfor en given tidsramme, er det dem der tager items fra den prioriterede Product Backlog, som de comitter sig til, at kunne færdigudvikle indenfor Sprintets tidsramme. En af nøgleprincipperne i Scrum er, at teamet selv vurderer hvad de kan nå frem for at få påtvunget arbejdsmængden udefra.</w:t>
+        <w:t xml:space="preserve">På dette møde tager man udgangspunkt i </w:t>
+      </w:r>
+      <w:proofErr w:type="spellStart"/>
+      <w:r>
+        <w:t>product</w:t>
+      </w:r>
+      <w:proofErr w:type="spellEnd"/>
+      <w:r>
+        <w:t xml:space="preserve"> </w:t>
+      </w:r>
+      <w:proofErr w:type="spellStart"/>
+      <w:r>
+        <w:t>backloggen</w:t>
+      </w:r>
+      <w:proofErr w:type="spellEnd"/>
+      <w:r>
+        <w:t xml:space="preserve">. Det første der sker på sprint </w:t>
+      </w:r>
+      <w:proofErr w:type="spellStart"/>
+      <w:r>
+        <w:t>planning</w:t>
+      </w:r>
+      <w:proofErr w:type="spellEnd"/>
+      <w:r>
+        <w:t xml:space="preserve"> meeting er, at teamet sammen med </w:t>
+      </w:r>
+      <w:proofErr w:type="spellStart"/>
+      <w:r>
+        <w:t>product</w:t>
+      </w:r>
+      <w:proofErr w:type="spellEnd"/>
+      <w:r>
+        <w:t xml:space="preserve"> </w:t>
+      </w:r>
+      <w:proofErr w:type="spellStart"/>
+      <w:r>
+        <w:t>owner</w:t>
+      </w:r>
+      <w:proofErr w:type="spellEnd"/>
+      <w:r>
+        <w:t xml:space="preserve"> gennemgår </w:t>
+      </w:r>
+      <w:proofErr w:type="spellStart"/>
+      <w:r>
+        <w:t>product</w:t>
+      </w:r>
+      <w:proofErr w:type="spellEnd"/>
+      <w:r>
+        <w:t xml:space="preserve"> </w:t>
+      </w:r>
+      <w:proofErr w:type="spellStart"/>
+      <w:r>
+        <w:t>backloggen</w:t>
+      </w:r>
+      <w:proofErr w:type="spellEnd"/>
+      <w:r>
+        <w:t xml:space="preserve"> og drøfter de items der har størst prioritet. Med udgangspunkt i, at udviklingsteamet som skal udvikle, er dem der bedst ved hvad de kan nå indenfor en given tidsramme, er det dem der i samarbejde med </w:t>
+      </w:r>
+      <w:proofErr w:type="spellStart"/>
+      <w:r>
+        <w:t>product</w:t>
+      </w:r>
+      <w:proofErr w:type="spellEnd"/>
+      <w:r>
+        <w:t xml:space="preserve"> </w:t>
+      </w:r>
+      <w:proofErr w:type="spellStart"/>
+      <w:r>
+        <w:t>owner</w:t>
+      </w:r>
+      <w:proofErr w:type="spellEnd"/>
+      <w:r>
+        <w:t xml:space="preserve"> tager items fra den prioriterede </w:t>
+      </w:r>
+      <w:proofErr w:type="spellStart"/>
+      <w:r>
+        <w:t>product</w:t>
+      </w:r>
+      <w:proofErr w:type="spellEnd"/>
+      <w:r>
+        <w:t xml:space="preserve"> </w:t>
+      </w:r>
+      <w:proofErr w:type="spellStart"/>
+      <w:r>
+        <w:t>backlog</w:t>
+      </w:r>
+      <w:proofErr w:type="spellEnd"/>
+      <w:r>
+        <w:t xml:space="preserve">, som de </w:t>
+      </w:r>
+      <w:proofErr w:type="spellStart"/>
+      <w:r>
+        <w:t>comitter</w:t>
+      </w:r>
+      <w:proofErr w:type="spellEnd"/>
+      <w:r>
+        <w:t xml:space="preserve"> sig til, at kunne færdigudvikle indenfor sprintets tidsramme. </w:t>
+      </w:r>
+      <w:proofErr w:type="gramStart"/>
+      <w:r>
+        <w:t>En</w:t>
+      </w:r>
+      <w:proofErr w:type="gramEnd"/>
+      <w:r>
+        <w:t xml:space="preserve"> af nøgleprincipperne i </w:t>
+      </w:r>
+      <w:proofErr w:type="spellStart"/>
+      <w:r>
+        <w:t>Scrum</w:t>
+      </w:r>
+      <w:proofErr w:type="spellEnd"/>
+      <w:r>
+        <w:t xml:space="preserve"> er, at teamet selv vurderer hvad de kan nå, frem for at få påtvunget arbejdsmængden udefra.</w:t>
       </w:r>
     </w:p>
     <w:p>
@@ -4364,7 +5620,95 @@
         <w:spacing w:line="360" w:lineRule="auto"/>
       </w:pPr>
       <w:r>
-        <w:t xml:space="preserve">Det næste der sker er at det gennemgåes hvor meget tid hver udvikler har til det konkrete udviklingsarbejde, fraregnet eksterne møder, pauser og andet 'fravær'. På denne måde udregnes den samlede timekapacitet for udviklerholdet der er til rådighed til selve softwareudvikling. Når denne er specificeret begynder de, at nedbryde hvert item i Product Backloggen til tasks, som er konkrete udviklingsopgaver. Disse tasks påføres et estimeret timetal, som man skønner det vil tage, at udvikle den features den pågældende tasks gælder for. Udviklerholdet bliver ved med, at omsætte items fra Product Backloggen til tasks indtil de ikke har flere timer til rådighed. </w:t>
+        <w:t xml:space="preserve">Det næste der </w:t>
+      </w:r>
+      <w:proofErr w:type="gramStart"/>
+      <w:r>
+        <w:t>sker er</w:t>
+      </w:r>
+      <w:proofErr w:type="gramEnd"/>
+      <w:r>
+        <w:t xml:space="preserve"> at det </w:t>
+      </w:r>
+      <w:proofErr w:type="spellStart"/>
+      <w:r>
+        <w:t>gennemgåes</w:t>
+      </w:r>
+      <w:proofErr w:type="spellEnd"/>
+      <w:r>
+        <w:t xml:space="preserve"> hvor meget tid hver udvikler har til det konkrete udviklingsarbejde, fraregnet eksterne møder, pauser og andet 'fravær'. På denne måde udregnes den samlede timekapacitet for udviklerholdet der er til rådighed til selve </w:t>
+      </w:r>
+      <w:proofErr w:type="gramStart"/>
+      <w:r>
+        <w:t>softwareudvikling</w:t>
+      </w:r>
+      <w:proofErr w:type="gramEnd"/>
+      <w:r>
+        <w:t xml:space="preserve">. Når denne er specificeret begynder de, at nedbryde hvert item i </w:t>
+      </w:r>
+      <w:proofErr w:type="spellStart"/>
+      <w:r>
+        <w:t>product</w:t>
+      </w:r>
+      <w:proofErr w:type="spellEnd"/>
+      <w:r>
+        <w:t xml:space="preserve"> </w:t>
+      </w:r>
+      <w:proofErr w:type="spellStart"/>
+      <w:r>
+        <w:t>backloggen</w:t>
+      </w:r>
+      <w:proofErr w:type="spellEnd"/>
+      <w:r>
+        <w:t xml:space="preserve"> til </w:t>
+      </w:r>
+      <w:proofErr w:type="spellStart"/>
+      <w:r>
+        <w:t>tasks</w:t>
+      </w:r>
+      <w:proofErr w:type="spellEnd"/>
+      <w:r>
+        <w:t xml:space="preserve">, som er konkrete udviklingsopgaver. Disse </w:t>
+      </w:r>
+      <w:proofErr w:type="spellStart"/>
+      <w:r>
+        <w:t>tasks</w:t>
+      </w:r>
+      <w:proofErr w:type="spellEnd"/>
+      <w:r>
+        <w:t xml:space="preserve"> påføres et estimeret timetal, som man skønner det vil tage, at udvikle den features den pågældende </w:t>
+      </w:r>
+      <w:proofErr w:type="spellStart"/>
+      <w:r>
+        <w:t>tasks</w:t>
+      </w:r>
+      <w:proofErr w:type="spellEnd"/>
+      <w:r>
+        <w:t xml:space="preserve"> gælder for. Udviklerholdet bliver ved med, at omsætte items fra </w:t>
+      </w:r>
+      <w:proofErr w:type="spellStart"/>
+      <w:r>
+        <w:t>product</w:t>
+      </w:r>
+      <w:proofErr w:type="spellEnd"/>
+      <w:r>
+        <w:t xml:space="preserve"> </w:t>
+      </w:r>
+      <w:proofErr w:type="spellStart"/>
+      <w:r>
+        <w:t>backloggen</w:t>
+      </w:r>
+      <w:proofErr w:type="spellEnd"/>
+      <w:r>
+        <w:t xml:space="preserve"> til </w:t>
+      </w:r>
+      <w:proofErr w:type="spellStart"/>
+      <w:r>
+        <w:t>tasks</w:t>
+      </w:r>
+      <w:proofErr w:type="spellEnd"/>
+      <w:r>
+        <w:t xml:space="preserve"> indtil de ikke har flere timer til rådighed. </w:t>
       </w:r>
     </w:p>
     <w:p>
@@ -4373,11 +5717,195 @@
         <w:spacing w:line="360" w:lineRule="auto"/>
       </w:pPr>
       <w:r>
-        <w:t xml:space="preserve">De tasks som udviklerholdet nu står med, danner tilsammen det der kaldes Sprint Backlog – en samlet liste over features, der skal udvikles indenfor Sprintet. Når alle valgte items er omsat til tasks i Sprint Backlog, kan selve udviklingen begynde. Udviklere kan herefter frivilligt påtage sig tasks, og begynde selve softwareudviklingen. Udviklerne bør dog være opmærksomme på indbyrdes afhængigheder mellem tasks, og eventuelle hensigtsmæssigt rækkefølge at implementere dem i. Når først sprintet er startet, kan Product Owner ikke presse nye tasks ind i Sprintet. Dermed kan eventuelle nye behov, først komme med i næste </w:t>
+        <w:t xml:space="preserve">De </w:t>
+      </w:r>
+      <w:proofErr w:type="spellStart"/>
+      <w:r>
+        <w:t>tasks</w:t>
+      </w:r>
+      <w:proofErr w:type="spellEnd"/>
+      <w:r>
+        <w:t xml:space="preserve"> som udviklerholdet nu står med, danner tilsammen det der kaldes sprint </w:t>
+      </w:r>
+      <w:proofErr w:type="spellStart"/>
+      <w:r>
+        <w:t>backlog</w:t>
+      </w:r>
+      <w:proofErr w:type="spellEnd"/>
+      <w:r>
+        <w:t xml:space="preserve"> – en samlet liste over features, der skal udvikles indenfor Sprintet. Når alle valgte items er omsat til </w:t>
+      </w:r>
+      <w:proofErr w:type="spellStart"/>
+      <w:r>
+        <w:t>tasks</w:t>
+      </w:r>
+      <w:proofErr w:type="spellEnd"/>
+      <w:r>
+        <w:t xml:space="preserve"> i sprint </w:t>
+      </w:r>
+      <w:proofErr w:type="spellStart"/>
+      <w:r>
+        <w:t>backlog</w:t>
+      </w:r>
+      <w:proofErr w:type="spellEnd"/>
+      <w:r>
+        <w:t xml:space="preserve">, kan selve udviklingen begynde. Udviklere kan herefter </w:t>
       </w:r>
       <w:r>
         <w:lastRenderedPageBreak/>
-        <w:t>Sprint, ved at de blevet indført og prioriteret i Product Backloggen. Dog kan Product Owner her i extreme tilfælde aflyse et Sprint. Alternativt kan man sige, at Product Owner kun er et Sprints varighed eller mindre, fra at kunne kræve ændringer implementeret. For at holde styr på Product Backlog, Sprint Backlog og arbejdets fremdrift, anvendes der ofte visuelle hjælperedskaber, der gør det muligt for alle i teamet at få overblik over hver enkelte tasks status, om den er påbegyndt, i gang, afsluttet, eller skal godkendes. Til dette formål bruges der oftest et Scrum Board, eller Task Board.</w:t>
+        <w:t xml:space="preserve">frivilligt påtage sig </w:t>
+      </w:r>
+      <w:proofErr w:type="spellStart"/>
+      <w:r>
+        <w:t>tasks</w:t>
+      </w:r>
+      <w:proofErr w:type="spellEnd"/>
+      <w:r>
+        <w:t xml:space="preserve">, og begynde selve softwareudviklingen. Udviklerne bør dog være opmærksomme på indbyrdes afhængigheder mellem </w:t>
+      </w:r>
+      <w:proofErr w:type="spellStart"/>
+      <w:r>
+        <w:t>tasks</w:t>
+      </w:r>
+      <w:proofErr w:type="spellEnd"/>
+      <w:r>
+        <w:t xml:space="preserve">, og eventuelle hensigtsmæssigt rækkefølge at implementere dem i. Når først sprintet er startet, kan </w:t>
+      </w:r>
+      <w:proofErr w:type="spellStart"/>
+      <w:r>
+        <w:t>product</w:t>
+      </w:r>
+      <w:proofErr w:type="spellEnd"/>
+      <w:r>
+        <w:t xml:space="preserve"> </w:t>
+      </w:r>
+      <w:proofErr w:type="spellStart"/>
+      <w:r>
+        <w:t>owner</w:t>
+      </w:r>
+      <w:proofErr w:type="spellEnd"/>
+      <w:r>
+        <w:t xml:space="preserve"> ikke presse nye </w:t>
+      </w:r>
+      <w:proofErr w:type="spellStart"/>
+      <w:r>
+        <w:t>tasks</w:t>
+      </w:r>
+      <w:proofErr w:type="spellEnd"/>
+      <w:r>
+        <w:t xml:space="preserve"> ind i sprintet. Dermed kan eventuelle nye behov, først komme med i næste sprint, ved at de blevet indført og prioriteret i </w:t>
+      </w:r>
+      <w:proofErr w:type="spellStart"/>
+      <w:r>
+        <w:t>product</w:t>
+      </w:r>
+      <w:proofErr w:type="spellEnd"/>
+      <w:r>
+        <w:t xml:space="preserve"> </w:t>
+      </w:r>
+      <w:proofErr w:type="spellStart"/>
+      <w:r>
+        <w:t>backloggen</w:t>
+      </w:r>
+      <w:proofErr w:type="spellEnd"/>
+      <w:r>
+        <w:t xml:space="preserve">. Dog kan </w:t>
+      </w:r>
+      <w:proofErr w:type="spellStart"/>
+      <w:r>
+        <w:t>product</w:t>
+      </w:r>
+      <w:proofErr w:type="spellEnd"/>
+      <w:r>
+        <w:t xml:space="preserve"> </w:t>
+      </w:r>
+      <w:proofErr w:type="spellStart"/>
+      <w:r>
+        <w:t>owner</w:t>
+      </w:r>
+      <w:proofErr w:type="spellEnd"/>
+      <w:r>
+        <w:t xml:space="preserve"> her i ekstreme tilfælde aflyse et sprint. Alternativt kan man sige, at </w:t>
+      </w:r>
+      <w:proofErr w:type="spellStart"/>
+      <w:r>
+        <w:t>product</w:t>
+      </w:r>
+      <w:proofErr w:type="spellEnd"/>
+      <w:r>
+        <w:t xml:space="preserve"> </w:t>
+      </w:r>
+      <w:proofErr w:type="spellStart"/>
+      <w:r>
+        <w:t>owner</w:t>
+      </w:r>
+      <w:proofErr w:type="spellEnd"/>
+      <w:r>
+        <w:t xml:space="preserve"> kun er et sprints varighed eller mindre, fra at kunne kræve ændringer implementeret. For at holde styr på </w:t>
+      </w:r>
+      <w:proofErr w:type="spellStart"/>
+      <w:r>
+        <w:t>product</w:t>
+      </w:r>
+      <w:proofErr w:type="spellEnd"/>
+      <w:r>
+        <w:t xml:space="preserve"> </w:t>
+      </w:r>
+      <w:proofErr w:type="spellStart"/>
+      <w:r>
+        <w:t>backlog</w:t>
+      </w:r>
+      <w:proofErr w:type="spellEnd"/>
+      <w:r>
+        <w:t xml:space="preserve">, sprint </w:t>
+      </w:r>
+      <w:proofErr w:type="spellStart"/>
+      <w:r>
+        <w:t>backlog</w:t>
+      </w:r>
+      <w:proofErr w:type="spellEnd"/>
+      <w:r>
+        <w:t xml:space="preserve"> og arbejdets fremdrift, anvendes der ofte visuelle hjælperedskaber, der gør det muligt for alle i teamet at få overblik over hver enkelte </w:t>
+      </w:r>
+      <w:proofErr w:type="spellStart"/>
+      <w:r>
+        <w:t>tasks</w:t>
+      </w:r>
+      <w:proofErr w:type="spellEnd"/>
+      <w:r>
+        <w:t xml:space="preserve"> status, om den er påbegyndt, i gang, afsluttet, eller skal godkendes. Til dette formål bruges der oftest et </w:t>
+      </w:r>
+      <w:proofErr w:type="spellStart"/>
+      <w:r>
+        <w:t>scrum</w:t>
+      </w:r>
+      <w:proofErr w:type="spellEnd"/>
+      <w:r>
+        <w:t xml:space="preserve"> </w:t>
+      </w:r>
+      <w:proofErr w:type="spellStart"/>
+      <w:r>
+        <w:t>board</w:t>
+      </w:r>
+      <w:proofErr w:type="spellEnd"/>
+      <w:r>
+        <w:t xml:space="preserve">, eller </w:t>
+      </w:r>
+      <w:proofErr w:type="spellStart"/>
+      <w:r>
+        <w:t>task</w:t>
+      </w:r>
+      <w:proofErr w:type="spellEnd"/>
+      <w:r>
+        <w:t xml:space="preserve"> </w:t>
+      </w:r>
+      <w:proofErr w:type="spellStart"/>
+      <w:r>
+        <w:t>board</w:t>
+      </w:r>
+      <w:proofErr w:type="spellEnd"/>
+      <w:r>
+        <w:t>.</w:t>
       </w:r>
     </w:p>
     <w:p>
@@ -4392,7 +5920,63 @@
         <w:spacing w:line="360" w:lineRule="auto"/>
       </w:pPr>
       <w:r>
-        <w:t>I løbet af et Sprint afholdes der hver morgen et møde styret af Scrum Master. Mødet betegnes både som Daily Scrum eller Daily Stand Up Meeting. Scrum Master sørger for, at det kun er teamet der deltager i Daily Scrum. Mødet afholdes samme tid hver dag, og har samme varighed hver gang.</w:t>
+        <w:t xml:space="preserve">I løbet af et sprint afholdes der hver morgen et møde styret af </w:t>
+      </w:r>
+      <w:proofErr w:type="spellStart"/>
+      <w:r>
+        <w:t>scrum</w:t>
+      </w:r>
+      <w:proofErr w:type="spellEnd"/>
+      <w:r>
+        <w:t xml:space="preserve"> master. Mødet betegnes både som </w:t>
+      </w:r>
+      <w:proofErr w:type="spellStart"/>
+      <w:r>
+        <w:t>daily</w:t>
+      </w:r>
+      <w:proofErr w:type="spellEnd"/>
+      <w:r>
+        <w:t xml:space="preserve"> </w:t>
+      </w:r>
+      <w:proofErr w:type="spellStart"/>
+      <w:r>
+        <w:t>scrum</w:t>
+      </w:r>
+      <w:proofErr w:type="spellEnd"/>
+      <w:r>
+        <w:t xml:space="preserve"> eller </w:t>
+      </w:r>
+      <w:proofErr w:type="spellStart"/>
+      <w:r>
+        <w:t>daily</w:t>
+      </w:r>
+      <w:proofErr w:type="spellEnd"/>
+      <w:r>
+        <w:t xml:space="preserve"> stand up meeting. </w:t>
+      </w:r>
+      <w:proofErr w:type="spellStart"/>
+      <w:r>
+        <w:t>Scrum</w:t>
+      </w:r>
+      <w:proofErr w:type="spellEnd"/>
+      <w:r>
+        <w:t xml:space="preserve"> master sørger for, at det kun er teamet der deltager i </w:t>
+      </w:r>
+      <w:proofErr w:type="spellStart"/>
+      <w:r>
+        <w:t>daily</w:t>
+      </w:r>
+      <w:proofErr w:type="spellEnd"/>
+      <w:r>
+        <w:t xml:space="preserve"> </w:t>
+      </w:r>
+      <w:proofErr w:type="spellStart"/>
+      <w:r>
+        <w:t>scrum</w:t>
+      </w:r>
+      <w:proofErr w:type="spellEnd"/>
+      <w:r>
+        <w:t>. Mødet afholdes samme tid hver dag, og har samme varighed hver gang.</w:t>
       </w:r>
     </w:p>
     <w:p>
@@ -4401,16 +5985,22 @@
         <w:spacing w:line="360" w:lineRule="auto"/>
       </w:pPr>
       <w:r>
-        <w:t>Hensigten med mødet er ikke diskussion, men derimod afrapportering af status for arbejdets fremgang. På mødet er der tre obligatoriske punkter alle teammedlemmer svarer på :</w:t>
-      </w:r>
+        <w:t xml:space="preserve">Hensigten med mødet er ikke diskussion, men derimod afrapportering af status for arbejdets fremgang. På mødet er der tre obligatoriske punkter alle teammedlemmer svarer </w:t>
+      </w:r>
+      <w:proofErr w:type="gramStart"/>
+      <w:r>
+        <w:t>på :</w:t>
+      </w:r>
+      <w:proofErr w:type="gramEnd"/>
     </w:p>
     <w:p>
       <w:pPr>
         <w:pStyle w:val="Standard"/>
         <w:numPr>
           <w:ilvl w:val="0"/>
-          <w:numId w:val="10"/>
+          <w:numId w:val="30"/>
         </w:numPr>
+        <w:overflowPunct w:val="0"/>
         <w:spacing w:line="360" w:lineRule="auto"/>
       </w:pPr>
       <w:r>
@@ -4422,8 +6012,9 @@
         <w:pStyle w:val="Standard"/>
         <w:numPr>
           <w:ilvl w:val="0"/>
-          <w:numId w:val="10"/>
+          <w:numId w:val="30"/>
         </w:numPr>
+        <w:overflowPunct w:val="0"/>
         <w:spacing w:line="360" w:lineRule="auto"/>
       </w:pPr>
       <w:r>
@@ -4435,12 +6026,21 @@
         <w:pStyle w:val="Standard"/>
         <w:numPr>
           <w:ilvl w:val="0"/>
-          <w:numId w:val="10"/>
+          <w:numId w:val="30"/>
         </w:numPr>
+        <w:overflowPunct w:val="0"/>
         <w:spacing w:line="360" w:lineRule="auto"/>
       </w:pPr>
       <w:r>
-        <w:t>Er der nogle impediments jeg synes, at kunne se, enten for mig selv eller teamet?</w:t>
+        <w:t xml:space="preserve">Er der nogle </w:t>
+      </w:r>
+      <w:proofErr w:type="spellStart"/>
+      <w:r>
+        <w:t>impediments</w:t>
+      </w:r>
+      <w:proofErr w:type="spellEnd"/>
+      <w:r>
+        <w:t xml:space="preserve"> jeg synes, at kunne se, enten for mig selv eller teamet?</w:t>
       </w:r>
     </w:p>
     <w:p>
@@ -4449,20 +6049,58 @@
         <w:spacing w:line="360" w:lineRule="auto"/>
       </w:pPr>
       <w:r>
-        <w:t>Mødet har til formål, at kaste lys over, om teamet arbejder hen imod at nå den arbejdsmængde der ligger i Sprint Backloggen. Daily Scrum er også underlagt 'timebox'- princippet og må tage maksimalt 15 minutter. Mødet skal også fungere, som en Event der sikrer følgende :</w:t>
-      </w:r>
+        <w:t xml:space="preserve">Mødet har til formål, at kaste lys over, om teamet arbejder hen imod at nå den arbejdsmængde der ligger i sprint </w:t>
+      </w:r>
+      <w:proofErr w:type="spellStart"/>
+      <w:r>
+        <w:t>backloggen</w:t>
+      </w:r>
+      <w:proofErr w:type="spellEnd"/>
+      <w:r>
+        <w:t xml:space="preserve">. </w:t>
+      </w:r>
+      <w:proofErr w:type="spellStart"/>
+      <w:r>
+        <w:t>Daily</w:t>
+      </w:r>
+      <w:proofErr w:type="spellEnd"/>
+      <w:r>
+        <w:t xml:space="preserve"> </w:t>
+      </w:r>
+      <w:proofErr w:type="spellStart"/>
+      <w:r>
+        <w:t>scrum</w:t>
+      </w:r>
+      <w:proofErr w:type="spellEnd"/>
+      <w:r>
+        <w:t xml:space="preserve"> er også underlagt </w:t>
+      </w:r>
+      <w:proofErr w:type="spellStart"/>
+      <w:r>
+        <w:t>timebox</w:t>
+      </w:r>
+      <w:proofErr w:type="spellEnd"/>
+      <w:r>
+        <w:t xml:space="preserve">- princippet og må tage maksimalt 15 minutter. Mødet skal også fungere, som en event der sikrer </w:t>
+      </w:r>
+      <w:proofErr w:type="gramStart"/>
+      <w:r>
+        <w:t>følgende :</w:t>
+      </w:r>
+      <w:proofErr w:type="gramEnd"/>
     </w:p>
     <w:p>
       <w:pPr>
         <w:pStyle w:val="Standard"/>
         <w:numPr>
           <w:ilvl w:val="0"/>
-          <w:numId w:val="11"/>
+          <w:numId w:val="31"/>
         </w:numPr>
+        <w:overflowPunct w:val="0"/>
         <w:spacing w:line="360" w:lineRule="auto"/>
       </w:pPr>
       <w:r>
-        <w:t>Forstærke kommunikation i Teamet.</w:t>
+        <w:t>Forstærke kommunikation i teamet.</w:t>
       </w:r>
     </w:p>
     <w:p>
@@ -4470,12 +6108,21 @@
         <w:pStyle w:val="Standard"/>
         <w:numPr>
           <w:ilvl w:val="0"/>
-          <w:numId w:val="11"/>
+          <w:numId w:val="31"/>
         </w:numPr>
+        <w:overflowPunct w:val="0"/>
         <w:spacing w:line="360" w:lineRule="auto"/>
       </w:pPr>
       <w:r>
-        <w:t>Identificerer impediments så de kan fjernes.</w:t>
+        <w:t xml:space="preserve">Identificerer </w:t>
+      </w:r>
+      <w:proofErr w:type="spellStart"/>
+      <w:r>
+        <w:t>impediments</w:t>
+      </w:r>
+      <w:proofErr w:type="spellEnd"/>
+      <w:r>
+        <w:t xml:space="preserve"> så de kan fjernes.</w:t>
       </w:r>
     </w:p>
     <w:p>
@@ -4483,11 +6130,13 @@
         <w:pStyle w:val="Standard"/>
         <w:numPr>
           <w:ilvl w:val="0"/>
-          <w:numId w:val="11"/>
+          <w:numId w:val="31"/>
         </w:numPr>
+        <w:overflowPunct w:val="0"/>
         <w:spacing w:line="360" w:lineRule="auto"/>
       </w:pPr>
       <w:r>
+        <w:lastRenderedPageBreak/>
         <w:t>Mindske behov for andre møder.</w:t>
       </w:r>
     </w:p>
@@ -4496,8 +6145,9 @@
         <w:pStyle w:val="Standard"/>
         <w:numPr>
           <w:ilvl w:val="0"/>
-          <w:numId w:val="11"/>
+          <w:numId w:val="31"/>
         </w:numPr>
+        <w:overflowPunct w:val="0"/>
         <w:spacing w:line="360" w:lineRule="auto"/>
       </w:pPr>
       <w:r>
@@ -4510,11 +6160,23 @@
         <w:spacing w:line="360" w:lineRule="auto"/>
       </w:pPr>
       <w:r>
-        <w:t xml:space="preserve">Om mødet beskrives der også i Scrum-litteraturen, at det er et 'inspicér og tilpas-møde'.  Hvis </w:t>
-      </w:r>
-      <w:r>
-        <w:lastRenderedPageBreak/>
-        <w:t xml:space="preserve">der er behov for diskussion, finder det sted efter mødet. </w:t>
+        <w:t xml:space="preserve">Om mødet beskrives der også i </w:t>
+      </w:r>
+      <w:proofErr w:type="spellStart"/>
+      <w:r>
+        <w:t>Scrum</w:t>
+      </w:r>
+      <w:proofErr w:type="spellEnd"/>
+      <w:r>
+        <w:t xml:space="preserve">-litteraturen, blandt i The </w:t>
+      </w:r>
+      <w:proofErr w:type="spellStart"/>
+      <w:r>
+        <w:t>Scrum</w:t>
+      </w:r>
+      <w:proofErr w:type="spellEnd"/>
+      <w:r>
+        <w:t xml:space="preserve"> Papers af Jeff Sutherland, at det er et 'inspicér og tilpas-møde'. Hvis der er behov for diskussion, finder det sted efter mødet.</w:t>
       </w:r>
     </w:p>
     <w:p>
@@ -4523,7 +6185,241 @@
         <w:spacing w:line="360" w:lineRule="auto"/>
       </w:pPr>
       <w:r>
-        <w:t>På Daily Scrum mødet ajourføres teamets Burn Down Chart gældende for Sprintet. Det er vigtigt, at vide, at Burn Down Chart ikke handler om, at vise hvor meget tid der er brugt, men derimod hvor meget arbejde der mangler, for at teamet har nået sit mål. Burn Down Chartet viser enten timer eller dage, eller Story Points hvis man kombinerer med Extreme Programming. Efter hvert Daily Scrum møde registreres der, hvilke tasks der er færdige, og det samlede antal timer for dem udregnes. Dette antal timer skal Burn Down Chartet ajourføres med. Dette gøres ved, at tage værdien af resterende timer for den foregående dag, og føre grafen videre, til det nye antal resterende timer på den pågældende dag. Hvis den teoretiske linje ligger over den kurve man ajourfører, betyder det man arbejder hurtigere, end man have estimeret man ville. Hvis den teoretiske linje ligger under den der ajourføres, betyder det at man som team ikke formår, at følge med det arbejdstempo man har fastsat. Der er således 'gaps' på Burn Down Chartet, og dem er det vigtigt at reagere på. Rent praktisk laver man ofte Burn Down Chartet visuelt på et stykke papir eller karton på en væg, så alle altid har adgang til at se på det. Dog findes der elektroniske redskaber der kan generere Brun Down Chart.</w:t>
+        <w:t xml:space="preserve">På </w:t>
+      </w:r>
+      <w:proofErr w:type="spellStart"/>
+      <w:r>
+        <w:t>daily</w:t>
+      </w:r>
+      <w:proofErr w:type="spellEnd"/>
+      <w:r>
+        <w:t xml:space="preserve"> </w:t>
+      </w:r>
+      <w:proofErr w:type="spellStart"/>
+      <w:r>
+        <w:t>scrum</w:t>
+      </w:r>
+      <w:proofErr w:type="spellEnd"/>
+      <w:r>
+        <w:t xml:space="preserve"> mødet ajourføres teamets </w:t>
+      </w:r>
+      <w:bookmarkStart w:id="5" w:name="__DdeLink__890_1517331159"/>
+      <w:proofErr w:type="spellStart"/>
+      <w:r>
+        <w:t>burn</w:t>
+      </w:r>
+      <w:proofErr w:type="spellEnd"/>
+      <w:r>
+        <w:t xml:space="preserve"> </w:t>
+      </w:r>
+      <w:proofErr w:type="spellStart"/>
+      <w:r>
+        <w:t>down</w:t>
+      </w:r>
+      <w:proofErr w:type="spellEnd"/>
+      <w:r>
+        <w:t xml:space="preserve"> </w:t>
+      </w:r>
+      <w:proofErr w:type="spellStart"/>
+      <w:r>
+        <w:t>chart</w:t>
+      </w:r>
+      <w:bookmarkEnd w:id="5"/>
+      <w:proofErr w:type="spellEnd"/>
+      <w:r>
+        <w:t xml:space="preserve"> gældende for sprintet. Det er vigtigt, at vide, at </w:t>
+      </w:r>
+      <w:proofErr w:type="spellStart"/>
+      <w:r>
+        <w:t>burn</w:t>
+      </w:r>
+      <w:proofErr w:type="spellEnd"/>
+      <w:r>
+        <w:t xml:space="preserve"> </w:t>
+      </w:r>
+      <w:proofErr w:type="spellStart"/>
+      <w:r>
+        <w:t>down</w:t>
+      </w:r>
+      <w:proofErr w:type="spellEnd"/>
+      <w:r>
+        <w:t xml:space="preserve"> </w:t>
+      </w:r>
+      <w:proofErr w:type="spellStart"/>
+      <w:r>
+        <w:t>chart</w:t>
+      </w:r>
+      <w:proofErr w:type="spellEnd"/>
+      <w:r>
+        <w:t xml:space="preserve"> ikke handler om, at vise hvor meget tid der er brugt, men derimod hvor meget arbejde der mangler, for at teamet har nået sit mål. </w:t>
+      </w:r>
+      <w:proofErr w:type="spellStart"/>
+      <w:r>
+        <w:t>Burn</w:t>
+      </w:r>
+      <w:proofErr w:type="spellEnd"/>
+      <w:r>
+        <w:t xml:space="preserve"> </w:t>
+      </w:r>
+      <w:proofErr w:type="spellStart"/>
+      <w:r>
+        <w:t>down</w:t>
+      </w:r>
+      <w:proofErr w:type="spellEnd"/>
+      <w:r>
+        <w:t xml:space="preserve"> </w:t>
+      </w:r>
+      <w:proofErr w:type="spellStart"/>
+      <w:r>
+        <w:t>chartet</w:t>
+      </w:r>
+      <w:proofErr w:type="spellEnd"/>
+      <w:r>
+        <w:t xml:space="preserve"> viser enten timer eller dage, eller story points hvis man kombinerer med </w:t>
+      </w:r>
+      <w:proofErr w:type="spellStart"/>
+      <w:r>
+        <w:t>extreme</w:t>
+      </w:r>
+      <w:proofErr w:type="spellEnd"/>
+      <w:r>
+        <w:t xml:space="preserve"> </w:t>
+      </w:r>
+      <w:proofErr w:type="spellStart"/>
+      <w:r>
+        <w:t>programming</w:t>
+      </w:r>
+      <w:proofErr w:type="spellEnd"/>
+      <w:r>
+        <w:t xml:space="preserve">. Efter hvert </w:t>
+      </w:r>
+      <w:proofErr w:type="spellStart"/>
+      <w:r>
+        <w:t>daily</w:t>
+      </w:r>
+      <w:proofErr w:type="spellEnd"/>
+      <w:r>
+        <w:t xml:space="preserve"> </w:t>
+      </w:r>
+      <w:proofErr w:type="spellStart"/>
+      <w:r>
+        <w:t>scrum</w:t>
+      </w:r>
+      <w:proofErr w:type="spellEnd"/>
+      <w:r>
+        <w:t xml:space="preserve"> møde registreres der, hvilke </w:t>
+      </w:r>
+      <w:proofErr w:type="spellStart"/>
+      <w:r>
+        <w:t>tasks</w:t>
+      </w:r>
+      <w:proofErr w:type="spellEnd"/>
+      <w:r>
+        <w:t xml:space="preserve"> der er færdige, og det samlede antal timer for dem udregnes. Dette antal timer skal </w:t>
+      </w:r>
+      <w:proofErr w:type="spellStart"/>
+      <w:r>
+        <w:t>burn</w:t>
+      </w:r>
+      <w:proofErr w:type="spellEnd"/>
+      <w:r>
+        <w:t xml:space="preserve"> </w:t>
+      </w:r>
+      <w:proofErr w:type="spellStart"/>
+      <w:r>
+        <w:t>down</w:t>
+      </w:r>
+      <w:proofErr w:type="spellEnd"/>
+      <w:r>
+        <w:t xml:space="preserve"> </w:t>
+      </w:r>
+      <w:proofErr w:type="spellStart"/>
+      <w:r>
+        <w:t>chartet</w:t>
+      </w:r>
+      <w:proofErr w:type="spellEnd"/>
+      <w:r>
+        <w:t xml:space="preserve"> ajourføres med. Dette gøres ved, at tage værdien af resterende timer for den foregående dag, og føre grafen videre, til det nye antal resterende timer på den pågældende dag. Hvis den teoretiske linje ligger over den kurve man ajourfører, betyder det man arbejder hurtigere, end man have estimeret man ville. Hvis den teoretiske linje ligger under den der ajourføres, betyder det at man som team ikke formår, at følge med det arbejdstempo man har fastsat. Der er således '</w:t>
+      </w:r>
+      <w:proofErr w:type="spellStart"/>
+      <w:r>
+        <w:t>gaps</w:t>
+      </w:r>
+      <w:proofErr w:type="spellEnd"/>
+      <w:r>
+        <w:t xml:space="preserve">' på </w:t>
+      </w:r>
+      <w:proofErr w:type="spellStart"/>
+      <w:r>
+        <w:t>burn</w:t>
+      </w:r>
+      <w:proofErr w:type="spellEnd"/>
+      <w:r>
+        <w:t xml:space="preserve"> </w:t>
+      </w:r>
+      <w:proofErr w:type="spellStart"/>
+      <w:r>
+        <w:t>down</w:t>
+      </w:r>
+      <w:proofErr w:type="spellEnd"/>
+      <w:r>
+        <w:t xml:space="preserve"> </w:t>
+      </w:r>
+      <w:proofErr w:type="spellStart"/>
+      <w:r>
+        <w:t>chartet</w:t>
+      </w:r>
+      <w:proofErr w:type="spellEnd"/>
+      <w:r>
+        <w:t xml:space="preserve">, og dem er det vigtigt at reagere på. Rent praktisk laver man ofte </w:t>
+      </w:r>
+      <w:proofErr w:type="spellStart"/>
+      <w:r>
+        <w:t>burn</w:t>
+      </w:r>
+      <w:proofErr w:type="spellEnd"/>
+      <w:r>
+        <w:t xml:space="preserve"> </w:t>
+      </w:r>
+      <w:proofErr w:type="spellStart"/>
+      <w:r>
+        <w:t>down</w:t>
+      </w:r>
+      <w:proofErr w:type="spellEnd"/>
+      <w:r>
+        <w:t xml:space="preserve"> </w:t>
+      </w:r>
+      <w:proofErr w:type="spellStart"/>
+      <w:r>
+        <w:t>chartet</w:t>
+      </w:r>
+      <w:proofErr w:type="spellEnd"/>
+      <w:r>
+        <w:t xml:space="preserve"> visuelt på et stykke papir eller karton på en væg, så alle altid har adgang til at se på det. Dog findes der elektroniske redskaber der kan generere </w:t>
+      </w:r>
+      <w:proofErr w:type="spellStart"/>
+      <w:r>
+        <w:t>burn</w:t>
+      </w:r>
+      <w:proofErr w:type="spellEnd"/>
+      <w:r>
+        <w:t xml:space="preserve"> </w:t>
+      </w:r>
+      <w:proofErr w:type="spellStart"/>
+      <w:r>
+        <w:t>down</w:t>
+      </w:r>
+      <w:proofErr w:type="spellEnd"/>
+      <w:r>
+        <w:t xml:space="preserve"> </w:t>
+      </w:r>
+      <w:proofErr w:type="spellStart"/>
+      <w:r>
+        <w:t>chart</w:t>
+      </w:r>
+      <w:proofErr w:type="spellEnd"/>
+      <w:r>
+        <w:t>.</w:t>
       </w:r>
     </w:p>
     <w:p>
@@ -4538,7 +6434,31 @@
         <w:spacing w:line="360" w:lineRule="auto"/>
       </w:pPr>
       <w:r>
-        <w:t xml:space="preserve">Der er to resterende Event i Scrum, som hedder henholdsvis Sprint Review og Sprint Retrospective. </w:t>
+        <w:t xml:space="preserve">Der er to resterende event i </w:t>
+      </w:r>
+      <w:proofErr w:type="spellStart"/>
+      <w:r>
+        <w:t>Scrum</w:t>
+      </w:r>
+      <w:proofErr w:type="spellEnd"/>
+      <w:r>
+        <w:t xml:space="preserve">, som hedder henholdsvis sprint </w:t>
+      </w:r>
+      <w:proofErr w:type="spellStart"/>
+      <w:r>
+        <w:t>review</w:t>
+      </w:r>
+      <w:proofErr w:type="spellEnd"/>
+      <w:r>
+        <w:t xml:space="preserve"> og sprint </w:t>
+      </w:r>
+      <w:proofErr w:type="spellStart"/>
+      <w:r>
+        <w:t>retrospective</w:t>
+      </w:r>
+      <w:proofErr w:type="spellEnd"/>
+      <w:r>
+        <w:t xml:space="preserve">. </w:t>
       </w:r>
     </w:p>
     <w:p>
@@ -4547,7 +6467,71 @@
         <w:spacing w:line="360" w:lineRule="auto"/>
       </w:pPr>
       <w:r>
-        <w:t>Sprint Review, som er den første der afholdes af de to aktiviteter er 'timeboxed' til 4 timer for et Sprint på 4 uger. På Sprint Review demonstrerer teamet, hvad de har udviklet siden sidste Sprint. Typiske vil der blive demonstreret nye features, ændringer i arkitektur eller andre signifikante ændringer i produktet. Sprint Review bør ikke tage mere end 30 minutter at forberede, da det mere er en demonstration af funktionalitet end et foredrag. Deltagerne til Sprint Review vil typisk være interessanter, og andre mere perifere personer som kan inviteres af Product Owner som også deltager. Udviklerteamet svarer på eventuelle spørgsmål fra andre deltagere. Det er vigtigt, at udviklerne som skal demonstrere de nye features, har haft en generalprøve inden demonstrationen for at sikre at alt fungerer.</w:t>
+        <w:t xml:space="preserve">Sprint </w:t>
+      </w:r>
+      <w:proofErr w:type="spellStart"/>
+      <w:r>
+        <w:t>review</w:t>
+      </w:r>
+      <w:proofErr w:type="spellEnd"/>
+      <w:r>
+        <w:t xml:space="preserve">, som er den første der afholdes af de to aktiviteter er </w:t>
+      </w:r>
+      <w:proofErr w:type="spellStart"/>
+      <w:r>
+        <w:t>timeboxed</w:t>
+      </w:r>
+      <w:proofErr w:type="spellEnd"/>
+      <w:r>
+        <w:t xml:space="preserve"> til 4 timer for et sprint på 4 uger. På sprint </w:t>
+      </w:r>
+      <w:proofErr w:type="spellStart"/>
+      <w:r>
+        <w:t>review</w:t>
+      </w:r>
+      <w:proofErr w:type="spellEnd"/>
+      <w:r>
+        <w:t xml:space="preserve"> demonstrerer teamet, hvad de har udviklet siden sidste sprint. Typiske vil der blive demonstreret nye features, ændringer i arkitektur eller andre signifikante ændringer i produktet. Sprint </w:t>
+      </w:r>
+      <w:proofErr w:type="spellStart"/>
+      <w:r>
+        <w:t>review</w:t>
+      </w:r>
+      <w:proofErr w:type="spellEnd"/>
+      <w:r>
+        <w:t xml:space="preserve"> bør ikke tage mere end 30 minutter at forberede, da det mere er en demonstration af funktionalitet end et foredrag. Deltagerne til sprint </w:t>
+      </w:r>
+      <w:proofErr w:type="spellStart"/>
+      <w:r>
+        <w:t>review</w:t>
+      </w:r>
+      <w:proofErr w:type="spellEnd"/>
+      <w:r>
+        <w:t xml:space="preserve"> vil typisk være </w:t>
+      </w:r>
+      <w:proofErr w:type="spellStart"/>
+      <w:r>
+        <w:t>interessanter</w:t>
+      </w:r>
+      <w:proofErr w:type="spellEnd"/>
+      <w:r>
+        <w:t xml:space="preserve">, og andre mere perifere personer som kan inviteres af </w:t>
+      </w:r>
+      <w:proofErr w:type="spellStart"/>
+      <w:r>
+        <w:t>product</w:t>
+      </w:r>
+      <w:proofErr w:type="spellEnd"/>
+      <w:r>
+        <w:t xml:space="preserve"> </w:t>
+      </w:r>
+      <w:proofErr w:type="spellStart"/>
+      <w:r>
+        <w:t>owner</w:t>
+      </w:r>
+      <w:proofErr w:type="spellEnd"/>
+      <w:r>
+        <w:t xml:space="preserve"> som også deltager. Udviklerteamet svarer på eventuelle spørgsmål fra andre deltagere. Det er vigtigt, at udviklerne som skal demonstrere de nye features, har haft en generalprøve inden demonstrationen for at sikre at alt fungerer.</w:t>
       </w:r>
     </w:p>
     <w:p>
@@ -4562,20 +6546,83 @@
         <w:spacing w:line="360" w:lineRule="auto"/>
       </w:pPr>
       <w:r>
-        <w:t xml:space="preserve">Sprint Retrospective er en aktivitet, der foregår efter Sprint Review. Den er 'timeboxed' til maksimalt tre timer. Det er Scrum Masterens ansvar, at aktiviteten finder sted. Sprint </w:t>
-      </w:r>
-      <w:r>
-        <w:lastRenderedPageBreak/>
-        <w:t>Retrospective foregår internt i Scrum Teamet og formålet med Sprint Retrospective er selvinspektion, hvilket indebærer, at Teamet reflekterer over det forgangne Sprint og deres egen arbejdsprocess :</w:t>
-      </w:r>
+        <w:t xml:space="preserve">Sprint </w:t>
+      </w:r>
+      <w:proofErr w:type="spellStart"/>
+      <w:r>
+        <w:t>retrospective</w:t>
+      </w:r>
+      <w:proofErr w:type="spellEnd"/>
+      <w:r>
+        <w:t xml:space="preserve"> er en aktivitet, der foregår efter sprint </w:t>
+      </w:r>
+      <w:proofErr w:type="spellStart"/>
+      <w:r>
+        <w:t>review</w:t>
+      </w:r>
+      <w:proofErr w:type="spellEnd"/>
+      <w:r>
+        <w:t xml:space="preserve">. Den er </w:t>
+      </w:r>
+      <w:proofErr w:type="spellStart"/>
+      <w:r>
+        <w:t>timeboxed</w:t>
+      </w:r>
+      <w:proofErr w:type="spellEnd"/>
+      <w:r>
+        <w:t xml:space="preserve"> til maksimalt tre timer. Det er </w:t>
+      </w:r>
+      <w:proofErr w:type="spellStart"/>
+      <w:r>
+        <w:t>scrum</w:t>
+      </w:r>
+      <w:proofErr w:type="spellEnd"/>
+      <w:r>
+        <w:t xml:space="preserve"> masterens ansvar, at aktiviteten finder sted. Sprint </w:t>
+      </w:r>
+      <w:proofErr w:type="spellStart"/>
+      <w:r>
+        <w:t>retrospective</w:t>
+      </w:r>
+      <w:proofErr w:type="spellEnd"/>
+      <w:r>
+        <w:t xml:space="preserve"> foregår internt i </w:t>
+      </w:r>
+      <w:proofErr w:type="spellStart"/>
+      <w:r>
+        <w:t>scrum</w:t>
+      </w:r>
+      <w:proofErr w:type="spellEnd"/>
+      <w:r>
+        <w:t xml:space="preserve"> teamet og formålet med sprint </w:t>
+      </w:r>
+      <w:proofErr w:type="spellStart"/>
+      <w:r>
+        <w:t>retrospective</w:t>
+      </w:r>
+      <w:proofErr w:type="spellEnd"/>
+      <w:r>
+        <w:t xml:space="preserve"> er selvinspektion, hvilket indebærer, at teamet reflekterer over det forgangne sprint og deres egen </w:t>
+      </w:r>
+      <w:proofErr w:type="spellStart"/>
+      <w:proofErr w:type="gramStart"/>
+      <w:r>
+        <w:t>arbejdsprocess</w:t>
+      </w:r>
+      <w:proofErr w:type="spellEnd"/>
+      <w:r>
+        <w:t xml:space="preserve"> :</w:t>
+      </w:r>
+      <w:proofErr w:type="gramEnd"/>
     </w:p>
     <w:p>
       <w:pPr>
         <w:pStyle w:val="Standard"/>
         <w:numPr>
           <w:ilvl w:val="0"/>
-          <w:numId w:val="12"/>
+          <w:numId w:val="32"/>
         </w:numPr>
+        <w:overflowPunct w:val="0"/>
         <w:spacing w:line="360" w:lineRule="auto"/>
       </w:pPr>
       <w:r>
@@ -4587,8 +6634,9 @@
         <w:pStyle w:val="Standard"/>
         <w:numPr>
           <w:ilvl w:val="0"/>
-          <w:numId w:val="12"/>
+          <w:numId w:val="32"/>
         </w:numPr>
+        <w:overflowPunct w:val="0"/>
         <w:spacing w:line="360" w:lineRule="auto"/>
       </w:pPr>
       <w:r>
@@ -4600,8 +6648,9 @@
         <w:pStyle w:val="Standard"/>
         <w:numPr>
           <w:ilvl w:val="0"/>
-          <w:numId w:val="12"/>
+          <w:numId w:val="32"/>
         </w:numPr>
+        <w:overflowPunct w:val="0"/>
         <w:spacing w:line="360" w:lineRule="auto"/>
       </w:pPr>
       <w:r>
@@ -4613,9 +6662,11 @@
         <w:pStyle w:val="Standard"/>
         <w:spacing w:line="360" w:lineRule="auto"/>
       </w:pPr>
+      <w:proofErr w:type="gramStart"/>
       <w:r>
         <w:t>evne til at arbejde effektivt.</w:t>
       </w:r>
+      <w:proofErr w:type="gramEnd"/>
     </w:p>
     <w:p>
       <w:pPr>
@@ -4623,7 +6674,15 @@
         <w:spacing w:line="360" w:lineRule="auto"/>
       </w:pPr>
       <w:r>
-        <w:t>Teamets medlemmer reflekterer således over det forgangne Sprint, eventuelt med udgangspunkt i noter de har taget undervejs igennem Sprintet. Denne event er det sted i Scrum Processen, hvor teamet kan drøfte, hvad der fungerer, og hvad der ikke fungerer, og om der eventuelt skal prøves noget nyt.</w:t>
+        <w:t xml:space="preserve">Teamets medlemmer reflekterer således over det forgangne sprint, eventuelt med udgangspunkt i noter de har taget undervejs igennem sprintet. Denne event er det sted i </w:t>
+      </w:r>
+      <w:proofErr w:type="spellStart"/>
+      <w:r>
+        <w:t>scrum</w:t>
+      </w:r>
+      <w:proofErr w:type="spellEnd"/>
+      <w:r>
+        <w:t xml:space="preserve"> processen, hvor teamet kan drøfte, hvad der fungerer, og hvad der ikke fungerer, og om der eventuelt skal prøves noget nyt.</w:t>
       </w:r>
     </w:p>
     <w:p>
@@ -4638,16 +6697,265 @@
         <w:spacing w:line="360" w:lineRule="auto"/>
       </w:pPr>
       <w:r>
-        <w:t>Selveste Scrum Processen starter med, at en kunde har et it-mæssigt behov. En masse informationer fra alle der er involverede i produktet, samles et sted, nemlig hos Product Owner. Denne har ansvar for, at alle disse informationer føres i Product Backloggen som items. Når dette er gjort, eksisterer der den prioriterede liste af items som Product Backloggen er. Herefter kan Scrum Teamet begynde på Sprint Planning Meeting, som indbefatter, at der bliver lavet en Sprint Backlog ud fra de eksisterende items i Product Backloggen. Derefter starter det pågældende Sprint, og dets længde kan ikke ændres, efter det er startet. Under Sprintet er Scrum Master tovholder for selve Scrum Processen, og der afholdes Daily Stand Up Meetings dagligt. Når Sprintet er afsluttet, står Teamet med et færdigt stykke arbejde. Efter Sprintet afholdes der Sprint Review, hvor de i Sprintet producerede nye features fremvises ved en demonstration. Til sidst i Sprintet, er der Sprint Retropective, hvor Scrum Teamet internt kan reflektere, og drøfte, hvad der gik godt, som skal holdes fast ved, og hvad der gik mindre godt eller problematiske forhold, som eventuelt skal forbedres.</w:t>
-      </w:r>
-    </w:p>
-    <w:p/>
+        <w:t xml:space="preserve">For at arbejde med de eventuelle ukendte områder der kan være af et udviklingsprojekt, opererer man i </w:t>
+      </w:r>
+      <w:proofErr w:type="spellStart"/>
+      <w:r>
+        <w:t>Scrum</w:t>
+      </w:r>
+      <w:proofErr w:type="spellEnd"/>
+      <w:r>
+        <w:t xml:space="preserve"> med et begreb der hedder </w:t>
+      </w:r>
+      <w:proofErr w:type="spellStart"/>
+      <w:r>
+        <w:t>spikes</w:t>
+      </w:r>
+      <w:proofErr w:type="spellEnd"/>
+      <w:r>
+        <w:t xml:space="preserve">. En </w:t>
+      </w:r>
+      <w:proofErr w:type="spellStart"/>
+      <w:r>
+        <w:t>spike</w:t>
+      </w:r>
+      <w:proofErr w:type="spellEnd"/>
+      <w:r>
+        <w:t xml:space="preserve"> er en slags </w:t>
+      </w:r>
+      <w:proofErr w:type="spellStart"/>
+      <w:r>
+        <w:t>proof</w:t>
+      </w:r>
+      <w:proofErr w:type="spellEnd"/>
+      <w:r>
+        <w:t xml:space="preserve"> of </w:t>
+      </w:r>
+      <w:proofErr w:type="spellStart"/>
+      <w:r>
+        <w:t>concept</w:t>
+      </w:r>
+      <w:proofErr w:type="spellEnd"/>
+      <w:r>
+        <w:t xml:space="preserve"> der laves på noget funktionalitet man ikke er helt sikker på om man kan implementere. Hvis der på den måde er noget meget nyt i et projekt, bør man via en </w:t>
+      </w:r>
+      <w:proofErr w:type="spellStart"/>
+      <w:r>
+        <w:t>spike</w:t>
+      </w:r>
+      <w:proofErr w:type="spellEnd"/>
+      <w:r>
+        <w:t xml:space="preserve"> teste på om man reelt kan implementere det ønskede. Typisk vil en </w:t>
+      </w:r>
+      <w:proofErr w:type="spellStart"/>
+      <w:r>
+        <w:t>spike</w:t>
+      </w:r>
+      <w:proofErr w:type="spellEnd"/>
+      <w:r>
+        <w:t xml:space="preserve"> ligge i et sprint 0, hvor det er meningen at man afklarer om man kan implementere funktionaliteten. Dog kan man godt indarbejde </w:t>
+      </w:r>
+      <w:proofErr w:type="spellStart"/>
+      <w:r>
+        <w:t>spikes</w:t>
+      </w:r>
+      <w:proofErr w:type="spellEnd"/>
+      <w:r>
+        <w:t xml:space="preserve"> i løbet af sprints. Man kan også komme i situationer hvor man er nødt til det.</w:t>
+      </w:r>
+    </w:p>
+    <w:p>
+      <w:pPr>
+        <w:pStyle w:val="Standard"/>
+        <w:spacing w:line="360" w:lineRule="auto"/>
+      </w:pPr>
+    </w:p>
+    <w:p>
+      <w:pPr>
+        <w:pStyle w:val="Standard"/>
+        <w:spacing w:line="360" w:lineRule="auto"/>
+      </w:pPr>
+      <w:r>
+        <w:t xml:space="preserve">For at give et overblik over </w:t>
+      </w:r>
+      <w:proofErr w:type="spellStart"/>
+      <w:r>
+        <w:t>Scrum</w:t>
+      </w:r>
+      <w:proofErr w:type="spellEnd"/>
+      <w:r>
+        <w:t xml:space="preserve"> sammenfattes der afslutningsvis med et overblik på selve processen. Denne </w:t>
+      </w:r>
+      <w:proofErr w:type="spellStart"/>
+      <w:r>
+        <w:t>process</w:t>
+      </w:r>
+      <w:proofErr w:type="spellEnd"/>
+      <w:r>
+        <w:t xml:space="preserve"> er samtidig et billede på hvordan man skal gribe et </w:t>
+      </w:r>
+      <w:proofErr w:type="spellStart"/>
+      <w:r>
+        <w:t>scrum</w:t>
+      </w:r>
+      <w:proofErr w:type="spellEnd"/>
+      <w:r>
+        <w:t xml:space="preserve"> projekt an fra start til slut. Selveste </w:t>
+      </w:r>
+      <w:proofErr w:type="spellStart"/>
+      <w:r>
+        <w:t>scrum</w:t>
+      </w:r>
+      <w:proofErr w:type="spellEnd"/>
+      <w:r>
+        <w:t xml:space="preserve"> processen starter med, at en kunde har et it-</w:t>
+      </w:r>
+      <w:proofErr w:type="spellStart"/>
+      <w:r>
+        <w:t>mæssigt</w:t>
+      </w:r>
+      <w:proofErr w:type="spellEnd"/>
+      <w:r>
+        <w:t xml:space="preserve"> behov. En masse informationer fra alle der er involverede i produktet, samles et sted, nemlig hos </w:t>
+      </w:r>
+      <w:proofErr w:type="spellStart"/>
+      <w:r>
+        <w:t>productowner</w:t>
+      </w:r>
+      <w:proofErr w:type="spellEnd"/>
+      <w:r>
+        <w:t xml:space="preserve">. Denne har ansvar for, at alle disse informationer føres i </w:t>
+      </w:r>
+      <w:proofErr w:type="spellStart"/>
+      <w:r>
+        <w:t>product</w:t>
+      </w:r>
+      <w:proofErr w:type="spellEnd"/>
+      <w:r>
+        <w:t xml:space="preserve"> </w:t>
+      </w:r>
+      <w:proofErr w:type="spellStart"/>
+      <w:r>
+        <w:t>backloggen</w:t>
+      </w:r>
+      <w:proofErr w:type="spellEnd"/>
+      <w:r>
+        <w:t xml:space="preserve"> </w:t>
+      </w:r>
+      <w:r>
+        <w:lastRenderedPageBreak/>
+        <w:t xml:space="preserve">som items. Når dette er gjort, eksisterer der den prioriterede liste af items som </w:t>
+      </w:r>
+      <w:proofErr w:type="spellStart"/>
+      <w:r>
+        <w:t>product</w:t>
+      </w:r>
+      <w:proofErr w:type="spellEnd"/>
+      <w:r>
+        <w:t xml:space="preserve"> </w:t>
+      </w:r>
+      <w:proofErr w:type="spellStart"/>
+      <w:r>
+        <w:t>backloggen</w:t>
+      </w:r>
+      <w:proofErr w:type="spellEnd"/>
+      <w:r>
+        <w:t xml:space="preserve"> er. Herefter kan </w:t>
+      </w:r>
+      <w:proofErr w:type="spellStart"/>
+      <w:r>
+        <w:t>scrum</w:t>
+      </w:r>
+      <w:proofErr w:type="spellEnd"/>
+      <w:r>
+        <w:t xml:space="preserve"> teamet begynde på sprint </w:t>
+      </w:r>
+      <w:proofErr w:type="spellStart"/>
+      <w:r>
+        <w:t>planning</w:t>
+      </w:r>
+      <w:proofErr w:type="spellEnd"/>
+      <w:r>
+        <w:t xml:space="preserve"> meeting, som indbefatter, at der bliver lavet en sprint </w:t>
+      </w:r>
+      <w:proofErr w:type="spellStart"/>
+      <w:r>
+        <w:t>backlog</w:t>
+      </w:r>
+      <w:proofErr w:type="spellEnd"/>
+      <w:r>
+        <w:t xml:space="preserve"> ud fra de eksisterende items i </w:t>
+      </w:r>
+      <w:proofErr w:type="spellStart"/>
+      <w:r>
+        <w:t>product</w:t>
+      </w:r>
+      <w:proofErr w:type="spellEnd"/>
+      <w:r>
+        <w:t xml:space="preserve"> </w:t>
+      </w:r>
+      <w:proofErr w:type="spellStart"/>
+      <w:r>
+        <w:t>backloggen</w:t>
+      </w:r>
+      <w:proofErr w:type="spellEnd"/>
+      <w:r>
+        <w:t xml:space="preserve">. Derefter starter det pågældende sprint, og dets længde kan ikke ændres, efter det er startet. Under Sprintet er </w:t>
+      </w:r>
+      <w:proofErr w:type="spellStart"/>
+      <w:r>
+        <w:t>scrum</w:t>
+      </w:r>
+      <w:proofErr w:type="spellEnd"/>
+      <w:r>
+        <w:t xml:space="preserve"> master tovholder for selve </w:t>
+      </w:r>
+      <w:proofErr w:type="spellStart"/>
+      <w:r>
+        <w:t>scrum</w:t>
+      </w:r>
+      <w:proofErr w:type="spellEnd"/>
+      <w:r>
+        <w:t xml:space="preserve"> processen, og der afholdes </w:t>
+      </w:r>
+      <w:proofErr w:type="spellStart"/>
+      <w:r>
+        <w:t>daily</w:t>
+      </w:r>
+      <w:proofErr w:type="spellEnd"/>
+      <w:r>
+        <w:t xml:space="preserve"> stand up meetings dagligt. Når Sprintet er afsluttet, står teamet med et færdigt stykke arbejde. Efter Sprintet afholdes der sprint </w:t>
+      </w:r>
+      <w:proofErr w:type="spellStart"/>
+      <w:r>
+        <w:t>review</w:t>
+      </w:r>
+      <w:proofErr w:type="spellEnd"/>
+      <w:r>
+        <w:t xml:space="preserve">, hvor de i sprintet producerede nye features fremvises ved en demonstration. Til sidst i sprintet, er der sprint </w:t>
+      </w:r>
+      <w:proofErr w:type="spellStart"/>
+      <w:r>
+        <w:t>retropective</w:t>
+      </w:r>
+      <w:proofErr w:type="spellEnd"/>
+      <w:r>
+        <w:t xml:space="preserve">, hvor </w:t>
+      </w:r>
+      <w:proofErr w:type="spellStart"/>
+      <w:r>
+        <w:t>scrum</w:t>
+      </w:r>
+      <w:proofErr w:type="spellEnd"/>
+      <w:r>
+        <w:t xml:space="preserve"> teamet internt kan reflektere, og drøfte, hvad der gik godt, som skal holdes fast ved, og hvad der gik mindre godt eller problematiske forhold, som eventuelt skal forbedres.</w:t>
+      </w:r>
+    </w:p>
     <w:p>
       <w:pPr>
         <w:pStyle w:val="Heading1"/>
       </w:pPr>
       <w:r>
-        <w:lastRenderedPageBreak/>
         <w:t xml:space="preserve">Extreme Programming </w:t>
       </w:r>
     </w:p>
@@ -4746,6 +7054,7 @@
         <w:pStyle w:val="Subtitle"/>
       </w:pPr>
       <w:r>
+        <w:lastRenderedPageBreak/>
         <w:t>Små udgivelser med korte mellemrum</w:t>
       </w:r>
     </w:p>
@@ -4802,13 +7111,91 @@
         <w:pStyle w:val="Subtitle"/>
       </w:pPr>
       <w:r>
+        <w:t>Test</w:t>
+      </w:r>
+    </w:p>
+    <w:p>
+      <w:r>
+        <w:t xml:space="preserve">Extreme Programming bunder i Unit Test, hvor testen skrives før koden udvikles, hvilket tvinger programmøren til at gennemtænke </w:t>
+      </w:r>
+    </w:p>
+    <w:p>
+      <w:pPr>
+        <w:pStyle w:val="Subtitle"/>
+      </w:pPr>
+      <w:r>
+        <w:t>Hyppig refaktorering</w:t>
+      </w:r>
+    </w:p>
+    <w:p>
+      <w:r>
+        <w:t xml:space="preserve">Da Extreme Programming kræver simpelt design og problemløsning fra dag til dag, opstår der ofte designproblemer i fremtiden, hvor den nuværende programkode ikke støtter det kommende funktionalitet. Sker dette, kræver Extreme Programming, at koden refaktoreres og udvikles mere generisk. </w:t>
+      </w:r>
+    </w:p>
+    <w:p>
+      <w:pPr>
+        <w:pStyle w:val="Subtitle"/>
+      </w:pPr>
+      <w:r>
+        <w:t>Parprogrammering</w:t>
+      </w:r>
+    </w:p>
+    <w:p>
+      <w:r>
+        <w:t xml:space="preserve">Parprogrammering er en programmeringsteknik, hvor to personer sidder omkring en enkelt computer og udvikler på produktet. Programmøren, som betjener tastaturet, skriver koden i detaljer, hvor den anden har fokus på det overordnede perspektiv. Der er ikke faste par i programmering, og det anbefales at bytte ofte, så alle udviklere får indblik i al koden. </w:t>
+      </w:r>
+    </w:p>
+    <w:p>
+      <w:pPr>
+        <w:pStyle w:val="Subtitle"/>
+      </w:pPr>
+      <w:r>
+        <w:t>Fælles ejerskab af programkode</w:t>
+      </w:r>
+    </w:p>
+    <w:p>
+      <w:r>
+        <w:t>Dette betyder, at alle udviklere har adgang til al kode og derfor også ansvar for at alt virker. Parprogrammering støtter denne praksis ved at inkludere flere personer i samme stykke programkode.</w:t>
+      </w:r>
+    </w:p>
+    <w:p>
+      <w:pPr>
+        <w:pStyle w:val="Subtitle"/>
+      </w:pPr>
+      <w:r>
+        <w:t>Kontinuerlig integration</w:t>
+      </w:r>
+    </w:p>
+    <w:p>
+      <w:r>
+        <w:t>I projektets forløb skal programkoden holdes opdateret til den nyeste version, for at undgå integrationsproblemer senere i forløbet.</w:t>
+      </w:r>
+    </w:p>
+    <w:p>
+      <w:pPr>
+        <w:pStyle w:val="Subtitle"/>
+      </w:pPr>
+      <w:r>
+        <w:t>Overkommeligt arbejdstempo</w:t>
+      </w:r>
+    </w:p>
+    <w:p>
+      <w:r>
+        <w:t xml:space="preserve">Extreme Programming  fokuserer på at udviklingsholdet skal være udhvilet, og tillader derfor ikke typisk overarbejde. </w:t>
+      </w:r>
+    </w:p>
+    <w:p>
+      <w:pPr>
+        <w:pStyle w:val="Subtitle"/>
+      </w:pPr>
+      <w:r>
         <w:lastRenderedPageBreak/>
-        <w:t>Test</w:t>
-      </w:r>
-    </w:p>
-    <w:p>
-      <w:r>
-        <w:t xml:space="preserve">Extreme Programming bunder i Unit Test, hvor testen skrives før koden udvikles, hvilket tvinger programmøren til at gennemtænke </w:t>
+        <w:t>Et samlet udviklingshold</w:t>
+      </w:r>
+    </w:p>
+    <w:p>
+      <w:r>
+        <w:t>I Extreme Programming opfattes kunden ikke som køber af produktet, men som bruger af produktet. Derfor er det vigtigt at kunden er tilstede under hele udviklingen og altid tilgængeligt for spørgsmål.</w:t>
       </w:r>
     </w:p>
     <w:p>
@@ -4816,84 +7203,6 @@
         <w:pStyle w:val="Subtitle"/>
       </w:pPr>
       <w:r>
-        <w:t>Hyppig refaktorering</w:t>
-      </w:r>
-    </w:p>
-    <w:p>
-      <w:r>
-        <w:t xml:space="preserve">Da Extreme Programming kræver simpelt design og problemløsning fra dag til dag, opstår der ofte designproblemer i fremtiden, hvor den nuværende programkode ikke støtter det kommende funktionalitet. Sker dette, kræver Extreme Programming, at koden refaktoreres og udvikles mere generisk. </w:t>
-      </w:r>
-    </w:p>
-    <w:p>
-      <w:pPr>
-        <w:pStyle w:val="Subtitle"/>
-      </w:pPr>
-      <w:r>
-        <w:t>Parprogrammering</w:t>
-      </w:r>
-    </w:p>
-    <w:p>
-      <w:r>
-        <w:t xml:space="preserve">Parprogrammering er en programmeringsteknik, hvor to personer sidder omkring en enkelt computer og udvikler på produktet. Programmøren, som betjener tastaturet, skriver koden i detaljer, hvor den anden har fokus på det overordnede perspektiv. Der er ikke faste par i programmering, og det anbefales at bytte ofte, så alle udviklere får indblik i al koden. </w:t>
-      </w:r>
-    </w:p>
-    <w:p>
-      <w:pPr>
-        <w:pStyle w:val="Subtitle"/>
-      </w:pPr>
-      <w:r>
-        <w:t>Fælles ejerskab af programkode</w:t>
-      </w:r>
-    </w:p>
-    <w:p>
-      <w:r>
-        <w:t>Dette betyder, at alle udviklere har adgang til al kode og derfor også ansvar for at alt virker. Parprogrammering støtter denne praksis ved at inkludere flere personer i samme stykke programkode.</w:t>
-      </w:r>
-    </w:p>
-    <w:p>
-      <w:pPr>
-        <w:pStyle w:val="Subtitle"/>
-      </w:pPr>
-      <w:r>
-        <w:t>Kontinuerlig integration</w:t>
-      </w:r>
-    </w:p>
-    <w:p>
-      <w:r>
-        <w:t>I projektets forløb skal programkoden holdes opdateret til den nyeste version, for at undgå integrationsproblemer senere i forløbet.</w:t>
-      </w:r>
-    </w:p>
-    <w:p>
-      <w:pPr>
-        <w:pStyle w:val="Subtitle"/>
-      </w:pPr>
-      <w:r>
-        <w:t>Overkommeligt arbejdstempo</w:t>
-      </w:r>
-    </w:p>
-    <w:p>
-      <w:r>
-        <w:t xml:space="preserve">Extreme Programming  fokuserer på at udviklingsholdet skal være udhvilet, og tillader derfor ikke typisk overarbejde. </w:t>
-      </w:r>
-    </w:p>
-    <w:p>
-      <w:pPr>
-        <w:pStyle w:val="Subtitle"/>
-      </w:pPr>
-      <w:r>
-        <w:t>Et samlet udviklingshold</w:t>
-      </w:r>
-    </w:p>
-    <w:p>
-      <w:r>
-        <w:t>I Extreme Programming opfattes kunden ikke som køber af produktet, men som bruger af produktet. Derfor er det vigtigt at kunden er tilstede under hele udviklingen og altid tilgængeligt for spørgsmål.</w:t>
-      </w:r>
-    </w:p>
-    <w:p>
-      <w:pPr>
-        <w:pStyle w:val="Subtitle"/>
-      </w:pPr>
-      <w:r>
         <w:t>Fælles kodestandard</w:t>
       </w:r>
     </w:p>
@@ -4907,12 +7216,11 @@
       <w:pPr>
         <w:pStyle w:val="Heading2"/>
       </w:pPr>
-      <w:bookmarkStart w:id="4" w:name="_Toc376502121"/>
-      <w:r>
-        <w:lastRenderedPageBreak/>
+      <w:bookmarkStart w:id="6" w:name="_Toc376502121"/>
+      <w:r>
         <w:t>Kanban</w:t>
       </w:r>
-      <w:bookmarkEnd w:id="4"/>
+      <w:bookmarkEnd w:id="6"/>
     </w:p>
     <w:p>
       <w:pPr>
@@ -4996,6 +7304,7 @@
           <w:noProof/>
           <w:lang w:eastAsia="da-DK"/>
         </w:rPr>
+        <w:lastRenderedPageBreak/>
         <w:drawing>
           <wp:inline distT="0" distB="0" distL="0" distR="0" wp14:anchorId="365B34F9" wp14:editId="640C04A1">
             <wp:extent cx="6120130" cy="4326890"/>
@@ -5046,14 +7355,27 @@
       <w:r>
         <w:t xml:space="preserve">Figur </w:t>
       </w:r>
-      <w:fldSimple w:instr=" SEQ Figur \* ARABIC ">
-        <w:r>
-          <w:rPr>
-            <w:noProof/>
-          </w:rPr>
-          <w:t>1</w:t>
-        </w:r>
-      </w:fldSimple>
+      <w:r>
+        <w:fldChar w:fldCharType="begin"/>
+      </w:r>
+      <w:r>
+        <w:instrText xml:space="preserve"> SEQ Figur \* ARABIC </w:instrText>
+      </w:r>
+      <w:r>
+        <w:fldChar w:fldCharType="separate"/>
+      </w:r>
+      <w:r>
+        <w:rPr>
+          <w:noProof/>
+        </w:rPr>
+        <w:t>1</w:t>
+      </w:r>
+      <w:r>
+        <w:rPr>
+          <w:noProof/>
+        </w:rPr>
+        <w:fldChar w:fldCharType="end"/>
+      </w:r>
       <w:r>
         <w:t xml:space="preserve"> - Kanban board</w:t>
       </w:r>
@@ -5110,7 +7432,6 @@
     </w:p>
     <w:p>
       <w:r>
-        <w:lastRenderedPageBreak/>
         <w:t xml:space="preserve">På den måde kan man på en let og overskuelig måde se om ens projekt skrider fremad som planlagt. Hvis der  pludselig er for mange på en kolonne. F.eks hvis en task flyttes fra </w:t>
       </w:r>
       <w:r>
@@ -5174,7 +7495,11 @@
       </w:r>
       <w:r>
         <w:br/>
-        <w:t xml:space="preserve">Selvom brugen af Scrum til en vis grad sikrer isolering af opgaver, i.e. det er givet hvilke User Stories  der forventes løst i løbet af et sprint. Så er det nærmest umuligt at undgå, at skifte frem og tilbage mellem de mindre tasks. Det er især gældende hvis man samtidigt anvender XP-praktikkerne. Det kan give flaskehalse i løbet af et sprint, men ved at have WiP implementeret inde i selve </w:t>
+        <w:t xml:space="preserve">Selvom brugen af Scrum til en vis grad sikrer isolering af opgaver, i.e. det er givet hvilke User </w:t>
+      </w:r>
+      <w:r>
+        <w:lastRenderedPageBreak/>
+        <w:t xml:space="preserve">Stories  der forventes løst i løbet af et sprint. Så er det nærmest umuligt at undgå, at skifte frem og tilbage mellem de mindre tasks. Det er især gældende hvis man samtidigt anvender XP-praktikkerne. Det kan give flaskehalse i løbet af et sprint, men ved at have WiP implementeret inde i selve </w:t>
       </w:r>
       <w:r>
         <w:rPr>
@@ -5229,12 +7554,12 @@
       <w:pPr>
         <w:pStyle w:val="Heading2"/>
       </w:pPr>
-      <w:bookmarkStart w:id="5" w:name="_Toc376502122"/>
+      <w:bookmarkStart w:id="7" w:name="_Toc376502122"/>
       <w:r>
         <w:lastRenderedPageBreak/>
         <w:t>Metodevalg</w:t>
       </w:r>
-      <w:bookmarkEnd w:id="5"/>
+      <w:bookmarkEnd w:id="7"/>
     </w:p>
     <w:p>
       <w:pPr>
@@ -5447,11 +7772,11 @@
       <w:pPr>
         <w:pStyle w:val="Heading2"/>
       </w:pPr>
-      <w:bookmarkStart w:id="6" w:name="_Toc376502123"/>
+      <w:bookmarkStart w:id="8" w:name="_Toc376502123"/>
       <w:r>
         <w:t>Risikostyring</w:t>
       </w:r>
-      <w:bookmarkEnd w:id="6"/>
+      <w:bookmarkEnd w:id="8"/>
     </w:p>
     <w:p>
       <w:r>
@@ -5467,11 +7792,11 @@
       <w:pPr>
         <w:pStyle w:val="Heading1"/>
       </w:pPr>
-      <w:bookmarkStart w:id="7" w:name="_Toc376502124"/>
+      <w:bookmarkStart w:id="9" w:name="_Toc376502124"/>
       <w:r>
         <w:t>Product Vision</w:t>
       </w:r>
-      <w:bookmarkEnd w:id="7"/>
+      <w:bookmarkEnd w:id="9"/>
     </w:p>
     <w:p>
       <w:pPr>
@@ -5485,12 +7810,12 @@
       <w:pPr>
         <w:pStyle w:val="Heading2"/>
       </w:pPr>
-      <w:bookmarkStart w:id="8" w:name="_Toc376502125"/>
+      <w:bookmarkStart w:id="10" w:name="_Toc376502125"/>
       <w:r>
         <w:lastRenderedPageBreak/>
         <w:t>Målgruppen</w:t>
       </w:r>
-      <w:bookmarkEnd w:id="8"/>
+      <w:bookmarkEnd w:id="10"/>
     </w:p>
     <w:p>
       <w:pPr>
@@ -5592,11 +7917,11 @@
       <w:pPr>
         <w:pStyle w:val="Heading2"/>
       </w:pPr>
-      <w:bookmarkStart w:id="9" w:name="_Toc376502126"/>
+      <w:bookmarkStart w:id="11" w:name="_Toc376502126"/>
       <w:r>
         <w:t>Brugsscenarier</w:t>
       </w:r>
-      <w:bookmarkEnd w:id="9"/>
+      <w:bookmarkEnd w:id="11"/>
     </w:p>
     <w:p>
       <w:pPr>
@@ -6673,11 +8998,11 @@
       <w:pPr>
         <w:pStyle w:val="Heading2"/>
       </w:pPr>
-      <w:bookmarkStart w:id="10" w:name="_Toc376502127"/>
+      <w:bookmarkStart w:id="12" w:name="_Toc376502127"/>
       <w:r>
         <w:t>Behov</w:t>
       </w:r>
-      <w:bookmarkEnd w:id="10"/>
+      <w:bookmarkEnd w:id="12"/>
     </w:p>
     <w:p>
       <w:pPr>
@@ -6691,11 +9016,11 @@
       <w:pPr>
         <w:pStyle w:val="Heading2"/>
       </w:pPr>
-      <w:bookmarkStart w:id="11" w:name="_Toc376502128"/>
+      <w:bookmarkStart w:id="13" w:name="_Toc376502128"/>
       <w:r>
         <w:t>Produkt</w:t>
       </w:r>
-      <w:bookmarkEnd w:id="11"/>
+      <w:bookmarkEnd w:id="13"/>
     </w:p>
     <w:p>
       <w:pPr>
@@ -6775,12 +9100,12 @@
       <w:pPr>
         <w:pStyle w:val="Heading2"/>
       </w:pPr>
-      <w:bookmarkStart w:id="12" w:name="_Toc376502129"/>
+      <w:bookmarkStart w:id="14" w:name="_Toc376502129"/>
       <w:r>
         <w:lastRenderedPageBreak/>
         <w:t>Værdi</w:t>
       </w:r>
-      <w:bookmarkEnd w:id="12"/>
+      <w:bookmarkEnd w:id="14"/>
     </w:p>
     <w:p>
       <w:pPr>
@@ -6843,11 +9168,11 @@
       <w:pPr>
         <w:pStyle w:val="Heading2"/>
       </w:pPr>
-      <w:bookmarkStart w:id="13" w:name="_Toc376502130"/>
+      <w:bookmarkStart w:id="15" w:name="_Toc376502130"/>
       <w:r>
         <w:t>konkurrence</w:t>
       </w:r>
-      <w:bookmarkEnd w:id="13"/>
+      <w:bookmarkEnd w:id="15"/>
     </w:p>
     <w:p>
       <w:pPr>
@@ -7023,11 +9348,11 @@
       <w:pPr>
         <w:pStyle w:val="Heading3"/>
       </w:pPr>
-      <w:bookmarkStart w:id="14" w:name="_Toc376502131"/>
+      <w:bookmarkStart w:id="16" w:name="_Toc376502131"/>
       <w:r>
         <w:t>Navn og Applikation Statement</w:t>
       </w:r>
-      <w:bookmarkEnd w:id="14"/>
+      <w:bookmarkEnd w:id="16"/>
     </w:p>
     <w:p>
       <w:pPr>
@@ -7061,83 +9386,83 @@
       <w:pPr>
         <w:pStyle w:val="Heading2"/>
       </w:pPr>
-      <w:bookmarkStart w:id="15" w:name="_Toc376502132"/>
+      <w:bookmarkStart w:id="17" w:name="_Toc376502132"/>
       <w:r>
         <w:t>Kanvas</w:t>
       </w:r>
-      <w:bookmarkEnd w:id="15"/>
+      <w:bookmarkEnd w:id="17"/>
     </w:p>
     <w:p>
       <w:pPr>
         <w:pStyle w:val="NormalWeb"/>
         <w:spacing w:before="0" w:beforeAutospacing="0" w:after="0" w:afterAutospacing="0"/>
       </w:pPr>
-      <w:bookmarkStart w:id="16" w:name="_Toc376502133"/>
+      <w:bookmarkStart w:id="18" w:name="_Toc376502133"/>
       <w:r>
         <w:rPr>
           <w:rStyle w:val="Heading1Char"/>
         </w:rPr>
         <w:t>Projektplanlægning</w:t>
       </w:r>
-      <w:bookmarkEnd w:id="16"/>
+      <w:bookmarkEnd w:id="18"/>
     </w:p>
     <w:p>
       <w:pPr>
         <w:pStyle w:val="NormalWeb"/>
         <w:spacing w:before="0" w:beforeAutospacing="0" w:after="0" w:afterAutospacing="0"/>
       </w:pPr>
-      <w:bookmarkStart w:id="17" w:name="_Toc376502134"/>
+      <w:bookmarkStart w:id="19" w:name="_Toc376502134"/>
       <w:r>
         <w:rPr>
           <w:rStyle w:val="Heading1Char"/>
         </w:rPr>
         <w:t>Sprint 0</w:t>
       </w:r>
-      <w:bookmarkEnd w:id="17"/>
+      <w:bookmarkEnd w:id="19"/>
     </w:p>
     <w:p>
       <w:pPr>
         <w:pStyle w:val="Heading2"/>
       </w:pPr>
-      <w:bookmarkStart w:id="18" w:name="_Toc376502135"/>
+      <w:bookmarkStart w:id="20" w:name="_Toc376502135"/>
       <w:r>
         <w:t>Spikes</w:t>
       </w:r>
-      <w:bookmarkEnd w:id="18"/>
+      <w:bookmarkEnd w:id="20"/>
     </w:p>
     <w:p>
       <w:pPr>
         <w:pStyle w:val="NormalWeb"/>
         <w:spacing w:before="0" w:beforeAutospacing="0" w:after="0" w:afterAutospacing="0"/>
       </w:pPr>
-      <w:bookmarkStart w:id="19" w:name="_Toc376502136"/>
+      <w:bookmarkStart w:id="21" w:name="_Toc376502136"/>
       <w:r>
         <w:rPr>
           <w:rStyle w:val="Heading1Char"/>
         </w:rPr>
         <w:t>Sprint 1</w:t>
       </w:r>
-      <w:bookmarkEnd w:id="19"/>
+      <w:bookmarkEnd w:id="21"/>
     </w:p>
     <w:p>
       <w:pPr>
         <w:pStyle w:val="Heading2"/>
       </w:pPr>
-      <w:bookmarkStart w:id="20" w:name="_Toc376502137"/>
+      <w:bookmarkStart w:id="22" w:name="_Toc376502137"/>
       <w:r>
         <w:t>Planlægning</w:t>
       </w:r>
-      <w:bookmarkEnd w:id="20"/>
+      <w:bookmarkEnd w:id="22"/>
     </w:p>
     <w:p>
       <w:pPr>
         <w:pStyle w:val="Heading3"/>
       </w:pPr>
-      <w:bookmarkStart w:id="21" w:name="_Toc376502138"/>
+      <w:bookmarkStart w:id="23" w:name="_Toc376502138"/>
       <w:r>
         <w:t>Velocity</w:t>
       </w:r>
-      <w:bookmarkEnd w:id="21"/>
+      <w:bookmarkEnd w:id="23"/>
     </w:p>
     <w:p>
       <w:r>
@@ -7148,11 +9473,11 @@
       <w:pPr>
         <w:pStyle w:val="Heading3"/>
       </w:pPr>
-      <w:bookmarkStart w:id="22" w:name="_Toc376502139"/>
+      <w:bookmarkStart w:id="24" w:name="_Toc376502139"/>
       <w:r>
         <w:t>Planning poker</w:t>
       </w:r>
-      <w:bookmarkEnd w:id="22"/>
+      <w:bookmarkEnd w:id="24"/>
     </w:p>
     <w:p>
       <w:r>
@@ -7211,11 +9536,11 @@
       <w:pPr>
         <w:pStyle w:val="Heading3"/>
       </w:pPr>
-      <w:bookmarkStart w:id="23" w:name="_Toc376502140"/>
+      <w:bookmarkStart w:id="25" w:name="_Toc376502140"/>
       <w:r>
         <w:t>Fra productbacklog til sprintbacklog</w:t>
       </w:r>
-      <w:bookmarkEnd w:id="23"/>
+      <w:bookmarkEnd w:id="25"/>
     </w:p>
     <w:p>
       <w:r>
@@ -7271,11 +9596,11 @@
       <w:pPr>
         <w:pStyle w:val="Heading3"/>
       </w:pPr>
-      <w:bookmarkStart w:id="24" w:name="_Toc376502141"/>
+      <w:bookmarkStart w:id="26" w:name="_Toc376502141"/>
       <w:r>
         <w:t>Processen</w:t>
       </w:r>
-      <w:bookmarkEnd w:id="24"/>
+      <w:bookmarkEnd w:id="26"/>
     </w:p>
     <w:p>
       <w:r>
@@ -7286,11 +9611,11 @@
       <w:pPr>
         <w:pStyle w:val="Heading2"/>
       </w:pPr>
-      <w:bookmarkStart w:id="25" w:name="_Toc376502142"/>
+      <w:bookmarkStart w:id="27" w:name="_Toc376502142"/>
       <w:r>
         <w:t>Review</w:t>
       </w:r>
-      <w:bookmarkEnd w:id="25"/>
+      <w:bookmarkEnd w:id="27"/>
     </w:p>
     <w:p>
       <w:r>
@@ -7306,21 +9631,21 @@
       <w:pPr>
         <w:pStyle w:val="Heading2"/>
       </w:pPr>
-      <w:bookmarkStart w:id="26" w:name="_Toc376502143"/>
+      <w:bookmarkStart w:id="28" w:name="_Toc376502143"/>
       <w:r>
         <w:t>Retrospective</w:t>
       </w:r>
-      <w:bookmarkEnd w:id="26"/>
+      <w:bookmarkEnd w:id="28"/>
     </w:p>
     <w:p>
       <w:pPr>
         <w:pStyle w:val="Heading3"/>
       </w:pPr>
-      <w:bookmarkStart w:id="27" w:name="_Toc376502144"/>
+      <w:bookmarkStart w:id="29" w:name="_Toc376502144"/>
       <w:r>
         <w:t>Hvad var godt ?</w:t>
       </w:r>
-      <w:bookmarkEnd w:id="27"/>
+      <w:bookmarkEnd w:id="29"/>
     </w:p>
     <w:p>
       <w:r>
@@ -7337,12 +9662,12 @@
       <w:pPr>
         <w:pStyle w:val="Heading3"/>
       </w:pPr>
-      <w:bookmarkStart w:id="28" w:name="_Toc376502145"/>
+      <w:bookmarkStart w:id="30" w:name="_Toc376502145"/>
       <w:r>
         <w:lastRenderedPageBreak/>
         <w:t>Hvad var ikke så godt ?</w:t>
       </w:r>
-      <w:bookmarkEnd w:id="28"/>
+      <w:bookmarkEnd w:id="30"/>
     </w:p>
     <w:p>
       <w:r>
@@ -7358,11 +9683,11 @@
       <w:pPr>
         <w:pStyle w:val="Heading3"/>
       </w:pPr>
-      <w:bookmarkStart w:id="29" w:name="_Toc376502146"/>
+      <w:bookmarkStart w:id="31" w:name="_Toc376502146"/>
       <w:r>
         <w:t>Hvad kunne vi gøre bedre til næste sprint ?</w:t>
       </w:r>
-      <w:bookmarkEnd w:id="29"/>
+      <w:bookmarkEnd w:id="31"/>
     </w:p>
     <w:p>
       <w:r>
@@ -7377,7 +9702,7 @@
           <w:lang w:val="en-US"/>
         </w:rPr>
       </w:pPr>
-      <w:bookmarkStart w:id="30" w:name="_Toc376502147"/>
+      <w:bookmarkStart w:id="32" w:name="_Toc376502147"/>
       <w:r>
         <w:rPr>
           <w:rStyle w:val="Heading1Char"/>
@@ -7385,7 +9710,7 @@
         </w:rPr>
         <w:t>Sprint 2</w:t>
       </w:r>
-      <w:bookmarkEnd w:id="30"/>
+      <w:bookmarkEnd w:id="32"/>
     </w:p>
     <w:p>
       <w:pPr>
@@ -7394,7 +9719,7 @@
           <w:lang w:val="en-US"/>
         </w:rPr>
       </w:pPr>
-      <w:bookmarkStart w:id="31" w:name="_Toc376502148"/>
+      <w:bookmarkStart w:id="33" w:name="_Toc376502148"/>
       <w:proofErr w:type="spellStart"/>
       <w:r>
         <w:rPr>
@@ -7402,7 +9727,7 @@
         </w:rPr>
         <w:t>Planlægning</w:t>
       </w:r>
-      <w:bookmarkEnd w:id="31"/>
+      <w:bookmarkEnd w:id="33"/>
       <w:proofErr w:type="spellEnd"/>
     </w:p>
     <w:p>
@@ -7412,14 +9737,14 @@
           <w:lang w:val="en-US"/>
         </w:rPr>
       </w:pPr>
-      <w:bookmarkStart w:id="32" w:name="_Toc376502149"/>
+      <w:bookmarkStart w:id="34" w:name="_Toc376502149"/>
       <w:r>
         <w:rPr>
           <w:lang w:val="en-US"/>
         </w:rPr>
         <w:t>Review</w:t>
       </w:r>
-      <w:bookmarkEnd w:id="32"/>
+      <w:bookmarkEnd w:id="34"/>
     </w:p>
     <w:p>
       <w:pPr>
@@ -7428,14 +9753,14 @@
           <w:lang w:val="en-US"/>
         </w:rPr>
       </w:pPr>
-      <w:bookmarkStart w:id="33" w:name="_Toc376502150"/>
+      <w:bookmarkStart w:id="35" w:name="_Toc376502150"/>
       <w:r>
         <w:rPr>
           <w:lang w:val="en-US"/>
         </w:rPr>
         <w:t>Retrospective</w:t>
       </w:r>
-      <w:bookmarkEnd w:id="33"/>
+      <w:bookmarkEnd w:id="35"/>
     </w:p>
     <w:p>
       <w:pPr>
@@ -7445,7 +9770,7 @@
           <w:lang w:val="en-US"/>
         </w:rPr>
       </w:pPr>
-      <w:bookmarkStart w:id="34" w:name="_Toc376502151"/>
+      <w:bookmarkStart w:id="36" w:name="_Toc376502151"/>
       <w:r>
         <w:rPr>
           <w:rStyle w:val="Heading1Char"/>
@@ -7453,17 +9778,17 @@
         </w:rPr>
         <w:t>Sprint 3</w:t>
       </w:r>
-      <w:bookmarkEnd w:id="34"/>
+      <w:bookmarkEnd w:id="36"/>
     </w:p>
     <w:p>
       <w:pPr>
         <w:pStyle w:val="Heading2"/>
       </w:pPr>
-      <w:bookmarkStart w:id="35" w:name="_Toc376502152"/>
+      <w:bookmarkStart w:id="37" w:name="_Toc376502152"/>
       <w:r>
         <w:t>Planlægning</w:t>
       </w:r>
-      <w:bookmarkEnd w:id="35"/>
+      <w:bookmarkEnd w:id="37"/>
     </w:p>
     <w:p>
       <w:pPr>
@@ -7611,11 +9936,11 @@
       <w:pPr>
         <w:pStyle w:val="Heading2"/>
       </w:pPr>
-      <w:bookmarkStart w:id="36" w:name="_Toc376502153"/>
+      <w:bookmarkStart w:id="38" w:name="_Toc376502153"/>
       <w:r>
         <w:t>Review</w:t>
       </w:r>
-      <w:bookmarkEnd w:id="36"/>
+      <w:bookmarkEnd w:id="38"/>
     </w:p>
     <w:p>
       <w:pPr>
@@ -7674,11 +9999,11 @@
       <w:pPr>
         <w:pStyle w:val="Heading2"/>
       </w:pPr>
-      <w:bookmarkStart w:id="37" w:name="_Toc376502154"/>
+      <w:bookmarkStart w:id="39" w:name="_Toc376502154"/>
       <w:r>
         <w:t>Retrospective</w:t>
       </w:r>
-      <w:bookmarkEnd w:id="37"/>
+      <w:bookmarkEnd w:id="39"/>
     </w:p>
     <w:p>
       <w:pPr>
@@ -7760,28 +10085,28 @@
         <w:pStyle w:val="NormalWeb"/>
         <w:spacing w:before="0" w:beforeAutospacing="0" w:after="0" w:afterAutospacing="0"/>
       </w:pPr>
-      <w:bookmarkStart w:id="38" w:name="_Toc376502155"/>
+      <w:bookmarkStart w:id="40" w:name="_Toc376502155"/>
       <w:r>
         <w:rPr>
           <w:rStyle w:val="Heading1Char"/>
         </w:rPr>
         <w:t>Perspektivering</w:t>
       </w:r>
-      <w:bookmarkEnd w:id="38"/>
+      <w:bookmarkEnd w:id="40"/>
     </w:p>
     <w:p>
       <w:pPr>
         <w:pStyle w:val="NormalWeb"/>
         <w:spacing w:before="0" w:beforeAutospacing="0" w:after="0" w:afterAutospacing="0"/>
       </w:pPr>
-      <w:bookmarkStart w:id="39" w:name="_Toc376502156"/>
+      <w:bookmarkStart w:id="41" w:name="_Toc376502156"/>
       <w:r>
         <w:rPr>
           <w:rStyle w:val="Heading1Char"/>
         </w:rPr>
         <w:t>Konklusion</w:t>
       </w:r>
-      <w:bookmarkEnd w:id="39"/>
+      <w:bookmarkEnd w:id="41"/>
     </w:p>
     <w:p>
       <w:pPr>
@@ -7810,6 +10135,146 @@
 <file path=word/numbering.xml><?xml version="1.0" encoding="utf-8"?>
 <w:numbering xmlns:wpc="http://schemas.microsoft.com/office/word/2010/wordprocessingCanvas" xmlns:mc="http://schemas.openxmlformats.org/markup-compatibility/2006" xmlns:o="urn:schemas-microsoft-com:office:office" xmlns:r="http://schemas.openxmlformats.org/officeDocument/2006/relationships" xmlns:m="http://schemas.openxmlformats.org/officeDocument/2006/math" xmlns:v="urn:schemas-microsoft-com:vml" xmlns:wp14="http://schemas.microsoft.com/office/word/2010/wordprocessingDrawing" xmlns:wp="http://schemas.openxmlformats.org/drawingml/2006/wordprocessingDrawing" xmlns:w10="urn:schemas-microsoft-com:office:word" xmlns:w="http://schemas.openxmlformats.org/wordprocessingml/2006/main" xmlns:w14="http://schemas.microsoft.com/office/word/2010/wordml" xmlns:wpg="http://schemas.microsoft.com/office/word/2010/wordprocessingGroup" xmlns:wpi="http://schemas.microsoft.com/office/word/2010/wordprocessingInk" xmlns:wne="http://schemas.microsoft.com/office/word/2006/wordml" xmlns:wps="http://schemas.microsoft.com/office/word/2010/wordprocessingShape" mc:Ignorable="w14 wp14">
   <w:abstractNum w:abstractNumId="0">
+    <w:nsid w:val="0088178B"/>
+    <w:multiLevelType w:val="multilevel"/>
+    <w:tmpl w:val="C38EBA9C"/>
+    <w:lvl w:ilvl="0">
+      <w:start w:val="1"/>
+      <w:numFmt w:val="bullet"/>
+      <w:lvlText w:val=""/>
+      <w:lvlJc w:val="left"/>
+      <w:pPr>
+        <w:tabs>
+          <w:tab w:val="num" w:pos="720"/>
+        </w:tabs>
+        <w:ind w:left="720" w:hanging="360"/>
+      </w:pPr>
+      <w:rPr>
+        <w:rFonts w:ascii="Symbol" w:hAnsi="Symbol" w:cs="Symbol" w:hint="default"/>
+      </w:rPr>
+    </w:lvl>
+    <w:lvl w:ilvl="1">
+      <w:start w:val="1"/>
+      <w:numFmt w:val="bullet"/>
+      <w:lvlText w:val="◦"/>
+      <w:lvlJc w:val="left"/>
+      <w:pPr>
+        <w:tabs>
+          <w:tab w:val="num" w:pos="1080"/>
+        </w:tabs>
+        <w:ind w:left="1080" w:hanging="360"/>
+      </w:pPr>
+      <w:rPr>
+        <w:rFonts w:ascii="OpenSymbol" w:hAnsi="OpenSymbol" w:cs="OpenSymbol" w:hint="default"/>
+      </w:rPr>
+    </w:lvl>
+    <w:lvl w:ilvl="2">
+      <w:start w:val="1"/>
+      <w:numFmt w:val="bullet"/>
+      <w:lvlText w:val="▪"/>
+      <w:lvlJc w:val="left"/>
+      <w:pPr>
+        <w:tabs>
+          <w:tab w:val="num" w:pos="1440"/>
+        </w:tabs>
+        <w:ind w:left="1440" w:hanging="360"/>
+      </w:pPr>
+      <w:rPr>
+        <w:rFonts w:ascii="OpenSymbol" w:hAnsi="OpenSymbol" w:cs="OpenSymbol" w:hint="default"/>
+      </w:rPr>
+    </w:lvl>
+    <w:lvl w:ilvl="3">
+      <w:start w:val="1"/>
+      <w:numFmt w:val="bullet"/>
+      <w:lvlText w:val=""/>
+      <w:lvlJc w:val="left"/>
+      <w:pPr>
+        <w:tabs>
+          <w:tab w:val="num" w:pos="1800"/>
+        </w:tabs>
+        <w:ind w:left="1800" w:hanging="360"/>
+      </w:pPr>
+      <w:rPr>
+        <w:rFonts w:ascii="Symbol" w:hAnsi="Symbol" w:cs="Symbol" w:hint="default"/>
+      </w:rPr>
+    </w:lvl>
+    <w:lvl w:ilvl="4">
+      <w:start w:val="1"/>
+      <w:numFmt w:val="bullet"/>
+      <w:lvlText w:val="◦"/>
+      <w:lvlJc w:val="left"/>
+      <w:pPr>
+        <w:tabs>
+          <w:tab w:val="num" w:pos="2160"/>
+        </w:tabs>
+        <w:ind w:left="2160" w:hanging="360"/>
+      </w:pPr>
+      <w:rPr>
+        <w:rFonts w:ascii="OpenSymbol" w:hAnsi="OpenSymbol" w:cs="OpenSymbol" w:hint="default"/>
+      </w:rPr>
+    </w:lvl>
+    <w:lvl w:ilvl="5">
+      <w:start w:val="1"/>
+      <w:numFmt w:val="bullet"/>
+      <w:lvlText w:val="▪"/>
+      <w:lvlJc w:val="left"/>
+      <w:pPr>
+        <w:tabs>
+          <w:tab w:val="num" w:pos="2520"/>
+        </w:tabs>
+        <w:ind w:left="2520" w:hanging="360"/>
+      </w:pPr>
+      <w:rPr>
+        <w:rFonts w:ascii="OpenSymbol" w:hAnsi="OpenSymbol" w:cs="OpenSymbol" w:hint="default"/>
+      </w:rPr>
+    </w:lvl>
+    <w:lvl w:ilvl="6">
+      <w:start w:val="1"/>
+      <w:numFmt w:val="bullet"/>
+      <w:lvlText w:val=""/>
+      <w:lvlJc w:val="left"/>
+      <w:pPr>
+        <w:tabs>
+          <w:tab w:val="num" w:pos="2880"/>
+        </w:tabs>
+        <w:ind w:left="2880" w:hanging="360"/>
+      </w:pPr>
+      <w:rPr>
+        <w:rFonts w:ascii="Symbol" w:hAnsi="Symbol" w:cs="Symbol" w:hint="default"/>
+      </w:rPr>
+    </w:lvl>
+    <w:lvl w:ilvl="7">
+      <w:start w:val="1"/>
+      <w:numFmt w:val="bullet"/>
+      <w:lvlText w:val="◦"/>
+      <w:lvlJc w:val="left"/>
+      <w:pPr>
+        <w:tabs>
+          <w:tab w:val="num" w:pos="3240"/>
+        </w:tabs>
+        <w:ind w:left="3240" w:hanging="360"/>
+      </w:pPr>
+      <w:rPr>
+        <w:rFonts w:ascii="OpenSymbol" w:hAnsi="OpenSymbol" w:cs="OpenSymbol" w:hint="default"/>
+      </w:rPr>
+    </w:lvl>
+    <w:lvl w:ilvl="8">
+      <w:start w:val="1"/>
+      <w:numFmt w:val="bullet"/>
+      <w:lvlText w:val="▪"/>
+      <w:lvlJc w:val="left"/>
+      <w:pPr>
+        <w:tabs>
+          <w:tab w:val="num" w:pos="3600"/>
+        </w:tabs>
+        <w:ind w:left="3600" w:hanging="360"/>
+      </w:pPr>
+      <w:rPr>
+        <w:rFonts w:ascii="OpenSymbol" w:hAnsi="OpenSymbol" w:cs="OpenSymbol" w:hint="default"/>
+      </w:rPr>
+    </w:lvl>
+  </w:abstractNum>
+  <w:abstractNum w:abstractNumId="1">
     <w:nsid w:val="01F260BD"/>
     <w:multiLevelType w:val="multilevel"/>
     <w:tmpl w:val="19B20B20"/>
@@ -7922,7 +10387,147 @@
       </w:pPr>
     </w:lvl>
   </w:abstractNum>
-  <w:abstractNum w:abstractNumId="1">
+  <w:abstractNum w:abstractNumId="2">
+    <w:nsid w:val="03020774"/>
+    <w:multiLevelType w:val="multilevel"/>
+    <w:tmpl w:val="4D5043AE"/>
+    <w:lvl w:ilvl="0">
+      <w:start w:val="1"/>
+      <w:numFmt w:val="bullet"/>
+      <w:lvlText w:val=""/>
+      <w:lvlJc w:val="left"/>
+      <w:pPr>
+        <w:tabs>
+          <w:tab w:val="num" w:pos="720"/>
+        </w:tabs>
+        <w:ind w:left="720" w:hanging="360"/>
+      </w:pPr>
+      <w:rPr>
+        <w:rFonts w:ascii="Symbol" w:hAnsi="Symbol" w:cs="Symbol" w:hint="default"/>
+      </w:rPr>
+    </w:lvl>
+    <w:lvl w:ilvl="1">
+      <w:start w:val="1"/>
+      <w:numFmt w:val="bullet"/>
+      <w:lvlText w:val="◦"/>
+      <w:lvlJc w:val="left"/>
+      <w:pPr>
+        <w:tabs>
+          <w:tab w:val="num" w:pos="1080"/>
+        </w:tabs>
+        <w:ind w:left="1080" w:hanging="360"/>
+      </w:pPr>
+      <w:rPr>
+        <w:rFonts w:ascii="OpenSymbol" w:hAnsi="OpenSymbol" w:cs="OpenSymbol" w:hint="default"/>
+      </w:rPr>
+    </w:lvl>
+    <w:lvl w:ilvl="2">
+      <w:start w:val="1"/>
+      <w:numFmt w:val="bullet"/>
+      <w:lvlText w:val="▪"/>
+      <w:lvlJc w:val="left"/>
+      <w:pPr>
+        <w:tabs>
+          <w:tab w:val="num" w:pos="1440"/>
+        </w:tabs>
+        <w:ind w:left="1440" w:hanging="360"/>
+      </w:pPr>
+      <w:rPr>
+        <w:rFonts w:ascii="OpenSymbol" w:hAnsi="OpenSymbol" w:cs="OpenSymbol" w:hint="default"/>
+      </w:rPr>
+    </w:lvl>
+    <w:lvl w:ilvl="3">
+      <w:start w:val="1"/>
+      <w:numFmt w:val="bullet"/>
+      <w:lvlText w:val=""/>
+      <w:lvlJc w:val="left"/>
+      <w:pPr>
+        <w:tabs>
+          <w:tab w:val="num" w:pos="1800"/>
+        </w:tabs>
+        <w:ind w:left="1800" w:hanging="360"/>
+      </w:pPr>
+      <w:rPr>
+        <w:rFonts w:ascii="Symbol" w:hAnsi="Symbol" w:cs="Symbol" w:hint="default"/>
+      </w:rPr>
+    </w:lvl>
+    <w:lvl w:ilvl="4">
+      <w:start w:val="1"/>
+      <w:numFmt w:val="bullet"/>
+      <w:lvlText w:val="◦"/>
+      <w:lvlJc w:val="left"/>
+      <w:pPr>
+        <w:tabs>
+          <w:tab w:val="num" w:pos="2160"/>
+        </w:tabs>
+        <w:ind w:left="2160" w:hanging="360"/>
+      </w:pPr>
+      <w:rPr>
+        <w:rFonts w:ascii="OpenSymbol" w:hAnsi="OpenSymbol" w:cs="OpenSymbol" w:hint="default"/>
+      </w:rPr>
+    </w:lvl>
+    <w:lvl w:ilvl="5">
+      <w:start w:val="1"/>
+      <w:numFmt w:val="bullet"/>
+      <w:lvlText w:val="▪"/>
+      <w:lvlJc w:val="left"/>
+      <w:pPr>
+        <w:tabs>
+          <w:tab w:val="num" w:pos="2520"/>
+        </w:tabs>
+        <w:ind w:left="2520" w:hanging="360"/>
+      </w:pPr>
+      <w:rPr>
+        <w:rFonts w:ascii="OpenSymbol" w:hAnsi="OpenSymbol" w:cs="OpenSymbol" w:hint="default"/>
+      </w:rPr>
+    </w:lvl>
+    <w:lvl w:ilvl="6">
+      <w:start w:val="1"/>
+      <w:numFmt w:val="bullet"/>
+      <w:lvlText w:val=""/>
+      <w:lvlJc w:val="left"/>
+      <w:pPr>
+        <w:tabs>
+          <w:tab w:val="num" w:pos="2880"/>
+        </w:tabs>
+        <w:ind w:left="2880" w:hanging="360"/>
+      </w:pPr>
+      <w:rPr>
+        <w:rFonts w:ascii="Symbol" w:hAnsi="Symbol" w:cs="Symbol" w:hint="default"/>
+      </w:rPr>
+    </w:lvl>
+    <w:lvl w:ilvl="7">
+      <w:start w:val="1"/>
+      <w:numFmt w:val="bullet"/>
+      <w:lvlText w:val="◦"/>
+      <w:lvlJc w:val="left"/>
+      <w:pPr>
+        <w:tabs>
+          <w:tab w:val="num" w:pos="3240"/>
+        </w:tabs>
+        <w:ind w:left="3240" w:hanging="360"/>
+      </w:pPr>
+      <w:rPr>
+        <w:rFonts w:ascii="OpenSymbol" w:hAnsi="OpenSymbol" w:cs="OpenSymbol" w:hint="default"/>
+      </w:rPr>
+    </w:lvl>
+    <w:lvl w:ilvl="8">
+      <w:start w:val="1"/>
+      <w:numFmt w:val="bullet"/>
+      <w:lvlText w:val="▪"/>
+      <w:lvlJc w:val="left"/>
+      <w:pPr>
+        <w:tabs>
+          <w:tab w:val="num" w:pos="3600"/>
+        </w:tabs>
+        <w:ind w:left="3600" w:hanging="360"/>
+      </w:pPr>
+      <w:rPr>
+        <w:rFonts w:ascii="OpenSymbol" w:hAnsi="OpenSymbol" w:cs="OpenSymbol" w:hint="default"/>
+      </w:rPr>
+    </w:lvl>
+  </w:abstractNum>
+  <w:abstractNum w:abstractNumId="3">
     <w:nsid w:val="03421DE6"/>
     <w:multiLevelType w:val="hybridMultilevel"/>
     <w:tmpl w:val="74823390"/>
@@ -8008,7 +10613,147 @@
       </w:pPr>
     </w:lvl>
   </w:abstractNum>
-  <w:abstractNum w:abstractNumId="2">
+  <w:abstractNum w:abstractNumId="4">
+    <w:nsid w:val="03CD7EC8"/>
+    <w:multiLevelType w:val="multilevel"/>
+    <w:tmpl w:val="FFC8623A"/>
+    <w:lvl w:ilvl="0">
+      <w:start w:val="1"/>
+      <w:numFmt w:val="bullet"/>
+      <w:lvlText w:val=""/>
+      <w:lvlJc w:val="left"/>
+      <w:pPr>
+        <w:tabs>
+          <w:tab w:val="num" w:pos="1489"/>
+        </w:tabs>
+        <w:ind w:left="1489" w:hanging="360"/>
+      </w:pPr>
+      <w:rPr>
+        <w:rFonts w:ascii="Symbol" w:hAnsi="Symbol" w:cs="Symbol" w:hint="default"/>
+      </w:rPr>
+    </w:lvl>
+    <w:lvl w:ilvl="1">
+      <w:start w:val="1"/>
+      <w:numFmt w:val="bullet"/>
+      <w:lvlText w:val="◦"/>
+      <w:lvlJc w:val="left"/>
+      <w:pPr>
+        <w:tabs>
+          <w:tab w:val="num" w:pos="1849"/>
+        </w:tabs>
+        <w:ind w:left="1849" w:hanging="360"/>
+      </w:pPr>
+      <w:rPr>
+        <w:rFonts w:ascii="OpenSymbol" w:hAnsi="OpenSymbol" w:cs="OpenSymbol" w:hint="default"/>
+      </w:rPr>
+    </w:lvl>
+    <w:lvl w:ilvl="2">
+      <w:start w:val="1"/>
+      <w:numFmt w:val="bullet"/>
+      <w:lvlText w:val="▪"/>
+      <w:lvlJc w:val="left"/>
+      <w:pPr>
+        <w:tabs>
+          <w:tab w:val="num" w:pos="2209"/>
+        </w:tabs>
+        <w:ind w:left="2209" w:hanging="360"/>
+      </w:pPr>
+      <w:rPr>
+        <w:rFonts w:ascii="OpenSymbol" w:hAnsi="OpenSymbol" w:cs="OpenSymbol" w:hint="default"/>
+      </w:rPr>
+    </w:lvl>
+    <w:lvl w:ilvl="3">
+      <w:start w:val="1"/>
+      <w:numFmt w:val="bullet"/>
+      <w:lvlText w:val=""/>
+      <w:lvlJc w:val="left"/>
+      <w:pPr>
+        <w:tabs>
+          <w:tab w:val="num" w:pos="2569"/>
+        </w:tabs>
+        <w:ind w:left="2569" w:hanging="360"/>
+      </w:pPr>
+      <w:rPr>
+        <w:rFonts w:ascii="Symbol" w:hAnsi="Symbol" w:cs="Symbol" w:hint="default"/>
+      </w:rPr>
+    </w:lvl>
+    <w:lvl w:ilvl="4">
+      <w:start w:val="1"/>
+      <w:numFmt w:val="bullet"/>
+      <w:lvlText w:val="◦"/>
+      <w:lvlJc w:val="left"/>
+      <w:pPr>
+        <w:tabs>
+          <w:tab w:val="num" w:pos="2929"/>
+        </w:tabs>
+        <w:ind w:left="2929" w:hanging="360"/>
+      </w:pPr>
+      <w:rPr>
+        <w:rFonts w:ascii="OpenSymbol" w:hAnsi="OpenSymbol" w:cs="OpenSymbol" w:hint="default"/>
+      </w:rPr>
+    </w:lvl>
+    <w:lvl w:ilvl="5">
+      <w:start w:val="1"/>
+      <w:numFmt w:val="bullet"/>
+      <w:lvlText w:val="▪"/>
+      <w:lvlJc w:val="left"/>
+      <w:pPr>
+        <w:tabs>
+          <w:tab w:val="num" w:pos="3289"/>
+        </w:tabs>
+        <w:ind w:left="3289" w:hanging="360"/>
+      </w:pPr>
+      <w:rPr>
+        <w:rFonts w:ascii="OpenSymbol" w:hAnsi="OpenSymbol" w:cs="OpenSymbol" w:hint="default"/>
+      </w:rPr>
+    </w:lvl>
+    <w:lvl w:ilvl="6">
+      <w:start w:val="1"/>
+      <w:numFmt w:val="bullet"/>
+      <w:lvlText w:val=""/>
+      <w:lvlJc w:val="left"/>
+      <w:pPr>
+        <w:tabs>
+          <w:tab w:val="num" w:pos="3649"/>
+        </w:tabs>
+        <w:ind w:left="3649" w:hanging="360"/>
+      </w:pPr>
+      <w:rPr>
+        <w:rFonts w:ascii="Symbol" w:hAnsi="Symbol" w:cs="Symbol" w:hint="default"/>
+      </w:rPr>
+    </w:lvl>
+    <w:lvl w:ilvl="7">
+      <w:start w:val="1"/>
+      <w:numFmt w:val="bullet"/>
+      <w:lvlText w:val="◦"/>
+      <w:lvlJc w:val="left"/>
+      <w:pPr>
+        <w:tabs>
+          <w:tab w:val="num" w:pos="4009"/>
+        </w:tabs>
+        <w:ind w:left="4009" w:hanging="360"/>
+      </w:pPr>
+      <w:rPr>
+        <w:rFonts w:ascii="OpenSymbol" w:hAnsi="OpenSymbol" w:cs="OpenSymbol" w:hint="default"/>
+      </w:rPr>
+    </w:lvl>
+    <w:lvl w:ilvl="8">
+      <w:start w:val="1"/>
+      <w:numFmt w:val="bullet"/>
+      <w:lvlText w:val="▪"/>
+      <w:lvlJc w:val="left"/>
+      <w:pPr>
+        <w:tabs>
+          <w:tab w:val="num" w:pos="4369"/>
+        </w:tabs>
+        <w:ind w:left="4369" w:hanging="360"/>
+      </w:pPr>
+      <w:rPr>
+        <w:rFonts w:ascii="OpenSymbol" w:hAnsi="OpenSymbol" w:cs="OpenSymbol" w:hint="default"/>
+      </w:rPr>
+    </w:lvl>
+  </w:abstractNum>
+  <w:abstractNum w:abstractNumId="5">
     <w:nsid w:val="0630201C"/>
     <w:multiLevelType w:val="multilevel"/>
     <w:tmpl w:val="F8D0E2AA"/>
@@ -8157,7 +10902,7 @@
       </w:rPr>
     </w:lvl>
   </w:abstractNum>
-  <w:abstractNum w:abstractNumId="3">
+  <w:abstractNum w:abstractNumId="6">
     <w:nsid w:val="077A715F"/>
     <w:multiLevelType w:val="multilevel"/>
     <w:tmpl w:val="0DFCF5B8"/>
@@ -8270,7 +11015,147 @@
       </w:pPr>
     </w:lvl>
   </w:abstractNum>
-  <w:abstractNum w:abstractNumId="4">
+  <w:abstractNum w:abstractNumId="7">
+    <w:nsid w:val="0A8C3E7F"/>
+    <w:multiLevelType w:val="multilevel"/>
+    <w:tmpl w:val="B1D24352"/>
+    <w:lvl w:ilvl="0">
+      <w:start w:val="1"/>
+      <w:numFmt w:val="bullet"/>
+      <w:lvlText w:val=""/>
+      <w:lvlJc w:val="left"/>
+      <w:pPr>
+        <w:tabs>
+          <w:tab w:val="num" w:pos="720"/>
+        </w:tabs>
+        <w:ind w:left="720" w:hanging="360"/>
+      </w:pPr>
+      <w:rPr>
+        <w:rFonts w:ascii="Symbol" w:hAnsi="Symbol" w:cs="Symbol" w:hint="default"/>
+      </w:rPr>
+    </w:lvl>
+    <w:lvl w:ilvl="1">
+      <w:start w:val="1"/>
+      <w:numFmt w:val="bullet"/>
+      <w:lvlText w:val="◦"/>
+      <w:lvlJc w:val="left"/>
+      <w:pPr>
+        <w:tabs>
+          <w:tab w:val="num" w:pos="1080"/>
+        </w:tabs>
+        <w:ind w:left="1080" w:hanging="360"/>
+      </w:pPr>
+      <w:rPr>
+        <w:rFonts w:ascii="OpenSymbol" w:hAnsi="OpenSymbol" w:cs="OpenSymbol" w:hint="default"/>
+      </w:rPr>
+    </w:lvl>
+    <w:lvl w:ilvl="2">
+      <w:start w:val="1"/>
+      <w:numFmt w:val="bullet"/>
+      <w:lvlText w:val="▪"/>
+      <w:lvlJc w:val="left"/>
+      <w:pPr>
+        <w:tabs>
+          <w:tab w:val="num" w:pos="1440"/>
+        </w:tabs>
+        <w:ind w:left="1440" w:hanging="360"/>
+      </w:pPr>
+      <w:rPr>
+        <w:rFonts w:ascii="OpenSymbol" w:hAnsi="OpenSymbol" w:cs="OpenSymbol" w:hint="default"/>
+      </w:rPr>
+    </w:lvl>
+    <w:lvl w:ilvl="3">
+      <w:start w:val="1"/>
+      <w:numFmt w:val="bullet"/>
+      <w:lvlText w:val=""/>
+      <w:lvlJc w:val="left"/>
+      <w:pPr>
+        <w:tabs>
+          <w:tab w:val="num" w:pos="1800"/>
+        </w:tabs>
+        <w:ind w:left="1800" w:hanging="360"/>
+      </w:pPr>
+      <w:rPr>
+        <w:rFonts w:ascii="Symbol" w:hAnsi="Symbol" w:cs="Symbol" w:hint="default"/>
+      </w:rPr>
+    </w:lvl>
+    <w:lvl w:ilvl="4">
+      <w:start w:val="1"/>
+      <w:numFmt w:val="bullet"/>
+      <w:lvlText w:val="◦"/>
+      <w:lvlJc w:val="left"/>
+      <w:pPr>
+        <w:tabs>
+          <w:tab w:val="num" w:pos="2160"/>
+        </w:tabs>
+        <w:ind w:left="2160" w:hanging="360"/>
+      </w:pPr>
+      <w:rPr>
+        <w:rFonts w:ascii="OpenSymbol" w:hAnsi="OpenSymbol" w:cs="OpenSymbol" w:hint="default"/>
+      </w:rPr>
+    </w:lvl>
+    <w:lvl w:ilvl="5">
+      <w:start w:val="1"/>
+      <w:numFmt w:val="bullet"/>
+      <w:lvlText w:val="▪"/>
+      <w:lvlJc w:val="left"/>
+      <w:pPr>
+        <w:tabs>
+          <w:tab w:val="num" w:pos="2520"/>
+        </w:tabs>
+        <w:ind w:left="2520" w:hanging="360"/>
+      </w:pPr>
+      <w:rPr>
+        <w:rFonts w:ascii="OpenSymbol" w:hAnsi="OpenSymbol" w:cs="OpenSymbol" w:hint="default"/>
+      </w:rPr>
+    </w:lvl>
+    <w:lvl w:ilvl="6">
+      <w:start w:val="1"/>
+      <w:numFmt w:val="bullet"/>
+      <w:lvlText w:val=""/>
+      <w:lvlJc w:val="left"/>
+      <w:pPr>
+        <w:tabs>
+          <w:tab w:val="num" w:pos="2880"/>
+        </w:tabs>
+        <w:ind w:left="2880" w:hanging="360"/>
+      </w:pPr>
+      <w:rPr>
+        <w:rFonts w:ascii="Symbol" w:hAnsi="Symbol" w:cs="Symbol" w:hint="default"/>
+      </w:rPr>
+    </w:lvl>
+    <w:lvl w:ilvl="7">
+      <w:start w:val="1"/>
+      <w:numFmt w:val="bullet"/>
+      <w:lvlText w:val="◦"/>
+      <w:lvlJc w:val="left"/>
+      <w:pPr>
+        <w:tabs>
+          <w:tab w:val="num" w:pos="3240"/>
+        </w:tabs>
+        <w:ind w:left="3240" w:hanging="360"/>
+      </w:pPr>
+      <w:rPr>
+        <w:rFonts w:ascii="OpenSymbol" w:hAnsi="OpenSymbol" w:cs="OpenSymbol" w:hint="default"/>
+      </w:rPr>
+    </w:lvl>
+    <w:lvl w:ilvl="8">
+      <w:start w:val="1"/>
+      <w:numFmt w:val="bullet"/>
+      <w:lvlText w:val="▪"/>
+      <w:lvlJc w:val="left"/>
+      <w:pPr>
+        <w:tabs>
+          <w:tab w:val="num" w:pos="3600"/>
+        </w:tabs>
+        <w:ind w:left="3600" w:hanging="360"/>
+      </w:pPr>
+      <w:rPr>
+        <w:rFonts w:ascii="OpenSymbol" w:hAnsi="OpenSymbol" w:cs="OpenSymbol" w:hint="default"/>
+      </w:rPr>
+    </w:lvl>
+  </w:abstractNum>
+  <w:abstractNum w:abstractNumId="8">
     <w:nsid w:val="0E7C5214"/>
     <w:multiLevelType w:val="multilevel"/>
     <w:tmpl w:val="0C64B1CA"/>
@@ -8419,7 +11304,7 @@
       </w:rPr>
     </w:lvl>
   </w:abstractNum>
-  <w:abstractNum w:abstractNumId="5">
+  <w:abstractNum w:abstractNumId="9">
     <w:nsid w:val="10DF6972"/>
     <w:multiLevelType w:val="multilevel"/>
     <w:tmpl w:val="17B49FC0"/>
@@ -8568,7 +11453,7 @@
       </w:rPr>
     </w:lvl>
   </w:abstractNum>
-  <w:abstractNum w:abstractNumId="6">
+  <w:abstractNum w:abstractNumId="10">
     <w:nsid w:val="11B44865"/>
     <w:multiLevelType w:val="hybridMultilevel"/>
     <w:tmpl w:val="3E3CF42E"/>
@@ -8681,7 +11566,7 @@
       </w:rPr>
     </w:lvl>
   </w:abstractNum>
-  <w:abstractNum w:abstractNumId="7">
+  <w:abstractNum w:abstractNumId="11">
     <w:nsid w:val="16B84C1C"/>
     <w:multiLevelType w:val="multilevel"/>
     <w:tmpl w:val="29620DBC"/>
@@ -8821,7 +11706,7 @@
       </w:rPr>
     </w:lvl>
   </w:abstractNum>
-  <w:abstractNum w:abstractNumId="8">
+  <w:abstractNum w:abstractNumId="12">
     <w:nsid w:val="188609A8"/>
     <w:multiLevelType w:val="multilevel"/>
     <w:tmpl w:val="3198128A"/>
@@ -8934,7 +11819,7 @@
       </w:pPr>
     </w:lvl>
   </w:abstractNum>
-  <w:abstractNum w:abstractNumId="9">
+  <w:abstractNum w:abstractNumId="13">
     <w:nsid w:val="1B473C56"/>
     <w:multiLevelType w:val="multilevel"/>
     <w:tmpl w:val="D4BE1C7A"/>
@@ -9074,7 +11959,7 @@
       </w:rPr>
     </w:lvl>
   </w:abstractNum>
-  <w:abstractNum w:abstractNumId="10">
+  <w:abstractNum w:abstractNumId="14">
     <w:nsid w:val="1B53717C"/>
     <w:multiLevelType w:val="multilevel"/>
     <w:tmpl w:val="C0C84C30"/>
@@ -9223,7 +12108,7 @@
       </w:rPr>
     </w:lvl>
   </w:abstractNum>
-  <w:abstractNum w:abstractNumId="11">
+  <w:abstractNum w:abstractNumId="15">
     <w:nsid w:val="29420CC4"/>
     <w:multiLevelType w:val="multilevel"/>
     <w:tmpl w:val="F3EC5F42"/>
@@ -9372,7 +12257,7 @@
       </w:rPr>
     </w:lvl>
   </w:abstractNum>
-  <w:abstractNum w:abstractNumId="12">
+  <w:abstractNum w:abstractNumId="16">
     <w:nsid w:val="35165DBD"/>
     <w:multiLevelType w:val="hybridMultilevel"/>
     <w:tmpl w:val="4C247176"/>
@@ -9484,7 +12369,147 @@
       </w:rPr>
     </w:lvl>
   </w:abstractNum>
-  <w:abstractNum w:abstractNumId="13">
+  <w:abstractNum w:abstractNumId="17">
+    <w:nsid w:val="3CFB23F0"/>
+    <w:multiLevelType w:val="multilevel"/>
+    <w:tmpl w:val="EA2AFD1E"/>
+    <w:lvl w:ilvl="0">
+      <w:start w:val="1"/>
+      <w:numFmt w:val="bullet"/>
+      <w:lvlText w:val=""/>
+      <w:lvlJc w:val="left"/>
+      <w:pPr>
+        <w:tabs>
+          <w:tab w:val="num" w:pos="720"/>
+        </w:tabs>
+        <w:ind w:left="720" w:hanging="360"/>
+      </w:pPr>
+      <w:rPr>
+        <w:rFonts w:ascii="Symbol" w:hAnsi="Symbol" w:cs="Symbol" w:hint="default"/>
+      </w:rPr>
+    </w:lvl>
+    <w:lvl w:ilvl="1">
+      <w:start w:val="1"/>
+      <w:numFmt w:val="bullet"/>
+      <w:lvlText w:val="◦"/>
+      <w:lvlJc w:val="left"/>
+      <w:pPr>
+        <w:tabs>
+          <w:tab w:val="num" w:pos="1080"/>
+        </w:tabs>
+        <w:ind w:left="1080" w:hanging="360"/>
+      </w:pPr>
+      <w:rPr>
+        <w:rFonts w:ascii="OpenSymbol" w:hAnsi="OpenSymbol" w:cs="OpenSymbol" w:hint="default"/>
+      </w:rPr>
+    </w:lvl>
+    <w:lvl w:ilvl="2">
+      <w:start w:val="1"/>
+      <w:numFmt w:val="bullet"/>
+      <w:lvlText w:val="▪"/>
+      <w:lvlJc w:val="left"/>
+      <w:pPr>
+        <w:tabs>
+          <w:tab w:val="num" w:pos="1440"/>
+        </w:tabs>
+        <w:ind w:left="1440" w:hanging="360"/>
+      </w:pPr>
+      <w:rPr>
+        <w:rFonts w:ascii="OpenSymbol" w:hAnsi="OpenSymbol" w:cs="OpenSymbol" w:hint="default"/>
+      </w:rPr>
+    </w:lvl>
+    <w:lvl w:ilvl="3">
+      <w:start w:val="1"/>
+      <w:numFmt w:val="bullet"/>
+      <w:lvlText w:val=""/>
+      <w:lvlJc w:val="left"/>
+      <w:pPr>
+        <w:tabs>
+          <w:tab w:val="num" w:pos="1800"/>
+        </w:tabs>
+        <w:ind w:left="1800" w:hanging="360"/>
+      </w:pPr>
+      <w:rPr>
+        <w:rFonts w:ascii="Symbol" w:hAnsi="Symbol" w:cs="Symbol" w:hint="default"/>
+      </w:rPr>
+    </w:lvl>
+    <w:lvl w:ilvl="4">
+      <w:start w:val="1"/>
+      <w:numFmt w:val="bullet"/>
+      <w:lvlText w:val="◦"/>
+      <w:lvlJc w:val="left"/>
+      <w:pPr>
+        <w:tabs>
+          <w:tab w:val="num" w:pos="2160"/>
+        </w:tabs>
+        <w:ind w:left="2160" w:hanging="360"/>
+      </w:pPr>
+      <w:rPr>
+        <w:rFonts w:ascii="OpenSymbol" w:hAnsi="OpenSymbol" w:cs="OpenSymbol" w:hint="default"/>
+      </w:rPr>
+    </w:lvl>
+    <w:lvl w:ilvl="5">
+      <w:start w:val="1"/>
+      <w:numFmt w:val="bullet"/>
+      <w:lvlText w:val="▪"/>
+      <w:lvlJc w:val="left"/>
+      <w:pPr>
+        <w:tabs>
+          <w:tab w:val="num" w:pos="2520"/>
+        </w:tabs>
+        <w:ind w:left="2520" w:hanging="360"/>
+      </w:pPr>
+      <w:rPr>
+        <w:rFonts w:ascii="OpenSymbol" w:hAnsi="OpenSymbol" w:cs="OpenSymbol" w:hint="default"/>
+      </w:rPr>
+    </w:lvl>
+    <w:lvl w:ilvl="6">
+      <w:start w:val="1"/>
+      <w:numFmt w:val="bullet"/>
+      <w:lvlText w:val=""/>
+      <w:lvlJc w:val="left"/>
+      <w:pPr>
+        <w:tabs>
+          <w:tab w:val="num" w:pos="2880"/>
+        </w:tabs>
+        <w:ind w:left="2880" w:hanging="360"/>
+      </w:pPr>
+      <w:rPr>
+        <w:rFonts w:ascii="Symbol" w:hAnsi="Symbol" w:cs="Symbol" w:hint="default"/>
+      </w:rPr>
+    </w:lvl>
+    <w:lvl w:ilvl="7">
+      <w:start w:val="1"/>
+      <w:numFmt w:val="bullet"/>
+      <w:lvlText w:val="◦"/>
+      <w:lvlJc w:val="left"/>
+      <w:pPr>
+        <w:tabs>
+          <w:tab w:val="num" w:pos="3240"/>
+        </w:tabs>
+        <w:ind w:left="3240" w:hanging="360"/>
+      </w:pPr>
+      <w:rPr>
+        <w:rFonts w:ascii="OpenSymbol" w:hAnsi="OpenSymbol" w:cs="OpenSymbol" w:hint="default"/>
+      </w:rPr>
+    </w:lvl>
+    <w:lvl w:ilvl="8">
+      <w:start w:val="1"/>
+      <w:numFmt w:val="bullet"/>
+      <w:lvlText w:val="▪"/>
+      <w:lvlJc w:val="left"/>
+      <w:pPr>
+        <w:tabs>
+          <w:tab w:val="num" w:pos="3600"/>
+        </w:tabs>
+        <w:ind w:left="3600" w:hanging="360"/>
+      </w:pPr>
+      <w:rPr>
+        <w:rFonts w:ascii="OpenSymbol" w:hAnsi="OpenSymbol" w:cs="OpenSymbol" w:hint="default"/>
+      </w:rPr>
+    </w:lvl>
+  </w:abstractNum>
+  <w:abstractNum w:abstractNumId="18">
     <w:nsid w:val="41F63230"/>
     <w:multiLevelType w:val="multilevel"/>
     <w:tmpl w:val="474C8B1A"/>
@@ -9597,7 +12622,7 @@
       </w:pPr>
     </w:lvl>
   </w:abstractNum>
-  <w:abstractNum w:abstractNumId="14">
+  <w:abstractNum w:abstractNumId="19">
     <w:nsid w:val="42305D89"/>
     <w:multiLevelType w:val="hybridMultilevel"/>
     <w:tmpl w:val="568229C0"/>
@@ -9710,7 +12735,7 @@
       </w:rPr>
     </w:lvl>
   </w:abstractNum>
-  <w:abstractNum w:abstractNumId="15">
+  <w:abstractNum w:abstractNumId="20">
     <w:nsid w:val="470F4C00"/>
     <w:multiLevelType w:val="multilevel"/>
     <w:tmpl w:val="C4BE6016"/>
@@ -9850,7 +12875,7 @@
       </w:rPr>
     </w:lvl>
   </w:abstractNum>
-  <w:abstractNum w:abstractNumId="16">
+  <w:abstractNum w:abstractNumId="21">
     <w:nsid w:val="4F3E5449"/>
     <w:multiLevelType w:val="multilevel"/>
     <w:tmpl w:val="9C70F5F2"/>
@@ -9999,7 +13024,7 @@
       </w:rPr>
     </w:lvl>
   </w:abstractNum>
-  <w:abstractNum w:abstractNumId="17">
+  <w:abstractNum w:abstractNumId="22">
     <w:nsid w:val="59D34A72"/>
     <w:multiLevelType w:val="multilevel"/>
     <w:tmpl w:val="7C80DBA6"/>
@@ -10139,7 +13164,7 @@
       </w:rPr>
     </w:lvl>
   </w:abstractNum>
-  <w:abstractNum w:abstractNumId="18">
+  <w:abstractNum w:abstractNumId="23">
     <w:nsid w:val="5CA33570"/>
     <w:multiLevelType w:val="multilevel"/>
     <w:tmpl w:val="6F80FAD8"/>
@@ -10252,7 +13277,7 @@
       </w:pPr>
     </w:lvl>
   </w:abstractNum>
-  <w:abstractNum w:abstractNumId="19">
+  <w:abstractNum w:abstractNumId="24">
     <w:nsid w:val="640C5DE9"/>
     <w:multiLevelType w:val="multilevel"/>
     <w:tmpl w:val="22240932"/>
@@ -10401,7 +13426,7 @@
       </w:rPr>
     </w:lvl>
   </w:abstractNum>
-  <w:abstractNum w:abstractNumId="20">
+  <w:abstractNum w:abstractNumId="25">
     <w:nsid w:val="6A2C56A9"/>
     <w:multiLevelType w:val="multilevel"/>
     <w:tmpl w:val="D6B45A0A"/>
@@ -10514,7 +13539,7 @@
       </w:pPr>
     </w:lvl>
   </w:abstractNum>
-  <w:abstractNum w:abstractNumId="21">
+  <w:abstractNum w:abstractNumId="26">
     <w:nsid w:val="6FA720DA"/>
     <w:multiLevelType w:val="multilevel"/>
     <w:tmpl w:val="EDAC7AF8"/>
@@ -10627,7 +13652,7 @@
       </w:rPr>
     </w:lvl>
   </w:abstractNum>
-  <w:abstractNum w:abstractNumId="22">
+  <w:abstractNum w:abstractNumId="27">
     <w:nsid w:val="78F35A9E"/>
     <w:multiLevelType w:val="multilevel"/>
     <w:tmpl w:val="677EDC88"/>
@@ -10751,7 +13776,7 @@
       </w:pPr>
     </w:lvl>
   </w:abstractNum>
-  <w:abstractNum w:abstractNumId="23">
+  <w:abstractNum w:abstractNumId="28">
     <w:nsid w:val="7B595DC2"/>
     <w:multiLevelType w:val="multilevel"/>
     <w:tmpl w:val="53683D78"/>
@@ -10892,55 +13917,55 @@
     </w:lvl>
   </w:abstractNum>
   <w:num w:numId="1">
+    <w:abstractNumId w:val="15"/>
+  </w:num>
+  <w:num w:numId="2">
+    <w:abstractNumId w:val="24"/>
+  </w:num>
+  <w:num w:numId="3">
+    <w:abstractNumId w:val="14"/>
+  </w:num>
+  <w:num w:numId="4">
+    <w:abstractNumId w:val="9"/>
+  </w:num>
+  <w:num w:numId="5">
+    <w:abstractNumId w:val="8"/>
+  </w:num>
+  <w:num w:numId="6">
+    <w:abstractNumId w:val="5"/>
+  </w:num>
+  <w:num w:numId="7">
+    <w:abstractNumId w:val="16"/>
+  </w:num>
+  <w:num w:numId="8">
+    <w:abstractNumId w:val="22"/>
+  </w:num>
+  <w:num w:numId="9">
     <w:abstractNumId w:val="11"/>
   </w:num>
-  <w:num w:numId="2">
-    <w:abstractNumId w:val="19"/>
-  </w:num>
-  <w:num w:numId="3">
-    <w:abstractNumId w:val="10"/>
-  </w:num>
-  <w:num w:numId="4">
-    <w:abstractNumId w:val="5"/>
-  </w:num>
-  <w:num w:numId="5">
-    <w:abstractNumId w:val="4"/>
-  </w:num>
-  <w:num w:numId="6">
-    <w:abstractNumId w:val="2"/>
-  </w:num>
-  <w:num w:numId="7">
-    <w:abstractNumId w:val="12"/>
-  </w:num>
-  <w:num w:numId="8">
-    <w:abstractNumId w:val="17"/>
-  </w:num>
-  <w:num w:numId="9">
-    <w:abstractNumId w:val="7"/>
-  </w:num>
   <w:num w:numId="10">
-    <w:abstractNumId w:val="9"/>
+    <w:abstractNumId w:val="13"/>
   </w:num>
   <w:num w:numId="11">
-    <w:abstractNumId w:val="23"/>
+    <w:abstractNumId w:val="28"/>
   </w:num>
   <w:num w:numId="12">
-    <w:abstractNumId w:val="15"/>
+    <w:abstractNumId w:val="20"/>
   </w:num>
   <w:num w:numId="13">
-    <w:abstractNumId w:val="22"/>
+    <w:abstractNumId w:val="27"/>
   </w:num>
   <w:num w:numId="14">
+    <w:abstractNumId w:val="26"/>
+  </w:num>
+  <w:num w:numId="15">
     <w:abstractNumId w:val="21"/>
   </w:num>
-  <w:num w:numId="15">
-    <w:abstractNumId w:val="16"/>
-  </w:num>
   <w:num w:numId="16">
-    <w:abstractNumId w:val="0"/>
+    <w:abstractNumId w:val="1"/>
   </w:num>
   <w:num w:numId="17">
-    <w:abstractNumId w:val="0"/>
+    <w:abstractNumId w:val="1"/>
     <w:lvlOverride w:ilvl="1">
       <w:lvl w:ilvl="1">
         <w:numFmt w:val="lowerLetter"/>
@@ -10950,19 +13975,19 @@
     </w:lvlOverride>
   </w:num>
   <w:num w:numId="18">
-    <w:abstractNumId w:val="8"/>
+    <w:abstractNumId w:val="12"/>
   </w:num>
   <w:num w:numId="19">
+    <w:abstractNumId w:val="23"/>
+  </w:num>
+  <w:num w:numId="20">
+    <w:abstractNumId w:val="25"/>
+  </w:num>
+  <w:num w:numId="21">
     <w:abstractNumId w:val="18"/>
   </w:num>
-  <w:num w:numId="20">
-    <w:abstractNumId w:val="20"/>
-  </w:num>
-  <w:num w:numId="21">
-    <w:abstractNumId w:val="13"/>
-  </w:num>
   <w:num w:numId="22">
-    <w:abstractNumId w:val="13"/>
+    <w:abstractNumId w:val="18"/>
     <w:lvlOverride w:ilvl="1">
       <w:lvl w:ilvl="1">
         <w:numFmt w:val="lowerLetter"/>
@@ -10972,7 +13997,7 @@
     </w:lvlOverride>
   </w:num>
   <w:num w:numId="23">
-    <w:abstractNumId w:val="13"/>
+    <w:abstractNumId w:val="18"/>
     <w:lvlOverride w:ilvl="1">
       <w:lvl w:ilvl="1">
         <w:numFmt w:val="lowerLetter"/>
@@ -10982,16 +14007,31 @@
     </w:lvlOverride>
   </w:num>
   <w:num w:numId="24">
+    <w:abstractNumId w:val="6"/>
+  </w:num>
+  <w:num w:numId="25">
+    <w:abstractNumId w:val="19"/>
+  </w:num>
+  <w:num w:numId="26">
+    <w:abstractNumId w:val="10"/>
+  </w:num>
+  <w:num w:numId="27">
     <w:abstractNumId w:val="3"/>
   </w:num>
-  <w:num w:numId="25">
-    <w:abstractNumId w:val="14"/>
+  <w:num w:numId="28">
+    <w:abstractNumId w:val="2"/>
   </w:num>
-  <w:num w:numId="26">
-    <w:abstractNumId w:val="6"/>
+  <w:num w:numId="29">
+    <w:abstractNumId w:val="0"/>
   </w:num>
-  <w:num w:numId="27">
-    <w:abstractNumId w:val="1"/>
+  <w:num w:numId="30">
+    <w:abstractNumId w:val="17"/>
+  </w:num>
+  <w:num w:numId="31">
+    <w:abstractNumId w:val="7"/>
+  </w:num>
+  <w:num w:numId="32">
+    <w:abstractNumId w:val="4"/>
   </w:num>
 </w:numbering>
 </file>
@@ -12577,7 +15617,7 @@
 </file>
 
 <file path=customXml/itemProps2.xml><?xml version="1.0" encoding="utf-8"?>
-<ds:datastoreItem xmlns:ds="http://schemas.openxmlformats.org/officeDocument/2006/customXml" ds:itemID="{569EC7E3-7676-4E03-BA7B-29EE27E165EA}">
+<ds:datastoreItem xmlns:ds="http://schemas.openxmlformats.org/officeDocument/2006/customXml" ds:itemID="{CC638EBF-5E07-4391-98C1-CD43709E0252}">
   <ds:schemaRefs>
     <ds:schemaRef ds:uri="http://schemas.openxmlformats.org/officeDocument/2006/bibliography"/>
   </ds:schemaRefs>

</xml_diff>

<commit_message>
tilføjet sprint o til complete
</commit_message>
<xml_diff>
--- a/Rapport/RapportDone/RapportComplete.docx
+++ b/Rapport/RapportDone/RapportComplete.docx
@@ -7352,14 +7352,27 @@
       <w:r>
         <w:t xml:space="preserve">Figur </w:t>
       </w:r>
-      <w:fldSimple w:instr=" SEQ Figur \* ARABIC ">
-        <w:r>
-          <w:rPr>
-            <w:noProof/>
-          </w:rPr>
-          <w:t>1</w:t>
-        </w:r>
-      </w:fldSimple>
+      <w:r>
+        <w:fldChar w:fldCharType="begin"/>
+      </w:r>
+      <w:r>
+        <w:instrText xml:space="preserve"> SEQ Figur \* ARABIC </w:instrText>
+      </w:r>
+      <w:r>
+        <w:fldChar w:fldCharType="separate"/>
+      </w:r>
+      <w:r>
+        <w:rPr>
+          <w:noProof/>
+        </w:rPr>
+        <w:t>1</w:t>
+      </w:r>
+      <w:r>
+        <w:rPr>
+          <w:noProof/>
+        </w:rPr>
+        <w:fldChar w:fldCharType="end"/>
+      </w:r>
       <w:r>
         <w:t xml:space="preserve"> - Kanban board</w:t>
       </w:r>
@@ -9402,31 +9415,2773 @@
         </w:rPr>
         <w:t>Sprint 0</w:t>
       </w:r>
+      <w:bookmarkStart w:id="19" w:name="_Toc376502136"/>
       <w:bookmarkEnd w:id="18"/>
     </w:p>
     <w:p>
       <w:pPr>
-        <w:pStyle w:val="Heading2"/>
-      </w:pPr>
-      <w:bookmarkStart w:id="19" w:name="_Toc376502135"/>
-      <w:r>
-        <w:t>Spikes</w:t>
-      </w:r>
-      <w:bookmarkEnd w:id="19"/>
-    </w:p>
+        <w:rPr>
+          <w:sz w:val="24"/>
+          <w:szCs w:val="24"/>
+        </w:rPr>
+      </w:pPr>
+      <w:r>
+        <w:rPr>
+          <w:sz w:val="24"/>
+          <w:szCs w:val="24"/>
+        </w:rPr>
+        <w:t>I et projekt, som benytter agile metoder, er der oftest gjort brug af en såkaldt ’</w:t>
+      </w:r>
+      <w:proofErr w:type="spellStart"/>
+      <w:r>
+        <w:rPr>
+          <w:sz w:val="24"/>
+          <w:szCs w:val="24"/>
+        </w:rPr>
+        <w:t>iteration</w:t>
+      </w:r>
+      <w:proofErr w:type="spellEnd"/>
+      <w:r>
+        <w:rPr>
+          <w:sz w:val="24"/>
+          <w:szCs w:val="24"/>
+        </w:rPr>
+        <w:t xml:space="preserve"> 0’, hvor al forberedelsen inden projektets reelle start tages hånd om. Dette betyder denne </w:t>
+      </w:r>
+      <w:proofErr w:type="spellStart"/>
+      <w:r>
+        <w:rPr>
+          <w:sz w:val="24"/>
+          <w:szCs w:val="24"/>
+        </w:rPr>
+        <w:t>iteration</w:t>
+      </w:r>
+      <w:proofErr w:type="spellEnd"/>
+      <w:r>
+        <w:rPr>
+          <w:sz w:val="24"/>
+          <w:szCs w:val="24"/>
+        </w:rPr>
+        <w:t xml:space="preserve"> oftest </w:t>
+      </w:r>
+      <w:proofErr w:type="gramStart"/>
+      <w:r>
+        <w:rPr>
+          <w:sz w:val="24"/>
+          <w:szCs w:val="24"/>
+        </w:rPr>
+        <w:t xml:space="preserve">er  </w:t>
+      </w:r>
+      <w:proofErr w:type="spellStart"/>
+      <w:r>
+        <w:rPr>
+          <w:sz w:val="24"/>
+          <w:szCs w:val="24"/>
+        </w:rPr>
+        <w:t>enkritisk</w:t>
+      </w:r>
+      <w:proofErr w:type="spellEnd"/>
+      <w:proofErr w:type="gramEnd"/>
+      <w:r>
+        <w:rPr>
+          <w:sz w:val="24"/>
+          <w:szCs w:val="24"/>
+        </w:rPr>
+        <w:t xml:space="preserve"> fase for resten af projektets forløb, da denne danner grundlag for både planlægning, design og produktet. </w:t>
+      </w:r>
+    </w:p>
+    <w:p>
+      <w:pPr>
+        <w:rPr>
+          <w:sz w:val="24"/>
+          <w:szCs w:val="24"/>
+        </w:rPr>
+      </w:pPr>
+      <w:r>
+        <w:rPr>
+          <w:sz w:val="24"/>
+          <w:szCs w:val="24"/>
+        </w:rPr>
+        <w:t xml:space="preserve">I dette projektforløb var gruppen fastbesluttet på at gøre stort brug af en </w:t>
+      </w:r>
+      <w:proofErr w:type="spellStart"/>
+      <w:r>
+        <w:rPr>
+          <w:sz w:val="24"/>
+          <w:szCs w:val="24"/>
+        </w:rPr>
+        <w:t>iteration</w:t>
+      </w:r>
+      <w:proofErr w:type="spellEnd"/>
+      <w:r>
+        <w:rPr>
+          <w:sz w:val="24"/>
+          <w:szCs w:val="24"/>
+        </w:rPr>
+        <w:t xml:space="preserve"> 0, da et tidligere projekt led under manglen på denne. Derfor blev den første uge, som var </w:t>
+      </w:r>
+      <w:proofErr w:type="spellStart"/>
+      <w:r>
+        <w:rPr>
+          <w:sz w:val="24"/>
+          <w:szCs w:val="24"/>
+        </w:rPr>
+        <w:t>tilrådighed</w:t>
+      </w:r>
+      <w:proofErr w:type="spellEnd"/>
+      <w:r>
+        <w:rPr>
+          <w:sz w:val="24"/>
+          <w:szCs w:val="24"/>
+        </w:rPr>
+        <w:t xml:space="preserve">, brugt til dette formål. </w:t>
+      </w:r>
+      <w:proofErr w:type="spellStart"/>
+      <w:r>
+        <w:rPr>
+          <w:sz w:val="24"/>
+          <w:szCs w:val="24"/>
+        </w:rPr>
+        <w:t>Iterationen</w:t>
+      </w:r>
+      <w:proofErr w:type="spellEnd"/>
+      <w:r>
+        <w:rPr>
+          <w:sz w:val="24"/>
+          <w:szCs w:val="24"/>
+        </w:rPr>
+        <w:t xml:space="preserve"> bestod af mange elementer, hvoraf størstedelen var design og udarbejdelse af idéer til produktet. Sidst i ugen bestod arbejdet i at arbejde med </w:t>
+      </w:r>
+      <w:proofErr w:type="spellStart"/>
+      <w:r>
+        <w:rPr>
+          <w:sz w:val="24"/>
+          <w:szCs w:val="24"/>
+        </w:rPr>
+        <w:t>spikes</w:t>
+      </w:r>
+      <w:proofErr w:type="spellEnd"/>
+      <w:r>
+        <w:rPr>
+          <w:sz w:val="24"/>
+          <w:szCs w:val="24"/>
+        </w:rPr>
+        <w:t>.</w:t>
+      </w:r>
+    </w:p>
+    <w:p>
+      <w:pPr>
+        <w:rPr>
+          <w:sz w:val="24"/>
+          <w:szCs w:val="24"/>
+        </w:rPr>
+      </w:pPr>
+      <w:r>
+        <w:rPr>
+          <w:sz w:val="24"/>
+          <w:szCs w:val="24"/>
+        </w:rPr>
+        <w:t xml:space="preserve">Om mandagen d. 25/11, som var opstarten på projektforløbet, stod programmet på brainstorm og idégenerering, hvor vi på klassen arbejdede igennem flere brainstorming </w:t>
+      </w:r>
+      <w:bookmarkStart w:id="20" w:name="_GoBack"/>
+      <w:bookmarkEnd w:id="20"/>
+      <w:r>
+        <w:rPr>
+          <w:sz w:val="24"/>
+          <w:szCs w:val="24"/>
+        </w:rPr>
+        <w:t xml:space="preserve">metoder. Disse metoder resulterede i adskillige idéer, og efter filtrering skulle de bedste idéer fremlægges for klassen. Efter fremlæggelserne skulle alle elever stemme på deres favoritidé fra hver enkelt gruppe, hvilket resulterede i den endelige idé, som blev grundlaget for projektet. Idéen blev udspecificeret, der blev lavet de første </w:t>
+      </w:r>
+      <w:proofErr w:type="spellStart"/>
+      <w:r>
+        <w:rPr>
+          <w:sz w:val="24"/>
+          <w:szCs w:val="24"/>
+        </w:rPr>
+        <w:t>mockups</w:t>
+      </w:r>
+      <w:proofErr w:type="spellEnd"/>
+      <w:r>
+        <w:rPr>
+          <w:sz w:val="24"/>
+          <w:szCs w:val="24"/>
+        </w:rPr>
+        <w:t xml:space="preserve"> på papir, som skulle hjælpe med at illustrere funktionaliteten.</w:t>
+      </w:r>
+    </w:p>
+    <w:p>
+      <w:pPr>
+        <w:rPr>
+          <w:sz w:val="24"/>
+          <w:szCs w:val="24"/>
+        </w:rPr>
+      </w:pPr>
+      <w:r>
+        <w:rPr>
+          <w:sz w:val="24"/>
+          <w:szCs w:val="24"/>
+        </w:rPr>
+        <w:t xml:space="preserve">Dagen efter gik med emnet </w:t>
+      </w:r>
+      <w:proofErr w:type="spellStart"/>
+      <w:r>
+        <w:rPr>
+          <w:sz w:val="24"/>
+          <w:szCs w:val="24"/>
+        </w:rPr>
+        <w:t>prototyping</w:t>
+      </w:r>
+      <w:proofErr w:type="spellEnd"/>
+      <w:r>
+        <w:rPr>
+          <w:sz w:val="24"/>
+          <w:szCs w:val="24"/>
+        </w:rPr>
+        <w:t xml:space="preserve">, hvor hovedfokus lå på persona og målgruppe. Der var delte meninger omkring emnet, hvor nogle gruppemedlemmer mente, at applikationen i princippet var for alle typer mennesker, hvorimod andre mente, at nogle </w:t>
+      </w:r>
+      <w:proofErr w:type="spellStart"/>
+      <w:r>
+        <w:rPr>
+          <w:sz w:val="24"/>
+          <w:szCs w:val="24"/>
+        </w:rPr>
+        <w:t>personas</w:t>
+      </w:r>
+      <w:proofErr w:type="spellEnd"/>
+      <w:r>
+        <w:rPr>
+          <w:sz w:val="24"/>
+          <w:szCs w:val="24"/>
+        </w:rPr>
+        <w:t xml:space="preserve"> var bedre egnet som målgruppe end andre. Der blev derfor i samarbejde med en </w:t>
+      </w:r>
+      <w:proofErr w:type="gramStart"/>
+      <w:r>
+        <w:rPr>
+          <w:sz w:val="24"/>
+          <w:szCs w:val="24"/>
+        </w:rPr>
+        <w:t>forelæser  udarbejdet</w:t>
+      </w:r>
+      <w:proofErr w:type="gramEnd"/>
+      <w:r>
+        <w:rPr>
+          <w:sz w:val="24"/>
+          <w:szCs w:val="24"/>
+        </w:rPr>
+        <w:t xml:space="preserve"> 2 </w:t>
+      </w:r>
+      <w:proofErr w:type="spellStart"/>
+      <w:r>
+        <w:rPr>
+          <w:sz w:val="24"/>
+          <w:szCs w:val="24"/>
+        </w:rPr>
+        <w:t>personas</w:t>
+      </w:r>
+      <w:proofErr w:type="spellEnd"/>
+      <w:r>
+        <w:rPr>
+          <w:sz w:val="24"/>
+          <w:szCs w:val="24"/>
+        </w:rPr>
+        <w:t xml:space="preserve">, som skulle vise de to ekstremer i målgruppen. Dette var et vigtigt element i udviklingen, da det støttede </w:t>
+      </w:r>
+      <w:proofErr w:type="spellStart"/>
+      <w:r>
+        <w:rPr>
+          <w:sz w:val="24"/>
+          <w:szCs w:val="24"/>
+        </w:rPr>
+        <w:t>designprocesssen</w:t>
+      </w:r>
+      <w:proofErr w:type="spellEnd"/>
+      <w:r>
+        <w:rPr>
+          <w:sz w:val="24"/>
+          <w:szCs w:val="24"/>
+        </w:rPr>
+        <w:t xml:space="preserve"> i at have en forståelse for, hvordan produktet eventuelt skulle markedsføres. </w:t>
+      </w:r>
+    </w:p>
+    <w:p>
+      <w:pPr>
+        <w:rPr>
+          <w:sz w:val="24"/>
+          <w:szCs w:val="24"/>
+        </w:rPr>
+      </w:pPr>
+      <w:r>
+        <w:rPr>
+          <w:sz w:val="24"/>
+          <w:szCs w:val="24"/>
+        </w:rPr>
+        <w:t xml:space="preserve">Om onsdagen var der besøg fra en ekspert i området, hvor alle grupper fremlagde deres idé og fik efterfølgende kritik for det. Dette gav rig mulighed for feedback, hvor det blev klargjort, hvordan produktet differentierer sig ift. </w:t>
+      </w:r>
+      <w:proofErr w:type="gramStart"/>
+      <w:r>
+        <w:rPr>
+          <w:sz w:val="24"/>
+          <w:szCs w:val="24"/>
+        </w:rPr>
+        <w:t>konkurrerende produkter.</w:t>
+      </w:r>
+      <w:proofErr w:type="gramEnd"/>
+      <w:r>
+        <w:rPr>
+          <w:sz w:val="24"/>
+          <w:szCs w:val="24"/>
+        </w:rPr>
+        <w:t xml:space="preserve"> </w:t>
+      </w:r>
+    </w:p>
+    <w:p>
+      <w:pPr>
+        <w:rPr>
+          <w:sz w:val="24"/>
+          <w:szCs w:val="24"/>
+        </w:rPr>
+      </w:pPr>
+      <w:r>
+        <w:rPr>
+          <w:sz w:val="24"/>
+          <w:szCs w:val="24"/>
+        </w:rPr>
+        <w:t xml:space="preserve">Sidste del af </w:t>
+      </w:r>
+      <w:proofErr w:type="spellStart"/>
+      <w:r>
+        <w:rPr>
+          <w:sz w:val="24"/>
+          <w:szCs w:val="24"/>
+        </w:rPr>
+        <w:t>iteration</w:t>
+      </w:r>
+      <w:proofErr w:type="spellEnd"/>
+      <w:r>
+        <w:rPr>
+          <w:sz w:val="24"/>
+          <w:szCs w:val="24"/>
+        </w:rPr>
+        <w:t xml:space="preserve"> 0 var der fokus på de </w:t>
+      </w:r>
+      <w:proofErr w:type="spellStart"/>
+      <w:proofErr w:type="gramStart"/>
+      <w:r>
+        <w:rPr>
+          <w:sz w:val="24"/>
+          <w:szCs w:val="24"/>
+        </w:rPr>
+        <w:t>spikes</w:t>
+      </w:r>
+      <w:proofErr w:type="spellEnd"/>
+      <w:r>
+        <w:rPr>
+          <w:sz w:val="24"/>
+          <w:szCs w:val="24"/>
+        </w:rPr>
+        <w:t>,  som</w:t>
+      </w:r>
+      <w:proofErr w:type="gramEnd"/>
+      <w:r>
+        <w:rPr>
+          <w:sz w:val="24"/>
+          <w:szCs w:val="24"/>
+        </w:rPr>
+        <w:t xml:space="preserve"> gruppen havde forudset kunne volde problemer. Dagene bestod derfor udelukkende af </w:t>
+      </w:r>
+      <w:proofErr w:type="spellStart"/>
+      <w:r>
+        <w:rPr>
+          <w:sz w:val="24"/>
+          <w:szCs w:val="24"/>
+        </w:rPr>
+        <w:t>vidensindsamling</w:t>
+      </w:r>
+      <w:proofErr w:type="spellEnd"/>
+      <w:r>
+        <w:rPr>
+          <w:sz w:val="24"/>
+          <w:szCs w:val="24"/>
+        </w:rPr>
+        <w:t xml:space="preserve"> og </w:t>
+      </w:r>
+      <w:proofErr w:type="spellStart"/>
+      <w:r>
+        <w:rPr>
+          <w:sz w:val="24"/>
+          <w:szCs w:val="24"/>
+        </w:rPr>
+        <w:t>eksperiementering</w:t>
+      </w:r>
+      <w:proofErr w:type="spellEnd"/>
+      <w:r>
+        <w:rPr>
+          <w:sz w:val="24"/>
+          <w:szCs w:val="24"/>
+        </w:rPr>
+        <w:t xml:space="preserve"> af teknologi. Specifikt blev der lagt vægt på at få forståelse for REST-service, som skulle være en kritisk komponent i produktet, og da denne teknologi var ny for </w:t>
+      </w:r>
+      <w:r>
+        <w:rPr>
+          <w:sz w:val="24"/>
+          <w:szCs w:val="24"/>
+        </w:rPr>
+        <w:lastRenderedPageBreak/>
+        <w:t xml:space="preserve">alle gruppemedlemmer tog denne del mange ressourcer. Samtidig blev der brugt tid på at undersøge og lære </w:t>
+      </w:r>
+      <w:proofErr w:type="spellStart"/>
+      <w:r>
+        <w:rPr>
+          <w:sz w:val="24"/>
+          <w:szCs w:val="24"/>
+        </w:rPr>
+        <w:t>Entity-framework</w:t>
+      </w:r>
+      <w:proofErr w:type="spellEnd"/>
+      <w:r>
+        <w:rPr>
+          <w:sz w:val="24"/>
+          <w:szCs w:val="24"/>
+        </w:rPr>
+        <w:t xml:space="preserve">, som har været et værdifuldt værktøj i processen. </w:t>
+      </w:r>
+    </w:p>
+    <w:p>
+      <w:pPr>
+        <w:rPr>
+          <w:sz w:val="24"/>
+          <w:szCs w:val="24"/>
+        </w:rPr>
+      </w:pPr>
+      <w:proofErr w:type="spellStart"/>
+      <w:r>
+        <w:rPr>
+          <w:sz w:val="24"/>
+          <w:szCs w:val="24"/>
+        </w:rPr>
+        <w:t>Iteration</w:t>
+      </w:r>
+      <w:proofErr w:type="spellEnd"/>
+      <w:r>
+        <w:rPr>
+          <w:sz w:val="24"/>
+          <w:szCs w:val="24"/>
+        </w:rPr>
+        <w:t xml:space="preserve"> 0 gavnede gruppen rigtigt meget, da det blev afsat tid til at vurdere og diskutere de overvejelser, der var blevet gjort sig under designfasen. Samtidig gav det mulighed for at undersøge og vurdere de nye teknologier, som eventuelt skulle bruges i projektet. På denne måde undgås risikoen for spildt arbejde, hvis en teknologi måtte droppes. </w:t>
+      </w:r>
+    </w:p>
+    <w:p/>
+    <w:p>
+      <w:r>
+        <w:t xml:space="preserve">Ugen afsluttede med at udarbejde </w:t>
+      </w:r>
+      <w:proofErr w:type="spellStart"/>
+      <w:r>
+        <w:t>produktbackloggen</w:t>
+      </w:r>
+      <w:proofErr w:type="spellEnd"/>
+      <w:r>
+        <w:t xml:space="preserve">, hvor alle features var prioriteret. I udarbejdelsen af denne har der været fokus på at prioritere de mest essentielle funktioner højest. </w:t>
+      </w:r>
+    </w:p>
+    <w:p>
+      <w:r>
+        <w:t>Det første udkast af listen ses her:</w:t>
+      </w:r>
+    </w:p>
+    <w:tbl>
+      <w:tblPr>
+        <w:tblStyle w:val="LightShading-Accent3"/>
+        <w:tblW w:w="0" w:type="auto"/>
+        <w:tblLook w:val="04A0" w:firstRow="1" w:lastRow="0" w:firstColumn="1" w:lastColumn="0" w:noHBand="0" w:noVBand="1"/>
+      </w:tblPr>
+      <w:tblGrid>
+        <w:gridCol w:w="516"/>
+        <w:gridCol w:w="2353"/>
+        <w:gridCol w:w="5079"/>
+        <w:gridCol w:w="1294"/>
+      </w:tblGrid>
+      <w:tr>
+        <w:trPr>
+          <w:cnfStyle w:val="100000000000" w:firstRow="1" w:lastRow="0" w:firstColumn="0" w:lastColumn="0" w:oddVBand="0" w:evenVBand="0" w:oddHBand="0" w:evenHBand="0" w:firstRowFirstColumn="0" w:firstRowLastColumn="0" w:lastRowFirstColumn="0" w:lastRowLastColumn="0"/>
+        </w:trPr>
+        <w:tc>
+          <w:tcPr>
+            <w:cnfStyle w:val="001000000000" w:firstRow="0" w:lastRow="0" w:firstColumn="1" w:lastColumn="0" w:oddVBand="0" w:evenVBand="0" w:oddHBand="0" w:evenHBand="0" w:firstRowFirstColumn="0" w:firstRowLastColumn="0" w:lastRowFirstColumn="0" w:lastRowLastColumn="0"/>
+            <w:tcW w:w="527" w:type="dxa"/>
+          </w:tcPr>
+          <w:p>
+            <w:pPr>
+              <w:jc w:val="right"/>
+              <w:rPr>
+                <w:rFonts w:ascii="Arial" w:hAnsi="Arial" w:cs="Arial"/>
+                <w:color w:val="000000"/>
+                <w:sz w:val="20"/>
+                <w:szCs w:val="20"/>
+              </w:rPr>
+            </w:pPr>
+            <w:r>
+              <w:rPr>
+                <w:rFonts w:ascii="Arial" w:hAnsi="Arial" w:cs="Arial"/>
+                <w:color w:val="000000"/>
+                <w:sz w:val="20"/>
+                <w:szCs w:val="20"/>
+              </w:rPr>
+              <w:t>ID</w:t>
+            </w:r>
+          </w:p>
+        </w:tc>
+        <w:tc>
+          <w:tcPr>
+            <w:tcW w:w="2481" w:type="dxa"/>
+          </w:tcPr>
+          <w:p>
+            <w:pPr>
+              <w:cnfStyle w:val="100000000000" w:firstRow="1" w:lastRow="0" w:firstColumn="0" w:lastColumn="0" w:oddVBand="0" w:evenVBand="0" w:oddHBand="0" w:evenHBand="0" w:firstRowFirstColumn="0" w:firstRowLastColumn="0" w:lastRowFirstColumn="0" w:lastRowLastColumn="0"/>
+              <w:rPr>
+                <w:rFonts w:ascii="Arial" w:hAnsi="Arial" w:cs="Arial"/>
+                <w:color w:val="000000"/>
+                <w:sz w:val="20"/>
+                <w:szCs w:val="20"/>
+              </w:rPr>
+            </w:pPr>
+            <w:r>
+              <w:rPr>
+                <w:rFonts w:ascii="Arial" w:hAnsi="Arial" w:cs="Arial"/>
+                <w:color w:val="000000"/>
+                <w:sz w:val="20"/>
+                <w:szCs w:val="20"/>
+              </w:rPr>
+              <w:t>Navn</w:t>
+            </w:r>
+          </w:p>
+        </w:tc>
+        <w:tc>
+          <w:tcPr>
+            <w:tcW w:w="5552" w:type="dxa"/>
+          </w:tcPr>
+          <w:p>
+            <w:pPr>
+              <w:cnfStyle w:val="100000000000" w:firstRow="1" w:lastRow="0" w:firstColumn="0" w:lastColumn="0" w:oddVBand="0" w:evenVBand="0" w:oddHBand="0" w:evenHBand="0" w:firstRowFirstColumn="0" w:firstRowLastColumn="0" w:lastRowFirstColumn="0" w:lastRowLastColumn="0"/>
+              <w:rPr>
+                <w:rFonts w:ascii="Arial" w:hAnsi="Arial" w:cs="Arial"/>
+                <w:color w:val="000000"/>
+                <w:sz w:val="20"/>
+                <w:szCs w:val="20"/>
+              </w:rPr>
+            </w:pPr>
+            <w:r>
+              <w:rPr>
+                <w:rFonts w:ascii="Arial" w:hAnsi="Arial" w:cs="Arial"/>
+                <w:color w:val="000000"/>
+                <w:sz w:val="20"/>
+                <w:szCs w:val="20"/>
+              </w:rPr>
+              <w:t>Beskrivelse</w:t>
+            </w:r>
+          </w:p>
+        </w:tc>
+        <w:tc>
+          <w:tcPr>
+            <w:tcW w:w="1294" w:type="dxa"/>
+          </w:tcPr>
+          <w:p>
+            <w:pPr>
+              <w:jc w:val="right"/>
+              <w:cnfStyle w:val="100000000000" w:firstRow="1" w:lastRow="0" w:firstColumn="0" w:lastColumn="0" w:oddVBand="0" w:evenVBand="0" w:oddHBand="0" w:evenHBand="0" w:firstRowFirstColumn="0" w:firstRowLastColumn="0" w:lastRowFirstColumn="0" w:lastRowLastColumn="0"/>
+              <w:rPr>
+                <w:rFonts w:ascii="Arial" w:hAnsi="Arial" w:cs="Arial"/>
+                <w:color w:val="000000"/>
+                <w:sz w:val="20"/>
+                <w:szCs w:val="20"/>
+              </w:rPr>
+            </w:pPr>
+            <w:r>
+              <w:rPr>
+                <w:rFonts w:ascii="Arial" w:hAnsi="Arial" w:cs="Arial"/>
+                <w:color w:val="000000"/>
+                <w:sz w:val="20"/>
+                <w:szCs w:val="20"/>
+              </w:rPr>
+              <w:t>Prioritering</w:t>
+            </w:r>
+          </w:p>
+        </w:tc>
+      </w:tr>
+      <w:tr>
+        <w:trPr>
+          <w:cnfStyle w:val="000000100000" w:firstRow="0" w:lastRow="0" w:firstColumn="0" w:lastColumn="0" w:oddVBand="0" w:evenVBand="0" w:oddHBand="1" w:evenHBand="0" w:firstRowFirstColumn="0" w:firstRowLastColumn="0" w:lastRowFirstColumn="0" w:lastRowLastColumn="0"/>
+        </w:trPr>
+        <w:tc>
+          <w:tcPr>
+            <w:cnfStyle w:val="001000000000" w:firstRow="0" w:lastRow="0" w:firstColumn="1" w:lastColumn="0" w:oddVBand="0" w:evenVBand="0" w:oddHBand="0" w:evenHBand="0" w:firstRowFirstColumn="0" w:firstRowLastColumn="0" w:lastRowFirstColumn="0" w:lastRowLastColumn="0"/>
+            <w:tcW w:w="527" w:type="dxa"/>
+          </w:tcPr>
+          <w:p>
+            <w:pPr>
+              <w:jc w:val="right"/>
+              <w:rPr>
+                <w:rFonts w:ascii="Arial" w:hAnsi="Arial" w:cs="Arial"/>
+                <w:color w:val="000000"/>
+                <w:sz w:val="20"/>
+                <w:szCs w:val="20"/>
+              </w:rPr>
+            </w:pPr>
+            <w:r>
+              <w:rPr>
+                <w:rFonts w:ascii="Arial" w:hAnsi="Arial" w:cs="Arial"/>
+                <w:color w:val="000000"/>
+                <w:sz w:val="20"/>
+                <w:szCs w:val="20"/>
+              </w:rPr>
+              <w:t>1</w:t>
+            </w:r>
+          </w:p>
+        </w:tc>
+        <w:tc>
+          <w:tcPr>
+            <w:tcW w:w="2481" w:type="dxa"/>
+          </w:tcPr>
+          <w:p>
+            <w:pPr>
+              <w:cnfStyle w:val="000000100000" w:firstRow="0" w:lastRow="0" w:firstColumn="0" w:lastColumn="0" w:oddVBand="0" w:evenVBand="0" w:oddHBand="1" w:evenHBand="0" w:firstRowFirstColumn="0" w:firstRowLastColumn="0" w:lastRowFirstColumn="0" w:lastRowLastColumn="0"/>
+              <w:rPr>
+                <w:rFonts w:ascii="Arial" w:hAnsi="Arial" w:cs="Arial"/>
+                <w:color w:val="000000"/>
+                <w:sz w:val="20"/>
+                <w:szCs w:val="20"/>
+              </w:rPr>
+            </w:pPr>
+            <w:r>
+              <w:rPr>
+                <w:rFonts w:ascii="Arial" w:hAnsi="Arial" w:cs="Arial"/>
+                <w:color w:val="000000"/>
+                <w:sz w:val="20"/>
+                <w:szCs w:val="20"/>
+              </w:rPr>
+              <w:t>Tilføj log</w:t>
+            </w:r>
+          </w:p>
+        </w:tc>
+        <w:tc>
+          <w:tcPr>
+            <w:tcW w:w="5552" w:type="dxa"/>
+          </w:tcPr>
+          <w:p>
+            <w:pPr>
+              <w:cnfStyle w:val="000000100000" w:firstRow="0" w:lastRow="0" w:firstColumn="0" w:lastColumn="0" w:oddVBand="0" w:evenVBand="0" w:oddHBand="1" w:evenHBand="0" w:firstRowFirstColumn="0" w:firstRowLastColumn="0" w:lastRowFirstColumn="0" w:lastRowLastColumn="0"/>
+              <w:rPr>
+                <w:rFonts w:ascii="Arial" w:hAnsi="Arial" w:cs="Arial"/>
+                <w:color w:val="000000"/>
+                <w:sz w:val="20"/>
+                <w:szCs w:val="20"/>
+              </w:rPr>
+            </w:pPr>
+            <w:r>
+              <w:rPr>
+                <w:rFonts w:ascii="Arial" w:hAnsi="Arial" w:cs="Arial"/>
+                <w:color w:val="000000"/>
+                <w:sz w:val="20"/>
+                <w:szCs w:val="20"/>
+              </w:rPr>
+              <w:t xml:space="preserve">Bruger: Oprette </w:t>
+            </w:r>
+            <w:proofErr w:type="spellStart"/>
+            <w:r>
+              <w:rPr>
+                <w:rFonts w:ascii="Arial" w:hAnsi="Arial" w:cs="Arial"/>
+                <w:color w:val="000000"/>
+                <w:sz w:val="20"/>
+                <w:szCs w:val="20"/>
+              </w:rPr>
+              <w:t>entry</w:t>
+            </w:r>
+            <w:proofErr w:type="spellEnd"/>
+            <w:r>
+              <w:rPr>
+                <w:rFonts w:ascii="Arial" w:hAnsi="Arial" w:cs="Arial"/>
+                <w:color w:val="000000"/>
+                <w:sz w:val="20"/>
+                <w:szCs w:val="20"/>
+              </w:rPr>
+              <w:t xml:space="preserve"> i træningslogbogen</w:t>
+            </w:r>
+          </w:p>
+        </w:tc>
+        <w:tc>
+          <w:tcPr>
+            <w:tcW w:w="1294" w:type="dxa"/>
+          </w:tcPr>
+          <w:p>
+            <w:pPr>
+              <w:jc w:val="right"/>
+              <w:cnfStyle w:val="000000100000" w:firstRow="0" w:lastRow="0" w:firstColumn="0" w:lastColumn="0" w:oddVBand="0" w:evenVBand="0" w:oddHBand="1" w:evenHBand="0" w:firstRowFirstColumn="0" w:firstRowLastColumn="0" w:lastRowFirstColumn="0" w:lastRowLastColumn="0"/>
+              <w:rPr>
+                <w:rFonts w:ascii="Arial" w:hAnsi="Arial" w:cs="Arial"/>
+                <w:color w:val="000000"/>
+                <w:sz w:val="20"/>
+                <w:szCs w:val="20"/>
+              </w:rPr>
+            </w:pPr>
+            <w:r>
+              <w:rPr>
+                <w:rFonts w:ascii="Arial" w:hAnsi="Arial" w:cs="Arial"/>
+                <w:color w:val="000000"/>
+                <w:sz w:val="20"/>
+                <w:szCs w:val="20"/>
+              </w:rPr>
+              <w:t>100</w:t>
+            </w:r>
+          </w:p>
+        </w:tc>
+      </w:tr>
+      <w:tr>
+        <w:tc>
+          <w:tcPr>
+            <w:cnfStyle w:val="001000000000" w:firstRow="0" w:lastRow="0" w:firstColumn="1" w:lastColumn="0" w:oddVBand="0" w:evenVBand="0" w:oddHBand="0" w:evenHBand="0" w:firstRowFirstColumn="0" w:firstRowLastColumn="0" w:lastRowFirstColumn="0" w:lastRowLastColumn="0"/>
+            <w:tcW w:w="527" w:type="dxa"/>
+          </w:tcPr>
+          <w:p>
+            <w:pPr>
+              <w:jc w:val="right"/>
+              <w:rPr>
+                <w:rFonts w:ascii="Arial" w:hAnsi="Arial" w:cs="Arial"/>
+                <w:color w:val="000000"/>
+                <w:sz w:val="20"/>
+                <w:szCs w:val="20"/>
+              </w:rPr>
+            </w:pPr>
+            <w:r>
+              <w:rPr>
+                <w:rFonts w:ascii="Arial" w:hAnsi="Arial" w:cs="Arial"/>
+                <w:color w:val="000000"/>
+                <w:sz w:val="20"/>
+                <w:szCs w:val="20"/>
+              </w:rPr>
+              <w:t>2</w:t>
+            </w:r>
+          </w:p>
+        </w:tc>
+        <w:tc>
+          <w:tcPr>
+            <w:tcW w:w="2481" w:type="dxa"/>
+          </w:tcPr>
+          <w:p>
+            <w:pPr>
+              <w:cnfStyle w:val="000000000000" w:firstRow="0" w:lastRow="0" w:firstColumn="0" w:lastColumn="0" w:oddVBand="0" w:evenVBand="0" w:oddHBand="0" w:evenHBand="0" w:firstRowFirstColumn="0" w:firstRowLastColumn="0" w:lastRowFirstColumn="0" w:lastRowLastColumn="0"/>
+              <w:rPr>
+                <w:rFonts w:ascii="Arial" w:hAnsi="Arial" w:cs="Arial"/>
+                <w:color w:val="000000"/>
+                <w:sz w:val="20"/>
+                <w:szCs w:val="20"/>
+              </w:rPr>
+            </w:pPr>
+            <w:r>
+              <w:rPr>
+                <w:rFonts w:ascii="Arial" w:hAnsi="Arial" w:cs="Arial"/>
+                <w:color w:val="000000"/>
+                <w:sz w:val="20"/>
+                <w:szCs w:val="20"/>
+              </w:rPr>
+              <w:t>Progress tab</w:t>
+            </w:r>
+          </w:p>
+        </w:tc>
+        <w:tc>
+          <w:tcPr>
+            <w:tcW w:w="5552" w:type="dxa"/>
+          </w:tcPr>
+          <w:p>
+            <w:pPr>
+              <w:cnfStyle w:val="000000000000" w:firstRow="0" w:lastRow="0" w:firstColumn="0" w:lastColumn="0" w:oddVBand="0" w:evenVBand="0" w:oddHBand="0" w:evenHBand="0" w:firstRowFirstColumn="0" w:firstRowLastColumn="0" w:lastRowFirstColumn="0" w:lastRowLastColumn="0"/>
+              <w:rPr>
+                <w:rFonts w:ascii="Arial" w:hAnsi="Arial" w:cs="Arial"/>
+                <w:color w:val="000000"/>
+                <w:sz w:val="20"/>
+                <w:szCs w:val="20"/>
+              </w:rPr>
+            </w:pPr>
+            <w:r>
+              <w:rPr>
+                <w:rFonts w:ascii="Arial" w:hAnsi="Arial" w:cs="Arial"/>
+                <w:color w:val="000000"/>
+                <w:sz w:val="20"/>
+                <w:szCs w:val="20"/>
+              </w:rPr>
+              <w:t xml:space="preserve">Bruger: Se fremgang i form af LVL, XP, </w:t>
+            </w:r>
+            <w:proofErr w:type="spellStart"/>
+            <w:r>
+              <w:rPr>
+                <w:rFonts w:ascii="Arial" w:hAnsi="Arial" w:cs="Arial"/>
+                <w:color w:val="000000"/>
+                <w:sz w:val="20"/>
+                <w:szCs w:val="20"/>
+              </w:rPr>
+              <w:t>Ach</w:t>
+            </w:r>
+            <w:proofErr w:type="spellEnd"/>
+            <w:r>
+              <w:rPr>
+                <w:rFonts w:ascii="Arial" w:hAnsi="Arial" w:cs="Arial"/>
+                <w:color w:val="000000"/>
+                <w:sz w:val="20"/>
+                <w:szCs w:val="20"/>
+              </w:rPr>
+              <w:t>...</w:t>
+            </w:r>
+          </w:p>
+        </w:tc>
+        <w:tc>
+          <w:tcPr>
+            <w:tcW w:w="1294" w:type="dxa"/>
+          </w:tcPr>
+          <w:p>
+            <w:pPr>
+              <w:jc w:val="right"/>
+              <w:cnfStyle w:val="000000000000" w:firstRow="0" w:lastRow="0" w:firstColumn="0" w:lastColumn="0" w:oddVBand="0" w:evenVBand="0" w:oddHBand="0" w:evenHBand="0" w:firstRowFirstColumn="0" w:firstRowLastColumn="0" w:lastRowFirstColumn="0" w:lastRowLastColumn="0"/>
+              <w:rPr>
+                <w:rFonts w:ascii="Arial" w:hAnsi="Arial" w:cs="Arial"/>
+                <w:color w:val="000000"/>
+                <w:sz w:val="20"/>
+                <w:szCs w:val="20"/>
+              </w:rPr>
+            </w:pPr>
+            <w:r>
+              <w:rPr>
+                <w:rFonts w:ascii="Arial" w:hAnsi="Arial" w:cs="Arial"/>
+                <w:color w:val="000000"/>
+                <w:sz w:val="20"/>
+                <w:szCs w:val="20"/>
+              </w:rPr>
+              <w:t>200</w:t>
+            </w:r>
+          </w:p>
+        </w:tc>
+      </w:tr>
+      <w:tr>
+        <w:trPr>
+          <w:cnfStyle w:val="000000100000" w:firstRow="0" w:lastRow="0" w:firstColumn="0" w:lastColumn="0" w:oddVBand="0" w:evenVBand="0" w:oddHBand="1" w:evenHBand="0" w:firstRowFirstColumn="0" w:firstRowLastColumn="0" w:lastRowFirstColumn="0" w:lastRowLastColumn="0"/>
+        </w:trPr>
+        <w:tc>
+          <w:tcPr>
+            <w:cnfStyle w:val="001000000000" w:firstRow="0" w:lastRow="0" w:firstColumn="1" w:lastColumn="0" w:oddVBand="0" w:evenVBand="0" w:oddHBand="0" w:evenHBand="0" w:firstRowFirstColumn="0" w:firstRowLastColumn="0" w:lastRowFirstColumn="0" w:lastRowLastColumn="0"/>
+            <w:tcW w:w="527" w:type="dxa"/>
+          </w:tcPr>
+          <w:p>
+            <w:pPr>
+              <w:jc w:val="right"/>
+              <w:rPr>
+                <w:rFonts w:ascii="Arial" w:hAnsi="Arial" w:cs="Arial"/>
+                <w:color w:val="000000"/>
+                <w:sz w:val="20"/>
+                <w:szCs w:val="20"/>
+              </w:rPr>
+            </w:pPr>
+            <w:r>
+              <w:rPr>
+                <w:rFonts w:ascii="Arial" w:hAnsi="Arial" w:cs="Arial"/>
+                <w:color w:val="000000"/>
+                <w:sz w:val="20"/>
+                <w:szCs w:val="20"/>
+              </w:rPr>
+              <w:t>3</w:t>
+            </w:r>
+          </w:p>
+        </w:tc>
+        <w:tc>
+          <w:tcPr>
+            <w:tcW w:w="2481" w:type="dxa"/>
+          </w:tcPr>
+          <w:p>
+            <w:pPr>
+              <w:cnfStyle w:val="000000100000" w:firstRow="0" w:lastRow="0" w:firstColumn="0" w:lastColumn="0" w:oddVBand="0" w:evenVBand="0" w:oddHBand="1" w:evenHBand="0" w:firstRowFirstColumn="0" w:firstRowLastColumn="0" w:lastRowFirstColumn="0" w:lastRowLastColumn="0"/>
+              <w:rPr>
+                <w:rFonts w:ascii="Arial" w:hAnsi="Arial" w:cs="Arial"/>
+                <w:color w:val="000000"/>
+                <w:sz w:val="20"/>
+                <w:szCs w:val="20"/>
+              </w:rPr>
+            </w:pPr>
+            <w:r>
+              <w:rPr>
+                <w:rFonts w:ascii="Arial" w:hAnsi="Arial" w:cs="Arial"/>
+                <w:color w:val="000000"/>
+                <w:sz w:val="20"/>
+                <w:szCs w:val="20"/>
+              </w:rPr>
+              <w:t>Beregning af XP</w:t>
+            </w:r>
+          </w:p>
+        </w:tc>
+        <w:tc>
+          <w:tcPr>
+            <w:tcW w:w="5552" w:type="dxa"/>
+          </w:tcPr>
+          <w:p>
+            <w:pPr>
+              <w:cnfStyle w:val="000000100000" w:firstRow="0" w:lastRow="0" w:firstColumn="0" w:lastColumn="0" w:oddVBand="0" w:evenVBand="0" w:oddHBand="1" w:evenHBand="0" w:firstRowFirstColumn="0" w:firstRowLastColumn="0" w:lastRowFirstColumn="0" w:lastRowLastColumn="0"/>
+              <w:rPr>
+                <w:rFonts w:ascii="Arial" w:hAnsi="Arial" w:cs="Arial"/>
+                <w:color w:val="000000"/>
+                <w:sz w:val="20"/>
+                <w:szCs w:val="20"/>
+              </w:rPr>
+            </w:pPr>
+            <w:r>
+              <w:rPr>
+                <w:rFonts w:ascii="Arial" w:hAnsi="Arial" w:cs="Arial"/>
+                <w:color w:val="000000"/>
+                <w:sz w:val="20"/>
+                <w:szCs w:val="20"/>
+              </w:rPr>
+              <w:t>System: Skal balancere opbygning af XP</w:t>
+            </w:r>
+          </w:p>
+        </w:tc>
+        <w:tc>
+          <w:tcPr>
+            <w:tcW w:w="1294" w:type="dxa"/>
+          </w:tcPr>
+          <w:p>
+            <w:pPr>
+              <w:jc w:val="right"/>
+              <w:cnfStyle w:val="000000100000" w:firstRow="0" w:lastRow="0" w:firstColumn="0" w:lastColumn="0" w:oddVBand="0" w:evenVBand="0" w:oddHBand="1" w:evenHBand="0" w:firstRowFirstColumn="0" w:firstRowLastColumn="0" w:lastRowFirstColumn="0" w:lastRowLastColumn="0"/>
+              <w:rPr>
+                <w:rFonts w:ascii="Arial" w:hAnsi="Arial" w:cs="Arial"/>
+                <w:color w:val="000000"/>
+                <w:sz w:val="20"/>
+                <w:szCs w:val="20"/>
+              </w:rPr>
+            </w:pPr>
+            <w:r>
+              <w:rPr>
+                <w:rFonts w:ascii="Arial" w:hAnsi="Arial" w:cs="Arial"/>
+                <w:color w:val="000000"/>
+                <w:sz w:val="20"/>
+                <w:szCs w:val="20"/>
+              </w:rPr>
+              <w:t>300</w:t>
+            </w:r>
+          </w:p>
+        </w:tc>
+      </w:tr>
+      <w:tr>
+        <w:tc>
+          <w:tcPr>
+            <w:cnfStyle w:val="001000000000" w:firstRow="0" w:lastRow="0" w:firstColumn="1" w:lastColumn="0" w:oddVBand="0" w:evenVBand="0" w:oddHBand="0" w:evenHBand="0" w:firstRowFirstColumn="0" w:firstRowLastColumn="0" w:lastRowFirstColumn="0" w:lastRowLastColumn="0"/>
+            <w:tcW w:w="527" w:type="dxa"/>
+          </w:tcPr>
+          <w:p>
+            <w:pPr>
+              <w:jc w:val="right"/>
+              <w:rPr>
+                <w:rFonts w:ascii="Arial" w:hAnsi="Arial" w:cs="Arial"/>
+                <w:color w:val="000000"/>
+                <w:sz w:val="20"/>
+                <w:szCs w:val="20"/>
+              </w:rPr>
+            </w:pPr>
+            <w:r>
+              <w:rPr>
+                <w:rFonts w:ascii="Arial" w:hAnsi="Arial" w:cs="Arial"/>
+                <w:color w:val="000000"/>
+                <w:sz w:val="20"/>
+                <w:szCs w:val="20"/>
+              </w:rPr>
+              <w:t>4</w:t>
+            </w:r>
+          </w:p>
+        </w:tc>
+        <w:tc>
+          <w:tcPr>
+            <w:tcW w:w="2481" w:type="dxa"/>
+          </w:tcPr>
+          <w:p>
+            <w:pPr>
+              <w:cnfStyle w:val="000000000000" w:firstRow="0" w:lastRow="0" w:firstColumn="0" w:lastColumn="0" w:oddVBand="0" w:evenVBand="0" w:oddHBand="0" w:evenHBand="0" w:firstRowFirstColumn="0" w:firstRowLastColumn="0" w:lastRowFirstColumn="0" w:lastRowLastColumn="0"/>
+              <w:rPr>
+                <w:rFonts w:ascii="Arial" w:hAnsi="Arial" w:cs="Arial"/>
+                <w:color w:val="000000"/>
+                <w:sz w:val="20"/>
+                <w:szCs w:val="20"/>
+              </w:rPr>
+            </w:pPr>
+            <w:r>
+              <w:rPr>
+                <w:rFonts w:ascii="Arial" w:hAnsi="Arial" w:cs="Arial"/>
+                <w:color w:val="000000"/>
+                <w:sz w:val="20"/>
+                <w:szCs w:val="20"/>
+              </w:rPr>
+              <w:t xml:space="preserve">Tildel </w:t>
+            </w:r>
+            <w:proofErr w:type="spellStart"/>
+            <w:r>
+              <w:rPr>
+                <w:rFonts w:ascii="Arial" w:hAnsi="Arial" w:cs="Arial"/>
+                <w:color w:val="000000"/>
+                <w:sz w:val="20"/>
+                <w:szCs w:val="20"/>
+              </w:rPr>
+              <w:t>Achievements</w:t>
+            </w:r>
+            <w:proofErr w:type="spellEnd"/>
+          </w:p>
+        </w:tc>
+        <w:tc>
+          <w:tcPr>
+            <w:tcW w:w="5552" w:type="dxa"/>
+          </w:tcPr>
+          <w:p>
+            <w:pPr>
+              <w:cnfStyle w:val="000000000000" w:firstRow="0" w:lastRow="0" w:firstColumn="0" w:lastColumn="0" w:oddVBand="0" w:evenVBand="0" w:oddHBand="0" w:evenHBand="0" w:firstRowFirstColumn="0" w:firstRowLastColumn="0" w:lastRowFirstColumn="0" w:lastRowLastColumn="0"/>
+              <w:rPr>
+                <w:rFonts w:ascii="Arial" w:hAnsi="Arial" w:cs="Arial"/>
+                <w:color w:val="000000"/>
+                <w:sz w:val="20"/>
+                <w:szCs w:val="20"/>
+              </w:rPr>
+            </w:pPr>
+            <w:r>
+              <w:rPr>
+                <w:rFonts w:ascii="Arial" w:hAnsi="Arial" w:cs="Arial"/>
+                <w:color w:val="000000"/>
+                <w:sz w:val="20"/>
+                <w:szCs w:val="20"/>
+              </w:rPr>
+              <w:t xml:space="preserve">System: Skal tildele </w:t>
+            </w:r>
+            <w:proofErr w:type="spellStart"/>
+            <w:r>
+              <w:rPr>
+                <w:rFonts w:ascii="Arial" w:hAnsi="Arial" w:cs="Arial"/>
+                <w:color w:val="000000"/>
+                <w:sz w:val="20"/>
+                <w:szCs w:val="20"/>
+              </w:rPr>
+              <w:t>achievements</w:t>
+            </w:r>
+            <w:proofErr w:type="spellEnd"/>
+            <w:r>
+              <w:rPr>
+                <w:rFonts w:ascii="Arial" w:hAnsi="Arial" w:cs="Arial"/>
+                <w:color w:val="000000"/>
+                <w:sz w:val="20"/>
+                <w:szCs w:val="20"/>
+              </w:rPr>
+              <w:t xml:space="preserve"> </w:t>
+            </w:r>
+          </w:p>
+        </w:tc>
+        <w:tc>
+          <w:tcPr>
+            <w:tcW w:w="1294" w:type="dxa"/>
+          </w:tcPr>
+          <w:p>
+            <w:pPr>
+              <w:jc w:val="right"/>
+              <w:cnfStyle w:val="000000000000" w:firstRow="0" w:lastRow="0" w:firstColumn="0" w:lastColumn="0" w:oddVBand="0" w:evenVBand="0" w:oddHBand="0" w:evenHBand="0" w:firstRowFirstColumn="0" w:firstRowLastColumn="0" w:lastRowFirstColumn="0" w:lastRowLastColumn="0"/>
+              <w:rPr>
+                <w:rFonts w:ascii="Arial" w:hAnsi="Arial" w:cs="Arial"/>
+                <w:color w:val="000000"/>
+                <w:sz w:val="20"/>
+                <w:szCs w:val="20"/>
+              </w:rPr>
+            </w:pPr>
+            <w:r>
+              <w:rPr>
+                <w:rFonts w:ascii="Arial" w:hAnsi="Arial" w:cs="Arial"/>
+                <w:color w:val="000000"/>
+                <w:sz w:val="20"/>
+                <w:szCs w:val="20"/>
+              </w:rPr>
+              <w:t>400</w:t>
+            </w:r>
+          </w:p>
+        </w:tc>
+      </w:tr>
+      <w:tr>
+        <w:trPr>
+          <w:cnfStyle w:val="000000100000" w:firstRow="0" w:lastRow="0" w:firstColumn="0" w:lastColumn="0" w:oddVBand="0" w:evenVBand="0" w:oddHBand="1" w:evenHBand="0" w:firstRowFirstColumn="0" w:firstRowLastColumn="0" w:lastRowFirstColumn="0" w:lastRowLastColumn="0"/>
+        </w:trPr>
+        <w:tc>
+          <w:tcPr>
+            <w:cnfStyle w:val="001000000000" w:firstRow="0" w:lastRow="0" w:firstColumn="1" w:lastColumn="0" w:oddVBand="0" w:evenVBand="0" w:oddHBand="0" w:evenHBand="0" w:firstRowFirstColumn="0" w:firstRowLastColumn="0" w:lastRowFirstColumn="0" w:lastRowLastColumn="0"/>
+            <w:tcW w:w="527" w:type="dxa"/>
+          </w:tcPr>
+          <w:p>
+            <w:pPr>
+              <w:jc w:val="right"/>
+              <w:rPr>
+                <w:rFonts w:ascii="Arial" w:hAnsi="Arial" w:cs="Arial"/>
+                <w:color w:val="000000"/>
+                <w:sz w:val="20"/>
+                <w:szCs w:val="20"/>
+              </w:rPr>
+            </w:pPr>
+            <w:r>
+              <w:rPr>
+                <w:rFonts w:ascii="Arial" w:hAnsi="Arial" w:cs="Arial"/>
+                <w:color w:val="000000"/>
+                <w:sz w:val="20"/>
+                <w:szCs w:val="20"/>
+              </w:rPr>
+              <w:t>5</w:t>
+            </w:r>
+          </w:p>
+        </w:tc>
+        <w:tc>
+          <w:tcPr>
+            <w:tcW w:w="2481" w:type="dxa"/>
+          </w:tcPr>
+          <w:p>
+            <w:pPr>
+              <w:cnfStyle w:val="000000100000" w:firstRow="0" w:lastRow="0" w:firstColumn="0" w:lastColumn="0" w:oddVBand="0" w:evenVBand="0" w:oddHBand="1" w:evenHBand="0" w:firstRowFirstColumn="0" w:firstRowLastColumn="0" w:lastRowFirstColumn="0" w:lastRowLastColumn="0"/>
+              <w:rPr>
+                <w:rFonts w:ascii="Arial" w:hAnsi="Arial" w:cs="Arial"/>
+                <w:color w:val="000000"/>
+                <w:sz w:val="20"/>
+                <w:szCs w:val="20"/>
+              </w:rPr>
+            </w:pPr>
+            <w:r>
+              <w:rPr>
+                <w:rFonts w:ascii="Arial" w:hAnsi="Arial" w:cs="Arial"/>
+                <w:color w:val="000000"/>
+                <w:sz w:val="20"/>
+                <w:szCs w:val="20"/>
+              </w:rPr>
+              <w:t>Opret bruger</w:t>
+            </w:r>
+          </w:p>
+        </w:tc>
+        <w:tc>
+          <w:tcPr>
+            <w:tcW w:w="5552" w:type="dxa"/>
+          </w:tcPr>
+          <w:p>
+            <w:pPr>
+              <w:cnfStyle w:val="000000100000" w:firstRow="0" w:lastRow="0" w:firstColumn="0" w:lastColumn="0" w:oddVBand="0" w:evenVBand="0" w:oddHBand="1" w:evenHBand="0" w:firstRowFirstColumn="0" w:firstRowLastColumn="0" w:lastRowFirstColumn="0" w:lastRowLastColumn="0"/>
+              <w:rPr>
+                <w:rFonts w:ascii="Arial" w:hAnsi="Arial" w:cs="Arial"/>
+                <w:color w:val="000000"/>
+                <w:sz w:val="20"/>
+                <w:szCs w:val="20"/>
+              </w:rPr>
+            </w:pPr>
+            <w:r>
+              <w:rPr>
+                <w:rFonts w:ascii="Arial" w:hAnsi="Arial" w:cs="Arial"/>
+                <w:color w:val="000000"/>
+                <w:sz w:val="20"/>
+                <w:szCs w:val="20"/>
+              </w:rPr>
+              <w:t>Bruger: Oprette sig i systemet</w:t>
+            </w:r>
+          </w:p>
+        </w:tc>
+        <w:tc>
+          <w:tcPr>
+            <w:tcW w:w="1294" w:type="dxa"/>
+          </w:tcPr>
+          <w:p>
+            <w:pPr>
+              <w:jc w:val="right"/>
+              <w:cnfStyle w:val="000000100000" w:firstRow="0" w:lastRow="0" w:firstColumn="0" w:lastColumn="0" w:oddVBand="0" w:evenVBand="0" w:oddHBand="1" w:evenHBand="0" w:firstRowFirstColumn="0" w:firstRowLastColumn="0" w:lastRowFirstColumn="0" w:lastRowLastColumn="0"/>
+              <w:rPr>
+                <w:rFonts w:ascii="Arial" w:hAnsi="Arial" w:cs="Arial"/>
+                <w:color w:val="000000"/>
+                <w:sz w:val="20"/>
+                <w:szCs w:val="20"/>
+              </w:rPr>
+            </w:pPr>
+            <w:r>
+              <w:rPr>
+                <w:rFonts w:ascii="Arial" w:hAnsi="Arial" w:cs="Arial"/>
+                <w:color w:val="000000"/>
+                <w:sz w:val="20"/>
+                <w:szCs w:val="20"/>
+              </w:rPr>
+              <w:t>500</w:t>
+            </w:r>
+          </w:p>
+        </w:tc>
+      </w:tr>
+      <w:tr>
+        <w:tc>
+          <w:tcPr>
+            <w:cnfStyle w:val="001000000000" w:firstRow="0" w:lastRow="0" w:firstColumn="1" w:lastColumn="0" w:oddVBand="0" w:evenVBand="0" w:oddHBand="0" w:evenHBand="0" w:firstRowFirstColumn="0" w:firstRowLastColumn="0" w:lastRowFirstColumn="0" w:lastRowLastColumn="0"/>
+            <w:tcW w:w="527" w:type="dxa"/>
+          </w:tcPr>
+          <w:p>
+            <w:pPr>
+              <w:jc w:val="right"/>
+              <w:rPr>
+                <w:rFonts w:ascii="Arial" w:hAnsi="Arial" w:cs="Arial"/>
+                <w:color w:val="000000"/>
+                <w:sz w:val="20"/>
+                <w:szCs w:val="20"/>
+              </w:rPr>
+            </w:pPr>
+            <w:r>
+              <w:rPr>
+                <w:rFonts w:ascii="Arial" w:hAnsi="Arial" w:cs="Arial"/>
+                <w:color w:val="000000"/>
+                <w:sz w:val="20"/>
+                <w:szCs w:val="20"/>
+              </w:rPr>
+              <w:t>6</w:t>
+            </w:r>
+          </w:p>
+        </w:tc>
+        <w:tc>
+          <w:tcPr>
+            <w:tcW w:w="2481" w:type="dxa"/>
+          </w:tcPr>
+          <w:p>
+            <w:pPr>
+              <w:cnfStyle w:val="000000000000" w:firstRow="0" w:lastRow="0" w:firstColumn="0" w:lastColumn="0" w:oddVBand="0" w:evenVBand="0" w:oddHBand="0" w:evenHBand="0" w:firstRowFirstColumn="0" w:firstRowLastColumn="0" w:lastRowFirstColumn="0" w:lastRowLastColumn="0"/>
+              <w:rPr>
+                <w:rFonts w:ascii="Arial" w:hAnsi="Arial" w:cs="Arial"/>
+                <w:color w:val="000000"/>
+                <w:sz w:val="20"/>
+                <w:szCs w:val="20"/>
+              </w:rPr>
+            </w:pPr>
+            <w:proofErr w:type="spellStart"/>
+            <w:r>
+              <w:rPr>
+                <w:rFonts w:ascii="Arial" w:hAnsi="Arial" w:cs="Arial"/>
+                <w:color w:val="000000"/>
+                <w:sz w:val="20"/>
+                <w:szCs w:val="20"/>
+              </w:rPr>
+              <w:t>Admin</w:t>
+            </w:r>
+            <w:proofErr w:type="spellEnd"/>
+            <w:r>
+              <w:rPr>
+                <w:rFonts w:ascii="Arial" w:hAnsi="Arial" w:cs="Arial"/>
+                <w:color w:val="000000"/>
+                <w:sz w:val="20"/>
+                <w:szCs w:val="20"/>
+              </w:rPr>
+              <w:t xml:space="preserve"> egen profil</w:t>
+            </w:r>
+          </w:p>
+        </w:tc>
+        <w:tc>
+          <w:tcPr>
+            <w:tcW w:w="5552" w:type="dxa"/>
+          </w:tcPr>
+          <w:p>
+            <w:pPr>
+              <w:cnfStyle w:val="000000000000" w:firstRow="0" w:lastRow="0" w:firstColumn="0" w:lastColumn="0" w:oddVBand="0" w:evenVBand="0" w:oddHBand="0" w:evenHBand="0" w:firstRowFirstColumn="0" w:firstRowLastColumn="0" w:lastRowFirstColumn="0" w:lastRowLastColumn="0"/>
+              <w:rPr>
+                <w:rFonts w:ascii="Arial" w:hAnsi="Arial" w:cs="Arial"/>
+                <w:color w:val="000000"/>
+                <w:sz w:val="20"/>
+                <w:szCs w:val="20"/>
+              </w:rPr>
+            </w:pPr>
+            <w:r>
+              <w:rPr>
+                <w:rFonts w:ascii="Arial" w:hAnsi="Arial" w:cs="Arial"/>
+                <w:color w:val="000000"/>
+                <w:sz w:val="20"/>
+                <w:szCs w:val="20"/>
+              </w:rPr>
+              <w:t>Bruger: Skal kunne administrere privatindstillinger</w:t>
+            </w:r>
+          </w:p>
+        </w:tc>
+        <w:tc>
+          <w:tcPr>
+            <w:tcW w:w="1294" w:type="dxa"/>
+          </w:tcPr>
+          <w:p>
+            <w:pPr>
+              <w:jc w:val="right"/>
+              <w:cnfStyle w:val="000000000000" w:firstRow="0" w:lastRow="0" w:firstColumn="0" w:lastColumn="0" w:oddVBand="0" w:evenVBand="0" w:oddHBand="0" w:evenHBand="0" w:firstRowFirstColumn="0" w:firstRowLastColumn="0" w:lastRowFirstColumn="0" w:lastRowLastColumn="0"/>
+              <w:rPr>
+                <w:rFonts w:ascii="Arial" w:hAnsi="Arial" w:cs="Arial"/>
+                <w:color w:val="000000"/>
+                <w:sz w:val="20"/>
+                <w:szCs w:val="20"/>
+              </w:rPr>
+            </w:pPr>
+            <w:r>
+              <w:rPr>
+                <w:rFonts w:ascii="Arial" w:hAnsi="Arial" w:cs="Arial"/>
+                <w:color w:val="000000"/>
+                <w:sz w:val="20"/>
+                <w:szCs w:val="20"/>
+              </w:rPr>
+              <w:t>600</w:t>
+            </w:r>
+          </w:p>
+        </w:tc>
+      </w:tr>
+      <w:tr>
+        <w:trPr>
+          <w:cnfStyle w:val="000000100000" w:firstRow="0" w:lastRow="0" w:firstColumn="0" w:lastColumn="0" w:oddVBand="0" w:evenVBand="0" w:oddHBand="1" w:evenHBand="0" w:firstRowFirstColumn="0" w:firstRowLastColumn="0" w:lastRowFirstColumn="0" w:lastRowLastColumn="0"/>
+        </w:trPr>
+        <w:tc>
+          <w:tcPr>
+            <w:cnfStyle w:val="001000000000" w:firstRow="0" w:lastRow="0" w:firstColumn="1" w:lastColumn="0" w:oddVBand="0" w:evenVBand="0" w:oddHBand="0" w:evenHBand="0" w:firstRowFirstColumn="0" w:firstRowLastColumn="0" w:lastRowFirstColumn="0" w:lastRowLastColumn="0"/>
+            <w:tcW w:w="527" w:type="dxa"/>
+          </w:tcPr>
+          <w:p>
+            <w:pPr>
+              <w:jc w:val="right"/>
+              <w:rPr>
+                <w:rFonts w:ascii="Arial" w:hAnsi="Arial" w:cs="Arial"/>
+                <w:color w:val="000000"/>
+                <w:sz w:val="20"/>
+                <w:szCs w:val="20"/>
+              </w:rPr>
+            </w:pPr>
+            <w:r>
+              <w:rPr>
+                <w:rFonts w:ascii="Arial" w:hAnsi="Arial" w:cs="Arial"/>
+                <w:color w:val="000000"/>
+                <w:sz w:val="20"/>
+                <w:szCs w:val="20"/>
+              </w:rPr>
+              <w:t>7</w:t>
+            </w:r>
+          </w:p>
+        </w:tc>
+        <w:tc>
+          <w:tcPr>
+            <w:tcW w:w="2481" w:type="dxa"/>
+          </w:tcPr>
+          <w:p>
+            <w:pPr>
+              <w:cnfStyle w:val="000000100000" w:firstRow="0" w:lastRow="0" w:firstColumn="0" w:lastColumn="0" w:oddVBand="0" w:evenVBand="0" w:oddHBand="1" w:evenHBand="0" w:firstRowFirstColumn="0" w:firstRowLastColumn="0" w:lastRowFirstColumn="0" w:lastRowLastColumn="0"/>
+              <w:rPr>
+                <w:rFonts w:ascii="Arial" w:hAnsi="Arial" w:cs="Arial"/>
+                <w:color w:val="000000"/>
+                <w:sz w:val="20"/>
+                <w:szCs w:val="20"/>
+              </w:rPr>
+            </w:pPr>
+            <w:proofErr w:type="spellStart"/>
+            <w:r>
+              <w:rPr>
+                <w:rFonts w:ascii="Arial" w:hAnsi="Arial" w:cs="Arial"/>
+                <w:color w:val="000000"/>
+                <w:sz w:val="20"/>
+                <w:szCs w:val="20"/>
+              </w:rPr>
+              <w:t>Daily</w:t>
+            </w:r>
+            <w:proofErr w:type="spellEnd"/>
+            <w:r>
+              <w:rPr>
+                <w:rFonts w:ascii="Arial" w:hAnsi="Arial" w:cs="Arial"/>
+                <w:color w:val="000000"/>
+                <w:sz w:val="20"/>
+                <w:szCs w:val="20"/>
+              </w:rPr>
+              <w:t>/</w:t>
+            </w:r>
+            <w:proofErr w:type="spellStart"/>
+            <w:r>
+              <w:rPr>
+                <w:rFonts w:ascii="Arial" w:hAnsi="Arial" w:cs="Arial"/>
+                <w:color w:val="000000"/>
+                <w:sz w:val="20"/>
+                <w:szCs w:val="20"/>
+              </w:rPr>
+              <w:t>Weekly</w:t>
+            </w:r>
+            <w:proofErr w:type="spellEnd"/>
+            <w:r>
+              <w:rPr>
+                <w:rFonts w:ascii="Arial" w:hAnsi="Arial" w:cs="Arial"/>
+                <w:color w:val="000000"/>
+                <w:sz w:val="20"/>
+                <w:szCs w:val="20"/>
+              </w:rPr>
+              <w:t xml:space="preserve"> </w:t>
+            </w:r>
+            <w:proofErr w:type="spellStart"/>
+            <w:r>
+              <w:rPr>
+                <w:rFonts w:ascii="Arial" w:hAnsi="Arial" w:cs="Arial"/>
+                <w:color w:val="000000"/>
+                <w:sz w:val="20"/>
+                <w:szCs w:val="20"/>
+              </w:rPr>
+              <w:t>quest</w:t>
+            </w:r>
+            <w:proofErr w:type="spellEnd"/>
+          </w:p>
+        </w:tc>
+        <w:tc>
+          <w:tcPr>
+            <w:tcW w:w="5552" w:type="dxa"/>
+          </w:tcPr>
+          <w:p>
+            <w:pPr>
+              <w:cnfStyle w:val="000000100000" w:firstRow="0" w:lastRow="0" w:firstColumn="0" w:lastColumn="0" w:oddVBand="0" w:evenVBand="0" w:oddHBand="1" w:evenHBand="0" w:firstRowFirstColumn="0" w:firstRowLastColumn="0" w:lastRowFirstColumn="0" w:lastRowLastColumn="0"/>
+              <w:rPr>
+                <w:rFonts w:ascii="Arial" w:hAnsi="Arial" w:cs="Arial"/>
+                <w:color w:val="000000"/>
+                <w:sz w:val="20"/>
+                <w:szCs w:val="20"/>
+              </w:rPr>
+            </w:pPr>
+            <w:r>
+              <w:rPr>
+                <w:rFonts w:ascii="Arial" w:hAnsi="Arial" w:cs="Arial"/>
+                <w:color w:val="000000"/>
+                <w:sz w:val="20"/>
+                <w:szCs w:val="20"/>
+              </w:rPr>
+              <w:t>Bruger: Løse fx daglige opgaver</w:t>
+            </w:r>
+          </w:p>
+        </w:tc>
+        <w:tc>
+          <w:tcPr>
+            <w:tcW w:w="1294" w:type="dxa"/>
+          </w:tcPr>
+          <w:p>
+            <w:pPr>
+              <w:jc w:val="right"/>
+              <w:cnfStyle w:val="000000100000" w:firstRow="0" w:lastRow="0" w:firstColumn="0" w:lastColumn="0" w:oddVBand="0" w:evenVBand="0" w:oddHBand="1" w:evenHBand="0" w:firstRowFirstColumn="0" w:firstRowLastColumn="0" w:lastRowFirstColumn="0" w:lastRowLastColumn="0"/>
+              <w:rPr>
+                <w:rFonts w:ascii="Arial" w:hAnsi="Arial" w:cs="Arial"/>
+                <w:color w:val="000000"/>
+                <w:sz w:val="20"/>
+                <w:szCs w:val="20"/>
+              </w:rPr>
+            </w:pPr>
+            <w:r>
+              <w:rPr>
+                <w:rFonts w:ascii="Arial" w:hAnsi="Arial" w:cs="Arial"/>
+                <w:color w:val="000000"/>
+                <w:sz w:val="20"/>
+                <w:szCs w:val="20"/>
+              </w:rPr>
+              <w:t>700</w:t>
+            </w:r>
+          </w:p>
+        </w:tc>
+      </w:tr>
+      <w:tr>
+        <w:tc>
+          <w:tcPr>
+            <w:cnfStyle w:val="001000000000" w:firstRow="0" w:lastRow="0" w:firstColumn="1" w:lastColumn="0" w:oddVBand="0" w:evenVBand="0" w:oddHBand="0" w:evenHBand="0" w:firstRowFirstColumn="0" w:firstRowLastColumn="0" w:lastRowFirstColumn="0" w:lastRowLastColumn="0"/>
+            <w:tcW w:w="527" w:type="dxa"/>
+          </w:tcPr>
+          <w:p>
+            <w:pPr>
+              <w:jc w:val="right"/>
+              <w:rPr>
+                <w:rFonts w:ascii="Arial" w:hAnsi="Arial" w:cs="Arial"/>
+                <w:color w:val="000000"/>
+                <w:sz w:val="20"/>
+                <w:szCs w:val="20"/>
+              </w:rPr>
+            </w:pPr>
+            <w:r>
+              <w:rPr>
+                <w:rFonts w:ascii="Arial" w:hAnsi="Arial" w:cs="Arial"/>
+                <w:color w:val="000000"/>
+                <w:sz w:val="20"/>
+                <w:szCs w:val="20"/>
+              </w:rPr>
+              <w:t>8</w:t>
+            </w:r>
+          </w:p>
+        </w:tc>
+        <w:tc>
+          <w:tcPr>
+            <w:tcW w:w="2481" w:type="dxa"/>
+          </w:tcPr>
+          <w:p>
+            <w:pPr>
+              <w:cnfStyle w:val="000000000000" w:firstRow="0" w:lastRow="0" w:firstColumn="0" w:lastColumn="0" w:oddVBand="0" w:evenVBand="0" w:oddHBand="0" w:evenHBand="0" w:firstRowFirstColumn="0" w:firstRowLastColumn="0" w:lastRowFirstColumn="0" w:lastRowLastColumn="0"/>
+              <w:rPr>
+                <w:rFonts w:ascii="Arial" w:hAnsi="Arial" w:cs="Arial"/>
+                <w:color w:val="000000"/>
+                <w:sz w:val="20"/>
+                <w:szCs w:val="20"/>
+              </w:rPr>
+            </w:pPr>
+            <w:r>
+              <w:rPr>
+                <w:rFonts w:ascii="Arial" w:hAnsi="Arial" w:cs="Arial"/>
+                <w:color w:val="000000"/>
+                <w:sz w:val="20"/>
+                <w:szCs w:val="20"/>
+              </w:rPr>
+              <w:t>Quests</w:t>
+            </w:r>
+          </w:p>
+        </w:tc>
+        <w:tc>
+          <w:tcPr>
+            <w:tcW w:w="5552" w:type="dxa"/>
+          </w:tcPr>
+          <w:p>
+            <w:pPr>
+              <w:cnfStyle w:val="000000000000" w:firstRow="0" w:lastRow="0" w:firstColumn="0" w:lastColumn="0" w:oddVBand="0" w:evenVBand="0" w:oddHBand="0" w:evenHBand="0" w:firstRowFirstColumn="0" w:firstRowLastColumn="0" w:lastRowFirstColumn="0" w:lastRowLastColumn="0"/>
+              <w:rPr>
+                <w:rFonts w:ascii="Arial" w:hAnsi="Arial" w:cs="Arial"/>
+                <w:color w:val="000000"/>
+                <w:sz w:val="20"/>
+                <w:szCs w:val="20"/>
+              </w:rPr>
+            </w:pPr>
+            <w:r>
+              <w:rPr>
+                <w:rFonts w:ascii="Arial" w:hAnsi="Arial" w:cs="Arial"/>
+                <w:color w:val="000000"/>
+                <w:sz w:val="20"/>
+                <w:szCs w:val="20"/>
+              </w:rPr>
+              <w:t>System: Liste af løselige opgaver</w:t>
+            </w:r>
+          </w:p>
+        </w:tc>
+        <w:tc>
+          <w:tcPr>
+            <w:tcW w:w="1294" w:type="dxa"/>
+          </w:tcPr>
+          <w:p>
+            <w:pPr>
+              <w:jc w:val="right"/>
+              <w:cnfStyle w:val="000000000000" w:firstRow="0" w:lastRow="0" w:firstColumn="0" w:lastColumn="0" w:oddVBand="0" w:evenVBand="0" w:oddHBand="0" w:evenHBand="0" w:firstRowFirstColumn="0" w:firstRowLastColumn="0" w:lastRowFirstColumn="0" w:lastRowLastColumn="0"/>
+              <w:rPr>
+                <w:rFonts w:ascii="Arial" w:hAnsi="Arial" w:cs="Arial"/>
+                <w:color w:val="000000"/>
+                <w:sz w:val="20"/>
+                <w:szCs w:val="20"/>
+              </w:rPr>
+            </w:pPr>
+            <w:r>
+              <w:rPr>
+                <w:rFonts w:ascii="Arial" w:hAnsi="Arial" w:cs="Arial"/>
+                <w:color w:val="000000"/>
+                <w:sz w:val="20"/>
+                <w:szCs w:val="20"/>
+              </w:rPr>
+              <w:t>800</w:t>
+            </w:r>
+          </w:p>
+        </w:tc>
+      </w:tr>
+      <w:tr>
+        <w:trPr>
+          <w:cnfStyle w:val="000000100000" w:firstRow="0" w:lastRow="0" w:firstColumn="0" w:lastColumn="0" w:oddVBand="0" w:evenVBand="0" w:oddHBand="1" w:evenHBand="0" w:firstRowFirstColumn="0" w:firstRowLastColumn="0" w:lastRowFirstColumn="0" w:lastRowLastColumn="0"/>
+        </w:trPr>
+        <w:tc>
+          <w:tcPr>
+            <w:cnfStyle w:val="001000000000" w:firstRow="0" w:lastRow="0" w:firstColumn="1" w:lastColumn="0" w:oddVBand="0" w:evenVBand="0" w:oddHBand="0" w:evenHBand="0" w:firstRowFirstColumn="0" w:firstRowLastColumn="0" w:lastRowFirstColumn="0" w:lastRowLastColumn="0"/>
+            <w:tcW w:w="527" w:type="dxa"/>
+          </w:tcPr>
+          <w:p>
+            <w:pPr>
+              <w:jc w:val="right"/>
+              <w:rPr>
+                <w:rFonts w:ascii="Arial" w:hAnsi="Arial" w:cs="Arial"/>
+                <w:color w:val="000000"/>
+                <w:sz w:val="20"/>
+                <w:szCs w:val="20"/>
+              </w:rPr>
+            </w:pPr>
+            <w:r>
+              <w:rPr>
+                <w:rFonts w:ascii="Arial" w:hAnsi="Arial" w:cs="Arial"/>
+                <w:color w:val="000000"/>
+                <w:sz w:val="20"/>
+                <w:szCs w:val="20"/>
+              </w:rPr>
+              <w:t>9</w:t>
+            </w:r>
+          </w:p>
+        </w:tc>
+        <w:tc>
+          <w:tcPr>
+            <w:tcW w:w="2481" w:type="dxa"/>
+          </w:tcPr>
+          <w:p>
+            <w:pPr>
+              <w:cnfStyle w:val="000000100000" w:firstRow="0" w:lastRow="0" w:firstColumn="0" w:lastColumn="0" w:oddVBand="0" w:evenVBand="0" w:oddHBand="1" w:evenHBand="0" w:firstRowFirstColumn="0" w:firstRowLastColumn="0" w:lastRowFirstColumn="0" w:lastRowLastColumn="0"/>
+              <w:rPr>
+                <w:rFonts w:ascii="Arial" w:hAnsi="Arial" w:cs="Arial"/>
+                <w:color w:val="000000"/>
+                <w:sz w:val="20"/>
+                <w:szCs w:val="20"/>
+              </w:rPr>
+            </w:pPr>
+            <w:r>
+              <w:rPr>
+                <w:rFonts w:ascii="Arial" w:hAnsi="Arial" w:cs="Arial"/>
+                <w:color w:val="000000"/>
+                <w:sz w:val="20"/>
+                <w:szCs w:val="20"/>
+              </w:rPr>
+              <w:t>Tilgå tidligere log</w:t>
+            </w:r>
+          </w:p>
+        </w:tc>
+        <w:tc>
+          <w:tcPr>
+            <w:tcW w:w="5552" w:type="dxa"/>
+          </w:tcPr>
+          <w:p>
+            <w:pPr>
+              <w:cnfStyle w:val="000000100000" w:firstRow="0" w:lastRow="0" w:firstColumn="0" w:lastColumn="0" w:oddVBand="0" w:evenVBand="0" w:oddHBand="1" w:evenHBand="0" w:firstRowFirstColumn="0" w:firstRowLastColumn="0" w:lastRowFirstColumn="0" w:lastRowLastColumn="0"/>
+              <w:rPr>
+                <w:rFonts w:ascii="Arial" w:hAnsi="Arial" w:cs="Arial"/>
+                <w:color w:val="000000"/>
+                <w:sz w:val="20"/>
+                <w:szCs w:val="20"/>
+              </w:rPr>
+            </w:pPr>
+            <w:r>
+              <w:rPr>
+                <w:rFonts w:ascii="Arial" w:hAnsi="Arial" w:cs="Arial"/>
+                <w:color w:val="000000"/>
+                <w:sz w:val="20"/>
+                <w:szCs w:val="20"/>
+              </w:rPr>
+              <w:t xml:space="preserve">Bruger: Holde styr på eksisterende </w:t>
+            </w:r>
+            <w:proofErr w:type="spellStart"/>
+            <w:r>
+              <w:rPr>
+                <w:rFonts w:ascii="Arial" w:hAnsi="Arial" w:cs="Arial"/>
+                <w:color w:val="000000"/>
+                <w:sz w:val="20"/>
+                <w:szCs w:val="20"/>
+              </w:rPr>
+              <w:t>entries</w:t>
+            </w:r>
+            <w:proofErr w:type="spellEnd"/>
+          </w:p>
+        </w:tc>
+        <w:tc>
+          <w:tcPr>
+            <w:tcW w:w="1294" w:type="dxa"/>
+          </w:tcPr>
+          <w:p>
+            <w:pPr>
+              <w:jc w:val="right"/>
+              <w:cnfStyle w:val="000000100000" w:firstRow="0" w:lastRow="0" w:firstColumn="0" w:lastColumn="0" w:oddVBand="0" w:evenVBand="0" w:oddHBand="1" w:evenHBand="0" w:firstRowFirstColumn="0" w:firstRowLastColumn="0" w:lastRowFirstColumn="0" w:lastRowLastColumn="0"/>
+              <w:rPr>
+                <w:rFonts w:ascii="Arial" w:hAnsi="Arial" w:cs="Arial"/>
+                <w:color w:val="000000"/>
+                <w:sz w:val="20"/>
+                <w:szCs w:val="20"/>
+              </w:rPr>
+            </w:pPr>
+            <w:r>
+              <w:rPr>
+                <w:rFonts w:ascii="Arial" w:hAnsi="Arial" w:cs="Arial"/>
+                <w:color w:val="000000"/>
+                <w:sz w:val="20"/>
+                <w:szCs w:val="20"/>
+              </w:rPr>
+              <w:t>900</w:t>
+            </w:r>
+          </w:p>
+        </w:tc>
+      </w:tr>
+      <w:tr>
+        <w:tc>
+          <w:tcPr>
+            <w:cnfStyle w:val="001000000000" w:firstRow="0" w:lastRow="0" w:firstColumn="1" w:lastColumn="0" w:oddVBand="0" w:evenVBand="0" w:oddHBand="0" w:evenHBand="0" w:firstRowFirstColumn="0" w:firstRowLastColumn="0" w:lastRowFirstColumn="0" w:lastRowLastColumn="0"/>
+            <w:tcW w:w="527" w:type="dxa"/>
+          </w:tcPr>
+          <w:p>
+            <w:pPr>
+              <w:jc w:val="right"/>
+              <w:rPr>
+                <w:rFonts w:ascii="Arial" w:hAnsi="Arial" w:cs="Arial"/>
+                <w:color w:val="000000"/>
+                <w:sz w:val="20"/>
+                <w:szCs w:val="20"/>
+              </w:rPr>
+            </w:pPr>
+            <w:r>
+              <w:rPr>
+                <w:rFonts w:ascii="Arial" w:hAnsi="Arial" w:cs="Arial"/>
+                <w:color w:val="000000"/>
+                <w:sz w:val="20"/>
+                <w:szCs w:val="20"/>
+              </w:rPr>
+              <w:t>10</w:t>
+            </w:r>
+          </w:p>
+        </w:tc>
+        <w:tc>
+          <w:tcPr>
+            <w:tcW w:w="2481" w:type="dxa"/>
+          </w:tcPr>
+          <w:p>
+            <w:pPr>
+              <w:cnfStyle w:val="000000000000" w:firstRow="0" w:lastRow="0" w:firstColumn="0" w:lastColumn="0" w:oddVBand="0" w:evenVBand="0" w:oddHBand="0" w:evenHBand="0" w:firstRowFirstColumn="0" w:firstRowLastColumn="0" w:lastRowFirstColumn="0" w:lastRowLastColumn="0"/>
+              <w:rPr>
+                <w:rFonts w:ascii="Arial" w:hAnsi="Arial" w:cs="Arial"/>
+                <w:color w:val="000000"/>
+                <w:sz w:val="20"/>
+                <w:szCs w:val="20"/>
+              </w:rPr>
+            </w:pPr>
+            <w:proofErr w:type="spellStart"/>
+            <w:r>
+              <w:rPr>
+                <w:rFonts w:ascii="Arial" w:hAnsi="Arial" w:cs="Arial"/>
+                <w:color w:val="000000"/>
+                <w:sz w:val="20"/>
+                <w:szCs w:val="20"/>
+              </w:rPr>
+              <w:t>Leaderboards</w:t>
+            </w:r>
+            <w:proofErr w:type="spellEnd"/>
+          </w:p>
+        </w:tc>
+        <w:tc>
+          <w:tcPr>
+            <w:tcW w:w="5552" w:type="dxa"/>
+          </w:tcPr>
+          <w:p>
+            <w:pPr>
+              <w:cnfStyle w:val="000000000000" w:firstRow="0" w:lastRow="0" w:firstColumn="0" w:lastColumn="0" w:oddVBand="0" w:evenVBand="0" w:oddHBand="0" w:evenHBand="0" w:firstRowFirstColumn="0" w:firstRowLastColumn="0" w:lastRowFirstColumn="0" w:lastRowLastColumn="0"/>
+              <w:rPr>
+                <w:rFonts w:ascii="Arial" w:hAnsi="Arial" w:cs="Arial"/>
+                <w:color w:val="000000"/>
+                <w:sz w:val="20"/>
+                <w:szCs w:val="20"/>
+              </w:rPr>
+            </w:pPr>
+            <w:r>
+              <w:rPr>
+                <w:rFonts w:ascii="Arial" w:hAnsi="Arial" w:cs="Arial"/>
+                <w:color w:val="000000"/>
+                <w:sz w:val="20"/>
+                <w:szCs w:val="20"/>
+              </w:rPr>
+              <w:t xml:space="preserve">System: Rangere brugere efter </w:t>
+            </w:r>
+            <w:proofErr w:type="spellStart"/>
+            <w:r>
+              <w:rPr>
+                <w:rFonts w:ascii="Arial" w:hAnsi="Arial" w:cs="Arial"/>
+                <w:color w:val="000000"/>
+                <w:sz w:val="20"/>
+                <w:szCs w:val="20"/>
+              </w:rPr>
+              <w:t>WoP's</w:t>
+            </w:r>
+            <w:proofErr w:type="spellEnd"/>
+            <w:r>
+              <w:rPr>
+                <w:rFonts w:ascii="Arial" w:hAnsi="Arial" w:cs="Arial"/>
+                <w:color w:val="000000"/>
+                <w:sz w:val="20"/>
+                <w:szCs w:val="20"/>
+              </w:rPr>
+              <w:t xml:space="preserve"> (</w:t>
+            </w:r>
+            <w:proofErr w:type="spellStart"/>
+            <w:r>
+              <w:rPr>
+                <w:rFonts w:ascii="Arial" w:hAnsi="Arial" w:cs="Arial"/>
+                <w:color w:val="000000"/>
+                <w:sz w:val="20"/>
+                <w:szCs w:val="20"/>
+              </w:rPr>
+              <w:t>WorkOutPoints</w:t>
+            </w:r>
+            <w:proofErr w:type="spellEnd"/>
+            <w:r>
+              <w:rPr>
+                <w:rFonts w:ascii="Arial" w:hAnsi="Arial" w:cs="Arial"/>
+                <w:color w:val="000000"/>
+                <w:sz w:val="20"/>
+                <w:szCs w:val="20"/>
+              </w:rPr>
+              <w:t>)</w:t>
+            </w:r>
+          </w:p>
+        </w:tc>
+        <w:tc>
+          <w:tcPr>
+            <w:tcW w:w="1294" w:type="dxa"/>
+          </w:tcPr>
+          <w:p>
+            <w:pPr>
+              <w:jc w:val="right"/>
+              <w:cnfStyle w:val="000000000000" w:firstRow="0" w:lastRow="0" w:firstColumn="0" w:lastColumn="0" w:oddVBand="0" w:evenVBand="0" w:oddHBand="0" w:evenHBand="0" w:firstRowFirstColumn="0" w:firstRowLastColumn="0" w:lastRowFirstColumn="0" w:lastRowLastColumn="0"/>
+              <w:rPr>
+                <w:rFonts w:ascii="Arial" w:hAnsi="Arial" w:cs="Arial"/>
+                <w:color w:val="000000"/>
+                <w:sz w:val="20"/>
+                <w:szCs w:val="20"/>
+              </w:rPr>
+            </w:pPr>
+            <w:r>
+              <w:rPr>
+                <w:rFonts w:ascii="Arial" w:hAnsi="Arial" w:cs="Arial"/>
+                <w:color w:val="000000"/>
+                <w:sz w:val="20"/>
+                <w:szCs w:val="20"/>
+              </w:rPr>
+              <w:t>1000</w:t>
+            </w:r>
+          </w:p>
+        </w:tc>
+      </w:tr>
+      <w:tr>
+        <w:trPr>
+          <w:cnfStyle w:val="000000100000" w:firstRow="0" w:lastRow="0" w:firstColumn="0" w:lastColumn="0" w:oddVBand="0" w:evenVBand="0" w:oddHBand="1" w:evenHBand="0" w:firstRowFirstColumn="0" w:firstRowLastColumn="0" w:lastRowFirstColumn="0" w:lastRowLastColumn="0"/>
+        </w:trPr>
+        <w:tc>
+          <w:tcPr>
+            <w:cnfStyle w:val="001000000000" w:firstRow="0" w:lastRow="0" w:firstColumn="1" w:lastColumn="0" w:oddVBand="0" w:evenVBand="0" w:oddHBand="0" w:evenHBand="0" w:firstRowFirstColumn="0" w:firstRowLastColumn="0" w:lastRowFirstColumn="0" w:lastRowLastColumn="0"/>
+            <w:tcW w:w="527" w:type="dxa"/>
+          </w:tcPr>
+          <w:p>
+            <w:pPr>
+              <w:jc w:val="right"/>
+              <w:rPr>
+                <w:rFonts w:ascii="Arial" w:hAnsi="Arial" w:cs="Arial"/>
+                <w:color w:val="000000"/>
+                <w:sz w:val="20"/>
+                <w:szCs w:val="20"/>
+              </w:rPr>
+            </w:pPr>
+            <w:r>
+              <w:rPr>
+                <w:rFonts w:ascii="Arial" w:hAnsi="Arial" w:cs="Arial"/>
+                <w:color w:val="000000"/>
+                <w:sz w:val="20"/>
+                <w:szCs w:val="20"/>
+              </w:rPr>
+              <w:t>11</w:t>
+            </w:r>
+          </w:p>
+        </w:tc>
+        <w:tc>
+          <w:tcPr>
+            <w:tcW w:w="2481" w:type="dxa"/>
+          </w:tcPr>
+          <w:p>
+            <w:pPr>
+              <w:cnfStyle w:val="000000100000" w:firstRow="0" w:lastRow="0" w:firstColumn="0" w:lastColumn="0" w:oddVBand="0" w:evenVBand="0" w:oddHBand="1" w:evenHBand="0" w:firstRowFirstColumn="0" w:firstRowLastColumn="0" w:lastRowFirstColumn="0" w:lastRowLastColumn="0"/>
+              <w:rPr>
+                <w:rFonts w:ascii="Arial" w:hAnsi="Arial" w:cs="Arial"/>
+                <w:color w:val="000000"/>
+                <w:sz w:val="20"/>
+                <w:szCs w:val="20"/>
+              </w:rPr>
+            </w:pPr>
+            <w:r>
+              <w:rPr>
+                <w:rFonts w:ascii="Arial" w:hAnsi="Arial" w:cs="Arial"/>
+                <w:color w:val="000000"/>
+                <w:sz w:val="20"/>
+                <w:szCs w:val="20"/>
+              </w:rPr>
+              <w:t>Udfordr andre</w:t>
+            </w:r>
+          </w:p>
+        </w:tc>
+        <w:tc>
+          <w:tcPr>
+            <w:tcW w:w="5552" w:type="dxa"/>
+          </w:tcPr>
+          <w:p>
+            <w:pPr>
+              <w:cnfStyle w:val="000000100000" w:firstRow="0" w:lastRow="0" w:firstColumn="0" w:lastColumn="0" w:oddVBand="0" w:evenVBand="0" w:oddHBand="1" w:evenHBand="0" w:firstRowFirstColumn="0" w:firstRowLastColumn="0" w:lastRowFirstColumn="0" w:lastRowLastColumn="0"/>
+              <w:rPr>
+                <w:rFonts w:ascii="Arial" w:hAnsi="Arial" w:cs="Arial"/>
+                <w:color w:val="000000"/>
+                <w:sz w:val="20"/>
+                <w:szCs w:val="20"/>
+              </w:rPr>
+            </w:pPr>
+            <w:r>
+              <w:rPr>
+                <w:rFonts w:ascii="Arial" w:hAnsi="Arial" w:cs="Arial"/>
+                <w:color w:val="000000"/>
+                <w:sz w:val="20"/>
+                <w:szCs w:val="20"/>
+              </w:rPr>
+              <w:t>Bruger: Udfordr en anden bruger til træning</w:t>
+            </w:r>
+          </w:p>
+        </w:tc>
+        <w:tc>
+          <w:tcPr>
+            <w:tcW w:w="1294" w:type="dxa"/>
+          </w:tcPr>
+          <w:p>
+            <w:pPr>
+              <w:jc w:val="right"/>
+              <w:cnfStyle w:val="000000100000" w:firstRow="0" w:lastRow="0" w:firstColumn="0" w:lastColumn="0" w:oddVBand="0" w:evenVBand="0" w:oddHBand="1" w:evenHBand="0" w:firstRowFirstColumn="0" w:firstRowLastColumn="0" w:lastRowFirstColumn="0" w:lastRowLastColumn="0"/>
+              <w:rPr>
+                <w:rFonts w:ascii="Arial" w:hAnsi="Arial" w:cs="Arial"/>
+                <w:color w:val="000000"/>
+                <w:sz w:val="20"/>
+                <w:szCs w:val="20"/>
+              </w:rPr>
+            </w:pPr>
+            <w:r>
+              <w:rPr>
+                <w:rFonts w:ascii="Arial" w:hAnsi="Arial" w:cs="Arial"/>
+                <w:color w:val="000000"/>
+                <w:sz w:val="20"/>
+                <w:szCs w:val="20"/>
+              </w:rPr>
+              <w:t>1100</w:t>
+            </w:r>
+          </w:p>
+        </w:tc>
+      </w:tr>
+      <w:tr>
+        <w:tc>
+          <w:tcPr>
+            <w:cnfStyle w:val="001000000000" w:firstRow="0" w:lastRow="0" w:firstColumn="1" w:lastColumn="0" w:oddVBand="0" w:evenVBand="0" w:oddHBand="0" w:evenHBand="0" w:firstRowFirstColumn="0" w:firstRowLastColumn="0" w:lastRowFirstColumn="0" w:lastRowLastColumn="0"/>
+            <w:tcW w:w="527" w:type="dxa"/>
+          </w:tcPr>
+          <w:p>
+            <w:pPr>
+              <w:jc w:val="right"/>
+              <w:rPr>
+                <w:rFonts w:ascii="Arial" w:hAnsi="Arial" w:cs="Arial"/>
+                <w:color w:val="000000"/>
+                <w:sz w:val="20"/>
+                <w:szCs w:val="20"/>
+              </w:rPr>
+            </w:pPr>
+            <w:r>
+              <w:rPr>
+                <w:rFonts w:ascii="Arial" w:hAnsi="Arial" w:cs="Arial"/>
+                <w:color w:val="000000"/>
+                <w:sz w:val="20"/>
+                <w:szCs w:val="20"/>
+              </w:rPr>
+              <w:t>12</w:t>
+            </w:r>
+          </w:p>
+        </w:tc>
+        <w:tc>
+          <w:tcPr>
+            <w:tcW w:w="2481" w:type="dxa"/>
+          </w:tcPr>
+          <w:p>
+            <w:pPr>
+              <w:cnfStyle w:val="000000000000" w:firstRow="0" w:lastRow="0" w:firstColumn="0" w:lastColumn="0" w:oddVBand="0" w:evenVBand="0" w:oddHBand="0" w:evenHBand="0" w:firstRowFirstColumn="0" w:firstRowLastColumn="0" w:lastRowFirstColumn="0" w:lastRowLastColumn="0"/>
+              <w:rPr>
+                <w:rFonts w:ascii="Arial" w:hAnsi="Arial" w:cs="Arial"/>
+                <w:color w:val="000000"/>
+                <w:sz w:val="20"/>
+                <w:szCs w:val="20"/>
+              </w:rPr>
+            </w:pPr>
+            <w:r>
+              <w:rPr>
+                <w:rFonts w:ascii="Arial" w:hAnsi="Arial" w:cs="Arial"/>
+                <w:color w:val="000000"/>
+                <w:sz w:val="20"/>
+                <w:szCs w:val="20"/>
+              </w:rPr>
+              <w:t>Online forum</w:t>
+            </w:r>
+          </w:p>
+        </w:tc>
+        <w:tc>
+          <w:tcPr>
+            <w:tcW w:w="5552" w:type="dxa"/>
+          </w:tcPr>
+          <w:p>
+            <w:pPr>
+              <w:cnfStyle w:val="000000000000" w:firstRow="0" w:lastRow="0" w:firstColumn="0" w:lastColumn="0" w:oddVBand="0" w:evenVBand="0" w:oddHBand="0" w:evenHBand="0" w:firstRowFirstColumn="0" w:firstRowLastColumn="0" w:lastRowFirstColumn="0" w:lastRowLastColumn="0"/>
+              <w:rPr>
+                <w:rFonts w:ascii="Arial" w:hAnsi="Arial" w:cs="Arial"/>
+                <w:color w:val="000000"/>
+                <w:sz w:val="20"/>
+                <w:szCs w:val="20"/>
+              </w:rPr>
+            </w:pPr>
+            <w:r>
+              <w:rPr>
+                <w:rFonts w:ascii="Arial" w:hAnsi="Arial" w:cs="Arial"/>
+                <w:color w:val="000000"/>
+                <w:sz w:val="20"/>
+                <w:szCs w:val="20"/>
+              </w:rPr>
+              <w:t>System: Forum til diskussion, vejledning mv.</w:t>
+            </w:r>
+          </w:p>
+        </w:tc>
+        <w:tc>
+          <w:tcPr>
+            <w:tcW w:w="1294" w:type="dxa"/>
+          </w:tcPr>
+          <w:p>
+            <w:pPr>
+              <w:jc w:val="right"/>
+              <w:cnfStyle w:val="000000000000" w:firstRow="0" w:lastRow="0" w:firstColumn="0" w:lastColumn="0" w:oddVBand="0" w:evenVBand="0" w:oddHBand="0" w:evenHBand="0" w:firstRowFirstColumn="0" w:firstRowLastColumn="0" w:lastRowFirstColumn="0" w:lastRowLastColumn="0"/>
+              <w:rPr>
+                <w:rFonts w:ascii="Arial" w:hAnsi="Arial" w:cs="Arial"/>
+                <w:color w:val="000000"/>
+                <w:sz w:val="20"/>
+                <w:szCs w:val="20"/>
+              </w:rPr>
+            </w:pPr>
+            <w:r>
+              <w:rPr>
+                <w:rFonts w:ascii="Arial" w:hAnsi="Arial" w:cs="Arial"/>
+                <w:color w:val="000000"/>
+                <w:sz w:val="20"/>
+                <w:szCs w:val="20"/>
+              </w:rPr>
+              <w:t>1200</w:t>
+            </w:r>
+          </w:p>
+        </w:tc>
+      </w:tr>
+    </w:tbl>
+    <w:p/>
+    <w:p>
+      <w:pPr>
+        <w:rPr>
+          <w:b/>
+          <w:bCs/>
+          <w:color w:val="76923C" w:themeColor="accent3" w:themeShade="BF"/>
+        </w:rPr>
+      </w:pPr>
+      <w:r>
+        <w:t>Igennem processen er der tilføjet flere features eller en feature er splittet op i flere:</w:t>
+      </w:r>
+    </w:p>
+    <w:tbl>
+      <w:tblPr>
+        <w:tblStyle w:val="LightShading-Accent3"/>
+        <w:tblW w:w="0" w:type="auto"/>
+        <w:tblLook w:val="04A0" w:firstRow="1" w:lastRow="0" w:firstColumn="1" w:lastColumn="0" w:noHBand="0" w:noVBand="1"/>
+      </w:tblPr>
+      <w:tblGrid>
+        <w:gridCol w:w="519"/>
+        <w:gridCol w:w="2145"/>
+        <w:gridCol w:w="5284"/>
+        <w:gridCol w:w="1294"/>
+      </w:tblGrid>
+      <w:tr>
+        <w:trPr>
+          <w:cnfStyle w:val="100000000000" w:firstRow="1" w:lastRow="0" w:firstColumn="0" w:lastColumn="0" w:oddVBand="0" w:evenVBand="0" w:oddHBand="0" w:evenHBand="0" w:firstRowFirstColumn="0" w:firstRowLastColumn="0" w:lastRowFirstColumn="0" w:lastRowLastColumn="0"/>
+        </w:trPr>
+        <w:tc>
+          <w:tcPr>
+            <w:cnfStyle w:val="001000000000" w:firstRow="0" w:lastRow="0" w:firstColumn="1" w:lastColumn="0" w:oddVBand="0" w:evenVBand="0" w:oddHBand="0" w:evenHBand="0" w:firstRowFirstColumn="0" w:firstRowLastColumn="0" w:lastRowFirstColumn="0" w:lastRowLastColumn="0"/>
+            <w:tcW w:w="528" w:type="dxa"/>
+          </w:tcPr>
+          <w:p>
+            <w:pPr>
+              <w:jc w:val="right"/>
+              <w:rPr>
+                <w:rFonts w:ascii="Arial" w:hAnsi="Arial" w:cs="Arial"/>
+                <w:color w:val="000000"/>
+                <w:sz w:val="20"/>
+                <w:szCs w:val="20"/>
+              </w:rPr>
+            </w:pPr>
+            <w:r>
+              <w:rPr>
+                <w:rFonts w:ascii="Arial" w:hAnsi="Arial" w:cs="Arial"/>
+                <w:color w:val="000000"/>
+                <w:sz w:val="20"/>
+                <w:szCs w:val="20"/>
+              </w:rPr>
+              <w:t>ID</w:t>
+            </w:r>
+          </w:p>
+        </w:tc>
+        <w:tc>
+          <w:tcPr>
+            <w:tcW w:w="2274" w:type="dxa"/>
+          </w:tcPr>
+          <w:p>
+            <w:pPr>
+              <w:cnfStyle w:val="100000000000" w:firstRow="1" w:lastRow="0" w:firstColumn="0" w:lastColumn="0" w:oddVBand="0" w:evenVBand="0" w:oddHBand="0" w:evenHBand="0" w:firstRowFirstColumn="0" w:firstRowLastColumn="0" w:lastRowFirstColumn="0" w:lastRowLastColumn="0"/>
+              <w:rPr>
+                <w:rFonts w:ascii="Arial" w:hAnsi="Arial" w:cs="Arial"/>
+                <w:color w:val="000000"/>
+                <w:sz w:val="20"/>
+                <w:szCs w:val="20"/>
+              </w:rPr>
+            </w:pPr>
+            <w:r>
+              <w:rPr>
+                <w:rFonts w:ascii="Arial" w:hAnsi="Arial" w:cs="Arial"/>
+                <w:color w:val="000000"/>
+                <w:sz w:val="20"/>
+                <w:szCs w:val="20"/>
+              </w:rPr>
+              <w:t>Navn</w:t>
+            </w:r>
+          </w:p>
+        </w:tc>
+        <w:tc>
+          <w:tcPr>
+            <w:tcW w:w="5758" w:type="dxa"/>
+          </w:tcPr>
+          <w:p>
+            <w:pPr>
+              <w:cnfStyle w:val="100000000000" w:firstRow="1" w:lastRow="0" w:firstColumn="0" w:lastColumn="0" w:oddVBand="0" w:evenVBand="0" w:oddHBand="0" w:evenHBand="0" w:firstRowFirstColumn="0" w:firstRowLastColumn="0" w:lastRowFirstColumn="0" w:lastRowLastColumn="0"/>
+              <w:rPr>
+                <w:rFonts w:ascii="Arial" w:hAnsi="Arial" w:cs="Arial"/>
+                <w:color w:val="000000"/>
+                <w:sz w:val="20"/>
+                <w:szCs w:val="20"/>
+              </w:rPr>
+            </w:pPr>
+            <w:r>
+              <w:rPr>
+                <w:rFonts w:ascii="Arial" w:hAnsi="Arial" w:cs="Arial"/>
+                <w:color w:val="000000"/>
+                <w:sz w:val="20"/>
+                <w:szCs w:val="20"/>
+              </w:rPr>
+              <w:t>Beskrivelse</w:t>
+            </w:r>
+          </w:p>
+        </w:tc>
+        <w:tc>
+          <w:tcPr>
+            <w:tcW w:w="1294" w:type="dxa"/>
+          </w:tcPr>
+          <w:p>
+            <w:pPr>
+              <w:jc w:val="right"/>
+              <w:cnfStyle w:val="100000000000" w:firstRow="1" w:lastRow="0" w:firstColumn="0" w:lastColumn="0" w:oddVBand="0" w:evenVBand="0" w:oddHBand="0" w:evenHBand="0" w:firstRowFirstColumn="0" w:firstRowLastColumn="0" w:lastRowFirstColumn="0" w:lastRowLastColumn="0"/>
+              <w:rPr>
+                <w:rFonts w:ascii="Arial" w:hAnsi="Arial" w:cs="Arial"/>
+                <w:color w:val="000000"/>
+                <w:sz w:val="20"/>
+                <w:szCs w:val="20"/>
+              </w:rPr>
+            </w:pPr>
+            <w:r>
+              <w:rPr>
+                <w:rFonts w:ascii="Arial" w:hAnsi="Arial" w:cs="Arial"/>
+                <w:color w:val="000000"/>
+                <w:sz w:val="20"/>
+                <w:szCs w:val="20"/>
+              </w:rPr>
+              <w:t>Prioritering</w:t>
+            </w:r>
+          </w:p>
+        </w:tc>
+      </w:tr>
+      <w:tr>
+        <w:trPr>
+          <w:cnfStyle w:val="000000100000" w:firstRow="0" w:lastRow="0" w:firstColumn="0" w:lastColumn="0" w:oddVBand="0" w:evenVBand="0" w:oddHBand="1" w:evenHBand="0" w:firstRowFirstColumn="0" w:firstRowLastColumn="0" w:lastRowFirstColumn="0" w:lastRowLastColumn="0"/>
+        </w:trPr>
+        <w:tc>
+          <w:tcPr>
+            <w:cnfStyle w:val="001000000000" w:firstRow="0" w:lastRow="0" w:firstColumn="1" w:lastColumn="0" w:oddVBand="0" w:evenVBand="0" w:oddHBand="0" w:evenHBand="0" w:firstRowFirstColumn="0" w:firstRowLastColumn="0" w:lastRowFirstColumn="0" w:lastRowLastColumn="0"/>
+            <w:tcW w:w="528" w:type="dxa"/>
+          </w:tcPr>
+          <w:p>
+            <w:pPr>
+              <w:jc w:val="right"/>
+              <w:rPr>
+                <w:rFonts w:ascii="Arial" w:hAnsi="Arial" w:cs="Arial"/>
+                <w:color w:val="000000"/>
+                <w:sz w:val="20"/>
+                <w:szCs w:val="20"/>
+              </w:rPr>
+            </w:pPr>
+            <w:r>
+              <w:rPr>
+                <w:rFonts w:ascii="Arial" w:hAnsi="Arial" w:cs="Arial"/>
+                <w:color w:val="000000"/>
+                <w:sz w:val="20"/>
+                <w:szCs w:val="20"/>
+              </w:rPr>
+              <w:t>13</w:t>
+            </w:r>
+          </w:p>
+        </w:tc>
+        <w:tc>
+          <w:tcPr>
+            <w:tcW w:w="2274" w:type="dxa"/>
+          </w:tcPr>
+          <w:p>
+            <w:pPr>
+              <w:cnfStyle w:val="000000100000" w:firstRow="0" w:lastRow="0" w:firstColumn="0" w:lastColumn="0" w:oddVBand="0" w:evenVBand="0" w:oddHBand="1" w:evenHBand="0" w:firstRowFirstColumn="0" w:firstRowLastColumn="0" w:lastRowFirstColumn="0" w:lastRowLastColumn="0"/>
+              <w:rPr>
+                <w:rFonts w:ascii="Arial" w:hAnsi="Arial" w:cs="Arial"/>
+                <w:color w:val="000000"/>
+                <w:sz w:val="20"/>
+                <w:szCs w:val="20"/>
+              </w:rPr>
+            </w:pPr>
+            <w:r>
+              <w:rPr>
+                <w:rFonts w:ascii="Arial" w:hAnsi="Arial" w:cs="Arial"/>
+                <w:color w:val="000000"/>
+                <w:sz w:val="20"/>
+                <w:szCs w:val="20"/>
+              </w:rPr>
+              <w:t>REST-Spike</w:t>
+            </w:r>
+          </w:p>
+        </w:tc>
+        <w:tc>
+          <w:tcPr>
+            <w:tcW w:w="5758" w:type="dxa"/>
+          </w:tcPr>
+          <w:p>
+            <w:pPr>
+              <w:cnfStyle w:val="000000100000" w:firstRow="0" w:lastRow="0" w:firstColumn="0" w:lastColumn="0" w:oddVBand="0" w:evenVBand="0" w:oddHBand="1" w:evenHBand="0" w:firstRowFirstColumn="0" w:firstRowLastColumn="0" w:lastRowFirstColumn="0" w:lastRowLastColumn="0"/>
+              <w:rPr>
+                <w:rFonts w:ascii="Arial" w:hAnsi="Arial" w:cs="Arial"/>
+                <w:color w:val="000000"/>
+                <w:sz w:val="20"/>
+                <w:szCs w:val="20"/>
+              </w:rPr>
+            </w:pPr>
+            <w:r>
+              <w:rPr>
+                <w:rFonts w:ascii="Arial" w:hAnsi="Arial" w:cs="Arial"/>
+                <w:color w:val="000000"/>
+                <w:sz w:val="20"/>
+                <w:szCs w:val="20"/>
+              </w:rPr>
+              <w:t xml:space="preserve">System: REST-service, forbindelsen mellem client og </w:t>
+            </w:r>
+            <w:proofErr w:type="spellStart"/>
+            <w:r>
+              <w:rPr>
+                <w:rFonts w:ascii="Arial" w:hAnsi="Arial" w:cs="Arial"/>
+                <w:color w:val="000000"/>
+                <w:sz w:val="20"/>
+                <w:szCs w:val="20"/>
+              </w:rPr>
+              <w:t>backend</w:t>
+            </w:r>
+            <w:proofErr w:type="spellEnd"/>
+          </w:p>
+        </w:tc>
+        <w:tc>
+          <w:tcPr>
+            <w:tcW w:w="1294" w:type="dxa"/>
+          </w:tcPr>
+          <w:p>
+            <w:pPr>
+              <w:jc w:val="right"/>
+              <w:cnfStyle w:val="000000100000" w:firstRow="0" w:lastRow="0" w:firstColumn="0" w:lastColumn="0" w:oddVBand="0" w:evenVBand="0" w:oddHBand="1" w:evenHBand="0" w:firstRowFirstColumn="0" w:firstRowLastColumn="0" w:lastRowFirstColumn="0" w:lastRowLastColumn="0"/>
+              <w:rPr>
+                <w:rFonts w:ascii="Arial" w:hAnsi="Arial" w:cs="Arial"/>
+                <w:color w:val="000000"/>
+                <w:sz w:val="20"/>
+                <w:szCs w:val="20"/>
+              </w:rPr>
+            </w:pPr>
+            <w:r>
+              <w:rPr>
+                <w:rFonts w:ascii="Arial" w:hAnsi="Arial" w:cs="Arial"/>
+                <w:color w:val="000000"/>
+                <w:sz w:val="20"/>
+                <w:szCs w:val="20"/>
+              </w:rPr>
+              <w:t>250</w:t>
+            </w:r>
+          </w:p>
+        </w:tc>
+      </w:tr>
+      <w:tr>
+        <w:tc>
+          <w:tcPr>
+            <w:cnfStyle w:val="001000000000" w:firstRow="0" w:lastRow="0" w:firstColumn="1" w:lastColumn="0" w:oddVBand="0" w:evenVBand="0" w:oddHBand="0" w:evenHBand="0" w:firstRowFirstColumn="0" w:firstRowLastColumn="0" w:lastRowFirstColumn="0" w:lastRowLastColumn="0"/>
+            <w:tcW w:w="528" w:type="dxa"/>
+          </w:tcPr>
+          <w:p>
+            <w:pPr>
+              <w:jc w:val="right"/>
+              <w:rPr>
+                <w:rFonts w:ascii="Arial" w:hAnsi="Arial" w:cs="Arial"/>
+                <w:color w:val="000000"/>
+                <w:sz w:val="20"/>
+                <w:szCs w:val="20"/>
+              </w:rPr>
+            </w:pPr>
+            <w:r>
+              <w:rPr>
+                <w:rFonts w:ascii="Arial" w:hAnsi="Arial" w:cs="Arial"/>
+                <w:color w:val="000000"/>
+                <w:sz w:val="20"/>
+                <w:szCs w:val="20"/>
+              </w:rPr>
+              <w:t>14</w:t>
+            </w:r>
+          </w:p>
+        </w:tc>
+        <w:tc>
+          <w:tcPr>
+            <w:tcW w:w="2274" w:type="dxa"/>
+          </w:tcPr>
+          <w:p>
+            <w:pPr>
+              <w:cnfStyle w:val="000000000000" w:firstRow="0" w:lastRow="0" w:firstColumn="0" w:lastColumn="0" w:oddVBand="0" w:evenVBand="0" w:oddHBand="0" w:evenHBand="0" w:firstRowFirstColumn="0" w:firstRowLastColumn="0" w:lastRowFirstColumn="0" w:lastRowLastColumn="0"/>
+              <w:rPr>
+                <w:rFonts w:ascii="Arial" w:hAnsi="Arial" w:cs="Arial"/>
+                <w:color w:val="000000"/>
+                <w:sz w:val="20"/>
+                <w:szCs w:val="20"/>
+              </w:rPr>
+            </w:pPr>
+            <w:r>
+              <w:rPr>
+                <w:rFonts w:ascii="Arial" w:hAnsi="Arial" w:cs="Arial"/>
+                <w:color w:val="000000"/>
+                <w:sz w:val="20"/>
+                <w:szCs w:val="20"/>
+              </w:rPr>
+              <w:t>Login med Bruger</w:t>
+            </w:r>
+          </w:p>
+        </w:tc>
+        <w:tc>
+          <w:tcPr>
+            <w:tcW w:w="5758" w:type="dxa"/>
+          </w:tcPr>
+          <w:p>
+            <w:pPr>
+              <w:cnfStyle w:val="000000000000" w:firstRow="0" w:lastRow="0" w:firstColumn="0" w:lastColumn="0" w:oddVBand="0" w:evenVBand="0" w:oddHBand="0" w:evenHBand="0" w:firstRowFirstColumn="0" w:firstRowLastColumn="0" w:lastRowFirstColumn="0" w:lastRowLastColumn="0"/>
+              <w:rPr>
+                <w:rFonts w:ascii="Arial" w:hAnsi="Arial" w:cs="Arial"/>
+                <w:color w:val="000000"/>
+                <w:sz w:val="20"/>
+                <w:szCs w:val="20"/>
+              </w:rPr>
+            </w:pPr>
+            <w:r>
+              <w:rPr>
+                <w:rFonts w:ascii="Arial" w:hAnsi="Arial" w:cs="Arial"/>
+                <w:color w:val="000000"/>
+                <w:sz w:val="20"/>
+                <w:szCs w:val="20"/>
+              </w:rPr>
+              <w:t>System: Åbne en bruger via brugernavn og password</w:t>
+            </w:r>
+          </w:p>
+        </w:tc>
+        <w:tc>
+          <w:tcPr>
+            <w:tcW w:w="1294" w:type="dxa"/>
+          </w:tcPr>
+          <w:p>
+            <w:pPr>
+              <w:jc w:val="right"/>
+              <w:cnfStyle w:val="000000000000" w:firstRow="0" w:lastRow="0" w:firstColumn="0" w:lastColumn="0" w:oddVBand="0" w:evenVBand="0" w:oddHBand="0" w:evenHBand="0" w:firstRowFirstColumn="0" w:firstRowLastColumn="0" w:lastRowFirstColumn="0" w:lastRowLastColumn="0"/>
+              <w:rPr>
+                <w:rFonts w:ascii="Arial" w:hAnsi="Arial" w:cs="Arial"/>
+                <w:color w:val="auto"/>
+                <w:sz w:val="20"/>
+                <w:szCs w:val="20"/>
+              </w:rPr>
+            </w:pPr>
+            <w:r>
+              <w:rPr>
+                <w:rFonts w:ascii="Arial" w:hAnsi="Arial" w:cs="Arial"/>
+                <w:color w:val="auto"/>
+                <w:sz w:val="20"/>
+                <w:szCs w:val="20"/>
+              </w:rPr>
+              <w:t>550</w:t>
+            </w:r>
+          </w:p>
+        </w:tc>
+      </w:tr>
+      <w:tr>
+        <w:trPr>
+          <w:cnfStyle w:val="000000100000" w:firstRow="0" w:lastRow="0" w:firstColumn="0" w:lastColumn="0" w:oddVBand="0" w:evenVBand="0" w:oddHBand="1" w:evenHBand="0" w:firstRowFirstColumn="0" w:firstRowLastColumn="0" w:lastRowFirstColumn="0" w:lastRowLastColumn="0"/>
+        </w:trPr>
+        <w:tc>
+          <w:tcPr>
+            <w:cnfStyle w:val="001000000000" w:firstRow="0" w:lastRow="0" w:firstColumn="1" w:lastColumn="0" w:oddVBand="0" w:evenVBand="0" w:oddHBand="0" w:evenHBand="0" w:firstRowFirstColumn="0" w:firstRowLastColumn="0" w:lastRowFirstColumn="0" w:lastRowLastColumn="0"/>
+            <w:tcW w:w="528" w:type="dxa"/>
+          </w:tcPr>
+          <w:p>
+            <w:pPr>
+              <w:jc w:val="right"/>
+              <w:rPr>
+                <w:rFonts w:ascii="Arial" w:hAnsi="Arial" w:cs="Arial"/>
+                <w:color w:val="000000"/>
+                <w:sz w:val="20"/>
+                <w:szCs w:val="20"/>
+              </w:rPr>
+            </w:pPr>
+            <w:r>
+              <w:rPr>
+                <w:rFonts w:ascii="Arial" w:hAnsi="Arial" w:cs="Arial"/>
+                <w:color w:val="000000"/>
+                <w:sz w:val="20"/>
+                <w:szCs w:val="20"/>
+              </w:rPr>
+              <w:t>15</w:t>
+            </w:r>
+          </w:p>
+        </w:tc>
+        <w:tc>
+          <w:tcPr>
+            <w:tcW w:w="2274" w:type="dxa"/>
+          </w:tcPr>
+          <w:p>
+            <w:pPr>
+              <w:cnfStyle w:val="000000100000" w:firstRow="0" w:lastRow="0" w:firstColumn="0" w:lastColumn="0" w:oddVBand="0" w:evenVBand="0" w:oddHBand="1" w:evenHBand="0" w:firstRowFirstColumn="0" w:firstRowLastColumn="0" w:lastRowFirstColumn="0" w:lastRowLastColumn="0"/>
+              <w:rPr>
+                <w:rFonts w:ascii="Arial" w:hAnsi="Arial" w:cs="Arial"/>
+                <w:color w:val="000000"/>
+                <w:sz w:val="20"/>
+                <w:szCs w:val="20"/>
+              </w:rPr>
+            </w:pPr>
+            <w:r>
+              <w:rPr>
+                <w:rFonts w:ascii="Arial" w:hAnsi="Arial" w:cs="Arial"/>
+                <w:color w:val="000000"/>
+                <w:sz w:val="20"/>
+                <w:szCs w:val="20"/>
+              </w:rPr>
+              <w:t>Nyligt oprettede logs</w:t>
+            </w:r>
+          </w:p>
+        </w:tc>
+        <w:tc>
+          <w:tcPr>
+            <w:tcW w:w="5758" w:type="dxa"/>
+          </w:tcPr>
+          <w:p>
+            <w:pPr>
+              <w:cnfStyle w:val="000000100000" w:firstRow="0" w:lastRow="0" w:firstColumn="0" w:lastColumn="0" w:oddVBand="0" w:evenVBand="0" w:oddHBand="1" w:evenHBand="0" w:firstRowFirstColumn="0" w:firstRowLastColumn="0" w:lastRowFirstColumn="0" w:lastRowLastColumn="0"/>
+              <w:rPr>
+                <w:rFonts w:ascii="Arial" w:hAnsi="Arial" w:cs="Arial"/>
+                <w:color w:val="000000"/>
+                <w:sz w:val="20"/>
+                <w:szCs w:val="20"/>
+              </w:rPr>
+            </w:pPr>
+            <w:r>
+              <w:rPr>
+                <w:rFonts w:ascii="Arial" w:hAnsi="Arial" w:cs="Arial"/>
+                <w:color w:val="000000"/>
+                <w:sz w:val="20"/>
+                <w:szCs w:val="20"/>
+              </w:rPr>
+              <w:t>System: Vise brugeren den nye log som er indtastet</w:t>
+            </w:r>
+          </w:p>
+        </w:tc>
+        <w:tc>
+          <w:tcPr>
+            <w:tcW w:w="1294" w:type="dxa"/>
+          </w:tcPr>
+          <w:p>
+            <w:pPr>
+              <w:jc w:val="right"/>
+              <w:cnfStyle w:val="000000100000" w:firstRow="0" w:lastRow="0" w:firstColumn="0" w:lastColumn="0" w:oddVBand="0" w:evenVBand="0" w:oddHBand="1" w:evenHBand="0" w:firstRowFirstColumn="0" w:firstRowLastColumn="0" w:lastRowFirstColumn="0" w:lastRowLastColumn="0"/>
+              <w:rPr>
+                <w:rFonts w:ascii="Arial" w:hAnsi="Arial" w:cs="Arial"/>
+                <w:color w:val="auto"/>
+                <w:sz w:val="20"/>
+                <w:szCs w:val="20"/>
+              </w:rPr>
+            </w:pPr>
+            <w:r>
+              <w:rPr>
+                <w:rFonts w:ascii="Arial" w:hAnsi="Arial" w:cs="Arial"/>
+                <w:color w:val="auto"/>
+                <w:sz w:val="20"/>
+                <w:szCs w:val="20"/>
+              </w:rPr>
+              <w:t>950</w:t>
+            </w:r>
+          </w:p>
+        </w:tc>
+      </w:tr>
+      <w:tr>
+        <w:trPr>
+          <w:trHeight w:val="80"/>
+        </w:trPr>
+        <w:tc>
+          <w:tcPr>
+            <w:cnfStyle w:val="001000000000" w:firstRow="0" w:lastRow="0" w:firstColumn="1" w:lastColumn="0" w:oddVBand="0" w:evenVBand="0" w:oddHBand="0" w:evenHBand="0" w:firstRowFirstColumn="0" w:firstRowLastColumn="0" w:lastRowFirstColumn="0" w:lastRowLastColumn="0"/>
+            <w:tcW w:w="528" w:type="dxa"/>
+          </w:tcPr>
+          <w:p>
+            <w:pPr>
+              <w:jc w:val="right"/>
+              <w:rPr>
+                <w:rFonts w:ascii="Arial" w:hAnsi="Arial" w:cs="Arial"/>
+                <w:color w:val="000000"/>
+                <w:sz w:val="20"/>
+                <w:szCs w:val="20"/>
+              </w:rPr>
+            </w:pPr>
+            <w:r>
+              <w:rPr>
+                <w:rFonts w:ascii="Arial" w:hAnsi="Arial" w:cs="Arial"/>
+                <w:color w:val="000000"/>
+                <w:sz w:val="20"/>
+                <w:szCs w:val="20"/>
+              </w:rPr>
+              <w:t>16</w:t>
+            </w:r>
+          </w:p>
+        </w:tc>
+        <w:tc>
+          <w:tcPr>
+            <w:tcW w:w="2274" w:type="dxa"/>
+          </w:tcPr>
+          <w:p>
+            <w:pPr>
+              <w:cnfStyle w:val="000000000000" w:firstRow="0" w:lastRow="0" w:firstColumn="0" w:lastColumn="0" w:oddVBand="0" w:evenVBand="0" w:oddHBand="0" w:evenHBand="0" w:firstRowFirstColumn="0" w:firstRowLastColumn="0" w:lastRowFirstColumn="0" w:lastRowLastColumn="0"/>
+              <w:rPr>
+                <w:rFonts w:ascii="Arial" w:hAnsi="Arial" w:cs="Arial"/>
+                <w:color w:val="000000"/>
+                <w:sz w:val="20"/>
+                <w:szCs w:val="20"/>
+              </w:rPr>
+            </w:pPr>
+            <w:r>
+              <w:rPr>
+                <w:rFonts w:ascii="Arial" w:hAnsi="Arial" w:cs="Arial"/>
+                <w:color w:val="000000"/>
+                <w:sz w:val="20"/>
+                <w:szCs w:val="20"/>
+              </w:rPr>
+              <w:t>Login sikkerhed</w:t>
+            </w:r>
+          </w:p>
+        </w:tc>
+        <w:tc>
+          <w:tcPr>
+            <w:tcW w:w="5758" w:type="dxa"/>
+          </w:tcPr>
+          <w:p>
+            <w:pPr>
+              <w:cnfStyle w:val="000000000000" w:firstRow="0" w:lastRow="0" w:firstColumn="0" w:lastColumn="0" w:oddVBand="0" w:evenVBand="0" w:oddHBand="0" w:evenHBand="0" w:firstRowFirstColumn="0" w:firstRowLastColumn="0" w:lastRowFirstColumn="0" w:lastRowLastColumn="0"/>
+              <w:rPr>
+                <w:rFonts w:ascii="Arial" w:hAnsi="Arial" w:cs="Arial"/>
+                <w:color w:val="000000"/>
+                <w:sz w:val="20"/>
+                <w:szCs w:val="20"/>
+              </w:rPr>
+            </w:pPr>
+            <w:r>
+              <w:rPr>
+                <w:rFonts w:ascii="Arial" w:hAnsi="Arial" w:cs="Arial"/>
+                <w:color w:val="000000"/>
+                <w:sz w:val="20"/>
+                <w:szCs w:val="20"/>
+              </w:rPr>
+              <w:t xml:space="preserve">System: </w:t>
+            </w:r>
+            <w:proofErr w:type="spellStart"/>
+            <w:r>
+              <w:rPr>
+                <w:rFonts w:ascii="Arial" w:hAnsi="Arial" w:cs="Arial"/>
+                <w:color w:val="000000"/>
+                <w:sz w:val="20"/>
+                <w:szCs w:val="20"/>
+              </w:rPr>
+              <w:t>Hashe</w:t>
+            </w:r>
+            <w:proofErr w:type="spellEnd"/>
+            <w:r>
+              <w:rPr>
+                <w:rFonts w:ascii="Arial" w:hAnsi="Arial" w:cs="Arial"/>
+                <w:color w:val="000000"/>
+                <w:sz w:val="20"/>
+                <w:szCs w:val="20"/>
+              </w:rPr>
+              <w:t xml:space="preserve"> brugerens </w:t>
+            </w:r>
+            <w:proofErr w:type="spellStart"/>
+            <w:r>
+              <w:rPr>
+                <w:rFonts w:ascii="Arial" w:hAnsi="Arial" w:cs="Arial"/>
+                <w:color w:val="000000"/>
+                <w:sz w:val="20"/>
+                <w:szCs w:val="20"/>
+              </w:rPr>
+              <w:t>username</w:t>
+            </w:r>
+            <w:proofErr w:type="spellEnd"/>
+            <w:r>
+              <w:rPr>
+                <w:rFonts w:ascii="Arial" w:hAnsi="Arial" w:cs="Arial"/>
+                <w:color w:val="000000"/>
+                <w:sz w:val="20"/>
+                <w:szCs w:val="20"/>
+              </w:rPr>
+              <w:t xml:space="preserve"> og password</w:t>
+            </w:r>
+          </w:p>
+        </w:tc>
+        <w:tc>
+          <w:tcPr>
+            <w:tcW w:w="1294" w:type="dxa"/>
+          </w:tcPr>
+          <w:p>
+            <w:pPr>
+              <w:jc w:val="right"/>
+              <w:cnfStyle w:val="000000000000" w:firstRow="0" w:lastRow="0" w:firstColumn="0" w:lastColumn="0" w:oddVBand="0" w:evenVBand="0" w:oddHBand="0" w:evenHBand="0" w:firstRowFirstColumn="0" w:firstRowLastColumn="0" w:lastRowFirstColumn="0" w:lastRowLastColumn="0"/>
+              <w:rPr>
+                <w:rFonts w:ascii="Arial" w:hAnsi="Arial" w:cs="Arial"/>
+                <w:color w:val="auto"/>
+                <w:sz w:val="20"/>
+                <w:szCs w:val="20"/>
+              </w:rPr>
+            </w:pPr>
+            <w:r>
+              <w:rPr>
+                <w:rFonts w:ascii="Arial" w:hAnsi="Arial" w:cs="Arial"/>
+                <w:color w:val="auto"/>
+                <w:sz w:val="20"/>
+                <w:szCs w:val="20"/>
+              </w:rPr>
+              <w:t>450</w:t>
+            </w:r>
+          </w:p>
+        </w:tc>
+      </w:tr>
+      <w:tr>
+        <w:trPr>
+          <w:cnfStyle w:val="000000100000" w:firstRow="0" w:lastRow="0" w:firstColumn="0" w:lastColumn="0" w:oddVBand="0" w:evenVBand="0" w:oddHBand="1" w:evenHBand="0" w:firstRowFirstColumn="0" w:firstRowLastColumn="0" w:lastRowFirstColumn="0" w:lastRowLastColumn="0"/>
+        </w:trPr>
+        <w:tc>
+          <w:tcPr>
+            <w:cnfStyle w:val="001000000000" w:firstRow="0" w:lastRow="0" w:firstColumn="1" w:lastColumn="0" w:oddVBand="0" w:evenVBand="0" w:oddHBand="0" w:evenHBand="0" w:firstRowFirstColumn="0" w:firstRowLastColumn="0" w:lastRowFirstColumn="0" w:lastRowLastColumn="0"/>
+            <w:tcW w:w="528" w:type="dxa"/>
+          </w:tcPr>
+          <w:p>
+            <w:pPr>
+              <w:jc w:val="right"/>
+              <w:rPr>
+                <w:rFonts w:ascii="Arial" w:hAnsi="Arial" w:cs="Arial"/>
+                <w:color w:val="000000"/>
+                <w:sz w:val="20"/>
+                <w:szCs w:val="20"/>
+              </w:rPr>
+            </w:pPr>
+            <w:r>
+              <w:rPr>
+                <w:rFonts w:ascii="Arial" w:hAnsi="Arial" w:cs="Arial"/>
+                <w:color w:val="000000"/>
+                <w:sz w:val="20"/>
+                <w:szCs w:val="20"/>
+              </w:rPr>
+              <w:t>17</w:t>
+            </w:r>
+          </w:p>
+        </w:tc>
+        <w:tc>
+          <w:tcPr>
+            <w:tcW w:w="2274" w:type="dxa"/>
+          </w:tcPr>
+          <w:p>
+            <w:pPr>
+              <w:cnfStyle w:val="000000100000" w:firstRow="0" w:lastRow="0" w:firstColumn="0" w:lastColumn="0" w:oddVBand="0" w:evenVBand="0" w:oddHBand="1" w:evenHBand="0" w:firstRowFirstColumn="0" w:firstRowLastColumn="0" w:lastRowFirstColumn="0" w:lastRowLastColumn="0"/>
+              <w:rPr>
+                <w:rFonts w:ascii="Arial" w:hAnsi="Arial" w:cs="Arial"/>
+                <w:color w:val="000000"/>
+                <w:sz w:val="20"/>
+                <w:szCs w:val="20"/>
+              </w:rPr>
+            </w:pPr>
+            <w:r>
+              <w:rPr>
+                <w:rFonts w:ascii="Arial" w:hAnsi="Arial" w:cs="Arial"/>
+                <w:color w:val="000000"/>
+                <w:sz w:val="20"/>
+                <w:szCs w:val="20"/>
+              </w:rPr>
+              <w:t>Ændre kodeord</w:t>
+            </w:r>
+          </w:p>
+        </w:tc>
+        <w:tc>
+          <w:tcPr>
+            <w:tcW w:w="5758" w:type="dxa"/>
+          </w:tcPr>
+          <w:p>
+            <w:pPr>
+              <w:cnfStyle w:val="000000100000" w:firstRow="0" w:lastRow="0" w:firstColumn="0" w:lastColumn="0" w:oddVBand="0" w:evenVBand="0" w:oddHBand="1" w:evenHBand="0" w:firstRowFirstColumn="0" w:firstRowLastColumn="0" w:lastRowFirstColumn="0" w:lastRowLastColumn="0"/>
+              <w:rPr>
+                <w:rFonts w:ascii="Arial" w:hAnsi="Arial" w:cs="Arial"/>
+                <w:color w:val="000000"/>
+                <w:sz w:val="20"/>
+                <w:szCs w:val="20"/>
+              </w:rPr>
+            </w:pPr>
+            <w:r>
+              <w:rPr>
+                <w:rFonts w:ascii="Arial" w:hAnsi="Arial" w:cs="Arial"/>
+                <w:color w:val="000000"/>
+                <w:sz w:val="20"/>
+                <w:szCs w:val="20"/>
+              </w:rPr>
+              <w:t>Bruger: Er i stand til at ændre sit kodeord</w:t>
+            </w:r>
+          </w:p>
+        </w:tc>
+        <w:tc>
+          <w:tcPr>
+            <w:tcW w:w="1294" w:type="dxa"/>
+          </w:tcPr>
+          <w:p>
+            <w:pPr>
+              <w:jc w:val="right"/>
+              <w:cnfStyle w:val="000000100000" w:firstRow="0" w:lastRow="0" w:firstColumn="0" w:lastColumn="0" w:oddVBand="0" w:evenVBand="0" w:oddHBand="1" w:evenHBand="0" w:firstRowFirstColumn="0" w:firstRowLastColumn="0" w:lastRowFirstColumn="0" w:lastRowLastColumn="0"/>
+              <w:rPr>
+                <w:rFonts w:ascii="Arial" w:hAnsi="Arial" w:cs="Arial"/>
+                <w:color w:val="auto"/>
+                <w:sz w:val="20"/>
+                <w:szCs w:val="20"/>
+              </w:rPr>
+            </w:pPr>
+            <w:r>
+              <w:rPr>
+                <w:rFonts w:ascii="Arial" w:hAnsi="Arial" w:cs="Arial"/>
+                <w:color w:val="auto"/>
+                <w:sz w:val="20"/>
+                <w:szCs w:val="20"/>
+              </w:rPr>
+              <w:t>650</w:t>
+            </w:r>
+          </w:p>
+        </w:tc>
+      </w:tr>
+    </w:tbl>
+    <w:p/>
     <w:p>
       <w:pPr>
         <w:pStyle w:val="NormalWeb"/>
         <w:spacing w:before="0" w:beforeAutospacing="0" w:after="0" w:afterAutospacing="0"/>
       </w:pPr>
-      <w:bookmarkStart w:id="20" w:name="_Toc376502136"/>
       <w:r>
         <w:rPr>
           <w:rStyle w:val="Heading1Char"/>
         </w:rPr>
         <w:t>Sprint 1</w:t>
       </w:r>
-      <w:bookmarkEnd w:id="20"/>
+      <w:bookmarkEnd w:id="19"/>
     </w:p>
     <w:p>
       <w:pPr>
@@ -9450,7 +12205,11 @@
     </w:p>
     <w:p>
       <w:r>
-        <w:t xml:space="preserve">Som tidligere nævnt i sprint 0 afsnittet er vores productbacklog prioriteret i samarbejde med vores productowner i sprint 0. For at finde ud af hvilken velocity vi skulle arbejde ud fra i det første sprint skulle en middel sværhedsgrad sættes til 5 ifølge reglerne fra planning poker. Her valgte vi userstorien Tilføj log som en middelopgave og diskuterede frem og tilbage om hvor lang tid den ville tage. Vi nåede frem til en konsensus af at det ville tage 4 mandedage at færdiggøre den userstory. Herefter divideres de 5 middel storypoints med de 4 mandedage som giver en pointer om hvor mange storypoints man kan nå pr. dag. Så det vil sige 1,25 storypoints pr. dag i sprint 1. Vi er 4 mand i gruppen og derfor ganges 4 med 5 dage som sprintet består af som giver 20 mandedage som så ganges med de 1,25 storypoints som kan opnås pr. dag hvilket lander os på 25 storypoints i alt for sprint 1. For at korrigere for par programmering har vi så divideret de 25 med 2 fordi hey et par er 2. dette giver os så 12,5 storypoints som skal udføres for sprint 1. </w:t>
+        <w:t xml:space="preserve">Som tidligere nævnt i sprint 0 afsnittet er vores productbacklog prioriteret i samarbejde med vores productowner i sprint 0. For at finde ud af hvilken velocity vi skulle arbejde ud fra i det første sprint skulle en middel sværhedsgrad sættes til 5 ifølge reglerne fra planning poker. Her valgte vi userstorien Tilføj log som en middelopgave og diskuterede frem og tilbage om hvor lang tid den ville tage. Vi nåede frem til en konsensus af at det ville tage 4 mandedage at færdiggøre den userstory. Herefter divideres de 5 middel storypoints med de 4 mandedage som giver en pointer om hvor </w:t>
+      </w:r>
+      <w:r>
+        <w:lastRenderedPageBreak/>
+        <w:t xml:space="preserve">mange storypoints man kan nå pr. dag. Så det vil sige 1,25 storypoints pr. dag i sprint 1. Vi er 4 mand i gruppen og derfor ganges 4 med 5 dage som sprintet består af som giver 20 mandedage som så ganges med de 1,25 storypoints som kan opnås pr. dag hvilket lander os på 25 storypoints i alt for sprint 1. For at korrigere for par programmering har vi så divideret de 25 med 2 fordi hey et par er 2. dette giver os så 12,5 storypoints som skal udføres for sprint 1. </w:t>
       </w:r>
     </w:p>
     <w:p>
@@ -9528,11 +12287,7 @@
     </w:p>
     <w:p>
       <w:r>
-        <w:t xml:space="preserve">Nu skulle der føres opgaver fra productbackloggen over til sprintbackloggen. De højest prioriterede skal selvfølgelig tages ind først. Dette medførte dog at der var enten alt for lidt point for sprintet eller alt for mange point. De første 3 stories giver 16 point og de første to giver 8 point.  Derfor snakkede vi om at tage en lavere prioriteret userstory ind i stedet for, så det passer bedre med pointene for sprintet. Efter at have diskuteret hvilke userstories som kunne tages ind, blev vi enige </w:t>
-      </w:r>
-      <w:r>
-        <w:lastRenderedPageBreak/>
-        <w:t>om opret bruger storien. Mens vi diskuterede snakkede vi også om at den ville give god mening at lave som en af de første, da brugeren skal bruges hele vejen igennem systemet. Men før at vi endegyldigt kunne tage beslutningen indragede vi vores productowner i problemstillingen. Productowner synes det gav mening at få flyttet opret bruger storien ind i det første sprint, så derfor hav valg følgende userstories til vores sprintbacklog i sprint 1:</w:t>
+        <w:t>Nu skulle der føres opgaver fra productbackloggen over til sprintbackloggen. De højest prioriterede skal selvfølgelig tages ind først. Dette medførte dog at der var enten alt for lidt point for sprintet eller alt for mange point. De første 3 stories giver 16 point og de første to giver 8 point.  Derfor snakkede vi om at tage en lavere prioriteret userstory ind i stedet for, så det passer bedre med pointene for sprintet. Efter at have diskuteret hvilke userstories som kunne tages ind, blev vi enige om opret bruger storien. Mens vi diskuterede snakkede vi også om at den ville give god mening at lave som en af de første, da brugeren skal bruges hele vejen igennem systemet. Men før at vi endegyldigt kunne tage beslutningen indragede vi vores productowner i problemstillingen. Productowner synes det gav mening at få flyttet opret bruger storien ind i det første sprint, så derfor hav valg følgende userstories til vores sprintbacklog i sprint 1:</w:t>
       </w:r>
     </w:p>
     <w:p>
@@ -9608,6 +12363,7 @@
     </w:p>
     <w:p>
       <w:r>
+        <w:lastRenderedPageBreak/>
         <w:t>Den første dag i sprintet blev der ikke brændt nogle SP dog er dette ikke alarmerende da den første dag i sprintet skal bruges på planlægning af det pågældende sprint. Vores Rest-service spike fra sprint 0 havde vi ikke fået færdig. Dette skyldes at det var ukendt område for os alle og derfor skulle der bruges ekstra tid i sprintet på at løse denne opgave. Det var vigtigt for productowner at Rest-servicen kom op at køre så at programmet kunne konsumeres af flere forskellige klienter. Så derfor havde vi en udvikler til at arbejde på spiken den 2 dag i sprintet, hvor den også blev færdiggjort. Onsdag fik vi så lavet de 2 userstories  Tilføj log og Opret bruger som vi så brændte torsdag morgen til det daglige scrum møde. Den sidste dag i sprintet nåede vi desværre ikke at få lavet userstorien progress tab færdig, da der som nævnt tidligere var brugt tid på at lave en spike færdig fra sprint 0. Derudover skulle udviklerne også lige vænne sig til at arbejde med test-first og unittesting i visual studio. Disse faktorer var med til at der kun blev brændt 8 SP for sprintet.</w:t>
       </w:r>
     </w:p>
@@ -9648,7 +12404,6 @@
       </w:pPr>
       <w:bookmarkStart w:id="29" w:name="_Toc376502145"/>
       <w:r>
-        <w:lastRenderedPageBreak/>
         <w:t>Hvad var ikke så godt ?</w:t>
       </w:r>
       <w:bookmarkEnd w:id="29"/>
@@ -9682,15 +12437,11 @@
       <w:pPr>
         <w:pStyle w:val="NormalWeb"/>
         <w:spacing w:before="0" w:beforeAutospacing="0" w:after="0" w:afterAutospacing="0"/>
-        <w:rPr>
-          <w:lang w:val="en-US"/>
-        </w:rPr>
       </w:pPr>
       <w:bookmarkStart w:id="31" w:name="_Toc376502147"/>
       <w:r>
         <w:rPr>
           <w:rStyle w:val="Heading1Char"/>
-          <w:lang w:val="en-US"/>
         </w:rPr>
         <w:t>Sprint 2</w:t>
       </w:r>
@@ -9728,6 +12479,7 @@
         <w:spacing w:line="360" w:lineRule="auto"/>
       </w:pPr>
       <w:r>
+        <w:lastRenderedPageBreak/>
         <w:t xml:space="preserve">uforudsete problemer, der også tager tid, og at man så man må beslutte hvordan denne </w:t>
       </w:r>
       <w:proofErr w:type="gramStart"/>
@@ -9868,7 +12620,6 @@
         <w:pStyle w:val="Heading2"/>
       </w:pPr>
       <w:r>
-        <w:lastRenderedPageBreak/>
         <w:t>Planlægning</w:t>
       </w:r>
     </w:p>
@@ -10133,7 +12884,11 @@
       </w:r>
       <w:proofErr w:type="spellEnd"/>
       <w:r>
-        <w:t xml:space="preserve"> for sprint 2 påførte vi 5 dage til udvikling, og dette resulterede i, at vi havde sat en dag på til udvikling, som vi reelt ikke havde, fordi den var tildelt planlægning af sprintet. Dette betyder i praksis, at det bliver svært, at nå det arbejde der er estimeret for sprintet. Vi nåede heller ikke, at brænde alle de story points vi skulle i sprint 2. Dette gælder begge vores </w:t>
+        <w:t xml:space="preserve"> for sprint 2 påførte vi 5 dage til udvikling, og dette resulterede i, at vi havde sat en dag på til udvikling, som vi reelt ikke havde, fordi </w:t>
+      </w:r>
+      <w:r>
+        <w:lastRenderedPageBreak/>
+        <w:t xml:space="preserve">den var tildelt planlægning af sprintet. Dette betyder i praksis, at det bliver svært, at nå det arbejde der er estimeret for sprintet. Vi nåede heller ikke, at brænde alle de story points vi skulle i sprint 2. Dette gælder begge vores </w:t>
       </w:r>
       <w:proofErr w:type="spellStart"/>
       <w:r>
@@ -10256,7 +13011,6 @@
       </w:r>
       <w:proofErr w:type="spellStart"/>
       <w:r>
-        <w:lastRenderedPageBreak/>
         <w:t>daily</w:t>
       </w:r>
       <w:proofErr w:type="spellEnd"/>
@@ -10355,7 +13109,11 @@
       </w:r>
       <w:proofErr w:type="spellEnd"/>
       <w:r>
-        <w:t xml:space="preserve"> programming-praktikker anvendte vi ikke alle de 12 eksisterende i dette sprint, men derimod dem vi på daværende tidspunkt synes der gav mening. Vi besluttede, at undlade at anvende pair </w:t>
+        <w:t xml:space="preserve"> programming-praktikker anvendte vi ikke alle de 12 eksisterende i dette sprint, men derimod dem vi på daværende tidspunkt synes der gav mening. Vi besluttede, at </w:t>
+      </w:r>
+      <w:r>
+        <w:lastRenderedPageBreak/>
+        <w:t xml:space="preserve">undlade at anvende pair </w:t>
       </w:r>
       <w:proofErr w:type="spellStart"/>
       <w:r>
@@ -10545,12 +13303,147 @@
       </w:r>
       <w:proofErr w:type="spellStart"/>
       <w:r>
+        <w:t>task</w:t>
+      </w:r>
+      <w:proofErr w:type="spellEnd"/>
+      <w:r>
+        <w:t xml:space="preserve"> man arbejder på, og for at undgå at tiden skrider på en aktuel </w:t>
+      </w:r>
+      <w:proofErr w:type="spellStart"/>
+      <w:r>
+        <w:t>task</w:t>
+      </w:r>
+      <w:proofErr w:type="spellEnd"/>
+      <w:r>
+        <w:t xml:space="preserve">, fordi man lægger andre opgaver ind under den. Dette har også noget at gøre med erfaring i, at kunne se hvad der reelt ligger i en given </w:t>
+      </w:r>
+      <w:proofErr w:type="spellStart"/>
+      <w:r>
+        <w:t>task</w:t>
+      </w:r>
+      <w:proofErr w:type="spellEnd"/>
+      <w:r>
+        <w:t xml:space="preserve">. En anden ting vi opdagede i dette sprint var, hvor vigtigt det er at kommunikere undervejs i arbejdsprocessen, for at sikre en fælles forståelse af den ønskede funktionalitet. Et eksempel på dette var, at på vores </w:t>
+      </w:r>
+      <w:proofErr w:type="spellStart"/>
+      <w:r>
+        <w:t>updateuser</w:t>
+      </w:r>
+      <w:proofErr w:type="spellEnd"/>
+      <w:r>
+        <w:t xml:space="preserve"> profile funktionalitet. hvor systembruger kan opdatere oplysninger på sin brugerprofil, passede de input felter der er i brugerfladen ikke med de attributter der er på en </w:t>
+      </w:r>
+      <w:proofErr w:type="spellStart"/>
+      <w:r>
+        <w:t>user</w:t>
+      </w:r>
+      <w:proofErr w:type="spellEnd"/>
+      <w:r>
+        <w:t xml:space="preserve"> i databasen. Dette er relevant fordi det tager tid at lave om, og sandsynligvis vil gøre det sværere at holde sig indenfor taskens estimerede tid.</w:t>
+      </w:r>
+    </w:p>
+    <w:p>
+      <w:pPr>
+        <w:pStyle w:val="Standard"/>
+        <w:spacing w:line="360" w:lineRule="auto"/>
+      </w:pPr>
+    </w:p>
+    <w:p>
+      <w:pPr>
+        <w:pStyle w:val="Standard"/>
+        <w:spacing w:line="360" w:lineRule="auto"/>
+      </w:pPr>
+      <w:r>
+        <w:t xml:space="preserve">I dette sprint fandt også vi ud af, at det var praktisk at notere numre på alle </w:t>
+      </w:r>
+      <w:proofErr w:type="spellStart"/>
+      <w:r>
+        <w:t>tasks</w:t>
+      </w:r>
+      <w:proofErr w:type="spellEnd"/>
+      <w:r>
+        <w:t xml:space="preserve">, der indikerer hvilken </w:t>
+      </w:r>
+      <w:proofErr w:type="spellStart"/>
+      <w:r>
+        <w:t>user</w:t>
+      </w:r>
+      <w:proofErr w:type="spellEnd"/>
+      <w:r>
+        <w:t xml:space="preserve"> story de hører til. Dette var en hjælp da vi i kraft at undlade at pair programme, ofte arbejdede på to eller flere </w:t>
+      </w:r>
+      <w:proofErr w:type="spellStart"/>
+      <w:r>
+        <w:t>user</w:t>
+      </w:r>
+      <w:proofErr w:type="spellEnd"/>
+      <w:r>
+        <w:t xml:space="preserve"> </w:t>
+      </w:r>
+      <w:proofErr w:type="spellStart"/>
+      <w:r>
+        <w:t>stories</w:t>
+      </w:r>
+      <w:proofErr w:type="spellEnd"/>
+      <w:r>
+        <w:t xml:space="preserve"> ad gangen. Når vi estimerede </w:t>
+      </w:r>
+      <w:proofErr w:type="spellStart"/>
+      <w:r>
+        <w:t>user</w:t>
+      </w:r>
+      <w:proofErr w:type="spellEnd"/>
+      <w:r>
+        <w:t xml:space="preserve"> </w:t>
+      </w:r>
+      <w:proofErr w:type="spellStart"/>
+      <w:r>
+        <w:t>stories</w:t>
+      </w:r>
+      <w:proofErr w:type="spellEnd"/>
+      <w:r>
+        <w:t xml:space="preserve"> ved sprint </w:t>
+      </w:r>
+      <w:proofErr w:type="spellStart"/>
+      <w:r>
+        <w:t>planning</w:t>
+      </w:r>
+      <w:proofErr w:type="spellEnd"/>
+      <w:r>
+        <w:t xml:space="preserve"> meeting og nedbrød dem i </w:t>
+      </w:r>
+      <w:proofErr w:type="spellStart"/>
+      <w:r>
+        <w:t>tasks</w:t>
+      </w:r>
+      <w:proofErr w:type="spellEnd"/>
+      <w:r>
+        <w:t xml:space="preserve">, estimerede vi også timer til hver </w:t>
+      </w:r>
+      <w:proofErr w:type="spellStart"/>
+      <w:r>
+        <w:t>task</w:t>
+      </w:r>
+      <w:proofErr w:type="spellEnd"/>
+      <w:r>
+        <w:t xml:space="preserve">. Efter hånden som vi arbejdede os gennem </w:t>
+      </w:r>
+      <w:proofErr w:type="spellStart"/>
+      <w:r>
+        <w:t>tasks</w:t>
+      </w:r>
+      <w:proofErr w:type="spellEnd"/>
+      <w:r>
+        <w:t xml:space="preserve">, noterede vi også forbrugt tid på hver </w:t>
+      </w:r>
+      <w:proofErr w:type="spellStart"/>
+      <w:r>
         <w:lastRenderedPageBreak/>
         <w:t>task</w:t>
       </w:r>
       <w:proofErr w:type="spellEnd"/>
       <w:r>
-        <w:t xml:space="preserve"> man arbejder på, og for at undgå at tiden skrider på en aktuel </w:t>
+        <w:t xml:space="preserve">. Dette var for at blive bedre til, at overskue hvor lang tid en given </w:t>
       </w:r>
       <w:proofErr w:type="spellStart"/>
       <w:r>
@@ -10558,31 +13451,7 @@
       </w:r>
       <w:proofErr w:type="spellEnd"/>
       <w:r>
-        <w:t xml:space="preserve">, fordi man lægger andre opgaver ind under den. Dette har også noget at gøre med erfaring i, at kunne se hvad der reelt ligger i en given </w:t>
-      </w:r>
-      <w:proofErr w:type="spellStart"/>
-      <w:r>
-        <w:t>task</w:t>
-      </w:r>
-      <w:proofErr w:type="spellEnd"/>
-      <w:r>
-        <w:t xml:space="preserve">. En anden ting vi opdagede i dette sprint var, hvor vigtigt det er at kommunikere undervejs i arbejdsprocessen, for at sikre en fælles forståelse af den ønskede funktionalitet. Et eksempel på dette var, at på vores </w:t>
-      </w:r>
-      <w:proofErr w:type="spellStart"/>
-      <w:r>
-        <w:t>updateuser</w:t>
-      </w:r>
-      <w:proofErr w:type="spellEnd"/>
-      <w:r>
-        <w:t xml:space="preserve"> profile funktionalitet. hvor systembruger kan opdatere oplysninger på sin brugerprofil, passede de input felter der er i brugerfladen ikke med de attributter der er på en </w:t>
-      </w:r>
-      <w:proofErr w:type="spellStart"/>
-      <w:r>
-        <w:t>user</w:t>
-      </w:r>
-      <w:proofErr w:type="spellEnd"/>
-      <w:r>
-        <w:t xml:space="preserve"> i databasen. Dette er relevant fordi det tager tid at lave om, og sandsynligvis vil gøre det sværere at holde sig indenfor taskens estimerede tid.</w:t>
+        <w:t xml:space="preserve"> vil tage.</w:t>
       </w:r>
     </w:p>
     <w:p>
@@ -10597,15 +13466,23 @@
         <w:spacing w:line="360" w:lineRule="auto"/>
       </w:pPr>
       <w:r>
-        <w:t xml:space="preserve">I dette sprint fandt også vi ud af, at det var praktisk at notere numre på alle </w:t>
-      </w:r>
-      <w:proofErr w:type="spellStart"/>
-      <w:r>
-        <w:t>tasks</w:t>
-      </w:r>
-      <w:proofErr w:type="spellEnd"/>
-      <w:r>
-        <w:t xml:space="preserve">, der indikerer hvilken </w:t>
+        <w:t>En gennemgående del af dette sprint var, at lave test-</w:t>
+      </w:r>
+      <w:proofErr w:type="spellStart"/>
+      <w:r>
+        <w:t>first</w:t>
+      </w:r>
+      <w:proofErr w:type="spellEnd"/>
+      <w:r>
+        <w:t xml:space="preserve">. De tests der blev implementeret i dette sprint, adskiller sig tidligere tests ved, at der ikke længere testes på </w:t>
+      </w:r>
+      <w:proofErr w:type="gramStart"/>
+      <w:r>
+        <w:t>simpel</w:t>
+      </w:r>
+      <w:proofErr w:type="gramEnd"/>
+      <w:r>
+        <w:t xml:space="preserve"> data, men på data fra databasen som hører til systemet. Dette blev lavet tests til stort set alle </w:t>
       </w:r>
       <w:proofErr w:type="spellStart"/>
       <w:r>
@@ -10613,14 +13490,6 @@
       </w:r>
       <w:proofErr w:type="spellEnd"/>
       <w:r>
-        <w:t xml:space="preserve"> story de hører til. Dette var en hjælp da vi i kraft at undlade at pair programme, ofte arbejdede på to eller flere </w:t>
-      </w:r>
-      <w:proofErr w:type="spellStart"/>
-      <w:r>
-        <w:t>user</w:t>
-      </w:r>
-      <w:proofErr w:type="spellEnd"/>
-      <w:r>
         <w:t xml:space="preserve"> </w:t>
       </w:r>
       <w:proofErr w:type="spellStart"/>
@@ -10629,71 +13498,7 @@
       </w:r>
       <w:proofErr w:type="spellEnd"/>
       <w:r>
-        <w:t xml:space="preserve"> ad gangen. Når vi estimerede </w:t>
-      </w:r>
-      <w:proofErr w:type="spellStart"/>
-      <w:r>
-        <w:t>user</w:t>
-      </w:r>
-      <w:proofErr w:type="spellEnd"/>
-      <w:r>
-        <w:t xml:space="preserve"> </w:t>
-      </w:r>
-      <w:proofErr w:type="spellStart"/>
-      <w:r>
-        <w:t>stories</w:t>
-      </w:r>
-      <w:proofErr w:type="spellEnd"/>
-      <w:r>
-        <w:t xml:space="preserve"> ved sprint </w:t>
-      </w:r>
-      <w:proofErr w:type="spellStart"/>
-      <w:r>
-        <w:t>planning</w:t>
-      </w:r>
-      <w:proofErr w:type="spellEnd"/>
-      <w:r>
-        <w:t xml:space="preserve"> meeting og nedbrød dem i </w:t>
-      </w:r>
-      <w:proofErr w:type="spellStart"/>
-      <w:r>
-        <w:t>tasks</w:t>
-      </w:r>
-      <w:proofErr w:type="spellEnd"/>
-      <w:r>
-        <w:t xml:space="preserve">, estimerede vi også timer til hver </w:t>
-      </w:r>
-      <w:proofErr w:type="spellStart"/>
-      <w:r>
-        <w:t>task</w:t>
-      </w:r>
-      <w:proofErr w:type="spellEnd"/>
-      <w:r>
-        <w:t xml:space="preserve">. Efter hånden som vi arbejdede os gennem </w:t>
-      </w:r>
-      <w:proofErr w:type="spellStart"/>
-      <w:r>
-        <w:t>tasks</w:t>
-      </w:r>
-      <w:proofErr w:type="spellEnd"/>
-      <w:r>
-        <w:t xml:space="preserve">, noterede vi også forbrugt tid på hver </w:t>
-      </w:r>
-      <w:proofErr w:type="spellStart"/>
-      <w:r>
-        <w:t>task</w:t>
-      </w:r>
-      <w:proofErr w:type="spellEnd"/>
-      <w:r>
-        <w:t xml:space="preserve">. Dette var for at blive bedre til, at overskue hvor lang tid en given </w:t>
-      </w:r>
-      <w:proofErr w:type="spellStart"/>
-      <w:r>
-        <w:t>task</w:t>
-      </w:r>
-      <w:proofErr w:type="spellEnd"/>
-      <w:r>
-        <w:t xml:space="preserve"> vil tage.</w:t>
+        <w:t>. Vi fandt dog ud ad, at hver gang der var blevet opdateret noget et sted i systemet, påvirkede det i mange tilfælde vores tests, så de tests der hidtil havde fungeret, ikke fungerede længere. Dette resulterede i, at vi var nødt til at omskrive vores tests, så de passede til de ændringer der var lavet. Man må antage, at dette medførte overflødigt arbejde i et eller andet omfang, der ikke er dokumenteret i vores timeregneskab. Dette kunne undgås ved eventuelt at vente med, at skrive testen indtil man er sikker på, hvad det er der skal testes for. Men igen kan det være en del af agil udvikling, at der skal foretages ændringer der kræver nye test scenarier.</w:t>
       </w:r>
     </w:p>
     <w:p>
@@ -10708,23 +13513,7 @@
         <w:spacing w:line="360" w:lineRule="auto"/>
       </w:pPr>
       <w:r>
-        <w:t>En gennemgående del af dette sprint var, at lave test-</w:t>
-      </w:r>
-      <w:proofErr w:type="spellStart"/>
-      <w:r>
-        <w:t>first</w:t>
-      </w:r>
-      <w:proofErr w:type="spellEnd"/>
-      <w:r>
-        <w:t xml:space="preserve">. De tests der blev implementeret i dette sprint, adskiller sig tidligere tests ved, at der ikke længere testes på </w:t>
-      </w:r>
-      <w:proofErr w:type="gramStart"/>
-      <w:r>
-        <w:t>simpel</w:t>
-      </w:r>
-      <w:proofErr w:type="gramEnd"/>
-      <w:r>
-        <w:t xml:space="preserve"> data, men på data fra databasen som hører til systemet. Dette blev lavet tests til stort set alle </w:t>
+        <w:t xml:space="preserve">Under sprint 2 opdagede vi, at når vi udviklede og blev færdige med </w:t>
       </w:r>
       <w:proofErr w:type="spellStart"/>
       <w:r>
@@ -10740,42 +13529,7 @@
       </w:r>
       <w:proofErr w:type="spellEnd"/>
       <w:r>
-        <w:t>. Vi fandt dog ud ad, at hver gang der var blevet opdateret noget et sted i systemet, påvirkede det i mange tilfælde vores tests, så de tests der hidtil havde fungeret, ikke fungerede længere. Dette resulterede i, at vi var nødt til at omskrive vores tests, så de passede til de ændringer der var lavet. Man må antage, at dette medførte overflødigt arbejde i et eller andet omfang, der ikke er dokumenteret i vores timeregneskab. Dette kunne undgås ved eventuelt at vente med, at skrive testen indtil man er sikker på, hvad det er der skal testes for. Men igen kan det være en del af agil udvikling, at der skal foretages ændringer der kræver nye test scenarier.</w:t>
-      </w:r>
-    </w:p>
-    <w:p>
-      <w:pPr>
-        <w:pStyle w:val="Standard"/>
-        <w:spacing w:line="360" w:lineRule="auto"/>
-      </w:pPr>
-    </w:p>
-    <w:p>
-      <w:pPr>
-        <w:pStyle w:val="Standard"/>
-        <w:spacing w:line="360" w:lineRule="auto"/>
-      </w:pPr>
-      <w:r>
-        <w:t xml:space="preserve">Under sprint 2 opdagede vi, at når vi udviklede og blev færdige med </w:t>
-      </w:r>
-      <w:proofErr w:type="spellStart"/>
-      <w:r>
-        <w:t>user</w:t>
-      </w:r>
-      <w:proofErr w:type="spellEnd"/>
-      <w:r>
-        <w:t xml:space="preserve"> </w:t>
-      </w:r>
-      <w:proofErr w:type="spellStart"/>
-      <w:r>
-        <w:t>stories</w:t>
-      </w:r>
-      <w:proofErr w:type="spellEnd"/>
-      <w:r>
-        <w:t xml:space="preserve">, kom vi til at stå med enkeltstående søjler af funktionalitet. Vi udviklede søjler der virker som enkeltstående elementer, og der opstår her en udfordring omkring, at få disse adskilte spor af </w:t>
-      </w:r>
-      <w:r>
-        <w:lastRenderedPageBreak/>
-        <w:t xml:space="preserve">funktionalitet koblet sammen og integreret med hinanden. Dette ses første gang i dette sprint. Dette kommer af, at vi ikke fra starten af, og i forbindelse med sprint </w:t>
+        <w:t xml:space="preserve">, kom vi til at stå med enkeltstående søjler af funktionalitet. Vi udviklede søjler der virker som enkeltstående elementer, og der opstår her en udfordring omkring, at få disse adskilte spor af funktionalitet koblet sammen og integreret med hinanden. Dette ses første gang i dette sprint. Dette kommer af, at vi ikke fra starten af, og i forbindelse med sprint </w:t>
       </w:r>
       <w:proofErr w:type="spellStart"/>
       <w:r>
@@ -10791,12 +13545,7 @@
       </w:r>
       <w:proofErr w:type="spellEnd"/>
       <w:r>
-        <w:t xml:space="preserve"> points skulle opdateres, efter </w:t>
-      </w:r>
-      <w:bookmarkStart w:id="33" w:name="_GoBack"/>
-      <w:bookmarkEnd w:id="33"/>
-      <w:r>
-        <w:t xml:space="preserve">at han havde indtastet en træningssession. Der var skrevet </w:t>
+        <w:t xml:space="preserve"> points skulle opdateres, efter at han havde indtastet en træningssession. Der var skrevet </w:t>
       </w:r>
       <w:proofErr w:type="spellStart"/>
       <w:r>
@@ -10941,7 +13690,11 @@
       </w:r>
       <w:proofErr w:type="spellEnd"/>
       <w:r>
-        <w:t xml:space="preserve"> sidst på ugen. Angående tests kan man eventuelt optimere </w:t>
+        <w:t xml:space="preserve"> sidst på ugen. Angående tests kan man </w:t>
+      </w:r>
+      <w:r>
+        <w:lastRenderedPageBreak/>
+        <w:t xml:space="preserve">eventuelt optimere </w:t>
       </w:r>
       <w:proofErr w:type="spellStart"/>
       <w:r>
@@ -10975,11 +13728,11 @@
       <w:pPr>
         <w:pStyle w:val="Heading2"/>
       </w:pPr>
-      <w:bookmarkStart w:id="34" w:name="_Toc376502152"/>
+      <w:bookmarkStart w:id="33" w:name="_Toc376502152"/>
       <w:r>
         <w:t>Planlægning</w:t>
       </w:r>
-      <w:bookmarkEnd w:id="34"/>
+      <w:bookmarkEnd w:id="33"/>
     </w:p>
     <w:p>
       <w:pPr>
@@ -11008,15 +13761,7 @@
           <w:rFonts w:ascii="Calibri" w:eastAsia="Calibri" w:hAnsi="Calibri" w:cs="Calibri"/>
           <w:sz w:val="24"/>
         </w:rPr>
-        <w:t xml:space="preserve">I den forbindelse har vi tidligere haft diskuteret hvorvidt vi burde anvende KanBan-metoden til at styre workflowet på vores tasks. Det har tidligere været en kilde til ærgrelse, at opgaver har trukket ud, hvor det ikke har været nødvendigt. Det ville vi i højere grad være istand til at gennemskue hvis vi også implementerede et KanBan-board.  Det havde vi valgt at gøre hvis sprintet havde haft en normal længde. Men over en så kort periode vurderer vi, at processen med at implementere denne model, ville overskygge den værdi som vi kunne få ud af den. I øvrigt er Kanban ikke at betragte som en magisk løsning. Pga. Opgavens kompleksitet vil vi også fremadrettet rende ind i opgaver der går i hårdknude. Kanbans </w:t>
-      </w:r>
-      <w:r>
-        <w:rPr>
-          <w:rFonts w:ascii="Calibri" w:eastAsia="Calibri" w:hAnsi="Calibri" w:cs="Calibri"/>
-          <w:sz w:val="24"/>
-        </w:rPr>
-        <w:lastRenderedPageBreak/>
-        <w:t>opgave ville blot være at identificere de hårdknuder for os, og måske hurtigere end vi ellers ville have set dem.</w:t>
+        <w:t>I den forbindelse har vi tidligere haft diskuteret hvorvidt vi burde anvende KanBan-metoden til at styre workflowet på vores tasks. Det har tidligere været en kilde til ærgrelse, at opgaver har trukket ud, hvor det ikke har været nødvendigt. Det ville vi i højere grad være istand til at gennemskue hvis vi også implementerede et KanBan-board.  Det havde vi valgt at gøre hvis sprintet havde haft en normal længde. Men over en så kort periode vurderer vi, at processen med at implementere denne model, ville overskygge den værdi som vi kunne få ud af den. I øvrigt er Kanban ikke at betragte som en magisk løsning. Pga. Opgavens kompleksitet vil vi også fremadrettet rende ind i opgaver der går i hårdknude. Kanbans opgave ville blot være at identificere de hårdknuder for os, og måske hurtigere end vi ellers ville have set dem.</w:t>
       </w:r>
     </w:p>
     <w:p>
@@ -11134,10 +13879,74 @@
       <w:pPr>
         <w:pStyle w:val="Heading2"/>
       </w:pPr>
-      <w:bookmarkStart w:id="35" w:name="_Toc376502153"/>
-      <w:r>
+      <w:bookmarkStart w:id="34" w:name="_Toc376502153"/>
+      <w:r>
+        <w:lastRenderedPageBreak/>
         <w:t>Review</w:t>
       </w:r>
+      <w:bookmarkEnd w:id="34"/>
+    </w:p>
+    <w:p>
+      <w:pPr>
+        <w:rPr>
+          <w:rFonts w:ascii="Calibri" w:eastAsia="Calibri" w:hAnsi="Calibri" w:cs="Calibri"/>
+        </w:rPr>
+      </w:pPr>
+      <w:r>
+        <w:rPr>
+          <w:rFonts w:ascii="Calibri" w:eastAsia="Calibri" w:hAnsi="Calibri" w:cs="Calibri"/>
+        </w:rPr>
+        <w:t>Det stod klart på andendagen af sprintet, at vi ikke ville kunne nå at lave den samlede ”administrer brugerprofil”-story. Dette skyldes at opgavens kompleksitet var større end antaget. I stedet blev vi, sammen med product owner, enige om, at splitte den op i to user stories, så vi til dette sprint kun skulle færdiggøre ”Ændre kodeord”, mens den resterende del af den originale userstory blev fremskudt til et teoretisk 4. sprint. Dog kunne vi demo det meste af det vi havde planlagt på. Hvad angår story points, så var den originale story på 5. Baseret på de ting som er lavet i systemet, UI, databasefelter, controller-metoder. Så har gruppen vurderet at 3 story points er brugt, hvorfor den uløste opgave er delegeret videre med en værdi på 2 story points.</w:t>
+      </w:r>
+    </w:p>
+    <w:p>
+      <w:pPr>
+        <w:rPr>
+          <w:rFonts w:ascii="Calibri" w:eastAsia="Calibri" w:hAnsi="Calibri" w:cs="Calibri"/>
+        </w:rPr>
+      </w:pPr>
+      <w:r>
+        <w:rPr>
+          <w:rFonts w:ascii="Calibri" w:eastAsia="Calibri" w:hAnsi="Calibri" w:cs="Calibri"/>
+        </w:rPr>
+        <w:t xml:space="preserve">De resterende opgaver fremviste vi på prototype niveau, hvilket vil sige, at vi har implementeret en simpel hashing af brugerens password, hvilket er nok til at opfylde accepttesten på den user story. En mindre fejl i koden gjorde, at vi var nødt til at vise effekten af ”ændre kodeord” i databasen i stedet for klienten. </w:t>
+      </w:r>
+    </w:p>
+    <w:p>
+      <w:pPr>
+        <w:rPr>
+          <w:rFonts w:ascii="Calibri" w:eastAsia="Calibri" w:hAnsi="Calibri" w:cs="Calibri"/>
+        </w:rPr>
+      </w:pPr>
+      <w:r>
+        <w:rPr>
+          <w:rFonts w:ascii="Calibri" w:eastAsia="Calibri" w:hAnsi="Calibri" w:cs="Calibri"/>
+        </w:rPr>
+        <w:t>”Opret Achievements” volder nogle problemer i klienten med visningen. Men da disse problemer er direkte forbundet til den user story som vi splittede op, så er det product owners overbevisning, at acceptesten er bestået ved visning af oprettelse i databasen.</w:t>
+      </w:r>
+    </w:p>
+    <w:p>
+      <w:pPr>
+        <w:rPr>
+          <w:rFonts w:ascii="Calibri" w:eastAsia="Calibri" w:hAnsi="Calibri" w:cs="Calibri"/>
+        </w:rPr>
+      </w:pPr>
+      <w:r>
+        <w:rPr>
+          <w:rFonts w:ascii="Calibri" w:eastAsia="Calibri" w:hAnsi="Calibri" w:cs="Calibri"/>
+        </w:rPr>
+        <w:t>Alt i alt har vi brændt 8 ud af 10 point i dette sprint. De 2 resterende tilhører den opgave der blev fremskudt</w:t>
+      </w:r>
+    </w:p>
+    <w:p/>
+    <w:p>
+      <w:pPr>
+        <w:pStyle w:val="Heading2"/>
+      </w:pPr>
+      <w:bookmarkStart w:id="35" w:name="_Toc376502154"/>
+      <w:r>
+        <w:t>Retrospective</w:t>
+      </w:r>
       <w:bookmarkEnd w:id="35"/>
     </w:p>
     <w:p>
@@ -11150,84 +13959,14 @@
         <w:rPr>
           <w:rFonts w:ascii="Calibri" w:eastAsia="Calibri" w:hAnsi="Calibri" w:cs="Calibri"/>
         </w:rPr>
-        <w:t>Det stod klart på andendagen af sprintet, at vi ikke ville kunne nå at lave den samlede ”administrer brugerprofil”-story. Dette skyldes at opgavens kompleksitet var større end antaget. I stedet blev vi, sammen med product owner, enige om, at splitte den op i to user stories, så vi til dette sprint kun skulle færdiggøre ”Ændre kodeord”, mens den resterende del af den originale userstory blev fremskudt til et teoretisk 4. sprint. Dog kunne vi demo det meste af det vi havde planlagt på. Hvad angår story points, så var den originale story på 5. Baseret på de ting som er lavet i systemet, UI, databasefelter, controller-metoder. Så har gruppen vurderet at 3 story points er brugt, hvorfor den uløste opgave er delegeret videre med en værdi på 2 story points.</w:t>
-      </w:r>
-    </w:p>
-    <w:p>
-      <w:pPr>
+        <w:t>Selv om det i sig selv var et irritationsmoment , at vi var nødsaget til at splitte en story, så er vi dog ret godt tilfredse med, at have identificeret problemet hurtigt. Det gik både hurtigere og nemmere end i nogen af de tidligere tilfælde.</w:t>
+      </w:r>
+      <w:r>
         <w:rPr>
           <w:rFonts w:ascii="Calibri" w:eastAsia="Calibri" w:hAnsi="Calibri" w:cs="Calibri"/>
         </w:rPr>
-      </w:pPr>
-      <w:r>
-        <w:rPr>
-          <w:rFonts w:ascii="Calibri" w:eastAsia="Calibri" w:hAnsi="Calibri" w:cs="Calibri"/>
-        </w:rPr>
-        <w:t xml:space="preserve">De resterende opgaver fremviste vi på prototype niveau, hvilket vil sige, at vi har implementeret en simpel hashing af brugerens password, hvilket er nok til at opfylde accepttesten på den user story. En mindre fejl i koden gjorde, at vi var nødt til at vise effekten af ”ændre kodeord” i databasen i stedet for klienten. </w:t>
-      </w:r>
-    </w:p>
-    <w:p>
-      <w:pPr>
-        <w:rPr>
-          <w:rFonts w:ascii="Calibri" w:eastAsia="Calibri" w:hAnsi="Calibri" w:cs="Calibri"/>
-        </w:rPr>
-      </w:pPr>
-      <w:r>
-        <w:rPr>
-          <w:rFonts w:ascii="Calibri" w:eastAsia="Calibri" w:hAnsi="Calibri" w:cs="Calibri"/>
-        </w:rPr>
-        <w:t>”Opret Achievements” volder nogle problemer i klienten med visningen. Men da disse problemer er direkte forbundet til den user story som vi splittede op, så er det product owners overbevisning, at acceptesten er bestået ved visning af oprettelse i databasen.</w:t>
-      </w:r>
-    </w:p>
-    <w:p>
-      <w:pPr>
-        <w:rPr>
-          <w:rFonts w:ascii="Calibri" w:eastAsia="Calibri" w:hAnsi="Calibri" w:cs="Calibri"/>
-        </w:rPr>
-      </w:pPr>
-      <w:r>
-        <w:rPr>
-          <w:rFonts w:ascii="Calibri" w:eastAsia="Calibri" w:hAnsi="Calibri" w:cs="Calibri"/>
-        </w:rPr>
-        <w:t>Alt i alt har vi brændt 8 ud af 10 point i dette sprint. De 2 resterende tilhører den opgave der blev fremskudt</w:t>
-      </w:r>
-    </w:p>
-    <w:p/>
-    <w:p>
-      <w:pPr>
-        <w:pStyle w:val="Heading2"/>
-      </w:pPr>
-      <w:bookmarkStart w:id="36" w:name="_Toc376502154"/>
-      <w:r>
-        <w:t>Retrospective</w:t>
-      </w:r>
-      <w:bookmarkEnd w:id="36"/>
-    </w:p>
-    <w:p>
-      <w:pPr>
-        <w:rPr>
-          <w:rFonts w:ascii="Calibri" w:eastAsia="Calibri" w:hAnsi="Calibri" w:cs="Calibri"/>
-        </w:rPr>
-      </w:pPr>
-      <w:r>
-        <w:rPr>
-          <w:rFonts w:ascii="Calibri" w:eastAsia="Calibri" w:hAnsi="Calibri" w:cs="Calibri"/>
-        </w:rPr>
-        <w:t>Selv om det i sig selv var et irritationsmoment , at vi var nødsaget til at splitte en story, så er vi dog ret godt tilfredse med, at have identificeret problemet hurtigt. Det gik både hurtigere og nemmere end i nogen af de tidligere tilfælde.</w:t>
-      </w:r>
-      <w:r>
-        <w:rPr>
-          <w:rFonts w:ascii="Calibri" w:eastAsia="Calibri" w:hAnsi="Calibri" w:cs="Calibri"/>
-        </w:rPr>
         <w:br/>
-        <w:t xml:space="preserve">Vi synes også estimeringen af velocity var god denne gang, med kun en opdelt task og ingen uforudsete spikes. Grunden skal findes i, at vi var meget bedre til, at arbejde på flere parallelle tasks. </w:t>
-      </w:r>
-      <w:r>
-        <w:rPr>
-          <w:rFonts w:ascii="Calibri" w:eastAsia="Calibri" w:hAnsi="Calibri" w:cs="Calibri"/>
-        </w:rPr>
-        <w:lastRenderedPageBreak/>
-        <w:t>Vores fortsæt for sprintet angående en bedre kommunikation blev holdt, og derfor var vi istand til at nå opgaverne.</w:t>
+        <w:t>Vi synes også estimeringen af velocity var god denne gang, med kun en opdelt task og ingen uforudsete spikes. Grunden skal findes i, at vi var meget bedre til, at arbejde på flere parallelle tasks. Vores fortsæt for sprintet angående en bedre kommunikation blev holdt, og derfor var vi istand til at nå opgaverne.</w:t>
       </w:r>
       <w:r>
         <w:rPr>
@@ -11267,7 +14006,14 @@
         <w:rPr>
           <w:rFonts w:ascii="Calibri" w:eastAsia="Calibri" w:hAnsi="Calibri" w:cs="Calibri"/>
         </w:rPr>
-        <w:t>Der har også været en del ændringer på eksisterende metoder, når vi tilføjer ny funktionalitet, hvilket har forårsaget  en slem kattepine både i forbindelse med den opsplittede story, og i forhold til vores Achievement-story. Fordi vi religiøst følger Scrum-princippet om at alle user stories er uafhængige af hinanden, og derfor kan laves i præcist den rækkefølge product owner fastlægger,  så er vi ofte nødt til at hardcode værdier ind i metoder, da den story som skulle forsyne dataen ikke er lavet endnu. Samtidigt har vi ikke har lavet nogle af de klassiske UP designdokumenter, og derfor ændrer vi ret ofte i vores design. Det betyder nogen gange at ting bliver glemt, og det skaber problemer. Vores Unit Tests er ikke nok til at afdække alle de problemer som dette medfører, da mange af dem kun er synlige fra klienten.</w:t>
+        <w:t xml:space="preserve">Der har også været en del ændringer på eksisterende metoder, når vi tilføjer ny funktionalitet, hvilket har forårsaget  en slem kattepine både i forbindelse med den opsplittede story, og i forhold til vores Achievement-story. Fordi vi religiøst følger Scrum-princippet om at alle user stories er uafhængige af hinanden, og derfor kan laves i præcist den rækkefølge product owner fastlægger,  så er vi ofte nødt til at hardcode værdier ind i metoder, da den story som skulle forsyne dataen ikke er </w:t>
+      </w:r>
+      <w:r>
+        <w:rPr>
+          <w:rFonts w:ascii="Calibri" w:eastAsia="Calibri" w:hAnsi="Calibri" w:cs="Calibri"/>
+        </w:rPr>
+        <w:lastRenderedPageBreak/>
+        <w:t>lavet endnu. Samtidigt har vi ikke har lavet nogle af de klassiske UP designdokumenter, og derfor ændrer vi ret ofte i vores design. Det betyder nogen gange at ting bliver glemt, og det skaber problemer. Vores Unit Tests er ikke nok til at afdække alle de problemer som dette medfører, da mange af dem kun er synlige fra klienten.</w:t>
       </w:r>
     </w:p>
     <w:p>
@@ -11283,28 +14029,28 @@
         <w:pStyle w:val="NormalWeb"/>
         <w:spacing w:before="0" w:beforeAutospacing="0" w:after="0" w:afterAutospacing="0"/>
       </w:pPr>
-      <w:bookmarkStart w:id="37" w:name="_Toc376502155"/>
+      <w:bookmarkStart w:id="36" w:name="_Toc376502155"/>
       <w:r>
         <w:rPr>
           <w:rStyle w:val="Heading1Char"/>
         </w:rPr>
         <w:t>Perspektivering</w:t>
       </w:r>
-      <w:bookmarkEnd w:id="37"/>
+      <w:bookmarkEnd w:id="36"/>
     </w:p>
     <w:p>
       <w:pPr>
         <w:pStyle w:val="NormalWeb"/>
         <w:spacing w:before="0" w:beforeAutospacing="0" w:after="0" w:afterAutospacing="0"/>
       </w:pPr>
-      <w:bookmarkStart w:id="38" w:name="_Toc376502156"/>
+      <w:bookmarkStart w:id="37" w:name="_Toc376502156"/>
       <w:r>
         <w:rPr>
           <w:rStyle w:val="Heading1Char"/>
         </w:rPr>
         <w:t>Konklusion</w:t>
       </w:r>
-      <w:bookmarkEnd w:id="38"/>
+      <w:bookmarkEnd w:id="37"/>
     </w:p>
     <w:p>
       <w:pPr>
@@ -15534,7 +18280,6 @@
     <w:name w:val="Normal (Web)"/>
     <w:basedOn w:val="Normal"/>
     <w:uiPriority w:val="99"/>
-    <w:semiHidden/>
     <w:unhideWhenUsed/>
     <w:rsid w:val="007A4F93"/>
     <w:pPr>
@@ -15879,6 +18624,109 @@
       <w:color w:val="00000A"/>
     </w:rPr>
   </w:style>
+  <w:style w:type="table" w:styleId="LightShading-Accent3">
+    <w:name w:val="Light Shading Accent 3"/>
+    <w:basedOn w:val="TableNormal"/>
+    <w:uiPriority w:val="60"/>
+    <w:rsid w:val="006E73CC"/>
+    <w:pPr>
+      <w:spacing w:after="0" w:line="240" w:lineRule="auto"/>
+    </w:pPr>
+    <w:rPr>
+      <w:color w:val="76923C" w:themeColor="accent3" w:themeShade="BF"/>
+    </w:rPr>
+    <w:tblPr>
+      <w:tblStyleRowBandSize w:val="1"/>
+      <w:tblStyleColBandSize w:val="1"/>
+      <w:tblInd w:w="0" w:type="dxa"/>
+      <w:tblBorders>
+        <w:top w:val="single" w:sz="8" w:space="0" w:color="9BBB59" w:themeColor="accent3"/>
+        <w:bottom w:val="single" w:sz="8" w:space="0" w:color="9BBB59" w:themeColor="accent3"/>
+      </w:tblBorders>
+      <w:tblCellMar>
+        <w:top w:w="0" w:type="dxa"/>
+        <w:left w:w="108" w:type="dxa"/>
+        <w:bottom w:w="0" w:type="dxa"/>
+        <w:right w:w="108" w:type="dxa"/>
+      </w:tblCellMar>
+    </w:tblPr>
+    <w:tblStylePr w:type="firstRow">
+      <w:pPr>
+        <w:spacing w:before="0" w:after="0" w:line="240" w:lineRule="auto"/>
+      </w:pPr>
+      <w:rPr>
+        <w:b/>
+        <w:bCs/>
+      </w:rPr>
+      <w:tblPr/>
+      <w:tcPr>
+        <w:tcBorders>
+          <w:top w:val="single" w:sz="8" w:space="0" w:color="9BBB59" w:themeColor="accent3"/>
+          <w:left w:val="nil"/>
+          <w:bottom w:val="single" w:sz="8" w:space="0" w:color="9BBB59" w:themeColor="accent3"/>
+          <w:right w:val="nil"/>
+          <w:insideH w:val="nil"/>
+          <w:insideV w:val="nil"/>
+        </w:tcBorders>
+      </w:tcPr>
+    </w:tblStylePr>
+    <w:tblStylePr w:type="lastRow">
+      <w:pPr>
+        <w:spacing w:before="0" w:after="0" w:line="240" w:lineRule="auto"/>
+      </w:pPr>
+      <w:rPr>
+        <w:b/>
+        <w:bCs/>
+      </w:rPr>
+      <w:tblPr/>
+      <w:tcPr>
+        <w:tcBorders>
+          <w:top w:val="single" w:sz="8" w:space="0" w:color="9BBB59" w:themeColor="accent3"/>
+          <w:left w:val="nil"/>
+          <w:bottom w:val="single" w:sz="8" w:space="0" w:color="9BBB59" w:themeColor="accent3"/>
+          <w:right w:val="nil"/>
+          <w:insideH w:val="nil"/>
+          <w:insideV w:val="nil"/>
+        </w:tcBorders>
+      </w:tcPr>
+    </w:tblStylePr>
+    <w:tblStylePr w:type="firstCol">
+      <w:rPr>
+        <w:b/>
+        <w:bCs/>
+      </w:rPr>
+    </w:tblStylePr>
+    <w:tblStylePr w:type="lastCol">
+      <w:rPr>
+        <w:b/>
+        <w:bCs/>
+      </w:rPr>
+    </w:tblStylePr>
+    <w:tblStylePr w:type="band1Vert">
+      <w:tblPr/>
+      <w:tcPr>
+        <w:tcBorders>
+          <w:left w:val="nil"/>
+          <w:right w:val="nil"/>
+          <w:insideH w:val="nil"/>
+          <w:insideV w:val="nil"/>
+        </w:tcBorders>
+        <w:shd w:val="clear" w:color="auto" w:fill="E6EED5" w:themeFill="accent3" w:themeFillTint="3F"/>
+      </w:tcPr>
+    </w:tblStylePr>
+    <w:tblStylePr w:type="band1Horz">
+      <w:tblPr/>
+      <w:tcPr>
+        <w:tcBorders>
+          <w:left w:val="nil"/>
+          <w:right w:val="nil"/>
+          <w:insideH w:val="nil"/>
+          <w:insideV w:val="nil"/>
+        </w:tcBorders>
+        <w:shd w:val="clear" w:color="auto" w:fill="E6EED5" w:themeFill="accent3" w:themeFillTint="3F"/>
+      </w:tcPr>
+    </w:tblStylePr>
+  </w:style>
 </w:styles>
 </file>
 
@@ -16182,7 +19030,6 @@
     <w:name w:val="Normal (Web)"/>
     <w:basedOn w:val="Normal"/>
     <w:uiPriority w:val="99"/>
-    <w:semiHidden/>
     <w:unhideWhenUsed/>
     <w:rsid w:val="007A4F93"/>
     <w:pPr>
@@ -16527,6 +19374,109 @@
       <w:color w:val="00000A"/>
     </w:rPr>
   </w:style>
+  <w:style w:type="table" w:styleId="LightShading-Accent3">
+    <w:name w:val="Light Shading Accent 3"/>
+    <w:basedOn w:val="TableNormal"/>
+    <w:uiPriority w:val="60"/>
+    <w:rsid w:val="006E73CC"/>
+    <w:pPr>
+      <w:spacing w:after="0" w:line="240" w:lineRule="auto"/>
+    </w:pPr>
+    <w:rPr>
+      <w:color w:val="76923C" w:themeColor="accent3" w:themeShade="BF"/>
+    </w:rPr>
+    <w:tblPr>
+      <w:tblStyleRowBandSize w:val="1"/>
+      <w:tblStyleColBandSize w:val="1"/>
+      <w:tblInd w:w="0" w:type="dxa"/>
+      <w:tblBorders>
+        <w:top w:val="single" w:sz="8" w:space="0" w:color="9BBB59" w:themeColor="accent3"/>
+        <w:bottom w:val="single" w:sz="8" w:space="0" w:color="9BBB59" w:themeColor="accent3"/>
+      </w:tblBorders>
+      <w:tblCellMar>
+        <w:top w:w="0" w:type="dxa"/>
+        <w:left w:w="108" w:type="dxa"/>
+        <w:bottom w:w="0" w:type="dxa"/>
+        <w:right w:w="108" w:type="dxa"/>
+      </w:tblCellMar>
+    </w:tblPr>
+    <w:tblStylePr w:type="firstRow">
+      <w:pPr>
+        <w:spacing w:before="0" w:after="0" w:line="240" w:lineRule="auto"/>
+      </w:pPr>
+      <w:rPr>
+        <w:b/>
+        <w:bCs/>
+      </w:rPr>
+      <w:tblPr/>
+      <w:tcPr>
+        <w:tcBorders>
+          <w:top w:val="single" w:sz="8" w:space="0" w:color="9BBB59" w:themeColor="accent3"/>
+          <w:left w:val="nil"/>
+          <w:bottom w:val="single" w:sz="8" w:space="0" w:color="9BBB59" w:themeColor="accent3"/>
+          <w:right w:val="nil"/>
+          <w:insideH w:val="nil"/>
+          <w:insideV w:val="nil"/>
+        </w:tcBorders>
+      </w:tcPr>
+    </w:tblStylePr>
+    <w:tblStylePr w:type="lastRow">
+      <w:pPr>
+        <w:spacing w:before="0" w:after="0" w:line="240" w:lineRule="auto"/>
+      </w:pPr>
+      <w:rPr>
+        <w:b/>
+        <w:bCs/>
+      </w:rPr>
+      <w:tblPr/>
+      <w:tcPr>
+        <w:tcBorders>
+          <w:top w:val="single" w:sz="8" w:space="0" w:color="9BBB59" w:themeColor="accent3"/>
+          <w:left w:val="nil"/>
+          <w:bottom w:val="single" w:sz="8" w:space="0" w:color="9BBB59" w:themeColor="accent3"/>
+          <w:right w:val="nil"/>
+          <w:insideH w:val="nil"/>
+          <w:insideV w:val="nil"/>
+        </w:tcBorders>
+      </w:tcPr>
+    </w:tblStylePr>
+    <w:tblStylePr w:type="firstCol">
+      <w:rPr>
+        <w:b/>
+        <w:bCs/>
+      </w:rPr>
+    </w:tblStylePr>
+    <w:tblStylePr w:type="lastCol">
+      <w:rPr>
+        <w:b/>
+        <w:bCs/>
+      </w:rPr>
+    </w:tblStylePr>
+    <w:tblStylePr w:type="band1Vert">
+      <w:tblPr/>
+      <w:tcPr>
+        <w:tcBorders>
+          <w:left w:val="nil"/>
+          <w:right w:val="nil"/>
+          <w:insideH w:val="nil"/>
+          <w:insideV w:val="nil"/>
+        </w:tcBorders>
+        <w:shd w:val="clear" w:color="auto" w:fill="E6EED5" w:themeFill="accent3" w:themeFillTint="3F"/>
+      </w:tcPr>
+    </w:tblStylePr>
+    <w:tblStylePr w:type="band1Horz">
+      <w:tblPr/>
+      <w:tcPr>
+        <w:tcBorders>
+          <w:left w:val="nil"/>
+          <w:right w:val="nil"/>
+          <w:insideH w:val="nil"/>
+          <w:insideV w:val="nil"/>
+        </w:tcBorders>
+        <w:shd w:val="clear" w:color="auto" w:fill="E6EED5" w:themeFill="accent3" w:themeFillTint="3F"/>
+      </w:tcPr>
+    </w:tblStylePr>
+  </w:style>
 </w:styles>
 </file>
 
@@ -16839,7 +19789,7 @@
 </file>
 
 <file path=customXml/itemProps2.xml><?xml version="1.0" encoding="utf-8"?>
-<ds:datastoreItem xmlns:ds="http://schemas.openxmlformats.org/officeDocument/2006/customXml" ds:itemID="{F154F599-A6C9-4EFC-84C6-AE75B90189D2}">
+<ds:datastoreItem xmlns:ds="http://schemas.openxmlformats.org/officeDocument/2006/customXml" ds:itemID="{224D7FC1-D894-47D5-ADF9-7C96120BD0CB}">
   <ds:schemaRefs>
     <ds:schemaRef ds:uri="http://schemas.openxmlformats.org/officeDocument/2006/bibliography"/>
   </ds:schemaRefs>

</xml_diff>

<commit_message>
indsat perspektivering og deploymentConfig management i rapport complete
</commit_message>
<xml_diff>
--- a/Rapport/RapportDone/RapportComplete.docx
+++ b/Rapport/RapportDone/RapportComplete.docx
@@ -4036,13 +4036,15 @@
     </w:p>
     <w:p>
       <w:pPr>
-        <w:pStyle w:val="Heading2"/>
+        <w:pStyle w:val="Heading1"/>
       </w:pPr>
       <w:bookmarkStart w:id="1" w:name="_Toc376514119"/>
       <w:r>
         <w:t>Unified Process</w:t>
       </w:r>
+      <w:bookmarkStart w:id="2" w:name="_GoBack"/>
       <w:bookmarkEnd w:id="1"/>
+      <w:bookmarkEnd w:id="2"/>
     </w:p>
     <w:p>
       <w:r>
@@ -4063,11 +4065,11 @@
       <w:pPr>
         <w:pStyle w:val="Heading3"/>
       </w:pPr>
-      <w:bookmarkStart w:id="2" w:name="_Toc376514120"/>
+      <w:bookmarkStart w:id="3" w:name="_Toc376514120"/>
       <w:r>
         <w:t>Hvordan er UP anderledes fra den Agile Systemudviklingsmetode ?</w:t>
       </w:r>
-      <w:bookmarkEnd w:id="2"/>
+      <w:bookmarkEnd w:id="3"/>
     </w:p>
     <w:p>
       <w:r>
@@ -4076,26 +4078,21 @@
     </w:p>
     <w:p>
       <w:pPr>
-        <w:pStyle w:val="Heading2"/>
-      </w:pPr>
-      <w:bookmarkStart w:id="3" w:name="_Toc376514121"/>
+        <w:pStyle w:val="Heading1"/>
+      </w:pPr>
+      <w:bookmarkStart w:id="4" w:name="_Toc376514121"/>
       <w:r>
         <w:t>Scrum</w:t>
       </w:r>
-      <w:bookmarkEnd w:id="3"/>
+      <w:bookmarkEnd w:id="4"/>
     </w:p>
     <w:p>
       <w:pPr>
         <w:pStyle w:val="Standard"/>
         <w:spacing w:line="360" w:lineRule="auto"/>
       </w:pPr>
-      <w:proofErr w:type="spellStart"/>
-      <w:r>
-        <w:t>Scrum</w:t>
-      </w:r>
-      <w:proofErr w:type="spellEnd"/>
-      <w:r>
-        <w:t xml:space="preserve"> er en agil udviklingsmetode, der dog alt afhængig af hvilken kontekst den nævnes i, betegnes som enten et </w:t>
+      <w:r>
+        <w:t xml:space="preserve">Scrum er en agil udviklingsmetode, der dog alt afhængig af hvilken kontekst den nævnes i, betegnes som enten et </w:t>
       </w:r>
       <w:proofErr w:type="spellStart"/>
       <w:r>
@@ -4103,47 +4100,7 @@
       </w:r>
       <w:proofErr w:type="spellEnd"/>
       <w:r>
-        <w:t xml:space="preserve"> til agil udvikling, eller en agil udviklingsmetode. Det der kendetegner </w:t>
-      </w:r>
-      <w:proofErr w:type="spellStart"/>
-      <w:r>
-        <w:t>Scrum</w:t>
-      </w:r>
-      <w:proofErr w:type="spellEnd"/>
-      <w:r>
-        <w:t xml:space="preserve"> er, at den som metode ikke beskæftiger sig de praktiske aspekter af softwareudvikling. </w:t>
-      </w:r>
-      <w:proofErr w:type="spellStart"/>
-      <w:r>
-        <w:t>Scrum</w:t>
-      </w:r>
-      <w:proofErr w:type="spellEnd"/>
-      <w:r>
-        <w:t xml:space="preserve"> fokuserer derimod mere på managementmæssige og projektledelsesmæssige aspekter af softwareudvikling. Dette gør, at </w:t>
-      </w:r>
-      <w:proofErr w:type="spellStart"/>
-      <w:r>
-        <w:t>Scrum</w:t>
-      </w:r>
-      <w:proofErr w:type="spellEnd"/>
-      <w:r>
-        <w:t xml:space="preserve"> i praksis kommer til, at fungere som et projektstyringsredskab som selve softwareudviklingsprocessen styres med. Da </w:t>
-      </w:r>
-      <w:proofErr w:type="spellStart"/>
-      <w:r>
-        <w:t>Scrum</w:t>
-      </w:r>
-      <w:proofErr w:type="spellEnd"/>
-      <w:r>
-        <w:t xml:space="preserve"> ikke foreskriver noget omkring den praktiske side af softwareudvikling, ser man ofte i praksis, at </w:t>
-      </w:r>
-      <w:proofErr w:type="spellStart"/>
-      <w:r>
-        <w:t>Scrum</w:t>
-      </w:r>
-      <w:proofErr w:type="spellEnd"/>
-      <w:r>
-        <w:t xml:space="preserve"> anvendes i kombination med elementer fra en eller flere mere praksisorienterede udviklingsmetoder. Eksempelvis kan nævnes </w:t>
+        <w:t xml:space="preserve"> til agil udvikling, eller en agil udviklingsmetode. Det der kendetegner Scrum er, at den som metode ikke beskæftiger sig de praktiske aspekter af softwareudvikling. Scrum fokuserer derimod mere på managementmæssige og projektledelsesmæssige aspekter af softwareudvikling. Dette gør, at Scrum i praksis kommer til, at fungere som et projektstyringsredskab som selve softwareudviklingsprocessen styres med. Da Scrum ikke foreskriver noget omkring den praktiske side af softwareudvikling, ser man ofte i praksis, at Scrum anvendes i kombination med elementer fra en eller flere mere praksisorienterede udviklingsmetoder. Eksempelvis kan nævnes </w:t>
       </w:r>
       <w:proofErr w:type="spellStart"/>
       <w:r>
@@ -4167,15 +4124,7 @@
       </w:r>
       <w:proofErr w:type="spellEnd"/>
       <w:r>
-        <w:t xml:space="preserve">, der begge trods deres forskelle, begge beskæftiger sig med den praktiske side af softwareudvikling. På denne måde kan </w:t>
-      </w:r>
-      <w:proofErr w:type="spellStart"/>
-      <w:r>
-        <w:t>Scrum</w:t>
-      </w:r>
-      <w:proofErr w:type="spellEnd"/>
-      <w:r>
-        <w:t xml:space="preserve"> i kombination med andre metoder danne en optimal praksis for udvikling, hvor der er fokus på både styring af projektet, samt taget højde for hvordan man vil håndtere de mere praksisnære dele af udviklingen.</w:t>
+        <w:t>, der begge trods deres forskelle, begge beskæftiger sig med den praktiske side af softwareudvikling. På denne måde kan Scrum i kombination med andre metoder danne en optimal praksis for udvikling, hvor der er fokus på både styring af projektet, samt taget højde for hvordan man vil håndtere de mere praksisnære dele af udviklingen.</w:t>
       </w:r>
     </w:p>
     <w:p>
@@ -4189,13 +4138,9 @@
         <w:pStyle w:val="Standard"/>
         <w:spacing w:line="360" w:lineRule="auto"/>
       </w:pPr>
-      <w:proofErr w:type="spellStart"/>
-      <w:r>
-        <w:t>Scrum</w:t>
-      </w:r>
-      <w:proofErr w:type="spellEnd"/>
-      <w:r>
-        <w:t xml:space="preserve"> rummer tre artefakter som er kerneelementer i metoden. Der opereres med en </w:t>
+      <w:r>
+        <w:lastRenderedPageBreak/>
+        <w:t xml:space="preserve">Scrum rummer tre artefakter som er kerneelementer i metoden. Der opereres med en </w:t>
       </w:r>
       <w:proofErr w:type="spellStart"/>
       <w:r>
@@ -4219,11 +4164,7 @@
       </w:r>
       <w:proofErr w:type="spellEnd"/>
       <w:r>
-        <w:t xml:space="preserve"> er en prioriteret liste af krav til det </w:t>
-      </w:r>
-      <w:r>
-        <w:lastRenderedPageBreak/>
-        <w:t xml:space="preserve">system der skal udvikles. Elementerne i </w:t>
+        <w:t xml:space="preserve"> er en prioriteret liste af krav til det system der skal udvikles. Elementerne i </w:t>
       </w:r>
       <w:proofErr w:type="spellStart"/>
       <w:r>
@@ -4335,15 +4276,7 @@
       </w:r>
       <w:proofErr w:type="spellEnd"/>
       <w:r>
-        <w:t xml:space="preserve">. Der kan være flere årsager til dette. Det kan være at kunden får nye forretningsbehov, der kan ske lovændringer der gør, at der skal implementeres yderligere funktionalitet på et område eller der kan for eksempelvis opstå nye konkurrencemarkeder som kunden vil satse på. Ofte er det i praksis sådan, at behovet for et stykke softwares kunnen, ændrer sig i løbet af, at det er i gang med at blive udviklet. Dette sker på baggrund af, at det scenarie som softwaren skal fungere i, ændrer sig med korte mellemrum. Netop derfor er en af hovedtankerne bag </w:t>
-      </w:r>
-      <w:proofErr w:type="spellStart"/>
-      <w:r>
-        <w:t>Scrum</w:t>
-      </w:r>
-      <w:proofErr w:type="spellEnd"/>
-      <w:r>
-        <w:t xml:space="preserve">, at man havde behov for en udviklingsmetode, der kunne håndtere ændringer i krav til produktet undervejs i udviklingsprocessen. </w:t>
+        <w:t xml:space="preserve">. Der kan være flere årsager til dette. Det kan være at kunden får nye forretningsbehov, der kan ske lovændringer der gør, at der skal implementeres yderligere funktionalitet på et område eller der kan for eksempelvis opstå nye konkurrencemarkeder som kunden vil satse på. Ofte er det i praksis sådan, at behovet for et stykke softwares kunnen, ændrer sig i løbet af, at det er i gang med at blive udviklet. Dette sker på baggrund af, at det scenarie som softwaren skal fungere i, ændrer sig med korte mellemrum. Netop derfor er en af hovedtankerne bag Scrum, at man havde behov for en udviklingsmetode, der kunne håndtere ændringer i krav til produktet undervejs i udviklingsprocessen. </w:t>
       </w:r>
     </w:p>
     <w:p>
@@ -4360,15 +4293,7 @@
       </w:r>
       <w:proofErr w:type="spellEnd"/>
       <w:r>
-        <w:t xml:space="preserve"> i </w:t>
-      </w:r>
-      <w:proofErr w:type="spellStart"/>
-      <w:r>
-        <w:t>Scrum</w:t>
-      </w:r>
-      <w:proofErr w:type="spellEnd"/>
-      <w:r>
-        <w:t xml:space="preserve"> er sprint </w:t>
+        <w:t xml:space="preserve"> i Scrum er sprint </w:t>
       </w:r>
       <w:proofErr w:type="spellStart"/>
       <w:r>
@@ -4488,15 +4413,7 @@
       </w:r>
       <w:proofErr w:type="spellEnd"/>
       <w:r>
-        <w:t xml:space="preserve"> hvor hver story er nedbrudt i en række konkrete udviklingsopgaver kaldes </w:t>
-      </w:r>
-      <w:proofErr w:type="spellStart"/>
-      <w:r>
-        <w:t>tasks</w:t>
-      </w:r>
-      <w:proofErr w:type="spellEnd"/>
-      <w:r>
-        <w:t>.</w:t>
+        <w:t xml:space="preserve"> hvor hver story er nedbrudt i en række konkrete udviklingsopgaver kaldes tasks.</w:t>
       </w:r>
     </w:p>
     <w:p>
@@ -4631,17 +4548,8 @@
         <w:pStyle w:val="Standard"/>
         <w:spacing w:line="360" w:lineRule="auto"/>
       </w:pPr>
-      <w:proofErr w:type="spellStart"/>
-      <w:r>
-        <w:t>Scrum</w:t>
-      </w:r>
-      <w:proofErr w:type="spellEnd"/>
-      <w:r>
-        <w:t xml:space="preserve"> rummer også tre roller der er centrale i metoden. Som repræsentant for kundens behov </w:t>
-      </w:r>
-      <w:r>
-        <w:lastRenderedPageBreak/>
-        <w:t xml:space="preserve">har man en </w:t>
+      <w:r>
+        <w:t xml:space="preserve">Scrum rummer også tre roller der er centrale i metoden. Som repræsentant for kundens behov har man en </w:t>
       </w:r>
       <w:proofErr w:type="spellStart"/>
       <w:r>
@@ -4665,15 +4573,7 @@
       </w:r>
       <w:proofErr w:type="spellEnd"/>
       <w:r>
-        <w:t xml:space="preserve"> er den vigtigste af de roller der er i </w:t>
-      </w:r>
-      <w:proofErr w:type="spellStart"/>
-      <w:r>
-        <w:t>Scrum</w:t>
-      </w:r>
-      <w:proofErr w:type="spellEnd"/>
-      <w:r>
-        <w:t xml:space="preserve">, da det er dennes opgave, at sørge for, at det der bliver udviklet faktisk er det kunden har behov for, også hvis der skulle opstå ændringer i kundens behov. Product </w:t>
+        <w:t xml:space="preserve"> er den vigtigste af de roller der er i Scrum, da det er dennes opgave, at sørge for, at det der bliver udviklet faktisk er det kunden har behov for, også hvis der skulle opstå ændringer i kundens behov. Product </w:t>
       </w:r>
       <w:proofErr w:type="spellStart"/>
       <w:r>
@@ -4681,15 +4581,7 @@
       </w:r>
       <w:proofErr w:type="spellEnd"/>
       <w:r>
-        <w:t xml:space="preserve"> er den person der kender produktet der skal udvikles og, de behov kunden har, og gerne forretningen som produktet skal varetage. Ifølge Jeff Sutherland, grundlæggeren af </w:t>
-      </w:r>
-      <w:proofErr w:type="spellStart"/>
-      <w:r>
-        <w:t>Scrum</w:t>
-      </w:r>
-      <w:proofErr w:type="spellEnd"/>
-      <w:r>
-        <w:t xml:space="preserve">, har </w:t>
+        <w:t xml:space="preserve"> er den person der kender produktet der skal udvikles og, de behov kunden har, og gerne forretningen som produktet skal varetage. Ifølge Jeff Sutherland, grundlæggeren af Scrum, har </w:t>
       </w:r>
       <w:proofErr w:type="spellStart"/>
       <w:r>
@@ -4936,15 +4828,7 @@
         <w:spacing w:line="360" w:lineRule="auto"/>
       </w:pPr>
       <w:r>
-        <w:t xml:space="preserve">Når nogle features er udviklet, er det hans opgave, at acceptere eller afvise de features der er blevet udviklet af udviklingsteamet. Dette sker i forbindelse med en særlig </w:t>
-      </w:r>
-      <w:proofErr w:type="spellStart"/>
-      <w:r>
-        <w:t>Scrum</w:t>
-      </w:r>
-      <w:proofErr w:type="spellEnd"/>
-      <w:r>
-        <w:t xml:space="preserve"> aktivitet der betegnes sprint </w:t>
+        <w:t xml:space="preserve">Når nogle features er udviklet, er det hans opgave, at acceptere eller afvise de features der er blevet udviklet af udviklingsteamet. Dette sker i forbindelse med en særlig Scrum aktivitet der betegnes sprint </w:t>
       </w:r>
       <w:proofErr w:type="spellStart"/>
       <w:r>
@@ -5011,7 +4895,11 @@
       </w:r>
       <w:proofErr w:type="gramStart"/>
       <w:r>
-        <w:t>at opgaver udføres tilfredsstillende.</w:t>
+        <w:t xml:space="preserve">at opgaver </w:t>
+      </w:r>
+      <w:r>
+        <w:lastRenderedPageBreak/>
+        <w:t>udføres tilfredsstillende.</w:t>
       </w:r>
       <w:proofErr w:type="gramEnd"/>
     </w:p>
@@ -5027,32 +4915,7 @@
         <w:spacing w:line="360" w:lineRule="auto"/>
       </w:pPr>
       <w:r>
-        <w:lastRenderedPageBreak/>
-        <w:t xml:space="preserve">Den anden centrale rolle i </w:t>
-      </w:r>
-      <w:proofErr w:type="spellStart"/>
-      <w:r>
-        <w:t>Scrum</w:t>
-      </w:r>
-      <w:proofErr w:type="spellEnd"/>
-      <w:r>
-        <w:t xml:space="preserve"> er </w:t>
-      </w:r>
-      <w:proofErr w:type="spellStart"/>
-      <w:r>
-        <w:t>scrum</w:t>
-      </w:r>
-      <w:proofErr w:type="spellEnd"/>
-      <w:r>
-        <w:t xml:space="preserve"> master. </w:t>
-      </w:r>
-      <w:proofErr w:type="spellStart"/>
-      <w:r>
-        <w:t>Scrum</w:t>
-      </w:r>
-      <w:proofErr w:type="spellEnd"/>
-      <w:r>
-        <w:t xml:space="preserve"> master har overordnet set en servicerende rolle overfor selve udviklingsteamet, mere end der er tale om en dikterende rolle. </w:t>
+        <w:t xml:space="preserve">Den anden centrale rolle i Scrum er scrum master. Scrum master har overordnet set en servicerende rolle overfor selve udviklingsteamet, mere end der er tale om en dikterende rolle. </w:t>
       </w:r>
       <w:proofErr w:type="gramStart"/>
       <w:r>
@@ -5060,15 +4923,7 @@
       </w:r>
       <w:proofErr w:type="gramEnd"/>
       <w:r>
-        <w:t xml:space="preserve"> primære ansvar i rollen består i, at hjælpe teamet fri af blokeringer, der hindrer dem i at arbejde effektivt, og levere de estimerede features indenfor den afsatte tidsramme. I </w:t>
-      </w:r>
-      <w:proofErr w:type="spellStart"/>
-      <w:r>
-        <w:t>Scrum</w:t>
-      </w:r>
-      <w:proofErr w:type="spellEnd"/>
-      <w:r>
-        <w:t xml:space="preserve"> opererer man med begrebet '</w:t>
+        <w:t xml:space="preserve"> primære ansvar i rollen består i, at hjælpe teamet fri af blokeringer, der hindrer dem i at arbejde effektivt, og levere de estimerede features indenfor den afsatte tidsramme. I Scrum opererer man med begrebet '</w:t>
       </w:r>
       <w:proofErr w:type="spellStart"/>
       <w:r>
@@ -5076,15 +4931,7 @@
       </w:r>
       <w:proofErr w:type="spellEnd"/>
       <w:r>
-        <w:t xml:space="preserve">', som er et udtryk der dækker over alt tænkeligt, der hindrer en udvikler i, at få leveret et stykke arbejde indenfor estimeret tidsramme. Det er ligger </w:t>
-      </w:r>
-      <w:proofErr w:type="spellStart"/>
-      <w:r>
-        <w:t>scrum</w:t>
-      </w:r>
-      <w:proofErr w:type="spellEnd"/>
-      <w:r>
-        <w:t xml:space="preserve"> masters rolle, at tage sig af </w:t>
+        <w:t xml:space="preserve">', som er et udtryk der dækker over alt tænkeligt, der hindrer en udvikler i, at få leveret et stykke arbejde indenfor estimeret tidsramme. Det er ligger scrum masters rolle, at tage sig af </w:t>
       </w:r>
       <w:proofErr w:type="spellStart"/>
       <w:r>
@@ -5101,15 +4948,7 @@
         <w:spacing w:line="360" w:lineRule="auto"/>
       </w:pPr>
       <w:r>
-        <w:t xml:space="preserve">Det er </w:t>
-      </w:r>
-      <w:proofErr w:type="spellStart"/>
-      <w:r>
-        <w:t>scrum</w:t>
-      </w:r>
-      <w:proofErr w:type="spellEnd"/>
-      <w:r>
-        <w:t xml:space="preserve"> masters ansvar, at </w:t>
+        <w:t xml:space="preserve">Det er scrum masters ansvar, at </w:t>
       </w:r>
       <w:proofErr w:type="spellStart"/>
       <w:r>
@@ -5117,31 +4956,7 @@
       </w:r>
       <w:proofErr w:type="spellEnd"/>
       <w:r>
-        <w:t xml:space="preserve"> </w:t>
-      </w:r>
-      <w:proofErr w:type="spellStart"/>
-      <w:r>
-        <w:t>scrum</w:t>
-      </w:r>
-      <w:proofErr w:type="spellEnd"/>
-      <w:r>
-        <w:t xml:space="preserve"> processen, via en slags projektlederrolle. Dette betyder, at han skal sørge for at </w:t>
-      </w:r>
-      <w:proofErr w:type="spellStart"/>
-      <w:r>
-        <w:t>scrum</w:t>
-      </w:r>
-      <w:proofErr w:type="spellEnd"/>
-      <w:r>
-        <w:t xml:space="preserve"> processen bliver overholdt. Dette indebærer, at de forskellige </w:t>
-      </w:r>
-      <w:proofErr w:type="spellStart"/>
-      <w:r>
-        <w:t>scrum</w:t>
-      </w:r>
-      <w:proofErr w:type="spellEnd"/>
-      <w:r>
-        <w:t xml:space="preserve"> events bliver afholdt på korrekt vis, at </w:t>
+        <w:t xml:space="preserve"> scrum processen, via en slags projektlederrolle. Dette betyder, at han skal sørge for at scrum processen bliver overholdt. Dette indebærer, at de forskellige scrum events bliver afholdt på korrekt vis, at </w:t>
       </w:r>
       <w:proofErr w:type="spellStart"/>
       <w:r>
@@ -5149,47 +4964,7 @@
       </w:r>
       <w:proofErr w:type="spellEnd"/>
       <w:r>
-        <w:t xml:space="preserve"> indbyggede regler, værdier og praktikker overholdes. </w:t>
-      </w:r>
-      <w:proofErr w:type="spellStart"/>
-      <w:r>
-        <w:t>Scrum</w:t>
-      </w:r>
-      <w:proofErr w:type="spellEnd"/>
-      <w:r>
-        <w:t xml:space="preserve"> master kan både være en del af udviklingsteamet, men han kan i praksis også være en dedikeret person, der som </w:t>
-      </w:r>
-      <w:proofErr w:type="spellStart"/>
-      <w:r>
-        <w:t>scrum</w:t>
-      </w:r>
-      <w:proofErr w:type="spellEnd"/>
-      <w:r>
-        <w:t xml:space="preserve"> master kun beskæftiger sig med sikring af </w:t>
-      </w:r>
-      <w:proofErr w:type="spellStart"/>
-      <w:r>
-        <w:t>scrum</w:t>
-      </w:r>
-      <w:proofErr w:type="spellEnd"/>
-      <w:r>
-        <w:t xml:space="preserve"> processen. </w:t>
-      </w:r>
-      <w:proofErr w:type="spellStart"/>
-      <w:r>
-        <w:t>Scrum</w:t>
-      </w:r>
-      <w:proofErr w:type="spellEnd"/>
-      <w:r>
-        <w:t xml:space="preserve"> master leder det daglige </w:t>
-      </w:r>
-      <w:proofErr w:type="spellStart"/>
-      <w:r>
-        <w:t>Scrum</w:t>
-      </w:r>
-      <w:proofErr w:type="spellEnd"/>
-      <w:r>
-        <w:t xml:space="preserve"> møde der kaldes </w:t>
+        <w:t xml:space="preserve"> indbyggede regler, værdier og praktikker overholdes. Scrum master kan både være en del af udviklingsteamet, men han kan i praksis også være en dedikeret person, der som scrum master kun beskæftiger sig med sikring af scrum processen. Scrum master leder det daglige Scrum møde der kaldes </w:t>
       </w:r>
       <w:proofErr w:type="spellStart"/>
       <w:r>
@@ -5197,23 +4972,7 @@
       </w:r>
       <w:proofErr w:type="spellEnd"/>
       <w:r>
-        <w:t xml:space="preserve"> </w:t>
-      </w:r>
-      <w:proofErr w:type="spellStart"/>
-      <w:r>
-        <w:t>scrum</w:t>
-      </w:r>
-      <w:proofErr w:type="spellEnd"/>
-      <w:r>
-        <w:t xml:space="preserve">, hvor alle i teamet bliver opdateret på hvordan det går andre i teamet. Generelt fungerer </w:t>
-      </w:r>
-      <w:proofErr w:type="spellStart"/>
-      <w:r>
-        <w:t>scrum</w:t>
-      </w:r>
-      <w:proofErr w:type="spellEnd"/>
-      <w:r>
-        <w:t xml:space="preserve"> master som et bindeled mellem teamet og </w:t>
+        <w:t xml:space="preserve"> scrum, hvor alle i teamet bliver opdateret på hvordan det går andre i teamet. Generelt fungerer scrum master som et bindeled mellem teamet og </w:t>
       </w:r>
       <w:proofErr w:type="spellStart"/>
       <w:r>
@@ -5246,23 +5005,7 @@
       </w:r>
       <w:proofErr w:type="spellEnd"/>
       <w:r>
-        <w:t xml:space="preserve"> er selve udviklingsteamet hvor alle udviklere i teamet under et betegnes som udviklingsteamet. Det er udviklingsteamets ansvar under hele processen at blive mere erfaren i hvordan de kan arbejde med </w:t>
-      </w:r>
-      <w:proofErr w:type="spellStart"/>
-      <w:r>
-        <w:t>Scrum</w:t>
-      </w:r>
-      <w:proofErr w:type="spellEnd"/>
-      <w:r>
-        <w:t xml:space="preserve">, ligesom det er helt central at de får mere erfaring i at estimere </w:t>
-      </w:r>
-      <w:proofErr w:type="spellStart"/>
-      <w:r>
-        <w:t>tasks</w:t>
-      </w:r>
-      <w:proofErr w:type="spellEnd"/>
-      <w:r>
-        <w:t xml:space="preserve"> og vide med sikkerhed hvad de kan udvikle indenfor en given tidsramme. </w:t>
+        <w:t xml:space="preserve"> er selve udviklingsteamet hvor alle udviklere i teamet under et betegnes som udviklingsteamet. Det er udviklingsteamets ansvar under hele processen at blive mere erfaren i hvordan de kan arbejde med Scrum, ligesom det er helt central at de får mere erfaring i at estimere tasks og vide med sikkerhed hvad de kan udvikle indenfor en given tidsramme. </w:t>
       </w:r>
     </w:p>
     <w:p>
@@ -5276,13 +5019,8 @@
         <w:pStyle w:val="Standard"/>
         <w:spacing w:line="360" w:lineRule="auto"/>
       </w:pPr>
-      <w:proofErr w:type="spellStart"/>
-      <w:r>
-        <w:t>Scrum</w:t>
-      </w:r>
-      <w:proofErr w:type="spellEnd"/>
-      <w:r>
-        <w:t xml:space="preserve"> består udover roller og </w:t>
+      <w:r>
+        <w:t xml:space="preserve">Scrum består udover roller og </w:t>
       </w:r>
       <w:proofErr w:type="spellStart"/>
       <w:r>
@@ -5298,23 +5036,7 @@
       </w:r>
       <w:proofErr w:type="spellEnd"/>
       <w:r>
-        <w:t xml:space="preserve"> plads i </w:t>
-      </w:r>
-      <w:proofErr w:type="spellStart"/>
-      <w:r>
-        <w:t>scrum</w:t>
-      </w:r>
-      <w:proofErr w:type="spellEnd"/>
-      <w:r>
-        <w:t xml:space="preserve"> processen. </w:t>
-      </w:r>
-      <w:proofErr w:type="spellStart"/>
-      <w:r>
-        <w:t>Scrum</w:t>
-      </w:r>
-      <w:proofErr w:type="spellEnd"/>
-      <w:r>
-        <w:t xml:space="preserve"> anvender i forbindelse med events et princip om '</w:t>
+        <w:t xml:space="preserve"> plads i scrum processen. Scrum anvender i forbindelse med events et princip om '</w:t>
       </w:r>
       <w:proofErr w:type="spellStart"/>
       <w:r>
@@ -5322,23 +5044,11 @@
       </w:r>
       <w:proofErr w:type="spellEnd"/>
       <w:r>
-        <w:t xml:space="preserve">', hvilket betyder at der er afsat et maksimalt tidsrum som en given event må tage. Hver </w:t>
-      </w:r>
-      <w:proofErr w:type="spellStart"/>
-      <w:r>
-        <w:t>Scrum</w:t>
-      </w:r>
-      <w:proofErr w:type="spellEnd"/>
-      <w:r>
-        <w:t xml:space="preserve"> Event har sit eget navn. Meningen med at have disse events er, at minimere behovet for ad-hoc møder, der antageligt vil have en forstyrrende effekt på udviklingsprocessen, samt sikre kontinuitet og fremdrift i arbejdet. En Event i </w:t>
-      </w:r>
-      <w:proofErr w:type="spellStart"/>
-      <w:r>
-        <w:t>Scrum</w:t>
-      </w:r>
-      <w:proofErr w:type="spellEnd"/>
-      <w:r>
-        <w:t xml:space="preserve"> kan godt slutte før dens '</w:t>
+        <w:t xml:space="preserve">', hvilket betyder at der er afsat et maksimalt tidsrum som en given event må tage. Hver Scrum Event har sit eget navn. Meningen med at have disse events er, at minimere behovet for ad-hoc møder, der antageligt vil have en forstyrrende effekt på udviklingsprocessen, samt sikre kontinuitet og fremdrift i arbejdet. En Event i Scrum kan </w:t>
+      </w:r>
+      <w:r>
+        <w:lastRenderedPageBreak/>
+        <w:t>godt slutte før dens '</w:t>
       </w:r>
       <w:proofErr w:type="spellStart"/>
       <w:r>
@@ -5355,19 +5065,7 @@
         <w:spacing w:line="360" w:lineRule="auto"/>
       </w:pPr>
       <w:r>
-        <w:t xml:space="preserve">Den helt centrale event i </w:t>
-      </w:r>
-      <w:proofErr w:type="spellStart"/>
-      <w:r>
-        <w:t>Scrum</w:t>
-      </w:r>
-      <w:proofErr w:type="spellEnd"/>
-      <w:r>
-        <w:t xml:space="preserve"> er Sprint. Sprint er en fastsat tidsramme på typisk 1-4 uger, </w:t>
-      </w:r>
-      <w:r>
-        <w:lastRenderedPageBreak/>
-        <w:t xml:space="preserve">som er der hvor selve softwareudviklingen foregår. Indenfor sprintet har teamet </w:t>
+        <w:t xml:space="preserve">Den helt centrale event i Scrum er Sprint. Sprint er en fastsat tidsramme på typisk 1-4 uger, som er der hvor selve softwareudviklingen foregår. Indenfor sprintet har teamet </w:t>
       </w:r>
       <w:proofErr w:type="spellStart"/>
       <w:r>
@@ -5407,15 +5105,7 @@
       </w:r>
       <w:proofErr w:type="spellEnd"/>
       <w:r>
-        <w:t xml:space="preserve"> og sprint </w:t>
-      </w:r>
-      <w:proofErr w:type="spellStart"/>
-      <w:r>
-        <w:t>retrospective</w:t>
-      </w:r>
-      <w:proofErr w:type="spellEnd"/>
-      <w:r>
-        <w:t>.</w:t>
+        <w:t xml:space="preserve"> og sprint retrospective.</w:t>
       </w:r>
     </w:p>
     <w:p>
@@ -5595,15 +5285,7 @@
       </w:r>
       <w:proofErr w:type="gramEnd"/>
       <w:r>
-        <w:t xml:space="preserve"> af nøgleprincipperne i </w:t>
-      </w:r>
-      <w:proofErr w:type="spellStart"/>
-      <w:r>
-        <w:t>Scrum</w:t>
-      </w:r>
-      <w:proofErr w:type="spellEnd"/>
-      <w:r>
-        <w:t xml:space="preserve"> er, at teamet selv vurderer hvad de kan nå, frem for at få påtvunget arbejdsmængden udefra.</w:t>
+        <w:t xml:space="preserve"> af nøgleprincipperne i Scrum er, at teamet selv vurderer hvad de kan nå, frem for at få påtvunget arbejdsmængden udefra.</w:t>
       </w:r>
     </w:p>
     <w:p>
@@ -5652,31 +5334,7 @@
       </w:r>
       <w:proofErr w:type="spellEnd"/>
       <w:r>
-        <w:t xml:space="preserve"> til </w:t>
-      </w:r>
-      <w:proofErr w:type="spellStart"/>
-      <w:r>
-        <w:t>tasks</w:t>
-      </w:r>
-      <w:proofErr w:type="spellEnd"/>
-      <w:r>
-        <w:t xml:space="preserve">, som er konkrete udviklingsopgaver. Disse </w:t>
-      </w:r>
-      <w:proofErr w:type="spellStart"/>
-      <w:r>
-        <w:t>tasks</w:t>
-      </w:r>
-      <w:proofErr w:type="spellEnd"/>
-      <w:r>
-        <w:t xml:space="preserve"> påføres et estimeret timetal, som man skønner det vil tage, at udvikle den features den pågældende </w:t>
-      </w:r>
-      <w:proofErr w:type="spellStart"/>
-      <w:r>
-        <w:t>tasks</w:t>
-      </w:r>
-      <w:proofErr w:type="spellEnd"/>
-      <w:r>
-        <w:t xml:space="preserve"> gælder for. Udviklerholdet bliver ved med, at omsætte items fra </w:t>
+        <w:t xml:space="preserve"> til tasks, som er konkrete udviklingsopgaver. Disse tasks påføres et estimeret timetal, som man skønner det vil tage, at udvikle den features den pågældende tasks gælder for. Udviklerholdet bliver ved med, at omsætte items fra </w:t>
       </w:r>
       <w:proofErr w:type="spellStart"/>
       <w:r>
@@ -5692,15 +5350,7 @@
       </w:r>
       <w:proofErr w:type="spellEnd"/>
       <w:r>
-        <w:t xml:space="preserve"> til </w:t>
-      </w:r>
-      <w:proofErr w:type="spellStart"/>
-      <w:r>
-        <w:t>tasks</w:t>
-      </w:r>
-      <w:proofErr w:type="spellEnd"/>
-      <w:r>
-        <w:t xml:space="preserve"> indtil de ikke har flere timer til rådighed. </w:t>
+        <w:t xml:space="preserve"> til tasks indtil de ikke har flere timer til rådighed. </w:t>
       </w:r>
     </w:p>
     <w:p>
@@ -5709,15 +5359,7 @@
         <w:spacing w:line="360" w:lineRule="auto"/>
       </w:pPr>
       <w:r>
-        <w:t xml:space="preserve">De </w:t>
-      </w:r>
-      <w:proofErr w:type="spellStart"/>
-      <w:r>
-        <w:t>tasks</w:t>
-      </w:r>
-      <w:proofErr w:type="spellEnd"/>
-      <w:r>
-        <w:t xml:space="preserve"> som udviklerholdet nu står med, danner tilsammen det der kaldes sprint </w:t>
+        <w:t xml:space="preserve">De tasks som udviklerholdet nu står med, danner tilsammen det der kaldes sprint </w:t>
       </w:r>
       <w:proofErr w:type="spellStart"/>
       <w:r>
@@ -5725,15 +5367,11 @@
       </w:r>
       <w:proofErr w:type="spellEnd"/>
       <w:r>
-        <w:t xml:space="preserve"> – en samlet liste over features, der skal udvikles indenfor Sprintet. Når alle valgte items er omsat til </w:t>
-      </w:r>
-      <w:proofErr w:type="spellStart"/>
-      <w:r>
-        <w:t>tasks</w:t>
-      </w:r>
-      <w:proofErr w:type="spellEnd"/>
-      <w:r>
-        <w:t xml:space="preserve"> i sprint </w:t>
+        <w:t xml:space="preserve"> – </w:t>
+      </w:r>
+      <w:r>
+        <w:lastRenderedPageBreak/>
+        <w:t xml:space="preserve">en samlet liste over features, der skal udvikles indenfor Sprintet. Når alle valgte items er omsat til tasks i sprint </w:t>
       </w:r>
       <w:proofErr w:type="spellStart"/>
       <w:r>
@@ -5741,27 +5379,7 @@
       </w:r>
       <w:proofErr w:type="spellEnd"/>
       <w:r>
-        <w:t xml:space="preserve">, kan selve udviklingen begynde. Udviklere kan herefter </w:t>
-      </w:r>
-      <w:r>
-        <w:lastRenderedPageBreak/>
-        <w:t xml:space="preserve">frivilligt påtage sig </w:t>
-      </w:r>
-      <w:proofErr w:type="spellStart"/>
-      <w:r>
-        <w:t>tasks</w:t>
-      </w:r>
-      <w:proofErr w:type="spellEnd"/>
-      <w:r>
-        <w:t xml:space="preserve">, og begynde selve softwareudviklingen. Udviklerne bør dog være opmærksomme på indbyrdes afhængigheder mellem </w:t>
-      </w:r>
-      <w:proofErr w:type="spellStart"/>
-      <w:r>
-        <w:t>tasks</w:t>
-      </w:r>
-      <w:proofErr w:type="spellEnd"/>
-      <w:r>
-        <w:t xml:space="preserve">, og eventuelle hensigtsmæssigt rækkefølge at implementere dem i. Når først sprintet er startet, kan </w:t>
+        <w:t xml:space="preserve">, kan selve udviklingen begynde. Udviklere kan herefter frivilligt påtage sig tasks, og begynde selve softwareudviklingen. Udviklerne bør dog være opmærksomme på indbyrdes afhængigheder mellem tasks, og eventuelle hensigtsmæssigt rækkefølge at implementere dem i. Når først sprintet er startet, kan </w:t>
       </w:r>
       <w:proofErr w:type="spellStart"/>
       <w:r>
@@ -5777,15 +5395,7 @@
       </w:r>
       <w:proofErr w:type="spellEnd"/>
       <w:r>
-        <w:t xml:space="preserve"> ikke presse nye </w:t>
-      </w:r>
-      <w:proofErr w:type="spellStart"/>
-      <w:r>
-        <w:t>tasks</w:t>
-      </w:r>
-      <w:proofErr w:type="spellEnd"/>
-      <w:r>
-        <w:t xml:space="preserve"> ind i sprintet. Dermed kan eventuelle nye behov, først komme med i næste sprint, ved at de blevet indført og prioriteret i </w:t>
+        <w:t xml:space="preserve"> ikke presse nye tasks ind i sprintet. Dermed kan eventuelle nye behov, først komme med i næste sprint, ved at de blevet indført og prioriteret i </w:t>
       </w:r>
       <w:proofErr w:type="spellStart"/>
       <w:r>
@@ -5857,23 +5467,7 @@
       </w:r>
       <w:proofErr w:type="spellEnd"/>
       <w:r>
-        <w:t xml:space="preserve"> og arbejdets fremdrift, anvendes der ofte visuelle hjælperedskaber, der gør det muligt for alle i teamet at få overblik over hver enkelte </w:t>
-      </w:r>
-      <w:proofErr w:type="spellStart"/>
-      <w:r>
-        <w:t>tasks</w:t>
-      </w:r>
-      <w:proofErr w:type="spellEnd"/>
-      <w:r>
-        <w:t xml:space="preserve"> status, om den er påbegyndt, i gang, afsluttet, eller skal godkendes. Til dette formål bruges der oftest et </w:t>
-      </w:r>
-      <w:proofErr w:type="spellStart"/>
-      <w:r>
-        <w:t>scrum</w:t>
-      </w:r>
-      <w:proofErr w:type="spellEnd"/>
-      <w:r>
-        <w:t xml:space="preserve"> </w:t>
+        <w:t xml:space="preserve"> og arbejdets fremdrift, anvendes der ofte visuelle hjælperedskaber, der gør det muligt for alle i teamet at få overblik over hver enkelte tasks status, om den er påbegyndt, i gang, afsluttet, eller skal godkendes. Til dette formål bruges der oftest et scrum </w:t>
       </w:r>
       <w:proofErr w:type="spellStart"/>
       <w:r>
@@ -5912,15 +5506,7 @@
         <w:spacing w:line="360" w:lineRule="auto"/>
       </w:pPr>
       <w:r>
-        <w:t xml:space="preserve">I løbet af et sprint afholdes der hver morgen et møde styret af </w:t>
-      </w:r>
-      <w:proofErr w:type="spellStart"/>
-      <w:r>
-        <w:t>scrum</w:t>
-      </w:r>
-      <w:proofErr w:type="spellEnd"/>
-      <w:r>
-        <w:t xml:space="preserve"> master. Mødet betegnes både som </w:t>
+        <w:t xml:space="preserve">I løbet af et sprint afholdes der hver morgen et møde styret af scrum master. Mødet betegnes både som </w:t>
       </w:r>
       <w:proofErr w:type="spellStart"/>
       <w:r>
@@ -5928,15 +5514,7 @@
       </w:r>
       <w:proofErr w:type="spellEnd"/>
       <w:r>
-        <w:t xml:space="preserve"> </w:t>
-      </w:r>
-      <w:proofErr w:type="spellStart"/>
-      <w:r>
-        <w:t>scrum</w:t>
-      </w:r>
-      <w:proofErr w:type="spellEnd"/>
-      <w:r>
-        <w:t xml:space="preserve"> eller </w:t>
+        <w:t xml:space="preserve"> scrum eller </w:t>
       </w:r>
       <w:proofErr w:type="spellStart"/>
       <w:r>
@@ -5944,15 +5522,7 @@
       </w:r>
       <w:proofErr w:type="spellEnd"/>
       <w:r>
-        <w:t xml:space="preserve"> stand up meeting. </w:t>
-      </w:r>
-      <w:proofErr w:type="spellStart"/>
-      <w:r>
-        <w:t>Scrum</w:t>
-      </w:r>
-      <w:proofErr w:type="spellEnd"/>
-      <w:r>
-        <w:t xml:space="preserve"> master sørger for, at det kun er teamet der deltager i </w:t>
+        <w:t xml:space="preserve"> stand up meeting. Scrum master sørger for, at det kun er teamet der deltager i </w:t>
       </w:r>
       <w:proofErr w:type="spellStart"/>
       <w:r>
@@ -5960,15 +5530,7 @@
       </w:r>
       <w:proofErr w:type="spellEnd"/>
       <w:r>
-        <w:t xml:space="preserve"> </w:t>
-      </w:r>
-      <w:proofErr w:type="spellStart"/>
-      <w:r>
-        <w:t>scrum</w:t>
-      </w:r>
-      <w:proofErr w:type="spellEnd"/>
-      <w:r>
-        <w:t>. Mødet afholdes samme tid hver dag, og har samme varighed hver gang.</w:t>
+        <w:t xml:space="preserve"> scrum. Mødet afholdes samme tid hver dag, og har samme varighed hver gang.</w:t>
       </w:r>
     </w:p>
     <w:p>
@@ -6057,15 +5619,7 @@
       </w:r>
       <w:proofErr w:type="spellEnd"/>
       <w:r>
-        <w:t xml:space="preserve"> </w:t>
-      </w:r>
-      <w:proofErr w:type="spellStart"/>
-      <w:r>
-        <w:t>scrum</w:t>
-      </w:r>
-      <w:proofErr w:type="spellEnd"/>
-      <w:r>
-        <w:t xml:space="preserve"> er også underlagt </w:t>
+        <w:t xml:space="preserve"> scrum er også underlagt </w:t>
       </w:r>
       <w:proofErr w:type="spellStart"/>
       <w:r>
@@ -6106,6 +5660,7 @@
         <w:spacing w:line="360" w:lineRule="auto"/>
       </w:pPr>
       <w:r>
+        <w:lastRenderedPageBreak/>
         <w:t xml:space="preserve">Identificerer </w:t>
       </w:r>
       <w:proofErr w:type="spellStart"/>
@@ -6128,7 +5683,6 @@
         <w:spacing w:line="360" w:lineRule="auto"/>
       </w:pPr>
       <w:r>
-        <w:lastRenderedPageBreak/>
         <w:t>Mindske behov for andre møder.</w:t>
       </w:r>
     </w:p>
@@ -6152,23 +5706,7 @@
         <w:spacing w:line="360" w:lineRule="auto"/>
       </w:pPr>
       <w:r>
-        <w:t xml:space="preserve">Om mødet beskrives der også i </w:t>
-      </w:r>
-      <w:proofErr w:type="spellStart"/>
-      <w:r>
-        <w:t>Scrum</w:t>
-      </w:r>
-      <w:proofErr w:type="spellEnd"/>
-      <w:r>
-        <w:t xml:space="preserve">-litteraturen, blandt i The </w:t>
-      </w:r>
-      <w:proofErr w:type="spellStart"/>
-      <w:r>
-        <w:t>Scrum</w:t>
-      </w:r>
-      <w:proofErr w:type="spellEnd"/>
-      <w:r>
-        <w:t xml:space="preserve"> Papers af Jeff Sutherland, at det er et 'inspicér og tilpas-møde'. Hvis der er behov for diskussion, finder det sted efter mødet.</w:t>
+        <w:t>Om mødet beskrives der også i Scrum-litteraturen, blandt i The Scrum Papers af Jeff Sutherland, at det er et 'inspicér og tilpas-møde'. Hvis der er behov for diskussion, finder det sted efter mødet.</w:t>
       </w:r>
     </w:p>
     <w:p>
@@ -6185,17 +5723,34 @@
       </w:r>
       <w:proofErr w:type="spellEnd"/>
       <w:r>
+        <w:t xml:space="preserve"> scrum mødet ajourføres teamets </w:t>
+      </w:r>
+      <w:bookmarkStart w:id="5" w:name="__DdeLink__890_1517331159"/>
+      <w:proofErr w:type="spellStart"/>
+      <w:r>
+        <w:t>burn</w:t>
+      </w:r>
+      <w:proofErr w:type="spellEnd"/>
+      <w:r>
         <w:t xml:space="preserve"> </w:t>
       </w:r>
       <w:proofErr w:type="spellStart"/>
       <w:r>
-        <w:t>scrum</w:t>
-      </w:r>
-      <w:proofErr w:type="spellEnd"/>
-      <w:r>
-        <w:t xml:space="preserve"> mødet ajourføres teamets </w:t>
-      </w:r>
-      <w:bookmarkStart w:id="4" w:name="__DdeLink__890_1517331159"/>
+        <w:t>down</w:t>
+      </w:r>
+      <w:proofErr w:type="spellEnd"/>
+      <w:r>
+        <w:t xml:space="preserve"> </w:t>
+      </w:r>
+      <w:proofErr w:type="spellStart"/>
+      <w:r>
+        <w:t>chart</w:t>
+      </w:r>
+      <w:bookmarkEnd w:id="5"/>
+      <w:proofErr w:type="spellEnd"/>
+      <w:r>
+        <w:t xml:space="preserve"> gældende for sprintet. Det er vigtigt, at vide, at </w:t>
+      </w:r>
       <w:proofErr w:type="spellStart"/>
       <w:r>
         <w:t>burn</w:t>
@@ -6216,14 +5771,13 @@
       <w:r>
         <w:t>chart</w:t>
       </w:r>
-      <w:bookmarkEnd w:id="4"/>
-      <w:proofErr w:type="spellEnd"/>
-      <w:r>
-        <w:t xml:space="preserve"> gældende for sprintet. Det er vigtigt, at vide, at </w:t>
-      </w:r>
-      <w:proofErr w:type="spellStart"/>
-      <w:r>
-        <w:t>burn</w:t>
+      <w:proofErr w:type="spellEnd"/>
+      <w:r>
+        <w:t xml:space="preserve"> ikke handler om, at vise hvor meget tid der er brugt, men derimod hvor meget arbejde der mangler, for at teamet har nået sit mål. </w:t>
+      </w:r>
+      <w:proofErr w:type="spellStart"/>
+      <w:r>
+        <w:t>Burn</w:t>
       </w:r>
       <w:proofErr w:type="spellEnd"/>
       <w:r>
@@ -6239,15 +5793,15 @@
       </w:r>
       <w:proofErr w:type="spellStart"/>
       <w:r>
-        <w:t>chart</w:t>
-      </w:r>
-      <w:proofErr w:type="spellEnd"/>
-      <w:r>
-        <w:t xml:space="preserve"> ikke handler om, at vise hvor meget tid der er brugt, men derimod hvor meget arbejde der mangler, for at teamet har nået sit mål. </w:t>
-      </w:r>
-      <w:proofErr w:type="spellStart"/>
-      <w:r>
-        <w:t>Burn</w:t>
+        <w:t>chartet</w:t>
+      </w:r>
+      <w:proofErr w:type="spellEnd"/>
+      <w:r>
+        <w:t xml:space="preserve"> viser enten timer eller dage, eller story points hvis man kombinerer med </w:t>
+      </w:r>
+      <w:proofErr w:type="spellStart"/>
+      <w:r>
+        <w:t>extreme</w:t>
       </w:r>
       <w:proofErr w:type="spellEnd"/>
       <w:r>
@@ -6255,30 +5809,6 @@
       </w:r>
       <w:proofErr w:type="spellStart"/>
       <w:r>
-        <w:t>down</w:t>
-      </w:r>
-      <w:proofErr w:type="spellEnd"/>
-      <w:r>
-        <w:t xml:space="preserve"> </w:t>
-      </w:r>
-      <w:proofErr w:type="spellStart"/>
-      <w:r>
-        <w:t>chartet</w:t>
-      </w:r>
-      <w:proofErr w:type="spellEnd"/>
-      <w:r>
-        <w:t xml:space="preserve"> viser enten timer eller dage, eller story points hvis man kombinerer med </w:t>
-      </w:r>
-      <w:proofErr w:type="spellStart"/>
-      <w:r>
-        <w:t>extreme</w:t>
-      </w:r>
-      <w:proofErr w:type="spellEnd"/>
-      <w:r>
-        <w:t xml:space="preserve"> </w:t>
-      </w:r>
-      <w:proofErr w:type="spellStart"/>
-      <w:r>
         <w:t>programming</w:t>
       </w:r>
       <w:proofErr w:type="spellEnd"/>
@@ -6291,23 +5821,7 @@
       </w:r>
       <w:proofErr w:type="spellEnd"/>
       <w:r>
-        <w:t xml:space="preserve"> </w:t>
-      </w:r>
-      <w:proofErr w:type="spellStart"/>
-      <w:r>
-        <w:t>scrum</w:t>
-      </w:r>
-      <w:proofErr w:type="spellEnd"/>
-      <w:r>
-        <w:t xml:space="preserve"> møde registreres der, hvilke </w:t>
-      </w:r>
-      <w:proofErr w:type="spellStart"/>
-      <w:r>
-        <w:t>tasks</w:t>
-      </w:r>
-      <w:proofErr w:type="spellEnd"/>
-      <w:r>
-        <w:t xml:space="preserve"> der er færdige, og det samlede antal timer for dem udregnes. Dette antal timer skal </w:t>
+        <w:t xml:space="preserve"> scrum møde registreres der, hvilke tasks der er færdige, og det samlede antal timer for dem udregnes. Dette antal timer skal </w:t>
       </w:r>
       <w:proofErr w:type="spellStart"/>
       <w:r>
@@ -6426,15 +5940,7 @@
         <w:spacing w:line="360" w:lineRule="auto"/>
       </w:pPr>
       <w:r>
-        <w:t xml:space="preserve">Der er to resterende event i </w:t>
-      </w:r>
-      <w:proofErr w:type="spellStart"/>
-      <w:r>
-        <w:t>Scrum</w:t>
-      </w:r>
-      <w:proofErr w:type="spellEnd"/>
-      <w:r>
-        <w:t xml:space="preserve">, som hedder henholdsvis sprint </w:t>
+        <w:t xml:space="preserve">Der er to resterende event i Scrum, som hedder henholdsvis sprint </w:t>
       </w:r>
       <w:proofErr w:type="spellStart"/>
       <w:r>
@@ -6442,15 +5948,7 @@
       </w:r>
       <w:proofErr w:type="spellEnd"/>
       <w:r>
-        <w:t xml:space="preserve"> og sprint </w:t>
-      </w:r>
-      <w:proofErr w:type="spellStart"/>
-      <w:r>
-        <w:t>retrospective</w:t>
-      </w:r>
-      <w:proofErr w:type="spellEnd"/>
-      <w:r>
-        <w:t xml:space="preserve">. </w:t>
+        <w:t xml:space="preserve"> og sprint retrospective. </w:t>
       </w:r>
     </w:p>
     <w:p>
@@ -6523,7 +6021,11 @@
       </w:r>
       <w:proofErr w:type="spellEnd"/>
       <w:r>
-        <w:t xml:space="preserve"> som også deltager. Udviklerteamet svarer på eventuelle spørgsmål fra andre deltagere. Det er vigtigt, at udviklerne som skal demonstrere de nye features, har haft en generalprøve inden demonstrationen for at sikre at alt fungerer.</w:t>
+        <w:t xml:space="preserve"> som også deltager. Udviklerteamet svarer på eventuelle spørgsmål fra andre </w:t>
+      </w:r>
+      <w:r>
+        <w:lastRenderedPageBreak/>
+        <w:t>deltagere. Det er vigtigt, at udviklerne som skal demonstrere de nye features, har haft en generalprøve inden demonstrationen for at sikre at alt fungerer.</w:t>
       </w:r>
     </w:p>
     <w:p>
@@ -6538,15 +6040,7 @@
         <w:spacing w:line="360" w:lineRule="auto"/>
       </w:pPr>
       <w:r>
-        <w:t xml:space="preserve">Sprint </w:t>
-      </w:r>
-      <w:proofErr w:type="spellStart"/>
-      <w:r>
-        <w:t>retrospective</w:t>
-      </w:r>
-      <w:proofErr w:type="spellEnd"/>
-      <w:r>
-        <w:t xml:space="preserve"> er en aktivitet, der foregår efter sprint </w:t>
+        <w:t xml:space="preserve">Sprint retrospective er en aktivitet, der foregår efter sprint </w:t>
       </w:r>
       <w:proofErr w:type="spellStart"/>
       <w:r>
@@ -6562,39 +6056,7 @@
       </w:r>
       <w:proofErr w:type="spellEnd"/>
       <w:r>
-        <w:t xml:space="preserve"> til maksimalt tre timer. Det er </w:t>
-      </w:r>
-      <w:proofErr w:type="spellStart"/>
-      <w:r>
-        <w:t>scrum</w:t>
-      </w:r>
-      <w:proofErr w:type="spellEnd"/>
-      <w:r>
-        <w:t xml:space="preserve"> masterens ansvar, at aktiviteten finder sted. Sprint </w:t>
-      </w:r>
-      <w:proofErr w:type="spellStart"/>
-      <w:r>
-        <w:t>retrospective</w:t>
-      </w:r>
-      <w:proofErr w:type="spellEnd"/>
-      <w:r>
-        <w:t xml:space="preserve"> foregår internt i </w:t>
-      </w:r>
-      <w:proofErr w:type="spellStart"/>
-      <w:r>
-        <w:t>scrum</w:t>
-      </w:r>
-      <w:proofErr w:type="spellEnd"/>
-      <w:r>
-        <w:t xml:space="preserve"> teamet og formålet med sprint </w:t>
-      </w:r>
-      <w:proofErr w:type="spellStart"/>
-      <w:r>
-        <w:t>retrospective</w:t>
-      </w:r>
-      <w:proofErr w:type="spellEnd"/>
-      <w:r>
-        <w:t xml:space="preserve"> er selvinspektion, hvilket indebærer, at teamet reflekterer over det forgangne sprint og deres egen </w:t>
+        <w:t xml:space="preserve"> til maksimalt tre timer. Det er scrum masterens ansvar, at aktiviteten finder sted. Sprint retrospective foregår internt i scrum teamet og formålet med sprint retrospective er selvinspektion, hvilket indebærer, at teamet reflekterer over det forgangne sprint og deres egen </w:t>
       </w:r>
       <w:proofErr w:type="spellStart"/>
       <w:proofErr w:type="gramStart"/>
@@ -6666,15 +6128,7 @@
         <w:spacing w:line="360" w:lineRule="auto"/>
       </w:pPr>
       <w:r>
-        <w:t xml:space="preserve">Teamets medlemmer reflekterer således over det forgangne sprint, eventuelt med udgangspunkt i noter de har taget undervejs igennem sprintet. Denne event er det sted i </w:t>
-      </w:r>
-      <w:proofErr w:type="spellStart"/>
-      <w:r>
-        <w:t>scrum</w:t>
-      </w:r>
-      <w:proofErr w:type="spellEnd"/>
-      <w:r>
-        <w:t xml:space="preserve"> processen, hvor teamet kan drøfte, hvad der fungerer, og hvad der ikke fungerer, og om der eventuelt skal prøves noget nyt.</w:t>
+        <w:t>Teamets medlemmer reflekterer således over det forgangne sprint, eventuelt med udgangspunkt i noter de har taget undervejs igennem sprintet. Denne event er det sted i scrum processen, hvor teamet kan drøfte, hvad der fungerer, og hvad der ikke fungerer, og om der eventuelt skal prøves noget nyt.</w:t>
       </w:r>
     </w:p>
     <w:p>
@@ -6689,15 +6143,7 @@
         <w:spacing w:line="360" w:lineRule="auto"/>
       </w:pPr>
       <w:r>
-        <w:t xml:space="preserve">For at arbejde med de eventuelle ukendte områder der kan være af et udviklingsprojekt, opererer man i </w:t>
-      </w:r>
-      <w:proofErr w:type="spellStart"/>
-      <w:r>
-        <w:t>Scrum</w:t>
-      </w:r>
-      <w:proofErr w:type="spellEnd"/>
-      <w:r>
-        <w:t xml:space="preserve"> med et begreb der hedder </w:t>
+        <w:t xml:space="preserve">For at arbejde med de eventuelle ukendte områder der kan være af et udviklingsprojekt, opererer man i Scrum med et begreb der hedder </w:t>
       </w:r>
       <w:proofErr w:type="spellStart"/>
       <w:r>
@@ -6768,15 +6214,7 @@
         <w:spacing w:line="360" w:lineRule="auto"/>
       </w:pPr>
       <w:r>
-        <w:t xml:space="preserve">For at give et overblik over </w:t>
-      </w:r>
-      <w:proofErr w:type="spellStart"/>
-      <w:r>
-        <w:t>Scrum</w:t>
-      </w:r>
-      <w:proofErr w:type="spellEnd"/>
-      <w:r>
-        <w:t xml:space="preserve"> sammenfattes der afslutningsvis med et overblik på selve processen. Denne </w:t>
+        <w:t xml:space="preserve">For at give et overblik over Scrum sammenfattes der afslutningsvis med et overblik på selve processen. Denne </w:t>
       </w:r>
       <w:proofErr w:type="spellStart"/>
       <w:r>
@@ -6784,23 +6222,11 @@
       </w:r>
       <w:proofErr w:type="spellEnd"/>
       <w:r>
-        <w:t xml:space="preserve"> er samtidig et billede på hvordan man skal gribe et </w:t>
-      </w:r>
-      <w:proofErr w:type="spellStart"/>
-      <w:r>
-        <w:t>scrum</w:t>
-      </w:r>
-      <w:proofErr w:type="spellEnd"/>
-      <w:r>
-        <w:t xml:space="preserve"> projekt an fra start til slut. Selveste </w:t>
-      </w:r>
-      <w:proofErr w:type="spellStart"/>
-      <w:r>
-        <w:t>scrum</w:t>
-      </w:r>
-      <w:proofErr w:type="spellEnd"/>
-      <w:r>
-        <w:t xml:space="preserve"> processen starter med, at en kunde har et it-</w:t>
+        <w:t xml:space="preserve"> er samtidig et billede på hvordan man skal gribe et scrum projekt </w:t>
+      </w:r>
+      <w:r>
+        <w:lastRenderedPageBreak/>
+        <w:t>an fra start til slut. Selveste scrum processen starter med, at en kunde har et it-</w:t>
       </w:r>
       <w:proofErr w:type="spellStart"/>
       <w:r>
@@ -6832,11 +6258,39 @@
       </w:r>
       <w:proofErr w:type="spellEnd"/>
       <w:r>
+        <w:t xml:space="preserve"> som items. Når dette er gjort, eksisterer der den prioriterede liste af items som </w:t>
+      </w:r>
+      <w:proofErr w:type="spellStart"/>
+      <w:r>
+        <w:t>product</w:t>
+      </w:r>
+      <w:proofErr w:type="spellEnd"/>
+      <w:r>
         <w:t xml:space="preserve"> </w:t>
       </w:r>
-      <w:r>
-        <w:lastRenderedPageBreak/>
-        <w:t xml:space="preserve">som items. Når dette er gjort, eksisterer der den prioriterede liste af items som </w:t>
+      <w:proofErr w:type="spellStart"/>
+      <w:r>
+        <w:t>backloggen</w:t>
+      </w:r>
+      <w:proofErr w:type="spellEnd"/>
+      <w:r>
+        <w:t xml:space="preserve"> er. Herefter kan scrum teamet begynde på sprint </w:t>
+      </w:r>
+      <w:proofErr w:type="spellStart"/>
+      <w:r>
+        <w:t>planning</w:t>
+      </w:r>
+      <w:proofErr w:type="spellEnd"/>
+      <w:r>
+        <w:t xml:space="preserve"> meeting, som indbefatter, at der bliver lavet en sprint </w:t>
+      </w:r>
+      <w:proofErr w:type="spellStart"/>
+      <w:r>
+        <w:t>backlog</w:t>
+      </w:r>
+      <w:proofErr w:type="spellEnd"/>
+      <w:r>
+        <w:t xml:space="preserve"> ud fra de eksisterende items i </w:t>
       </w:r>
       <w:proofErr w:type="spellStart"/>
       <w:r>
@@ -6852,63 +6306,7 @@
       </w:r>
       <w:proofErr w:type="spellEnd"/>
       <w:r>
-        <w:t xml:space="preserve"> er. Herefter kan </w:t>
-      </w:r>
-      <w:proofErr w:type="spellStart"/>
-      <w:r>
-        <w:t>scrum</w:t>
-      </w:r>
-      <w:proofErr w:type="spellEnd"/>
-      <w:r>
-        <w:t xml:space="preserve"> teamet begynde på sprint </w:t>
-      </w:r>
-      <w:proofErr w:type="spellStart"/>
-      <w:r>
-        <w:t>planning</w:t>
-      </w:r>
-      <w:proofErr w:type="spellEnd"/>
-      <w:r>
-        <w:t xml:space="preserve"> meeting, som indbefatter, at der bliver lavet en sprint </w:t>
-      </w:r>
-      <w:proofErr w:type="spellStart"/>
-      <w:r>
-        <w:t>backlog</w:t>
-      </w:r>
-      <w:proofErr w:type="spellEnd"/>
-      <w:r>
-        <w:t xml:space="preserve"> ud fra de eksisterende items i </w:t>
-      </w:r>
-      <w:proofErr w:type="spellStart"/>
-      <w:r>
-        <w:t>product</w:t>
-      </w:r>
-      <w:proofErr w:type="spellEnd"/>
-      <w:r>
-        <w:t xml:space="preserve"> </w:t>
-      </w:r>
-      <w:proofErr w:type="spellStart"/>
-      <w:r>
-        <w:t>backloggen</w:t>
-      </w:r>
-      <w:proofErr w:type="spellEnd"/>
-      <w:r>
-        <w:t xml:space="preserve">. Derefter starter det pågældende sprint, og dets længde kan ikke ændres, efter det er startet. Under Sprintet er </w:t>
-      </w:r>
-      <w:proofErr w:type="spellStart"/>
-      <w:r>
-        <w:t>scrum</w:t>
-      </w:r>
-      <w:proofErr w:type="spellEnd"/>
-      <w:r>
-        <w:t xml:space="preserve"> master tovholder for selve </w:t>
-      </w:r>
-      <w:proofErr w:type="spellStart"/>
-      <w:r>
-        <w:t>scrum</w:t>
-      </w:r>
-      <w:proofErr w:type="spellEnd"/>
-      <w:r>
-        <w:t xml:space="preserve"> processen, og der afholdes </w:t>
+        <w:t xml:space="preserve">. Derefter starter det pågældende sprint, og dets længde kan ikke ændres, efter det er startet. Under Sprintet er scrum master tovholder for selve scrum processen, og der afholdes </w:t>
       </w:r>
       <w:proofErr w:type="spellStart"/>
       <w:r>
@@ -6932,26 +6330,18 @@
       </w:r>
       <w:proofErr w:type="spellEnd"/>
       <w:r>
-        <w:t xml:space="preserve">, hvor </w:t>
-      </w:r>
-      <w:proofErr w:type="spellStart"/>
-      <w:r>
-        <w:t>scrum</w:t>
-      </w:r>
-      <w:proofErr w:type="spellEnd"/>
-      <w:r>
-        <w:t xml:space="preserve"> teamet internt kan reflektere, og drøfte, hvad der gik godt, som skal holdes fast ved, og hvad der gik mindre godt eller problematiske forhold, som eventuelt skal forbedres.</w:t>
+        <w:t>, hvor scrum teamet internt kan reflektere, og drøfte, hvad der gik godt, som skal holdes fast ved, og hvad der gik mindre godt eller problematiske forhold, som eventuelt skal forbedres.</w:t>
       </w:r>
     </w:p>
     <w:p>
       <w:pPr>
         <w:pStyle w:val="Heading1"/>
       </w:pPr>
-      <w:bookmarkStart w:id="5" w:name="_Toc376514122"/>
+      <w:bookmarkStart w:id="6" w:name="_Toc376514122"/>
       <w:r>
         <w:t>Extreme Programming</w:t>
       </w:r>
-      <w:bookmarkEnd w:id="5"/>
+      <w:bookmarkEnd w:id="6"/>
       <w:r>
         <w:t xml:space="preserve"> </w:t>
       </w:r>
@@ -7024,11 +6414,11 @@
       <w:pPr>
         <w:pStyle w:val="Heading2"/>
       </w:pPr>
-      <w:bookmarkStart w:id="6" w:name="_Toc376514123"/>
+      <w:bookmarkStart w:id="7" w:name="_Toc376514123"/>
       <w:r>
         <w:t>12 arbejdspraksisser</w:t>
       </w:r>
-      <w:bookmarkEnd w:id="6"/>
+      <w:bookmarkEnd w:id="7"/>
     </w:p>
     <w:p>
       <w:r>
@@ -7045,6 +6435,7 @@
     </w:p>
     <w:p>
       <w:r>
+        <w:lastRenderedPageBreak/>
         <w:t>Planning game er en planlægningsøvelse, som foregår i begyndelsen af hver iteration, hvor arbejdsopgaver og aktiviteter bliver estimeret og tildelt værdi. I denne proces er kunden ikke involveret.</w:t>
       </w:r>
     </w:p>
@@ -7053,13 +6444,134 @@
         <w:pStyle w:val="Subtitle"/>
       </w:pPr>
       <w:r>
+        <w:t>Små udgivelser med korte mellemrum</w:t>
+      </w:r>
+    </w:p>
+    <w:p>
+      <w:r>
+        <w:t xml:space="preserve">Produktet bliver udviklet i små udgivelser med fungerende funktionalitet. Dette er til for at give kunden bedre indblik i forløbet og mulighed for bedre at komme med kritik. </w:t>
+      </w:r>
+    </w:p>
+    <w:p>
+      <w:pPr>
+        <w:pStyle w:val="Subtitle"/>
+      </w:pPr>
+      <w:r>
+        <w:t>Systemmetafor</w:t>
+      </w:r>
+    </w:p>
+    <w:p>
+      <w:pPr>
+        <w:ind w:left="2608" w:hanging="2608"/>
+      </w:pPr>
+      <w:r>
+        <w:t xml:space="preserve">Systemmetafor dækker over konceptet om at have ens navngivning og </w:t>
+      </w:r>
+      <w:r>
+        <w:t>terminologi</w:t>
+      </w:r>
+      <w:r>
+        <w:t>, som gør det lettere</w:t>
+      </w:r>
+    </w:p>
+    <w:p>
+      <w:pPr>
+        <w:ind w:left="2608" w:hanging="2608"/>
+      </w:pPr>
+      <w:r>
+        <w:t xml:space="preserve">for udviklerne at gennemskue programkoden. </w:t>
+      </w:r>
+    </w:p>
+    <w:p>
+      <w:pPr>
+        <w:pStyle w:val="Subtitle"/>
+      </w:pPr>
+      <w:r>
+        <w:t>Simpelt design</w:t>
+      </w:r>
+    </w:p>
+    <w:p>
+      <w:r>
+        <w:t>Når programkoden udvikles skal programmøren forsøge at gøre funktionaliteten så simpel som muligt.</w:t>
+      </w:r>
+    </w:p>
+    <w:p>
+      <w:pPr>
+        <w:pStyle w:val="Subtitle"/>
+      </w:pPr>
+      <w:r>
+        <w:t>Test</w:t>
+      </w:r>
+    </w:p>
+    <w:p>
+      <w:r>
+        <w:t xml:space="preserve">Extreme Programming bunder i Unit Test, hvor testen skrives før koden udvikles, hvilket tvinger programmøren til at gennemtænke </w:t>
+      </w:r>
+    </w:p>
+    <w:p>
+      <w:pPr>
+        <w:pStyle w:val="Subtitle"/>
+      </w:pPr>
+      <w:r>
+        <w:t>Hyppig refaktorering</w:t>
+      </w:r>
+    </w:p>
+    <w:p>
+      <w:r>
+        <w:t xml:space="preserve">Da Extreme Programming kræver simpelt design og problemløsning fra dag til dag, opstår der ofte designproblemer i fremtiden, hvor den nuværende programkode ikke støtter det kommende funktionalitet. Sker dette, kræver Extreme Programming, at koden refaktoreres og udvikles mere generisk. </w:t>
+      </w:r>
+    </w:p>
+    <w:p>
+      <w:pPr>
+        <w:pStyle w:val="Subtitle"/>
+      </w:pPr>
+      <w:r>
+        <w:t>Parprogrammering</w:t>
+      </w:r>
+    </w:p>
+    <w:p>
+      <w:r>
+        <w:t xml:space="preserve">Parprogrammering er en programmeringsteknik, hvor to personer sidder omkring en enkelt computer og udvikler på produktet. Programmøren, som betjener tastaturet, skriver koden i detaljer, hvor den anden har fokus på det overordnede perspektiv. Der er ikke faste par i programmering, og det anbefales at bytte ofte, så alle udviklere får indblik i al koden. </w:t>
+      </w:r>
+    </w:p>
+    <w:p>
+      <w:pPr>
+        <w:pStyle w:val="Subtitle"/>
+      </w:pPr>
+      <w:r>
+        <w:t>Fælles ejerskab af programkode</w:t>
+      </w:r>
+    </w:p>
+    <w:p>
+      <w:r>
+        <w:t>Dette betyder, at alle udviklere har adgang til al kode og derfor også ansvar for at alt virker. Parprogrammering støtter denne praksis ved at inkludere flere personer i samme stykke programkode.</w:t>
+      </w:r>
+    </w:p>
+    <w:p>
+      <w:pPr>
+        <w:pStyle w:val="Subtitle"/>
+      </w:pPr>
+      <w:r>
+        <w:t>Kontinuerlig integration</w:t>
+      </w:r>
+    </w:p>
+    <w:p>
+      <w:r>
+        <w:t>I projektets forløb skal programkoden holdes opdateret til den nyeste version, for at undgå integrationsproblemer senere i forløbet.</w:t>
+      </w:r>
+    </w:p>
+    <w:p>
+      <w:pPr>
+        <w:pStyle w:val="Subtitle"/>
+      </w:pPr>
+      <w:r>
         <w:lastRenderedPageBreak/>
-        <w:t>Små udgivelser med korte mellemrum</w:t>
-      </w:r>
-    </w:p>
-    <w:p>
-      <w:r>
-        <w:t xml:space="preserve">Produktet bliver udviklet i små udgivelser med fungerende funktionalitet. Dette er til for at give kunden bedre indblik i forløbet og mulighed for bedre at komme med kritik. </w:t>
+        <w:t>Overkommeligt arbejdstempo</w:t>
+      </w:r>
+    </w:p>
+    <w:p>
+      <w:r>
+        <w:t xml:space="preserve">Extreme Programming  fokuserer på at udviklingsholdet skal være udhvilet, og tillader derfor ikke typisk overarbejde. </w:t>
       </w:r>
     </w:p>
     <w:p>
@@ -7067,29 +6579,12 @@
         <w:pStyle w:val="Subtitle"/>
       </w:pPr>
       <w:r>
-        <w:t>Systemmetafor</w:t>
-      </w:r>
-    </w:p>
-    <w:p>
-      <w:pPr>
-        <w:ind w:left="2608" w:hanging="2608"/>
-      </w:pPr>
-      <w:r>
-        <w:t xml:space="preserve">Systemmetafor dækker over konceptet om at have ens navngivning og </w:t>
-      </w:r>
-      <w:r>
-        <w:t>terminologi</w:t>
-      </w:r>
-      <w:r>
-        <w:t>, som gør det lettere</w:t>
-      </w:r>
-    </w:p>
-    <w:p>
-      <w:pPr>
-        <w:ind w:left="2608" w:hanging="2608"/>
-      </w:pPr>
-      <w:r>
-        <w:t xml:space="preserve">for udviklerne at gennemskue programkoden. </w:t>
+        <w:t>Et samlet udviklingshold</w:t>
+      </w:r>
+    </w:p>
+    <w:p>
+      <w:r>
+        <w:t>I Extreme Programming opfattes kunden ikke som køber af produktet, men som bruger af produktet. Derfor er det vigtigt at kunden er tilstede under hele udviklingen og altid tilgængeligt for spørgsmål.</w:t>
       </w:r>
     </w:p>
     <w:p>
@@ -7097,111 +6592,6 @@
         <w:pStyle w:val="Subtitle"/>
       </w:pPr>
       <w:r>
-        <w:t>Simpelt design</w:t>
-      </w:r>
-    </w:p>
-    <w:p>
-      <w:r>
-        <w:t>Når programkoden udvikles skal programmøren forsøge at gøre funktionaliteten så simpel som muligt.</w:t>
-      </w:r>
-    </w:p>
-    <w:p>
-      <w:pPr>
-        <w:pStyle w:val="Subtitle"/>
-      </w:pPr>
-      <w:r>
-        <w:t>Test</w:t>
-      </w:r>
-    </w:p>
-    <w:p>
-      <w:r>
-        <w:t xml:space="preserve">Extreme Programming bunder i Unit Test, hvor testen skrives før koden udvikles, hvilket tvinger programmøren til at gennemtænke </w:t>
-      </w:r>
-    </w:p>
-    <w:p>
-      <w:pPr>
-        <w:pStyle w:val="Subtitle"/>
-      </w:pPr>
-      <w:r>
-        <w:t>Hyppig refaktorering</w:t>
-      </w:r>
-    </w:p>
-    <w:p>
-      <w:r>
-        <w:t xml:space="preserve">Da Extreme Programming kræver simpelt design og problemløsning fra dag til dag, opstår der ofte designproblemer i fremtiden, hvor den nuværende programkode ikke støtter det kommende funktionalitet. Sker dette, kræver Extreme Programming, at koden refaktoreres og udvikles mere generisk. </w:t>
-      </w:r>
-    </w:p>
-    <w:p>
-      <w:pPr>
-        <w:pStyle w:val="Subtitle"/>
-      </w:pPr>
-      <w:r>
-        <w:t>Parprogrammering</w:t>
-      </w:r>
-    </w:p>
-    <w:p>
-      <w:r>
-        <w:t xml:space="preserve">Parprogrammering er en programmeringsteknik, hvor to personer sidder omkring en enkelt computer og udvikler på produktet. Programmøren, som betjener tastaturet, skriver koden i detaljer, hvor den anden har fokus på det overordnede perspektiv. Der er ikke faste par i programmering, og det anbefales at bytte ofte, så alle udviklere får indblik i al koden. </w:t>
-      </w:r>
-    </w:p>
-    <w:p>
-      <w:pPr>
-        <w:pStyle w:val="Subtitle"/>
-      </w:pPr>
-      <w:r>
-        <w:t>Fælles ejerskab af programkode</w:t>
-      </w:r>
-    </w:p>
-    <w:p>
-      <w:r>
-        <w:t>Dette betyder, at alle udviklere har adgang til al kode og derfor også ansvar for at alt virker. Parprogrammering støtter denne praksis ved at inkludere flere personer i samme stykke programkode.</w:t>
-      </w:r>
-    </w:p>
-    <w:p>
-      <w:pPr>
-        <w:pStyle w:val="Subtitle"/>
-      </w:pPr>
-      <w:r>
-        <w:t>Kontinuerlig integration</w:t>
-      </w:r>
-    </w:p>
-    <w:p>
-      <w:r>
-        <w:t>I projektets forløb skal programkoden holdes opdateret til den nyeste version, for at undgå integrationsproblemer senere i forløbet.</w:t>
-      </w:r>
-    </w:p>
-    <w:p>
-      <w:pPr>
-        <w:pStyle w:val="Subtitle"/>
-      </w:pPr>
-      <w:r>
-        <w:t>Overkommeligt arbejdstempo</w:t>
-      </w:r>
-    </w:p>
-    <w:p>
-      <w:r>
-        <w:t xml:space="preserve">Extreme Programming  fokuserer på at udviklingsholdet skal være udhvilet, og tillader derfor ikke typisk overarbejde. </w:t>
-      </w:r>
-    </w:p>
-    <w:p>
-      <w:pPr>
-        <w:pStyle w:val="Subtitle"/>
-      </w:pPr>
-      <w:r>
-        <w:lastRenderedPageBreak/>
-        <w:t>Et samlet udviklingshold</w:t>
-      </w:r>
-    </w:p>
-    <w:p>
-      <w:r>
-        <w:t>I Extreme Programming opfattes kunden ikke som køber af produktet, men som bruger af produktet. Derfor er det vigtigt at kunden er tilstede under hele udviklingen og altid tilgængeligt for spørgsmål.</w:t>
-      </w:r>
-    </w:p>
-    <w:p>
-      <w:pPr>
-        <w:pStyle w:val="Subtitle"/>
-      </w:pPr>
-      <w:r>
         <w:t>Fælles kodestandard</w:t>
       </w:r>
     </w:p>
@@ -7215,11 +6605,11 @@
       <w:pPr>
         <w:pStyle w:val="Heading2"/>
       </w:pPr>
-      <w:bookmarkStart w:id="7" w:name="_Toc376514124"/>
+      <w:bookmarkStart w:id="8" w:name="_Toc376514124"/>
       <w:r>
         <w:t>Kanban</w:t>
       </w:r>
-      <w:bookmarkEnd w:id="7"/>
+      <w:bookmarkEnd w:id="8"/>
     </w:p>
     <w:p>
       <w:pPr>
@@ -7354,14 +6744,27 @@
       <w:r>
         <w:t xml:space="preserve">Figur </w:t>
       </w:r>
-      <w:fldSimple w:instr=" SEQ Figur \* ARABIC ">
-        <w:r>
-          <w:rPr>
-            <w:noProof/>
-          </w:rPr>
-          <w:t>1</w:t>
-        </w:r>
-      </w:fldSimple>
+      <w:r>
+        <w:fldChar w:fldCharType="begin"/>
+      </w:r>
+      <w:r>
+        <w:instrText xml:space="preserve"> SEQ Figur \* ARABIC </w:instrText>
+      </w:r>
+      <w:r>
+        <w:fldChar w:fldCharType="separate"/>
+      </w:r>
+      <w:r>
+        <w:rPr>
+          <w:noProof/>
+        </w:rPr>
+        <w:t>1</w:t>
+      </w:r>
+      <w:r>
+        <w:rPr>
+          <w:noProof/>
+        </w:rPr>
+        <w:fldChar w:fldCharType="end"/>
+      </w:r>
       <w:r>
         <w:t xml:space="preserve"> - Kanban board</w:t>
       </w:r>
@@ -7540,12 +6943,12 @@
       <w:pPr>
         <w:pStyle w:val="Heading2"/>
       </w:pPr>
-      <w:bookmarkStart w:id="8" w:name="_Toc376514125"/>
+      <w:bookmarkStart w:id="9" w:name="_Toc376514125"/>
       <w:r>
         <w:lastRenderedPageBreak/>
         <w:t>Metodevalg</w:t>
       </w:r>
-      <w:bookmarkEnd w:id="8"/>
+      <w:bookmarkEnd w:id="9"/>
     </w:p>
     <w:p>
       <w:pPr>
@@ -7758,11 +7161,11 @@
       <w:pPr>
         <w:pStyle w:val="Heading2"/>
       </w:pPr>
-      <w:bookmarkStart w:id="9" w:name="_Toc376514126"/>
+      <w:bookmarkStart w:id="10" w:name="_Toc376514126"/>
       <w:r>
         <w:t>Risikostyring</w:t>
       </w:r>
-      <w:bookmarkEnd w:id="9"/>
+      <w:bookmarkEnd w:id="10"/>
     </w:p>
     <w:p>
       <w:r>
@@ -7770,19 +7173,249 @@
       </w:r>
       <w:r>
         <w:br/>
-        <w:t>Munk-Madsen (easy mode) –slide 21 + 22</w:t>
+        <w:t xml:space="preserve">Munk-Madsen (easy mode) </w:t>
+      </w:r>
+      <w:proofErr w:type="gramStart"/>
+      <w:r>
+        <w:t>–slide</w:t>
+      </w:r>
+      <w:proofErr w:type="gramEnd"/>
+      <w:r>
+        <w:t xml:space="preserve"> 21 + 22</w:t>
+      </w:r>
+    </w:p>
+    <w:p>
+      <w:pPr>
+        <w:pStyle w:val="Heading1"/>
+      </w:pPr>
+      <w:r>
+        <w:t xml:space="preserve">Deployment and </w:t>
+      </w:r>
+      <w:proofErr w:type="spellStart"/>
+      <w:r>
+        <w:t>configuration</w:t>
+      </w:r>
+      <w:proofErr w:type="spellEnd"/>
+      <w:r>
+        <w:t xml:space="preserve"> management</w:t>
+      </w:r>
+    </w:p>
+    <w:p>
+      <w:pPr>
+        <w:pStyle w:val="Heading2"/>
+      </w:pPr>
+      <w:r>
+        <w:t>Deployment</w:t>
+      </w:r>
+    </w:p>
+    <w:p>
+      <w:r>
+        <w:t xml:space="preserve">Deployment er fasen hvor man sætter sit produkt i drift og det er den sidste fase i udviklingen af et system. Det gælder både for UP, hvor det drejer sig om transition fasen, i scrum under releasing </w:t>
+      </w:r>
+      <w:r>
+        <w:lastRenderedPageBreak/>
+        <w:t>fasen og i XP under produktionsfasen. Præ-betingelsen for at gå i gang med deployment er at man har implementeret et funktionelt system som er testet.</w:t>
+      </w:r>
+    </w:p>
+    <w:p>
+      <w:r>
+        <w:t xml:space="preserve">Strategien man anvender i agile udviklingsmetoder er </w:t>
+      </w:r>
+      <w:proofErr w:type="spellStart"/>
+      <w:r>
+        <w:t>incremental</w:t>
+      </w:r>
+      <w:proofErr w:type="spellEnd"/>
+      <w:r>
+        <w:t xml:space="preserve"> deployment. Det vil sige at man deler </w:t>
+      </w:r>
+      <w:proofErr w:type="spellStart"/>
+      <w:r>
+        <w:t>funktinalitet</w:t>
+      </w:r>
+      <w:proofErr w:type="spellEnd"/>
+      <w:r>
+        <w:t xml:space="preserve"> op i </w:t>
+      </w:r>
+      <w:proofErr w:type="spellStart"/>
+      <w:r>
+        <w:t>releases</w:t>
+      </w:r>
+      <w:proofErr w:type="spellEnd"/>
+      <w:r>
+        <w:t xml:space="preserve"> og udgiver dem løbende startende med den første </w:t>
+      </w:r>
+      <w:proofErr w:type="spellStart"/>
+      <w:r>
+        <w:t>release</w:t>
+      </w:r>
+      <w:proofErr w:type="spellEnd"/>
+      <w:r>
+        <w:t xml:space="preserve">. For at kunne styre disse </w:t>
+      </w:r>
+      <w:proofErr w:type="spellStart"/>
+      <w:r>
+        <w:t>releases</w:t>
+      </w:r>
+      <w:proofErr w:type="spellEnd"/>
+      <w:r>
+        <w:t xml:space="preserve"> laves en </w:t>
+      </w:r>
+      <w:proofErr w:type="spellStart"/>
+      <w:r>
+        <w:t>release</w:t>
+      </w:r>
+      <w:proofErr w:type="spellEnd"/>
+      <w:r>
+        <w:t xml:space="preserve"> plan. En </w:t>
+      </w:r>
+      <w:proofErr w:type="spellStart"/>
+      <w:r>
+        <w:t>release</w:t>
+      </w:r>
+      <w:proofErr w:type="spellEnd"/>
+      <w:r>
+        <w:t xml:space="preserve"> plan i agile systemudviklingsmetoder er storydriven, det vil sige at kunden vælger de </w:t>
+      </w:r>
+      <w:proofErr w:type="spellStart"/>
+      <w:r>
+        <w:t>stories</w:t>
+      </w:r>
+      <w:proofErr w:type="spellEnd"/>
+      <w:r>
+        <w:t xml:space="preserve"> der skal med i en </w:t>
+      </w:r>
+      <w:proofErr w:type="spellStart"/>
+      <w:r>
+        <w:t>release</w:t>
+      </w:r>
+      <w:proofErr w:type="spellEnd"/>
+      <w:r>
+        <w:t xml:space="preserve">.  Planen er også datedriven hvilket vil sige at der fastlægges et antal </w:t>
+      </w:r>
+      <w:proofErr w:type="spellStart"/>
+      <w:r>
+        <w:t>release</w:t>
+      </w:r>
+      <w:proofErr w:type="spellEnd"/>
+      <w:r>
+        <w:t xml:space="preserve"> datoer og </w:t>
+      </w:r>
+      <w:proofErr w:type="spellStart"/>
+      <w:r>
+        <w:t>releases</w:t>
+      </w:r>
+      <w:proofErr w:type="spellEnd"/>
+      <w:r>
+        <w:t xml:space="preserve"> deles op i </w:t>
+      </w:r>
+      <w:proofErr w:type="spellStart"/>
+      <w:r>
+        <w:t>iterationer</w:t>
+      </w:r>
+      <w:proofErr w:type="spellEnd"/>
+      <w:r>
+        <w:t>/</w:t>
+      </w:r>
+      <w:proofErr w:type="spellStart"/>
+      <w:r>
+        <w:t>timeboxes</w:t>
+      </w:r>
+      <w:proofErr w:type="spellEnd"/>
+      <w:r>
+        <w:t xml:space="preserve">. Det stræbes i øvrigt at lave så små </w:t>
+      </w:r>
+      <w:proofErr w:type="spellStart"/>
+      <w:r>
+        <w:t>releases</w:t>
+      </w:r>
+      <w:proofErr w:type="spellEnd"/>
+      <w:r>
+        <w:t xml:space="preserve"> som muligt.</w:t>
+      </w:r>
+    </w:p>
+    <w:p>
+      <w:pPr>
+        <w:pStyle w:val="Heading3"/>
+      </w:pPr>
+      <w:r>
+        <w:t>Deployment fase</w:t>
+      </w:r>
+    </w:p>
+    <w:p>
+      <w:r>
+        <w:t xml:space="preserve">Accepttest i agile udviklingsmetoder er på userstory </w:t>
+      </w:r>
+      <w:proofErr w:type="spellStart"/>
+      <w:r>
+        <w:t>level</w:t>
+      </w:r>
+      <w:proofErr w:type="spellEnd"/>
+      <w:r>
+        <w:t xml:space="preserve">, det vil sige at der skal accepttestes løbende under udviklingen. En userstory er ikke færdig før at dens accepttest er bestået. Hvis man følger de agile idealer betyder det så at der ikke skal være et </w:t>
+      </w:r>
+      <w:proofErr w:type="spellStart"/>
+      <w:r>
+        <w:t>deploymentsprint</w:t>
+      </w:r>
+      <w:proofErr w:type="spellEnd"/>
+      <w:r>
+        <w:t xml:space="preserve"> til den afsluttende fase af udvikling af et system. Men dette er dog sjældent muligt. Derfor laves der også en endelig accepttest af </w:t>
+      </w:r>
+      <w:proofErr w:type="spellStart"/>
+      <w:r>
+        <w:t>releasen</w:t>
+      </w:r>
+      <w:proofErr w:type="spellEnd"/>
+      <w:r>
+        <w:t xml:space="preserve"> før den kan frigives.</w:t>
       </w:r>
     </w:p>
     <w:p/>
     <w:p>
       <w:pPr>
+        <w:pStyle w:val="Heading2"/>
+      </w:pPr>
+      <w:r>
+        <w:t>Configuration management</w:t>
+      </w:r>
+    </w:p>
+    <w:p>
+      <w:r>
+        <w:t xml:space="preserve">For at kunne håndtere ændringer til systemet efter idriftsættelse af </w:t>
+      </w:r>
+      <w:proofErr w:type="spellStart"/>
+      <w:r>
+        <w:t>release</w:t>
+      </w:r>
+      <w:proofErr w:type="spellEnd"/>
+      <w:r>
+        <w:t xml:space="preserve"> 1 laves der konfigurations styring. Ved ændringer af systemet skal der etableres en ny version af systemet. Det kan for eksempel være versioner med forskellig funktionalitet eller versioner der kører på forskellige </w:t>
+      </w:r>
+      <w:proofErr w:type="spellStart"/>
+      <w:r>
+        <w:t>devices</w:t>
+      </w:r>
+      <w:proofErr w:type="gramStart"/>
+      <w:r>
+        <w:t>.Dette</w:t>
+      </w:r>
+      <w:proofErr w:type="spellEnd"/>
+      <w:proofErr w:type="gramEnd"/>
+      <w:r>
+        <w:t xml:space="preserve"> gør det også muligt at lave specifikke versioner til specifikke kundekrav. Derfor er det en del af kvalitetssikringen at systemændringer styres på denne måde.</w:t>
+      </w:r>
+    </w:p>
+    <w:p/>
+    <w:p>
+      <w:pPr>
         <w:pStyle w:val="Heading1"/>
       </w:pPr>
-      <w:bookmarkStart w:id="10" w:name="_Toc376514127"/>
+      <w:bookmarkStart w:id="11" w:name="_Toc376514127"/>
       <w:r>
         <w:t>Product Vision</w:t>
       </w:r>
-      <w:bookmarkEnd w:id="10"/>
+      <w:bookmarkEnd w:id="11"/>
     </w:p>
     <w:p>
       <w:pPr>
@@ -7796,12 +7429,11 @@
       <w:pPr>
         <w:pStyle w:val="Heading2"/>
       </w:pPr>
-      <w:bookmarkStart w:id="11" w:name="_Toc376514128"/>
-      <w:r>
-        <w:lastRenderedPageBreak/>
+      <w:bookmarkStart w:id="12" w:name="_Toc376514128"/>
+      <w:r>
         <w:t>Målgruppen</w:t>
       </w:r>
-      <w:bookmarkEnd w:id="11"/>
+      <w:bookmarkEnd w:id="12"/>
     </w:p>
     <w:p>
       <w:pPr>
@@ -7891,6 +7523,7 @@
           <w:szCs w:val="23"/>
           <w:lang w:eastAsia="da-DK"/>
         </w:rPr>
+        <w:lastRenderedPageBreak/>
         <w:t xml:space="preserve">Selvom det principielt ikke giver mening at ekskludere nogen pga. deres alder, vil det måske alligevel være at foretrække med et lidt mere modent publikum, da det forhåbentligt kunne mere medvirkende til at forhindre snyd. Selv om konkurrenceelementet er vigtigt, er det meningen at det skal være sjovt, mere end konkurrence. </w:t>
       </w:r>
     </w:p>
@@ -7903,11 +7536,11 @@
       <w:pPr>
         <w:pStyle w:val="Heading2"/>
       </w:pPr>
-      <w:bookmarkStart w:id="12" w:name="_Toc376514129"/>
+      <w:bookmarkStart w:id="13" w:name="_Toc376514129"/>
       <w:r>
         <w:t>Brugsscenarier</w:t>
       </w:r>
-      <w:bookmarkEnd w:id="12"/>
+      <w:bookmarkEnd w:id="13"/>
     </w:p>
     <w:p>
       <w:pPr>
@@ -8449,7 +8082,6 @@
           <w:szCs w:val="23"/>
           <w:lang w:eastAsia="da-DK"/>
         </w:rPr>
-        <w:lastRenderedPageBreak/>
         <w:t>Brugeren kan se personlige statistikker over totalt forbrugt kalorier, ugentligt motion mv.</w:t>
       </w:r>
     </w:p>
@@ -8740,6 +8372,7 @@
           <w:szCs w:val="23"/>
           <w:lang w:eastAsia="da-DK"/>
         </w:rPr>
+        <w:lastRenderedPageBreak/>
         <w:t>Achievements, XP mv. til vinderen.</w:t>
       </w:r>
     </w:p>
@@ -8984,11 +8617,11 @@
       <w:pPr>
         <w:pStyle w:val="Heading2"/>
       </w:pPr>
-      <w:bookmarkStart w:id="13" w:name="_Toc376514130"/>
+      <w:bookmarkStart w:id="14" w:name="_Toc376514130"/>
       <w:r>
         <w:t>Behov</w:t>
       </w:r>
-      <w:bookmarkEnd w:id="13"/>
+      <w:bookmarkEnd w:id="14"/>
     </w:p>
     <w:p>
       <w:pPr>
@@ -9002,11 +8635,11 @@
       <w:pPr>
         <w:pStyle w:val="Heading2"/>
       </w:pPr>
-      <w:bookmarkStart w:id="14" w:name="_Toc376514131"/>
+      <w:bookmarkStart w:id="15" w:name="_Toc376514131"/>
       <w:r>
         <w:t>Produkt</w:t>
       </w:r>
-      <w:bookmarkEnd w:id="14"/>
+      <w:bookmarkEnd w:id="15"/>
     </w:p>
     <w:p>
       <w:pPr>
@@ -9086,12 +8719,11 @@
       <w:pPr>
         <w:pStyle w:val="Heading2"/>
       </w:pPr>
-      <w:bookmarkStart w:id="15" w:name="_Toc376514132"/>
-      <w:r>
-        <w:lastRenderedPageBreak/>
+      <w:bookmarkStart w:id="16" w:name="_Toc376514132"/>
+      <w:r>
         <w:t>Værdi</w:t>
       </w:r>
-      <w:bookmarkEnd w:id="15"/>
+      <w:bookmarkEnd w:id="16"/>
     </w:p>
     <w:p>
       <w:pPr>
@@ -9154,11 +8786,11 @@
       <w:pPr>
         <w:pStyle w:val="Heading2"/>
       </w:pPr>
-      <w:bookmarkStart w:id="16" w:name="_Toc376514133"/>
+      <w:bookmarkStart w:id="17" w:name="_Toc376514133"/>
       <w:r>
         <w:t>konkurrence</w:t>
       </w:r>
-      <w:bookmarkEnd w:id="16"/>
+      <w:bookmarkEnd w:id="17"/>
     </w:p>
     <w:p>
       <w:pPr>
@@ -9180,6 +8812,7 @@
         <w:spacing w:line="115" w:lineRule="atLeast"/>
       </w:pPr>
       <w:r>
+        <w:lastRenderedPageBreak/>
         <w:t>Hovedkonkurrenter er Endomondo og Runkeeper</w:t>
       </w:r>
     </w:p>
@@ -9334,11 +8967,11 @@
       <w:pPr>
         <w:pStyle w:val="Heading3"/>
       </w:pPr>
-      <w:bookmarkStart w:id="17" w:name="_Toc376514134"/>
+      <w:bookmarkStart w:id="18" w:name="_Toc376514134"/>
       <w:r>
         <w:t>Navn og Applikation Statement</w:t>
       </w:r>
-      <w:bookmarkEnd w:id="17"/>
+      <w:bookmarkEnd w:id="18"/>
     </w:p>
     <w:p>
       <w:pPr>
@@ -9353,11 +8986,7 @@
         <w:pStyle w:val="Standard"/>
       </w:pPr>
       <w:r>
-        <w:t xml:space="preserve">Applikation statement : En personlig træningsassistent hvor man kan komme i form på en </w:t>
-      </w:r>
-      <w:r>
-        <w:lastRenderedPageBreak/>
-        <w:t>underholdende måde.</w:t>
+        <w:t>Applikation statement : En personlig træningsassistent hvor man kan komme i form på en underholdende måde.</w:t>
       </w:r>
     </w:p>
     <w:p>
@@ -9372,11 +9001,11 @@
       <w:pPr>
         <w:pStyle w:val="Heading2"/>
       </w:pPr>
-      <w:bookmarkStart w:id="18" w:name="_Toc376514135"/>
+      <w:bookmarkStart w:id="19" w:name="_Toc376514135"/>
       <w:r>
         <w:t>Kanvas</w:t>
       </w:r>
-      <w:bookmarkEnd w:id="18"/>
+      <w:bookmarkEnd w:id="19"/>
     </w:p>
     <w:p>
       <w:pPr>
@@ -9407,6 +9036,7 @@
         <w:spacing w:line="360" w:lineRule="auto"/>
       </w:pPr>
       <w:r>
+        <w:lastRenderedPageBreak/>
         <w:t xml:space="preserve">Helt basalt er </w:t>
       </w:r>
       <w:proofErr w:type="spellStart"/>
@@ -9464,8 +9094,6 @@
       <w:r>
         <w:t xml:space="preserve"> er der rigtigt mange af, og derfor en målgruppe der kunne være oplagt at fokusere på. </w:t>
       </w:r>
-      <w:bookmarkStart w:id="19" w:name="_GoBack"/>
-      <w:bookmarkEnd w:id="19"/>
     </w:p>
     <w:p>
       <w:pPr>
@@ -9511,11 +9139,7 @@
       </w:r>
       <w:proofErr w:type="spellEnd"/>
       <w:r>
-        <w:t xml:space="preserve">, der kunne udbyde denne applikation til deres medlemmer. På denne måde vil vi være sikret, en løbende indkomst hvor fitness </w:t>
-      </w:r>
-      <w:r>
-        <w:lastRenderedPageBreak/>
-        <w:t xml:space="preserve">centret er vores kunde, som ved at de abonnerer på vores applikation, kan tilbyde brug af applikationen til deres medlemmer. Dette vil være en oplagt markedsvej at satse på, da det alternativt kan være meget svært at blive set i </w:t>
+        <w:t xml:space="preserve">, der kunne udbyde denne applikation til deres medlemmer. På denne måde vil vi være sikret, en løbende indkomst hvor fitness centret er vores kunde, som ved at de abonnerer på vores applikation, kan tilbyde brug af applikationen til deres medlemmer. Dette vil være en oplagt markedsvej at satse på, da det alternativt kan være meget svært at blive set i </w:t>
       </w:r>
       <w:proofErr w:type="spellStart"/>
       <w:r>
@@ -9561,6 +9185,7 @@
         <w:spacing w:line="360" w:lineRule="auto"/>
       </w:pPr>
       <w:r>
+        <w:lastRenderedPageBreak/>
         <w:t xml:space="preserve">Det er vores hensigt, at denne applikation skal bygge på en service der kører på en server. Denne service vil derefter kunne udstille applikationens funktionalitet, til de klienttyper vi gerne vil </w:t>
       </w:r>
       <w:proofErr w:type="spellStart"/>
@@ -9662,7 +9287,6 @@
         <w:spacing w:line="360" w:lineRule="auto"/>
       </w:pPr>
       <w:r>
-        <w:lastRenderedPageBreak/>
         <w:t xml:space="preserve">Udgifterne i forbindelse med at gøre produktet til en forretning, vil primært bestå i udgifter til at udvikle produktet. Derudover vil der også skulle anvendes en del midler på markedsføring. Det optimale her ville dog være, at kunne slå igennem ved, at blive markedsført </w:t>
       </w:r>
       <w:proofErr w:type="spellStart"/>
@@ -9686,7 +9310,11 @@
         <w:spacing w:line="360" w:lineRule="auto"/>
       </w:pPr>
       <w:r>
-        <w:t xml:space="preserve">Indtjeningsmulighederne vil være struktureret således, at der skal være en gratis version af applikationen, som det ikke koster noget at bruge. Den vil dog indeholde reklamer, som brugeren i en udstrækning vil blive mødt af. Derudover skal der være en abonnementsversion som kunden betaler en fast pris for, for en given tidsperiode. Endeligt vil det være oplagt, at udvikle produktet til flere platforme for, at give kommende brugere af applikationen mulighed for, at tilgå applikationen fra den </w:t>
+        <w:t xml:space="preserve">Indtjeningsmulighederne vil være struktureret således, at der skal være en gratis version af applikationen, som det ikke koster noget at bruge. Den vil dog indeholde reklamer, som brugeren i en udstrækning vil blive mødt af. Derudover skal der være en abonnementsversion som kunden betaler en fast pris for, for en given tidsperiode. Endeligt vil det være oplagt, at udvikle produktet til flere platforme for, at give kommende brugere af applikationen </w:t>
+      </w:r>
+      <w:r>
+        <w:lastRenderedPageBreak/>
+        <w:t xml:space="preserve">mulighed for, at tilgå applikationen fra den </w:t>
       </w:r>
       <w:proofErr w:type="spellStart"/>
       <w:r>
@@ -9984,181 +9612,174 @@
           <w:sz w:val="24"/>
           <w:szCs w:val="24"/>
         </w:rPr>
-        <w:t xml:space="preserve">, som skulle vise de to ekstremer i målgruppen. Dette var et vigtigt </w:t>
-      </w:r>
+        <w:t xml:space="preserve">, som skulle vise de to ekstremer i målgruppen. Dette var et vigtigt element i udviklingen, da det støttede </w:t>
+      </w:r>
+      <w:proofErr w:type="spellStart"/>
       <w:r>
         <w:rPr>
           <w:sz w:val="24"/>
           <w:szCs w:val="24"/>
         </w:rPr>
-        <w:lastRenderedPageBreak/>
-        <w:t xml:space="preserve">element i udviklingen, da det støttede </w:t>
-      </w:r>
-      <w:proofErr w:type="spellStart"/>
+        <w:t>designprocesssen</w:t>
+      </w:r>
+      <w:proofErr w:type="spellEnd"/>
       <w:r>
         <w:rPr>
           <w:sz w:val="24"/>
           <w:szCs w:val="24"/>
         </w:rPr>
-        <w:t>designprocesssen</w:t>
-      </w:r>
-      <w:proofErr w:type="spellEnd"/>
-      <w:r>
+        <w:t xml:space="preserve"> i at have en forståelse for, hvordan produktet eventuelt skulle markedsføres. </w:t>
+      </w:r>
+    </w:p>
+    <w:p>
+      <w:pPr>
         <w:rPr>
           <w:sz w:val="24"/>
           <w:szCs w:val="24"/>
         </w:rPr>
-        <w:t xml:space="preserve"> i at have en forståelse for, hvordan produktet eventuelt skulle markedsføres. </w:t>
-      </w:r>
-    </w:p>
-    <w:p>
-      <w:pPr>
+      </w:pPr>
+      <w:r>
         <w:rPr>
           <w:sz w:val="24"/>
           <w:szCs w:val="24"/>
         </w:rPr>
-      </w:pPr>
+        <w:t xml:space="preserve">Om onsdagen var der besøg fra en ekspert i området, hvor alle grupper fremlagde deres idé og fik efterfølgende kritik for det. Dette gav rig mulighed for feedback, hvor det blev klargjort, hvordan produktet differentierer sig ift. </w:t>
+      </w:r>
+      <w:proofErr w:type="gramStart"/>
       <w:r>
         <w:rPr>
           <w:sz w:val="24"/>
           <w:szCs w:val="24"/>
         </w:rPr>
-        <w:t xml:space="preserve">Om onsdagen var der besøg fra en ekspert i området, hvor alle grupper fremlagde deres idé og fik efterfølgende kritik for det. Dette gav rig mulighed for feedback, hvor det blev klargjort, hvordan produktet differentierer sig ift. </w:t>
-      </w:r>
-      <w:proofErr w:type="gramStart"/>
+        <w:t>konkurrerende produkter.</w:t>
+      </w:r>
+      <w:proofErr w:type="gramEnd"/>
       <w:r>
         <w:rPr>
           <w:sz w:val="24"/>
           <w:szCs w:val="24"/>
         </w:rPr>
-        <w:t>konkurrerende produkter.</w:t>
-      </w:r>
-      <w:proofErr w:type="gramEnd"/>
-      <w:r>
+        <w:t xml:space="preserve"> </w:t>
+      </w:r>
+    </w:p>
+    <w:p>
+      <w:pPr>
         <w:rPr>
           <w:sz w:val="24"/>
           <w:szCs w:val="24"/>
         </w:rPr>
-        <w:t xml:space="preserve"> </w:t>
-      </w:r>
-    </w:p>
-    <w:p>
-      <w:pPr>
+      </w:pPr>
+      <w:r>
         <w:rPr>
           <w:sz w:val="24"/>
           <w:szCs w:val="24"/>
         </w:rPr>
-      </w:pPr>
+        <w:t xml:space="preserve">Sidste del af </w:t>
+      </w:r>
+      <w:proofErr w:type="spellStart"/>
       <w:r>
         <w:rPr>
           <w:sz w:val="24"/>
           <w:szCs w:val="24"/>
         </w:rPr>
-        <w:t xml:space="preserve">Sidste del af </w:t>
-      </w:r>
-      <w:proofErr w:type="spellStart"/>
+        <w:t>iteration</w:t>
+      </w:r>
+      <w:proofErr w:type="spellEnd"/>
       <w:r>
         <w:rPr>
           <w:sz w:val="24"/>
           <w:szCs w:val="24"/>
         </w:rPr>
-        <w:t>iteration</w:t>
-      </w:r>
-      <w:proofErr w:type="spellEnd"/>
+        <w:t xml:space="preserve"> 0 var der fokus på de </w:t>
+      </w:r>
+      <w:proofErr w:type="spellStart"/>
+      <w:proofErr w:type="gramStart"/>
       <w:r>
         <w:rPr>
           <w:sz w:val="24"/>
           <w:szCs w:val="24"/>
         </w:rPr>
-        <w:t xml:space="preserve"> 0 var der fokus på de </w:t>
-      </w:r>
-      <w:proofErr w:type="spellStart"/>
-      <w:proofErr w:type="gramStart"/>
+        <w:t>spikes</w:t>
+      </w:r>
+      <w:proofErr w:type="spellEnd"/>
       <w:r>
         <w:rPr>
           <w:sz w:val="24"/>
           <w:szCs w:val="24"/>
         </w:rPr>
-        <w:t>spikes</w:t>
-      </w:r>
-      <w:proofErr w:type="spellEnd"/>
+        <w:t>,  som</w:t>
+      </w:r>
+      <w:proofErr w:type="gramEnd"/>
       <w:r>
         <w:rPr>
           <w:sz w:val="24"/>
           <w:szCs w:val="24"/>
         </w:rPr>
-        <w:t>,  som</w:t>
-      </w:r>
-      <w:proofErr w:type="gramEnd"/>
+        <w:t xml:space="preserve"> gruppen havde forudset kunne volde problemer. Dagene bestod derfor udelukkende af </w:t>
+      </w:r>
+      <w:proofErr w:type="spellStart"/>
       <w:r>
         <w:rPr>
           <w:sz w:val="24"/>
           <w:szCs w:val="24"/>
         </w:rPr>
-        <w:t xml:space="preserve"> gruppen havde forudset kunne volde problemer. Dagene bestod derfor udelukkende af </w:t>
-      </w:r>
-      <w:proofErr w:type="spellStart"/>
+        <w:t>vidensindsamling</w:t>
+      </w:r>
+      <w:proofErr w:type="spellEnd"/>
       <w:r>
         <w:rPr>
           <w:sz w:val="24"/>
           <w:szCs w:val="24"/>
         </w:rPr>
-        <w:t>vidensindsamling</w:t>
-      </w:r>
-      <w:proofErr w:type="spellEnd"/>
+        <w:t xml:space="preserve"> og </w:t>
+      </w:r>
+      <w:proofErr w:type="spellStart"/>
       <w:r>
         <w:rPr>
           <w:sz w:val="24"/>
           <w:szCs w:val="24"/>
         </w:rPr>
-        <w:t xml:space="preserve"> og </w:t>
-      </w:r>
-      <w:proofErr w:type="spellStart"/>
+        <w:t>eksperiementering</w:t>
+      </w:r>
+      <w:proofErr w:type="spellEnd"/>
       <w:r>
         <w:rPr>
           <w:sz w:val="24"/>
           <w:szCs w:val="24"/>
         </w:rPr>
-        <w:t>eksperiementering</w:t>
-      </w:r>
-      <w:proofErr w:type="spellEnd"/>
+        <w:t xml:space="preserve"> af teknologi. Specifikt blev der lagt vægt på at få forståelse for REST-service, som skulle være en kritisk komponent i produktet, og da denne teknologi var ny for alle gruppemedlemmer tog denne del mange ressourcer. Samtidig blev der brugt tid på at undersøge og lære </w:t>
+      </w:r>
+      <w:proofErr w:type="spellStart"/>
       <w:r>
         <w:rPr>
           <w:sz w:val="24"/>
           <w:szCs w:val="24"/>
         </w:rPr>
-        <w:t xml:space="preserve"> af teknologi. Specifikt blev der lagt vægt på at få forståelse for REST-service, som skulle være en kritisk komponent i produktet, og da denne teknologi var ny for alle gruppemedlemmer tog denne del mange ressourcer. Samtidig blev der brugt tid på at undersøge og lære </w:t>
-      </w:r>
-      <w:proofErr w:type="spellStart"/>
+        <w:t>Entity-framework</w:t>
+      </w:r>
+      <w:proofErr w:type="spellEnd"/>
       <w:r>
         <w:rPr>
           <w:sz w:val="24"/>
           <w:szCs w:val="24"/>
         </w:rPr>
-        <w:t>Entity-framework</w:t>
-      </w:r>
-      <w:proofErr w:type="spellEnd"/>
-      <w:r>
+        <w:t xml:space="preserve">, som har været et værdifuldt værktøj i processen. </w:t>
+      </w:r>
+    </w:p>
+    <w:p>
+      <w:pPr>
         <w:rPr>
           <w:sz w:val="24"/>
           <w:szCs w:val="24"/>
         </w:rPr>
-        <w:t xml:space="preserve">, som har været et værdifuldt værktøj i processen. </w:t>
-      </w:r>
-    </w:p>
-    <w:p>
-      <w:pPr>
+      </w:pPr>
+      <w:proofErr w:type="spellStart"/>
+      <w:r>
         <w:rPr>
           <w:sz w:val="24"/>
           <w:szCs w:val="24"/>
         </w:rPr>
-      </w:pPr>
-      <w:proofErr w:type="spellStart"/>
-      <w:r>
-        <w:rPr>
-          <w:sz w:val="24"/>
-          <w:szCs w:val="24"/>
-        </w:rPr>
+        <w:lastRenderedPageBreak/>
         <w:t>Iteration</w:t>
       </w:r>
       <w:proofErr w:type="spellEnd"/>
@@ -12479,34 +12100,37 @@
         <w:rPr>
           <w:rStyle w:val="Heading1Char"/>
         </w:rPr>
+        <w:t>Sprint 1</w:t>
+      </w:r>
+      <w:bookmarkEnd w:id="22"/>
+    </w:p>
+    <w:p>
+      <w:pPr>
+        <w:pStyle w:val="Heading2"/>
+      </w:pPr>
+      <w:bookmarkStart w:id="23" w:name="_Toc376514139"/>
+      <w:r>
+        <w:t>Planlægning</w:t>
+      </w:r>
+      <w:bookmarkEnd w:id="23"/>
+    </w:p>
+    <w:p>
+      <w:pPr>
+        <w:pStyle w:val="Heading3"/>
+      </w:pPr>
+      <w:bookmarkStart w:id="24" w:name="_Toc376514140"/>
+      <w:r>
+        <w:t>Velocity</w:t>
+      </w:r>
+      <w:bookmarkEnd w:id="24"/>
+    </w:p>
+    <w:p>
+      <w:r>
+        <w:t xml:space="preserve">Som tidligere nævnt i sprint 0 afsnittet er vores productbacklog prioriteret i samarbejde med vores productowner i sprint 0. For at finde ud af hvilken velocity vi skulle arbejde ud fra i det første sprint skulle en middel sværhedsgrad sættes til 5 ifølge reglerne fra planning poker. Her valgte vi userstorien Tilføj log som en middelopgave og diskuterede frem og tilbage om hvor lang tid den ville tage. Vi nåede frem til en konsensus af at det ville tage 4 mandedage at færdiggøre den userstory. Herefter divideres de 5 middel storypoints med de 4 mandedage som giver en pointer om hvor mange storypoints man kan nå pr. dag. Så det vil sige 1,25 storypoints pr. dag i sprint 1. Vi er 4 mand i gruppen og derfor ganges 4 med 5 dage som sprintet består af som giver 20 mandedage som så </w:t>
+      </w:r>
+      <w:r>
         <w:lastRenderedPageBreak/>
-        <w:t>Sprint 1</w:t>
-      </w:r>
-      <w:bookmarkEnd w:id="22"/>
-    </w:p>
-    <w:p>
-      <w:pPr>
-        <w:pStyle w:val="Heading2"/>
-      </w:pPr>
-      <w:bookmarkStart w:id="23" w:name="_Toc376514139"/>
-      <w:r>
-        <w:t>Planlægning</w:t>
-      </w:r>
-      <w:bookmarkEnd w:id="23"/>
-    </w:p>
-    <w:p>
-      <w:pPr>
-        <w:pStyle w:val="Heading3"/>
-      </w:pPr>
-      <w:bookmarkStart w:id="24" w:name="_Toc376514140"/>
-      <w:r>
-        <w:t>Velocity</w:t>
-      </w:r>
-      <w:bookmarkEnd w:id="24"/>
-    </w:p>
-    <w:p>
-      <w:r>
-        <w:t xml:space="preserve">Som tidligere nævnt i sprint 0 afsnittet er vores productbacklog prioriteret i samarbejde med vores productowner i sprint 0. For at finde ud af hvilken velocity vi skulle arbejde ud fra i det første sprint skulle en middel sværhedsgrad sættes til 5 ifølge reglerne fra planning poker. Her valgte vi userstorien Tilføj log som en middelopgave og diskuterede frem og tilbage om hvor lang tid den ville tage. Vi nåede frem til en konsensus af at det ville tage 4 mandedage at færdiggøre den userstory. Herefter divideres de 5 middel storypoints med de 4 mandedage som giver en pointer om hvor mange storypoints man kan nå pr. dag. Så det vil sige 1,25 storypoints pr. dag i sprint 1. Vi er 4 mand i gruppen og derfor ganges 4 med 5 dage som sprintet består af som giver 20 mandedage som så ganges med de 1,25 storypoints som kan opnås pr. dag hvilket lander os på 25 storypoints i alt for sprint 1. For at korrigere for par programmering har vi så divideret de 25 med 2 fordi hey et par er 2. dette giver os så 12,5 storypoints som skal udføres for sprint 1. </w:t>
+        <w:t xml:space="preserve">ganges med de 1,25 storypoints som kan opnås pr. dag hvilket lander os på 25 storypoints i alt for sprint 1. For at korrigere for par programmering har vi så divideret de 25 med 2 fordi hey et par er 2. dette giver os så 12,5 storypoints som skal udføres for sprint 1. </w:t>
       </w:r>
     </w:p>
     <w:p>
@@ -12625,103 +12249,105 @@
     </w:p>
     <w:p>
       <w:r>
+        <w:t>Sammenlagt giver de 3 stories 11 point, hvilket passer fint med de 12,5 point vi har som velocity for sprintet.</w:t>
+      </w:r>
+    </w:p>
+    <w:p>
+      <w:pPr>
+        <w:pStyle w:val="Heading3"/>
+      </w:pPr>
+      <w:bookmarkStart w:id="27" w:name="_Toc376514143"/>
+      <w:r>
+        <w:t>Processen</w:t>
+      </w:r>
+      <w:bookmarkEnd w:id="27"/>
+    </w:p>
+    <w:p>
+      <w:r>
+        <w:t>Progress tab userstory blev flyttet til sprint 2, da den ikke blev brændt</w:t>
+      </w:r>
+    </w:p>
+    <w:p>
+      <w:pPr>
+        <w:pStyle w:val="Heading2"/>
+      </w:pPr>
+      <w:bookmarkStart w:id="28" w:name="_Toc376514144"/>
+      <w:r>
+        <w:t>Review</w:t>
+      </w:r>
+      <w:bookmarkEnd w:id="28"/>
+    </w:p>
+    <w:p>
+      <w:r>
+        <w:t>Målene for sprint 1 var at få færdiggjort Tilføj log, Progress tab og Opret bruger. Som det kan ses på burndown chartet se bilag ? er det kun opret bruger og tilføj log som er blevet lavet færdig i sprintet. Progress tab skal derfor overføres til sprint 2.</w:t>
+      </w:r>
+    </w:p>
+    <w:p>
+      <w:r>
+        <w:t xml:space="preserve">Den første dag i sprintet blev der ikke brændt nogle SP dog er dette ikke alarmerende da den første dag i sprintet skal bruges på planlægning af det pågældende sprint. Vores Rest-service spike fra sprint 0 havde vi ikke fået færdig. Dette skyldes at det var ukendt område for os alle og derfor skulle </w:t>
+      </w:r>
+      <w:r>
         <w:lastRenderedPageBreak/>
-        <w:t>Sammenlagt giver de 3 stories 11 point, hvilket passer fint med de 12,5 point vi har som velocity for sprintet.</w:t>
-      </w:r>
+        <w:t>der bruges ekstra tid i sprintet på at løse denne opgave. Det var vigtigt for productowner at Rest-servicen kom op at køre så at programmet kunne konsumeres af flere forskellige klienter. Så derfor havde vi en udvikler til at arbejde på spiken den 2 dag i sprintet, hvor den også blev færdiggjort. Onsdag fik vi så lavet de 2 userstories  Tilføj log og Opret bruger som vi så brændte torsdag morgen til det daglige scrum møde. Den sidste dag i sprintet nåede vi desværre ikke at få lavet userstorien progress tab færdig, da der som nævnt tidligere var brugt tid på at lave en spike færdig fra sprint 0. Derudover skulle udviklerne også lige vænne sig til at arbejde med test-first og unittesting i visual studio. Disse faktorer var med til at der kun blev brændt 8 SP for sprintet.</w:t>
+      </w:r>
+    </w:p>
+    <w:p>
+      <w:pPr>
+        <w:pStyle w:val="Heading2"/>
+      </w:pPr>
+      <w:bookmarkStart w:id="29" w:name="_Toc376514145"/>
+      <w:r>
+        <w:t>Retrospective</w:t>
+      </w:r>
+      <w:bookmarkEnd w:id="29"/>
     </w:p>
     <w:p>
       <w:pPr>
         <w:pStyle w:val="Heading3"/>
       </w:pPr>
-      <w:bookmarkStart w:id="27" w:name="_Toc376514143"/>
-      <w:r>
-        <w:t>Processen</w:t>
-      </w:r>
-      <w:bookmarkEnd w:id="27"/>
-    </w:p>
-    <w:p>
-      <w:r>
-        <w:t>Progress tab userstory blev flyttet til sprint 2, da den ikke blev brændt</w:t>
-      </w:r>
-    </w:p>
-    <w:p>
-      <w:pPr>
-        <w:pStyle w:val="Heading2"/>
-      </w:pPr>
-      <w:bookmarkStart w:id="28" w:name="_Toc376514144"/>
-      <w:r>
-        <w:t>Review</w:t>
-      </w:r>
-      <w:bookmarkEnd w:id="28"/>
-    </w:p>
-    <w:p>
-      <w:r>
-        <w:t>Målene for sprint 1 var at få færdiggjort Tilføj log, Progress tab og Opret bruger. Som det kan ses på burndown chartet se bilag ? er det kun opret bruger og tilføj log som er blevet lavet færdig i sprintet. Progress tab skal derfor overføres til sprint 2.</w:t>
-      </w:r>
-    </w:p>
-    <w:p>
-      <w:r>
-        <w:t>Den første dag i sprintet blev der ikke brændt nogle SP dog er dette ikke alarmerende da den første dag i sprintet skal bruges på planlægning af det pågældende sprint. Vores Rest-service spike fra sprint 0 havde vi ikke fået færdig. Dette skyldes at det var ukendt område for os alle og derfor skulle der bruges ekstra tid i sprintet på at løse denne opgave. Det var vigtigt for productowner at Rest-servicen kom op at køre så at programmet kunne konsumeres af flere forskellige klienter. Så derfor havde vi en udvikler til at arbejde på spiken den 2 dag i sprintet, hvor den også blev færdiggjort. Onsdag fik vi så lavet de 2 userstories  Tilføj log og Opret bruger som vi så brændte torsdag morgen til det daglige scrum møde. Den sidste dag i sprintet nåede vi desværre ikke at få lavet userstorien progress tab færdig, da der som nævnt tidligere var brugt tid på at lave en spike færdig fra sprint 0. Derudover skulle udviklerne også lige vænne sig til at arbejde med test-first og unittesting i visual studio. Disse faktorer var med til at der kun blev brændt 8 SP for sprintet.</w:t>
-      </w:r>
-    </w:p>
-    <w:p>
-      <w:pPr>
-        <w:pStyle w:val="Heading2"/>
-      </w:pPr>
-      <w:bookmarkStart w:id="29" w:name="_Toc376514145"/>
-      <w:r>
-        <w:t>Retrospective</w:t>
-      </w:r>
-      <w:bookmarkEnd w:id="29"/>
-    </w:p>
+      <w:bookmarkStart w:id="30" w:name="_Toc376514146"/>
+      <w:r>
+        <w:t>Hvad var godt ?</w:t>
+      </w:r>
+      <w:bookmarkEnd w:id="30"/>
+    </w:p>
+    <w:p>
+      <w:r>
+        <w:t xml:space="preserve">På den positive side kan det siges at selvom vi havde 2 dage med en fraværende udvikler og var nød til at arbejde på en spike som ikke var lavet færdig og som ikke var planlagt i sprintet, er det alligevel lykkedes os at få brændt 8 sp. Med disse faktorer taget i betragtning ser vi vores estimering af sp på vores userstories som okay. </w:t>
+      </w:r>
+    </w:p>
+    <w:p>
+      <w:r>
+        <w:t>Der er delvist arbejdet med parprogrammering og det har fungeret fint i det omfang vi brugte det. Der er dog forskel på udviklere og ikke alle er lige glade for at skulle sidde 2 ved en skærm. Samtidig er der også en stor andel i gruppen som lærer bedst ved at gøre tingene selv og prøve sig frem. Der kan man sige at parprogrammering halter lidt på det område. I øvrigt sidder vi ved siden af hinanden og kan hele tiden se hvad hver især laver og hver enkelt udvikler hjælper til og kommer med ideer.</w:t>
+      </w:r>
+    </w:p>
+    <w:p/>
     <w:p>
       <w:pPr>
         <w:pStyle w:val="Heading3"/>
       </w:pPr>
-      <w:bookmarkStart w:id="30" w:name="_Toc376514146"/>
-      <w:r>
-        <w:t>Hvad var godt ?</w:t>
-      </w:r>
-      <w:bookmarkEnd w:id="30"/>
-    </w:p>
-    <w:p>
-      <w:r>
-        <w:t xml:space="preserve">På den positive side kan det siges at selvom vi havde 2 dage med en fraværende udvikler og var nød til at arbejde på en spike som ikke var lavet færdig og som ikke var planlagt i sprintet, er det alligevel lykkedes os at få brændt 8 sp. Med disse faktorer taget i betragtning ser vi vores estimering af sp på vores userstories som okay. </w:t>
-      </w:r>
-    </w:p>
-    <w:p>
-      <w:r>
-        <w:t>Der er delvist arbejdet med parprogrammering og det har fungeret fint i det omfang vi brugte det. Der er dog forskel på udviklere og ikke alle er lige glade for at skulle sidde 2 ved en skærm. Samtidig er der også en stor andel i gruppen som lærer bedst ved at gøre tingene selv og prøve sig frem. Der kan man sige at parprogrammering halter lidt på det område. I øvrigt sidder vi ved siden af hinanden og kan hele tiden se hvad hver især laver og hver enkelt udvikler hjælper til og kommer med ideer.</w:t>
-      </w:r>
-    </w:p>
-    <w:p/>
+      <w:bookmarkStart w:id="31" w:name="_Toc376514147"/>
+      <w:r>
+        <w:t>Hvad var ikke så godt ?</w:t>
+      </w:r>
+      <w:bookmarkEnd w:id="31"/>
+    </w:p>
+    <w:p>
+      <w:r>
+        <w:t xml:space="preserve">Det var ikke så godt at vi havde en spike som ikke var færdig i sprint 0 som gjorde at der blev brugt tid som der ikke var planlagt i sprintet. Men på den anden side synes vi og productowner at det var en vigtig feature i systemet. </w:t>
+      </w:r>
+    </w:p>
+    <w:p>
+      <w:r>
+        <w:t xml:space="preserve">Dog er vi tilfredse med at have fået lavet spiken færdig og samtidig at have fået brændt størstedelen af sprintets Sp. </w:t>
+      </w:r>
+    </w:p>
     <w:p>
       <w:pPr>
         <w:pStyle w:val="Heading3"/>
       </w:pPr>
-      <w:bookmarkStart w:id="31" w:name="_Toc376514147"/>
-      <w:r>
-        <w:t>Hvad var ikke så godt ?</w:t>
-      </w:r>
-      <w:bookmarkEnd w:id="31"/>
-    </w:p>
-    <w:p>
-      <w:r>
-        <w:t xml:space="preserve">Det var ikke så godt at vi havde en spike som ikke var færdig i sprint 0 som gjorde at der blev brugt tid som der ikke var planlagt i sprintet. Men på den anden side synes vi og productowner at det var en vigtig feature i systemet. </w:t>
-      </w:r>
-    </w:p>
-    <w:p>
-      <w:r>
-        <w:t xml:space="preserve">Dog er vi tilfredse med at have fået lavet spiken færdig og samtidig at have fået brændt størstedelen af sprintets Sp. </w:t>
-      </w:r>
-    </w:p>
-    <w:p>
-      <w:pPr>
-        <w:pStyle w:val="Heading3"/>
-      </w:pPr>
       <w:bookmarkStart w:id="32" w:name="_Toc376514148"/>
       <w:r>
-        <w:lastRenderedPageBreak/>
         <w:t>Hvad kunne vi gøre bedre til næste sprint ?</w:t>
       </w:r>
       <w:bookmarkEnd w:id="32"/>
@@ -12801,15 +12427,7 @@
         <w:spacing w:line="360" w:lineRule="auto"/>
       </w:pPr>
       <w:r>
-        <w:t xml:space="preserve">I dette sprint var der primært fokus på kodning og udvikling. Mange af de måder vi havde arbejdet på i sprint1 fortsatte vi med i dette sprint, da der via vores sprint </w:t>
-      </w:r>
-      <w:proofErr w:type="spellStart"/>
-      <w:r>
-        <w:t>retrospective</w:t>
-      </w:r>
-      <w:proofErr w:type="spellEnd"/>
-      <w:r>
-        <w:t xml:space="preserve"> for sprint 1 ikke var indikation for at lave store ændringer i vores </w:t>
+        <w:t xml:space="preserve">I dette sprint var der primært fokus på kodning og udvikling. Mange af de måder vi havde arbejdet på i sprint1 fortsatte vi med i dette sprint, da der via vores sprint retrospective for sprint 1 ikke var indikation for at lave store ændringer i vores </w:t>
       </w:r>
       <w:proofErr w:type="spellStart"/>
       <w:r>
@@ -13033,15 +12651,7 @@
       </w:r>
       <w:proofErr w:type="spellEnd"/>
       <w:r>
-        <w:t xml:space="preserve"> for sprint 2 og nedbryde dem i </w:t>
-      </w:r>
-      <w:proofErr w:type="spellStart"/>
-      <w:r>
-        <w:t>tasks</w:t>
-      </w:r>
-      <w:proofErr w:type="spellEnd"/>
-      <w:r>
-        <w:t xml:space="preserve">. Det er vigtigt at nævne, at vi ikke justerede vores </w:t>
+        <w:t xml:space="preserve"> for sprint 2 og nedbryde dem i tasks. Det er vigtigt at nævne, at vi ikke justerede vores </w:t>
       </w:r>
       <w:proofErr w:type="spellStart"/>
       <w:r>
@@ -13089,11 +12699,7 @@
       </w:r>
       <w:proofErr w:type="gramEnd"/>
       <w:r>
-        <w:t xml:space="preserve"> sprint planlægning </w:t>
-      </w:r>
-      <w:r>
-        <w:lastRenderedPageBreak/>
-        <w:t xml:space="preserve">vores </w:t>
+        <w:t xml:space="preserve"> sprint planlægning vores </w:t>
       </w:r>
       <w:proofErr w:type="spellStart"/>
       <w:r>
@@ -13188,7 +12794,11 @@
       </w:r>
       <w:proofErr w:type="spellEnd"/>
       <w:r>
-        <w:t xml:space="preserve"> for sprint 2 påførte vi 5 dage til udvikling, og dette resulterede i, at vi havde sat en dag på til udvikling, som vi reelt ikke havde, fordi den var tildelt planlægning af sprintet. Dette betyder i praksis, at det bliver svært, at nå det arbejde der er estimeret for sprintet. Vi nåede heller ikke, at brænde alle de story points vi skulle i sprint 2. Dette gælder begge vores </w:t>
+        <w:t xml:space="preserve"> for sprint 2 påførte vi 5 dage til udvikling, og dette resulterede i, at vi havde sat en dag på til udvikling, som vi reelt ikke havde, fordi den var tildelt planlægning af sprintet. Dette betyder i praksis, at det bliver svært, at nå det arbejde der er estimeret for sprintet. Vi nåede heller ikke, at brænde alle de story points vi </w:t>
+      </w:r>
+      <w:r>
+        <w:lastRenderedPageBreak/>
+        <w:t xml:space="preserve">skulle i sprint 2. Dette gælder begge vores </w:t>
       </w:r>
       <w:proofErr w:type="spellStart"/>
       <w:r>
@@ -13232,12 +12842,10 @@
         <w:pStyle w:val="Heading2"/>
       </w:pPr>
       <w:bookmarkStart w:id="36" w:name="_Toc376514152"/>
-      <w:proofErr w:type="spellStart"/>
       <w:r>
         <w:t>Retrospective</w:t>
       </w:r>
       <w:bookmarkEnd w:id="36"/>
-      <w:proofErr w:type="spellEnd"/>
     </w:p>
     <w:p>
       <w:pPr>
@@ -13253,31 +12861,7 @@
       </w:r>
       <w:proofErr w:type="spellEnd"/>
       <w:r>
-        <w:t xml:space="preserve"> </w:t>
-      </w:r>
-      <w:proofErr w:type="spellStart"/>
-      <w:r>
-        <w:t>scrum</w:t>
-      </w:r>
-      <w:proofErr w:type="spellEnd"/>
-      <w:r>
-        <w:t xml:space="preserve"> klokken 9:00. </w:t>
-      </w:r>
-      <w:proofErr w:type="spellStart"/>
-      <w:r>
-        <w:t>Scrum</w:t>
-      </w:r>
-      <w:proofErr w:type="spellEnd"/>
-      <w:r>
-        <w:t xml:space="preserve"> møderne fungerede efter hensigten, og blev en hjælp til at holde et fælles overblik. Dels over hvad der blev arbejdet på, og dels hvad problemer, hver udvikler stod med, indenfor enkelte </w:t>
-      </w:r>
-      <w:proofErr w:type="spellStart"/>
-      <w:r>
-        <w:t>tasks</w:t>
-      </w:r>
-      <w:proofErr w:type="spellEnd"/>
-      <w:r>
-        <w:t xml:space="preserve">. Dette var en stor fordel, da det gav alle i gruppen indsigt i, hvad der kunne være af potentielle problemer i dele af systemet, man ikke selv direkte arbejdede på. På denne måde kunne morgenmøderne bidrage til, at alle i gruppen opnår en mere solid forståelse, af det system man er sammen om at udvikle på. Som udgangspunkt havde alle altid en ny </w:t>
+        <w:t xml:space="preserve"> scrum klokken 9:00. Scrum møderne fungerede efter hensigten, og blev en hjælp til at holde et fælles overblik. Dels over hvad der blev arbejdet på, og dels hvad problemer, hver udvikler stod med, indenfor enkelte tasks. Dette var en stor fordel, da det gav alle i gruppen indsigt i, hvad der kunne være af potentielle problemer i dele af systemet, man ikke selv direkte arbejdede på. På denne måde kunne morgenmøderne bidrage til, at alle i gruppen opnår en mere solid forståelse, af det system man er sammen om at udvikle på. Som udgangspunkt havde alle altid en ny </w:t>
       </w:r>
       <w:proofErr w:type="spellStart"/>
       <w:r>
@@ -13317,23 +12901,7 @@
       </w:r>
       <w:proofErr w:type="spellEnd"/>
       <w:r>
-        <w:t xml:space="preserve"> </w:t>
-      </w:r>
-      <w:proofErr w:type="spellStart"/>
-      <w:r>
-        <w:t>scrum</w:t>
-      </w:r>
-      <w:proofErr w:type="spellEnd"/>
-      <w:r>
-        <w:t xml:space="preserve">. </w:t>
-      </w:r>
-      <w:proofErr w:type="spellStart"/>
-      <w:r>
-        <w:t>Tasks</w:t>
-      </w:r>
-      <w:proofErr w:type="spellEnd"/>
-      <w:r>
-        <w:t xml:space="preserve"> kan også godt være estimerede til at tage mere end en arbejdsdag. </w:t>
+        <w:t xml:space="preserve"> scrum. Tasks kan også godt være estimerede til at tage mere end en arbejdsdag. </w:t>
       </w:r>
     </w:p>
     <w:p>
@@ -13364,11 +12932,7 @@
       </w:r>
       <w:proofErr w:type="gramEnd"/>
       <w:r>
-        <w:t xml:space="preserve"> indflydelse på, hvorvidt alle vil være i stand til at ændre på </w:t>
-      </w:r>
-      <w:r>
-        <w:lastRenderedPageBreak/>
-        <w:t>kode alle steder i systemet, jævnfør den af de 12 XP praktikker omkring '</w:t>
+        <w:t xml:space="preserve"> indflydelse på, hvorvidt alle vil være i stand til at ændre på kode alle steder i systemet, jævnfør den af de 12 XP praktikker omkring '</w:t>
       </w:r>
       <w:proofErr w:type="spellStart"/>
       <w:r>
@@ -13427,6 +12991,7 @@
       </w:r>
       <w:proofErr w:type="spellStart"/>
       <w:r>
+        <w:lastRenderedPageBreak/>
         <w:t>arbejdsprocess</w:t>
       </w:r>
       <w:proofErr w:type="spellEnd"/>
@@ -13553,15 +13118,7 @@
         <w:spacing w:line="360" w:lineRule="auto"/>
       </w:pPr>
       <w:r>
-        <w:t xml:space="preserve">Sprint 2 bar præg af, at vi undervejs i sprintet opdagede, at vi manglede </w:t>
-      </w:r>
-      <w:proofErr w:type="spellStart"/>
-      <w:r>
-        <w:t>tasks</w:t>
-      </w:r>
-      <w:proofErr w:type="spellEnd"/>
-      <w:r>
-        <w:t xml:space="preserve"> på flere </w:t>
+        <w:t xml:space="preserve">Sprint 2 bar præg af, at vi undervejs i sprintet opdagede, at vi manglede tasks på flere </w:t>
       </w:r>
       <w:proofErr w:type="spellStart"/>
       <w:r>
@@ -13593,15 +13150,7 @@
       </w:r>
       <w:proofErr w:type="spellEnd"/>
       <w:r>
-        <w:t xml:space="preserve"> med. Vi valgte i denne situation, at lave nye </w:t>
-      </w:r>
-      <w:proofErr w:type="spellStart"/>
-      <w:r>
-        <w:t>tasks</w:t>
-      </w:r>
-      <w:proofErr w:type="spellEnd"/>
-      <w:r>
-        <w:t xml:space="preserve">, til de ekstra opgaver der skulle bruges tid på, eller som vi havde brugt tid på. Dette er vigtigt, da tiden skal registreres til den </w:t>
+        <w:t xml:space="preserve"> med. Vi valgte i denne situation, at lave nye tasks, til de ekstra opgaver der skulle bruges tid på, eller som vi havde brugt tid på. Dette er vigtigt, da tiden skal registreres til den </w:t>
       </w:r>
       <w:proofErr w:type="spellStart"/>
       <w:r>
@@ -13641,11 +13190,7 @@
       </w:r>
       <w:proofErr w:type="spellEnd"/>
       <w:r>
-        <w:t xml:space="preserve"> i databasen. Dette er relevant fordi det </w:t>
-      </w:r>
-      <w:r>
-        <w:lastRenderedPageBreak/>
-        <w:t>tager tid at lave om, og sandsynligvis vil gøre det sværere at holde sig indenfor taskens estimerede tid.</w:t>
+        <w:t xml:space="preserve"> i databasen. Dette er relevant fordi det tager tid at lave om, og sandsynligvis vil gøre det sværere at holde sig indenfor taskens estimerede tid.</w:t>
       </w:r>
     </w:p>
     <w:p>
@@ -13660,15 +13205,7 @@
         <w:spacing w:line="360" w:lineRule="auto"/>
       </w:pPr>
       <w:r>
-        <w:t xml:space="preserve">I dette sprint fandt også vi ud af, at det var praktisk at notere numre på alle </w:t>
-      </w:r>
-      <w:proofErr w:type="spellStart"/>
-      <w:r>
-        <w:t>tasks</w:t>
-      </w:r>
-      <w:proofErr w:type="spellEnd"/>
-      <w:r>
-        <w:t xml:space="preserve">, der indikerer hvilken </w:t>
+        <w:t xml:space="preserve">I dette sprint fandt også vi ud af, at det var praktisk at notere numre på alle tasks, der indikerer hvilken </w:t>
       </w:r>
       <w:proofErr w:type="spellStart"/>
       <w:r>
@@ -13716,15 +13253,7 @@
       </w:r>
       <w:proofErr w:type="spellEnd"/>
       <w:r>
-        <w:t xml:space="preserve"> meeting og nedbrød dem i </w:t>
-      </w:r>
-      <w:proofErr w:type="spellStart"/>
-      <w:r>
-        <w:t>tasks</w:t>
-      </w:r>
-      <w:proofErr w:type="spellEnd"/>
-      <w:r>
-        <w:t xml:space="preserve">, estimerede vi også timer til hver </w:t>
+        <w:t xml:space="preserve"> meeting og nedbrød dem i tasks, estimerede vi også timer til hver </w:t>
       </w:r>
       <w:proofErr w:type="spellStart"/>
       <w:r>
@@ -13732,15 +13261,7 @@
       </w:r>
       <w:proofErr w:type="spellEnd"/>
       <w:r>
-        <w:t xml:space="preserve">. Efter hånden som vi arbejdede os gennem </w:t>
-      </w:r>
-      <w:proofErr w:type="spellStart"/>
-      <w:r>
-        <w:t>tasks</w:t>
-      </w:r>
-      <w:proofErr w:type="spellEnd"/>
-      <w:r>
-        <w:t xml:space="preserve">, noterede vi også forbrugt tid på hver </w:t>
+        <w:t xml:space="preserve">. Efter hånden som vi arbejdede os gennem tasks, noterede vi også forbrugt tid på hver </w:t>
       </w:r>
       <w:proofErr w:type="spellStart"/>
       <w:r>
@@ -13858,11 +13379,7 @@
       </w:r>
       <w:proofErr w:type="spellEnd"/>
       <w:r>
-        <w:t xml:space="preserve"> story til hele denne funktionalitet, som om den var en søjle for sig selv. Men vi endte med at implementere denne </w:t>
-      </w:r>
-      <w:r>
-        <w:lastRenderedPageBreak/>
-        <w:t xml:space="preserve">funktionalitet, på den søjle af funktionalitet der allerede eksisterede for </w:t>
+        <w:t xml:space="preserve"> story til hele denne funktionalitet, som om den var en søjle for sig selv. Men vi endte med at implementere denne funktionalitet, på den søjle af funktionalitet der allerede eksisterede for </w:t>
       </w:r>
       <w:proofErr w:type="spellStart"/>
       <w:r>
@@ -13951,15 +13468,7 @@
       </w:r>
       <w:proofErr w:type="spellEnd"/>
       <w:r>
-        <w:t xml:space="preserve">, sprint </w:t>
-      </w:r>
-      <w:proofErr w:type="spellStart"/>
-      <w:r>
-        <w:t>retrospective</w:t>
-      </w:r>
-      <w:proofErr w:type="spellEnd"/>
-      <w:r>
-        <w:t xml:space="preserve"> og sprint </w:t>
+        <w:t xml:space="preserve">, sprint retrospective og sprint </w:t>
       </w:r>
       <w:proofErr w:type="spellStart"/>
       <w:r>
@@ -14026,6 +13535,7 @@
         <w:rPr>
           <w:rStyle w:val="Heading1Char"/>
         </w:rPr>
+        <w:lastRenderedPageBreak/>
         <w:t>Sprint 3</w:t>
       </w:r>
       <w:bookmarkEnd w:id="37"/>
@@ -14117,7 +13627,6 @@
           <w:rFonts w:ascii="Calibri" w:eastAsia="Calibri" w:hAnsi="Calibri" w:cs="Calibri"/>
           <w:sz w:val="24"/>
         </w:rPr>
-        <w:lastRenderedPageBreak/>
         <w:t>Sikkerhed på brugernavn og password (x SP)</w:t>
       </w:r>
     </w:p>
@@ -14202,7 +13711,14 @@
         <w:rPr>
           <w:rFonts w:ascii="Calibri" w:eastAsia="Calibri" w:hAnsi="Calibri" w:cs="Calibri"/>
         </w:rPr>
-        <w:t>Det stod klart på andendagen af sprintet, at vi ikke ville kunne nå at lave den samlede ”administrer brugerprofil”-story. Dette skyldes at opgavens kompleksitet var større end antaget. I stedet blev vi, sammen med product owner, enige om, at splitte den op i to user stories, så vi til dette sprint kun skulle færdiggøre ”Ændre kodeord”, mens den resterende del af den originale userstory blev fremskudt til et teoretisk 4. sprint. Dog kunne vi demo det meste af det vi havde planlagt på. Hvad angår story points, så var den originale story på 5. Baseret på de ting som er lavet i systemet, UI, databasefelter, controller-metoder. Så har gruppen vurderet at 3 story points er brugt, hvorfor den uløste opgave er delegeret videre med en værdi på 2 story points.</w:t>
+        <w:t xml:space="preserve">Det stod klart på andendagen af sprintet, at vi ikke ville kunne nå at lave den samlede ”administrer brugerprofil”-story. Dette skyldes at opgavens kompleksitet var større end antaget. I stedet blev vi, sammen med product owner, enige om, at splitte den op i to user stories, så vi til dette sprint kun skulle færdiggøre ”Ændre kodeord”, mens den resterende del af den originale userstory blev </w:t>
+      </w:r>
+      <w:r>
+        <w:rPr>
+          <w:rFonts w:ascii="Calibri" w:eastAsia="Calibri" w:hAnsi="Calibri" w:cs="Calibri"/>
+        </w:rPr>
+        <w:lastRenderedPageBreak/>
+        <w:t>fremskudt til et teoretisk 4. sprint. Dog kunne vi demo det meste af det vi havde planlagt på. Hvad angår story points, så var den originale story på 5. Baseret på de ting som er lavet i systemet, UI, databasefelter, controller-metoder. Så har gruppen vurderet at 3 story points er brugt, hvorfor den uløste opgave er delegeret videre med en værdi på 2 story points.</w:t>
       </w:r>
     </w:p>
     <w:p>
@@ -14299,64 +13815,374 @@
         <w:rPr>
           <w:rFonts w:ascii="Calibri" w:eastAsia="Calibri" w:hAnsi="Calibri" w:cs="Calibri"/>
         </w:rPr>
-        <w:t xml:space="preserve">Det gik mindre godt med, at estimere hvilke tasks der hører med til de forskellige user stories, og det sker for tit, at vi er nødt til, at skrive nye task-sedler under sprintet. Nogle gange fjerner vi også en </w:t>
-      </w:r>
-      <w:r>
+        <w:t xml:space="preserve">Det gik mindre godt med, at estimere hvilke tasks der hører med til de forskellige user stories, og det sker for tit, at vi er nødt til, at skrive nye task-sedler under sprintet. Nogle gange fjerner vi også en task der ikke giver nogen mening når man får den påbegyndt. Når vi stadig kan være nogenlunde på målet for sprintet, så skyldes det, at vi specifikt har planlagt vores velocity efter det.  </w:t>
+      </w:r>
+    </w:p>
+    <w:p>
+      <w:pPr>
         <w:rPr>
           <w:rFonts w:ascii="Calibri" w:eastAsia="Calibri" w:hAnsi="Calibri" w:cs="Calibri"/>
         </w:rPr>
+      </w:pPr>
+      <w:r>
+        <w:rPr>
+          <w:rFonts w:ascii="Calibri" w:eastAsia="Calibri" w:hAnsi="Calibri" w:cs="Calibri"/>
+        </w:rPr>
+        <w:t>Der har også været en del ændringer på eksisterende metoder, når vi tilføjer ny funktionalitet, hvilket har forårsaget  en slem kattepine både i forbindelse med den opsplittede story, og i forhold til vores Achievement-story. Fordi vi religiøst følger Scrum-princippet om at alle user stories er uafhængige af hinanden, og derfor kan laves i præcist den rækkefølge product owner fastlægger,  så er vi ofte nødt til at hardcode værdier ind i metoder, da den story som skulle forsyne dataen ikke er lavet endnu. Samtidigt har vi ikke har lavet nogle af de klassiske UP designdokumenter, og derfor ændrer vi ret ofte i vores design. Det betyder nogen gange at ting bliver glemt, og det skaber problemer. Vores Unit Tests er ikke nok til at afdække alle de problemer som dette medfører, da mange af dem kun er synlige fra klienten.</w:t>
+      </w:r>
+    </w:p>
+    <w:p>
+      <w:pPr>
+        <w:rPr>
+          <w:rStyle w:val="Heading1Char"/>
+          <w:rFonts w:asciiTheme="minorHAnsi" w:eastAsiaTheme="minorHAnsi" w:hAnsiTheme="minorHAnsi" w:cstheme="minorBidi"/>
+          <w:b w:val="0"/>
+          <w:bCs w:val="0"/>
+          <w:color w:val="auto"/>
+          <w:sz w:val="22"/>
+          <w:szCs w:val="22"/>
+        </w:rPr>
+      </w:pPr>
+      <w:r>
+        <w:rPr>
+          <w:rFonts w:ascii="Calibri" w:eastAsia="Calibri" w:hAnsi="Calibri" w:cs="Calibri"/>
+        </w:rPr>
         <w:lastRenderedPageBreak/>
-        <w:t xml:space="preserve">task der ikke giver nogen mening når man får den påbegyndt. Når vi stadig kan være nogenlunde på målet for sprintet, så skyldes det, at vi specifikt har planlagt vores velocity efter det.  </w:t>
-      </w:r>
-    </w:p>
-    <w:p>
-      <w:pPr>
-        <w:rPr>
-          <w:rFonts w:ascii="Calibri" w:eastAsia="Calibri" w:hAnsi="Calibri" w:cs="Calibri"/>
-        </w:rPr>
-      </w:pPr>
-      <w:r>
-        <w:rPr>
-          <w:rFonts w:ascii="Calibri" w:eastAsia="Calibri" w:hAnsi="Calibri" w:cs="Calibri"/>
-        </w:rPr>
-        <w:t>Der har også været en del ændringer på eksisterende metoder, når vi tilføjer ny funktionalitet, hvilket har forårsaget  en slem kattepine både i forbindelse med den opsplittede story, og i forhold til vores Achievement-story. Fordi vi religiøst følger Scrum-princippet om at alle user stories er uafhængige af hinanden, og derfor kan laves i præcist den rækkefølge product owner fastlægger,  så er vi ofte nødt til at hardcode værdier ind i metoder, da den story som skulle forsyne dataen ikke er lavet endnu. Samtidigt har vi ikke har lavet nogle af de klassiske UP designdokumenter, og derfor ændrer vi ret ofte i vores design. Det betyder nogen gange at ting bliver glemt, og det skaber problemer. Vores Unit Tests er ikke nok til at afdække alle de problemer som dette medfører, da mange af dem kun er synlige fra klienten.</w:t>
-      </w:r>
-    </w:p>
-    <w:p>
-      <w:r>
-        <w:rPr>
-          <w:rFonts w:ascii="Calibri" w:eastAsia="Calibri" w:hAnsi="Calibri" w:cs="Calibri"/>
-        </w:rPr>
         <w:t xml:space="preserve">Vi kunne enten have en slags user story der kun var til for at knytte de her vertikale søjler af materiale sammen, men det ville være et brud på Scrum, da en sådan jo af gode grunde ikke ville kunne stå alene. Alternativt kunne vi planlægge at sætte tid af til det i hver story, som en latent task. Det ville nok være det bedste.  </w:t>
+      </w:r>
+    </w:p>
+    <w:p>
+      <w:pPr>
+        <w:pStyle w:val="Heading1"/>
+      </w:pPr>
+      <w:r>
+        <w:t>Overordnet retrospective for hele forløbet (Perspektivering)</w:t>
+      </w:r>
+    </w:p>
+    <w:p>
+      <w:r>
+        <w:t>Efter at det sidste retrospective blev afholdt i det sidste sprint afholdte vi et overordnet retrospektive som dækker hele forløbet. Dette er gjort for at få et generelt overblik over hvad der gik godt, hvad der ikke gik så godt og hvad der kunne gøres bedre hvis der skulle udføres eventuelle fremtidige sprints.</w:t>
+      </w:r>
+    </w:p>
+    <w:p>
+      <w:pPr>
+        <w:pStyle w:val="Heading3"/>
+      </w:pPr>
+      <w:r>
+        <w:t>Hvad gik godt?</w:t>
+      </w:r>
+    </w:p>
+    <w:p>
+      <w:pPr>
+        <w:pStyle w:val="ListParagraph"/>
+        <w:numPr>
+          <w:ilvl w:val="0"/>
+          <w:numId w:val="35"/>
+        </w:numPr>
+      </w:pPr>
+      <w:r>
+        <w:t>Der var en god fremgang i forhold til userstories og tasks</w:t>
+      </w:r>
+    </w:p>
+    <w:p>
+      <w:pPr>
+        <w:pStyle w:val="ListParagraph"/>
+        <w:numPr>
+          <w:ilvl w:val="0"/>
+          <w:numId w:val="35"/>
+        </w:numPr>
+      </w:pPr>
+      <w:r>
+        <w:t>Der var en udmærket opdeling af userstories</w:t>
+      </w:r>
+    </w:p>
+    <w:p>
+      <w:pPr>
+        <w:pStyle w:val="ListParagraph"/>
+        <w:numPr>
+          <w:ilvl w:val="0"/>
+          <w:numId w:val="35"/>
+        </w:numPr>
+      </w:pPr>
+      <w:r>
+        <w:t>Det er med succes lykkedes os at gennemføre et sprint, hvor ukendt teknologi skulle udvikles</w:t>
+      </w:r>
+    </w:p>
+    <w:p>
+      <w:pPr>
+        <w:pStyle w:val="Heading3"/>
+      </w:pPr>
+      <w:r>
+        <w:t>Hvad gik ikke så godt?</w:t>
+      </w:r>
+    </w:p>
+    <w:p>
+      <w:pPr>
+        <w:pStyle w:val="ListParagraph"/>
+        <w:numPr>
+          <w:ilvl w:val="0"/>
+          <w:numId w:val="33"/>
+        </w:numPr>
+      </w:pPr>
+      <w:r>
+        <w:t>Opdeling af userstories i tasks</w:t>
+      </w:r>
+    </w:p>
+    <w:p>
+      <w:pPr>
+        <w:pStyle w:val="ListParagraph"/>
+        <w:numPr>
+          <w:ilvl w:val="1"/>
+          <w:numId w:val="33"/>
+        </w:numPr>
+      </w:pPr>
+      <w:r>
+        <w:t>Der blev oprettet rigtig mange tasks under udførelsen af en userstory</w:t>
+      </w:r>
+    </w:p>
+    <w:p>
+      <w:pPr>
+        <w:pStyle w:val="ListParagraph"/>
+        <w:numPr>
+          <w:ilvl w:val="0"/>
+          <w:numId w:val="33"/>
+        </w:numPr>
+      </w:pPr>
+      <w:r>
+        <w:t>Vurdering og registrering af tid forbrugt har haltet</w:t>
+      </w:r>
+    </w:p>
+    <w:p>
+      <w:pPr>
+        <w:pStyle w:val="ListParagraph"/>
+        <w:numPr>
+          <w:ilvl w:val="0"/>
+          <w:numId w:val="33"/>
+        </w:numPr>
+      </w:pPr>
+      <w:r>
+        <w:t xml:space="preserve">Vi var ikke gode til at forudse </w:t>
+      </w:r>
+      <w:proofErr w:type="spellStart"/>
+      <w:r>
+        <w:t>spikes</w:t>
+      </w:r>
+      <w:proofErr w:type="spellEnd"/>
+    </w:p>
+    <w:p>
+      <w:pPr>
+        <w:pStyle w:val="ListParagraph"/>
+        <w:numPr>
+          <w:ilvl w:val="0"/>
+          <w:numId w:val="33"/>
+        </w:numPr>
+      </w:pPr>
+      <w:r>
+        <w:t xml:space="preserve">Manglende erfaring med </w:t>
+      </w:r>
+      <w:proofErr w:type="spellStart"/>
+      <w:r>
+        <w:t>testfirst</w:t>
+      </w:r>
+      <w:proofErr w:type="spellEnd"/>
+    </w:p>
+    <w:p/>
+    <w:p>
+      <w:pPr>
+        <w:pStyle w:val="Heading3"/>
+      </w:pPr>
+      <w:r>
+        <w:t>Generelle forbedringer til hele forløbet</w:t>
+      </w:r>
+    </w:p>
+    <w:p>
+      <w:pPr>
+        <w:pStyle w:val="ListParagraph"/>
+        <w:numPr>
+          <w:ilvl w:val="0"/>
+          <w:numId w:val="34"/>
+        </w:numPr>
+      </w:pPr>
+      <w:r>
+        <w:t>Lave nogle få design dokumenter</w:t>
+      </w:r>
+    </w:p>
+    <w:p>
+      <w:pPr>
+        <w:pStyle w:val="ListParagraph"/>
+        <w:numPr>
+          <w:ilvl w:val="1"/>
+          <w:numId w:val="34"/>
+        </w:numPr>
+      </w:pPr>
+      <w:r>
+        <w:rPr>
+          <w:rFonts w:ascii="Arial" w:hAnsi="Arial" w:cs="Arial"/>
+          <w:color w:val="000000"/>
+          <w:sz w:val="23"/>
+          <w:szCs w:val="23"/>
+        </w:rPr>
+        <w:t xml:space="preserve">Vi har snakket om at det kunne være en god ide at hvis vi havde haft for </w:t>
+      </w:r>
+      <w:proofErr w:type="gramStart"/>
+      <w:r>
+        <w:rPr>
+          <w:rFonts w:ascii="Arial" w:hAnsi="Arial" w:cs="Arial"/>
+          <w:color w:val="000000"/>
+          <w:sz w:val="23"/>
+          <w:szCs w:val="23"/>
+        </w:rPr>
+        <w:t>eksempel  domænemodel</w:t>
+      </w:r>
+      <w:proofErr w:type="gramEnd"/>
+      <w:r>
+        <w:rPr>
+          <w:rFonts w:ascii="Arial" w:hAnsi="Arial" w:cs="Arial"/>
+          <w:color w:val="000000"/>
+          <w:sz w:val="23"/>
+          <w:szCs w:val="23"/>
+        </w:rPr>
+        <w:t xml:space="preserve"> fra starten af eller havde lavet en generel beskrivelse af alle klasser i systemet og de </w:t>
+      </w:r>
+      <w:proofErr w:type="spellStart"/>
+      <w:r>
+        <w:rPr>
+          <w:rFonts w:ascii="Arial" w:hAnsi="Arial" w:cs="Arial"/>
+          <w:color w:val="000000"/>
+          <w:sz w:val="23"/>
+          <w:szCs w:val="23"/>
+        </w:rPr>
+        <w:t>attributer</w:t>
+      </w:r>
+      <w:proofErr w:type="spellEnd"/>
+      <w:r>
+        <w:rPr>
+          <w:rFonts w:ascii="Arial" w:hAnsi="Arial" w:cs="Arial"/>
+          <w:color w:val="000000"/>
+          <w:sz w:val="23"/>
+          <w:szCs w:val="23"/>
+        </w:rPr>
+        <w:t xml:space="preserve"> som de skal indeholde. der har været mange opdateringer på vores modelklasser hvilket har resulteret i mange fejl ved </w:t>
+      </w:r>
+      <w:proofErr w:type="spellStart"/>
+      <w:r>
+        <w:rPr>
+          <w:rFonts w:ascii="Arial" w:hAnsi="Arial" w:cs="Arial"/>
+          <w:color w:val="000000"/>
+          <w:sz w:val="23"/>
+          <w:szCs w:val="23"/>
+        </w:rPr>
+        <w:t>refaktorering</w:t>
+      </w:r>
+      <w:proofErr w:type="spellEnd"/>
+      <w:r>
+        <w:rPr>
+          <w:rFonts w:ascii="Arial" w:hAnsi="Arial" w:cs="Arial"/>
+          <w:color w:val="000000"/>
+          <w:sz w:val="23"/>
+          <w:szCs w:val="23"/>
+        </w:rPr>
+        <w:t>, som kunne have været undgået hvis vi havde beskrevet klasserne fra start af.</w:t>
+      </w:r>
+    </w:p>
+    <w:p>
+      <w:pPr>
+        <w:pStyle w:val="ListParagraph"/>
+        <w:numPr>
+          <w:ilvl w:val="0"/>
+          <w:numId w:val="34"/>
+        </w:numPr>
+      </w:pPr>
+      <w:r>
+        <w:rPr>
+          <w:rFonts w:ascii="Arial" w:hAnsi="Arial" w:cs="Arial"/>
+          <w:color w:val="000000"/>
+          <w:sz w:val="23"/>
+          <w:szCs w:val="23"/>
+        </w:rPr>
+        <w:t>Håndtere sammenkoblingen af forskellige userstories</w:t>
       </w:r>
     </w:p>
     <w:p>
       <w:pPr>
         <w:pStyle w:val="NormalWeb"/>
         <w:spacing w:before="0" w:beforeAutospacing="0" w:after="0" w:afterAutospacing="0"/>
-      </w:pPr>
-      <w:bookmarkStart w:id="41" w:name="_Toc376514157"/>
-      <w:r>
-        <w:rPr>
-          <w:rStyle w:val="Heading1Char"/>
-        </w:rPr>
-        <w:t>Perspektivering</w:t>
-      </w:r>
-      <w:bookmarkEnd w:id="41"/>
+        <w:rPr>
+          <w:rFonts w:ascii="Arial" w:hAnsi="Arial" w:cs="Arial"/>
+          <w:color w:val="000000"/>
+          <w:sz w:val="23"/>
+          <w:szCs w:val="23"/>
+        </w:rPr>
+      </w:pPr>
+      <w:r>
+        <w:rPr>
+          <w:rFonts w:ascii="Arial" w:hAnsi="Arial" w:cs="Arial"/>
+          <w:color w:val="000000"/>
+          <w:sz w:val="23"/>
+          <w:szCs w:val="23"/>
+        </w:rPr>
+        <w:t xml:space="preserve">Vi fandt ud at når man færdiggør userstories </w:t>
+      </w:r>
+      <w:proofErr w:type="spellStart"/>
+      <w:r>
+        <w:rPr>
+          <w:rFonts w:ascii="Arial" w:hAnsi="Arial" w:cs="Arial"/>
+          <w:color w:val="000000"/>
+          <w:sz w:val="23"/>
+          <w:szCs w:val="23"/>
+        </w:rPr>
+        <w:t>uafhænging</w:t>
+      </w:r>
+      <w:proofErr w:type="spellEnd"/>
+      <w:r>
+        <w:rPr>
+          <w:rFonts w:ascii="Arial" w:hAnsi="Arial" w:cs="Arial"/>
+          <w:color w:val="000000"/>
+          <w:sz w:val="23"/>
+          <w:szCs w:val="23"/>
+        </w:rPr>
+        <w:t xml:space="preserve"> af hinanden giver det huller i form af </w:t>
+      </w:r>
+      <w:proofErr w:type="spellStart"/>
+      <w:r>
+        <w:rPr>
+          <w:rFonts w:ascii="Arial" w:hAnsi="Arial" w:cs="Arial"/>
+          <w:color w:val="000000"/>
+          <w:sz w:val="23"/>
+          <w:szCs w:val="23"/>
+        </w:rPr>
+        <w:t>refaktorering</w:t>
+      </w:r>
+      <w:proofErr w:type="spellEnd"/>
+      <w:r>
+        <w:rPr>
+          <w:rFonts w:ascii="Arial" w:hAnsi="Arial" w:cs="Arial"/>
+          <w:color w:val="000000"/>
+          <w:sz w:val="23"/>
+          <w:szCs w:val="23"/>
+        </w:rPr>
+        <w:t xml:space="preserve"> og funktionalitet der skal bindes sammen, hvilket tager tid. Den tid har vi ikke regnet med i vores userstories.</w:t>
+      </w:r>
     </w:p>
     <w:p>
       <w:pPr>
         <w:pStyle w:val="NormalWeb"/>
         <w:spacing w:before="0" w:beforeAutospacing="0" w:after="0" w:afterAutospacing="0"/>
       </w:pPr>
-      <w:bookmarkStart w:id="42" w:name="_Toc376514158"/>
+    </w:p>
+    <w:p>
+      <w:pPr>
+        <w:pStyle w:val="NormalWeb"/>
+        <w:spacing w:before="0" w:beforeAutospacing="0" w:after="0" w:afterAutospacing="0"/>
+      </w:pPr>
+      <w:bookmarkStart w:id="41" w:name="_Toc376514158"/>
       <w:r>
         <w:rPr>
           <w:rStyle w:val="Heading1Char"/>
         </w:rPr>
         <w:t>Konklusion</w:t>
       </w:r>
-      <w:bookmarkEnd w:id="42"/>
+      <w:bookmarkEnd w:id="41"/>
     </w:p>
     <w:p>
       <w:pPr>
@@ -16359,6 +16185,119 @@
     </w:lvl>
   </w:abstractNum>
   <w:abstractNum w:abstractNumId="15">
+    <w:nsid w:val="1E4E5D8E"/>
+    <w:multiLevelType w:val="hybridMultilevel"/>
+    <w:tmpl w:val="C276D1D8"/>
+    <w:lvl w:ilvl="0" w:tplc="04060001">
+      <w:start w:val="1"/>
+      <w:numFmt w:val="bullet"/>
+      <w:lvlText w:val=""/>
+      <w:lvlJc w:val="left"/>
+      <w:pPr>
+        <w:ind w:left="720" w:hanging="360"/>
+      </w:pPr>
+      <w:rPr>
+        <w:rFonts w:ascii="Symbol" w:hAnsi="Symbol" w:hint="default"/>
+      </w:rPr>
+    </w:lvl>
+    <w:lvl w:ilvl="1" w:tplc="04060003" w:tentative="1">
+      <w:start w:val="1"/>
+      <w:numFmt w:val="bullet"/>
+      <w:lvlText w:val="o"/>
+      <w:lvlJc w:val="left"/>
+      <w:pPr>
+        <w:ind w:left="1440" w:hanging="360"/>
+      </w:pPr>
+      <w:rPr>
+        <w:rFonts w:ascii="Courier New" w:hAnsi="Courier New" w:cs="Courier New" w:hint="default"/>
+      </w:rPr>
+    </w:lvl>
+    <w:lvl w:ilvl="2" w:tplc="04060005" w:tentative="1">
+      <w:start w:val="1"/>
+      <w:numFmt w:val="bullet"/>
+      <w:lvlText w:val=""/>
+      <w:lvlJc w:val="left"/>
+      <w:pPr>
+        <w:ind w:left="2160" w:hanging="360"/>
+      </w:pPr>
+      <w:rPr>
+        <w:rFonts w:ascii="Wingdings" w:hAnsi="Wingdings" w:hint="default"/>
+      </w:rPr>
+    </w:lvl>
+    <w:lvl w:ilvl="3" w:tplc="04060001" w:tentative="1">
+      <w:start w:val="1"/>
+      <w:numFmt w:val="bullet"/>
+      <w:lvlText w:val=""/>
+      <w:lvlJc w:val="left"/>
+      <w:pPr>
+        <w:ind w:left="2880" w:hanging="360"/>
+      </w:pPr>
+      <w:rPr>
+        <w:rFonts w:ascii="Symbol" w:hAnsi="Symbol" w:hint="default"/>
+      </w:rPr>
+    </w:lvl>
+    <w:lvl w:ilvl="4" w:tplc="04060003" w:tentative="1">
+      <w:start w:val="1"/>
+      <w:numFmt w:val="bullet"/>
+      <w:lvlText w:val="o"/>
+      <w:lvlJc w:val="left"/>
+      <w:pPr>
+        <w:ind w:left="3600" w:hanging="360"/>
+      </w:pPr>
+      <w:rPr>
+        <w:rFonts w:ascii="Courier New" w:hAnsi="Courier New" w:cs="Courier New" w:hint="default"/>
+      </w:rPr>
+    </w:lvl>
+    <w:lvl w:ilvl="5" w:tplc="04060005" w:tentative="1">
+      <w:start w:val="1"/>
+      <w:numFmt w:val="bullet"/>
+      <w:lvlText w:val=""/>
+      <w:lvlJc w:val="left"/>
+      <w:pPr>
+        <w:ind w:left="4320" w:hanging="360"/>
+      </w:pPr>
+      <w:rPr>
+        <w:rFonts w:ascii="Wingdings" w:hAnsi="Wingdings" w:hint="default"/>
+      </w:rPr>
+    </w:lvl>
+    <w:lvl w:ilvl="6" w:tplc="04060001" w:tentative="1">
+      <w:start w:val="1"/>
+      <w:numFmt w:val="bullet"/>
+      <w:lvlText w:val=""/>
+      <w:lvlJc w:val="left"/>
+      <w:pPr>
+        <w:ind w:left="5040" w:hanging="360"/>
+      </w:pPr>
+      <w:rPr>
+        <w:rFonts w:ascii="Symbol" w:hAnsi="Symbol" w:hint="default"/>
+      </w:rPr>
+    </w:lvl>
+    <w:lvl w:ilvl="7" w:tplc="04060003" w:tentative="1">
+      <w:start w:val="1"/>
+      <w:numFmt w:val="bullet"/>
+      <w:lvlText w:val="o"/>
+      <w:lvlJc w:val="left"/>
+      <w:pPr>
+        <w:ind w:left="5760" w:hanging="360"/>
+      </w:pPr>
+      <w:rPr>
+        <w:rFonts w:ascii="Courier New" w:hAnsi="Courier New" w:cs="Courier New" w:hint="default"/>
+      </w:rPr>
+    </w:lvl>
+    <w:lvl w:ilvl="8" w:tplc="04060005" w:tentative="1">
+      <w:start w:val="1"/>
+      <w:numFmt w:val="bullet"/>
+      <w:lvlText w:val=""/>
+      <w:lvlJc w:val="left"/>
+      <w:pPr>
+        <w:ind w:left="6480" w:hanging="360"/>
+      </w:pPr>
+      <w:rPr>
+        <w:rFonts w:ascii="Wingdings" w:hAnsi="Wingdings" w:hint="default"/>
+      </w:rPr>
+    </w:lvl>
+  </w:abstractNum>
+  <w:abstractNum w:abstractNumId="16">
     <w:nsid w:val="29420CC4"/>
     <w:multiLevelType w:val="multilevel"/>
     <w:tmpl w:val="F3EC5F42"/>
@@ -16507,7 +16446,7 @@
       </w:rPr>
     </w:lvl>
   </w:abstractNum>
-  <w:abstractNum w:abstractNumId="16">
+  <w:abstractNum w:abstractNumId="17">
     <w:nsid w:val="35165DBD"/>
     <w:multiLevelType w:val="hybridMultilevel"/>
     <w:tmpl w:val="4C247176"/>
@@ -16619,7 +16558,7 @@
       </w:rPr>
     </w:lvl>
   </w:abstractNum>
-  <w:abstractNum w:abstractNumId="17">
+  <w:abstractNum w:abstractNumId="18">
     <w:nsid w:val="3CFB23F0"/>
     <w:multiLevelType w:val="multilevel"/>
     <w:tmpl w:val="EA2AFD1E"/>
@@ -16759,7 +16698,7 @@
       </w:rPr>
     </w:lvl>
   </w:abstractNum>
-  <w:abstractNum w:abstractNumId="18">
+  <w:abstractNum w:abstractNumId="19">
     <w:nsid w:val="41F63230"/>
     <w:multiLevelType w:val="multilevel"/>
     <w:tmpl w:val="474C8B1A"/>
@@ -16872,7 +16811,7 @@
       </w:pPr>
     </w:lvl>
   </w:abstractNum>
-  <w:abstractNum w:abstractNumId="19">
+  <w:abstractNum w:abstractNumId="20">
     <w:nsid w:val="42305D89"/>
     <w:multiLevelType w:val="hybridMultilevel"/>
     <w:tmpl w:val="568229C0"/>
@@ -16985,7 +16924,120 @@
       </w:rPr>
     </w:lvl>
   </w:abstractNum>
-  <w:abstractNum w:abstractNumId="20">
+  <w:abstractNum w:abstractNumId="21">
+    <w:nsid w:val="43D34895"/>
+    <w:multiLevelType w:val="hybridMultilevel"/>
+    <w:tmpl w:val="8F1CC0CA"/>
+    <w:lvl w:ilvl="0" w:tplc="04060001">
+      <w:start w:val="1"/>
+      <w:numFmt w:val="bullet"/>
+      <w:lvlText w:val=""/>
+      <w:lvlJc w:val="left"/>
+      <w:pPr>
+        <w:ind w:left="720" w:hanging="360"/>
+      </w:pPr>
+      <w:rPr>
+        <w:rFonts w:ascii="Symbol" w:hAnsi="Symbol" w:hint="default"/>
+      </w:rPr>
+    </w:lvl>
+    <w:lvl w:ilvl="1" w:tplc="04060003">
+      <w:start w:val="1"/>
+      <w:numFmt w:val="bullet"/>
+      <w:lvlText w:val="o"/>
+      <w:lvlJc w:val="left"/>
+      <w:pPr>
+        <w:ind w:left="1440" w:hanging="360"/>
+      </w:pPr>
+      <w:rPr>
+        <w:rFonts w:ascii="Courier New" w:hAnsi="Courier New" w:cs="Courier New" w:hint="default"/>
+      </w:rPr>
+    </w:lvl>
+    <w:lvl w:ilvl="2" w:tplc="04060005" w:tentative="1">
+      <w:start w:val="1"/>
+      <w:numFmt w:val="bullet"/>
+      <w:lvlText w:val=""/>
+      <w:lvlJc w:val="left"/>
+      <w:pPr>
+        <w:ind w:left="2160" w:hanging="360"/>
+      </w:pPr>
+      <w:rPr>
+        <w:rFonts w:ascii="Wingdings" w:hAnsi="Wingdings" w:hint="default"/>
+      </w:rPr>
+    </w:lvl>
+    <w:lvl w:ilvl="3" w:tplc="04060001" w:tentative="1">
+      <w:start w:val="1"/>
+      <w:numFmt w:val="bullet"/>
+      <w:lvlText w:val=""/>
+      <w:lvlJc w:val="left"/>
+      <w:pPr>
+        <w:ind w:left="2880" w:hanging="360"/>
+      </w:pPr>
+      <w:rPr>
+        <w:rFonts w:ascii="Symbol" w:hAnsi="Symbol" w:hint="default"/>
+      </w:rPr>
+    </w:lvl>
+    <w:lvl w:ilvl="4" w:tplc="04060003" w:tentative="1">
+      <w:start w:val="1"/>
+      <w:numFmt w:val="bullet"/>
+      <w:lvlText w:val="o"/>
+      <w:lvlJc w:val="left"/>
+      <w:pPr>
+        <w:ind w:left="3600" w:hanging="360"/>
+      </w:pPr>
+      <w:rPr>
+        <w:rFonts w:ascii="Courier New" w:hAnsi="Courier New" w:cs="Courier New" w:hint="default"/>
+      </w:rPr>
+    </w:lvl>
+    <w:lvl w:ilvl="5" w:tplc="04060005" w:tentative="1">
+      <w:start w:val="1"/>
+      <w:numFmt w:val="bullet"/>
+      <w:lvlText w:val=""/>
+      <w:lvlJc w:val="left"/>
+      <w:pPr>
+        <w:ind w:left="4320" w:hanging="360"/>
+      </w:pPr>
+      <w:rPr>
+        <w:rFonts w:ascii="Wingdings" w:hAnsi="Wingdings" w:hint="default"/>
+      </w:rPr>
+    </w:lvl>
+    <w:lvl w:ilvl="6" w:tplc="04060001" w:tentative="1">
+      <w:start w:val="1"/>
+      <w:numFmt w:val="bullet"/>
+      <w:lvlText w:val=""/>
+      <w:lvlJc w:val="left"/>
+      <w:pPr>
+        <w:ind w:left="5040" w:hanging="360"/>
+      </w:pPr>
+      <w:rPr>
+        <w:rFonts w:ascii="Symbol" w:hAnsi="Symbol" w:hint="default"/>
+      </w:rPr>
+    </w:lvl>
+    <w:lvl w:ilvl="7" w:tplc="04060003" w:tentative="1">
+      <w:start w:val="1"/>
+      <w:numFmt w:val="bullet"/>
+      <w:lvlText w:val="o"/>
+      <w:lvlJc w:val="left"/>
+      <w:pPr>
+        <w:ind w:left="5760" w:hanging="360"/>
+      </w:pPr>
+      <w:rPr>
+        <w:rFonts w:ascii="Courier New" w:hAnsi="Courier New" w:cs="Courier New" w:hint="default"/>
+      </w:rPr>
+    </w:lvl>
+    <w:lvl w:ilvl="8" w:tplc="04060005" w:tentative="1">
+      <w:start w:val="1"/>
+      <w:numFmt w:val="bullet"/>
+      <w:lvlText w:val=""/>
+      <w:lvlJc w:val="left"/>
+      <w:pPr>
+        <w:ind w:left="6480" w:hanging="360"/>
+      </w:pPr>
+      <w:rPr>
+        <w:rFonts w:ascii="Wingdings" w:hAnsi="Wingdings" w:hint="default"/>
+      </w:rPr>
+    </w:lvl>
+  </w:abstractNum>
+  <w:abstractNum w:abstractNumId="22">
     <w:nsid w:val="470F4C00"/>
     <w:multiLevelType w:val="multilevel"/>
     <w:tmpl w:val="C4BE6016"/>
@@ -17125,7 +17177,7 @@
       </w:rPr>
     </w:lvl>
   </w:abstractNum>
-  <w:abstractNum w:abstractNumId="21">
+  <w:abstractNum w:abstractNumId="23">
     <w:nsid w:val="4F3E5449"/>
     <w:multiLevelType w:val="multilevel"/>
     <w:tmpl w:val="9C70F5F2"/>
@@ -17274,7 +17326,7 @@
       </w:rPr>
     </w:lvl>
   </w:abstractNum>
-  <w:abstractNum w:abstractNumId="22">
+  <w:abstractNum w:abstractNumId="24">
     <w:nsid w:val="59D34A72"/>
     <w:multiLevelType w:val="multilevel"/>
     <w:tmpl w:val="7C80DBA6"/>
@@ -17414,7 +17466,7 @@
       </w:rPr>
     </w:lvl>
   </w:abstractNum>
-  <w:abstractNum w:abstractNumId="23">
+  <w:abstractNum w:abstractNumId="25">
     <w:nsid w:val="5CA33570"/>
     <w:multiLevelType w:val="multilevel"/>
     <w:tmpl w:val="6F80FAD8"/>
@@ -17527,7 +17579,7 @@
       </w:pPr>
     </w:lvl>
   </w:abstractNum>
-  <w:abstractNum w:abstractNumId="24">
+  <w:abstractNum w:abstractNumId="26">
     <w:nsid w:val="640C5DE9"/>
     <w:multiLevelType w:val="multilevel"/>
     <w:tmpl w:val="22240932"/>
@@ -17676,7 +17728,120 @@
       </w:rPr>
     </w:lvl>
   </w:abstractNum>
-  <w:abstractNum w:abstractNumId="25">
+  <w:abstractNum w:abstractNumId="27">
+    <w:nsid w:val="65BD5235"/>
+    <w:multiLevelType w:val="hybridMultilevel"/>
+    <w:tmpl w:val="FDC4DD7E"/>
+    <w:lvl w:ilvl="0" w:tplc="04060001">
+      <w:start w:val="1"/>
+      <w:numFmt w:val="bullet"/>
+      <w:lvlText w:val=""/>
+      <w:lvlJc w:val="left"/>
+      <w:pPr>
+        <w:ind w:left="720" w:hanging="360"/>
+      </w:pPr>
+      <w:rPr>
+        <w:rFonts w:ascii="Symbol" w:hAnsi="Symbol" w:hint="default"/>
+      </w:rPr>
+    </w:lvl>
+    <w:lvl w:ilvl="1" w:tplc="04060003">
+      <w:start w:val="1"/>
+      <w:numFmt w:val="bullet"/>
+      <w:lvlText w:val="o"/>
+      <w:lvlJc w:val="left"/>
+      <w:pPr>
+        <w:ind w:left="1440" w:hanging="360"/>
+      </w:pPr>
+      <w:rPr>
+        <w:rFonts w:ascii="Courier New" w:hAnsi="Courier New" w:cs="Courier New" w:hint="default"/>
+      </w:rPr>
+    </w:lvl>
+    <w:lvl w:ilvl="2" w:tplc="04060005" w:tentative="1">
+      <w:start w:val="1"/>
+      <w:numFmt w:val="bullet"/>
+      <w:lvlText w:val=""/>
+      <w:lvlJc w:val="left"/>
+      <w:pPr>
+        <w:ind w:left="2160" w:hanging="360"/>
+      </w:pPr>
+      <w:rPr>
+        <w:rFonts w:ascii="Wingdings" w:hAnsi="Wingdings" w:hint="default"/>
+      </w:rPr>
+    </w:lvl>
+    <w:lvl w:ilvl="3" w:tplc="04060001" w:tentative="1">
+      <w:start w:val="1"/>
+      <w:numFmt w:val="bullet"/>
+      <w:lvlText w:val=""/>
+      <w:lvlJc w:val="left"/>
+      <w:pPr>
+        <w:ind w:left="2880" w:hanging="360"/>
+      </w:pPr>
+      <w:rPr>
+        <w:rFonts w:ascii="Symbol" w:hAnsi="Symbol" w:hint="default"/>
+      </w:rPr>
+    </w:lvl>
+    <w:lvl w:ilvl="4" w:tplc="04060003" w:tentative="1">
+      <w:start w:val="1"/>
+      <w:numFmt w:val="bullet"/>
+      <w:lvlText w:val="o"/>
+      <w:lvlJc w:val="left"/>
+      <w:pPr>
+        <w:ind w:left="3600" w:hanging="360"/>
+      </w:pPr>
+      <w:rPr>
+        <w:rFonts w:ascii="Courier New" w:hAnsi="Courier New" w:cs="Courier New" w:hint="default"/>
+      </w:rPr>
+    </w:lvl>
+    <w:lvl w:ilvl="5" w:tplc="04060005" w:tentative="1">
+      <w:start w:val="1"/>
+      <w:numFmt w:val="bullet"/>
+      <w:lvlText w:val=""/>
+      <w:lvlJc w:val="left"/>
+      <w:pPr>
+        <w:ind w:left="4320" w:hanging="360"/>
+      </w:pPr>
+      <w:rPr>
+        <w:rFonts w:ascii="Wingdings" w:hAnsi="Wingdings" w:hint="default"/>
+      </w:rPr>
+    </w:lvl>
+    <w:lvl w:ilvl="6" w:tplc="04060001" w:tentative="1">
+      <w:start w:val="1"/>
+      <w:numFmt w:val="bullet"/>
+      <w:lvlText w:val=""/>
+      <w:lvlJc w:val="left"/>
+      <w:pPr>
+        <w:ind w:left="5040" w:hanging="360"/>
+      </w:pPr>
+      <w:rPr>
+        <w:rFonts w:ascii="Symbol" w:hAnsi="Symbol" w:hint="default"/>
+      </w:rPr>
+    </w:lvl>
+    <w:lvl w:ilvl="7" w:tplc="04060003" w:tentative="1">
+      <w:start w:val="1"/>
+      <w:numFmt w:val="bullet"/>
+      <w:lvlText w:val="o"/>
+      <w:lvlJc w:val="left"/>
+      <w:pPr>
+        <w:ind w:left="5760" w:hanging="360"/>
+      </w:pPr>
+      <w:rPr>
+        <w:rFonts w:ascii="Courier New" w:hAnsi="Courier New" w:cs="Courier New" w:hint="default"/>
+      </w:rPr>
+    </w:lvl>
+    <w:lvl w:ilvl="8" w:tplc="04060005" w:tentative="1">
+      <w:start w:val="1"/>
+      <w:numFmt w:val="bullet"/>
+      <w:lvlText w:val=""/>
+      <w:lvlJc w:val="left"/>
+      <w:pPr>
+        <w:ind w:left="6480" w:hanging="360"/>
+      </w:pPr>
+      <w:rPr>
+        <w:rFonts w:ascii="Wingdings" w:hAnsi="Wingdings" w:hint="default"/>
+      </w:rPr>
+    </w:lvl>
+  </w:abstractNum>
+  <w:abstractNum w:abstractNumId="28">
     <w:nsid w:val="6A2C56A9"/>
     <w:multiLevelType w:val="multilevel"/>
     <w:tmpl w:val="D6B45A0A"/>
@@ -17789,7 +17954,7 @@
       </w:pPr>
     </w:lvl>
   </w:abstractNum>
-  <w:abstractNum w:abstractNumId="26">
+  <w:abstractNum w:abstractNumId="29">
     <w:nsid w:val="6FA720DA"/>
     <w:multiLevelType w:val="multilevel"/>
     <w:tmpl w:val="EDAC7AF8"/>
@@ -17902,7 +18067,7 @@
       </w:rPr>
     </w:lvl>
   </w:abstractNum>
-  <w:abstractNum w:abstractNumId="27">
+  <w:abstractNum w:abstractNumId="30">
     <w:nsid w:val="78F35A9E"/>
     <w:multiLevelType w:val="multilevel"/>
     <w:tmpl w:val="677EDC88"/>
@@ -18026,7 +18191,7 @@
       </w:pPr>
     </w:lvl>
   </w:abstractNum>
-  <w:abstractNum w:abstractNumId="28">
+  <w:abstractNum w:abstractNumId="31">
     <w:nsid w:val="7B595DC2"/>
     <w:multiLevelType w:val="multilevel"/>
     <w:tmpl w:val="53683D78"/>
@@ -18167,10 +18332,10 @@
     </w:lvl>
   </w:abstractNum>
   <w:num w:numId="1">
-    <w:abstractNumId w:val="15"/>
+    <w:abstractNumId w:val="16"/>
   </w:num>
   <w:num w:numId="2">
-    <w:abstractNumId w:val="24"/>
+    <w:abstractNumId w:val="26"/>
   </w:num>
   <w:num w:numId="3">
     <w:abstractNumId w:val="14"/>
@@ -18185,10 +18350,10 @@
     <w:abstractNumId w:val="5"/>
   </w:num>
   <w:num w:numId="7">
-    <w:abstractNumId w:val="16"/>
+    <w:abstractNumId w:val="17"/>
   </w:num>
   <w:num w:numId="8">
-    <w:abstractNumId w:val="22"/>
+    <w:abstractNumId w:val="24"/>
   </w:num>
   <w:num w:numId="9">
     <w:abstractNumId w:val="11"/>
@@ -18197,19 +18362,19 @@
     <w:abstractNumId w:val="13"/>
   </w:num>
   <w:num w:numId="11">
-    <w:abstractNumId w:val="28"/>
+    <w:abstractNumId w:val="31"/>
   </w:num>
   <w:num w:numId="12">
-    <w:abstractNumId w:val="20"/>
+    <w:abstractNumId w:val="22"/>
   </w:num>
   <w:num w:numId="13">
-    <w:abstractNumId w:val="27"/>
+    <w:abstractNumId w:val="30"/>
   </w:num>
   <w:num w:numId="14">
-    <w:abstractNumId w:val="26"/>
+    <w:abstractNumId w:val="29"/>
   </w:num>
   <w:num w:numId="15">
-    <w:abstractNumId w:val="21"/>
+    <w:abstractNumId w:val="23"/>
   </w:num>
   <w:num w:numId="16">
     <w:abstractNumId w:val="1"/>
@@ -18228,16 +18393,16 @@
     <w:abstractNumId w:val="12"/>
   </w:num>
   <w:num w:numId="19">
-    <w:abstractNumId w:val="23"/>
+    <w:abstractNumId w:val="25"/>
   </w:num>
   <w:num w:numId="20">
-    <w:abstractNumId w:val="25"/>
+    <w:abstractNumId w:val="28"/>
   </w:num>
   <w:num w:numId="21">
-    <w:abstractNumId w:val="18"/>
+    <w:abstractNumId w:val="19"/>
   </w:num>
   <w:num w:numId="22">
-    <w:abstractNumId w:val="18"/>
+    <w:abstractNumId w:val="19"/>
     <w:lvlOverride w:ilvl="1">
       <w:lvl w:ilvl="1">
         <w:numFmt w:val="lowerLetter"/>
@@ -18247,7 +18412,7 @@
     </w:lvlOverride>
   </w:num>
   <w:num w:numId="23">
-    <w:abstractNumId w:val="18"/>
+    <w:abstractNumId w:val="19"/>
     <w:lvlOverride w:ilvl="1">
       <w:lvl w:ilvl="1">
         <w:numFmt w:val="lowerLetter"/>
@@ -18260,7 +18425,7 @@
     <w:abstractNumId w:val="6"/>
   </w:num>
   <w:num w:numId="25">
-    <w:abstractNumId w:val="19"/>
+    <w:abstractNumId w:val="20"/>
   </w:num>
   <w:num w:numId="26">
     <w:abstractNumId w:val="10"/>
@@ -18275,13 +18440,22 @@
     <w:abstractNumId w:val="0"/>
   </w:num>
   <w:num w:numId="30">
-    <w:abstractNumId w:val="17"/>
+    <w:abstractNumId w:val="18"/>
   </w:num>
   <w:num w:numId="31">
     <w:abstractNumId w:val="7"/>
   </w:num>
   <w:num w:numId="32">
     <w:abstractNumId w:val="4"/>
+  </w:num>
+  <w:num w:numId="33">
+    <w:abstractNumId w:val="21"/>
+  </w:num>
+  <w:num w:numId="34">
+    <w:abstractNumId w:val="27"/>
+  </w:num>
+  <w:num w:numId="35">
+    <w:abstractNumId w:val="15"/>
   </w:num>
 </w:numbering>
 </file>
@@ -20095,7 +20269,7 @@
 </file>
 
 <file path=customXml/itemProps2.xml><?xml version="1.0" encoding="utf-8"?>
-<ds:datastoreItem xmlns:ds="http://schemas.openxmlformats.org/officeDocument/2006/customXml" ds:itemID="{C4E421BE-B14C-4AB0-9915-EA885D061E41}">
+<ds:datastoreItem xmlns:ds="http://schemas.openxmlformats.org/officeDocument/2006/customXml" ds:itemID="{28149D14-2314-4D34-A01F-E28DF46FCA35}">
   <ds:schemaRefs>
     <ds:schemaRef ds:uri="http://schemas.openxmlformats.org/officeDocument/2006/bibliography"/>
   </ds:schemaRefs>

</xml_diff>

<commit_message>
billeder tilføjet til kvalitetssikring og risici
</commit_message>
<xml_diff>
--- a/Rapport/RapportDone/RapportComplete.docx
+++ b/Rapport/RapportDone/RapportComplete.docx
@@ -10,6 +10,7 @@
           <w:docPartUnique/>
         </w:docPartObj>
       </w:sdtPr>
+      <w:sdtEndPr/>
       <w:sdtContent>
         <w:p>
           <w:r>
@@ -20,7 +21,7 @@
             <mc:AlternateContent>
               <mc:Choice Requires="wps">
                 <w:drawing>
-                  <wp:anchor distT="0" distB="0" distL="114300" distR="114300" simplePos="0" relativeHeight="251660288" behindDoc="1" locked="0" layoutInCell="1" allowOverlap="1" wp14:anchorId="22A3F352" wp14:editId="06BA66A9">
+                  <wp:anchor distT="0" distB="0" distL="114300" distR="114300" simplePos="0" relativeHeight="251660288" behindDoc="1" locked="0" layoutInCell="1" allowOverlap="1" wp14:anchorId="6B36AF63" wp14:editId="2BF34B59">
                     <wp:simplePos x="0" y="0"/>
                     <wp:positionH relativeFrom="margin">
                       <wp:align>center</wp:align>
@@ -83,7 +84,7 @@
                                   <w:rPr>
                                     <w:rFonts w:asciiTheme="majorHAnsi" w:eastAsiaTheme="majorEastAsia" w:hAnsiTheme="majorHAnsi" w:cstheme="majorBidi"/>
                                     <w:b/>
-                                    <w:color w:val="CAF278" w:themeColor="background2"/>
+                                    <w:color w:val="DBF5F9" w:themeColor="background2"/>
                                     <w:sz w:val="84"/>
                                     <w:szCs w:val="72"/>
                                     <w14:shadow w14:blurRad="41275" w14:dist="20320" w14:dir="1800000" w14:sx="100000" w14:sy="100000" w14:kx="0" w14:ky="0" w14:algn="tl">
@@ -114,6 +115,7 @@
                                   <w:dataBinding w:prefixMappings="xmlns:ns0='http://schemas.openxmlformats.org/package/2006/metadata/core-properties' xmlns:ns1='http://purl.org/dc/elements/1.1/'" w:xpath="/ns0:coreProperties[1]/ns1:title[1]" w:storeItemID="{6C3C8BC8-F283-45AE-878A-BAB7291924A1}"/>
                                   <w:text/>
                                 </w:sdtPr>
+                                <w:sdtEndPr/>
                                 <w:sdtContent>
                                   <w:p>
                                     <w:pPr>
@@ -130,7 +132,7 @@
                                       <w:rPr>
                                         <w:rFonts w:asciiTheme="majorHAnsi" w:eastAsiaTheme="majorEastAsia" w:hAnsiTheme="majorHAnsi" w:cstheme="majorBidi"/>
                                         <w:b/>
-                                        <w:color w:val="CAF278" w:themeColor="background2"/>
+                                        <w:color w:val="DBF5F9" w:themeColor="background2"/>
                                         <w:sz w:val="84"/>
                                         <w:szCs w:val="72"/>
                                         <w14:shadow w14:blurRad="41275" w14:dist="20320" w14:dir="1800000" w14:sx="100000" w14:sy="100000" w14:kx="0" w14:ky="0" w14:algn="tl">
@@ -191,7 +193,7 @@
                             <w:rPr>
                               <w:rFonts w:asciiTheme="majorHAnsi" w:eastAsiaTheme="majorEastAsia" w:hAnsiTheme="majorHAnsi" w:cstheme="majorBidi"/>
                               <w:b/>
-                              <w:color w:val="CAF278" w:themeColor="background2"/>
+                              <w:color w:val="DBF5F9" w:themeColor="background2"/>
                               <w:sz w:val="84"/>
                               <w:szCs w:val="72"/>
                               <w14:shadow w14:blurRad="41275" w14:dist="20320" w14:dir="1800000" w14:sx="100000" w14:sy="100000" w14:kx="0" w14:ky="0" w14:algn="tl">
@@ -238,7 +240,7 @@
                                 <w:rPr>
                                   <w:rFonts w:asciiTheme="majorHAnsi" w:eastAsiaTheme="majorEastAsia" w:hAnsiTheme="majorHAnsi" w:cstheme="majorBidi"/>
                                   <w:b/>
-                                  <w:color w:val="CAF278" w:themeColor="background2"/>
+                                  <w:color w:val="DBF5F9" w:themeColor="background2"/>
                                   <w:sz w:val="84"/>
                                   <w:szCs w:val="72"/>
                                   <w14:shadow w14:blurRad="41275" w14:dist="20320" w14:dir="1800000" w14:sx="100000" w14:sy="100000" w14:kx="0" w14:ky="0" w14:algn="tl">
@@ -283,7 +285,6 @@
         <w:p/>
         <w:p/>
         <w:p>
-          <w:bookmarkStart w:id="0" w:name="_GoBack"/>
           <w:r>
             <w:rPr>
               <w:noProof/>
@@ -292,7 +293,7 @@
             <mc:AlternateContent>
               <mc:Choice Requires="wps">
                 <w:drawing>
-                  <wp:anchor distT="0" distB="0" distL="114300" distR="114300" simplePos="0" relativeHeight="251662336" behindDoc="0" locked="0" layoutInCell="1" allowOverlap="1" wp14:anchorId="38011B04" wp14:editId="1D763615">
+                  <wp:anchor distT="0" distB="0" distL="114300" distR="114300" simplePos="0" relativeHeight="251662336" behindDoc="0" locked="0" layoutInCell="1" allowOverlap="1" wp14:anchorId="2F9E5BD7" wp14:editId="69361E05">
                     <wp:simplePos x="0" y="0"/>
                     <mc:AlternateContent>
                       <mc:Choice Requires="wp14">
@@ -363,7 +364,7 @@
                                   <w:rPr>
                                     <w:b/>
                                     <w:bCs/>
-                                    <w:color w:val="3E3D2D" w:themeColor="text2"/>
+                                    <w:color w:val="04617B" w:themeColor="text2"/>
                                     <w:spacing w:val="60"/>
                                     <w:sz w:val="20"/>
                                     <w:szCs w:val="20"/>
@@ -373,7 +374,7 @@
                                   <w:rPr>
                                     <w:b/>
                                     <w:bCs/>
-                                    <w:color w:val="3E3D2D" w:themeColor="text2"/>
+                                    <w:color w:val="04617B" w:themeColor="text2"/>
                                     <w:spacing w:val="60"/>
                                     <w:sz w:val="20"/>
                                     <w:szCs w:val="20"/>
@@ -387,7 +388,7 @@
                                   <w:rPr>
                                     <w:b/>
                                     <w:bCs/>
-                                    <w:color w:val="3E3D2D" w:themeColor="text2"/>
+                                    <w:color w:val="04617B" w:themeColor="text2"/>
                                     <w:spacing w:val="60"/>
                                     <w:sz w:val="20"/>
                                     <w:szCs w:val="20"/>
@@ -400,7 +401,7 @@
                                   <w:rPr>
                                     <w:b/>
                                     <w:bCs/>
-                                    <w:color w:val="3E3D2D" w:themeColor="text2"/>
+                                    <w:color w:val="04617B" w:themeColor="text2"/>
                                     <w:spacing w:val="60"/>
                                     <w:sz w:val="20"/>
                                     <w:szCs w:val="20"/>
@@ -410,7 +411,7 @@
                                   <w:rPr>
                                     <w:b/>
                                     <w:bCs/>
-                                    <w:color w:val="3E3D2D" w:themeColor="text2"/>
+                                    <w:color w:val="04617B" w:themeColor="text2"/>
                                     <w:spacing w:val="60"/>
                                     <w:sz w:val="20"/>
                                     <w:szCs w:val="20"/>
@@ -424,7 +425,7 @@
                                   <w:rPr>
                                     <w:b/>
                                     <w:bCs/>
-                                    <w:color w:val="3E3D2D" w:themeColor="text2"/>
+                                    <w:color w:val="04617B" w:themeColor="text2"/>
                                     <w:spacing w:val="60"/>
                                     <w:sz w:val="20"/>
                                     <w:szCs w:val="20"/>
@@ -437,7 +438,7 @@
                                   <w:rPr>
                                     <w:b/>
                                     <w:bCs/>
-                                    <w:color w:val="3E3D2D" w:themeColor="text2"/>
+                                    <w:color w:val="04617B" w:themeColor="text2"/>
                                     <w:spacing w:val="60"/>
                                     <w:sz w:val="20"/>
                                     <w:szCs w:val="20"/>
@@ -447,7 +448,7 @@
                                   <w:rPr>
                                     <w:b/>
                                     <w:bCs/>
-                                    <w:color w:val="3E3D2D" w:themeColor="text2"/>
+                                    <w:color w:val="04617B" w:themeColor="text2"/>
                                     <w:spacing w:val="60"/>
                                     <w:sz w:val="20"/>
                                     <w:szCs w:val="20"/>
@@ -461,7 +462,7 @@
                                   <w:rPr>
                                     <w:b/>
                                     <w:bCs/>
-                                    <w:color w:val="3E3D2D" w:themeColor="text2"/>
+                                    <w:color w:val="04617B" w:themeColor="text2"/>
                                     <w:spacing w:val="60"/>
                                     <w:sz w:val="20"/>
                                     <w:szCs w:val="20"/>
@@ -474,7 +475,7 @@
                                   <w:rPr>
                                     <w:b/>
                                     <w:bCs/>
-                                    <w:color w:val="3E3D2D" w:themeColor="text2"/>
+                                    <w:color w:val="04617B" w:themeColor="text2"/>
                                     <w:spacing w:val="60"/>
                                     <w:sz w:val="20"/>
                                     <w:szCs w:val="20"/>
@@ -484,7 +485,7 @@
                                   <w:rPr>
                                     <w:b/>
                                     <w:bCs/>
-                                    <w:color w:val="3E3D2D" w:themeColor="text2"/>
+                                    <w:color w:val="04617B" w:themeColor="text2"/>
                                     <w:spacing w:val="60"/>
                                     <w:sz w:val="20"/>
                                     <w:szCs w:val="20"/>
@@ -498,7 +499,7 @@
                                   <w:rPr>
                                     <w:b/>
                                     <w:bCs/>
-                                    <w:color w:val="3E3D2D" w:themeColor="text2"/>
+                                    <w:color w:val="04617B" w:themeColor="text2"/>
                                     <w:spacing w:val="60"/>
                                     <w:sz w:val="20"/>
                                     <w:szCs w:val="20"/>
@@ -540,7 +541,7 @@
                             <w:rPr>
                               <w:b/>
                               <w:bCs/>
-                              <w:color w:val="3E3D2D" w:themeColor="text2"/>
+                              <w:color w:val="04617B" w:themeColor="text2"/>
                               <w:spacing w:val="60"/>
                               <w:sz w:val="20"/>
                               <w:szCs w:val="20"/>
@@ -550,7 +551,7 @@
                             <w:rPr>
                               <w:b/>
                               <w:bCs/>
-                              <w:color w:val="3E3D2D" w:themeColor="text2"/>
+                              <w:color w:val="04617B" w:themeColor="text2"/>
                               <w:spacing w:val="60"/>
                               <w:sz w:val="20"/>
                               <w:szCs w:val="20"/>
@@ -564,7 +565,7 @@
                             <w:rPr>
                               <w:b/>
                               <w:bCs/>
-                              <w:color w:val="3E3D2D" w:themeColor="text2"/>
+                              <w:color w:val="04617B" w:themeColor="text2"/>
                               <w:spacing w:val="60"/>
                               <w:sz w:val="20"/>
                               <w:szCs w:val="20"/>
@@ -577,7 +578,7 @@
                             <w:rPr>
                               <w:b/>
                               <w:bCs/>
-                              <w:color w:val="3E3D2D" w:themeColor="text2"/>
+                              <w:color w:val="04617B" w:themeColor="text2"/>
                               <w:spacing w:val="60"/>
                               <w:sz w:val="20"/>
                               <w:szCs w:val="20"/>
@@ -587,7 +588,7 @@
                             <w:rPr>
                               <w:b/>
                               <w:bCs/>
-                              <w:color w:val="3E3D2D" w:themeColor="text2"/>
+                              <w:color w:val="04617B" w:themeColor="text2"/>
                               <w:spacing w:val="60"/>
                               <w:sz w:val="20"/>
                               <w:szCs w:val="20"/>
@@ -601,7 +602,7 @@
                             <w:rPr>
                               <w:b/>
                               <w:bCs/>
-                              <w:color w:val="3E3D2D" w:themeColor="text2"/>
+                              <w:color w:val="04617B" w:themeColor="text2"/>
                               <w:spacing w:val="60"/>
                               <w:sz w:val="20"/>
                               <w:szCs w:val="20"/>
@@ -614,7 +615,7 @@
                             <w:rPr>
                               <w:b/>
                               <w:bCs/>
-                              <w:color w:val="3E3D2D" w:themeColor="text2"/>
+                              <w:color w:val="04617B" w:themeColor="text2"/>
                               <w:spacing w:val="60"/>
                               <w:sz w:val="20"/>
                               <w:szCs w:val="20"/>
@@ -624,7 +625,7 @@
                             <w:rPr>
                               <w:b/>
                               <w:bCs/>
-                              <w:color w:val="3E3D2D" w:themeColor="text2"/>
+                              <w:color w:val="04617B" w:themeColor="text2"/>
                               <w:spacing w:val="60"/>
                               <w:sz w:val="20"/>
                               <w:szCs w:val="20"/>
@@ -638,7 +639,7 @@
                             <w:rPr>
                               <w:b/>
                               <w:bCs/>
-                              <w:color w:val="3E3D2D" w:themeColor="text2"/>
+                              <w:color w:val="04617B" w:themeColor="text2"/>
                               <w:spacing w:val="60"/>
                               <w:sz w:val="20"/>
                               <w:szCs w:val="20"/>
@@ -651,7 +652,7 @@
                             <w:rPr>
                               <w:b/>
                               <w:bCs/>
-                              <w:color w:val="3E3D2D" w:themeColor="text2"/>
+                              <w:color w:val="04617B" w:themeColor="text2"/>
                               <w:spacing w:val="60"/>
                               <w:sz w:val="20"/>
                               <w:szCs w:val="20"/>
@@ -661,7 +662,7 @@
                             <w:rPr>
                               <w:b/>
                               <w:bCs/>
-                              <w:color w:val="3E3D2D" w:themeColor="text2"/>
+                              <w:color w:val="04617B" w:themeColor="text2"/>
                               <w:spacing w:val="60"/>
                               <w:sz w:val="20"/>
                               <w:szCs w:val="20"/>
@@ -675,7 +676,7 @@
                             <w:rPr>
                               <w:b/>
                               <w:bCs/>
-                              <w:color w:val="3E3D2D" w:themeColor="text2"/>
+                              <w:color w:val="04617B" w:themeColor="text2"/>
                               <w:spacing w:val="60"/>
                               <w:sz w:val="20"/>
                               <w:szCs w:val="20"/>
@@ -698,7 +699,7 @@
             <mc:AlternateContent>
               <mc:Choice Requires="wps">
                 <w:drawing>
-                  <wp:anchor distT="0" distB="0" distL="114300" distR="114300" simplePos="0" relativeHeight="251663360" behindDoc="0" locked="0" layoutInCell="1" allowOverlap="1" wp14:anchorId="5B057DFF" wp14:editId="7CBF8C94">
+                  <wp:anchor distT="0" distB="0" distL="114300" distR="114300" simplePos="0" relativeHeight="251663360" behindDoc="0" locked="0" layoutInCell="1" allowOverlap="1" wp14:anchorId="5C2A9AA1" wp14:editId="697AF325">
                     <wp:simplePos x="0" y="0"/>
                     <mc:AlternateContent>
                       <mc:Choice Requires="wp14">
@@ -767,7 +768,7 @@
                                 <w:sdtPr>
                                   <w:rPr>
                                     <w:rFonts w:asciiTheme="majorHAnsi" w:eastAsiaTheme="majorEastAsia" w:hAnsiTheme="majorHAnsi" w:cstheme="majorBidi"/>
-                                    <w:color w:val="3E3D2D" w:themeColor="text2"/>
+                                    <w:color w:val="04617B" w:themeColor="text2"/>
                                     <w:sz w:val="40"/>
                                     <w:szCs w:val="40"/>
                                   </w:rPr>
@@ -776,13 +777,14 @@
                                   <w:dataBinding w:prefixMappings="xmlns:ns0='http://schemas.openxmlformats.org/package/2006/metadata/core-properties' xmlns:ns1='http://purl.org/dc/elements/1.1/'" w:xpath="/ns0:coreProperties[1]/ns1:creator[1]" w:storeItemID="{6C3C8BC8-F283-45AE-878A-BAB7291924A1}"/>
                                   <w:text/>
                                 </w:sdtPr>
+                                <w:sdtEndPr/>
                                 <w:sdtContent>
                                   <w:p>
                                     <w:pPr>
                                       <w:suppressOverlap/>
                                       <w:rPr>
                                         <w:rFonts w:asciiTheme="majorHAnsi" w:eastAsiaTheme="majorEastAsia" w:hAnsiTheme="majorHAnsi" w:cstheme="majorBidi"/>
-                                        <w:color w:val="3E3D2D" w:themeColor="text2"/>
+                                        <w:color w:val="04617B" w:themeColor="text2"/>
                                         <w:sz w:val="40"/>
                                         <w:szCs w:val="40"/>
                                       </w:rPr>
@@ -790,7 +792,7 @@
                                     <w:r>
                                       <w:rPr>
                                         <w:rFonts w:asciiTheme="majorHAnsi" w:eastAsiaTheme="majorEastAsia" w:hAnsiTheme="majorHAnsi" w:cstheme="majorBidi"/>
-                                        <w:color w:val="3E3D2D" w:themeColor="text2"/>
+                                        <w:color w:val="04617B" w:themeColor="text2"/>
                                         <w:sz w:val="40"/>
                                         <w:szCs w:val="40"/>
                                       </w:rPr>
@@ -802,24 +804,25 @@
                               <w:sdt>
                                 <w:sdtPr>
                                   <w:rPr>
-                                    <w:color w:val="3E3D2D" w:themeColor="text2"/>
+                                    <w:color w:val="04617B" w:themeColor="text2"/>
                                   </w:rPr>
                                   <w:alias w:val="Abstract"/>
                                   <w:id w:val="-1607958633"/>
                                   <w:dataBinding w:prefixMappings="xmlns:ns0='http://schemas.microsoft.com/office/2006/coverPageProps'" w:xpath="/ns0:CoverPageProperties[1]/ns0:Abstract[1]" w:storeItemID="{55AF091B-3C7A-41E3-B477-F2FDAA23CFDA}"/>
                                   <w:text/>
                                 </w:sdtPr>
+                                <w:sdtEndPr/>
                                 <w:sdtContent>
                                   <w:p>
                                     <w:pPr>
                                       <w:suppressOverlap/>
                                       <w:rPr>
-                                        <w:color w:val="3E3D2D" w:themeColor="text2"/>
+                                        <w:color w:val="04617B" w:themeColor="text2"/>
                                       </w:rPr>
                                     </w:pPr>
                                     <w:r>
                                       <w:rPr>
-                                        <w:color w:val="3E3D2D" w:themeColor="text2"/>
+                                        <w:color w:val="04617B" w:themeColor="text2"/>
                                       </w:rPr>
                                       <w:t>Denne rapport er udarbejdet som en del af Systemudvikling på 4. semester på Datamatikeruddannelsen på UCN. Projektet bunder i brug af Extreme Programming til udvikling af en software applikation, som skal motivere brugeren til at motionere. Projektet er udarbejdet gennem perioden 25/11-2013 til den 7/1 -2014.</w:t>
                                     </w:r>
@@ -856,7 +859,7 @@
                           <w:sdtPr>
                             <w:rPr>
                               <w:rFonts w:asciiTheme="majorHAnsi" w:eastAsiaTheme="majorEastAsia" w:hAnsiTheme="majorHAnsi" w:cstheme="majorBidi"/>
-                              <w:color w:val="3E3D2D" w:themeColor="text2"/>
+                              <w:color w:val="04617B" w:themeColor="text2"/>
                               <w:sz w:val="40"/>
                               <w:szCs w:val="40"/>
                             </w:rPr>
@@ -871,7 +874,7 @@
                                 <w:suppressOverlap/>
                                 <w:rPr>
                                   <w:rFonts w:asciiTheme="majorHAnsi" w:eastAsiaTheme="majorEastAsia" w:hAnsiTheme="majorHAnsi" w:cstheme="majorBidi"/>
-                                  <w:color w:val="3E3D2D" w:themeColor="text2"/>
+                                  <w:color w:val="04617B" w:themeColor="text2"/>
                                   <w:sz w:val="40"/>
                                   <w:szCs w:val="40"/>
                                 </w:rPr>
@@ -879,7 +882,7 @@
                               <w:r>
                                 <w:rPr>
                                   <w:rFonts w:asciiTheme="majorHAnsi" w:eastAsiaTheme="majorEastAsia" w:hAnsiTheme="majorHAnsi" w:cstheme="majorBidi"/>
-                                  <w:color w:val="3E3D2D" w:themeColor="text2"/>
+                                  <w:color w:val="04617B" w:themeColor="text2"/>
                                   <w:sz w:val="40"/>
                                   <w:szCs w:val="40"/>
                                 </w:rPr>
@@ -891,7 +894,7 @@
                         <w:sdt>
                           <w:sdtPr>
                             <w:rPr>
-                              <w:color w:val="3E3D2D" w:themeColor="text2"/>
+                              <w:color w:val="04617B" w:themeColor="text2"/>
                             </w:rPr>
                             <w:alias w:val="Abstract"/>
                             <w:id w:val="-1607958633"/>
@@ -903,12 +906,12 @@
                               <w:pPr>
                                 <w:suppressOverlap/>
                                 <w:rPr>
-                                  <w:color w:val="3E3D2D" w:themeColor="text2"/>
+                                  <w:color w:val="04617B" w:themeColor="text2"/>
                                 </w:rPr>
                               </w:pPr>
                               <w:r>
                                 <w:rPr>
-                                  <w:color w:val="3E3D2D" w:themeColor="text2"/>
+                                  <w:color w:val="04617B" w:themeColor="text2"/>
                                 </w:rPr>
                                 <w:t>Denne rapport er udarbejdet som en del af Systemudvikling på 4. semester på Datamatikeruddannelsen på UCN. Projektet bunder i brug af Extreme Programming til udvikling af en software applikation, som skal motivere brugeren til at motionere. Projektet er udarbejdet gennem perioden 25/11-2013 til den 7/1 -2014.</w:t>
                               </w:r>
@@ -932,7 +935,7 @@
             <mc:AlternateContent>
               <mc:Choice Requires="wps">
                 <w:drawing>
-                  <wp:anchor distT="0" distB="0" distL="114300" distR="114300" simplePos="0" relativeHeight="251659264" behindDoc="1" locked="0" layoutInCell="1" allowOverlap="1" wp14:anchorId="5B810E03" wp14:editId="010379DC">
+                  <wp:anchor distT="0" distB="0" distL="114300" distR="114300" simplePos="0" relativeHeight="251659264" behindDoc="1" locked="0" layoutInCell="1" allowOverlap="1" wp14:anchorId="2CCEB86C" wp14:editId="1185C2E1">
                     <wp:simplePos x="0" y="0"/>
                     <wp:positionH relativeFrom="margin">
                       <wp:align>center</wp:align>
@@ -1007,7 +1010,7 @@
               <mc:Fallback>
                 <w:pict>
                   <v:rect id="Rectangle 388" o:spid="_x0000_s1026" style="position:absolute;margin-left:0;margin-top:0;width:514.8pt;height:291.6pt;z-index:-251657216;visibility:visible;mso-wrap-style:square;mso-width-percent:1100;mso-height-percent:450;mso-top-percent:590;mso-wrap-distance-left:9pt;mso-wrap-distance-top:0;mso-wrap-distance-right:9pt;mso-wrap-distance-bottom:0;mso-position-horizontal:center;mso-position-horizontal-relative:margin;mso-position-vertical-relative:margin;mso-width-percent:1100;mso-height-percent:450;mso-top-percent:590;mso-width-relative:margin;mso-height-relative:margin;v-text-anchor:middle" o:gfxdata="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" stroked="f" strokeweight="1.25pt">
-                    <v:fill r:id="rId11" o:title="" recolor="t" rotate="t" type="tile"/>
+                    <v:fill r:id="rId10" o:title="" recolor="t" rotate="t" type="tile"/>
                     <v:imagedata recolortarget="white [2577]"/>
                     <w10:wrap anchorx="margin" anchory="margin"/>
                   </v:rect>
@@ -1023,7 +1026,7 @@
             <mc:AlternateContent>
               <mc:Choice Requires="wpg">
                 <w:drawing>
-                  <wp:anchor distT="0" distB="0" distL="114300" distR="114300" simplePos="0" relativeHeight="251661312" behindDoc="0" locked="0" layoutInCell="1" allowOverlap="1" wp14:anchorId="7D66AE8E" wp14:editId="67438248">
+                  <wp:anchor distT="0" distB="0" distL="114300" distR="114300" simplePos="0" relativeHeight="251661312" behindDoc="0" locked="0" layoutInCell="1" allowOverlap="1" wp14:anchorId="5391FBB1" wp14:editId="227199DB">
                     <wp:simplePos x="0" y="0"/>
                     <mc:AlternateContent>
                       <mc:Choice Requires="wp14">
@@ -1217,9 +1220,9 @@
                         <v:h position="#0,topLeft" xrange="0,21600"/>
                       </v:handles>
                     </v:shapetype>
-                    <v:shape id="AutoShape 8" o:spid="_x0000_s1027" type="#_x0000_t55" style="position:absolute;left:11100;top:9410;width:682;height:590;visibility:visible;mso-wrap-style:square;v-text-anchor:top" o:gfxdata="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" adj="10330" fillcolor="#a9ea25 [2414]" stroked="f" strokecolor="white"/>
-                    <v:shape id="AutoShape 9" o:spid="_x0000_s1028" type="#_x0000_t55" style="position:absolute;left:10659;top:9410;width:682;height:590;visibility:visible;mso-wrap-style:square;v-text-anchor:top" o:gfxdata="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" adj="10330" fillcolor="#73a40f [1614]" stroked="f" strokecolor="white"/>
-                    <v:shape id="AutoShape 10" o:spid="_x0000_s1029" type="#_x0000_t55" style="position:absolute;left:10217;top:9410;width:682;height:590;visibility:visible;mso-wrap-style:square;v-text-anchor:top" o:gfxdata="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" adj="10834" fillcolor="#395108 [814]" stroked="f" strokecolor="white"/>
+                    <v:shape id="AutoShape 8" o:spid="_x0000_s1027" type="#_x0000_t55" style="position:absolute;left:11100;top:9410;width:682;height:590;visibility:visible;mso-wrap-style:square;v-text-anchor:top" o:gfxdata="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" adj="10330" fillcolor="#76d8e8 [2414]" stroked="f" strokecolor="white"/>
+                    <v:shape id="AutoShape 9" o:spid="_x0000_s1028" type="#_x0000_t55" style="position:absolute;left:10659;top:9410;width:682;height:590;visibility:visible;mso-wrap-style:square;v-text-anchor:top" o:gfxdata="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" adj="10330" fillcolor="#21b1c7 [1614]" stroked="f" strokecolor="white"/>
+                    <v:shape id="AutoShape 10" o:spid="_x0000_s1029" type="#_x0000_t55" style="position:absolute;left:10217;top:9410;width:682;height:590;visibility:visible;mso-wrap-style:square;v-text-anchor:top" o:gfxdata="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" adj="10834" fillcolor="#105762 [814]" stroked="f" strokecolor="white"/>
                     <w10:wrap anchorx="page" anchory="page"/>
                   </v:group>
                 </w:pict>
@@ -1232,7 +1235,6 @@
         </w:p>
       </w:sdtContent>
     </w:sdt>
-    <w:bookmarkEnd w:id="0" w:displacedByCustomXml="next"/>
     <w:sdt>
       <w:sdtPr>
         <w:rPr>
@@ -4192,23 +4194,23 @@
       <w:r>
         <w:br w:type="page"/>
       </w:r>
-      <w:bookmarkStart w:id="1" w:name="_Toc376642207"/>
+      <w:bookmarkStart w:id="0" w:name="_Toc376642207"/>
       <w:r>
         <w:lastRenderedPageBreak/>
         <w:t>Teori</w:t>
       </w:r>
-      <w:bookmarkEnd w:id="1"/>
+      <w:bookmarkEnd w:id="0"/>
     </w:p>
     <w:p>
       <w:pPr>
         <w:pStyle w:val="Heading2"/>
         <w:ind w:left="0"/>
       </w:pPr>
-      <w:bookmarkStart w:id="2" w:name="_Toc376642208"/>
+      <w:bookmarkStart w:id="1" w:name="_Toc376642208"/>
       <w:r>
         <w:t>Projektplanlægning</w:t>
       </w:r>
-      <w:bookmarkEnd w:id="2"/>
+      <w:bookmarkEnd w:id="1"/>
     </w:p>
     <w:p/>
     <w:p>
@@ -4308,11 +4310,7 @@
         <w:t xml:space="preserve"> ikke tager højde for fremtidig</w:t>
       </w:r>
       <w:r>
-        <w:t xml:space="preserve"> funktionalitet under forløbet. Dette kan betyde spildt arbejde, hvis den eksisterende programkode konstant skal tilpasses for at støtte den kommende kode. Samtidig er agil udvikling ikke velegnet til projekter, hvor </w:t>
-      </w:r>
-      <w:r>
-        <w:lastRenderedPageBreak/>
-        <w:t>der er store krav til kvaliteten, da der ikke tages højde for de overordnede sikkerhedshuller, når den enkelte funktion bygges.</w:t>
+        <w:t xml:space="preserve"> funktionalitet under forløbet. Dette kan betyde spildt arbejde, hvis den eksisterende programkode konstant skal tilpasses for at støtte den kommende kode. Samtidig er agil udvikling ikke velegnet til projekter, hvor der er store krav til kvaliteten, da der ikke tages højde for de overordnede sikkerhedshuller, når den enkelte funktion bygges.</w:t>
       </w:r>
     </w:p>
     <w:p>
@@ -4320,60 +4318,25 @@
         <w:pStyle w:val="Heading2"/>
         <w:ind w:left="0"/>
       </w:pPr>
-      <w:bookmarkStart w:id="3" w:name="_Toc376642209"/>
-      <w:proofErr w:type="spellStart"/>
-      <w:r>
-        <w:t>Unified</w:t>
-      </w:r>
-      <w:proofErr w:type="spellEnd"/>
-      <w:r>
-        <w:t xml:space="preserve"> </w:t>
-      </w:r>
-      <w:proofErr w:type="spellStart"/>
-      <w:r>
-        <w:t>Process</w:t>
-      </w:r>
-      <w:bookmarkEnd w:id="3"/>
-      <w:proofErr w:type="spellEnd"/>
+      <w:bookmarkStart w:id="2" w:name="_Toc376642209"/>
+      <w:r>
+        <w:t>Unified Process</w:t>
+      </w:r>
+      <w:bookmarkEnd w:id="2"/>
     </w:p>
     <w:p/>
     <w:p>
       <w:r>
-        <w:t xml:space="preserve">I dette afsnit vil vi forklare hvad UP procesmodellen er og hvordan man bruger den. På et overordnet plan kan det siges at, modellen bruges til at organisere aktiviteter og artefakter som leder til produktion og udvikling af et færdigt it-system. Dette gøres for at vise at vi kender teorien bag det og at vi ved hvordan man bruger det. </w:t>
-      </w:r>
-    </w:p>
-    <w:p>
-      <w:proofErr w:type="gramStart"/>
-      <w:r>
-        <w:t>UP som er</w:t>
-      </w:r>
-      <w:proofErr w:type="gramEnd"/>
-      <w:r>
-        <w:t xml:space="preserve"> en forkortelse af </w:t>
-      </w:r>
-      <w:proofErr w:type="spellStart"/>
-      <w:r>
-        <w:t>Unified</w:t>
-      </w:r>
-      <w:proofErr w:type="spellEnd"/>
-      <w:r>
-        <w:t xml:space="preserve"> </w:t>
-      </w:r>
-      <w:proofErr w:type="spellStart"/>
-      <w:r>
-        <w:t>Process</w:t>
-      </w:r>
-      <w:proofErr w:type="spellEnd"/>
-      <w:r>
-        <w:t xml:space="preserve"> er en iterativ Systemudviklingsmetode. </w:t>
-      </w:r>
-      <w:proofErr w:type="gramStart"/>
-      <w:r>
-        <w:t>UP procesmodellen består</w:t>
-      </w:r>
-      <w:proofErr w:type="gramEnd"/>
-      <w:r>
-        <w:t xml:space="preserve"> overordnet set af 4 faser – Inception, Elaboration, Construction og Transition.</w:t>
+        <w:t xml:space="preserve">I dette afsnit vil vi forklare hvad UP procesmodellen er og hvordan man bruger den. På et overordnet plan kan det siges at, modellen bruges til at organisere aktiviteter og artefakter </w:t>
+      </w:r>
+      <w:r>
+        <w:lastRenderedPageBreak/>
+        <w:t xml:space="preserve">som leder til produktion og udvikling af et færdigt it-system. Dette gøres for at vise at vi kender teorien bag det og at vi ved hvordan man bruger det. </w:t>
+      </w:r>
+    </w:p>
+    <w:p>
+      <w:r>
+        <w:t>UP som er en forkortelse af Unified Process er en iterativ Systemudviklingsmetode. UP procesmodellen består overordnet set af 4 faser – Inception, Elaboration, Construction og Transition.</w:t>
       </w:r>
     </w:p>
     <w:p>
@@ -4430,15 +4393,7 @@
     </w:p>
     <w:p>
       <w:r>
-        <w:t xml:space="preserve"> </w:t>
-      </w:r>
-      <w:proofErr w:type="gramStart"/>
-      <w:r>
-        <w:t>UP procesmodellen er</w:t>
-      </w:r>
-      <w:proofErr w:type="gramEnd"/>
-      <w:r>
-        <w:t xml:space="preserve"> baseret på Use cases og risici. Use cases definerer de funktionelle krav til systemet og risici identificeres ved hjælp af en risikoanalyse. Use cases prioriteres efter dem med størst risici, som skal laves først. </w:t>
+        <w:t xml:space="preserve"> UP procesmodellen er baseret på Use cases og risici. Use cases definerer de funktionelle krav til systemet og risici identificeres ved hjælp af en risikoanalyse. Use cases prioriteres efter dem med størst risici, som skal laves først. </w:t>
       </w:r>
     </w:p>
     <w:p>
@@ -4446,55 +4401,40 @@
         <w:pStyle w:val="Heading3"/>
       </w:pPr>
       <w:r>
+        <w:t>Hvordan er UP anderledes fra den Agile Systemudviklingsmetode ?</w:t>
+      </w:r>
+    </w:p>
+    <w:p>
+      <w:pPr>
+        <w:pStyle w:val="Heading3"/>
+      </w:pPr>
+      <w:r>
+        <w:t>UP</w:t>
+      </w:r>
+    </w:p>
+    <w:p>
+      <w:r>
+        <w:t>Up er en iterativ systemudviklingsmetode hvor der arbejdes lineært med faserne inception, elaboration, construction og transition i nævnte rækkefølge. Pointen er at man i de første faser arbejder med krav og analyse og i de senere faser fokuserer på at kode og udvikle systemet indtil systemet kan leveres i transition. Yderligere skal der laves en masse dokumentation i UP inden man kan gå i gang med at udvikle hvilket passer godt til systemer hvor kravene til systemet er meget kritiske og hvor det er vigtig at kravene er defineret på forhånd.</w:t>
+      </w:r>
+    </w:p>
+    <w:p>
+      <w:pPr>
+        <w:pStyle w:val="Heading3"/>
+      </w:pPr>
+      <w:r>
+        <w:t>Agilt</w:t>
+      </w:r>
+    </w:p>
+    <w:p>
+      <w:r>
+        <w:t>I modsætning til UP er agil</w:t>
+      </w:r>
+      <w:r>
+        <w:t xml:space="preserve"> systemudvikling ikke lineært på samme måde. I hver iteration arbejdes der med alle elementer på en gang. Det vil sige krav, design, analyse, udvikling og </w:t>
+      </w:r>
+      <w:r>
         <w:lastRenderedPageBreak/>
-        <w:t xml:space="preserve">Hvordan er UP anderledes fra den Agile </w:t>
-      </w:r>
-      <w:proofErr w:type="gramStart"/>
-      <w:r>
-        <w:t>Systemudviklingsmetode ?</w:t>
-      </w:r>
-      <w:proofErr w:type="gramEnd"/>
-    </w:p>
-    <w:p>
-      <w:pPr>
-        <w:pStyle w:val="Heading3"/>
-      </w:pPr>
-      <w:r>
-        <w:t>UP</w:t>
-      </w:r>
-    </w:p>
-    <w:p>
-      <w:r>
-        <w:t xml:space="preserve">Up er en iterativ systemudviklingsmetode hvor der arbejdes lineært med faserne inception, elaboration, construction og transition i nævnte rækkefølge. Pointen er at man i de første faser arbejder med krav og analyse og i de senere faser fokuserer på at kode og udvikle systemet indtil systemet kan leveres i transition. Yderligere skal der laves en masse dokumentation i UP inden man kan gå i gang med at udvikle hvilket passer godt til systemer hvor kravene til systemet er meget kritiske og hvor det er </w:t>
-      </w:r>
-      <w:proofErr w:type="gramStart"/>
-      <w:r>
-        <w:t>vigtig</w:t>
-      </w:r>
-      <w:proofErr w:type="gramEnd"/>
-      <w:r>
-        <w:t xml:space="preserve"> at kravene er defineret på forhånd.</w:t>
-      </w:r>
-    </w:p>
-    <w:p>
-      <w:pPr>
-        <w:pStyle w:val="Heading3"/>
-      </w:pPr>
-      <w:r>
-        <w:t>Agilt</w:t>
-      </w:r>
-    </w:p>
-    <w:p>
-      <w:r>
-        <w:t xml:space="preserve">I modsætning til UP er agilt systemudvikling ikke lineært på samme måde. I hver </w:t>
-      </w:r>
-      <w:proofErr w:type="spellStart"/>
-      <w:r>
-        <w:t>iteration</w:t>
-      </w:r>
-      <w:proofErr w:type="spellEnd"/>
-      <w:r>
-        <w:t xml:space="preserve"> arbejdes der med alle elementer på en gang. Det vil sige krav, design, analyse, udvikling og test. Den dokumentation man skal bruge laves løbende og der laves ikke mere end højest nødvendigt for at man kan komme i mål med færdiggørelse af systemet.</w:t>
+        <w:t>test. Den dokumentation man skal bruge laves løbende og der laves ikke mere end højest nødvendigt for at man kan komme i mål med færdiggørelse af systemet.</w:t>
       </w:r>
     </w:p>
     <w:p>
@@ -4520,12 +4460,12 @@
         <w:pStyle w:val="Heading2"/>
         <w:ind w:left="0"/>
       </w:pPr>
-      <w:bookmarkStart w:id="4" w:name="_Toc376642210"/>
+      <w:bookmarkStart w:id="3" w:name="_Toc376642210"/>
       <w:r>
         <w:lastRenderedPageBreak/>
         <w:t>Scrum</w:t>
       </w:r>
-      <w:bookmarkEnd w:id="4"/>
+      <w:bookmarkEnd w:id="3"/>
     </w:p>
     <w:p/>
     <w:p>
@@ -4571,28 +4511,28 @@
         <w:t>kan ændre</w:t>
       </w:r>
       <w:r>
-        <w:t xml:space="preserve"> sig med korte mellemrum. Netop derfor er en af </w:t>
+        <w:t xml:space="preserve"> sig med korte mellemrum. Netop derfor er en af hovedtankerne bag Scrum, at man havde behov for en udviklingsmetode, der kunne håndtere ændringer i krav til produktet undervejs i udviklingsprocessen. </w:t>
+      </w:r>
+    </w:p>
+    <w:p>
+      <w:r>
+        <w:t>Det andet arte</w:t>
+      </w:r>
+      <w:r>
+        <w:t>fakt</w:t>
+      </w:r>
+      <w:r>
+        <w:t xml:space="preserve"> i Scrum er sprint backlog. Inden man går i gang med en udviklingsfase flytter man items fra product backloggen over i sprint backloggen. Dette foregår sammen med kunden eller en repræs</w:t>
+      </w:r>
+      <w:r>
+        <w:t>entant for denne. Alt efter hvilken prioritering</w:t>
+      </w:r>
+      <w:r>
+        <w:t xml:space="preserve"> de forskellige items i product backloggen har, flyttes de mest relevante af dem over i sprint backloggen. </w:t>
       </w:r>
       <w:r>
         <w:lastRenderedPageBreak/>
-        <w:t xml:space="preserve">hovedtankerne bag Scrum, at man havde behov for en udviklingsmetode, der kunne håndtere ændringer i krav til produktet undervejs i udviklingsprocessen. </w:t>
-      </w:r>
-    </w:p>
-    <w:p>
-      <w:r>
-        <w:t>Det andet arte</w:t>
-      </w:r>
-      <w:r>
-        <w:t>fakt</w:t>
-      </w:r>
-      <w:r>
-        <w:t xml:space="preserve"> i Scrum er sprint backlog. Inden man går i gang med en udviklingsfase flytter man items fra product backloggen over i sprint backloggen. Dette foregår sammen med kunden eller en repræs</w:t>
-      </w:r>
-      <w:r>
-        <w:t>entant for denne. Alt efter hvilken prioritering</w:t>
-      </w:r>
-      <w:r>
-        <w:t xml:space="preserve"> de forskellige items i product backloggen har, flyttes de mest relevante af dem over i sprint backloggen. Det der praktisk sker når items føres fra product backloggen til sprint backloggen er, at de omsættes til user stories. Sprint backloggens formål er, at være en liste af user stories hvor hver story er nedbrudt i en række k</w:t>
+        <w:t>Det der praktisk sker når items føres fra product backloggen til sprint backloggen er, at de omsættes til user stories. Sprint backloggens formål er, at være en liste af user stories hvor hver story er nedbrudt i en række k</w:t>
       </w:r>
       <w:r>
         <w:t>onkrete udviklingsopgaver kaldet</w:t>
@@ -4699,7 +4639,6 @@
         </w:numPr>
       </w:pPr>
       <w:r>
-        <w:lastRenderedPageBreak/>
         <w:t>At hele tiden, og løbende omprioritere</w:t>
       </w:r>
       <w:r>
@@ -4759,7 +4698,11 @@
     </w:p>
     <w:p>
       <w:r>
-        <w:t>Product owner er på mange måder central, og man kan sige, at hvis ikke man har en product owner der har et solidt kendskab til forretningsbehovene, som det færdige produkt skal understøtte, kan det være svært for udviklingsteamet, at ramme rigtigt med de features de udvikler. Product owner har som udgangspunkt, som den eneste person</w:t>
+        <w:t xml:space="preserve">Product owner er på mange måder central, og man kan sige, at hvis ikke man har en product owner der har et solidt kendskab til forretningsbehovene, som det færdige produkt skal </w:t>
+      </w:r>
+      <w:r>
+        <w:lastRenderedPageBreak/>
+        <w:t>understøtte, kan det være svært for udviklingsteamet, at ramme rigtigt med de features de udvikler. Product owner har som udgangspunkt, som den eneste person</w:t>
       </w:r>
       <w:r>
         <w:t>,</w:t>
@@ -4796,53 +4739,50 @@
     </w:p>
     <w:p>
       <w:r>
-        <w:t xml:space="preserve">Det er scrum masters ansvar, at facilitere scrum processen, via en slags projektlederrolle. Dette betyder, at han skal sørge for at scrum processen bliver overholdt. Dette indebærer, at de forskellige scrum events bliver afholdt på korrekt vis, at scrums indbyggede regler, værdier og praktikker </w:t>
-      </w:r>
+        <w:t>Det er scrum masters ansvar, at facilitere scrum processen, via en slags projektlederrolle. Dette betyder, at han skal sørge for at scrum processen bliver overholdt. Dette indebærer, at de forskellige scrum events bliver afholdt på korrekt vis, at scrums indbyggede regler, værdier og praktikker overholdes. Scrum master kan både være en del af udviklingsteamet, men han kan i praksis også være en dedikeret person, der som scrum master kun beskæftiger sig med sikring af scrum processen. Scrum master leder det daglige Scrum møde der kaldes daily scrum, hvor alle i teamet bliver opdateret på hvordan det går andre i teamet. Generelt fungerer scrum master som et bindeled mellem teamet og product owner.</w:t>
+      </w:r>
+    </w:p>
+    <w:p>
+      <w:pPr>
+        <w:pStyle w:val="Heading4"/>
+      </w:pPr>
+      <w:r>
+        <w:t>Scrum roller – Development Team</w:t>
+      </w:r>
+    </w:p>
+    <w:p>
+      <w:r>
+        <w:t xml:space="preserve">Den sidste af de tre rollet er selve udviklingsteamet hvor alle udviklere i teamet under et betegnes som udviklingsteamet. Det er udviklingsteamets ansvar under hele processen at blive mere erfaren i hvordan de kan arbejde med Scrum, ligesom det er helt central at de får mere erfaring i at estimere tasks og vide med sikkerhed hvad de kan udvikle indenfor en given tidsramme. </w:t>
+      </w:r>
+    </w:p>
+    <w:p>
+      <w:pPr>
+        <w:pStyle w:val="Heading4"/>
+      </w:pPr>
+      <w:r>
+        <w:t>Scrum Events</w:t>
+      </w:r>
+    </w:p>
+    <w:p>
+      <w:r>
+        <w:t>Sc</w:t>
+      </w:r>
+      <w:r>
+        <w:t>rum består udover roller og arte</w:t>
+      </w:r>
+      <w:r>
+        <w:t xml:space="preserve">fakter af en række foruddefinerede events, som hver især har sit formål og sin speficikke plads i scrum processen. Scrum anvender i forbindelse med events et princip om 'timeboxing', hvilket betyder at der er afsat et maksimalt tidsrum som en given event må tage. Hver Scrum Event har sit eget navn. Meningen med at have disse events er, at minimere behovet for ad-hoc møder, der antageligt vil have en forstyrrende effekt på udviklingsprocessen, samt sikre kontinuitet og fremdrift i arbejdet. En </w:t>
+      </w:r>
+      <w:r>
+        <w:t>e</w:t>
+      </w:r>
+      <w:r>
+        <w:t>vent i Scrum kan godt slutte før dens 'timebox' er brugt, hvis dens formål er opfyldt.</w:t>
+      </w:r>
+    </w:p>
+    <w:p>
       <w:r>
         <w:lastRenderedPageBreak/>
-        <w:t>overholdes. Scrum master kan både være en del af udviklingsteamet, men han kan i praksis også være en dedikeret person, der som scrum master kun beskæftiger sig med sikring af scrum processen. Scrum master leder det daglige Scrum møde der kaldes daily scrum, hvor alle i teamet bliver opdateret på hvordan det går andre i teamet. Generelt fungerer scrum master som et bindeled mellem teamet og product owner.</w:t>
-      </w:r>
-    </w:p>
-    <w:p>
-      <w:pPr>
-        <w:pStyle w:val="Heading4"/>
-      </w:pPr>
-      <w:r>
-        <w:t>Scrum roller – Development Team</w:t>
-      </w:r>
-    </w:p>
-    <w:p>
-      <w:r>
-        <w:t xml:space="preserve">Den sidste af de tre rollet er selve udviklingsteamet hvor alle udviklere i teamet under et betegnes som udviklingsteamet. Det er udviklingsteamets ansvar under hele processen at blive mere erfaren i hvordan de kan arbejde med Scrum, ligesom det er helt central at de får mere erfaring i at estimere tasks og vide med sikkerhed hvad de kan udvikle indenfor en given tidsramme. </w:t>
-      </w:r>
-    </w:p>
-    <w:p>
-      <w:pPr>
-        <w:pStyle w:val="Heading4"/>
-      </w:pPr>
-      <w:r>
-        <w:t>Scrum Events</w:t>
-      </w:r>
-    </w:p>
-    <w:p>
-      <w:r>
-        <w:t>Sc</w:t>
-      </w:r>
-      <w:r>
-        <w:t>rum består udover roller og arte</w:t>
-      </w:r>
-      <w:r>
-        <w:t xml:space="preserve">fakter af en række foruddefinerede events, som hver især har sit formål og sin speficikke plads i scrum processen. Scrum anvender i forbindelse med events et princip om 'timeboxing', hvilket betyder at der er afsat et maksimalt tidsrum som en given event må tage. Hver Scrum Event har sit eget navn. Meningen med at have disse events er, at minimere behovet for ad-hoc møder, der antageligt vil have en forstyrrende effekt på udviklingsprocessen, samt sikre kontinuitet og fremdrift i arbejdet. En </w:t>
-      </w:r>
-      <w:r>
-        <w:t>e</w:t>
-      </w:r>
-      <w:r>
-        <w:t>vent i Scrum kan godt slutte før dens 'timebox' er brugt, hvis dens formål er opfyldt.</w:t>
-      </w:r>
-    </w:p>
-    <w:p>
-      <w:r>
         <w:t>Det</w:t>
       </w:r>
       <w:r>
@@ -4909,30 +4849,33 @@
     </w:p>
     <w:p>
       <w:r>
+        <w:t>På dette møde tager man udgangspunkt i product backloggen. Det første der sker på sprint planning meeting er, at teamet sammen med product owner gennemgår product backloggen og drøfter de items der har størst prioritet. Med udgangspunkt i, at udviklingsteamet som skal udvikle, er dem der bedst ved hvad de kan nå indenfor en given tidsramme, er det dem der i samarbejde med product owner tager items fra den prioriterede product backlog, som de comitter sig til, at kunne færdigudvikle indenfor sprintets tidsramme. En af nøgleprincipperne i Scrum er, at teamet selv vurderer hvad de kan nå, frem for at få påtvunget arbejdsmængden udefra.</w:t>
+      </w:r>
+    </w:p>
+    <w:p>
+      <w:r>
+        <w:t>Det næste der sker er</w:t>
+      </w:r>
+      <w:r>
+        <w:t>,</w:t>
+      </w:r>
+      <w:r>
+        <w:t xml:space="preserve"> at det gennemgåes hvor meget tid hver udvikler har til det konkrete udviklingsarbejde, fraregnet eksterne møder, pauser og andet 'fravær'. På denne måde udregnes den samlede timekapacitet for udviklerholdet der er til rådighed til selve softwareudvikling. Når denne er specificeret begynder de, at nedbryde hvert item i product backloggen til tasks, som er konkrete udviklingsopgaver. Disse tasks påføres et estimeret timetal, som man skønner det v</w:t>
+      </w:r>
+      <w:r>
+        <w:t>il tage, at udvikle den feature</w:t>
+      </w:r>
+      <w:r>
+        <w:t xml:space="preserve"> den pågældende tasks gælder for. Udviklerholdet bliver ved med, at omsætte items fra product backloggen til tasks indtil de ikke har flere timer til rådighed. </w:t>
+      </w:r>
+    </w:p>
+    <w:p>
+      <w:r>
+        <w:t xml:space="preserve">De tasks som udviklerholdet nu står med, danner tilsammen det der kaldes sprint backlog – en samlet liste over features, der skal udvikles indenfor Sprintet. Når alle valgte items er omsat til tasks i sprint backlog, kan selve udviklingen begynde. Udviklere kan herefter frivilligt påtage sig tasks, og begynde selve softwareudviklingen. Udviklerne bør dog være opmærksomme på indbyrdes afhængigheder mellem tasks, og eventuelle hensigtsmæssigt rækkefølge at implementere dem i. Når først sprintet er startet, kan product owner ikke presse nye tasks ind i sprintet. Dermed kan eventuelle nye behov, først komme med i næste sprint, ved at de blevet indført og prioriteret i product backloggen. Dog kan product owner </w:t>
+      </w:r>
+      <w:r>
         <w:lastRenderedPageBreak/>
-        <w:t>På dette møde tager man udgangspunkt i product backloggen. Det første der sker på sprint planning meeting er, at teamet sammen med product owner gennemgår product backloggen og drøfter de items der har størst prioritet. Med udgangspunkt i, at udviklingsteamet som skal udvikle, er dem der bedst ved hvad de kan nå indenfor en given tidsramme, er det dem der i samarbejde med product owner tager items fra den prioriterede product backlog, som de comitter sig til, at kunne færdigudvikle indenfor sprintets tidsramme. En af nøgleprincipperne i Scrum er, at teamet selv vurderer hvad de kan nå, frem for at få påtvunget arbejdsmængden udefra.</w:t>
-      </w:r>
-    </w:p>
-    <w:p>
-      <w:r>
-        <w:t>Det næste der sker er</w:t>
-      </w:r>
-      <w:r>
-        <w:t>,</w:t>
-      </w:r>
-      <w:r>
-        <w:t xml:space="preserve"> at det gennemgåes hvor meget tid hver udvikler har til det konkrete udviklingsarbejde, fraregnet eksterne møder, pauser og andet 'fravær'. På denne måde udregnes den samlede timekapacitet for udviklerholdet der er til rådighed til selve softwareudvikling. Når denne er specificeret begynder de, at nedbryde hvert item i product backloggen til tasks, som er konkrete udviklingsopgaver. Disse tasks påføres et estimeret timetal, som man skønner det v</w:t>
-      </w:r>
-      <w:r>
-        <w:t>il tage, at udvikle den feature</w:t>
-      </w:r>
-      <w:r>
-        <w:t xml:space="preserve"> den pågældende tasks gælder for. Udviklerholdet bliver ved med, at omsætte items fra product backloggen til tasks indtil de ikke har flere timer til rådighed. </w:t>
-      </w:r>
-    </w:p>
-    <w:p>
-      <w:r>
-        <w:t>De tasks som udviklerholdet nu står med, danner tilsammen det der kaldes sprint backlog – en samlet liste over features, der skal udvikles indenfor Sprintet. Når alle valgte items er omsat til tasks i sprint backlog, kan selve udviklingen begynde. Udviklere kan herefter frivilligt påtage sig tasks, og begynde selve softwareudviklingen. Udviklerne bør dog være opmærksomme på indbyrdes afhængigheder mellem tasks, og eventuelle hensigtsmæssigt rækkefølge at implementere dem i. Når først sprintet er startet, kan product owner ikke presse nye tasks ind i sprintet. Dermed kan eventuelle nye behov, først komme med i næste sprint, ved at de blevet indført og prioriteret i product backloggen. Dog kan product owner her i ekstreme tilfælde aflyse et sprint. Alternativt kan man sige, at product owner kun er et sprints varighed eller mindre, fra at kunne kræve ændringer implementeret. For at holde styr på product backlog, sprint backlog og arbejdets fremdrift, anvendes der ofte visuelle hjælperedskaber, der gør det muligt for alle i teamet at få overblik over hver enkelte tasks status, om den er påbegyndt, i gang, afsluttet, eller skal godkendes. Til dette formål bruges der oftest et scrum board, eller task board.</w:t>
+        <w:t>her i ekstreme tilfælde aflyse et sprint. Alternativt kan man sige, at product owner kun er et sprints varighed eller mindre, fra at kunne kræve ændringer implementeret. For at holde styr på product backlog, sprint backlog og arbejdets fremdrift, anvendes der ofte visuelle hjælperedskaber, der gør det muligt for alle i teamet at få overblik over hver enkelte tasks status, om den er påbegyndt, i gang, afsluttet, eller skal godkendes. Til dette formål bruges der oftest et scrum board, eller task board.</w:t>
       </w:r>
     </w:p>
     <w:p/>
@@ -4946,11 +4889,7 @@
     </w:p>
     <w:p>
       <w:r>
-        <w:t xml:space="preserve">I løbet af et sprint afholdes der hver morgen et møde styret af scrum master. Mødet betegnes både som daily scrum eller daily stand up meeting. Scrum </w:t>
-      </w:r>
-      <w:r>
-        <w:lastRenderedPageBreak/>
-        <w:t>master sørger for, at det kun er teamet der deltager i daily scrum. Mødet afholdes samme tid hver dag, og har samme varighed hver gang.</w:t>
+        <w:t>I løbet af et sprint afholdes der hver morgen et møde styret af scrum master. Mødet betegnes både som daily scrum eller daily stand up meeting. Scrum master sørger for, at det kun er teamet der deltager i daily scrum. Mødet afholdes samme tid hver dag, og har samme varighed hver gang.</w:t>
       </w:r>
     </w:p>
     <w:p>
@@ -5086,14 +5025,14 @@
       <w:r>
         <w:t xml:space="preserve">På daily scrum mødet ajourføres teamets </w:t>
       </w:r>
-      <w:bookmarkStart w:id="5" w:name="__DdeLink__890_1517331159"/>
+      <w:bookmarkStart w:id="4" w:name="__DdeLink__890_1517331159"/>
       <w:r>
         <w:t>burn</w:t>
       </w:r>
       <w:r>
         <w:t>down chart</w:t>
       </w:r>
-      <w:bookmarkEnd w:id="5"/>
+      <w:bookmarkEnd w:id="4"/>
       <w:r>
         <w:t xml:space="preserve"> gældende for sprintet. D</w:t>
       </w:r>
@@ -5113,7 +5052,11 @@
         <w:t>es. Dette antal timer skal burn</w:t>
       </w:r>
       <w:r>
-        <w:t>down chartet ajourføres med. Dette gøres ved, at tage værdien af resterende timer for den foregående dag, og føre grafen videre, til det nye antal resterende timer på den pågældende dag. Hvis den teoretiske linje ligger over den kurve man ajourfører, betyder det man arbejder hurtigere, end man have estimeret man ville. Hvis den teoretiske linje ligger under den der ajourføres, betyder det at man som team ikke formår, at følge med det arbejdstempo man har fastsat</w:t>
+        <w:t xml:space="preserve">down chartet </w:t>
+      </w:r>
+      <w:r>
+        <w:lastRenderedPageBreak/>
+        <w:t>ajourføres med. Dette gøres ved, at tage værdien af resterende timer for den foregående dag, og føre grafen videre, til det nye antal resterende timer på den pågældende dag. Hvis den teoretiske linje ligger over den kurve man ajourfører, betyder det man arbejder hurtigere, end man have estimeret man ville. Hvis den teoretiske linje ligger under den der ajourføres, betyder det at man som team ikke formår, at følge med det arbejdstempo man har fastsat</w:t>
       </w:r>
       <w:r>
         <w:t>. Der er således 'gaps' på burn</w:t>
@@ -5125,11 +5068,7 @@
         <w:t>nt praktisk laver man ofte burn</w:t>
       </w:r>
       <w:r>
-        <w:t xml:space="preserve">down chartet visuelt på et stykke papir </w:t>
-      </w:r>
-      <w:r>
-        <w:lastRenderedPageBreak/>
-        <w:t xml:space="preserve">eller karton på en væg, så alle altid har adgang til at se på det. Dog findes der elektroniske </w:t>
+        <w:t xml:space="preserve">down chartet visuelt på et stykke papir eller karton på en væg, så alle altid har adgang til at se på det. Dog findes der elektroniske </w:t>
       </w:r>
       <w:r>
         <w:t>redskaber der kan generere et burn</w:t>
@@ -5238,7 +5177,6 @@
     <w:p/>
     <w:p>
       <w:r>
-        <w:lastRenderedPageBreak/>
         <w:t>For at arbejde med de eventuelle ukendte områder der kan være af et udviklingsprojekt, opererer man i Scrum med et begreb der hedder spikes. En spike er en slags proof of concept der laves på noget funktionalitet man ikke er helt sikker på om man kan implementere. Hvis der på den måde er noget meget nyt i et projekt, bør man via en spike teste på om man reelt kan implementere det ønskede. Typisk vil en spike ligge i et sprint 0, hvor det er meningen at man afklarer om man kan implementere funktionaliteten. Dog kan man godt indarbejde spikes i løbet af sprints. Man kan også komme i situationer hvor man er nødt til det.</w:t>
       </w:r>
     </w:p>
@@ -5258,12 +5196,12 @@
         <w:pStyle w:val="Heading2"/>
         <w:ind w:left="0"/>
       </w:pPr>
-      <w:bookmarkStart w:id="6" w:name="_Toc376642211"/>
+      <w:bookmarkStart w:id="5" w:name="_Toc376642211"/>
       <w:r>
         <w:lastRenderedPageBreak/>
         <w:t>Extreme Programming</w:t>
       </w:r>
-      <w:bookmarkEnd w:id="6"/>
+      <w:bookmarkEnd w:id="5"/>
       <w:r>
         <w:t xml:space="preserve"> </w:t>
       </w:r>
@@ -5271,15 +5209,7 @@
     <w:p/>
     <w:p>
       <w:r>
-        <w:t xml:space="preserve">En anden populær udviklingsmetode er Extreme Programming (ofte forkortet XP), som er blevet udviklet igennem 1990erne. Exptreme programming er en agil udviklingsmetode beregnet til at udvikle software. Fokuspunktet for Extreme Programming og agile metoder generelt er muligheden for tilpasninger løbende med udviklingen. Dette egner sig især til projekter, hvor visse elementer kan være ukendte, eksempelvis ny teknologi. Extreme Programming tager </w:t>
-      </w:r>
-      <w:proofErr w:type="gramStart"/>
-      <w:r>
-        <w:t>specifikt  højde</w:t>
-      </w:r>
-      <w:proofErr w:type="gramEnd"/>
-      <w:r>
-        <w:t xml:space="preserve"> for ændringer i tidsplan eller såkaldte ’spikes’, h</w:t>
+        <w:t>En anden populær udviklingsmetode er Extreme Programming (ofte forkortet XP), som er blevet udviklet igennem 1990erne. Exptreme programming er en agil udviklingsmetode beregnet til at udvikle software. Fokuspunktet for Extreme Programming og agile metoder generelt er muligheden for tilpasninger løbende med udviklingen. Dette egner sig især til projekter, hvor visse elementer kan være ukendte, eksempelvis ny teknologi. Extreme Programming tager specifikt  højde for ændringer i tidsplan eller såkaldte ’spikes’, h</w:t>
       </w:r>
       <w:r>
         <w:t>vor der bruges længere tid på en</w:t>
@@ -5356,11 +5286,11 @@
       <w:pPr>
         <w:pStyle w:val="Heading3"/>
       </w:pPr>
-      <w:bookmarkStart w:id="7" w:name="_Toc376642212"/>
+      <w:bookmarkStart w:id="6" w:name="_Toc376642212"/>
       <w:r>
         <w:t>12 arbejdspraksisser</w:t>
       </w:r>
-      <w:bookmarkEnd w:id="7"/>
+      <w:bookmarkEnd w:id="6"/>
     </w:p>
     <w:p>
       <w:r>
@@ -5398,25 +5328,57 @@
         <w:pStyle w:val="Heading4"/>
       </w:pPr>
       <w:r>
+        <w:t>Systemmetafor</w:t>
+      </w:r>
+    </w:p>
+    <w:p>
+      <w:r>
+        <w:t>Systemmetafor dækker over koncepte</w:t>
+      </w:r>
+      <w:r>
+        <w:t xml:space="preserve">t om at have ens navngivning </w:t>
+      </w:r>
+      <w:r>
+        <w:t>terminologi</w:t>
+      </w:r>
+      <w:r>
+        <w:t xml:space="preserve">, som gør det lettere </w:t>
+      </w:r>
+      <w:r>
+        <w:t xml:space="preserve">for udviklerne at gennemskue programkoden. </w:t>
+      </w:r>
+    </w:p>
+    <w:p>
+      <w:pPr>
+        <w:pStyle w:val="Heading4"/>
+      </w:pPr>
+      <w:r>
+        <w:t>Simpelt design</w:t>
+      </w:r>
+    </w:p>
+    <w:p>
+      <w:r>
+        <w:t>Når programkoden udvikles skal programmøren forsøge at gøre funktionaliteten så simpel som muligt.</w:t>
+      </w:r>
+    </w:p>
+    <w:p>
+      <w:pPr>
+        <w:pStyle w:val="Heading4"/>
+      </w:pPr>
+      <w:r>
         <w:lastRenderedPageBreak/>
-        <w:t>Systemmetafor</w:t>
-      </w:r>
-    </w:p>
-    <w:p>
-      <w:r>
-        <w:t>Systemmetafor dækker over koncepte</w:t>
-      </w:r>
-      <w:r>
-        <w:t xml:space="preserve">t om at have ens navngivning </w:t>
-      </w:r>
-      <w:r>
-        <w:t>terminologi</w:t>
-      </w:r>
-      <w:r>
-        <w:t xml:space="preserve">, som gør det lettere </w:t>
-      </w:r>
-      <w:r>
-        <w:t xml:space="preserve">for udviklerne at gennemskue programkoden. </w:t>
+        <w:t>Tes</w:t>
+      </w:r>
+      <w:r>
+        <w:t>t</w:t>
+      </w:r>
+    </w:p>
+    <w:p>
+      <w:r>
+        <w:t xml:space="preserve">Extreme Programming bunder i Unit Test, hvor testen skrives før koden udvikles, hvilket tvinger programmøren til at gennemtænke </w:t>
+      </w:r>
+      <w:r>
+        <w:t xml:space="preserve">sin metode, og sikrer at koden virker når den implementeres. </w:t>
       </w:r>
     </w:p>
     <w:p>
@@ -5424,12 +5386,12 @@
         <w:pStyle w:val="Heading4"/>
       </w:pPr>
       <w:r>
-        <w:t>Simpelt design</w:t>
-      </w:r>
-    </w:p>
-    <w:p>
-      <w:r>
-        <w:t>Når programkoden udvikles skal programmøren forsøge at gøre funktionaliteten så simpel som muligt.</w:t>
+        <w:t>Hyppig refaktorering</w:t>
+      </w:r>
+    </w:p>
+    <w:p>
+      <w:r>
+        <w:t xml:space="preserve">Da Extreme Programming kræver simpelt design og problemløsning fra dag til dag, opstår der ofte designproblemer i fremtiden, hvor den nuværende programkode ikke støtter det kommende funktionalitet. Sker dette, kræver Extreme Programming, at koden refaktoreres og udvikles mere generisk. </w:t>
       </w:r>
     </w:p>
     <w:p>
@@ -5437,18 +5399,12 @@
         <w:pStyle w:val="Heading4"/>
       </w:pPr>
       <w:r>
-        <w:t>Tes</w:t>
-      </w:r>
-      <w:r>
-        <w:t>t</w:t>
-      </w:r>
-    </w:p>
-    <w:p>
-      <w:r>
-        <w:t xml:space="preserve">Extreme Programming bunder i Unit Test, hvor testen skrives før koden udvikles, hvilket tvinger programmøren til at gennemtænke </w:t>
-      </w:r>
-      <w:r>
-        <w:t xml:space="preserve">sin metode, og sikrer at koden virker når den implementeres. </w:t>
+        <w:t>Parprogrammering</w:t>
+      </w:r>
+    </w:p>
+    <w:p>
+      <w:r>
+        <w:t xml:space="preserve">Parprogrammering er en programmeringsteknik, hvor to personer sidder omkring en enkelt computer og udvikler på produktet. Programmøren, som betjener tastaturet, skriver koden i detaljer, hvor den anden har fokus på det overordnede perspektiv. Der er ikke faste par i programmering, og det anbefales at bytte ofte, så alle udviklere får indblik i al koden. </w:t>
       </w:r>
     </w:p>
     <w:p>
@@ -5456,12 +5412,12 @@
         <w:pStyle w:val="Heading4"/>
       </w:pPr>
       <w:r>
-        <w:t>Hyppig refaktorering</w:t>
-      </w:r>
-    </w:p>
-    <w:p>
-      <w:r>
-        <w:t xml:space="preserve">Da Extreme Programming kræver simpelt design og problemløsning fra dag til dag, opstår der ofte designproblemer i fremtiden, hvor den nuværende programkode ikke støtter det kommende funktionalitet. Sker dette, kræver Extreme Programming, at koden refaktoreres og udvikles mere generisk. </w:t>
+        <w:t>Fælles ejerskab af programkode</w:t>
+      </w:r>
+    </w:p>
+    <w:p>
+      <w:r>
+        <w:t>Dette betyder, at alle udviklere har adgang til al kode og derfor også ansvar for at alt virker. Parprogrammering støtter denne praksis ved at inkludere flere personer i samme stykke programkode.</w:t>
       </w:r>
     </w:p>
     <w:p>
@@ -5469,12 +5425,12 @@
         <w:pStyle w:val="Heading4"/>
       </w:pPr>
       <w:r>
-        <w:t>Parprogrammering</w:t>
-      </w:r>
-    </w:p>
-    <w:p>
-      <w:r>
-        <w:t xml:space="preserve">Parprogrammering er en programmeringsteknik, hvor to personer sidder omkring en enkelt computer og udvikler på produktet. Programmøren, som betjener tastaturet, skriver koden i detaljer, hvor den anden har fokus på det overordnede perspektiv. Der er ikke faste par i programmering, og det anbefales at bytte ofte, så alle udviklere får indblik i al koden. </w:t>
+        <w:t>Kontinuerlig integration</w:t>
+      </w:r>
+    </w:p>
+    <w:p>
+      <w:r>
+        <w:t>I projektets forløb skal programkoden holdes opdateret til den nyeste version, for at undgå integrationsproblemer senere i forløbet.</w:t>
       </w:r>
     </w:p>
     <w:p>
@@ -5482,12 +5438,12 @@
         <w:pStyle w:val="Heading4"/>
       </w:pPr>
       <w:r>
-        <w:t>Fælles ejerskab af programkode</w:t>
-      </w:r>
-    </w:p>
-    <w:p>
-      <w:r>
-        <w:t>Dette betyder, at alle udviklere har adgang til al kode og derfor også ansvar for at alt virker. Parprogrammering støtter denne praksis ved at inkludere flere personer i samme stykke programkode.</w:t>
+        <w:t>Overkommeligt arbejdstempo</w:t>
+      </w:r>
+    </w:p>
+    <w:p>
+      <w:r>
+        <w:t xml:space="preserve">Extreme Programming  fokuserer på at udviklingsholdet skal være udhvilet, og tillader derfor ikke typisk overarbejde. </w:t>
       </w:r>
     </w:p>
     <w:p>
@@ -5495,12 +5451,12 @@
         <w:pStyle w:val="Heading4"/>
       </w:pPr>
       <w:r>
-        <w:t>Kontinuerlig integration</w:t>
-      </w:r>
-    </w:p>
-    <w:p>
-      <w:r>
-        <w:t>I projektets forløb skal programkoden holdes opdateret til den nyeste version, for at undgå integrationsproblemer senere i forløbet.</w:t>
+        <w:t>Et samlet udviklingshold</w:t>
+      </w:r>
+    </w:p>
+    <w:p>
+      <w:r>
+        <w:t>I Extreme Programming opfattes kunden ikke som køber af produktet, men som bruger af produktet. Derfor er det vigtigt at kunden er tilstede under hele udviklingen og altid tilgængeligt for spørgsmål.</w:t>
       </w:r>
     </w:p>
     <w:p>
@@ -5508,33 +5464,6 @@
         <w:pStyle w:val="Heading4"/>
       </w:pPr>
       <w:r>
-        <w:t>Overkommeligt arbejdstempo</w:t>
-      </w:r>
-    </w:p>
-    <w:p>
-      <w:r>
-        <w:t xml:space="preserve">Extreme Programming  fokuserer på at udviklingsholdet skal være udhvilet, og tillader derfor ikke typisk overarbejde. </w:t>
-      </w:r>
-    </w:p>
-    <w:p>
-      <w:pPr>
-        <w:pStyle w:val="Heading4"/>
-      </w:pPr>
-      <w:r>
-        <w:t>Et samlet udviklingshold</w:t>
-      </w:r>
-    </w:p>
-    <w:p>
-      <w:r>
-        <w:t>I Extreme Programming opfattes kunden ikke som køber af produktet, men som bruger af produktet. Derfor er det vigtigt at kunden er tilstede under hele udviklingen og altid tilgængeligt for spørgsmål.</w:t>
-      </w:r>
-    </w:p>
-    <w:p>
-      <w:pPr>
-        <w:pStyle w:val="Heading4"/>
-      </w:pPr>
-      <w:r>
-        <w:lastRenderedPageBreak/>
         <w:t>Fælles kodestandard</w:t>
       </w:r>
     </w:p>
@@ -5564,12 +5493,12 @@
         <w:pStyle w:val="Heading2"/>
         <w:ind w:left="0"/>
       </w:pPr>
-      <w:bookmarkStart w:id="8" w:name="_Toc376642213"/>
+      <w:bookmarkStart w:id="7" w:name="_Toc376642213"/>
       <w:r>
         <w:lastRenderedPageBreak/>
         <w:t>Kanban</w:t>
       </w:r>
-      <w:bookmarkEnd w:id="8"/>
+      <w:bookmarkEnd w:id="7"/>
     </w:p>
     <w:p/>
     <w:p>
@@ -5628,7 +5557,7 @@
           <w:lang w:eastAsia="da-DK"/>
         </w:rPr>
         <w:drawing>
-          <wp:inline distT="0" distB="0" distL="0" distR="0" wp14:anchorId="7FA4C792" wp14:editId="6F891DED">
+          <wp:inline distT="0" distB="0" distL="0" distR="0" wp14:anchorId="7B283741" wp14:editId="50DCAA81">
             <wp:extent cx="6120130" cy="4326890"/>
             <wp:effectExtent l="0" t="0" r="0" b="0"/>
             <wp:docPr id="2" name="Picture 2"/>
@@ -5643,7 +5572,7 @@
                     <pic:cNvPicPr/>
                   </pic:nvPicPr>
                   <pic:blipFill>
-                    <a:blip r:embed="rId12" cstate="print">
+                    <a:blip r:embed="rId11" cstate="print">
                       <a:extLst>
                         <a:ext uri="{28A0092B-C50C-407E-A947-70E740481C1C}">
                           <a14:useLocalDpi xmlns:a14="http://schemas.microsoft.com/office/drawing/2010/main" val="0"/>
@@ -5677,21 +5606,33 @@
       <w:r>
         <w:t xml:space="preserve">Figur </w:t>
       </w:r>
-      <w:fldSimple w:instr=" SEQ Figur \* ARABIC ">
-        <w:r>
-          <w:rPr>
-            <w:noProof/>
-          </w:rPr>
-          <w:t>1</w:t>
-        </w:r>
-      </w:fldSimple>
+      <w:r>
+        <w:fldChar w:fldCharType="begin"/>
+      </w:r>
+      <w:r>
+        <w:instrText xml:space="preserve"> SEQ Figur \* ARABIC </w:instrText>
+      </w:r>
+      <w:r>
+        <w:fldChar w:fldCharType="separate"/>
+      </w:r>
+      <w:r>
+        <w:rPr>
+          <w:noProof/>
+        </w:rPr>
+        <w:t>1</w:t>
+      </w:r>
+      <w:r>
+        <w:rPr>
+          <w:noProof/>
+        </w:rPr>
+        <w:fldChar w:fldCharType="end"/>
+      </w:r>
       <w:r>
         <w:t xml:space="preserve"> - Kanban board</w:t>
       </w:r>
     </w:p>
     <w:p>
       <w:r>
-        <w:lastRenderedPageBreak/>
         <w:t>Umiddelbart ligne</w:t>
       </w:r>
       <w:r>
@@ -5722,7 +5663,11 @@
         <w:t>er kendt som ”Work in Progress”-</w:t>
       </w:r>
       <w:r>
-        <w:t xml:space="preserve"> eller WiP-limits, og signalerer klart og tydeligt hvor mange opgaver der må forefindes i den givne kolonne.  I det ovenstående  tilfælde ligger det f.eks fast, at for at projektet kan siges at køre på skinner, er der ingen der kan starte en ny opgave fra </w:t>
+        <w:t xml:space="preserve"> eller WiP-limits, og signalerer klart og tydeligt hvor mange opgaver der må forefindes i den </w:t>
+      </w:r>
+      <w:r>
+        <w:lastRenderedPageBreak/>
+        <w:t xml:space="preserve">givne kolonne.  I det ovenstående  tilfælde ligger det f.eks fast, at for at projektet kan siges at køre på skinner, er der ingen der kan starte en ny opgave fra </w:t>
       </w:r>
       <w:r>
         <w:rPr>
@@ -5867,12 +5812,11 @@
       </w:pPr>
     </w:p>
     <w:p>
-      <w:bookmarkStart w:id="9" w:name="_Toc376642214"/>
+      <w:bookmarkStart w:id="8" w:name="_Toc376642214"/>
       <w:r>
         <w:rPr>
           <w:b/>
         </w:rPr>
-        <w:lastRenderedPageBreak/>
         <w:t>Arkitektur</w:t>
       </w:r>
       <w:r>
@@ -5881,6 +5825,9 @@
       </w:r>
       <w:r>
         <w:br/>
+      </w:r>
+      <w:r>
+        <w:lastRenderedPageBreak/>
         <w:t>Der er flere praktiske grunde til, at det kan være en fordel at have en basal arkitektur fra starten. Det kan hjælpe udviklerne til, at estimere projekts størrelse, både i tid og penge. Typisk er der nogle interessenter, være det så banken, product owner, eller virksomhedens ledelsesechelon, der ikke har kapacitet ti, at forstå de udfordringer et projekt består af. Hvis man har et tentativt design, så har man også bedre muligheden for at kommunikere disse udfordringer igennem fra start. Derudover kan det også vise sig, at være et nyttigt holdepunkt senere i projektet hvis der opstår tvivl om retningen.</w:t>
       </w:r>
     </w:p>
@@ -5930,7 +5877,7 @@
       <w:r>
         <w:t>Metodevalg</w:t>
       </w:r>
-      <w:bookmarkEnd w:id="9"/>
+      <w:bookmarkEnd w:id="8"/>
     </w:p>
     <w:p/>
     <w:p>
@@ -5943,7 +5890,6 @@
         <w:rPr>
           <w:rStyle w:val="Heading4Char"/>
         </w:rPr>
-        <w:lastRenderedPageBreak/>
         <w:t>Criticality</w:t>
       </w:r>
       <w:r>
@@ -5974,7 +5920,11 @@
         <w:t>er sig selv som tilhørende order</w:t>
       </w:r>
       <w:r>
-        <w:t>, og i udgangspunktet bedst trives med den plandrevne projektmetode. mens sidste medlem fungerer bedst på kaos, og altså umiddelbart foretrækker en agil løsning. Derfor ville et team som vores ikke nødvendigvis vælge en agil projektmetode, uden udefrakommende påvirkning.</w:t>
+        <w:t xml:space="preserve">, og i udgangspunktet bedst trives med den plandrevne projektmetode. mens sidste medlem fungerer bedst på kaos, og altså umiddelbart foretrækker en agil løsning. Derfor ville et </w:t>
+      </w:r>
+      <w:r>
+        <w:lastRenderedPageBreak/>
+        <w:t>team som vores ikke nødvendigvis vælge en agil projektmetode, uden udefrakommende påvirkning.</w:t>
       </w:r>
     </w:p>
     <w:p>
@@ -6035,7 +5985,6 @@
         <w:t xml:space="preserve"> at finde tid til uforudsete spikes. Da vi i teamet ikke har mange års erfaring i udvikling af nye systemer, antager vi at uforudsete spikes, er en ting der meget let kan opstå. Derfor placerer vi os tæt på centrum af aksen, da en agil udviklingsmetode både giver muligheden for, at placere spikes midt i projektet, og for at kunne forventningsafstemme med product owner.</w:t>
       </w:r>
     </w:p>
-    <w:p/>
     <w:p>
       <w:r>
         <w:rPr>
@@ -6056,11 +6005,7 @@
         <w:t>el på teammedlemmernes kompetencer.</w:t>
       </w:r>
       <w:r>
-        <w:t xml:space="preserve"> </w:t>
-      </w:r>
-      <w:r>
-        <w:lastRenderedPageBreak/>
-        <w:t>vi anser os selv som værende ganske kompetente for udviklere på vores erfaringsniveau. Medlemmerne i gruppen er både i stand til, og villige til, at tilpasse en metode til de situationer der opstår. Man kunne med en vis ret argumentere, at vi mangler den erfaring der skal til for at kunne placere os på niveau 2 eller 3. Og derfor har vi valgt Level A1.  Det vil sige et niveau hvor vi kan estimere stories, skrive metoder, refaktorere koden, bruge designmønstre etc. Boehm har vurderet, at jo mere erfaring en  udvikler har, jo bedre er han eller hun positioneret for, at arbejde agilt. En Level  1A udvikler anses i den oprindelige model som værende specielt nyttig, og derfor må vi placere os selv ganske langt ude på aksen.</w:t>
+        <w:t xml:space="preserve"> vi anser os selv som værende ganske kompetente for udviklere på vores erfaringsniveau. Medlemmerne i gruppen er både i stand til, og villige til, at tilpasse en metode til de situationer der opstår. Man kunne med en vis ret argumentere, at vi mangler den erfaring der skal til for at kunne placere os på niveau 2 eller 3. Og derfor har vi valgt Level A1.  Det vil sige et niveau hvor vi kan estimere stories, skrive metoder, refaktorere koden, bruge designmønstre etc. Boehm har vurderet, at jo mere erfaring en  udvikler har, jo bedre er han eller hun positioneret for, at arbejde agilt. En Level  1A udvikler anses i den oprindelige model som værende specielt nyttig, og derfor må vi placere os selv ganske langt ude på aksen.</w:t>
       </w:r>
     </w:p>
     <w:p>
@@ -6209,12 +6154,12 @@
         <w:pStyle w:val="Heading2"/>
         <w:ind w:left="0"/>
       </w:pPr>
-      <w:bookmarkStart w:id="10" w:name="_Toc376642215"/>
+      <w:bookmarkStart w:id="9" w:name="_Toc376642215"/>
       <w:r>
         <w:lastRenderedPageBreak/>
         <w:t>Risikostyring</w:t>
       </w:r>
-      <w:bookmarkEnd w:id="10"/>
+      <w:bookmarkEnd w:id="9"/>
     </w:p>
     <w:p>
       <w:r>
@@ -6246,14 +6191,14 @@
       </w:r>
     </w:p>
     <w:p>
-      <w:bookmarkStart w:id="11" w:name="_Toc376642217"/>
+      <w:bookmarkStart w:id="10" w:name="_Toc376642217"/>
       <w:r>
         <w:rPr>
           <w:rStyle w:val="Heading4Char"/>
         </w:rPr>
         <w:t>Risikostyring i Scrum</w:t>
       </w:r>
-      <w:bookmarkEnd w:id="11"/>
+      <w:bookmarkEnd w:id="10"/>
       <w:r>
         <w:rPr>
           <w:rStyle w:val="Heading4Char"/>
@@ -6271,7 +6216,10 @@
       </w:r>
       <w:r>
         <w:br/>
-        <w:t>En tredje måde at håndtere risiko i et projekt, er at vælge et trin imellem disse to yderligheder. Det hovedsaglige</w:t>
+        <w:t xml:space="preserve">En tredje måde at håndtere risiko i et projekt, er at vælge et trin imellem disse to yderligheder. Det </w:t>
+      </w:r>
+      <w:r>
+        <w:t>vigtige</w:t>
       </w:r>
       <w:r>
         <w:t xml:space="preserve"> er</w:t>
@@ -6281,16 +6229,215 @@
       </w:r>
     </w:p>
     <w:p>
-      <w:hyperlink r:id="rId13" w:history="1">
+      <w:bookmarkStart w:id="11" w:name="_GoBack"/>
+      <w:bookmarkEnd w:id="11"/>
+    </w:p>
+    <w:p>
+      <w:r>
+        <w:rPr>
+          <w:b/>
+        </w:rPr>
+        <w:t>Kvalitetssikring</w:t>
+      </w:r>
+      <w:r>
+        <w:rPr>
+          <w:b/>
+        </w:rPr>
+        <w:br/>
+      </w:r>
+      <w:r>
+        <w:t xml:space="preserve">I modsætning til plandrevne projekter, er der i den agile ikke nogen fastlagte processer ifh. til kvalitetssikring. Det vil sige, at ligesom med risikostyring, arkitektur, og det meste andet, så er det op til det enkelte udviklingsteam at fastlægge sine egne procedurer.  </w:t>
+      </w:r>
+    </w:p>
+    <w:p>
+      <w:r>
+        <w:t xml:space="preserve">Scrum kommer selv med et par indbyggede muligheder for, at kvalitetssikre sit produkt. Hver user story kommer med en, af product owner defineret, accepttest. Acceptestens krav, samt informationerne på user story´en danner udgangspunkt for, at skrive de UNIT tests der udgør Test First-praktikkens indhold. Derudover er der review indbygget i hvert sprint, så man ofte får rundet produktets kvalitet med product owner, som er den yderste autoritet på området. </w:t>
+      </w:r>
+    </w:p>
+    <w:p>
+      <w:r>
+        <w:t xml:space="preserve">I forhold til at kvalitetssikre koden kan man med fordel skæve  til de 12 XP praktikker (og 4 værdier), da de alle, i større eller mindre grad støtter op om at sikre en god kodekvalitet. I den forbindelse kan det godt betale sig at være opmærksom på, at såfremt man vælger en eller flere af disse praktikker fra, så opstår der huller i det ”sikkerhedsnet” som alle praktikkerne tilsammen udgør. Hvis et team f.eks. fravælger parprogrammering, så bør man sikre sig, at man istedet indfører et kodereview, da man ellers er åben overfor fejl. </w:t>
+      </w:r>
+      <w:r>
+        <w:br/>
+      </w:r>
+      <w:r>
+        <w:br/>
+      </w:r>
+      <w:r>
+        <w:lastRenderedPageBreak/>
+        <w:t xml:space="preserve">Samlet set bør man dog være bedre rustet til at opnå et godt kvalitetsniveau, hvis man anvender en Scrum + XP drevet metode fremfor f.eks. UP. Det er naturligvis noget af en påstand, og det forudsætter da også, at man overholder de praktikker der er fastsat (eller har et solidt sikkerhedsnet hvis man vælger nogen af dem fra). Men hvis man gør det, så sikrer man ved hver eneste user story, at såvel de formelle, som de uformelle kvalitetskrav er opfyldt. </w:t>
+      </w:r>
+      <w:r>
+        <w:br/>
+      </w:r>
+    </w:p>
+    <w:p>
+      <w:r>
+        <w:t xml:space="preserve">I figur </w:t>
+      </w:r>
+      <w:r>
+        <w:t>2</w:t>
+      </w:r>
+      <w:r>
+        <w:t xml:space="preserve"> og </w:t>
+      </w:r>
+      <w:r>
+        <w:t>3</w:t>
+      </w:r>
+      <w:r>
+        <w:t xml:space="preserve"> kan man se forskellen mellem plandrevet og agil udvikling i forhold til kvalitetssikring og risikostyring. </w:t>
+      </w:r>
+      <w:r>
+        <w:t>Som man kan se opnår man ved brug af agil udvikling, både den fordel at kunne se risici langt tidligere i projektet, og produktet får langt hurtigere en høj leveringskvalitet. Bruger man en plandreven metode, risikerer man først at kunne se en risiko når man nærmer sig projektets afslutning. Samtidigt er det også først hen imod slutningen af et projekt, at produktet bliver samlet så det kan leveres.</w:t>
+      </w:r>
+    </w:p>
+    <w:p/>
+    <w:p>
+      <w:pPr>
+        <w:keepNext/>
+      </w:pPr>
+      <w:r>
+        <w:rPr>
+          <w:noProof/>
+          <w:lang w:eastAsia="da-DK"/>
+        </w:rPr>
+        <w:drawing>
+          <wp:inline distT="0" distB="0" distL="0" distR="0" wp14:anchorId="00085AA6" wp14:editId="5B8A3FC9">
+            <wp:extent cx="6353175" cy="4323081"/>
+            <wp:effectExtent l="0" t="0" r="0" b="1270"/>
+            <wp:docPr id="1" name="Picture 1"/>
+            <wp:cNvGraphicFramePr>
+              <a:graphicFrameLocks xmlns:a="http://schemas.openxmlformats.org/drawingml/2006/main" noChangeAspect="1"/>
+            </wp:cNvGraphicFramePr>
+            <a:graphic xmlns:a="http://schemas.openxmlformats.org/drawingml/2006/main">
+              <a:graphicData uri="http://schemas.openxmlformats.org/drawingml/2006/picture">
+                <pic:pic xmlns:pic="http://schemas.openxmlformats.org/drawingml/2006/picture">
+                  <pic:nvPicPr>
+                    <pic:cNvPr id="0" name="traditionel synlighed.jpg"/>
+                    <pic:cNvPicPr/>
+                  </pic:nvPicPr>
+                  <pic:blipFill>
+                    <a:blip r:embed="rId12" cstate="print">
+                      <a:extLst>
+                        <a:ext uri="{28A0092B-C50C-407E-A947-70E740481C1C}">
+                          <a14:useLocalDpi xmlns:a14="http://schemas.microsoft.com/office/drawing/2010/main" val="0"/>
+                        </a:ext>
+                      </a:extLst>
+                    </a:blip>
+                    <a:stretch>
+                      <a:fillRect/>
+                    </a:stretch>
+                  </pic:blipFill>
+                  <pic:spPr>
+                    <a:xfrm>
+                      <a:off x="0" y="0"/>
+                      <a:ext cx="6361021" cy="4328420"/>
+                    </a:xfrm>
+                    <a:prstGeom prst="rect">
+                      <a:avLst/>
+                    </a:prstGeom>
+                  </pic:spPr>
+                </pic:pic>
+              </a:graphicData>
+            </a:graphic>
+          </wp:inline>
+        </w:drawing>
+      </w:r>
+    </w:p>
+    <w:p>
+      <w:pPr>
+        <w:pStyle w:val="Caption"/>
+      </w:pPr>
+      <w:r>
+        <w:t xml:space="preserve">Figur </w:t>
+      </w:r>
+      <w:fldSimple w:instr=" SEQ Figur \* ARABIC ">
         <w:r>
           <w:rPr>
-            <w:rStyle w:val="Hyperlink"/>
+            <w:noProof/>
           </w:rPr>
-          <w:t>http://www.scrumalliance.org/community/articles/2013/2013-may/risk-management-in-agile</w:t>
+          <w:t>2</w:t>
         </w:r>
-      </w:hyperlink>
+      </w:fldSimple>
+      <w:r>
+        <w:t xml:space="preserve"> - Plandrevet kvalitet og risiko</w:t>
+      </w:r>
     </w:p>
     <w:p/>
+    <w:p/>
+    <w:p>
+      <w:pPr>
+        <w:keepNext/>
+      </w:pPr>
+      <w:r>
+        <w:rPr>
+          <w:noProof/>
+          <w:lang w:eastAsia="da-DK"/>
+        </w:rPr>
+        <w:lastRenderedPageBreak/>
+        <w:drawing>
+          <wp:inline distT="0" distB="0" distL="0" distR="0" wp14:anchorId="74FC1309" wp14:editId="05734652">
+            <wp:extent cx="5731510" cy="4051935"/>
+            <wp:effectExtent l="0" t="0" r="2540" b="5715"/>
+            <wp:docPr id="3" name="Picture 3"/>
+            <wp:cNvGraphicFramePr>
+              <a:graphicFrameLocks xmlns:a="http://schemas.openxmlformats.org/drawingml/2006/main" noChangeAspect="1"/>
+            </wp:cNvGraphicFramePr>
+            <a:graphic xmlns:a="http://schemas.openxmlformats.org/drawingml/2006/main">
+              <a:graphicData uri="http://schemas.openxmlformats.org/drawingml/2006/picture">
+                <pic:pic xmlns:pic="http://schemas.openxmlformats.org/drawingml/2006/picture">
+                  <pic:nvPicPr>
+                    <pic:cNvPr id="0" name="agil synlighed.jpg"/>
+                    <pic:cNvPicPr/>
+                  </pic:nvPicPr>
+                  <pic:blipFill>
+                    <a:blip r:embed="rId13" cstate="print">
+                      <a:extLst>
+                        <a:ext uri="{28A0092B-C50C-407E-A947-70E740481C1C}">
+                          <a14:useLocalDpi xmlns:a14="http://schemas.microsoft.com/office/drawing/2010/main" val="0"/>
+                        </a:ext>
+                      </a:extLst>
+                    </a:blip>
+                    <a:stretch>
+                      <a:fillRect/>
+                    </a:stretch>
+                  </pic:blipFill>
+                  <pic:spPr>
+                    <a:xfrm>
+                      <a:off x="0" y="0"/>
+                      <a:ext cx="5731510" cy="4051935"/>
+                    </a:xfrm>
+                    <a:prstGeom prst="rect">
+                      <a:avLst/>
+                    </a:prstGeom>
+                  </pic:spPr>
+                </pic:pic>
+              </a:graphicData>
+            </a:graphic>
+          </wp:inline>
+        </w:drawing>
+      </w:r>
+    </w:p>
+    <w:p>
+      <w:pPr>
+        <w:pStyle w:val="Caption"/>
+      </w:pPr>
+      <w:r>
+        <w:t xml:space="preserve">Figur </w:t>
+      </w:r>
+      <w:fldSimple w:instr=" SEQ Figur \* ARABIC ">
+        <w:r>
+          <w:rPr>
+            <w:noProof/>
+          </w:rPr>
+          <w:t>3</w:t>
+        </w:r>
+      </w:fldSimple>
+      <w:r>
+        <w:t xml:space="preserve"> - Agil kvalitet og risiko</w:t>
+      </w:r>
+    </w:p>
     <w:p/>
     <w:p>
       <w:pPr>
@@ -6354,7 +6501,6 @@
         <w:pStyle w:val="Heading4"/>
       </w:pPr>
       <w:r>
-        <w:lastRenderedPageBreak/>
         <w:t>Risikoanalyse for LevelUp</w:t>
       </w:r>
     </w:p>
@@ -6381,10 +6527,11 @@
           <w:sz w:val="22"/>
           <w:szCs w:val="22"/>
         </w:rPr>
+        <w:lastRenderedPageBreak/>
         <mc:AlternateContent>
           <mc:Choice Requires="wps">
             <w:drawing>
-              <wp:inline distT="0" distB="0" distL="0" distR="0" wp14:anchorId="7A4E10E5" wp14:editId="1FEB0E84">
+              <wp:inline distT="0" distB="0" distL="0" distR="0" wp14:anchorId="04B23141" wp14:editId="431836F9">
                 <wp:extent cx="2414016" cy="3698240"/>
                 <wp:effectExtent l="38100" t="38100" r="43815" b="43815"/>
                 <wp:docPr id="696" name="Text Box 2"/>
@@ -7081,14 +7228,27 @@
       <w:r>
         <w:t xml:space="preserve">Figur </w:t>
       </w:r>
-      <w:fldSimple w:instr=" SEQ Figur \* ARABIC ">
-        <w:r>
-          <w:rPr>
-            <w:noProof/>
-          </w:rPr>
-          <w:t>1</w:t>
-        </w:r>
-      </w:fldSimple>
+      <w:r>
+        <w:fldChar w:fldCharType="begin"/>
+      </w:r>
+      <w:r>
+        <w:instrText xml:space="preserve"> SEQ Figur \* ARABIC </w:instrText>
+      </w:r>
+      <w:r>
+        <w:fldChar w:fldCharType="separate"/>
+      </w:r>
+      <w:r>
+        <w:rPr>
+          <w:noProof/>
+        </w:rPr>
+        <w:t>4</w:t>
+      </w:r>
+      <w:r>
+        <w:rPr>
+          <w:noProof/>
+        </w:rPr>
+        <w:fldChar w:fldCharType="end"/>
+      </w:r>
       <w:r>
         <w:t xml:space="preserve"> - Udsnit af risikolisten. Se bilag XXX</w:t>
       </w:r>
@@ -8142,14 +8302,27 @@
       <w:r>
         <w:t xml:space="preserve">Figur </w:t>
       </w:r>
-      <w:fldSimple w:instr=" SEQ Figur \* ARABIC ">
-        <w:r>
-          <w:rPr>
-            <w:noProof/>
-          </w:rPr>
-          <w:t>2</w:t>
-        </w:r>
-      </w:fldSimple>
+      <w:r>
+        <w:fldChar w:fldCharType="begin"/>
+      </w:r>
+      <w:r>
+        <w:instrText xml:space="preserve"> SEQ Figur \* ARABIC </w:instrText>
+      </w:r>
+      <w:r>
+        <w:fldChar w:fldCharType="separate"/>
+      </w:r>
+      <w:r>
+        <w:rPr>
+          <w:noProof/>
+        </w:rPr>
+        <w:t>5</w:t>
+      </w:r>
+      <w:r>
+        <w:rPr>
+          <w:noProof/>
+        </w:rPr>
+        <w:fldChar w:fldCharType="end"/>
+      </w:r>
       <w:r>
         <w:t xml:space="preserve"> - Udsnit af risikomodel - Se bilag XXX</w:t>
       </w:r>
@@ -8178,7 +8351,6 @@
           <w:rFonts w:cs="Arial"/>
           <w:color w:val="000000"/>
         </w:rPr>
-        <w:lastRenderedPageBreak/>
         <w:t xml:space="preserve">Som det fremgår har vi til hensigt, at </w:t>
       </w:r>
       <w:r>
@@ -8381,7 +8553,18 @@
                 <w:szCs w:val="23"/>
                 <w:lang w:eastAsia="da-DK"/>
               </w:rPr>
-              <w:t>1. Problemer med Kodning og opsætning af Webservice</w:t>
+              <w:t xml:space="preserve">1. Problemer med Kodning og </w:t>
+            </w:r>
+            <w:r>
+              <w:rPr>
+                <w:rFonts w:ascii="Arial" w:eastAsia="Times New Roman" w:hAnsi="Arial" w:cs="Arial"/>
+                <w:color w:val="000000"/>
+                <w:sz w:val="23"/>
+                <w:szCs w:val="23"/>
+                <w:lang w:eastAsia="da-DK"/>
+              </w:rPr>
+              <w:lastRenderedPageBreak/>
+              <w:t>opsætning af Webservice</w:t>
             </w:r>
           </w:p>
         </w:tc>
@@ -8419,6 +8602,7 @@
                 <w:szCs w:val="23"/>
                 <w:lang w:eastAsia="da-DK"/>
               </w:rPr>
+              <w:lastRenderedPageBreak/>
               <w:t>95</w:t>
             </w:r>
           </w:p>
@@ -8457,7 +8641,18 @@
                 <w:szCs w:val="23"/>
                 <w:lang w:eastAsia="da-DK"/>
               </w:rPr>
-              <w:t>Kode simpel hello world prototype af REST service</w:t>
+              <w:t xml:space="preserve">Kode simpel hello world prototype </w:t>
+            </w:r>
+            <w:r>
+              <w:rPr>
+                <w:rFonts w:ascii="Arial" w:eastAsia="Times New Roman" w:hAnsi="Arial" w:cs="Arial"/>
+                <w:color w:val="000000"/>
+                <w:sz w:val="23"/>
+                <w:szCs w:val="23"/>
+                <w:lang w:eastAsia="da-DK"/>
+              </w:rPr>
+              <w:lastRenderedPageBreak/>
+              <w:t>af REST service</w:t>
             </w:r>
           </w:p>
         </w:tc>
@@ -8497,6 +8692,7 @@
                 <w:szCs w:val="23"/>
                 <w:lang w:eastAsia="da-DK"/>
               </w:rPr>
+              <w:lastRenderedPageBreak/>
               <w:t>2. Der kan opstå problemer med at bruge Entity frameworket, pga. manglende erfaring</w:t>
             </w:r>
           </w:p>
@@ -8825,14 +9021,27 @@
       <w:r>
         <w:t xml:space="preserve">Figur </w:t>
       </w:r>
-      <w:fldSimple w:instr=" SEQ Figur \* ARABIC ">
-        <w:r>
-          <w:rPr>
-            <w:noProof/>
-          </w:rPr>
-          <w:t>3</w:t>
-        </w:r>
-      </w:fldSimple>
+      <w:r>
+        <w:fldChar w:fldCharType="begin"/>
+      </w:r>
+      <w:r>
+        <w:instrText xml:space="preserve"> SEQ Figur \* ARABIC </w:instrText>
+      </w:r>
+      <w:r>
+        <w:fldChar w:fldCharType="separate"/>
+      </w:r>
+      <w:r>
+        <w:rPr>
+          <w:noProof/>
+        </w:rPr>
+        <w:t>6</w:t>
+      </w:r>
+      <w:r>
+        <w:rPr>
+          <w:noProof/>
+        </w:rPr>
+        <w:fldChar w:fldCharType="end"/>
+      </w:r>
       <w:r>
         <w:t xml:space="preserve"> - Udsnit af mitigation tabel - Se bilag XXX</w:t>
       </w:r>
@@ -8863,54 +9072,11 @@
       </w:r>
     </w:p>
     <w:p>
-      <w:bookmarkStart w:id="13" w:name="_Toc376642219"/>
-      <w:r>
-        <w:rPr>
-          <w:b/>
-        </w:rPr>
-        <w:lastRenderedPageBreak/>
-        <w:t>Kvalitetssikring</w:t>
-      </w:r>
-      <w:r>
-        <w:rPr>
-          <w:b/>
-        </w:rPr>
-        <w:br/>
-      </w:r>
-      <w:r>
-        <w:t xml:space="preserve">I modsætning til plandrevne projekter, er der i den agile ikke nogen fastlagte processer ifh. til kvalitetssikring. Det vil sige, at ligesom med risikostyring, arkitektur, og det meste andet, så er det op til det enkelte udviklingsteam at fastlægge sine egne procedurer.  </w:t>
-      </w:r>
-    </w:p>
-    <w:p>
-      <w:r>
-        <w:t xml:space="preserve">Scrum kommer selv med et par indbyggede muligheder for, at kvalitetssikre sit produkt. Hver user story kommer med en, af product owner defineret, accepttest. Acceptestens krav, samt informationerne på user story´en danner udgangspunkt for, at skrive de UNIT tests der udgør Test First-praktikkens indhold. Derudover er der review indbygget i hvert sprint, så man ofte får rundet produktets kvalitet med product owner, som er den yderste autoritet på området. </w:t>
-      </w:r>
-    </w:p>
-    <w:p>
-      <w:r>
-        <w:t xml:space="preserve">I forhold til at kvalitetssikre koden kan man med fordel skæve  til de 12 XP praktikker (og 4 værdier), da de alle, i større eller mindre grad støtter op om at sikre en god kodekvalitet. I den forbindelse kan det godt betale sig at være opmærksom på, at såfremt man vælger en eller flere af disse praktikker fra, så opstår der huller i det ”sikkerhedsnet” som alle praktikkerne tilsammen udgør. Hvis et team f.eks. fravælger parprogrammering, så bør man sikre sig, at man istedet indfører et kodereview, da man ellers er åben overfor fejl. </w:t>
-      </w:r>
-      <w:r>
-        <w:br/>
-      </w:r>
-      <w:r>
-        <w:br/>
-        <w:t xml:space="preserve">Samlet set bør man dog være bedre rustet til at opnå et godt kvalitetsniveau, hvis man anvender en Scrum + XP drevet metode fremfor f.eks. UP. Det er naturligvis noget af en påstand, og det forudsætter da også, at man overholder de praktikker der er fastsat (eller har et solidt sikkerhedsnet hvis man vælger nogen af dem fra). Men hvis man gør det, så sikrer man ved hver eneste user story, at såvel de formelle, som de uformelle kvalitetskrav er opfyldt. </w:t>
-      </w:r>
-      <w:r>
-        <w:br/>
-      </w:r>
-    </w:p>
-    <w:p>
-      <w:r>
-        <w:t>[Her kommer to billeder til at illustrere forskellen, men først søndag d. 5/1]</w:t>
-      </w:r>
-    </w:p>
-    <w:p>
       <w:pPr>
         <w:pStyle w:val="Heading2"/>
         <w:ind w:left="0"/>
       </w:pPr>
+      <w:bookmarkStart w:id="13" w:name="_Toc376642219"/>
     </w:p>
     <w:p>
       <w:pPr>
@@ -8928,30 +9094,23 @@
     <w:p/>
     <w:p>
       <w:r>
-        <w:t xml:space="preserve">Kravsspecificering for et produkt skal ofte foregå på et meget detaljeret plan, så det er tydeligt hvad det enkelte krav indeholder. Krav kan både danne ramme for kontrakter og er på samme tid rettesnoren for designfasen i et projekt. Krav gøres op i funktionelle og ikke-funktionelle krav. Ofte er det de ikke-funktionelle krav, der er mest kritisk at få tydeliggjorte, da de i værste fald </w:t>
-      </w:r>
+        <w:t xml:space="preserve">Kravsspecificering for et produkt skal ofte foregå på et meget detaljeret plan, så det er tydeligt hvad det enkelte krav indeholder. Krav kan både danne ramme for kontrakter og er på samme tid rettesnoren for designfasen i et projekt. Krav gøres op i funktionelle og ikke-funktionelle krav. Ofte er det de ikke-funktionelle krav, der er mest kritisk at få tydeliggjorte, da de i værste fald kan gøre systemet ubrugeligt, hvis de fejler. Endeligt kan de ikke-funktionelle krav deles op i følgende tre grupper: Produkt og kvalitetskrav, organisatoriske krav og eksterne krav. Organisatoriske krav vil være bundet til, hvordan omstændighederne er i organisationen. Eksterne krav kan være eksempelvis lovgivning eller integration med andre it-produkter. </w:t>
+      </w:r>
+    </w:p>
+    <w:p>
+      <w:r>
+        <w:t>I praksis kan kravspecifikationen være et konkret dokument, men når man arbejder agilt, vil de funktionelle krav typisk være repræsenteret, via product backloggen, hvor de øverste krav vil være dem der er mest detaljeret beskrevet. Da agile metoder er modstander af formel dokumentation, kan man sige at product backloggen fungerer, som en slags inkrementel dokumentation, hvilket passer fint med, at man hen gennem den agile process, løbende kommer til at stå med nye versioner af product backloggen. At specificere krav er både komplekst og tidskrævende. Der kan spille mange forhold ind, der komplicerer specificeringen af krav. Disse forhold kan blandt andet være lovgivning, ændringer i kundebehov, underleverandørers ændringer i underprodukter og endelig kan det være, at kunderne ikke er sikre på hvad de præcist vil have, eller at de ikke præcist formår at give udtryk for det, i relevante termer der er it-faglige eller it-relaterede.</w:t>
+      </w:r>
+    </w:p>
+    <w:p>
+      <w:r>
+        <w:t xml:space="preserve">Agile metoder er baseret på løbende kravændringer, og derfor skelnes der ikke mellem nyudvikling og videreudvikling, som også kaldes vedligehold. Praktisk idriftsættelse af ny funktionalitet er det kunden oplever som en ny version af produktet. Typisk sker videreudvikling ved, at der enten tilføjes komponenter, eller laves ændringer i eksisterende komponenter. Grunden til vedligeholdelse er vigtigt er, at det oftest vil være for dyrt og risikabelt, at implementere nye systemer til at erstatte de gamle, frem for at udvikle på det der allerede er integreret. I forbindelse med vedligehold er der ofte en række forhold, der har indflydelse på omkostningerne for vedligeholdelse. Det er afgørende om der er stabilitet omkring teamet forstået på den måde, at hvis vedligeholdelsen overgår til nye udviklere, vil der gå viden og effektivitet tabt. Udvikleres erfaringsniveau har også betydning, da det kan afgøre, hvor meget domæneviden de har indenfor systemets område. Endvidere kan det være, at systemet ikke fra starten er designet optimalt til at blive ændret på. Endeligt kan der være tale om, at systemet er skrevet i legacy-sprog, eller der kan mangle dokumentation, eller der kan være manglende konsistens i koden. </w:t>
+      </w:r>
+    </w:p>
+    <w:p>
       <w:r>
         <w:lastRenderedPageBreak/>
-        <w:t xml:space="preserve">kan gøre systemet ubrugeligt, hvis de fejler. Endeligt kan de ikke-funktionelle krav deles op i følgende tre grupper: Produkt og kvalitetskrav, organisatoriske krav og eksterne krav. Organisatoriske krav vil være bundet til, hvordan omstændighederne er i organisationen. Eksterne krav kan være eksempelvis lovgivning eller integration med andre it-produkter. </w:t>
-      </w:r>
-    </w:p>
-    <w:p>
-      <w:r>
-        <w:t>I praksis kan kravspecifikationen være et konkret dokument, men når man arbejder agilt, vil de funktionelle krav typisk være repræsenteret, via product backloggen, hvor de øverste krav vil være dem der er mest detaljeret beskrevet. Da agile metoder er modstander af formel dokumentation, kan man sige at product backloggen fungerer, som en slags inkrementel dokumentation, hvilket passer fint med, at man hen gennem den agile process, løbende kommer til at stå med nye versioner af product backloggen. At specificere krav er både komplekst og tidskrævende. Der kan spille mange forhold ind, der komplicerer specificeringen af krav. Disse forhold kan blandt andet være lovgivning, ændringer i kundebehov, underleverandørers ændringer i underprodukter og endelig kan det være, at kunderne ikke er sikre på hvad de præcist vil have, eller at de ikke præcist formår at give udtryk for det, i relevante termer der er it-faglige eller it-relaterede.</w:t>
-      </w:r>
-    </w:p>
-    <w:p>
-      <w:r>
-        <w:t xml:space="preserve">Agile metoder er baseret på løbende kravændringer, og derfor skelnes der ikke mellem nyudvikling og videreudvikling, som også kaldes vedligehold. Praktisk idriftsættelse af ny funktionalitet er det kunden oplever som en ny version af produktet. Typisk sker videreudvikling ved, at der enten tilføjes komponenter, eller laves ændringer i eksisterende komponenter. Grunden til vedligeholdelse er vigtigt er, at det oftest vil være for dyrt og risikabelt, at implementere nye systemer til at erstatte de gamle, frem for at udvikle på det der allerede er integreret. I forbindelse med vedligehold er der ofte en række forhold, der har indflydelse på omkostningerne for vedligeholdelse. Det er afgørende om der er stabilitet omkring teamet forstået på den måde, at hvis vedligeholdelsen overgår til nye udviklere, vil der gå viden og effektivitet tabt. Udvikleres erfaringsniveau har også betydning, da det kan afgøre, hvor meget domæneviden de har indenfor systemets område. Endvidere kan det være, at systemet ikke fra starten er designet optimalt til at blive ændret på. Endeligt kan der være tale om, at systemet er skrevet i legacy-sprog, eller der kan mangle dokumentation, eller der kan være manglende konsistens i koden. </w:t>
-      </w:r>
-    </w:p>
-    <w:p>
-      <w:r>
-        <w:t xml:space="preserve">Når man videreudvikler på et system, vil man typisk foretrække re-engineering, da det er billigere end at udvikle et helt nyt system. Et eksempel på en moderne metode der faciliterer re-engineering, er extreme </w:t>
-      </w:r>
-      <w:r>
-        <w:lastRenderedPageBreak/>
-        <w:t>programming, som netop taler om refactoring, som en af sine 12 praktikker. Dette kunne være et argument for at integrere extreme programming i sin udviklingspraksis.</w:t>
+        <w:t>Når man videreudvikler på et system, vil man typisk foretrække re-engineering, da det er billigere end at udvikle et helt nyt system. Et eksempel på en moderne metode der faciliterer re-engineering, er extreme programming, som netop taler om refactoring, som en af sine 12 praktikker. Dette kunne være et argument for at integrere extreme programming i sin udviklingspraksis.</w:t>
       </w:r>
     </w:p>
     <w:p>
@@ -9551,24 +9710,24 @@
       </w:pPr>
       <w:bookmarkStart w:id="24" w:name="_Toc376642226"/>
       <w:r>
+        <w:t>Målgruppen</w:t>
+      </w:r>
+      <w:bookmarkEnd w:id="24"/>
+    </w:p>
+    <w:p>
+      <w:r>
+        <w:t>Den primære målgruppe er folk, som mangler motivation for at træne og som synes at det er sjovt at konkurrere i sp</w:t>
+      </w:r>
+      <w:r>
+        <w:t>il med andre mennesker</w:t>
+      </w:r>
+      <w:r>
+        <w:t>.</w:t>
+      </w:r>
+    </w:p>
+    <w:p>
+      <w:r>
         <w:lastRenderedPageBreak/>
-        <w:t>Målgruppen</w:t>
-      </w:r>
-      <w:bookmarkEnd w:id="24"/>
-    </w:p>
-    <w:p>
-      <w:r>
-        <w:t>Den primære målgruppe er folk, som mangler motivation for at træne og som synes at det er sjovt at konkurrere i sp</w:t>
-      </w:r>
-      <w:r>
-        <w:t>il med andre mennesker</w:t>
-      </w:r>
-      <w:r>
-        <w:t>.</w:t>
-      </w:r>
-    </w:p>
-    <w:p>
-      <w:r>
         <w:t>Er i udgangspunktet alle som har lysten til at starte, eller fortsætte deres træning. Men måske mangler motivation, eller bare synes at det kunne være en sjov måde at tracke sin træning på. Motivationen består dels i, at de måske ikke dyrker en hold eller konkurrencesport, alligevel bliver præsenteret for konkurrenceelementer. Brugen af achievements taler til samleren i os, og de forskellige variationer over temaet XP giver en konstant følelse af fremgang.</w:t>
       </w:r>
     </w:p>
@@ -10066,7 +10225,6 @@
           <w:spacing w:val="0"/>
           <w:szCs w:val="22"/>
         </w:rPr>
-        <w:lastRenderedPageBreak/>
         <w:t>Statistik:</w:t>
       </w:r>
     </w:p>
@@ -10079,6 +10237,7 @@
         </w:numPr>
       </w:pPr>
       <w:r>
+        <w:lastRenderedPageBreak/>
         <w:t>Systemet skal tracke brugerens fremskridt (og tilbageskridt)</w:t>
       </w:r>
       <w:r>
@@ -10176,14 +10335,41 @@
     </w:p>
     <w:p>
       <w:r>
-        <w:t xml:space="preserve">Nøglepartnere vil være webhostingselskaber der hoster vores applikation og brugerdatabase. Andre partnere kunne være LAN-organisationer, eller arrangører af gamingevents der har forbindelse til rigtigt mange gamere, i kraft af de events de arrangerer. Man kunne satse på, at lave en eventuelt abonnementsaftale med fitness-centre, der kunne udbyde denne applikation til deres medlemmer. På denne måde vil vi være sikret, en løbende indkomst hvor fitness centret er vores kunde, som ved at de abonnerer på vores applikation, kan tilbyde brug af applikationen til deres </w:t>
-      </w:r>
+        <w:t>Nøglepartnere vil være webhostingselskaber der hoster vores applikation og brugerdatabase. Andre partnere kunne være LAN-organisationer, eller arrangører af gamingevents der har forbindelse til rigtigt mange gamere, i kraft af de events de arrangerer. Man kunne satse på, at lave en eventuelt abonnementsaftale med fitness-centre, der kunne udbyde denne applikation til deres medlemmer. På denne måde vil vi være sikret, en løbende indkomst hvor fitness centret er vores kunde, som ved at de abonnerer på vores applikation, kan tilbyde brug af applikationen til deres medlemmer. Dette vil være en oplagt markedsvej at satse på, da det alternativt kan være meget s</w:t>
+      </w:r>
+      <w:r>
+        <w:t>vært at blive set i app stores.</w:t>
+      </w:r>
+    </w:p>
+    <w:p>
+      <w:pPr>
+        <w:pStyle w:val="Heading4"/>
+      </w:pPr>
       <w:r>
         <w:lastRenderedPageBreak/>
-        <w:t>medlemmer. Dette vil være en oplagt markedsvej at satse på, da det alternativt kan være meget s</w:t>
-      </w:r>
-      <w:r>
-        <w:t>vært at blive set i app stores.</w:t>
+        <w:t>Primære resourcer</w:t>
+      </w:r>
+    </w:p>
+    <w:p>
+      <w:r>
+        <w:t>Primære ressourcer vil være servere, udviklere til udvikling af applikationen og nye features med tiden. Det vil derudover være vigtigt med designere, da det designmæssige aspekt af denne applikation vil være af afgørende karakter og betydning, da hele value proposition meget kommer af den oplevelse, brugeren får vi</w:t>
+      </w:r>
+      <w:r>
+        <w:t>a interaktion med brugerfladen.</w:t>
+      </w:r>
+    </w:p>
+    <w:p>
+      <w:r>
+        <w:t>Det er vores hensigt, at denne applikation skal bygge på en service der kører på en server. Denne service vil derefter kunne udstille applikationens funktionalitet, til de klienttyper vi gerne vil udvidde produktet, til at kunne bruges på. Som udgangspunkt starter applikationen med at være et website, men ved at have implementeret selve applikationslogikken som en service, er det forholdsvis nemt at lave apps til eksempelvis Android og iPhone der via netværk konsumerer denne ser</w:t>
+      </w:r>
+      <w:r>
+        <w:t>vice. På denne måde kan vi udvi</w:t>
+      </w:r>
+      <w:r>
+        <w:t xml:space="preserve">de konceptet med tynde klienter. Der skal også lægges en del kræfter i markedsføring, da det er vigtigt at få denne applikation gjort </w:t>
+      </w:r>
+      <w:r>
+        <w:t>synlig for potentielle brugere.</w:t>
       </w:r>
     </w:p>
     <w:p>
@@ -10191,29 +10377,15 @@
         <w:pStyle w:val="Heading4"/>
       </w:pPr>
       <w:r>
-        <w:t>Primære resourcer</w:t>
-      </w:r>
-    </w:p>
-    <w:p>
-      <w:r>
-        <w:t>Primære ressourcer vil være servere, udviklere til udvikling af applikationen og nye features med tiden. Det vil derudover være vigtigt med designere, da det designmæssige aspekt af denne applikation vil være af afgørende karakter og betydning, da hele value proposition meget kommer af den oplevelse, brugeren får vi</w:t>
-      </w:r>
-      <w:r>
-        <w:t>a interaktion med brugerfladen.</w:t>
-      </w:r>
-    </w:p>
-    <w:p>
-      <w:r>
-        <w:t>Det er vores hensigt, at denne applikation skal bygge på en service der kører på en server. Denne service vil derefter kunne udstille applikationens funktionalitet, til de klienttyper vi gerne vil udvidde produktet, til at kunne bruges på. Som udgangspunkt starter applikationen med at være et website, men ved at have implementeret selve applikationslogikken som en service, er det forholdsvis nemt at lave apps til eksempelvis Android og iPhone der via netværk konsumerer denne ser</w:t>
-      </w:r>
-      <w:r>
-        <w:t>vice. På denne måde kan vi udvi</w:t>
-      </w:r>
-      <w:r>
-        <w:t xml:space="preserve">de konceptet med tynde klienter. Der skal også lægges en del kræfter i markedsføring, da det er vigtigt at få denne applikation gjort </w:t>
-      </w:r>
-      <w:r>
-        <w:t>synlig for potentielle brugere.</w:t>
+        <w:t>Kunderelationer</w:t>
+      </w:r>
+    </w:p>
+    <w:p>
+      <w:r>
+        <w:t>Selve kunderelationen varetages gennem, at der skal være en community integreret i applikationen. Derudover er det et vigtigt aspekt, at brugeren oplever troværdighed i produktet, ved at se resultater ved at bruge det. En anden kunderelation end den hvor vi har direkte forbindelse til slutbrugeren, er som omtalt, at få etableret abonnementsaftaler med større organisationer</w:t>
+      </w:r>
+      <w:r>
+        <w:t xml:space="preserve"> som eksempelvis fitnesscentre.</w:t>
       </w:r>
     </w:p>
     <w:p>
@@ -10221,15 +10393,12 @@
         <w:pStyle w:val="Heading4"/>
       </w:pPr>
       <w:r>
-        <w:t>Kunderelationer</w:t>
-      </w:r>
-    </w:p>
-    <w:p>
-      <w:r>
-        <w:t>Selve kunderelationen varetages gennem, at der skal være en community integreret i applikationen. Derudover er det et vigtigt aspekt, at brugeren oplever troværdighed i produktet, ved at se resultater ved at bruge det. En anden kunderelation end den hvor vi har direkte forbindelse til slutbrugeren, er som omtalt, at få etableret abonnementsaftaler med større organisationer</w:t>
-      </w:r>
-      <w:r>
-        <w:t xml:space="preserve"> som eksempelvis fitnesscentre.</w:t>
+        <w:t>Kanaler</w:t>
+      </w:r>
+    </w:p>
+    <w:p>
+      <w:r>
+        <w:t xml:space="preserve">De kanaler vi tænker at anvende for at blive set, er for eksempel gamingsites på nettet, portaler og forums hvor gamere findes. Derudover kunne det være oplagt, at blive set på gamingevents, og eventuelt have en subevent der omhandlede brug af applikationen. Endelig er der den mere kommercielle vej til brugeren gennem reklamer i magasiner. </w:t>
       </w:r>
     </w:p>
     <w:p>
@@ -10237,12 +10406,15 @@
         <w:pStyle w:val="Heading4"/>
       </w:pPr>
       <w:r>
-        <w:t>Kanaler</w:t>
-      </w:r>
-    </w:p>
-    <w:p>
-      <w:r>
-        <w:t xml:space="preserve">De kanaler vi tænker at anvende for at blive set, er for eksempel gamingsites på nettet, portaler og forums hvor gamere findes. Derudover kunne det være oplagt, at blive set på gamingevents, og eventuelt have en subevent der omhandlede brug af applikationen. Endelig er der den mere kommercielle vej til brugeren gennem reklamer i magasiner. </w:t>
+        <w:t>Omkostninger</w:t>
+      </w:r>
+    </w:p>
+    <w:p>
+      <w:r>
+        <w:t xml:space="preserve">Udgifterne i forbindelse med at gøre produktet til en forretning, vil primært bestå i udgifter til at udvikle produktet. Derudover vil der også skulle anvendes en del midler på markedsføring. Det optimale her ville dog være, at kunne slå igennem ved, at blive markedsført viralt, og eventuelt </w:t>
+      </w:r>
+      <w:r>
+        <w:t>blive set på de sociale medier.</w:t>
       </w:r>
     </w:p>
     <w:p>
@@ -10250,23 +10422,6 @@
         <w:pStyle w:val="Heading4"/>
       </w:pPr>
       <w:r>
-        <w:t>Omkostninger</w:t>
-      </w:r>
-    </w:p>
-    <w:p>
-      <w:r>
-        <w:t xml:space="preserve">Udgifterne i forbindelse med at gøre produktet til en forretning, vil primært bestå i udgifter til at udvikle produktet. Derudover vil der også skulle anvendes en del midler på markedsføring. Det optimale her ville dog være, at kunne slå igennem ved, at blive markedsført viralt, og eventuelt </w:t>
-      </w:r>
-      <w:r>
-        <w:t>blive set på de sociale medier.</w:t>
-      </w:r>
-    </w:p>
-    <w:p>
-      <w:pPr>
-        <w:pStyle w:val="Heading4"/>
-      </w:pPr>
-      <w:r>
-        <w:lastRenderedPageBreak/>
         <w:t>Indtjeningsmuligheder</w:t>
       </w:r>
     </w:p>
@@ -10288,6 +10443,7 @@
           <w:b w:val="0"/>
           <w:bCs w:val="0"/>
         </w:rPr>
+        <w:lastRenderedPageBreak/>
         <w:br w:type="page"/>
       </w:r>
     </w:p>
@@ -10426,21 +10582,15 @@
         <w:rPr>
           <w:szCs w:val="24"/>
         </w:rPr>
-        <w:t xml:space="preserve">mentering af teknologi. Specifikt blev der lagt </w:t>
-      </w:r>
-      <w:r>
-        <w:rPr>
-          <w:szCs w:val="24"/>
-        </w:rPr>
+        <w:t xml:space="preserve">mentering af teknologi. Specifikt blev der lagt vægt på at få forståelse for REST-service, som skulle være en kritisk komponent i produktet, og da denne teknologi var ny for alle gruppemedlemmer tog denne del mange ressourcer. Samtidig blev der brugt tid på at undersøge og lære Entity-framework, som har været et værdifuldt værktøj i processen. </w:t>
+      </w:r>
+    </w:p>
+    <w:p>
+      <w:pPr>
+        <w:pStyle w:val="Heading4"/>
+      </w:pPr>
+      <w:r>
         <w:lastRenderedPageBreak/>
-        <w:t xml:space="preserve">vægt på at få forståelse for REST-service, som skulle være en kritisk komponent i produktet, og da denne teknologi var ny for alle gruppemedlemmer tog denne del mange ressourcer. Samtidig blev der brugt tid på at undersøge og lære Entity-framework, som har været et værdifuldt værktøj i processen. </w:t>
-      </w:r>
-    </w:p>
-    <w:p>
-      <w:pPr>
-        <w:pStyle w:val="Heading4"/>
-      </w:pPr>
-      <w:r>
         <w:t>Retrospective</w:t>
       </w:r>
     </w:p>
@@ -11865,7 +12015,7 @@
         <w:rPr>
           <w:b/>
           <w:bCs/>
-          <w:color w:val="BF4D00" w:themeColor="accent3" w:themeShade="BF"/>
+          <w:color w:val="089BA2" w:themeColor="accent3" w:themeShade="BF"/>
         </w:rPr>
       </w:pPr>
       <w:r>
@@ -12843,11 +12993,7 @@
         <w:t>”</w:t>
       </w:r>
       <w:r>
-        <w:t xml:space="preserve">. Mens vi diskuterede snakkede vi også om at den ville give god mening at lave som en af de første, da </w:t>
-      </w:r>
-      <w:r>
-        <w:lastRenderedPageBreak/>
-        <w:t>brugeren skal bruges hele vejen igennem systemet. Men før at vi endegyldigt kunne tage beslutningen indragede vi vores product</w:t>
+        <w:t>. Mens vi diskuterede snakkede vi også om at den ville give god mening at lave som en af de første, da brugeren skal bruges hele vejen igennem systemet. Men før at vi endegyldigt kunne tage beslutningen indragede vi vores product</w:t>
       </w:r>
       <w:r>
         <w:t xml:space="preserve"> </w:t>
@@ -12901,6 +13047,7 @@
         </w:numPr>
       </w:pPr>
       <w:r>
+        <w:lastRenderedPageBreak/>
         <w:t>Tilføj log – 5 point</w:t>
       </w:r>
     </w:p>
@@ -13093,11 +13240,7 @@
     </w:p>
     <w:p>
       <w:r>
-        <w:t xml:space="preserve">På den positive side kan det siges at selvom vi havde 2 dage med en fraværende udvikler og var nød til at arbejde på en spike som ikke var lavet færdig og som ikke var planlagt i sprintet, er det alligevel lykkedes os at få </w:t>
-      </w:r>
-      <w:r>
-        <w:lastRenderedPageBreak/>
-        <w:t>brændt 8 sp. Med disse faktorer taget i betragtning ser vi vores estimering af sp på vores user</w:t>
+        <w:t>På den positive side kan det siges at selvom vi havde 2 dage med en fraværende udvikler og var nød til at arbejde på en spike som ikke var lavet færdig og som ikke var planlagt i sprintet, er det alligevel lykkedes os at få brændt 8 sp. Med disse faktorer taget i betragtning ser vi vores estimering af sp på vores user</w:t>
       </w:r>
       <w:r>
         <w:t xml:space="preserve"> </w:t>
@@ -13135,6 +13278,7 @@
           <w:spacing w:val="0"/>
           <w:szCs w:val="22"/>
         </w:rPr>
+        <w:lastRenderedPageBreak/>
         <w:t>Hvad var ikke så godt ?</w:t>
       </w:r>
     </w:p>
@@ -13380,11 +13524,7 @@
         <w:t>for sprint 2. Da vi lavede burn</w:t>
       </w:r>
       <w:r>
-        <w:t xml:space="preserve">down chart for sprint 2 påførte vi 5 dage til udvikling, og dette resulterede i, at vi havde sat en dag på til udvikling, som vi reelt ikke havde, fordi den var tildelt planlægning af sprintet. Dette betyder i praksis, at det </w:t>
-      </w:r>
-      <w:r>
-        <w:lastRenderedPageBreak/>
-        <w:t>bliver svært, at nå det arbejde der er estimeret for sprintet. Vi nåede heller ikke, at brænde alle de story points vi skulle i sprint 2. Dette gælder begge vores burn down charts.</w:t>
+        <w:t>down chart for sprint 2 påførte vi 5 dage til udvikling, og dette resulterede i, at vi havde sat en dag på til udvikling, som vi reelt ikke havde, fordi den var tildelt planlægning af sprintet. Dette betyder i praksis, at det bliver svært, at nå det arbejde der er estimeret for sprintet. Vi nåede heller ikke, at brænde alle de story points vi skulle i sprint 2. Dette gælder begge vores burn down charts.</w:t>
       </w:r>
     </w:p>
     <w:p>
@@ -13399,6 +13539,7 @@
       </w:pPr>
       <w:bookmarkStart w:id="35" w:name="_Toc376642242"/>
       <w:r>
+        <w:lastRenderedPageBreak/>
         <w:t>Retrospective</w:t>
       </w:r>
       <w:bookmarkEnd w:id="35"/>
@@ -13433,23 +13574,23 @@
     </w:p>
     <w:p>
       <w:r>
-        <w:t xml:space="preserve">Angående extreme programming-praktikker anvendte vi ikke alle de 12 eksisterende i dette sprint, men derimod dem vi på daværende tidspunkt synes der gav mening. Vi besluttede, at undlade at anvende pair programming. Det fungerede i princippet fint, da det gav alle 4 i gruppen mulighed for at sidde med individuel kodning. Dog påvirkede det vores arbejdsprocess. Som konsekvens var det nu en mere manuel udfordring, at få delt kodeviden og opnå fælles forståelse. En anden konsekvens er, at det </w:t>
+        <w:t>Angående extreme programming-praktikker anvendte vi ikke alle de 12 eksisterende i dette sprint, men derimod dem vi på daværende tidspunkt synes der gav mening. Vi besluttede, at undlade at anvende pair programming. Det fungerede i princippet fint, da det gav alle 4 i gruppen mulighed for at sidde med individuel kodning. Dog påvirkede det vores arbejdsprocess. Som konsekvens var det nu en mere manuel udfordring, at få delt kodeviden og opnå fælles forståelse. En anden konsekvens er, at det nemt kan ske, at der i denne situation bliver arbejdet på flere user stories, end hvis man sidder i par. Dette betyder, at der arbejdes parallelt på flere stories, end man ellers ville. Og dette kan afspejle sig i, at man ikke får brændt så mange story</w:t>
+      </w:r>
+      <w:r>
+        <w:t xml:space="preserve"> points per løbende dag på burn</w:t>
+      </w:r>
+      <w:r>
+        <w:t>down chartet, som man ellers hvis man havde arbejdet på få user stories ad gangen. Ovennævnte arbejdsgang vil resultere i, at flere user stories der er blevet arbejdet parallelt på, ofte vil være færdige på samme tid, og derfor kan indgå i den samme brænding. Derfor ses der tendens til store knæk på vores burn down sidst i sprintet.</w:t>
+      </w:r>
+    </w:p>
+    <w:p/>
+    <w:p>
+      <w:r>
+        <w:t xml:space="preserve">Sprint 2 bar præg af, at vi undervejs i sprintet opdagede, at vi manglede tasks på flere user stories.  Vi indså i dette sprint, at man kan komme til at arbejde på, eller blive tvunget til at arbejde på noget nyt der skal løses, før man kan komme videre med den egentlige task man </w:t>
       </w:r>
       <w:r>
         <w:lastRenderedPageBreak/>
-        <w:t>nemt kan ske, at der i denne situation bliver arbejdet på flere user stories, end hvis man sidder i par. Dette betyder, at der arbejdes parallelt på flere stories, end man ellers ville. Og dette kan afspejle sig i, at man ikke får brændt så mange story</w:t>
-      </w:r>
-      <w:r>
-        <w:t xml:space="preserve"> points per løbende dag på burn</w:t>
-      </w:r>
-      <w:r>
-        <w:t>down chartet, som man ellers hvis man havde arbejdet på få user stories ad gangen. Ovennævnte arbejdsgang vil resultere i, at flere user stories der er blevet arbejdet parallelt på, ofte vil være færdige på samme tid, og derfor kan indgå i den samme brænding. Derfor ses der tendens til store knæk på vores burn down sidst i sprintet.</w:t>
-      </w:r>
-    </w:p>
-    <w:p/>
-    <w:p>
-      <w:r>
-        <w:t xml:space="preserve">Sprint 2 bar præg af, at vi undervejs i sprintet opdagede, at vi manglede tasks på flere user stories.  Vi indså i dette sprint, at man kan komme til at arbejde på, eller blive tvunget til at arbejde på noget nyt der skal løses, før man kan komme videre med den egentlige task man er igang med. Vi valgte i denne situation, at lave nye tasks, til de ekstra opgaver der skulle bruges tid på, eller som vi havde brugt tid på. </w:t>
+        <w:t xml:space="preserve">er igang med. Vi valgte i denne situation, at lave nye tasks, til de ekstra opgaver der skulle bruges tid på, eller som vi havde brugt tid på. </w:t>
       </w:r>
       <w:r>
         <w:br/>
@@ -13477,19 +13618,19 @@
         <w:t>dt dog ud af</w:t>
       </w:r>
       <w:r>
-        <w:t xml:space="preserve">, </w:t>
+        <w:t>, at hver gang der var blevet opdateret noget et sted i systemet, påvirkede det i mange tilfælde vores tests, så de tests der hidtil havde fungeret, ikke fungerede længere. Dette resulterede i, at vi var nødt til at omskrive vores tests, så de passede til de ændringer der var lavet. Man må antage, at dette medførte overflødigt arbejde i et eller andet omfang, der ikke er dokumenteret i vores timeregneskab. Dette kunne undgås ved eventuelt at vente med, at skrive testen indtil man er sikker på, hvad det er der skal testes for. Men igen kan det være en del af agil udvikling, at der skal foretages ændringer</w:t>
+      </w:r>
+      <w:r>
+        <w:t xml:space="preserve"> der kræver nye test scenarier.</w:t>
+      </w:r>
+    </w:p>
+    <w:p>
+      <w:r>
+        <w:t xml:space="preserve">Under sprint 2 opdagede vi, at når vi udviklede og blev færdige med user stories, kom vi til at stå med enkeltstående søjler af funktionalitet. Vi udviklede søjler der virker som enkeltstående elementer, og der opstår her en udfordring omkring, at få disse adskilte spor af funktionalitet koblet sammen og integreret med hinanden. Dette ses første gang i dette sprint. Dette kommer af, at vi ikke fra starten af, og i forbindelse med sprint planning meeting, havde gennemskuet om en given funktionalitet skal ligge det ene eller det andet sted. Et eksempel på dette problem og løsningen af det, var da vi skulle implementere den funktionalitet, der skulle tjekke om en systembrugers experience points skulle opdateres, efter at han havde indtastet en træningssession. Der var skrevet user story til hele denne funktionalitet, som om den var en søjle for sig selv. Men vi endte med at implementere denne funktionalitet, på den søjle af funktionalitet der allerede eksisterede for user, og det </w:t>
       </w:r>
       <w:r>
         <w:lastRenderedPageBreak/>
-        <w:t>at hver gang der var blevet opdateret noget et sted i systemet, påvirkede det i mange tilfælde vores tests, så de tests der hidtil havde fungeret, ikke fungerede længere. Dette resulterede i, at vi var nødt til at omskrive vores tests, så de passede til de ændringer der var lavet. Man må antage, at dette medførte overflødigt arbejde i et eller andet omfang, der ikke er dokumenteret i vores timeregneskab. Dette kunne undgås ved eventuelt at vente med, at skrive testen indtil man er sikker på, hvad det er der skal testes for. Men igen kan det være en del af agil udvikling, at der skal foretages ændringer</w:t>
-      </w:r>
-      <w:r>
-        <w:t xml:space="preserve"> der kræver nye test scenarier.</w:t>
-      </w:r>
-    </w:p>
-    <w:p>
-      <w:r>
-        <w:t>Under sprint 2 opdagede vi, at når vi udviklede og blev færdige med user stories, kom vi til at stå med enkeltstående søjler af funktionalitet. Vi udviklede søjler der virker som enkeltstående elementer, og der opstår her en udfordring omkring, at få disse adskilte spor af funktionalitet koblet sammen og integreret med hinanden. Dette ses første gang i dette sprint. Dette kommer af, at vi ikke fra starten af, og i forbindelse med sprint planning meeting, havde gennemskuet om en given funktionalitet skal ligge det ene eller det andet sted. Et eksempel på dette problem og løsningen af det, var da vi skulle implementere den funktionalitet, der skulle tjekke om en systembrugers experience points skulle opdateres, efter at han havde indtastet en træningssession. Der var skrevet user story til hele denne funktionalitet, som om den var en søjle for sig selv. Men vi endte med at implementere denne funktionalitet, på den søjle af funktionalitet der allerede eksisterede for user, og det giver god mening, da det er for en specifik user, at experience points skal udregnes, ligesom experience points også er en attribut der ligger på en user i systemet.</w:t>
+        <w:t>giver god mening, da det er for en specifik user, at experience points skal udregnes, ligesom experience points også er en attribut der ligger på en user i systemet.</w:t>
       </w:r>
     </w:p>
     <w:p>
@@ -13685,14 +13826,17 @@
       </w:pPr>
       <w:bookmarkStart w:id="38" w:name="_Toc376642245"/>
       <w:r>
+        <w:t>Review</w:t>
+      </w:r>
+      <w:bookmarkEnd w:id="38"/>
+    </w:p>
+    <w:p>
+      <w:r>
+        <w:t xml:space="preserve">Det stod klart på andendagen af sprintet, at vi ikke ville kunne nå at lave den samlede ”administrer brugerprofil”-story. Dette skyldes at opgavens kompleksitet var større end antaget. I stedet blev vi, sammen med product owner, enige om, at splitte den op i to user </w:t>
+      </w:r>
+      <w:r>
         <w:lastRenderedPageBreak/>
-        <w:t>Review</w:t>
-      </w:r>
-      <w:bookmarkEnd w:id="38"/>
-    </w:p>
-    <w:p>
-      <w:r>
-        <w:t>Det stod klart på andendagen af sprintet, at vi ikke ville kunne nå at lave den samlede ”administrer brugerprofil”-story. Dette skyldes at opgavens kompleksitet var større end antaget. I stedet blev vi, sammen med product owner, enige om, at splitte den op i to user stories, så vi til dette</w:t>
+        <w:t>stories, så vi til dette</w:t>
       </w:r>
       <w:r>
         <w:t xml:space="preserve"> sprint kun skulle færdiggøre ”æ</w:t>
@@ -13758,13 +13902,16 @@
     </w:p>
     <w:p>
       <w:r>
+        <w:t xml:space="preserve">Det gik mindre godt med, at estimere hvilke tasks der hører med til de forskellige user stories, og det sker for tit, at vi er nødt til, at skrive nye task-sedler under sprintet. Nogle gange fjerner vi også en task der ikke giver nogen mening når man får den påbegyndt. Når vi stadig kan være nogenlunde på målet for sprintet, så skyldes det, at vi specifikt har planlagt vores velocity efter det.  </w:t>
+      </w:r>
+    </w:p>
+    <w:p>
+      <w:r>
+        <w:t xml:space="preserve">Der har også været en del ændringer på eksisterende metoder, når vi tilføjer ny funktionalitet, hvilket har forårsaget  en slem kattepine både i forbindelse med den opsplittede story, og i forhold til vores Achievement-story. Fordi vi religiøst følger Scrum-princippet om at alle user stories er uafhængige af hinanden, og derfor kan laves i præcist </w:t>
+      </w:r>
+      <w:r>
         <w:lastRenderedPageBreak/>
-        <w:t xml:space="preserve">Det gik mindre godt med, at estimere hvilke tasks der hører med til de forskellige user stories, og det sker for tit, at vi er nødt til, at skrive nye task-sedler under sprintet. Nogle gange fjerner vi også en task der ikke giver nogen mening når man får den påbegyndt. Når vi stadig kan være nogenlunde på målet for sprintet, så skyldes det, at vi specifikt har planlagt vores velocity efter det.  </w:t>
-      </w:r>
-    </w:p>
-    <w:p>
-      <w:r>
-        <w:t>Der har også været en del ændringer på eksisterende metoder, når vi tilføjer ny funktionalitet, hvilket har forårsaget  en slem kattepine både i forbindelse med den opsplittede story, og i forhold til vores Achievement-story. Fordi vi religiøst følger Scrum-princippet om at alle user stories er uafhængige af hinanden, og derfor kan laves i præcist den rækkefølge product owner fastlægger,  så er vi ofte nødt til at hardcode værdier ind i metoder, da den story som skulle forsyne dataen ikke er lavet endnu. Samtidigt har vi ikke har lavet nogle af de klassiske UP designdokumenter, og derfor ændrer vi ret ofte i vores design. Det betyder nogen gange at ting bliver glemt, og det skaber problemer. Vores Unit Tests er ikke nok til at afdække alle de problemer som dette medfører, da mange af dem kun er synlige fra klienten.</w:t>
+        <w:t>den rækkefølge product owner fastlægger,  så er vi ofte nødt til at hardcode værdier ind i metoder, da den story som skulle forsyne dataen ikke er lavet endnu. Samtidigt har vi ikke har lavet nogle af de klassiske UP designdokumenter, og derfor ændrer vi ret ofte i vores design. Det betyder nogen gange at ting bliver glemt, og det skaber problemer. Vores Unit Tests er ikke nok til at afdække alle de problemer som dette medfører, da mange af dem kun er synlige fra klienten.</w:t>
       </w:r>
     </w:p>
     <w:p>
@@ -14122,11 +14269,7 @@
     </w:p>
     <w:p>
       <w:r>
-        <w:t xml:space="preserve">Gruppen har i sidste ende fået rigeligt med erfaring  i brugen af disse metoder, men det er dog mærkbart at både XP og Scrum kræver øvelse. </w:t>
-      </w:r>
-      <w:r>
-        <w:lastRenderedPageBreak/>
-        <w:t xml:space="preserve">Derudover er det enighed om, at metoderne bruges med måde på rette tid og sted. </w:t>
+        <w:t xml:space="preserve">Gruppen har i sidste ende fået rigeligt med erfaring  i brugen af disse metoder, men det er dog mærkbart at både XP og Scrum kræver øvelse. Derudover er det enighed om, at metoderne bruges med måde på rette tid og sted. </w:t>
       </w:r>
     </w:p>
     <w:sectPr>
@@ -14204,7 +14347,7 @@
         <w:b/>
         <w:noProof/>
       </w:rPr>
-      <w:t>54</w:t>
+      <w:t>22</w:t>
     </w:r>
     <w:r>
       <w:rPr>
@@ -14238,7 +14381,7 @@
         <w:b/>
         <w:noProof/>
       </w:rPr>
-      <w:t>54</w:t>
+      <w:t>51</w:t>
     </w:r>
     <w:r>
       <w:rPr>
@@ -18535,7 +18678,7 @@
       <w:bCs/>
       <w:i/>
       <w:iCs/>
-      <w:color w:val="94C600" w:themeColor="accent1"/>
+      <w:color w:val="0F6FC6" w:themeColor="accent1"/>
     </w:rPr>
   </w:style>
   <w:style w:type="character" w:default="1" w:styleId="DefaultParagraphFont">
@@ -18575,7 +18718,7 @@
     <w:rsid w:val="007A4F93"/>
     <w:pPr>
       <w:pBdr>
-        <w:bottom w:val="single" w:sz="8" w:space="4" w:color="94C600" w:themeColor="accent1"/>
+        <w:bottom w:val="single" w:sz="8" w:space="4" w:color="0F6FC6" w:themeColor="accent1"/>
       </w:pBdr>
       <w:spacing w:after="300" w:line="240" w:lineRule="auto"/>
       <w:contextualSpacing/>
@@ -18692,7 +18835,7 @@
       <w:rFonts w:eastAsiaTheme="minorEastAsia"/>
       <w:b/>
       <w:bCs/>
-      <w:color w:val="94C600" w:themeColor="accent1"/>
+      <w:color w:val="0F6FC6" w:themeColor="accent1"/>
       <w:sz w:val="18"/>
       <w:szCs w:val="18"/>
       <w:lang w:eastAsia="da-DK"/>
@@ -18741,7 +18884,7 @@
       <w:outlineLvl w:val="9"/>
     </w:pPr>
     <w:rPr>
-      <w:color w:val="6E9400" w:themeColor="accent1" w:themeShade="BF"/>
+      <w:color w:val="0B5294" w:themeColor="accent1" w:themeShade="BF"/>
       <w:lang w:eastAsia="da-DK"/>
     </w:rPr>
   </w:style>
@@ -18805,7 +18948,7 @@
     <w:unhideWhenUsed/>
     <w:rsid w:val="00E6073A"/>
     <w:rPr>
-      <w:color w:val="E68200" w:themeColor="hyperlink"/>
+      <w:color w:val="F49100" w:themeColor="hyperlink"/>
       <w:u w:val="single"/>
     </w:rPr>
   </w:style>
@@ -18891,7 +19034,7 @@
       <w:rFonts w:asciiTheme="majorHAnsi" w:eastAsiaTheme="majorEastAsia" w:hAnsiTheme="majorHAnsi" w:cstheme="majorBidi"/>
       <w:i/>
       <w:iCs/>
-      <w:color w:val="94C600" w:themeColor="accent1"/>
+      <w:color w:val="0F6FC6" w:themeColor="accent1"/>
       <w:spacing w:val="15"/>
       <w:szCs w:val="24"/>
     </w:rPr>
@@ -18906,7 +19049,7 @@
       <w:rFonts w:asciiTheme="majorHAnsi" w:eastAsiaTheme="majorEastAsia" w:hAnsiTheme="majorHAnsi" w:cstheme="majorBidi"/>
       <w:i/>
       <w:iCs/>
-      <w:color w:val="94C600" w:themeColor="accent1"/>
+      <w:color w:val="0F6FC6" w:themeColor="accent1"/>
       <w:spacing w:val="15"/>
       <w:sz w:val="24"/>
       <w:szCs w:val="24"/>
@@ -18958,15 +19101,15 @@
       <w:spacing w:after="0" w:line="240" w:lineRule="auto"/>
     </w:pPr>
     <w:rPr>
-      <w:color w:val="BF4D00" w:themeColor="accent3" w:themeShade="BF"/>
+      <w:color w:val="089BA2" w:themeColor="accent3" w:themeShade="BF"/>
     </w:rPr>
     <w:tblPr>
       <w:tblStyleRowBandSize w:val="1"/>
       <w:tblStyleColBandSize w:val="1"/>
       <w:tblInd w:w="0" w:type="dxa"/>
       <w:tblBorders>
-        <w:top w:val="single" w:sz="8" w:space="0" w:color="FF6700" w:themeColor="accent3"/>
-        <w:bottom w:val="single" w:sz="8" w:space="0" w:color="FF6700" w:themeColor="accent3"/>
+        <w:top w:val="single" w:sz="8" w:space="0" w:color="0BD0D9" w:themeColor="accent3"/>
+        <w:bottom w:val="single" w:sz="8" w:space="0" w:color="0BD0D9" w:themeColor="accent3"/>
       </w:tblBorders>
       <w:tblCellMar>
         <w:top w:w="0" w:type="dxa"/>
@@ -18986,9 +19129,9 @@
       <w:tblPr/>
       <w:tcPr>
         <w:tcBorders>
-          <w:top w:val="single" w:sz="8" w:space="0" w:color="FF6700" w:themeColor="accent3"/>
+          <w:top w:val="single" w:sz="8" w:space="0" w:color="0BD0D9" w:themeColor="accent3"/>
           <w:left w:val="nil"/>
-          <w:bottom w:val="single" w:sz="8" w:space="0" w:color="FF6700" w:themeColor="accent3"/>
+          <w:bottom w:val="single" w:sz="8" w:space="0" w:color="0BD0D9" w:themeColor="accent3"/>
           <w:right w:val="nil"/>
           <w:insideH w:val="nil"/>
           <w:insideV w:val="nil"/>
@@ -19006,9 +19149,9 @@
       <w:tblPr/>
       <w:tcPr>
         <w:tcBorders>
-          <w:top w:val="single" w:sz="8" w:space="0" w:color="FF6700" w:themeColor="accent3"/>
+          <w:top w:val="single" w:sz="8" w:space="0" w:color="0BD0D9" w:themeColor="accent3"/>
           <w:left w:val="nil"/>
-          <w:bottom w:val="single" w:sz="8" w:space="0" w:color="FF6700" w:themeColor="accent3"/>
+          <w:bottom w:val="single" w:sz="8" w:space="0" w:color="0BD0D9" w:themeColor="accent3"/>
           <w:right w:val="nil"/>
           <w:insideH w:val="nil"/>
           <w:insideV w:val="nil"/>
@@ -19036,7 +19179,7 @@
           <w:insideH w:val="nil"/>
           <w:insideV w:val="nil"/>
         </w:tcBorders>
-        <w:shd w:val="clear" w:color="auto" w:fill="FFD9C0" w:themeFill="accent3" w:themeFillTint="3F"/>
+        <w:shd w:val="clear" w:color="auto" w:fill="BCF8FB" w:themeFill="accent3" w:themeFillTint="3F"/>
       </w:tcPr>
     </w:tblStylePr>
     <w:tblStylePr w:type="band1Horz">
@@ -19048,7 +19191,7 @@
           <w:insideH w:val="nil"/>
           <w:insideV w:val="nil"/>
         </w:tcBorders>
-        <w:shd w:val="clear" w:color="auto" w:fill="FFD9C0" w:themeFill="accent3" w:themeFillTint="3F"/>
+        <w:shd w:val="clear" w:color="auto" w:fill="BCF8FB" w:themeFill="accent3" w:themeFillTint="3F"/>
       </w:tcPr>
     </w:tblStylePr>
   </w:style>
@@ -19108,7 +19251,7 @@
       <w:bCs/>
       <w:i/>
       <w:iCs/>
-      <w:color w:val="94C600" w:themeColor="accent1"/>
+      <w:color w:val="0F6FC6" w:themeColor="accent1"/>
     </w:rPr>
   </w:style>
 </w:styles>
@@ -19365,7 +19508,7 @@
       <w:bCs/>
       <w:i/>
       <w:iCs/>
-      <w:color w:val="94C600" w:themeColor="accent1"/>
+      <w:color w:val="0F6FC6" w:themeColor="accent1"/>
     </w:rPr>
   </w:style>
   <w:style w:type="character" w:default="1" w:styleId="DefaultParagraphFont">
@@ -19405,7 +19548,7 @@
     <w:rsid w:val="007A4F93"/>
     <w:pPr>
       <w:pBdr>
-        <w:bottom w:val="single" w:sz="8" w:space="4" w:color="94C600" w:themeColor="accent1"/>
+        <w:bottom w:val="single" w:sz="8" w:space="4" w:color="0F6FC6" w:themeColor="accent1"/>
       </w:pBdr>
       <w:spacing w:after="300" w:line="240" w:lineRule="auto"/>
       <w:contextualSpacing/>
@@ -19522,7 +19665,7 @@
       <w:rFonts w:eastAsiaTheme="minorEastAsia"/>
       <w:b/>
       <w:bCs/>
-      <w:color w:val="94C600" w:themeColor="accent1"/>
+      <w:color w:val="0F6FC6" w:themeColor="accent1"/>
       <w:sz w:val="18"/>
       <w:szCs w:val="18"/>
       <w:lang w:eastAsia="da-DK"/>
@@ -19571,7 +19714,7 @@
       <w:outlineLvl w:val="9"/>
     </w:pPr>
     <w:rPr>
-      <w:color w:val="6E9400" w:themeColor="accent1" w:themeShade="BF"/>
+      <w:color w:val="0B5294" w:themeColor="accent1" w:themeShade="BF"/>
       <w:lang w:eastAsia="da-DK"/>
     </w:rPr>
   </w:style>
@@ -19635,7 +19778,7 @@
     <w:unhideWhenUsed/>
     <w:rsid w:val="00E6073A"/>
     <w:rPr>
-      <w:color w:val="E68200" w:themeColor="hyperlink"/>
+      <w:color w:val="F49100" w:themeColor="hyperlink"/>
       <w:u w:val="single"/>
     </w:rPr>
   </w:style>
@@ -19721,7 +19864,7 @@
       <w:rFonts w:asciiTheme="majorHAnsi" w:eastAsiaTheme="majorEastAsia" w:hAnsiTheme="majorHAnsi" w:cstheme="majorBidi"/>
       <w:i/>
       <w:iCs/>
-      <w:color w:val="94C600" w:themeColor="accent1"/>
+      <w:color w:val="0F6FC6" w:themeColor="accent1"/>
       <w:spacing w:val="15"/>
       <w:szCs w:val="24"/>
     </w:rPr>
@@ -19736,7 +19879,7 @@
       <w:rFonts w:asciiTheme="majorHAnsi" w:eastAsiaTheme="majorEastAsia" w:hAnsiTheme="majorHAnsi" w:cstheme="majorBidi"/>
       <w:i/>
       <w:iCs/>
-      <w:color w:val="94C600" w:themeColor="accent1"/>
+      <w:color w:val="0F6FC6" w:themeColor="accent1"/>
       <w:spacing w:val="15"/>
       <w:sz w:val="24"/>
       <w:szCs w:val="24"/>
@@ -19788,15 +19931,15 @@
       <w:spacing w:after="0" w:line="240" w:lineRule="auto"/>
     </w:pPr>
     <w:rPr>
-      <w:color w:val="BF4D00" w:themeColor="accent3" w:themeShade="BF"/>
+      <w:color w:val="089BA2" w:themeColor="accent3" w:themeShade="BF"/>
     </w:rPr>
     <w:tblPr>
       <w:tblStyleRowBandSize w:val="1"/>
       <w:tblStyleColBandSize w:val="1"/>
       <w:tblInd w:w="0" w:type="dxa"/>
       <w:tblBorders>
-        <w:top w:val="single" w:sz="8" w:space="0" w:color="FF6700" w:themeColor="accent3"/>
-        <w:bottom w:val="single" w:sz="8" w:space="0" w:color="FF6700" w:themeColor="accent3"/>
+        <w:top w:val="single" w:sz="8" w:space="0" w:color="0BD0D9" w:themeColor="accent3"/>
+        <w:bottom w:val="single" w:sz="8" w:space="0" w:color="0BD0D9" w:themeColor="accent3"/>
       </w:tblBorders>
       <w:tblCellMar>
         <w:top w:w="0" w:type="dxa"/>
@@ -19816,9 +19959,9 @@
       <w:tblPr/>
       <w:tcPr>
         <w:tcBorders>
-          <w:top w:val="single" w:sz="8" w:space="0" w:color="FF6700" w:themeColor="accent3"/>
+          <w:top w:val="single" w:sz="8" w:space="0" w:color="0BD0D9" w:themeColor="accent3"/>
           <w:left w:val="nil"/>
-          <w:bottom w:val="single" w:sz="8" w:space="0" w:color="FF6700" w:themeColor="accent3"/>
+          <w:bottom w:val="single" w:sz="8" w:space="0" w:color="0BD0D9" w:themeColor="accent3"/>
           <w:right w:val="nil"/>
           <w:insideH w:val="nil"/>
           <w:insideV w:val="nil"/>
@@ -19836,9 +19979,9 @@
       <w:tblPr/>
       <w:tcPr>
         <w:tcBorders>
-          <w:top w:val="single" w:sz="8" w:space="0" w:color="FF6700" w:themeColor="accent3"/>
+          <w:top w:val="single" w:sz="8" w:space="0" w:color="0BD0D9" w:themeColor="accent3"/>
           <w:left w:val="nil"/>
-          <w:bottom w:val="single" w:sz="8" w:space="0" w:color="FF6700" w:themeColor="accent3"/>
+          <w:bottom w:val="single" w:sz="8" w:space="0" w:color="0BD0D9" w:themeColor="accent3"/>
           <w:right w:val="nil"/>
           <w:insideH w:val="nil"/>
           <w:insideV w:val="nil"/>
@@ -19866,7 +20009,7 @@
           <w:insideH w:val="nil"/>
           <w:insideV w:val="nil"/>
         </w:tcBorders>
-        <w:shd w:val="clear" w:color="auto" w:fill="FFD9C0" w:themeFill="accent3" w:themeFillTint="3F"/>
+        <w:shd w:val="clear" w:color="auto" w:fill="BCF8FB" w:themeFill="accent3" w:themeFillTint="3F"/>
       </w:tcPr>
     </w:tblStylePr>
     <w:tblStylePr w:type="band1Horz">
@@ -19878,7 +20021,7 @@
           <w:insideH w:val="nil"/>
           <w:insideV w:val="nil"/>
         </w:tcBorders>
-        <w:shd w:val="clear" w:color="auto" w:fill="FFD9C0" w:themeFill="accent3" w:themeFillTint="3F"/>
+        <w:shd w:val="clear" w:color="auto" w:fill="BCF8FB" w:themeFill="accent3" w:themeFillTint="3F"/>
       </w:tcPr>
     </w:tblStylePr>
   </w:style>
@@ -19938,7 +20081,7 @@
       <w:bCs/>
       <w:i/>
       <w:iCs/>
-      <w:color w:val="94C600" w:themeColor="accent1"/>
+      <w:color w:val="0F6FC6" w:themeColor="accent1"/>
     </w:rPr>
   </w:style>
 </w:styles>
@@ -19947,7 +20090,7 @@
 <file path=word/theme/theme1.xml><?xml version="1.0" encoding="utf-8"?>
 <a:theme xmlns:a="http://schemas.openxmlformats.org/drawingml/2006/main" name="Austin">
   <a:themeElements>
-    <a:clrScheme name="Austin">
+    <a:clrScheme name="Flow">
       <a:dk1>
         <a:sysClr val="windowText" lastClr="000000"/>
       </a:dk1>
@@ -19955,48 +20098,83 @@
         <a:sysClr val="window" lastClr="FFFFFF"/>
       </a:lt1>
       <a:dk2>
-        <a:srgbClr val="3E3D2D"/>
+        <a:srgbClr val="04617B"/>
       </a:dk2>
       <a:lt2>
-        <a:srgbClr val="CAF278"/>
+        <a:srgbClr val="DBF5F9"/>
       </a:lt2>
       <a:accent1>
-        <a:srgbClr val="94C600"/>
+        <a:srgbClr val="0F6FC6"/>
       </a:accent1>
       <a:accent2>
-        <a:srgbClr val="71685A"/>
+        <a:srgbClr val="009DD9"/>
       </a:accent2>
       <a:accent3>
-        <a:srgbClr val="FF6700"/>
+        <a:srgbClr val="0BD0D9"/>
       </a:accent3>
       <a:accent4>
-        <a:srgbClr val="909465"/>
+        <a:srgbClr val="10CF9B"/>
       </a:accent4>
       <a:accent5>
-        <a:srgbClr val="956B43"/>
+        <a:srgbClr val="7CCA62"/>
       </a:accent5>
       <a:accent6>
-        <a:srgbClr val="FEA022"/>
+        <a:srgbClr val="A5C249"/>
       </a:accent6>
       <a:hlink>
-        <a:srgbClr val="E68200"/>
+        <a:srgbClr val="F49100"/>
       </a:hlink>
       <a:folHlink>
-        <a:srgbClr val="FFA94A"/>
+        <a:srgbClr val="85DFD0"/>
       </a:folHlink>
     </a:clrScheme>
-    <a:fontScheme name="Austin">
+    <a:fontScheme name="Office">
       <a:majorFont>
-        <a:latin typeface="Century Gothic"/>
+        <a:latin typeface="Cambria"/>
         <a:ea typeface=""/>
         <a:cs typeface=""/>
         <a:font script="Jpan" typeface="ＭＳ ゴシック"/>
-        <a:font script="Hang" typeface="HY중고딕"/>
-        <a:font script="Hans" typeface="幼圆"/>
-        <a:font script="Hant" typeface="微軟正黑體"/>
-        <a:font script="Arab" typeface="Tahoma"/>
-        <a:font script="Hebr" typeface="Gisha"/>
-        <a:font script="Thai" typeface="DilleniaUPC"/>
+        <a:font script="Hang" typeface="맑은 고딕"/>
+        <a:font script="Hans" typeface="宋体"/>
+        <a:font script="Hant" typeface="新細明體"/>
+        <a:font script="Arab" typeface="Times New Roman"/>
+        <a:font script="Hebr" typeface="Times New Roman"/>
+        <a:font script="Thai" typeface="Angsana New"/>
+        <a:font script="Ethi" typeface="Nyala"/>
+        <a:font script="Beng" typeface="Vrinda"/>
+        <a:font script="Gujr" typeface="Shruti"/>
+        <a:font script="Khmr" typeface="MoolBoran"/>
+        <a:font script="Knda" typeface="Tunga"/>
+        <a:font script="Guru" typeface="Raavi"/>
+        <a:font script="Cans" typeface="Euphemia"/>
+        <a:font script="Cher" typeface="Plantagenet Cherokee"/>
+        <a:font script="Yiii" typeface="Microsoft Yi Baiti"/>
+        <a:font script="Tibt" typeface="Microsoft Himalaya"/>
+        <a:font script="Thaa" typeface="MV Boli"/>
+        <a:font script="Deva" typeface="Mangal"/>
+        <a:font script="Telu" typeface="Gautami"/>
+        <a:font script="Taml" typeface="Latha"/>
+        <a:font script="Syrc" typeface="Estrangelo Edessa"/>
+        <a:font script="Orya" typeface="Kalinga"/>
+        <a:font script="Mlym" typeface="Kartika"/>
+        <a:font script="Laoo" typeface="DokChampa"/>
+        <a:font script="Sinh" typeface="Iskoola Pota"/>
+        <a:font script="Mong" typeface="Mongolian Baiti"/>
+        <a:font script="Viet" typeface="Times New Roman"/>
+        <a:font script="Uigh" typeface="Microsoft Uighur"/>
+        <a:font script="Geor" typeface="Sylfaen"/>
+      </a:majorFont>
+      <a:minorFont>
+        <a:latin typeface="Calibri"/>
+        <a:ea typeface=""/>
+        <a:cs typeface=""/>
+        <a:font script="Jpan" typeface="ＭＳ 明朝"/>
+        <a:font script="Hang" typeface="맑은 고딕"/>
+        <a:font script="Hans" typeface="宋体"/>
+        <a:font script="Hant" typeface="新細明體"/>
+        <a:font script="Arab" typeface="Arial"/>
+        <a:font script="Hebr" typeface="Arial"/>
+        <a:font script="Thai" typeface="Cordia New"/>
         <a:font script="Ethi" typeface="Nyala"/>
         <a:font script="Beng" typeface="Vrinda"/>
         <a:font script="Gujr" typeface="Shruti"/>
@@ -20017,42 +20195,7 @@
         <a:font script="Laoo" typeface="DokChampa"/>
         <a:font script="Sinh" typeface="Iskoola Pota"/>
         <a:font script="Mong" typeface="Mongolian Baiti"/>
-        <a:font script="Viet" typeface="Tahoma"/>
-        <a:font script="Uigh" typeface="Microsoft Uighur"/>
-        <a:font script="Geor" typeface="Sylfaen"/>
-      </a:majorFont>
-      <a:minorFont>
-        <a:latin typeface="Century Gothic"/>
-        <a:ea typeface=""/>
-        <a:cs typeface=""/>
-        <a:font script="Jpan" typeface="ＭＳ ゴシック"/>
-        <a:font script="Hang" typeface="HY중고딕"/>
-        <a:font script="Hans" typeface="幼圆"/>
-        <a:font script="Hant" typeface="微軟正黑體"/>
-        <a:font script="Arab" typeface="Tahoma"/>
-        <a:font script="Hebr" typeface="Gisha"/>
-        <a:font script="Thai" typeface="DilleniaUPC"/>
-        <a:font script="Ethi" typeface="Nyala"/>
-        <a:font script="Beng" typeface="Vrinda"/>
-        <a:font script="Gujr" typeface="Shruti"/>
-        <a:font script="Khmr" typeface="DaunPenh"/>
-        <a:font script="Knda" typeface="Tunga"/>
-        <a:font script="Guru" typeface="Raavi"/>
-        <a:font script="Cans" typeface="Euphemia"/>
-        <a:font script="Cher" typeface="Plantagenet Cherokee"/>
-        <a:font script="Yiii" typeface="Microsoft Yi Baiti"/>
-        <a:font script="Tibt" typeface="Microsoft Himalaya"/>
-        <a:font script="Thaa" typeface="MV Boli"/>
-        <a:font script="Deva" typeface="Mangal"/>
-        <a:font script="Telu" typeface="Gautami"/>
-        <a:font script="Taml" typeface="Latha"/>
-        <a:font script="Syrc" typeface="Estrangelo Edessa"/>
-        <a:font script="Orya" typeface="Kalinga"/>
-        <a:font script="Mlym" typeface="Kartika"/>
-        <a:font script="Laoo" typeface="DokChampa"/>
-        <a:font script="Sinh" typeface="Iskoola Pota"/>
-        <a:font script="Mong" typeface="Mongolian Baiti"/>
-        <a:font script="Viet" typeface="Verdana"/>
+        <a:font script="Viet" typeface="Arial"/>
         <a:font script="Uigh" typeface="Microsoft Uighur"/>
         <a:font script="Geor" typeface="Sylfaen"/>
       </a:minorFont>
@@ -20254,7 +20397,7 @@
 </file>
 
 <file path=customXml/itemProps2.xml><?xml version="1.0" encoding="utf-8"?>
-<ds:datastoreItem xmlns:ds="http://schemas.openxmlformats.org/officeDocument/2006/customXml" ds:itemID="{085FC77D-7B51-469D-A895-D4EC36416460}">
+<ds:datastoreItem xmlns:ds="http://schemas.openxmlformats.org/officeDocument/2006/customXml" ds:itemID="{FBA0B68E-66B8-4F02-8D65-7795402E53D5}">
   <ds:schemaRefs>
     <ds:schemaRef ds:uri="http://schemas.openxmlformats.org/officeDocument/2006/bibliography"/>
   </ds:schemaRefs>

</xml_diff>

<commit_message>
flere farver. tror nok det er konsekvent
</commit_message>
<xml_diff>
--- a/Rapport/RapportDone/RapportComplete.docx
+++ b/Rapport/RapportDone/RapportComplete.docx
@@ -224,6 +224,7 @@
                             <w:dataBinding w:prefixMappings="xmlns:ns0='http://schemas.openxmlformats.org/package/2006/metadata/core-properties' xmlns:ns1='http://purl.org/dc/elements/1.1/'" w:xpath="/ns0:coreProperties[1]/ns1:title[1]" w:storeItemID="{6C3C8BC8-F283-45AE-878A-BAB7291924A1}"/>
                             <w:text/>
                           </w:sdtPr>
+                          <w:sdtEndPr/>
                           <w:sdtContent>
                             <w:p>
                               <w:pPr>
@@ -868,6 +869,7 @@
                             <w:dataBinding w:prefixMappings="xmlns:ns0='http://schemas.openxmlformats.org/package/2006/metadata/core-properties' xmlns:ns1='http://purl.org/dc/elements/1.1/'" w:xpath="/ns0:coreProperties[1]/ns1:creator[1]" w:storeItemID="{6C3C8BC8-F283-45AE-878A-BAB7291924A1}"/>
                             <w:text/>
                           </w:sdtPr>
+                          <w:sdtEndPr/>
                           <w:sdtContent>
                             <w:p>
                               <w:pPr>
@@ -901,6 +903,7 @@
                             <w:dataBinding w:prefixMappings="xmlns:ns0='http://schemas.microsoft.com/office/2006/coverPageProps'" w:xpath="/ns0:CoverPageProperties[1]/ns0:Abstract[1]" w:storeItemID="{55AF091B-3C7A-41E3-B477-F2FDAA23CFDA}"/>
                             <w:text/>
                           </w:sdtPr>
+                          <w:sdtEndPr/>
                           <w:sdtContent>
                             <w:p>
                               <w:pPr>
@@ -1010,7 +1013,7 @@
               <mc:Fallback>
                 <w:pict>
                   <v:rect id="Rectangle 388" o:spid="_x0000_s1026" style="position:absolute;margin-left:0;margin-top:0;width:514.8pt;height:291.6pt;z-index:-251657216;visibility:visible;mso-wrap-style:square;mso-width-percent:1100;mso-height-percent:450;mso-top-percent:590;mso-wrap-distance-left:9pt;mso-wrap-distance-top:0;mso-wrap-distance-right:9pt;mso-wrap-distance-bottom:0;mso-position-horizontal:center;mso-position-horizontal-relative:margin;mso-position-vertical-relative:margin;mso-width-percent:1100;mso-height-percent:450;mso-top-percent:590;mso-width-relative:margin;mso-height-relative:margin;v-text-anchor:middle" o:gfxdata="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" stroked="f" strokeweight="1.25pt">
-                    <v:fill r:id="rId10" o:title="" recolor="t" rotate="t" type="tile"/>
+                    <v:fill r:id="rId11" o:title="" recolor="t" rotate="t" type="tile"/>
                     <v:imagedata recolortarget="white [2577]"/>
                     <w10:wrap anchorx="margin" anchory="margin"/>
                   </v:rect>
@@ -5572,7 +5575,7 @@
                     <pic:cNvPicPr/>
                   </pic:nvPicPr>
                   <pic:blipFill>
-                    <a:blip r:embed="rId11" cstate="print">
+                    <a:blip r:embed="rId12" cstate="print">
                       <a:extLst>
                         <a:ext uri="{28A0092B-C50C-407E-A947-70E740481C1C}">
                           <a14:useLocalDpi xmlns:a14="http://schemas.microsoft.com/office/drawing/2010/main" val="0"/>
@@ -5606,27 +5609,14 @@
       <w:r>
         <w:t xml:space="preserve">Figur </w:t>
       </w:r>
-      <w:r>
-        <w:fldChar w:fldCharType="begin"/>
-      </w:r>
-      <w:r>
-        <w:instrText xml:space="preserve"> SEQ Figur \* ARABIC </w:instrText>
-      </w:r>
-      <w:r>
-        <w:fldChar w:fldCharType="separate"/>
-      </w:r>
-      <w:r>
-        <w:rPr>
-          <w:noProof/>
-        </w:rPr>
-        <w:t>1</w:t>
-      </w:r>
-      <w:r>
-        <w:rPr>
-          <w:noProof/>
-        </w:rPr>
-        <w:fldChar w:fldCharType="end"/>
-      </w:r>
+      <w:fldSimple w:instr=" SEQ Figur \* ARABIC ">
+        <w:r>
+          <w:rPr>
+            <w:noProof/>
+          </w:rPr>
+          <w:t>1</w:t>
+        </w:r>
+      </w:fldSimple>
       <w:r>
         <w:t xml:space="preserve"> - Kanban board</w:t>
       </w:r>
@@ -6228,10 +6218,7 @@
         <w:t xml:space="preserve">, at man tilpasser sig til situationen. </w:t>
       </w:r>
     </w:p>
-    <w:p>
-      <w:bookmarkStart w:id="11" w:name="_GoBack"/>
-      <w:bookmarkEnd w:id="11"/>
-    </w:p>
+    <w:p/>
     <w:p>
       <w:r>
         <w:rPr>
@@ -6318,7 +6305,7 @@
                     <pic:cNvPicPr/>
                   </pic:nvPicPr>
                   <pic:blipFill>
-                    <a:blip r:embed="rId12" cstate="print">
+                    <a:blip r:embed="rId13" cstate="print">
                       <a:extLst>
                         <a:ext uri="{28A0092B-C50C-407E-A947-70E740481C1C}">
                           <a14:useLocalDpi xmlns:a14="http://schemas.microsoft.com/office/drawing/2010/main" val="0"/>
@@ -6352,14 +6339,27 @@
       <w:r>
         <w:t xml:space="preserve">Figur </w:t>
       </w:r>
-      <w:fldSimple w:instr=" SEQ Figur \* ARABIC ">
-        <w:r>
-          <w:rPr>
-            <w:noProof/>
-          </w:rPr>
-          <w:t>2</w:t>
-        </w:r>
-      </w:fldSimple>
+      <w:r>
+        <w:fldChar w:fldCharType="begin"/>
+      </w:r>
+      <w:r>
+        <w:instrText xml:space="preserve"> SEQ Figur \* ARABIC </w:instrText>
+      </w:r>
+      <w:r>
+        <w:fldChar w:fldCharType="separate"/>
+      </w:r>
+      <w:r>
+        <w:rPr>
+          <w:noProof/>
+        </w:rPr>
+        <w:t>2</w:t>
+      </w:r>
+      <w:r>
+        <w:rPr>
+          <w:noProof/>
+        </w:rPr>
+        <w:fldChar w:fldCharType="end"/>
+      </w:r>
       <w:r>
         <w:t xml:space="preserve"> - Plandrevet kvalitet og risiko</w:t>
       </w:r>
@@ -6392,7 +6392,7 @@
                     <pic:cNvPicPr/>
                   </pic:nvPicPr>
                   <pic:blipFill>
-                    <a:blip r:embed="rId13" cstate="print">
+                    <a:blip r:embed="rId14" cstate="print">
                       <a:extLst>
                         <a:ext uri="{28A0092B-C50C-407E-A947-70E740481C1C}">
                           <a14:useLocalDpi xmlns:a14="http://schemas.microsoft.com/office/drawing/2010/main" val="0"/>
@@ -6426,14 +6426,27 @@
       <w:r>
         <w:t xml:space="preserve">Figur </w:t>
       </w:r>
-      <w:fldSimple w:instr=" SEQ Figur \* ARABIC ">
-        <w:r>
-          <w:rPr>
-            <w:noProof/>
-          </w:rPr>
-          <w:t>3</w:t>
-        </w:r>
-      </w:fldSimple>
+      <w:r>
+        <w:fldChar w:fldCharType="begin"/>
+      </w:r>
+      <w:r>
+        <w:instrText xml:space="preserve"> SEQ Figur \* ARABIC </w:instrText>
+      </w:r>
+      <w:r>
+        <w:fldChar w:fldCharType="separate"/>
+      </w:r>
+      <w:r>
+        <w:rPr>
+          <w:noProof/>
+        </w:rPr>
+        <w:t>3</w:t>
+      </w:r>
+      <w:r>
+        <w:rPr>
+          <w:noProof/>
+        </w:rPr>
+        <w:fldChar w:fldCharType="end"/>
+      </w:r>
       <w:r>
         <w:t xml:space="preserve"> - Agil kvalitet og risiko</w:t>
       </w:r>
@@ -6443,11 +6456,11 @@
       <w:pPr>
         <w:pStyle w:val="Heading4"/>
       </w:pPr>
-      <w:bookmarkStart w:id="12" w:name="_Toc376642218"/>
+      <w:bookmarkStart w:id="11" w:name="_Toc376642218"/>
       <w:r>
         <w:t>Vores Perspektiv</w:t>
       </w:r>
-      <w:bookmarkEnd w:id="12"/>
+      <w:bookmarkEnd w:id="11"/>
     </w:p>
     <w:p>
       <w:r>
@@ -7228,27 +7241,14 @@
       <w:r>
         <w:t xml:space="preserve">Figur </w:t>
       </w:r>
-      <w:r>
-        <w:fldChar w:fldCharType="begin"/>
-      </w:r>
-      <w:r>
-        <w:instrText xml:space="preserve"> SEQ Figur \* ARABIC </w:instrText>
-      </w:r>
-      <w:r>
-        <w:fldChar w:fldCharType="separate"/>
-      </w:r>
-      <w:r>
-        <w:rPr>
-          <w:noProof/>
-        </w:rPr>
-        <w:t>4</w:t>
-      </w:r>
-      <w:r>
-        <w:rPr>
-          <w:noProof/>
-        </w:rPr>
-        <w:fldChar w:fldCharType="end"/>
-      </w:r>
+      <w:fldSimple w:instr=" SEQ Figur \* ARABIC ">
+        <w:r>
+          <w:rPr>
+            <w:noProof/>
+          </w:rPr>
+          <w:t>4</w:t>
+        </w:r>
+      </w:fldSimple>
       <w:r>
         <w:t xml:space="preserve"> - Udsnit af risikolisten. Se bilag XXX</w:t>
       </w:r>
@@ -8302,27 +8302,14 @@
       <w:r>
         <w:t xml:space="preserve">Figur </w:t>
       </w:r>
-      <w:r>
-        <w:fldChar w:fldCharType="begin"/>
-      </w:r>
-      <w:r>
-        <w:instrText xml:space="preserve"> SEQ Figur \* ARABIC </w:instrText>
-      </w:r>
-      <w:r>
-        <w:fldChar w:fldCharType="separate"/>
-      </w:r>
-      <w:r>
-        <w:rPr>
-          <w:noProof/>
-        </w:rPr>
-        <w:t>5</w:t>
-      </w:r>
-      <w:r>
-        <w:rPr>
-          <w:noProof/>
-        </w:rPr>
-        <w:fldChar w:fldCharType="end"/>
-      </w:r>
+      <w:fldSimple w:instr=" SEQ Figur \* ARABIC ">
+        <w:r>
+          <w:rPr>
+            <w:noProof/>
+          </w:rPr>
+          <w:t>5</w:t>
+        </w:r>
+      </w:fldSimple>
       <w:r>
         <w:t xml:space="preserve"> - Udsnit af risikomodel - Se bilag XXX</w:t>
       </w:r>
@@ -9021,27 +9008,14 @@
       <w:r>
         <w:t xml:space="preserve">Figur </w:t>
       </w:r>
-      <w:r>
-        <w:fldChar w:fldCharType="begin"/>
-      </w:r>
-      <w:r>
-        <w:instrText xml:space="preserve"> SEQ Figur \* ARABIC </w:instrText>
-      </w:r>
-      <w:r>
-        <w:fldChar w:fldCharType="separate"/>
-      </w:r>
-      <w:r>
-        <w:rPr>
-          <w:noProof/>
-        </w:rPr>
-        <w:t>6</w:t>
-      </w:r>
-      <w:r>
-        <w:rPr>
-          <w:noProof/>
-        </w:rPr>
-        <w:fldChar w:fldCharType="end"/>
-      </w:r>
+      <w:fldSimple w:instr=" SEQ Figur \* ARABIC ">
+        <w:r>
+          <w:rPr>
+            <w:noProof/>
+          </w:rPr>
+          <w:t>6</w:t>
+        </w:r>
+      </w:fldSimple>
       <w:r>
         <w:t xml:space="preserve"> - Udsnit af mitigation tabel - Se bilag XXX</w:t>
       </w:r>
@@ -9076,7 +9050,7 @@
         <w:pStyle w:val="Heading2"/>
         <w:ind w:left="0"/>
       </w:pPr>
-      <w:bookmarkStart w:id="13" w:name="_Toc376642219"/>
+      <w:bookmarkStart w:id="12" w:name="_Toc376642219"/>
     </w:p>
     <w:p>
       <w:pPr>
@@ -9089,7 +9063,7 @@
       <w:r>
         <w:t>ring og Vedligeholdelsesstyring</w:t>
       </w:r>
-      <w:bookmarkEnd w:id="13"/>
+      <w:bookmarkEnd w:id="12"/>
     </w:p>
     <w:p/>
     <w:p>
@@ -9133,7 +9107,7 @@
         <w:pStyle w:val="Heading2"/>
         <w:ind w:left="0"/>
       </w:pPr>
-      <w:bookmarkStart w:id="14" w:name="_Toc376642221"/>
+      <w:bookmarkStart w:id="13" w:name="_Toc376642221"/>
       <w:r>
         <w:lastRenderedPageBreak/>
         <w:t xml:space="preserve">Deployment </w:t>
@@ -9159,54 +9133,54 @@
       <w:r>
         <w:t>anagement</w:t>
       </w:r>
+      <w:bookmarkEnd w:id="13"/>
+    </w:p>
+    <w:p>
+      <w:pPr>
+        <w:pStyle w:val="Heading4"/>
+      </w:pPr>
+      <w:bookmarkStart w:id="14" w:name="_Toc376642222"/>
+      <w:r>
+        <w:t>Deployment</w:t>
+      </w:r>
       <w:bookmarkEnd w:id="14"/>
     </w:p>
     <w:p>
+      <w:r>
+        <w:t>Deployment er fasen hvor man sætter sit produkt i drift og det er den sidste fase i udviklingen af et system. Det gælder både for UP, hvor det drejer sig om transition fasen, i scrum under releasing fasen og i XP under produktionsfasen. Præ-betingelsen for at gå i gang med deployment er at man har implementeret et funktionelt system som er testet.</w:t>
+      </w:r>
+    </w:p>
+    <w:p>
+      <w:r>
+        <w:t>Strategien man anvender i agile udviklingsmetoder er incremental deployment. Det vil sige at man deler funktinalitet op i releases og udgiver dem løbende startende med den første release. For at kunne styre disse releases laves en release plan. En release plan i agile systemudviklingsmetoder er storydriven, det vil sige at kunden vælger de stories der skal med i en release.  Planen er også date</w:t>
+      </w:r>
+      <w:r>
+        <w:t>-</w:t>
+      </w:r>
+      <w:r>
+        <w:t xml:space="preserve">driven hvilket vil sige at der fastlægges et antal release datoer og releases deles op i iterationer/timeboxes. Det </w:t>
+      </w:r>
+      <w:r>
+        <w:t>til</w:t>
+      </w:r>
+      <w:r>
+        <w:t>stræbes i øvrigt at lave så små releases som muligt.</w:t>
+      </w:r>
+    </w:p>
+    <w:p>
+      <w:pPr>
+        <w:pStyle w:val="Heading3"/>
+      </w:pPr>
+    </w:p>
+    <w:p>
       <w:pPr>
         <w:pStyle w:val="Heading4"/>
       </w:pPr>
-      <w:bookmarkStart w:id="15" w:name="_Toc376642222"/>
-      <w:r>
-        <w:t>Deployment</w:t>
+      <w:bookmarkStart w:id="15" w:name="_Toc376642223"/>
+      <w:r>
+        <w:t>Deployment fase</w:t>
       </w:r>
       <w:bookmarkEnd w:id="15"/>
-    </w:p>
-    <w:p>
-      <w:r>
-        <w:t>Deployment er fasen hvor man sætter sit produkt i drift og det er den sidste fase i udviklingen af et system. Det gælder både for UP, hvor det drejer sig om transition fasen, i scrum under releasing fasen og i XP under produktionsfasen. Præ-betingelsen for at gå i gang med deployment er at man har implementeret et funktionelt system som er testet.</w:t>
-      </w:r>
-    </w:p>
-    <w:p>
-      <w:r>
-        <w:t>Strategien man anvender i agile udviklingsmetoder er incremental deployment. Det vil sige at man deler funktinalitet op i releases og udgiver dem løbende startende med den første release. For at kunne styre disse releases laves en release plan. En release plan i agile systemudviklingsmetoder er storydriven, det vil sige at kunden vælger de stories der skal med i en release.  Planen er også date</w:t>
-      </w:r>
-      <w:r>
-        <w:t>-</w:t>
-      </w:r>
-      <w:r>
-        <w:t xml:space="preserve">driven hvilket vil sige at der fastlægges et antal release datoer og releases deles op i iterationer/timeboxes. Det </w:t>
-      </w:r>
-      <w:r>
-        <w:t>til</w:t>
-      </w:r>
-      <w:r>
-        <w:t>stræbes i øvrigt at lave så små releases som muligt.</w:t>
-      </w:r>
-    </w:p>
-    <w:p>
-      <w:pPr>
-        <w:pStyle w:val="Heading3"/>
-      </w:pPr>
-    </w:p>
-    <w:p>
-      <w:pPr>
-        <w:pStyle w:val="Heading4"/>
-      </w:pPr>
-      <w:bookmarkStart w:id="16" w:name="_Toc376642223"/>
-      <w:r>
-        <w:t>Deployment fase</w:t>
-      </w:r>
-      <w:bookmarkEnd w:id="16"/>
     </w:p>
     <w:p>
       <w:r>
@@ -9252,12 +9226,12 @@
         <w:pStyle w:val="Heading2"/>
         <w:ind w:left="0"/>
       </w:pPr>
-      <w:bookmarkStart w:id="17" w:name="_Toc376642224"/>
+      <w:bookmarkStart w:id="16" w:name="_Toc376642224"/>
       <w:r>
         <w:lastRenderedPageBreak/>
         <w:t>Configuration management</w:t>
       </w:r>
-      <w:bookmarkEnd w:id="17"/>
+      <w:bookmarkEnd w:id="16"/>
     </w:p>
     <w:p/>
     <w:p>
@@ -9292,33 +9266,33 @@
         <w:pStyle w:val="Heading2"/>
         <w:ind w:left="0"/>
       </w:pPr>
-      <w:bookmarkStart w:id="18" w:name="_Toc376642225"/>
+      <w:bookmarkStart w:id="17" w:name="_Toc376642225"/>
       <w:r>
         <w:lastRenderedPageBreak/>
         <w:t>Product Vision</w:t>
       </w:r>
+      <w:bookmarkEnd w:id="17"/>
+    </w:p>
+    <w:p/>
+    <w:p>
+      <w:r>
+        <w:t xml:space="preserve">Det følgende kapitel omhandler det konkrete produkt som vi har til hensigt at udvikle i løbet af projektperioden. </w:t>
+      </w:r>
+    </w:p>
+    <w:p>
+      <w:pPr>
+        <w:pStyle w:val="Heading3"/>
+      </w:pPr>
+    </w:p>
+    <w:p>
+      <w:pPr>
+        <w:pStyle w:val="Heading3"/>
+      </w:pPr>
+      <w:bookmarkStart w:id="18" w:name="_Toc376642232"/>
+      <w:r>
+        <w:t>Navn og Applikation Statement</w:t>
+      </w:r>
       <w:bookmarkEnd w:id="18"/>
-    </w:p>
-    <w:p/>
-    <w:p>
-      <w:r>
-        <w:t xml:space="preserve">Det følgende kapitel omhandler det konkrete produkt som vi har til hensigt at udvikle i løbet af projektperioden. </w:t>
-      </w:r>
-    </w:p>
-    <w:p>
-      <w:pPr>
-        <w:pStyle w:val="Heading3"/>
-      </w:pPr>
-    </w:p>
-    <w:p>
-      <w:pPr>
-        <w:pStyle w:val="Heading3"/>
-      </w:pPr>
-      <w:bookmarkStart w:id="19" w:name="_Toc376642232"/>
-      <w:r>
-        <w:t>Navn og Applikation Statement</w:t>
-      </w:r>
-      <w:bookmarkEnd w:id="19"/>
     </w:p>
     <w:p>
       <w:r>
@@ -9335,11 +9309,11 @@
         <w:pStyle w:val="Heading2"/>
         <w:ind w:left="0"/>
       </w:pPr>
-      <w:bookmarkStart w:id="20" w:name="_Toc376642228"/>
+      <w:bookmarkStart w:id="19" w:name="_Toc376642228"/>
       <w:r>
         <w:t>Behov</w:t>
       </w:r>
-      <w:bookmarkEnd w:id="20"/>
+      <w:bookmarkEnd w:id="19"/>
     </w:p>
     <w:p>
       <w:r>
@@ -9357,11 +9331,11 @@
         <w:pStyle w:val="Heading2"/>
         <w:ind w:left="0"/>
       </w:pPr>
-      <w:bookmarkStart w:id="21" w:name="_Toc376642229"/>
+      <w:bookmarkStart w:id="20" w:name="_Toc376642229"/>
       <w:r>
         <w:t>Produkt</w:t>
       </w:r>
-      <w:bookmarkEnd w:id="21"/>
+      <w:bookmarkEnd w:id="20"/>
     </w:p>
     <w:p>
       <w:r>
@@ -9464,12 +9438,12 @@
         <w:pStyle w:val="Heading2"/>
         <w:ind w:left="0"/>
       </w:pPr>
-      <w:bookmarkStart w:id="22" w:name="_Toc376642230"/>
+      <w:bookmarkStart w:id="21" w:name="_Toc376642230"/>
       <w:r>
         <w:lastRenderedPageBreak/>
         <w:t>Værdi</w:t>
       </w:r>
-      <w:bookmarkEnd w:id="22"/>
+      <w:bookmarkEnd w:id="21"/>
     </w:p>
     <w:p>
       <w:r>
@@ -9541,11 +9515,11 @@
         <w:pStyle w:val="Heading2"/>
         <w:ind w:left="0"/>
       </w:pPr>
-      <w:bookmarkStart w:id="23" w:name="_Toc376642231"/>
+      <w:bookmarkStart w:id="22" w:name="_Toc376642231"/>
       <w:r>
         <w:t>Konkurrence</w:t>
       </w:r>
-      <w:bookmarkEnd w:id="23"/>
+      <w:bookmarkEnd w:id="22"/>
     </w:p>
     <w:p>
       <w:r>
@@ -9708,11 +9682,11 @@
       <w:pPr>
         <w:pStyle w:val="Heading4"/>
       </w:pPr>
-      <w:bookmarkStart w:id="24" w:name="_Toc376642226"/>
+      <w:bookmarkStart w:id="23" w:name="_Toc376642226"/>
       <w:r>
         <w:t>Målgruppen</w:t>
       </w:r>
-      <w:bookmarkEnd w:id="24"/>
+      <w:bookmarkEnd w:id="23"/>
     </w:p>
     <w:p>
       <w:r>
@@ -9763,11 +9737,11 @@
         <w:pStyle w:val="Heading2"/>
         <w:ind w:left="0"/>
       </w:pPr>
-      <w:bookmarkStart w:id="25" w:name="_Toc376642227"/>
+      <w:bookmarkStart w:id="24" w:name="_Toc376642227"/>
       <w:r>
         <w:t>Brugsscenarier</w:t>
       </w:r>
-      <w:bookmarkEnd w:id="25"/>
+      <w:bookmarkEnd w:id="24"/>
     </w:p>
     <w:p>
       <w:r>
@@ -10283,12 +10257,12 @@
         <w:pStyle w:val="Heading2"/>
         <w:ind w:left="0"/>
       </w:pPr>
-      <w:bookmarkStart w:id="26" w:name="_Toc376642233"/>
+      <w:bookmarkStart w:id="25" w:name="_Toc376642233"/>
       <w:r>
         <w:lastRenderedPageBreak/>
         <w:t>Kanvas</w:t>
       </w:r>
-      <w:bookmarkEnd w:id="26"/>
+      <w:bookmarkEnd w:id="25"/>
     </w:p>
     <w:p/>
     <w:p>
@@ -10451,12 +10425,14 @@
       <w:pPr>
         <w:pStyle w:val="Heading1"/>
       </w:pPr>
-      <w:bookmarkStart w:id="27" w:name="_Toc376642234"/>
+      <w:bookmarkStart w:id="26" w:name="_Toc376642234"/>
+      <w:bookmarkStart w:id="27" w:name="_GoBack"/>
+      <w:bookmarkEnd w:id="27"/>
       <w:r>
         <w:lastRenderedPageBreak/>
         <w:t>Projektplanlægning</w:t>
       </w:r>
-      <w:bookmarkEnd w:id="27"/>
+      <w:bookmarkEnd w:id="26"/>
     </w:p>
     <w:p>
       <w:pPr>
@@ -14273,8 +14249,8 @@
       </w:r>
     </w:p>
     <w:sectPr>
-      <w:headerReference w:type="default" r:id="rId14"/>
-      <w:footerReference w:type="default" r:id="rId15"/>
+      <w:headerReference w:type="default" r:id="rId15"/>
+      <w:footerReference w:type="default" r:id="rId16"/>
       <w:pgSz w:w="11906" w:h="16838"/>
       <w:pgMar w:top="1440" w:right="1440" w:bottom="1440" w:left="1440" w:header="708" w:footer="708" w:gutter="0"/>
       <w:pgNumType w:start="0"/>
@@ -14347,7 +14323,7 @@
         <w:b/>
         <w:noProof/>
       </w:rPr>
-      <w:t>22</w:t>
+      <w:t>34</w:t>
     </w:r>
     <w:r>
       <w:rPr>
@@ -18594,7 +18570,7 @@
     <w:link w:val="Heading1Char"/>
     <w:uiPriority w:val="9"/>
     <w:qFormat/>
-    <w:rsid w:val="007A4F93"/>
+    <w:rsid w:val="00A75B42"/>
     <w:pPr>
       <w:keepNext/>
       <w:keepLines/>
@@ -18618,7 +18594,7 @@
     <w:uiPriority w:val="9"/>
     <w:unhideWhenUsed/>
     <w:qFormat/>
-    <w:rsid w:val="00F64AD4"/>
+    <w:rsid w:val="00A75B42"/>
     <w:pPr>
       <w:keepNext/>
       <w:keepLines/>
@@ -18630,7 +18606,7 @@
       <w:rFonts w:asciiTheme="majorHAnsi" w:eastAsiaTheme="majorEastAsia" w:hAnsiTheme="majorHAnsi" w:cstheme="majorBidi"/>
       <w:b/>
       <w:bCs/>
-      <w:color w:val="000000" w:themeColor="text1"/>
+      <w:color w:val="0F6FC6" w:themeColor="accent1"/>
       <w:sz w:val="26"/>
       <w:szCs w:val="26"/>
     </w:rPr>
@@ -18643,7 +18619,7 @@
     <w:uiPriority w:val="9"/>
     <w:unhideWhenUsed/>
     <w:qFormat/>
-    <w:rsid w:val="008C7A75"/>
+    <w:rsid w:val="00A75B42"/>
     <w:pPr>
       <w:keepNext/>
       <w:keepLines/>
@@ -18654,7 +18630,7 @@
       <w:rFonts w:asciiTheme="majorHAnsi" w:eastAsiaTheme="majorEastAsia" w:hAnsiTheme="majorHAnsi" w:cstheme="majorBidi"/>
       <w:b/>
       <w:bCs/>
-      <w:color w:val="000000" w:themeColor="text1"/>
+      <w:color w:val="0F6FC6" w:themeColor="accent1"/>
     </w:rPr>
   </w:style>
   <w:style w:type="paragraph" w:styleId="Heading4">
@@ -18767,7 +18743,7 @@
     <w:basedOn w:val="DefaultParagraphFont"/>
     <w:link w:val="Heading1"/>
     <w:uiPriority w:val="9"/>
-    <w:rsid w:val="007A4F93"/>
+    <w:rsid w:val="00A75B42"/>
     <w:rPr>
       <w:rFonts w:asciiTheme="majorHAnsi" w:eastAsiaTheme="majorEastAsia" w:hAnsiTheme="majorHAnsi" w:cstheme="majorBidi"/>
       <w:b/>
@@ -18782,12 +18758,12 @@
     <w:basedOn w:val="DefaultParagraphFont"/>
     <w:link w:val="Heading2"/>
     <w:uiPriority w:val="9"/>
-    <w:rsid w:val="00F64AD4"/>
+    <w:rsid w:val="00A75B42"/>
     <w:rPr>
       <w:rFonts w:asciiTheme="majorHAnsi" w:eastAsiaTheme="majorEastAsia" w:hAnsiTheme="majorHAnsi" w:cstheme="majorBidi"/>
       <w:b/>
       <w:bCs/>
-      <w:color w:val="000000" w:themeColor="text1"/>
+      <w:color w:val="0F6FC6" w:themeColor="accent1"/>
       <w:sz w:val="26"/>
       <w:szCs w:val="26"/>
     </w:rPr>
@@ -18797,12 +18773,12 @@
     <w:basedOn w:val="DefaultParagraphFont"/>
     <w:link w:val="Heading3"/>
     <w:uiPriority w:val="9"/>
-    <w:rsid w:val="008C7A75"/>
+    <w:rsid w:val="00A75B42"/>
     <w:rPr>
       <w:rFonts w:asciiTheme="majorHAnsi" w:eastAsiaTheme="majorEastAsia" w:hAnsiTheme="majorHAnsi" w:cstheme="majorBidi"/>
       <w:b/>
       <w:bCs/>
-      <w:color w:val="000000" w:themeColor="text1"/>
+      <w:color w:val="0F6FC6" w:themeColor="accent1"/>
     </w:rPr>
   </w:style>
   <w:style w:type="paragraph" w:styleId="ListParagraph">
@@ -19424,7 +19400,7 @@
     <w:link w:val="Heading1Char"/>
     <w:uiPriority w:val="9"/>
     <w:qFormat/>
-    <w:rsid w:val="007A4F93"/>
+    <w:rsid w:val="00A75B42"/>
     <w:pPr>
       <w:keepNext/>
       <w:keepLines/>
@@ -19448,7 +19424,7 @@
     <w:uiPriority w:val="9"/>
     <w:unhideWhenUsed/>
     <w:qFormat/>
-    <w:rsid w:val="00F64AD4"/>
+    <w:rsid w:val="00A75B42"/>
     <w:pPr>
       <w:keepNext/>
       <w:keepLines/>
@@ -19460,7 +19436,7 @@
       <w:rFonts w:asciiTheme="majorHAnsi" w:eastAsiaTheme="majorEastAsia" w:hAnsiTheme="majorHAnsi" w:cstheme="majorBidi"/>
       <w:b/>
       <w:bCs/>
-      <w:color w:val="000000" w:themeColor="text1"/>
+      <w:color w:val="0F6FC6" w:themeColor="accent1"/>
       <w:sz w:val="26"/>
       <w:szCs w:val="26"/>
     </w:rPr>
@@ -19473,7 +19449,7 @@
     <w:uiPriority w:val="9"/>
     <w:unhideWhenUsed/>
     <w:qFormat/>
-    <w:rsid w:val="008C7A75"/>
+    <w:rsid w:val="00A75B42"/>
     <w:pPr>
       <w:keepNext/>
       <w:keepLines/>
@@ -19484,7 +19460,7 @@
       <w:rFonts w:asciiTheme="majorHAnsi" w:eastAsiaTheme="majorEastAsia" w:hAnsiTheme="majorHAnsi" w:cstheme="majorBidi"/>
       <w:b/>
       <w:bCs/>
-      <w:color w:val="000000" w:themeColor="text1"/>
+      <w:color w:val="0F6FC6" w:themeColor="accent1"/>
     </w:rPr>
   </w:style>
   <w:style w:type="paragraph" w:styleId="Heading4">
@@ -19597,7 +19573,7 @@
     <w:basedOn w:val="DefaultParagraphFont"/>
     <w:link w:val="Heading1"/>
     <w:uiPriority w:val="9"/>
-    <w:rsid w:val="007A4F93"/>
+    <w:rsid w:val="00A75B42"/>
     <w:rPr>
       <w:rFonts w:asciiTheme="majorHAnsi" w:eastAsiaTheme="majorEastAsia" w:hAnsiTheme="majorHAnsi" w:cstheme="majorBidi"/>
       <w:b/>
@@ -19612,12 +19588,12 @@
     <w:basedOn w:val="DefaultParagraphFont"/>
     <w:link w:val="Heading2"/>
     <w:uiPriority w:val="9"/>
-    <w:rsid w:val="00F64AD4"/>
+    <w:rsid w:val="00A75B42"/>
     <w:rPr>
       <w:rFonts w:asciiTheme="majorHAnsi" w:eastAsiaTheme="majorEastAsia" w:hAnsiTheme="majorHAnsi" w:cstheme="majorBidi"/>
       <w:b/>
       <w:bCs/>
-      <w:color w:val="000000" w:themeColor="text1"/>
+      <w:color w:val="0F6FC6" w:themeColor="accent1"/>
       <w:sz w:val="26"/>
       <w:szCs w:val="26"/>
     </w:rPr>
@@ -19627,12 +19603,12 @@
     <w:basedOn w:val="DefaultParagraphFont"/>
     <w:link w:val="Heading3"/>
     <w:uiPriority w:val="9"/>
-    <w:rsid w:val="008C7A75"/>
+    <w:rsid w:val="00A75B42"/>
     <w:rPr>
       <w:rFonts w:asciiTheme="majorHAnsi" w:eastAsiaTheme="majorEastAsia" w:hAnsiTheme="majorHAnsi" w:cstheme="majorBidi"/>
       <w:b/>
       <w:bCs/>
-      <w:color w:val="000000" w:themeColor="text1"/>
+      <w:color w:val="0F6FC6" w:themeColor="accent1"/>
     </w:rPr>
   </w:style>
   <w:style w:type="paragraph" w:styleId="ListParagraph">
@@ -20397,7 +20373,7 @@
 </file>
 
 <file path=customXml/itemProps2.xml><?xml version="1.0" encoding="utf-8"?>
-<ds:datastoreItem xmlns:ds="http://schemas.openxmlformats.org/officeDocument/2006/customXml" ds:itemID="{FBA0B68E-66B8-4F02-8D65-7795402E53D5}">
+<ds:datastoreItem xmlns:ds="http://schemas.openxmlformats.org/officeDocument/2006/customXml" ds:itemID="{B314F3D4-14E3-47AF-BC60-FF775FEB95CB}">
   <ds:schemaRefs>
     <ds:schemaRef ds:uri="http://schemas.openxmlformats.org/officeDocument/2006/bibliography"/>
   </ds:schemaRefs>

</xml_diff>